<commit_message>
added page number for NickEubank Report
</commit_message>
<xml_diff>
--- a/40_Draft_Reports/Report_for_NickEubank.docx
+++ b/40_Draft_Reports/Report_for_NickEubank.docx
@@ -5413,7 +5413,7 @@
                     <pic:cNvPicPr/>
                   </pic:nvPicPr>
                   <pic:blipFill>
-                    <a:blip r:embed="rId5" cstate="print">
+                    <a:blip r:embed="rId7" cstate="print">
                       <a:extLst>
                         <a:ext uri="{28A0092B-C50C-407E-A947-70E740481C1C}">
                           <a14:useLocalDpi xmlns:a14="http://schemas.microsoft.com/office/drawing/2010/main" val="0"/>
@@ -5477,7 +5477,7 @@
                     <pic:cNvPicPr/>
                   </pic:nvPicPr>
                   <pic:blipFill>
-                    <a:blip r:embed="rId6" cstate="print">
+                    <a:blip r:embed="rId8" cstate="print">
                       <a:extLst>
                         <a:ext uri="{28A0092B-C50C-407E-A947-70E740481C1C}">
                           <a14:useLocalDpi xmlns:a14="http://schemas.microsoft.com/office/drawing/2010/main" val="0"/>
@@ -5684,7 +5684,7 @@
                     <pic:cNvPicPr/>
                   </pic:nvPicPr>
                   <pic:blipFill>
-                    <a:blip r:embed="rId7" cstate="print">
+                    <a:blip r:embed="rId9" cstate="print">
                       <a:extLst>
                         <a:ext uri="{28A0092B-C50C-407E-A947-70E740481C1C}">
                           <a14:useLocalDpi xmlns:a14="http://schemas.microsoft.com/office/drawing/2010/main" val="0"/>
@@ -5738,7 +5738,7 @@
                     <pic:cNvPicPr/>
                   </pic:nvPicPr>
                   <pic:blipFill>
-                    <a:blip r:embed="rId8" cstate="print">
+                    <a:blip r:embed="rId10" cstate="print">
                       <a:extLst>
                         <a:ext uri="{28A0092B-C50C-407E-A947-70E740481C1C}">
                           <a14:useLocalDpi xmlns:a14="http://schemas.microsoft.com/office/drawing/2010/main" val="0"/>
@@ -5921,7 +5921,7 @@
                     <pic:cNvPicPr/>
                   </pic:nvPicPr>
                   <pic:blipFill>
-                    <a:blip r:embed="rId9" cstate="print">
+                    <a:blip r:embed="rId11" cstate="print">
                       <a:extLst>
                         <a:ext uri="{28A0092B-C50C-407E-A947-70E740481C1C}">
                           <a14:useLocalDpi xmlns:a14="http://schemas.microsoft.com/office/drawing/2010/main" val="0"/>
@@ -5985,7 +5985,7 @@
                     <pic:cNvPicPr/>
                   </pic:nvPicPr>
                   <pic:blipFill>
-                    <a:blip r:embed="rId10" cstate="print">
+                    <a:blip r:embed="rId12" cstate="print">
                       <a:extLst>
                         <a:ext uri="{28A0092B-C50C-407E-A947-70E740481C1C}">
                           <a14:useLocalDpi xmlns:a14="http://schemas.microsoft.com/office/drawing/2010/main" val="0"/>
@@ -6677,7 +6677,7 @@
         </w:rPr>
         <w:t xml:space="preserve">ilable: </w:t>
       </w:r>
-      <w:hyperlink r:id="rId11" w:history="1">
+      <w:hyperlink r:id="rId13" w:history="1">
         <w:r>
           <w:rPr>
             <w:rStyle w:val="Hyperlink"/>
@@ -6705,7 +6705,7 @@
         </w:rPr>
         <w:t xml:space="preserve">[4] Available: </w:t>
       </w:r>
-      <w:hyperlink r:id="rId12" w:history="1">
+      <w:hyperlink r:id="rId14" w:history="1">
         <w:r>
           <w:rPr>
             <w:rStyle w:val="Hyperlink"/>
@@ -6749,6 +6749,8 @@
       </w:r>
     </w:p>
     <w:sectPr>
+      <w:footerReference w:type="even" r:id="rId15"/>
+      <w:footerReference w:type="default" r:id="rId16"/>
       <w:pgSz w:w="12240" w:h="15840"/>
       <w:pgMar w:top="1440" w:right="1440" w:bottom="1440" w:left="1440" w:header="720" w:footer="720" w:gutter="0"/>
       <w:cols w:space="720"/>
@@ -6756,6 +6758,159 @@
     </w:sectPr>
   </w:body>
 </w:document>
+</file>
+
+<file path=word/endnotes.xml><?xml version="1.0" encoding="utf-8"?>
+<w:endnotes xmlns:wpc="http://schemas.microsoft.com/office/word/2010/wordprocessingCanvas" xmlns:cx="http://schemas.microsoft.com/office/drawing/2014/chartex" xmlns:cx1="http://schemas.microsoft.com/office/drawing/2015/9/8/chartex" xmlns:cx2="http://schemas.microsoft.com/office/drawing/2015/10/21/chartex" xmlns:cx3="http://schemas.microsoft.com/office/drawing/2016/5/9/chartex" xmlns:cx4="http://schemas.microsoft.com/office/drawing/2016/5/10/chartex" xmlns:cx5="http://schemas.microsoft.com/office/drawing/2016/5/11/chartex" xmlns:cx6="http://schemas.microsoft.com/office/drawing/2016/5/12/chartex" xmlns:cx7="http://schemas.microsoft.com/office/drawing/2016/5/13/chartex" xmlns:cx8="http://schemas.microsoft.com/office/drawing/2016/5/14/chartex" xmlns:mc="http://schemas.openxmlformats.org/markup-compatibility/2006" xmlns:aink="http://schemas.microsoft.com/office/drawing/2016/ink" xmlns:am3d="http://schemas.microsoft.com/office/drawing/2017/model3d" xmlns:o="urn:schemas-microsoft-com:office:office" xmlns:oel="http://schemas.microsoft.com/office/2019/extlst" xmlns:r="http://schemas.openxmlformats.org/officeDocument/2006/relationships" xmlns:m="http://schemas.openxmlformats.org/officeDocument/2006/math" xmlns:v="urn:schemas-microsoft-com:vml" xmlns:wp14="http://schemas.microsoft.com/office/word/2010/wordprocessingDrawing" xmlns:wp="http://schemas.openxmlformats.org/drawingml/2006/wordprocessingDrawing" xmlns:w10="urn:schemas-microsoft-com:office:word" xmlns:w="http://schemas.openxmlformats.org/wordprocessingml/2006/main" xmlns:w14="http://schemas.microsoft.com/office/word/2010/wordml" xmlns:w15="http://schemas.microsoft.com/office/word/2012/wordml" xmlns:w16cex="http://schemas.microsoft.com/office/word/2018/wordml/cex" xmlns:w16cid="http://schemas.microsoft.com/office/word/2016/wordml/cid" xmlns:w16="http://schemas.microsoft.com/office/word/2018/wordml" xmlns:w16sdtdh="http://schemas.microsoft.com/office/word/2020/wordml/sdtdatahash" xmlns:w16se="http://schemas.microsoft.com/office/word/2015/wordml/symex" xmlns:wpg="http://schemas.microsoft.com/office/word/2010/wordprocessingGroup" xmlns:wpi="http://schemas.microsoft.com/office/word/2010/wordprocessingInk" xmlns:wne="http://schemas.microsoft.com/office/word/2006/wordml" xmlns:wps="http://schemas.microsoft.com/office/word/2010/wordprocessingShape" mc:Ignorable="w14 w15 w16se w16cid w16 w16cex w16sdtdh wp14">
+  <w:endnote w:type="separator" w:id="-1">
+    <w:p>
+      <w:r>
+        <w:separator/>
+      </w:r>
+    </w:p>
+  </w:endnote>
+  <w:endnote w:type="continuationSeparator" w:id="0">
+    <w:p>
+      <w:r>
+        <w:continuationSeparator/>
+      </w:r>
+    </w:p>
+  </w:endnote>
+</w:endnotes>
+</file>
+
+<file path=word/footer1.xml><?xml version="1.0" encoding="utf-8"?>
+<w:ftr xmlns:wpc="http://schemas.microsoft.com/office/word/2010/wordprocessingCanvas" xmlns:cx="http://schemas.microsoft.com/office/drawing/2014/chartex" xmlns:cx1="http://schemas.microsoft.com/office/drawing/2015/9/8/chartex" xmlns:cx2="http://schemas.microsoft.com/office/drawing/2015/10/21/chartex" xmlns:cx3="http://schemas.microsoft.com/office/drawing/2016/5/9/chartex" xmlns:cx4="http://schemas.microsoft.com/office/drawing/2016/5/10/chartex" xmlns:cx5="http://schemas.microsoft.com/office/drawing/2016/5/11/chartex" xmlns:cx6="http://schemas.microsoft.com/office/drawing/2016/5/12/chartex" xmlns:cx7="http://schemas.microsoft.com/office/drawing/2016/5/13/chartex" xmlns:cx8="http://schemas.microsoft.com/office/drawing/2016/5/14/chartex" xmlns:mc="http://schemas.openxmlformats.org/markup-compatibility/2006" xmlns:aink="http://schemas.microsoft.com/office/drawing/2016/ink" xmlns:am3d="http://schemas.microsoft.com/office/drawing/2017/model3d" xmlns:o="urn:schemas-microsoft-com:office:office" xmlns:oel="http://schemas.microsoft.com/office/2019/extlst" xmlns:r="http://schemas.openxmlformats.org/officeDocument/2006/relationships" xmlns:m="http://schemas.openxmlformats.org/officeDocument/2006/math" xmlns:v="urn:schemas-microsoft-com:vml" xmlns:wp14="http://schemas.microsoft.com/office/word/2010/wordprocessingDrawing" xmlns:wp="http://schemas.openxmlformats.org/drawingml/2006/wordprocessingDrawing" xmlns:w10="urn:schemas-microsoft-com:office:word" xmlns:w="http://schemas.openxmlformats.org/wordprocessingml/2006/main" xmlns:w14="http://schemas.microsoft.com/office/word/2010/wordml" xmlns:w15="http://schemas.microsoft.com/office/word/2012/wordml" xmlns:w16cex="http://schemas.microsoft.com/office/word/2018/wordml/cex" xmlns:w16cid="http://schemas.microsoft.com/office/word/2016/wordml/cid" xmlns:w16="http://schemas.microsoft.com/office/word/2018/wordml" xmlns:w16sdtdh="http://schemas.microsoft.com/office/word/2020/wordml/sdtdatahash" xmlns:w16se="http://schemas.microsoft.com/office/word/2015/wordml/symex" xmlns:wpg="http://schemas.microsoft.com/office/word/2010/wordprocessingGroup" xmlns:wpi="http://schemas.microsoft.com/office/word/2010/wordprocessingInk" xmlns:wne="http://schemas.microsoft.com/office/word/2006/wordml" xmlns:wps="http://schemas.microsoft.com/office/word/2010/wordprocessingShape" mc:Ignorable="w14 w15 w16se w16cid w16 w16cex w16sdtdh wp14">
+  <w:sdt>
+    <w:sdtPr>
+      <w:rPr>
+        <w:rStyle w:val="PageNumber"/>
+      </w:rPr>
+      <w:id w:val="-1085062624"/>
+      <w:docPartObj>
+        <w:docPartGallery w:val="Page Numbers (Bottom of Page)"/>
+        <w:docPartUnique/>
+      </w:docPartObj>
+    </w:sdtPr>
+    <w:sdtContent>
+      <w:p>
+        <w:pPr>
+          <w:pStyle w:val="Footer"/>
+          <w:framePr w:wrap="none" w:vAnchor="text" w:hAnchor="margin" w:xAlign="center" w:y="1"/>
+          <w:rPr>
+            <w:rStyle w:val="PageNumber"/>
+          </w:rPr>
+        </w:pPr>
+        <w:r>
+          <w:rPr>
+            <w:rStyle w:val="PageNumber"/>
+          </w:rPr>
+          <w:fldChar w:fldCharType="begin"/>
+        </w:r>
+        <w:r>
+          <w:rPr>
+            <w:rStyle w:val="PageNumber"/>
+          </w:rPr>
+          <w:instrText xml:space="preserve"> PAGE </w:instrText>
+        </w:r>
+        <w:r>
+          <w:rPr>
+            <w:rStyle w:val="PageNumber"/>
+          </w:rPr>
+          <w:fldChar w:fldCharType="end"/>
+        </w:r>
+      </w:p>
+    </w:sdtContent>
+  </w:sdt>
+  <w:p>
+    <w:pPr>
+      <w:pStyle w:val="Footer"/>
+    </w:pPr>
+  </w:p>
+</w:ftr>
+</file>
+
+<file path=word/footer2.xml><?xml version="1.0" encoding="utf-8"?>
+<w:ftr xmlns:wpc="http://schemas.microsoft.com/office/word/2010/wordprocessingCanvas" xmlns:cx="http://schemas.microsoft.com/office/drawing/2014/chartex" xmlns:cx1="http://schemas.microsoft.com/office/drawing/2015/9/8/chartex" xmlns:cx2="http://schemas.microsoft.com/office/drawing/2015/10/21/chartex" xmlns:cx3="http://schemas.microsoft.com/office/drawing/2016/5/9/chartex" xmlns:cx4="http://schemas.microsoft.com/office/drawing/2016/5/10/chartex" xmlns:cx5="http://schemas.microsoft.com/office/drawing/2016/5/11/chartex" xmlns:cx6="http://schemas.microsoft.com/office/drawing/2016/5/12/chartex" xmlns:cx7="http://schemas.microsoft.com/office/drawing/2016/5/13/chartex" xmlns:cx8="http://schemas.microsoft.com/office/drawing/2016/5/14/chartex" xmlns:mc="http://schemas.openxmlformats.org/markup-compatibility/2006" xmlns:aink="http://schemas.microsoft.com/office/drawing/2016/ink" xmlns:am3d="http://schemas.microsoft.com/office/drawing/2017/model3d" xmlns:o="urn:schemas-microsoft-com:office:office" xmlns:oel="http://schemas.microsoft.com/office/2019/extlst" xmlns:r="http://schemas.openxmlformats.org/officeDocument/2006/relationships" xmlns:m="http://schemas.openxmlformats.org/officeDocument/2006/math" xmlns:v="urn:schemas-microsoft-com:vml" xmlns:wp14="http://schemas.microsoft.com/office/word/2010/wordprocessingDrawing" xmlns:wp="http://schemas.openxmlformats.org/drawingml/2006/wordprocessingDrawing" xmlns:w10="urn:schemas-microsoft-com:office:word" xmlns:w="http://schemas.openxmlformats.org/wordprocessingml/2006/main" xmlns:w14="http://schemas.microsoft.com/office/word/2010/wordml" xmlns:w15="http://schemas.microsoft.com/office/word/2012/wordml" xmlns:w16cex="http://schemas.microsoft.com/office/word/2018/wordml/cex" xmlns:w16cid="http://schemas.microsoft.com/office/word/2016/wordml/cid" xmlns:w16="http://schemas.microsoft.com/office/word/2018/wordml" xmlns:w16sdtdh="http://schemas.microsoft.com/office/word/2020/wordml/sdtdatahash" xmlns:w16se="http://schemas.microsoft.com/office/word/2015/wordml/symex" xmlns:wpg="http://schemas.microsoft.com/office/word/2010/wordprocessingGroup" xmlns:wpi="http://schemas.microsoft.com/office/word/2010/wordprocessingInk" xmlns:wne="http://schemas.microsoft.com/office/word/2006/wordml" xmlns:wps="http://schemas.microsoft.com/office/word/2010/wordprocessingShape" mc:Ignorable="w14 w15 w16se w16cid w16 w16cex w16sdtdh wp14">
+  <w:sdt>
+    <w:sdtPr>
+      <w:rPr>
+        <w:rStyle w:val="PageNumber"/>
+      </w:rPr>
+      <w:id w:val="-1993249092"/>
+      <w:docPartObj>
+        <w:docPartGallery w:val="Page Numbers (Bottom of Page)"/>
+        <w:docPartUnique/>
+      </w:docPartObj>
+    </w:sdtPr>
+    <w:sdtContent>
+      <w:p>
+        <w:pPr>
+          <w:pStyle w:val="Footer"/>
+          <w:framePr w:wrap="none" w:vAnchor="text" w:hAnchor="margin" w:xAlign="center" w:y="1"/>
+          <w:rPr>
+            <w:rStyle w:val="PageNumber"/>
+          </w:rPr>
+        </w:pPr>
+        <w:r>
+          <w:rPr>
+            <w:rStyle w:val="PageNumber"/>
+          </w:rPr>
+          <w:fldChar w:fldCharType="begin"/>
+        </w:r>
+        <w:r>
+          <w:rPr>
+            <w:rStyle w:val="PageNumber"/>
+          </w:rPr>
+          <w:instrText xml:space="preserve"> PAGE </w:instrText>
+        </w:r>
+        <w:r>
+          <w:rPr>
+            <w:rStyle w:val="PageNumber"/>
+          </w:rPr>
+          <w:fldChar w:fldCharType="separate"/>
+        </w:r>
+        <w:r>
+          <w:rPr>
+            <w:rStyle w:val="PageNumber"/>
+            <w:noProof/>
+          </w:rPr>
+          <w:t>1</w:t>
+        </w:r>
+        <w:r>
+          <w:rPr>
+            <w:rStyle w:val="PageNumber"/>
+          </w:rPr>
+          <w:fldChar w:fldCharType="end"/>
+        </w:r>
+      </w:p>
+    </w:sdtContent>
+  </w:sdt>
+  <w:p>
+    <w:pPr>
+      <w:pStyle w:val="Footer"/>
+    </w:pPr>
+  </w:p>
+</w:ftr>
+</file>
+
+<file path=word/footnotes.xml><?xml version="1.0" encoding="utf-8"?>
+<w:footnotes xmlns:wpc="http://schemas.microsoft.com/office/word/2010/wordprocessingCanvas" xmlns:cx="http://schemas.microsoft.com/office/drawing/2014/chartex" xmlns:cx1="http://schemas.microsoft.com/office/drawing/2015/9/8/chartex" xmlns:cx2="http://schemas.microsoft.com/office/drawing/2015/10/21/chartex" xmlns:cx3="http://schemas.microsoft.com/office/drawing/2016/5/9/chartex" xmlns:cx4="http://schemas.microsoft.com/office/drawing/2016/5/10/chartex" xmlns:cx5="http://schemas.microsoft.com/office/drawing/2016/5/11/chartex" xmlns:cx6="http://schemas.microsoft.com/office/drawing/2016/5/12/chartex" xmlns:cx7="http://schemas.microsoft.com/office/drawing/2016/5/13/chartex" xmlns:cx8="http://schemas.microsoft.com/office/drawing/2016/5/14/chartex" xmlns:mc="http://schemas.openxmlformats.org/markup-compatibility/2006" xmlns:aink="http://schemas.microsoft.com/office/drawing/2016/ink" xmlns:am3d="http://schemas.microsoft.com/office/drawing/2017/model3d" xmlns:o="urn:schemas-microsoft-com:office:office" xmlns:oel="http://schemas.microsoft.com/office/2019/extlst" xmlns:r="http://schemas.openxmlformats.org/officeDocument/2006/relationships" xmlns:m="http://schemas.openxmlformats.org/officeDocument/2006/math" xmlns:v="urn:schemas-microsoft-com:vml" xmlns:wp14="http://schemas.microsoft.com/office/word/2010/wordprocessingDrawing" xmlns:wp="http://schemas.openxmlformats.org/drawingml/2006/wordprocessingDrawing" xmlns:w10="urn:schemas-microsoft-com:office:word" xmlns:w="http://schemas.openxmlformats.org/wordprocessingml/2006/main" xmlns:w14="http://schemas.microsoft.com/office/word/2010/wordml" xmlns:w15="http://schemas.microsoft.com/office/word/2012/wordml" xmlns:w16cex="http://schemas.microsoft.com/office/word/2018/wordml/cex" xmlns:w16cid="http://schemas.microsoft.com/office/word/2016/wordml/cid" xmlns:w16="http://schemas.microsoft.com/office/word/2018/wordml" xmlns:w16sdtdh="http://schemas.microsoft.com/office/word/2020/wordml/sdtdatahash" xmlns:w16se="http://schemas.microsoft.com/office/word/2015/wordml/symex" xmlns:wpg="http://schemas.microsoft.com/office/word/2010/wordprocessingGroup" xmlns:wpi="http://schemas.microsoft.com/office/word/2010/wordprocessingInk" xmlns:wne="http://schemas.microsoft.com/office/word/2006/wordml" xmlns:wps="http://schemas.microsoft.com/office/word/2010/wordprocessingShape" mc:Ignorable="w14 w15 w16se w16cid w16 w16cex w16sdtdh wp14">
+  <w:footnote w:type="separator" w:id="-1">
+    <w:p>
+      <w:r>
+        <w:separator/>
+      </w:r>
+    </w:p>
+  </w:footnote>
+  <w:footnote w:type="continuationSeparator" w:id="0">
+    <w:p>
+      <w:r>
+        <w:continuationSeparator/>
+      </w:r>
+    </w:p>
+  </w:footnote>
+</w:footnotes>
 </file>
 
 <file path=word/numbering.xml><?xml version="1.0" encoding="utf-8"?>
@@ -7440,6 +7595,35 @@
       </w:tblBorders>
     </w:tblPr>
   </w:style>
+  <w:style w:type="paragraph" w:styleId="Footer">
+    <w:name w:val="footer"/>
+    <w:basedOn w:val="Normal"/>
+    <w:link w:val="FooterChar"/>
+    <w:uiPriority w:val="99"/>
+    <w:unhideWhenUsed/>
+    <w:rsid w:val="00AC5A3C"/>
+    <w:pPr>
+      <w:tabs>
+        <w:tab w:val="center" w:pos="4680"/>
+        <w:tab w:val="right" w:pos="9360"/>
+      </w:tabs>
+    </w:pPr>
+  </w:style>
+  <w:style w:type="character" w:customStyle="1" w:styleId="FooterChar">
+    <w:name w:val="Footer Char"/>
+    <w:basedOn w:val="DefaultParagraphFont"/>
+    <w:link w:val="Footer"/>
+    <w:uiPriority w:val="99"/>
+    <w:rsid w:val="00AC5A3C"/>
+  </w:style>
+  <w:style w:type="character" w:styleId="PageNumber">
+    <w:name w:val="page number"/>
+    <w:basedOn w:val="DefaultParagraphFont"/>
+    <w:uiPriority w:val="99"/>
+    <w:semiHidden/>
+    <w:unhideWhenUsed/>
+    <w:rsid w:val="00AC5A3C"/>
+  </w:style>
 </w:styles>
 </file>
 

</xml_diff>

<commit_message>
Added graphs for opioid shipments
Added graphs for opioid shipments to report.
</commit_message>
<xml_diff>
--- a/40_Draft_Reports/Report_for_NickEubank.docx
+++ b/40_Draft_Reports/Report_for_NickEubank.docx
@@ -87,39 +87,7 @@
           <w:rFonts w:ascii="Times" w:hAnsi="Times" w:cs="Arial"/>
           <w:color w:val="1D1C1D"/>
         </w:rPr>
-        <w:t xml:space="preserve">Grey Team (Nick Carroll, </w:t>
-      </w:r>
-      <w:proofErr w:type="spellStart"/>
-      <w:r>
-        <w:rPr>
-          <w:rFonts w:ascii="Times" w:hAnsi="Times" w:cs="Arial"/>
-          <w:color w:val="1D1C1D"/>
-        </w:rPr>
-        <w:t>Jiaxin</w:t>
-      </w:r>
-      <w:proofErr w:type="spellEnd"/>
-      <w:r>
-        <w:rPr>
-          <w:rFonts w:ascii="Times" w:hAnsi="Times" w:cs="Arial"/>
-          <w:color w:val="1D1C1D"/>
-        </w:rPr>
-        <w:t xml:space="preserve"> Ying, Emmanuel </w:t>
-      </w:r>
-      <w:proofErr w:type="spellStart"/>
-      <w:r>
-        <w:rPr>
-          <w:rFonts w:ascii="Times" w:hAnsi="Times" w:cs="Arial"/>
-          <w:color w:val="1D1C1D"/>
-        </w:rPr>
-        <w:t>Ruhamyankaka</w:t>
-      </w:r>
-      <w:proofErr w:type="spellEnd"/>
-      <w:r>
-        <w:rPr>
-          <w:rFonts w:ascii="Times" w:hAnsi="Times" w:cs="Arial"/>
-          <w:color w:val="1D1C1D"/>
-        </w:rPr>
-        <w:t>, Song Young Oh)</w:t>
+        <w:t>Grey Team (Nick Carroll, Jiaxin Ying, Emmanuel Ruhamyankaka, Song Young Oh)</w:t>
       </w:r>
     </w:p>
     <w:p>
@@ -887,23 +855,7 @@
           <w:rFonts w:ascii="Times" w:eastAsia="Times New Roman" w:hAnsi="Times" w:cs="Arial"/>
           <w:color w:val="000000" w:themeColor="text1"/>
         </w:rPr>
-        <w:t xml:space="preserve"> of opioids purchased from pharmaceutical suppliers in each county. Similarly, the values selected from the US Vital Statistics dataset are county, year, cause of death, and number of deaths. This data will be filtered for cause of deaths that are considered opioid overdoses and aggregated over the county and year to calculate the total number of opioid overdose deaths annually in each county. Finally, the values selected from the US Census dataset are county and population estimate for each year over the </w:t>
-      </w:r>
-      <w:proofErr w:type="gramStart"/>
-      <w:r>
-        <w:rPr>
-          <w:rFonts w:ascii="Times" w:eastAsia="Times New Roman" w:hAnsi="Times" w:cs="Arial"/>
-          <w:color w:val="000000" w:themeColor="text1"/>
-        </w:rPr>
-        <w:t>time period</w:t>
-      </w:r>
-      <w:proofErr w:type="gramEnd"/>
-      <w:r>
-        <w:rPr>
-          <w:rFonts w:ascii="Times" w:eastAsia="Times New Roman" w:hAnsi="Times" w:cs="Arial"/>
-          <w:color w:val="000000" w:themeColor="text1"/>
-        </w:rPr>
-        <w:t xml:space="preserve"> analyzed. With the aggregated data from the other two datasets, county and population estimate data will be used to calculate annual per capita opioids purchased in each jurisdiction and annual per capita opioid overdoses in each jurisdiction. </w:t>
+        <w:t xml:space="preserve"> of opioids purchased from pharmaceutical suppliers in each county. Similarly, the values selected from the US Vital Statistics dataset are county, year, cause of death, and number of deaths. This data will be filtered for cause of deaths that are considered opioid overdoses and aggregated over the county and year to calculate the total number of opioid overdose deaths annually in each county. Finally, the values selected from the US Census dataset are county and population estimate for each year over the time period analyzed. With the aggregated data from the other two datasets, county and population estimate data will be used to calculate annual per capita opioids purchased in each jurisdiction and annual per capita opioid overdoses in each jurisdiction. </w:t>
       </w:r>
       <w:r>
         <w:rPr>
@@ -5017,6 +4969,51 @@
         <w:jc w:val="both"/>
         <w:rPr>
           <w:rFonts w:ascii="Times" w:eastAsia="Times New Roman" w:hAnsi="Times" w:cs="Arial"/>
+          <w:color w:val="000000" w:themeColor="text1"/>
+        </w:rPr>
+      </w:pPr>
+      <w:r>
+        <w:rPr>
+          <w:rFonts w:ascii="Times" w:eastAsia="Times New Roman" w:hAnsi="Times" w:cs="Arial"/>
+          <w:color w:val="000000" w:themeColor="text1"/>
+        </w:rPr>
+        <w:t xml:space="preserve">It appears that Florida’s shipments are in accordance with the </w:t>
+      </w:r>
+      <w:r>
+        <w:rPr>
+          <w:rFonts w:ascii="Times" w:eastAsia="Times New Roman" w:hAnsi="Times" w:cs="Arial"/>
+          <w:color w:val="000000" w:themeColor="text1"/>
+        </w:rPr>
+        <w:t xml:space="preserve">expectations of an accurate </w:t>
+      </w:r>
+      <w:r>
+        <w:rPr>
+          <w:rFonts w:ascii="Times" w:eastAsia="Times New Roman" w:hAnsi="Times" w:cs="Arial"/>
+          <w:color w:val="000000" w:themeColor="text1"/>
+        </w:rPr>
+        <w:t>hypothesis and suggests that the opioid shipments were reduced</w:t>
+      </w:r>
+      <w:r>
+        <w:rPr>
+          <w:rFonts w:ascii="Times" w:eastAsia="Times New Roman" w:hAnsi="Times" w:cs="Arial"/>
+          <w:color w:val="000000" w:themeColor="text1"/>
+        </w:rPr>
+        <w:t xml:space="preserve"> from the policy</w:t>
+      </w:r>
+      <w:r>
+        <w:rPr>
+          <w:rFonts w:ascii="Times" w:eastAsia="Times New Roman" w:hAnsi="Times" w:cs="Arial"/>
+          <w:color w:val="000000" w:themeColor="text1"/>
+        </w:rPr>
+        <w:t>; and therefore, the policy was effective.</w:t>
+      </w:r>
+    </w:p>
+    <w:p>
+      <w:pPr>
+        <w:shd w:val="clear" w:color="auto" w:fill="FFFFFF"/>
+        <w:jc w:val="both"/>
+        <w:rPr>
+          <w:rFonts w:ascii="Times" w:eastAsia="Times New Roman" w:hAnsi="Times" w:cs="Arial"/>
           <w:b/>
           <w:bCs/>
           <w:color w:val="FF0000"/>
@@ -5029,11 +5026,103 @@
           <w:rFonts w:ascii="Times" w:eastAsia="Times New Roman" w:hAnsi="Times" w:cs="Arial"/>
           <w:b/>
           <w:bCs/>
+          <w:noProof/>
+          <w:color w:val="000000" w:themeColor="text1"/>
+        </w:rPr>
+        <w:lastRenderedPageBreak/>
+        <w:drawing>
+          <wp:inline distT="0" distB="0" distL="0" distR="0" wp14:anchorId="668CD1C6" wp14:editId="4358819B">
+            <wp:extent cx="4733925" cy="3467100"/>
+            <wp:effectExtent l="0" t="0" r="9525" b="0"/>
+            <wp:docPr id="2" name="Picture 2" descr="Chart, line chart&#10;&#10;Description automatically generated"/>
+            <wp:cNvGraphicFramePr>
+              <a:graphicFrameLocks xmlns:a="http://schemas.openxmlformats.org/drawingml/2006/main" noChangeAspect="1"/>
+            </wp:cNvGraphicFramePr>
+            <a:graphic xmlns:a="http://schemas.openxmlformats.org/drawingml/2006/main">
+              <a:graphicData uri="http://schemas.openxmlformats.org/drawingml/2006/picture">
+                <pic:pic xmlns:pic="http://schemas.openxmlformats.org/drawingml/2006/picture">
+                  <pic:nvPicPr>
+                    <pic:cNvPr id="2" name="Picture 2" descr="Chart, line chart&#10;&#10;Description automatically generated"/>
+                    <pic:cNvPicPr/>
+                  </pic:nvPicPr>
+                  <pic:blipFill>
+                    <a:blip r:embed="rId7">
+                      <a:extLst>
+                        <a:ext uri="{28A0092B-C50C-407E-A947-70E740481C1C}">
+                          <a14:useLocalDpi xmlns:a14="http://schemas.microsoft.com/office/drawing/2010/main" val="0"/>
+                        </a:ext>
+                      </a:extLst>
+                    </a:blip>
+                    <a:stretch>
+                      <a:fillRect/>
+                    </a:stretch>
+                  </pic:blipFill>
+                  <pic:spPr>
+                    <a:xfrm>
+                      <a:off x="0" y="0"/>
+                      <a:ext cx="4733925" cy="3467100"/>
+                    </a:xfrm>
+                    <a:prstGeom prst="rect">
+                      <a:avLst/>
+                    </a:prstGeom>
+                  </pic:spPr>
+                </pic:pic>
+              </a:graphicData>
+            </a:graphic>
+          </wp:inline>
+        </w:drawing>
+      </w:r>
+      <w:r>
+        <w:rPr>
+          <w:rFonts w:ascii="Times" w:eastAsia="Times New Roman" w:hAnsi="Times" w:cs="Arial"/>
+          <w:b/>
+          <w:bCs/>
+          <w:noProof/>
           <w:color w:val="FF0000"/>
           <w:sz w:val="28"/>
           <w:szCs w:val="28"/>
         </w:rPr>
-        <w:t>Texas</w:t>
+        <w:drawing>
+          <wp:inline distT="0" distB="0" distL="0" distR="0" wp14:anchorId="69C2F1CA" wp14:editId="79EC77F4">
+            <wp:extent cx="5133975" cy="3467100"/>
+            <wp:effectExtent l="0" t="0" r="9525" b="0"/>
+            <wp:docPr id="3" name="Picture 3" descr="Chart, line chart&#10;&#10;Description automatically generated"/>
+            <wp:cNvGraphicFramePr>
+              <a:graphicFrameLocks xmlns:a="http://schemas.openxmlformats.org/drawingml/2006/main" noChangeAspect="1"/>
+            </wp:cNvGraphicFramePr>
+            <a:graphic xmlns:a="http://schemas.openxmlformats.org/drawingml/2006/main">
+              <a:graphicData uri="http://schemas.openxmlformats.org/drawingml/2006/picture">
+                <pic:pic xmlns:pic="http://schemas.openxmlformats.org/drawingml/2006/picture">
+                  <pic:nvPicPr>
+                    <pic:cNvPr id="3" name="Picture 3" descr="Chart, line chart&#10;&#10;Description automatically generated"/>
+                    <pic:cNvPicPr/>
+                  </pic:nvPicPr>
+                  <pic:blipFill>
+                    <a:blip r:embed="rId8">
+                      <a:extLst>
+                        <a:ext uri="{28A0092B-C50C-407E-A947-70E740481C1C}">
+                          <a14:useLocalDpi xmlns:a14="http://schemas.microsoft.com/office/drawing/2010/main" val="0"/>
+                        </a:ext>
+                      </a:extLst>
+                    </a:blip>
+                    <a:stretch>
+                      <a:fillRect/>
+                    </a:stretch>
+                  </pic:blipFill>
+                  <pic:spPr>
+                    <a:xfrm>
+                      <a:off x="0" y="0"/>
+                      <a:ext cx="5133975" cy="3467100"/>
+                    </a:xfrm>
+                    <a:prstGeom prst="rect">
+                      <a:avLst/>
+                    </a:prstGeom>
+                  </pic:spPr>
+                </pic:pic>
+              </a:graphicData>
+            </a:graphic>
+          </wp:inline>
+        </w:drawing>
       </w:r>
     </w:p>
     <w:p>
@@ -5072,7 +5161,7 @@
           <w:sz w:val="28"/>
           <w:szCs w:val="28"/>
         </w:rPr>
-        <w:t>Washington</w:t>
+        <w:t>Texas</w:t>
       </w:r>
     </w:p>
     <w:p>
@@ -5095,37 +5184,24 @@
         <w:jc w:val="both"/>
         <w:rPr>
           <w:rFonts w:ascii="Times" w:eastAsia="Times New Roman" w:hAnsi="Times" w:cs="Arial"/>
-          <w:color w:val="000000" w:themeColor="text1"/>
-        </w:rPr>
-      </w:pPr>
-    </w:p>
-    <w:p>
-      <w:pPr>
-        <w:shd w:val="clear" w:color="auto" w:fill="FFFFFF"/>
-        <w:jc w:val="both"/>
-        <w:rPr>
-          <w:rFonts w:ascii="Times" w:eastAsia="Times New Roman" w:hAnsi="Times" w:cs="Arial"/>
-          <w:b/>
-          <w:bCs/>
-          <w:color w:val="000000" w:themeColor="text1"/>
+          <w:b/>
+          <w:bCs/>
+          <w:color w:val="FF0000"/>
           <w:sz w:val="28"/>
           <w:szCs w:val="28"/>
         </w:rPr>
       </w:pPr>
-    </w:p>
-    <w:p>
-      <w:pPr>
-        <w:shd w:val="clear" w:color="auto" w:fill="FFFFFF"/>
-        <w:jc w:val="both"/>
-        <w:rPr>
-          <w:rFonts w:ascii="Times" w:eastAsia="Times New Roman" w:hAnsi="Times" w:cs="Arial"/>
-          <w:b/>
-          <w:bCs/>
-          <w:color w:val="000000" w:themeColor="text1"/>
+      <w:r>
+        <w:rPr>
+          <w:rFonts w:ascii="Times" w:eastAsia="Times New Roman" w:hAnsi="Times" w:cs="Arial"/>
+          <w:b/>
+          <w:bCs/>
+          <w:color w:val="FF0000"/>
           <w:sz w:val="28"/>
           <w:szCs w:val="28"/>
         </w:rPr>
-      </w:pPr>
+        <w:t>Washington</w:t>
+      </w:r>
     </w:p>
     <w:p>
       <w:pPr>
@@ -5135,7 +5211,7 @@
           <w:rFonts w:ascii="Times" w:eastAsia="Times New Roman" w:hAnsi="Times" w:cs="Arial"/>
           <w:b/>
           <w:bCs/>
-          <w:color w:val="000000" w:themeColor="text1"/>
+          <w:color w:val="FF0000"/>
           <w:sz w:val="28"/>
           <w:szCs w:val="28"/>
         </w:rPr>
@@ -5149,25 +5225,64 @@
           <w:rFonts w:ascii="Times" w:eastAsia="Times New Roman" w:hAnsi="Times" w:cs="Arial"/>
           <w:b/>
           <w:bCs/>
-          <w:color w:val="000000" w:themeColor="text1"/>
+          <w:color w:val="FF0000"/>
           <w:sz w:val="28"/>
           <w:szCs w:val="28"/>
         </w:rPr>
       </w:pPr>
-    </w:p>
-    <w:p>
-      <w:pPr>
-        <w:shd w:val="clear" w:color="auto" w:fill="FFFFFF"/>
-        <w:jc w:val="both"/>
-        <w:rPr>
-          <w:rFonts w:ascii="Times" w:eastAsia="Times New Roman" w:hAnsi="Times" w:cs="Arial"/>
-          <w:b/>
-          <w:bCs/>
-          <w:color w:val="000000" w:themeColor="text1"/>
+      <w:r>
+        <w:rPr>
+          <w:rFonts w:ascii="Times" w:eastAsia="Times New Roman" w:hAnsi="Times" w:cs="Arial"/>
+          <w:b/>
+          <w:bCs/>
+          <w:noProof/>
+          <w:color w:val="FF0000"/>
           <w:sz w:val="28"/>
           <w:szCs w:val="28"/>
         </w:rPr>
-      </w:pPr>
+        <w:lastRenderedPageBreak/>
+        <w:drawing>
+          <wp:inline distT="0" distB="0" distL="0" distR="0" wp14:anchorId="37F96111" wp14:editId="093B131C">
+            <wp:extent cx="5114925" cy="3467100"/>
+            <wp:effectExtent l="0" t="0" r="9525" b="0"/>
+            <wp:docPr id="5" name="Picture 5" descr="Chart, line chart&#10;&#10;Description automatically generated"/>
+            <wp:cNvGraphicFramePr>
+              <a:graphicFrameLocks xmlns:a="http://schemas.openxmlformats.org/drawingml/2006/main" noChangeAspect="1"/>
+            </wp:cNvGraphicFramePr>
+            <a:graphic xmlns:a="http://schemas.openxmlformats.org/drawingml/2006/main">
+              <a:graphicData uri="http://schemas.openxmlformats.org/drawingml/2006/picture">
+                <pic:pic xmlns:pic="http://schemas.openxmlformats.org/drawingml/2006/picture">
+                  <pic:nvPicPr>
+                    <pic:cNvPr id="5" name="Picture 5" descr="Chart, line chart&#10;&#10;Description automatically generated"/>
+                    <pic:cNvPicPr/>
+                  </pic:nvPicPr>
+                  <pic:blipFill>
+                    <a:blip r:embed="rId9">
+                      <a:extLst>
+                        <a:ext uri="{28A0092B-C50C-407E-A947-70E740481C1C}">
+                          <a14:useLocalDpi xmlns:a14="http://schemas.microsoft.com/office/drawing/2010/main" val="0"/>
+                        </a:ext>
+                      </a:extLst>
+                    </a:blip>
+                    <a:stretch>
+                      <a:fillRect/>
+                    </a:stretch>
+                  </pic:blipFill>
+                  <pic:spPr>
+                    <a:xfrm>
+                      <a:off x="0" y="0"/>
+                      <a:ext cx="5114925" cy="3467100"/>
+                    </a:xfrm>
+                    <a:prstGeom prst="rect">
+                      <a:avLst/>
+                    </a:prstGeom>
+                  </pic:spPr>
+                </pic:pic>
+              </a:graphicData>
+            </a:graphic>
+          </wp:inline>
+        </w:drawing>
+      </w:r>
     </w:p>
     <w:p>
       <w:pPr>
@@ -5177,7 +5292,7 @@
           <w:rFonts w:ascii="Times" w:eastAsia="Times New Roman" w:hAnsi="Times" w:cs="Arial"/>
           <w:b/>
           <w:bCs/>
-          <w:color w:val="000000" w:themeColor="text1"/>
+          <w:color w:val="FF0000"/>
           <w:sz w:val="28"/>
           <w:szCs w:val="28"/>
         </w:rPr>
@@ -5189,6 +5304,103 @@
         <w:jc w:val="both"/>
         <w:rPr>
           <w:rFonts w:ascii="Times" w:eastAsia="Times New Roman" w:hAnsi="Times" w:cs="Arial"/>
+          <w:color w:val="000000" w:themeColor="text1"/>
+        </w:rPr>
+      </w:pPr>
+      <w:r>
+        <w:rPr>
+          <w:rFonts w:ascii="Times" w:eastAsia="Times New Roman" w:hAnsi="Times" w:cs="Arial"/>
+          <w:color w:val="000000" w:themeColor="text1"/>
+        </w:rPr>
+        <w:t xml:space="preserve">It appears that </w:t>
+      </w:r>
+      <w:r>
+        <w:rPr>
+          <w:rFonts w:ascii="Times" w:eastAsia="Times New Roman" w:hAnsi="Times" w:cs="Arial"/>
+          <w:color w:val="000000" w:themeColor="text1"/>
+        </w:rPr>
+        <w:t>Washington</w:t>
+      </w:r>
+      <w:r>
+        <w:rPr>
+          <w:rFonts w:ascii="Times" w:eastAsia="Times New Roman" w:hAnsi="Times" w:cs="Arial"/>
+          <w:color w:val="000000" w:themeColor="text1"/>
+        </w:rPr>
+        <w:t xml:space="preserve">’s shipments </w:t>
+      </w:r>
+      <w:r>
+        <w:rPr>
+          <w:rFonts w:ascii="Times" w:eastAsia="Times New Roman" w:hAnsi="Times" w:cs="Arial"/>
+          <w:color w:val="000000" w:themeColor="text1"/>
+        </w:rPr>
+        <w:t xml:space="preserve">do not meet </w:t>
+      </w:r>
+      <w:r>
+        <w:rPr>
+          <w:rFonts w:ascii="Times" w:eastAsia="Times New Roman" w:hAnsi="Times" w:cs="Arial"/>
+          <w:color w:val="000000" w:themeColor="text1"/>
+        </w:rPr>
+        <w:t xml:space="preserve">the </w:t>
+      </w:r>
+      <w:r>
+        <w:rPr>
+          <w:rFonts w:ascii="Times" w:eastAsia="Times New Roman" w:hAnsi="Times" w:cs="Arial"/>
+          <w:color w:val="000000" w:themeColor="text1"/>
+        </w:rPr>
+        <w:t xml:space="preserve">expectations of an accurate </w:t>
+      </w:r>
+      <w:r>
+        <w:rPr>
+          <w:rFonts w:ascii="Times" w:eastAsia="Times New Roman" w:hAnsi="Times" w:cs="Arial"/>
+          <w:color w:val="000000" w:themeColor="text1"/>
+        </w:rPr>
+        <w:t xml:space="preserve">hypothesis and suggests that the opioid shipments </w:t>
+      </w:r>
+      <w:r>
+        <w:rPr>
+          <w:rFonts w:ascii="Times" w:eastAsia="Times New Roman" w:hAnsi="Times" w:cs="Arial"/>
+          <w:color w:val="000000" w:themeColor="text1"/>
+        </w:rPr>
+        <w:t>were not reduced from the policy</w:t>
+      </w:r>
+      <w:r>
+        <w:rPr>
+          <w:rFonts w:ascii="Times" w:eastAsia="Times New Roman" w:hAnsi="Times" w:cs="Arial"/>
+          <w:color w:val="000000" w:themeColor="text1"/>
+        </w:rPr>
+        <w:t xml:space="preserve">; and therefore, the policy was </w:t>
+      </w:r>
+      <w:r>
+        <w:rPr>
+          <w:rFonts w:ascii="Times" w:eastAsia="Times New Roman" w:hAnsi="Times" w:cs="Arial"/>
+          <w:color w:val="000000" w:themeColor="text1"/>
+        </w:rPr>
+        <w:t>in</w:t>
+      </w:r>
+      <w:r>
+        <w:rPr>
+          <w:rFonts w:ascii="Times" w:eastAsia="Times New Roman" w:hAnsi="Times" w:cs="Arial"/>
+          <w:color w:val="000000" w:themeColor="text1"/>
+        </w:rPr>
+        <w:t>effective.</w:t>
+      </w:r>
+    </w:p>
+    <w:p>
+      <w:pPr>
+        <w:shd w:val="clear" w:color="auto" w:fill="FFFFFF"/>
+        <w:jc w:val="both"/>
+        <w:rPr>
+          <w:rFonts w:ascii="Times" w:eastAsia="Times New Roman" w:hAnsi="Times" w:cs="Arial"/>
+          <w:color w:val="000000" w:themeColor="text1"/>
+        </w:rPr>
+      </w:pPr>
+    </w:p>
+    <w:p>
+      <w:pPr>
+        <w:shd w:val="clear" w:color="auto" w:fill="FFFFFF"/>
+        <w:jc w:val="both"/>
+        <w:rPr>
+          <w:rFonts w:ascii="Times" w:eastAsia="Times New Roman" w:hAnsi="Times" w:cs="Arial"/>
           <w:b/>
           <w:bCs/>
           <w:color w:val="000000" w:themeColor="text1"/>
@@ -5322,7 +5534,11 @@
           <w:szCs w:val="28"/>
         </w:rPr>
       </w:pPr>
-      <w:r>
+    </w:p>
+    <w:p>
+      <w:pPr>
+        <w:shd w:val="clear" w:color="auto" w:fill="FFFFFF"/>
+        <w:jc w:val="both"/>
         <w:rPr>
           <w:rFonts w:ascii="Times" w:eastAsia="Times New Roman" w:hAnsi="Times" w:cs="Arial"/>
           <w:b/>
@@ -5331,9 +5547,7 @@
           <w:sz w:val="28"/>
           <w:szCs w:val="28"/>
         </w:rPr>
-        <w:lastRenderedPageBreak/>
-        <w:t>Effect of regulation policy on the mortality rate of opioid overdose</w:t>
-      </w:r>
+      </w:pPr>
     </w:p>
     <w:p>
       <w:pPr>
@@ -5358,17 +5572,99 @@
           <w:b/>
           <w:bCs/>
           <w:color w:val="000000" w:themeColor="text1"/>
-        </w:rPr>
-      </w:pPr>
-      <w:r>
-        <w:rPr>
-          <w:rFonts w:ascii="Times" w:eastAsia="Times New Roman" w:hAnsi="Times" w:cs="Arial"/>
-          <w:b/>
-          <w:bCs/>
-          <w:color w:val="000000" w:themeColor="text1"/>
           <w:sz w:val="28"/>
           <w:szCs w:val="28"/>
         </w:rPr>
+      </w:pPr>
+    </w:p>
+    <w:p>
+      <w:pPr>
+        <w:shd w:val="clear" w:color="auto" w:fill="FFFFFF"/>
+        <w:jc w:val="both"/>
+        <w:rPr>
+          <w:rFonts w:ascii="Times" w:eastAsia="Times New Roman" w:hAnsi="Times" w:cs="Arial"/>
+          <w:b/>
+          <w:bCs/>
+          <w:color w:val="000000" w:themeColor="text1"/>
+          <w:sz w:val="28"/>
+          <w:szCs w:val="28"/>
+        </w:rPr>
+      </w:pPr>
+    </w:p>
+    <w:p>
+      <w:pPr>
+        <w:shd w:val="clear" w:color="auto" w:fill="FFFFFF"/>
+        <w:jc w:val="both"/>
+        <w:rPr>
+          <w:rFonts w:ascii="Times" w:eastAsia="Times New Roman" w:hAnsi="Times" w:cs="Arial"/>
+          <w:b/>
+          <w:bCs/>
+          <w:color w:val="000000" w:themeColor="text1"/>
+          <w:sz w:val="28"/>
+          <w:szCs w:val="28"/>
+        </w:rPr>
+      </w:pPr>
+    </w:p>
+    <w:p>
+      <w:pPr>
+        <w:shd w:val="clear" w:color="auto" w:fill="FFFFFF"/>
+        <w:jc w:val="both"/>
+        <w:rPr>
+          <w:rFonts w:ascii="Times" w:eastAsia="Times New Roman" w:hAnsi="Times" w:cs="Arial"/>
+          <w:b/>
+          <w:bCs/>
+          <w:color w:val="000000" w:themeColor="text1"/>
+          <w:sz w:val="28"/>
+          <w:szCs w:val="28"/>
+        </w:rPr>
+      </w:pPr>
+      <w:r>
+        <w:rPr>
+          <w:rFonts w:ascii="Times" w:eastAsia="Times New Roman" w:hAnsi="Times" w:cs="Arial"/>
+          <w:b/>
+          <w:bCs/>
+          <w:color w:val="000000" w:themeColor="text1"/>
+          <w:sz w:val="28"/>
+          <w:szCs w:val="28"/>
+        </w:rPr>
+        <w:t>Effect of regulation policy on the mortality rate of opioid overdose</w:t>
+      </w:r>
+    </w:p>
+    <w:p>
+      <w:pPr>
+        <w:shd w:val="clear" w:color="auto" w:fill="FFFFFF"/>
+        <w:jc w:val="both"/>
+        <w:rPr>
+          <w:rFonts w:ascii="Times" w:eastAsia="Times New Roman" w:hAnsi="Times" w:cs="Arial"/>
+          <w:b/>
+          <w:bCs/>
+          <w:color w:val="000000" w:themeColor="text1"/>
+          <w:sz w:val="28"/>
+          <w:szCs w:val="28"/>
+        </w:rPr>
+      </w:pPr>
+    </w:p>
+    <w:p>
+      <w:pPr>
+        <w:shd w:val="clear" w:color="auto" w:fill="FFFFFF"/>
+        <w:jc w:val="both"/>
+        <w:rPr>
+          <w:rFonts w:ascii="Times" w:eastAsia="Times New Roman" w:hAnsi="Times" w:cs="Arial"/>
+          <w:b/>
+          <w:bCs/>
+          <w:color w:val="000000" w:themeColor="text1"/>
+        </w:rPr>
+      </w:pPr>
+      <w:r>
+        <w:rPr>
+          <w:rFonts w:ascii="Times" w:eastAsia="Times New Roman" w:hAnsi="Times" w:cs="Arial"/>
+          <w:b/>
+          <w:bCs/>
+          <w:color w:val="000000" w:themeColor="text1"/>
+          <w:sz w:val="28"/>
+          <w:szCs w:val="28"/>
+        </w:rPr>
+        <w:lastRenderedPageBreak/>
         <w:t>Florida</w:t>
       </w:r>
       <w:r>
@@ -5390,7 +5686,7 @@
           <w:color w:val="000000" w:themeColor="text1"/>
         </w:rPr>
         <w:drawing>
-          <wp:anchor distT="0" distB="0" distL="114300" distR="114300" simplePos="0" relativeHeight="251664384" behindDoc="0" locked="0" layoutInCell="1" allowOverlap="1" wp14:anchorId="1AB6D61A" wp14:editId="73406322">
+          <wp:anchor distT="0" distB="0" distL="114300" distR="114300" simplePos="0" relativeHeight="251664384" behindDoc="0" locked="0" layoutInCell="1" allowOverlap="1" wp14:anchorId="1AB6D61A" wp14:editId="4010EC9A">
             <wp:simplePos x="0" y="0"/>
             <wp:positionH relativeFrom="column">
               <wp:posOffset>2968625</wp:posOffset>
@@ -5399,7 +5695,7 @@
               <wp:posOffset>283541</wp:posOffset>
             </wp:positionV>
             <wp:extent cx="3664585" cy="2653665"/>
-            <wp:effectExtent l="0" t="0" r="5715" b="635"/>
+            <wp:effectExtent l="0" t="0" r="0" b="0"/>
             <wp:wrapSquare wrapText="bothSides"/>
             <wp:docPr id="1" name="Picture 1" descr="Chart, line chart&#10;&#10;Description automatically generated"/>
             <wp:cNvGraphicFramePr>
@@ -5413,7 +5709,7 @@
                     <pic:cNvPicPr/>
                   </pic:nvPicPr>
                   <pic:blipFill>
-                    <a:blip r:embed="rId7" cstate="print">
+                    <a:blip r:embed="rId10" cstate="print">
                       <a:extLst>
                         <a:ext uri="{28A0092B-C50C-407E-A947-70E740481C1C}">
                           <a14:useLocalDpi xmlns:a14="http://schemas.microsoft.com/office/drawing/2010/main" val="0"/>
@@ -5477,7 +5773,7 @@
                     <pic:cNvPicPr/>
                   </pic:nvPicPr>
                   <pic:blipFill>
-                    <a:blip r:embed="rId8" cstate="print">
+                    <a:blip r:embed="rId11" cstate="print">
                       <a:extLst>
                         <a:ext uri="{28A0092B-C50C-407E-A947-70E740481C1C}">
                           <a14:useLocalDpi xmlns:a14="http://schemas.microsoft.com/office/drawing/2010/main" val="0"/>
@@ -5585,7 +5881,7 @@
           <w:rFonts w:ascii="Times" w:eastAsia="Times New Roman" w:hAnsi="Times" w:cs="Arial"/>
           <w:color w:val="000000" w:themeColor="text1"/>
         </w:rPr>
-        <w:t xml:space="preserve">) without implementing policies. It is evident that the mortality rate of opioid-drug overdose in these control states continues to hold an increasing trend after 2010. Based on the left graph, without implementing the regulation policy for opioid drugs, the average mortality rate of opioid-drug overdose had a rising trend from 0.012% year by year since 2003 and peaked at about 0.017% in 2009. After Florida implemented the regulation policy for opioid drugs in 2010, the mortality rate of opioid-drug overdose in FL dropped immediately to about 0.016% in 2010 and it continued to keep a downward tendency from 2010. This might not happen if the regulation policy was not implemented. Moreover, according to difference-in-difference analysis, the average mortality rate of opioid-drug overdose for the three comparison states was lower than the average mortality rate of Florida from 2003 to 2009 while all of them held increasing tendencies of the mortality rate of opioid-drug overdose. However, the three comparison states still had an upward trend of mortality rate after 2010, this tendency is the same as before 2010. In general, the mortality rate in control states increased from about 0.015% in 2010 to about 0.022% in 2015, while the mortality rate of </w:t>
+        <w:t xml:space="preserve">) without implementing policies. It is evident that the mortality rate of opioid-drug overdose in these control states continues to hold an increasing trend after 2010. Based on the left graph, without implementing the regulation policy for opioid drugs, the average mortality rate of opioid-drug overdose had a rising trend from 0.012% year by year since 2003 and peaked at about 0.017% in 2009. After Florida implemented the regulation policy for opioid drugs in 2010, the mortality rate of opioid-drug overdose in FL dropped immediately to about 0.016% in 2010 and it continued to keep a downward tendency from 2010. This might not happen if the regulation policy was not implemented. Moreover, according to difference-in-difference analysis, the average mortality rate of opioid-drug overdose for the three comparison states was lower than the average mortality rate of Florida from 2003 to 2009 while all of them held increasing tendencies of the mortality rate of opioid-drug overdose. However, the three comparison states still had an upward trend of mortality rate after 2010, this tendency is the same as before 2010. In general, the mortality rate in control states increased from about 0.015% in 2010 to about 0.022% in 2015, while the mortality rate of opioid-drug overdose in Florida decreased from 2010 at about 0.016% to about 0.014% in 2015. </w:t>
       </w:r>
       <w:r>
         <w:rPr>
@@ -5593,7 +5889,7 @@
           <w:color w:val="000000" w:themeColor="text1"/>
         </w:rPr>
         <w:lastRenderedPageBreak/>
-        <w:t>opioid-drug overdose in Florida decreased from 2010 at about 0.016% to about 0.014% in 2015. Therefore, we conclude that the policy of opioid regulations had a positive impact on decreasing the mortality rate of opioid-drug overdose in Florida.</w:t>
+        <w:t>Therefore, we conclude that the policy of opioid regulations had a positive impact on decreasing the mortality rate of opioid-drug overdose in Florida.</w:t>
       </w:r>
     </w:p>
     <w:p>
@@ -5684,7 +5980,7 @@
                     <pic:cNvPicPr/>
                   </pic:nvPicPr>
                   <pic:blipFill>
-                    <a:blip r:embed="rId9" cstate="print">
+                    <a:blip r:embed="rId12" cstate="print">
                       <a:extLst>
                         <a:ext uri="{28A0092B-C50C-407E-A947-70E740481C1C}">
                           <a14:useLocalDpi xmlns:a14="http://schemas.microsoft.com/office/drawing/2010/main" val="0"/>
@@ -5738,7 +6034,7 @@
                     <pic:cNvPicPr/>
                   </pic:nvPicPr>
                   <pic:blipFill>
-                    <a:blip r:embed="rId10" cstate="print">
+                    <a:blip r:embed="rId13" cstate="print">
                       <a:extLst>
                         <a:ext uri="{28A0092B-C50C-407E-A947-70E740481C1C}">
                           <a14:useLocalDpi xmlns:a14="http://schemas.microsoft.com/office/drawing/2010/main" val="0"/>
@@ -5828,7 +6124,7 @@
           <w:rFonts w:ascii="Times" w:eastAsia="Times New Roman" w:hAnsi="Times" w:cs="Arial"/>
           <w:color w:val="000000" w:themeColor="text1"/>
         </w:rPr>
-        <w:t xml:space="preserve">) without implementing policies. It is obvious that the mortality rate of opioid-drug overdose in these control states continues to hold an increasing trend after 2007. Based on the left graph, without implementing the regulation policy for opioid drugs, the average mortality rate of opioid-drug overdose had an increasing trend from about 0.008% year by year since 2003 and peaked at about 0.012% in 2006. After implementing the regulation policy for opioid drugs in 2007 at TX, the mortality rate of opioid-drug overdose in TX dropped immediately to about 0.0105% in 2007 and it continued to keep a downward tendency from 2007. This might not happen if the regulation policy was not implemented. Moreover, according to difference-in-difference analysis, the average mortality rate for the three comparison states had similar values as the average mortality rate of Texas from 2003 to 2006 while all of them held increasing tendencies of the mortality rate of opioid-drug overdose. Nevertheless, the three comparison states still had an upward trend of </w:t>
+        <w:t xml:space="preserve">) without implementing policies. It is obvious that the mortality rate of opioid-drug overdose in these control states continues to hold an increasing trend after 2007. Based on the left graph, without implementing the regulation policy for opioid drugs, the average mortality rate of opioid-drug overdose had an increasing trend from about 0.008% year by year since 2003 and peaked at about 0.012% in 2006. After implementing the regulation policy for opioid drugs in 2007 at TX, the mortality rate of opioid-drug overdose in TX dropped immediately to about 0.0105% in 2007 and it continued to keep a downward tendency from 2007. This might not happen if the regulation policy was not implemented. Moreover, according to difference-in-difference analysis, the average mortality rate for the three comparison states had similar values as the average mortality rate of Texas from 2003 to 2006 while all of them held increasing tendencies of the mortality rate of opioid-drug overdose. Nevertheless, the three comparison states still had an upward trend of mortality rate after 2007, this tendency is the same as before 2007. In general, the mortality rate in </w:t>
       </w:r>
       <w:r>
         <w:rPr>
@@ -5836,7 +6132,7 @@
           <w:color w:val="000000" w:themeColor="text1"/>
         </w:rPr>
         <w:lastRenderedPageBreak/>
-        <w:t>mortality rate after 2007, this tendency is the same as before 2007. In general, the mortality rate in control states increased from about 0.011% in 2007 to about 0.015% in 2015, while the mortality rate of opioid-drug overdose in Texas decreased from 2007 at about 0.011% to about 0.010% in 2015. Therefore, although such a degree of decline is not large, we conclude that the policy of opioid regulations had a positive impact on decreasing the mortality rate of opioid-drug overdose in Texas.</w:t>
+        <w:t>control states increased from about 0.011% in 2007 to about 0.015% in 2015, while the mortality rate of opioid-drug overdose in Texas decreased from 2007 at about 0.011% to about 0.010% in 2015. Therefore, although such a degree of decline is not large, we conclude that the policy of opioid regulations had a positive impact on decreasing the mortality rate of opioid-drug overdose in Texas.</w:t>
       </w:r>
     </w:p>
     <w:p>
@@ -5921,7 +6217,7 @@
                     <pic:cNvPicPr/>
                   </pic:nvPicPr>
                   <pic:blipFill>
-                    <a:blip r:embed="rId11" cstate="print">
+                    <a:blip r:embed="rId14" cstate="print">
                       <a:extLst>
                         <a:ext uri="{28A0092B-C50C-407E-A947-70E740481C1C}">
                           <a14:useLocalDpi xmlns:a14="http://schemas.microsoft.com/office/drawing/2010/main" val="0"/>
@@ -5985,7 +6281,7 @@
                     <pic:cNvPicPr/>
                   </pic:nvPicPr>
                   <pic:blipFill>
-                    <a:blip r:embed="rId12" cstate="print">
+                    <a:blip r:embed="rId15" cstate="print">
                       <a:extLst>
                         <a:ext uri="{28A0092B-C50C-407E-A947-70E740481C1C}">
                           <a14:useLocalDpi xmlns:a14="http://schemas.microsoft.com/office/drawing/2010/main" val="0"/>
@@ -6109,7 +6405,7 @@
           <w:rFonts w:ascii="Times" w:eastAsia="Times New Roman" w:hAnsi="Times" w:cs="Arial"/>
           <w:color w:val="000000" w:themeColor="text1"/>
         </w:rPr>
-        <w:t xml:space="preserve">) without implementing policies. It is obvious that the mortality rate of opioid-drug overdose in these control states continues to hold an increasing trend after 2007. Based on the left graph, without implementing the regulation policy for opioid drugs, the average mortality rate of opioid-drug overdose had an increasing trend from about 0.0125% year by year since 2003 and peaked at about 0.0145% in 2011. However, after implementing the regulation policy for opioid drugs in 2012 at WA, the mortality rate of opioid-drug overdose in WA did not drop, it continued to keep an upward, but lesser degree tendency from 2012. Furthermore, according to difference-in-difference analysis, the average mortality rate for the three comparison states were lower than the average mortality </w:t>
+        <w:t xml:space="preserve">) without implementing policies. It is obvious that the mortality rate of opioid-drug overdose in these control states continues to hold an increasing trend after 2007. Based on the left graph, without implementing the regulation policy for opioid drugs, the average mortality rate of opioid-drug overdose had an increasing trend from about 0.0125% year by year since 2003 and peaked at about 0.0145% in 2011. However, after implementing the regulation policy for opioid drugs in 2012 at WA, the mortality rate of opioid-drug overdose in WA did not drop, it continued to keep an upward, but lesser degree tendency from 2012. Furthermore, according to difference-in-difference analysis, the average mortality rate for the three comparison states were lower than the average mortality rate of Washington from 2003 to 2011 while all of them held increasing tendencies of the mortality </w:t>
       </w:r>
       <w:r>
         <w:rPr>
@@ -6117,7 +6413,7 @@
           <w:color w:val="000000" w:themeColor="text1"/>
         </w:rPr>
         <w:lastRenderedPageBreak/>
-        <w:t>rate of Washington from 2003 to 2011 while all of them held increasing tendencies of the mortality rate of opioid-drug overdose. The three comparison states still had an upward trend of mortality rate after 2012, this tendency is the same as before 2007. In general, the mortality rate in control states increased from about 0.015% in 2012 to about 0.017% in 2015, and the mortality rate of opioid-drug overdose in Washington also rose from 2012 at about 0.0138% to about 0.014% in 2015. Therefore, although the mortality rates of opioid-drug overdose in Washington were lower than other control states on average after implementing the policy; because Washington still had a rising trend of mortality rates of opioid-drug overdose after 2012, we conclude that the policy of opioid regulations did not have a positive impact on decreasing the mortality rate of opioid-drug overdose in Washington.</w:t>
+        <w:t>rate of opioid-drug overdose. The three comparison states still had an upward trend of mortality rate after 2012, this tendency is the same as before 2007. In general, the mortality rate in control states increased from about 0.015% in 2012 to about 0.017% in 2015, and the mortality rate of opioid-drug overdose in Washington also rose from 2012 at about 0.0138% to about 0.014% in 2015. Therefore, although the mortality rates of opioid-drug overdose in Washington were lower than other control states on average after implementing the policy; because Washington still had a rising trend of mortality rates of opioid-drug overdose after 2012, we conclude that the policy of opioid regulations did not have a positive impact on decreasing the mortality rate of opioid-drug overdose in Washington.</w:t>
       </w:r>
     </w:p>
     <w:p>
@@ -6433,6 +6729,7 @@
           <w:sz w:val="32"/>
           <w:szCs w:val="32"/>
         </w:rPr>
+        <w:lastRenderedPageBreak/>
         <w:t>Conclusion (to be added)</w:t>
       </w:r>
     </w:p>
@@ -6677,7 +6974,7 @@
         </w:rPr>
         <w:t xml:space="preserve">ilable: </w:t>
       </w:r>
-      <w:hyperlink r:id="rId13" w:history="1">
+      <w:hyperlink r:id="rId16" w:history="1">
         <w:r>
           <w:rPr>
             <w:rStyle w:val="Hyperlink"/>
@@ -6705,7 +7002,7 @@
         </w:rPr>
         <w:t xml:space="preserve">[4] Available: </w:t>
       </w:r>
-      <w:hyperlink r:id="rId14" w:history="1">
+      <w:hyperlink r:id="rId17" w:history="1">
         <w:r>
           <w:rPr>
             <w:rStyle w:val="Hyperlink"/>
@@ -6749,8 +7046,8 @@
       </w:r>
     </w:p>
     <w:sectPr>
-      <w:footerReference w:type="even" r:id="rId15"/>
-      <w:footerReference w:type="default" r:id="rId16"/>
+      <w:footerReference w:type="even" r:id="rId18"/>
+      <w:footerReference w:type="default" r:id="rId19"/>
       <w:pgSz w:w="12240" w:h="15840"/>
       <w:pgMar w:top="1440" w:right="1440" w:bottom="1440" w:left="1440" w:header="720" w:footer="720" w:gutter="0"/>
       <w:cols w:space="720"/>

</xml_diff>

<commit_message>
summary stats and opioid writeup
</commit_message>
<xml_diff>
--- a/40_Draft_Reports/Report_for_NickEubank.docx
+++ b/40_Draft_Reports/Report_for_NickEubank.docx
@@ -4696,74 +4696,23 @@
     </w:p>
     <w:p>
       <w:pPr>
-        <w:spacing w:line="360" w:lineRule="auto"/>
-        <w:jc w:val="both"/>
-        <w:rPr>
-          <w:rFonts w:ascii="Times" w:hAnsi="Times"/>
-          <w:color w:val="000000" w:themeColor="text1"/>
-        </w:rPr>
-      </w:pPr>
-    </w:p>
-    <w:p>
-      <w:pPr>
-        <w:spacing w:line="360" w:lineRule="auto"/>
-        <w:jc w:val="both"/>
-        <w:rPr>
-          <w:rFonts w:ascii="Times" w:hAnsi="Times"/>
-          <w:b/>
-          <w:bCs/>
-          <w:color w:val="FF0000"/>
+        <w:rPr>
           <w:sz w:val="32"/>
           <w:szCs w:val="32"/>
         </w:rPr>
       </w:pPr>
-      <w:r>
-        <w:rPr>
-          <w:rFonts w:ascii="Times" w:hAnsi="Times"/>
-          <w:b/>
-          <w:bCs/>
-          <w:color w:val="FF0000"/>
+    </w:p>
+    <w:p>
+      <w:pPr>
+        <w:rPr>
           <w:sz w:val="32"/>
           <w:szCs w:val="32"/>
         </w:rPr>
-        <w:t>Summary Statistics (to be added)</w:t>
-      </w:r>
-    </w:p>
-    <w:p>
-      <w:pPr>
-        <w:spacing w:line="360" w:lineRule="auto"/>
-        <w:jc w:val="both"/>
-        <w:rPr>
-          <w:rFonts w:ascii="Times" w:hAnsi="Times"/>
-          <w:color w:val="000000" w:themeColor="text1"/>
-        </w:rPr>
-      </w:pPr>
-      <w:r>
-        <w:rPr>
-          <w:rFonts w:ascii="Times" w:hAnsi="Times"/>
-          <w:color w:val="000000" w:themeColor="text1"/>
-        </w:rPr>
-        <w:t>Table 2 presents summary statistics of yearly per capita…</w:t>
-      </w:r>
-    </w:p>
-    <w:p>
-      <w:pPr>
-        <w:spacing w:line="360" w:lineRule="auto"/>
-        <w:jc w:val="both"/>
-        <w:rPr>
-          <w:rFonts w:ascii="Times" w:hAnsi="Times"/>
-          <w:color w:val="000000" w:themeColor="text1"/>
-        </w:rPr>
-      </w:pPr>
-    </w:p>
-    <w:p>
-      <w:pPr>
-        <w:jc w:val="both"/>
-        <w:rPr>
-          <w:rFonts w:ascii="Times" w:hAnsi="Times"/>
-          <w:b/>
-          <w:bCs/>
-          <w:color w:val="000000" w:themeColor="text1"/>
+      </w:pPr>
+    </w:p>
+    <w:p>
+      <w:pPr>
+        <w:rPr>
           <w:sz w:val="32"/>
           <w:szCs w:val="32"/>
         </w:rPr>
@@ -4771,47 +4720,260 @@
     </w:p>
     <w:p>
       <w:pPr>
-        <w:jc w:val="both"/>
-        <w:rPr>
-          <w:rFonts w:ascii="Times" w:hAnsi="Times"/>
-          <w:b/>
-          <w:bCs/>
-          <w:color w:val="000000" w:themeColor="text1"/>
+        <w:rPr>
           <w:sz w:val="32"/>
           <w:szCs w:val="32"/>
         </w:rPr>
       </w:pPr>
-      <w:r>
-        <w:rPr>
-          <w:rFonts w:ascii="Times" w:hAnsi="Times"/>
-          <w:b/>
-          <w:bCs/>
-          <w:color w:val="000000" w:themeColor="text1"/>
+    </w:p>
+    <w:p>
+      <w:pPr>
+        <w:rPr>
           <w:sz w:val="32"/>
           <w:szCs w:val="32"/>
         </w:rPr>
-        <w:t xml:space="preserve">Pre-post and Difference-in-difference </w:t>
-      </w:r>
-      <w:r>
-        <w:rPr>
-          <w:rFonts w:ascii="Times" w:hAnsi="Times"/>
-          <w:b/>
-          <w:bCs/>
-          <w:color w:val="000000" w:themeColor="text1"/>
+      </w:pPr>
+    </w:p>
+    <w:p>
+      <w:pPr>
+        <w:rPr>
           <w:sz w:val="32"/>
           <w:szCs w:val="32"/>
         </w:rPr>
-        <w:t>A</w:t>
-      </w:r>
-      <w:r>
-        <w:rPr>
-          <w:rFonts w:ascii="Times" w:hAnsi="Times"/>
-          <w:b/>
-          <w:bCs/>
-          <w:color w:val="000000" w:themeColor="text1"/>
+      </w:pPr>
+      <w:r>
+        <w:rPr>
           <w:sz w:val="32"/>
           <w:szCs w:val="32"/>
         </w:rPr>
+        <w:lastRenderedPageBreak/>
+        <w:t>Summary statistics - Mortality</w:t>
+      </w:r>
+    </w:p>
+    <w:p/>
+    <w:p>
+      <w:pPr>
+        <w:spacing w:line="360" w:lineRule="auto"/>
+        <w:rPr>
+          <w:rFonts w:ascii="Times" w:hAnsi="Times"/>
+        </w:rPr>
+      </w:pPr>
+      <w:r>
+        <w:rPr>
+          <w:rFonts w:ascii="Times" w:hAnsi="Times"/>
+        </w:rPr>
+        <w:t>The mortality dataset includes 362 counties. The average number of fatalities among the counties is 52.695, with a standard deviation of 78.9. At the county level, Ellis County in Texas and 25 other states have the lowest mean number of deaths which is 10, while Maricopa County has the highest mean number of deaths of 571. At the state level, the maximum number of deaths is 748 and 10 is the lowest number of deaths across the years. Normalized to the population level, Dickenson County in VA has the highest death rate of 0.065% and Hidalgo County in Texas has the lowest death rate of 0.0023%.</w:t>
+      </w:r>
+      <w:r>
+        <w:rPr>
+          <w:rFonts w:ascii="Times" w:hAnsi="Times"/>
+        </w:rPr>
+        <w:t xml:space="preserve"> </w:t>
+      </w:r>
+      <w:r>
+        <w:rPr>
+          <w:rFonts w:ascii="Times" w:hAnsi="Times"/>
+        </w:rPr>
+        <w:t>The graph below compares the general trend in death rates between the control states with no policy and the policy-implemented states. Overall, we may observe a substantial rise in deathrates for states without policies compared to states with policies.</w:t>
+      </w:r>
+    </w:p>
+    <w:p>
+      <w:pPr>
+        <w:rPr>
+          <w:i/>
+          <w:iCs/>
+        </w:rPr>
+      </w:pPr>
+      <w:r>
+        <w:rPr>
+          <w:i/>
+          <w:iCs/>
+        </w:rPr>
+        <w:t xml:space="preserve">Fig </w:t>
+      </w:r>
+      <w:r>
+        <w:rPr>
+          <w:i/>
+          <w:iCs/>
+        </w:rPr>
+        <w:t>1</w:t>
+      </w:r>
+      <w:r>
+        <w:rPr>
+          <w:i/>
+          <w:iCs/>
+        </w:rPr>
+        <w:t>:</w:t>
+      </w:r>
+      <w:r>
+        <w:rPr>
+          <w:i/>
+          <w:iCs/>
+        </w:rPr>
+        <w:t xml:space="preserve"> Shows a general trend of deathrates between intervention and control states</w:t>
+      </w:r>
+    </w:p>
+    <w:p>
+      <w:pPr>
+        <w:rPr>
+          <w:i/>
+          <w:iCs/>
+        </w:rPr>
+      </w:pPr>
+    </w:p>
+    <w:p>
+      <w:r>
+        <w:rPr>
+          <w:noProof/>
+        </w:rPr>
+        <w:drawing>
+          <wp:inline distT="0" distB="0" distL="0" distR="0" wp14:anchorId="1B56BB12" wp14:editId="695359CF">
+            <wp:extent cx="4089400" cy="3048000"/>
+            <wp:effectExtent l="0" t="0" r="0" b="0"/>
+            <wp:docPr id="4" name="Picture 4"/>
+            <wp:cNvGraphicFramePr>
+              <a:graphicFrameLocks xmlns:a="http://schemas.openxmlformats.org/drawingml/2006/main" noChangeAspect="1"/>
+            </wp:cNvGraphicFramePr>
+            <a:graphic xmlns:a="http://schemas.openxmlformats.org/drawingml/2006/main">
+              <a:graphicData uri="http://schemas.openxmlformats.org/drawingml/2006/picture">
+                <pic:pic xmlns:pic="http://schemas.openxmlformats.org/drawingml/2006/picture">
+                  <pic:nvPicPr>
+                    <pic:cNvPr id="1" name=""/>
+                    <pic:cNvPicPr/>
+                  </pic:nvPicPr>
+                  <pic:blipFill>
+                    <a:blip r:embed="rId7"/>
+                    <a:stretch>
+                      <a:fillRect/>
+                    </a:stretch>
+                  </pic:blipFill>
+                  <pic:spPr>
+                    <a:xfrm>
+                      <a:off x="0" y="0"/>
+                      <a:ext cx="4089400" cy="3048000"/>
+                    </a:xfrm>
+                    <a:prstGeom prst="rect">
+                      <a:avLst/>
+                    </a:prstGeom>
+                  </pic:spPr>
+                </pic:pic>
+              </a:graphicData>
+            </a:graphic>
+          </wp:inline>
+        </w:drawing>
+      </w:r>
+    </w:p>
+    <w:p/>
+    <w:p/>
+    <w:p>
+      <w:pPr>
+        <w:jc w:val="both"/>
+        <w:rPr>
+          <w:rFonts w:ascii="Times" w:hAnsi="Times"/>
+          <w:b/>
+          <w:bCs/>
+          <w:color w:val="000000" w:themeColor="text1"/>
+          <w:sz w:val="32"/>
+          <w:szCs w:val="32"/>
+        </w:rPr>
+      </w:pPr>
+    </w:p>
+    <w:p>
+      <w:pPr>
+        <w:jc w:val="both"/>
+        <w:rPr>
+          <w:rFonts w:ascii="Times" w:hAnsi="Times"/>
+          <w:b/>
+          <w:bCs/>
+          <w:color w:val="000000" w:themeColor="text1"/>
+          <w:sz w:val="32"/>
+          <w:szCs w:val="32"/>
+        </w:rPr>
+      </w:pPr>
+    </w:p>
+    <w:p>
+      <w:pPr>
+        <w:jc w:val="both"/>
+        <w:rPr>
+          <w:rFonts w:ascii="Times" w:hAnsi="Times"/>
+          <w:b/>
+          <w:bCs/>
+          <w:color w:val="000000" w:themeColor="text1"/>
+          <w:sz w:val="32"/>
+          <w:szCs w:val="32"/>
+        </w:rPr>
+      </w:pPr>
+    </w:p>
+    <w:p>
+      <w:pPr>
+        <w:jc w:val="both"/>
+        <w:rPr>
+          <w:rFonts w:ascii="Times" w:hAnsi="Times"/>
+          <w:b/>
+          <w:bCs/>
+          <w:color w:val="000000" w:themeColor="text1"/>
+          <w:sz w:val="32"/>
+          <w:szCs w:val="32"/>
+        </w:rPr>
+      </w:pPr>
+    </w:p>
+    <w:p>
+      <w:pPr>
+        <w:jc w:val="both"/>
+        <w:rPr>
+          <w:rFonts w:ascii="Times" w:hAnsi="Times"/>
+          <w:b/>
+          <w:bCs/>
+          <w:color w:val="000000" w:themeColor="text1"/>
+          <w:sz w:val="32"/>
+          <w:szCs w:val="32"/>
+        </w:rPr>
+      </w:pPr>
+    </w:p>
+    <w:p>
+      <w:pPr>
+        <w:jc w:val="both"/>
+        <w:rPr>
+          <w:rFonts w:ascii="Times" w:hAnsi="Times"/>
+          <w:b/>
+          <w:bCs/>
+          <w:color w:val="000000" w:themeColor="text1"/>
+          <w:sz w:val="32"/>
+          <w:szCs w:val="32"/>
+        </w:rPr>
+      </w:pPr>
+      <w:r>
+        <w:rPr>
+          <w:rFonts w:ascii="Times" w:hAnsi="Times"/>
+          <w:b/>
+          <w:bCs/>
+          <w:color w:val="000000" w:themeColor="text1"/>
+          <w:sz w:val="32"/>
+          <w:szCs w:val="32"/>
+        </w:rPr>
+        <w:lastRenderedPageBreak/>
+        <w:t xml:space="preserve">Pre-post and Difference-in-difference </w:t>
+      </w:r>
+      <w:r>
+        <w:rPr>
+          <w:rFonts w:ascii="Times" w:hAnsi="Times"/>
+          <w:b/>
+          <w:bCs/>
+          <w:color w:val="000000" w:themeColor="text1"/>
+          <w:sz w:val="32"/>
+          <w:szCs w:val="32"/>
+        </w:rPr>
+        <w:t>A</w:t>
+      </w:r>
+      <w:r>
+        <w:rPr>
+          <w:rFonts w:ascii="Times" w:hAnsi="Times"/>
+          <w:b/>
+          <w:bCs/>
+          <w:color w:val="000000" w:themeColor="text1"/>
+          <w:sz w:val="32"/>
+          <w:szCs w:val="32"/>
+        </w:rPr>
         <w:t>nalysis</w:t>
       </w:r>
     </w:p>
@@ -4841,15 +5003,13 @@
         </w:rPr>
         <w:t xml:space="preserve">The hypothesis is that the average annual percent change in per capita opioid quantities </w:t>
       </w:r>
-      <w:proofErr w:type="gramStart"/>
-      <w:r>
-        <w:rPr>
-          <w:rFonts w:ascii="Times" w:eastAsia="Times New Roman" w:hAnsi="Times" w:cs="Arial"/>
-          <w:color w:val="000000" w:themeColor="text1"/>
-        </w:rPr>
-        <w:t>sold</w:t>
-      </w:r>
-      <w:proofErr w:type="gramEnd"/>
+      <w:r>
+        <w:rPr>
+          <w:rFonts w:ascii="Times" w:eastAsia="Times New Roman" w:hAnsi="Times" w:cs="Arial"/>
+          <w:color w:val="000000" w:themeColor="text1"/>
+        </w:rPr>
+        <w:t>sold,</w:t>
+      </w:r>
       <w:r>
         <w:rPr>
           <w:rFonts w:ascii="Times" w:eastAsia="Times New Roman" w:hAnsi="Times" w:cs="Arial"/>
@@ -4857,15 +5017,13 @@
         </w:rPr>
         <w:t xml:space="preserve"> and overdose deaths is lower in the states where regulations were implemented when compared against the same jurisdiction prior to implementation and against jurisdictions where no new policies were implemented. To analyze the validity of the hypothesis, it is expected that the hypothesis is reasonable if the average annual percent change in per capita opioid quantities </w:t>
       </w:r>
-      <w:proofErr w:type="gramStart"/>
-      <w:r>
-        <w:rPr>
-          <w:rFonts w:ascii="Times" w:eastAsia="Times New Roman" w:hAnsi="Times" w:cs="Arial"/>
-          <w:color w:val="000000" w:themeColor="text1"/>
-        </w:rPr>
-        <w:t>sold</w:t>
-      </w:r>
-      <w:proofErr w:type="gramEnd"/>
+      <w:r>
+        <w:rPr>
+          <w:rFonts w:ascii="Times" w:eastAsia="Times New Roman" w:hAnsi="Times" w:cs="Arial"/>
+          <w:color w:val="000000" w:themeColor="text1"/>
+        </w:rPr>
+        <w:t>sold,</w:t>
+      </w:r>
       <w:r>
         <w:rPr>
           <w:rFonts w:ascii="Times" w:eastAsia="Times New Roman" w:hAnsi="Times" w:cs="Arial"/>
@@ -4873,17 +5031,6 @@
         </w:rPr>
         <w:t xml:space="preserve"> and opioid-drug-overdose deaths should be substantially less after the policies were placed than before the polices were introduced for each jurisdiction. Otherwise, the hypothesis will be rejected if the opioid-drug-overdose deaths per capita or the opioid quantities sold per capita continue to increase or basically keep constant after the regulation policy change.</w:t>
       </w:r>
-    </w:p>
-    <w:p>
-      <w:pPr>
-        <w:shd w:val="clear" w:color="auto" w:fill="FFFFFF"/>
-        <w:spacing w:line="360" w:lineRule="auto"/>
-        <w:jc w:val="both"/>
-        <w:rPr>
-          <w:rFonts w:ascii="Times" w:eastAsia="Times New Roman" w:hAnsi="Times" w:cs="Arial"/>
-          <w:color w:val="000000" w:themeColor="text1"/>
-        </w:rPr>
-      </w:pPr>
     </w:p>
     <w:p>
       <w:pPr>
@@ -4907,13 +5054,9 @@
           <w:sz w:val="28"/>
           <w:szCs w:val="28"/>
         </w:rPr>
-        <w:t>Effect of regulation policy on opioid shipments (to be added)</w:t>
-      </w:r>
-    </w:p>
-    <w:p>
-      <w:pPr>
-        <w:shd w:val="clear" w:color="auto" w:fill="FFFFFF"/>
-        <w:jc w:val="both"/>
+        <w:t>Effect of regulation policy on opioid shipments</w:t>
+      </w:r>
+      <w:r>
         <w:rPr>
           <w:rFonts w:ascii="Times" w:eastAsia="Times New Roman" w:hAnsi="Times" w:cs="Arial"/>
           <w:b/>
@@ -4922,12 +5065,9 @@
           <w:sz w:val="28"/>
           <w:szCs w:val="28"/>
         </w:rPr>
-      </w:pPr>
-    </w:p>
-    <w:p>
-      <w:pPr>
-        <w:shd w:val="clear" w:color="auto" w:fill="FFFFFF"/>
-        <w:jc w:val="both"/>
+        <w:t xml:space="preserve"> </w:t>
+      </w:r>
+      <w:r>
         <w:rPr>
           <w:rFonts w:ascii="Times" w:eastAsia="Times New Roman" w:hAnsi="Times" w:cs="Arial"/>
           <w:b/>
@@ -4936,7 +5076,8 @@
           <w:sz w:val="28"/>
           <w:szCs w:val="28"/>
         </w:rPr>
-      </w:pPr>
+        <w:t xml:space="preserve">- </w:t>
+      </w:r>
       <w:r>
         <w:rPr>
           <w:rFonts w:ascii="Times" w:eastAsia="Times New Roman" w:hAnsi="Times" w:cs="Arial"/>
@@ -4966,59 +5107,118 @@
     <w:p>
       <w:pPr>
         <w:shd w:val="clear" w:color="auto" w:fill="FFFFFF"/>
-        <w:jc w:val="both"/>
-        <w:rPr>
-          <w:rFonts w:ascii="Times" w:eastAsia="Times New Roman" w:hAnsi="Times" w:cs="Arial"/>
-          <w:color w:val="000000" w:themeColor="text1"/>
-        </w:rPr>
-      </w:pPr>
-      <w:r>
-        <w:rPr>
-          <w:rFonts w:ascii="Times" w:eastAsia="Times New Roman" w:hAnsi="Times" w:cs="Arial"/>
-          <w:color w:val="000000" w:themeColor="text1"/>
-        </w:rPr>
-        <w:t xml:space="preserve">It appears that Florida’s shipments are in accordance with the </w:t>
-      </w:r>
-      <w:r>
-        <w:rPr>
-          <w:rFonts w:ascii="Times" w:eastAsia="Times New Roman" w:hAnsi="Times" w:cs="Arial"/>
-          <w:color w:val="000000" w:themeColor="text1"/>
-        </w:rPr>
-        <w:t xml:space="preserve">expectations of an accurate </w:t>
-      </w:r>
-      <w:r>
-        <w:rPr>
-          <w:rFonts w:ascii="Times" w:eastAsia="Times New Roman" w:hAnsi="Times" w:cs="Arial"/>
-          <w:color w:val="000000" w:themeColor="text1"/>
-        </w:rPr>
-        <w:t>hypothesis and suggests that the opioid shipments were reduced</w:t>
-      </w:r>
-      <w:r>
-        <w:rPr>
-          <w:rFonts w:ascii="Times" w:eastAsia="Times New Roman" w:hAnsi="Times" w:cs="Arial"/>
-          <w:color w:val="000000" w:themeColor="text1"/>
-        </w:rPr>
-        <w:t xml:space="preserve"> from the policy</w:t>
-      </w:r>
-      <w:r>
-        <w:rPr>
-          <w:rFonts w:ascii="Times" w:eastAsia="Times New Roman" w:hAnsi="Times" w:cs="Arial"/>
-          <w:color w:val="000000" w:themeColor="text1"/>
-        </w:rPr>
-        <w:t>; and therefore, the policy was effective.</w:t>
+        <w:spacing w:line="360" w:lineRule="auto"/>
+        <w:jc w:val="both"/>
+        <w:rPr>
+          <w:rFonts w:ascii="Times" w:eastAsia="Times New Roman" w:hAnsi="Times" w:cs="Arial"/>
+          <w:color w:val="000000" w:themeColor="text1"/>
+        </w:rPr>
+      </w:pPr>
+      <w:r>
+        <w:rPr>
+          <w:rFonts w:ascii="Times" w:eastAsia="Times New Roman" w:hAnsi="Times" w:cs="Arial"/>
+          <w:color w:val="000000" w:themeColor="text1"/>
+        </w:rPr>
+        <w:t xml:space="preserve">In order to compare how things were in Florida right before the policy went into effect, to </w:t>
       </w:r>
     </w:p>
     <w:p>
       <w:pPr>
         <w:shd w:val="clear" w:color="auto" w:fill="FFFFFF"/>
-        <w:jc w:val="both"/>
-        <w:rPr>
-          <w:rFonts w:ascii="Times" w:eastAsia="Times New Roman" w:hAnsi="Times" w:cs="Arial"/>
-          <w:b/>
-          <w:bCs/>
-          <w:color w:val="FF0000"/>
-          <w:sz w:val="28"/>
-          <w:szCs w:val="28"/>
+        <w:spacing w:line="360" w:lineRule="auto"/>
+        <w:jc w:val="both"/>
+        <w:rPr>
+          <w:rFonts w:ascii="Times" w:eastAsia="Times New Roman" w:hAnsi="Times" w:cs="Arial"/>
+          <w:color w:val="000000" w:themeColor="text1"/>
+        </w:rPr>
+      </w:pPr>
+      <w:r>
+        <w:rPr>
+          <w:rFonts w:ascii="Times" w:eastAsia="Times New Roman" w:hAnsi="Times" w:cs="Arial"/>
+          <w:color w:val="000000" w:themeColor="text1"/>
+        </w:rPr>
+        <w:t xml:space="preserve">Florida right after the policy went into effect, we conducted the pre-post analysis. The regression line </w:t>
+      </w:r>
+      <w:r>
+        <w:rPr>
+          <w:rFonts w:ascii="Times" w:eastAsia="Times New Roman" w:hAnsi="Times" w:cs="Arial"/>
+          <w:color w:val="000000" w:themeColor="text1"/>
+        </w:rPr>
+        <w:t xml:space="preserve">in the graph </w:t>
+      </w:r>
+      <w:r>
+        <w:rPr>
+          <w:rFonts w:ascii="Times" w:eastAsia="Times New Roman" w:hAnsi="Times" w:cs="Arial"/>
+          <w:color w:val="000000" w:themeColor="text1"/>
+        </w:rPr>
+        <w:t>above</w:t>
+      </w:r>
+      <w:r>
+        <w:rPr>
+          <w:rFonts w:ascii="Times" w:eastAsia="Times New Roman" w:hAnsi="Times" w:cs="Arial"/>
+          <w:color w:val="000000" w:themeColor="text1"/>
+        </w:rPr>
+        <w:t xml:space="preserve"> </w:t>
+      </w:r>
+      <w:r>
+        <w:rPr>
+          <w:rFonts w:ascii="Times" w:eastAsia="Times New Roman" w:hAnsi="Times" w:cs="Arial"/>
+          <w:color w:val="000000" w:themeColor="text1"/>
+        </w:rPr>
+        <w:t>shows the trend of shipment quantity per cap before and after the policy change in the Florida, as is</w:t>
+      </w:r>
+      <w:r>
+        <w:rPr>
+          <w:rFonts w:ascii="Times" w:eastAsia="Times New Roman" w:hAnsi="Times" w:cs="Arial"/>
+          <w:color w:val="000000" w:themeColor="text1"/>
+        </w:rPr>
+        <w:t xml:space="preserve"> </w:t>
+      </w:r>
+      <w:r>
+        <w:rPr>
+          <w:rFonts w:ascii="Times" w:eastAsia="Times New Roman" w:hAnsi="Times" w:cs="Arial"/>
+          <w:color w:val="000000" w:themeColor="text1"/>
+        </w:rPr>
+        <w:t>shown in the figure below.</w:t>
+      </w:r>
+      <w:r>
+        <w:rPr>
+          <w:rFonts w:ascii="Times" w:eastAsia="Times New Roman" w:hAnsi="Times" w:cs="Arial"/>
+          <w:color w:val="000000" w:themeColor="text1"/>
+        </w:rPr>
+        <w:t xml:space="preserve"> </w:t>
+      </w:r>
+    </w:p>
+    <w:p>
+      <w:pPr>
+        <w:shd w:val="clear" w:color="auto" w:fill="FFFFFF"/>
+        <w:spacing w:line="360" w:lineRule="auto"/>
+        <w:jc w:val="both"/>
+        <w:rPr>
+          <w:rFonts w:ascii="Times" w:eastAsia="Times New Roman" w:hAnsi="Times" w:cs="Arial"/>
+          <w:i/>
+          <w:iCs/>
+          <w:color w:val="000000" w:themeColor="text1"/>
+        </w:rPr>
+      </w:pPr>
+      <w:r>
+        <w:rPr>
+          <w:rFonts w:ascii="Times" w:eastAsia="Times New Roman" w:hAnsi="Times" w:cs="Arial"/>
+          <w:i/>
+          <w:iCs/>
+          <w:color w:val="000000" w:themeColor="text1"/>
+        </w:rPr>
+        <w:t xml:space="preserve">Fig 2: Opioids per capita for the intervention state Florida </w:t>
+      </w:r>
+    </w:p>
+    <w:p>
+      <w:pPr>
+        <w:shd w:val="clear" w:color="auto" w:fill="FFFFFF"/>
+        <w:spacing w:line="360" w:lineRule="auto"/>
+        <w:jc w:val="both"/>
+        <w:rPr>
+          <w:rFonts w:ascii="Times" w:eastAsia="Times New Roman" w:hAnsi="Times" w:cs="Arial"/>
+          <w:color w:val="000000" w:themeColor="text1"/>
         </w:rPr>
       </w:pPr>
       <w:r>
@@ -5029,9 +5229,8 @@
           <w:noProof/>
           <w:color w:val="000000" w:themeColor="text1"/>
         </w:rPr>
-        <w:lastRenderedPageBreak/>
         <w:drawing>
-          <wp:inline distT="0" distB="0" distL="0" distR="0" wp14:anchorId="668CD1C6" wp14:editId="4358819B">
+          <wp:inline distT="0" distB="0" distL="0" distR="0" wp14:anchorId="156204B2" wp14:editId="6C5AED50">
             <wp:extent cx="4733925" cy="3467100"/>
             <wp:effectExtent l="0" t="0" r="9525" b="0"/>
             <wp:docPr id="2" name="Picture 2" descr="Chart, line chart&#10;&#10;Description automatically generated"/>
@@ -5046,7 +5245,7 @@
                     <pic:cNvPicPr/>
                   </pic:nvPicPr>
                   <pic:blipFill>
-                    <a:blip r:embed="rId7">
+                    <a:blip r:embed="rId8">
                       <a:extLst>
                         <a:ext uri="{28A0092B-C50C-407E-A947-70E740481C1C}">
                           <a14:useLocalDpi xmlns:a14="http://schemas.microsoft.com/office/drawing/2010/main" val="0"/>
@@ -5075,6 +5274,264 @@
       <w:r>
         <w:rPr>
           <w:rFonts w:ascii="Times" w:eastAsia="Times New Roman" w:hAnsi="Times" w:cs="Arial"/>
+          <w:color w:val="000000" w:themeColor="text1"/>
+        </w:rPr>
+        <w:t xml:space="preserve"> </w:t>
+      </w:r>
+    </w:p>
+    <w:p>
+      <w:pPr>
+        <w:shd w:val="clear" w:color="auto" w:fill="FFFFFF"/>
+        <w:spacing w:line="360" w:lineRule="auto"/>
+        <w:jc w:val="both"/>
+        <w:rPr>
+          <w:rFonts w:ascii="Times" w:eastAsia="Times New Roman" w:hAnsi="Times" w:cs="Arial"/>
+          <w:color w:val="000000" w:themeColor="text1"/>
+        </w:rPr>
+      </w:pPr>
+      <w:r>
+        <w:rPr>
+          <w:rFonts w:ascii="Times" w:eastAsia="Times New Roman" w:hAnsi="Times" w:cs="Arial"/>
+          <w:color w:val="000000" w:themeColor="text1"/>
+        </w:rPr>
+        <w:lastRenderedPageBreak/>
+        <w:t>B</w:t>
+      </w:r>
+      <w:r>
+        <w:rPr>
+          <w:rFonts w:ascii="Times" w:eastAsia="Times New Roman" w:hAnsi="Times" w:cs="Arial"/>
+          <w:color w:val="000000" w:themeColor="text1"/>
+        </w:rPr>
+        <w:t xml:space="preserve">efore the policy went into effect </w:t>
+      </w:r>
+      <w:r>
+        <w:rPr>
+          <w:rFonts w:ascii="Times" w:eastAsia="Times New Roman" w:hAnsi="Times" w:cs="Arial"/>
+          <w:color w:val="000000" w:themeColor="text1"/>
+        </w:rPr>
+        <w:t>in</w:t>
+      </w:r>
+      <w:r>
+        <w:rPr>
+          <w:rFonts w:ascii="Times" w:eastAsia="Times New Roman" w:hAnsi="Times" w:cs="Arial"/>
+          <w:color w:val="000000" w:themeColor="text1"/>
+        </w:rPr>
+        <w:t xml:space="preserve"> January 2010, the slope of the regression line was positive, indicating that the quantity of opioid </w:t>
+      </w:r>
+      <w:r>
+        <w:rPr>
+          <w:rFonts w:ascii="Times" w:eastAsia="Times New Roman" w:hAnsi="Times" w:cs="Arial"/>
+          <w:color w:val="000000" w:themeColor="text1"/>
+        </w:rPr>
+        <w:t>shipment.</w:t>
+      </w:r>
+      <w:r>
+        <w:rPr>
+          <w:rFonts w:ascii="Times" w:eastAsia="Times New Roman" w:hAnsi="Times" w:cs="Arial"/>
+          <w:color w:val="000000" w:themeColor="text1"/>
+        </w:rPr>
+        <w:t xml:space="preserve"> </w:t>
+      </w:r>
+      <w:r>
+        <w:rPr>
+          <w:rFonts w:ascii="Times" w:eastAsia="Times New Roman" w:hAnsi="Times" w:cs="Arial"/>
+          <w:color w:val="000000" w:themeColor="text1"/>
+        </w:rPr>
+        <w:t>After 2010, the slope was negative, indicating that the quantity of opioid shipment per cap decreased.</w:t>
+      </w:r>
+      <w:r>
+        <w:rPr>
+          <w:rFonts w:ascii="Times" w:eastAsia="Times New Roman" w:hAnsi="Times" w:cs="Arial"/>
+          <w:color w:val="000000" w:themeColor="text1"/>
+        </w:rPr>
+        <w:t xml:space="preserve"> </w:t>
+      </w:r>
+      <w:r>
+        <w:rPr>
+          <w:rFonts w:ascii="Times" w:eastAsia="Times New Roman" w:hAnsi="Times" w:cs="Arial"/>
+          <w:color w:val="000000" w:themeColor="text1"/>
+        </w:rPr>
+        <w:t xml:space="preserve">It </w:t>
+      </w:r>
+      <w:r>
+        <w:rPr>
+          <w:rFonts w:ascii="Times" w:eastAsia="Times New Roman" w:hAnsi="Times" w:cs="Arial"/>
+          <w:color w:val="000000" w:themeColor="text1"/>
+        </w:rPr>
+        <w:t>a</w:t>
+      </w:r>
+      <w:r>
+        <w:rPr>
+          <w:rFonts w:ascii="Times" w:eastAsia="Times New Roman" w:hAnsi="Times" w:cs="Arial"/>
+          <w:color w:val="000000" w:themeColor="text1"/>
+        </w:rPr>
+        <w:t xml:space="preserve">ppears that Florida’s shipments are in accordance with the </w:t>
+      </w:r>
+      <w:r>
+        <w:rPr>
+          <w:rFonts w:ascii="Times" w:eastAsia="Times New Roman" w:hAnsi="Times" w:cs="Arial"/>
+          <w:color w:val="000000" w:themeColor="text1"/>
+        </w:rPr>
+        <w:t xml:space="preserve">expectations of an accurate </w:t>
+      </w:r>
+      <w:r>
+        <w:rPr>
+          <w:rFonts w:ascii="Times" w:eastAsia="Times New Roman" w:hAnsi="Times" w:cs="Arial"/>
+          <w:color w:val="000000" w:themeColor="text1"/>
+        </w:rPr>
+        <w:t>hypothesis and suggests that the opioid shipments were reduced</w:t>
+      </w:r>
+      <w:r>
+        <w:rPr>
+          <w:rFonts w:ascii="Times" w:eastAsia="Times New Roman" w:hAnsi="Times" w:cs="Arial"/>
+          <w:color w:val="000000" w:themeColor="text1"/>
+        </w:rPr>
+        <w:t xml:space="preserve"> from the policy</w:t>
+      </w:r>
+      <w:r>
+        <w:rPr>
+          <w:rFonts w:ascii="Times" w:eastAsia="Times New Roman" w:hAnsi="Times" w:cs="Arial"/>
+          <w:color w:val="000000" w:themeColor="text1"/>
+        </w:rPr>
+        <w:t>; and therefore, the policy was effective.</w:t>
+      </w:r>
+      <w:r>
+        <w:t xml:space="preserve"> </w:t>
+      </w:r>
+      <w:r>
+        <w:rPr>
+          <w:rFonts w:ascii="Times" w:eastAsia="Times New Roman" w:hAnsi="Times" w:cs="Arial"/>
+          <w:color w:val="000000" w:themeColor="text1"/>
+        </w:rPr>
+        <w:t>To reach a more reliable conclusion, additional analysis was necessary. We then carried out a difference-in-difference analysis in order to get a more concrete conclusion</w:t>
+      </w:r>
+      <w:r>
+        <w:rPr>
+          <w:rFonts w:ascii="Times" w:eastAsia="Times New Roman" w:hAnsi="Times" w:cs="Arial"/>
+          <w:color w:val="000000" w:themeColor="text1"/>
+        </w:rPr>
+        <w:t xml:space="preserve">. </w:t>
+      </w:r>
+      <w:r>
+        <w:rPr>
+          <w:rFonts w:ascii="Times" w:eastAsia="Times New Roman" w:hAnsi="Times" w:cs="Arial"/>
+          <w:color w:val="000000" w:themeColor="text1"/>
+        </w:rPr>
+        <w:t>By using the Difference-in-Difference approach, we are</w:t>
+      </w:r>
+      <w:r>
+        <w:rPr>
+          <w:rFonts w:ascii="Times" w:eastAsia="Times New Roman" w:hAnsi="Times" w:cs="Arial"/>
+          <w:color w:val="000000" w:themeColor="text1"/>
+        </w:rPr>
+        <w:t xml:space="preserve"> basically</w:t>
+      </w:r>
+      <w:r>
+        <w:rPr>
+          <w:rFonts w:ascii="Times" w:eastAsia="Times New Roman" w:hAnsi="Times" w:cs="Arial"/>
+          <w:color w:val="000000" w:themeColor="text1"/>
+        </w:rPr>
+        <w:t xml:space="preserve"> seeking to answer whether the change we saw in intervention state Florida is larger than the change that occurred in other states over the same period. In graphs</w:t>
+      </w:r>
+      <w:r>
+        <w:rPr>
+          <w:rFonts w:ascii="Times" w:eastAsia="Times New Roman" w:hAnsi="Times" w:cs="Arial"/>
+          <w:color w:val="000000" w:themeColor="text1"/>
+        </w:rPr>
+        <w:t xml:space="preserve"> below</w:t>
+      </w:r>
+      <w:r>
+        <w:rPr>
+          <w:rFonts w:ascii="Times" w:eastAsia="Times New Roman" w:hAnsi="Times" w:cs="Arial"/>
+          <w:color w:val="000000" w:themeColor="text1"/>
+        </w:rPr>
+        <w:t xml:space="preserve">, we plot the pre and post trends of policy change for </w:t>
+      </w:r>
+      <w:r>
+        <w:rPr>
+          <w:rFonts w:ascii="Times" w:eastAsia="Times New Roman" w:hAnsi="Times" w:cs="Arial"/>
+          <w:color w:val="000000" w:themeColor="text1"/>
+        </w:rPr>
+        <w:t>Florida</w:t>
+      </w:r>
+      <w:r>
+        <w:rPr>
+          <w:rFonts w:ascii="Times" w:eastAsia="Times New Roman" w:hAnsi="Times" w:cs="Arial"/>
+          <w:color w:val="000000" w:themeColor="text1"/>
+        </w:rPr>
+        <w:t xml:space="preserve"> state and its control group Georgia, Ohio and </w:t>
+      </w:r>
+      <w:r>
+        <w:rPr>
+          <w:rFonts w:ascii="Times" w:eastAsia="Times New Roman" w:hAnsi="Times" w:cs="Arial"/>
+          <w:color w:val="000000" w:themeColor="text1"/>
+        </w:rPr>
+        <w:t>Pennsylvania</w:t>
+      </w:r>
+      <w:r>
+        <w:rPr>
+          <w:rFonts w:ascii="Times" w:eastAsia="Times New Roman" w:hAnsi="Times" w:cs="Arial"/>
+          <w:color w:val="000000" w:themeColor="text1"/>
+        </w:rPr>
+        <w:t>.</w:t>
+      </w:r>
+    </w:p>
+    <w:p>
+      <w:pPr>
+        <w:autoSpaceDE w:val="0"/>
+        <w:autoSpaceDN w:val="0"/>
+        <w:adjustRightInd w:val="0"/>
+        <w:spacing w:line="360" w:lineRule="auto"/>
+        <w:rPr>
+          <w:rFonts w:ascii="Times" w:eastAsia="Times New Roman" w:hAnsi="Times" w:cs="Arial"/>
+          <w:color w:val="000000" w:themeColor="text1"/>
+        </w:rPr>
+      </w:pPr>
+    </w:p>
+    <w:p>
+      <w:pPr>
+        <w:shd w:val="clear" w:color="auto" w:fill="FFFFFF"/>
+        <w:spacing w:line="360" w:lineRule="auto"/>
+        <w:jc w:val="both"/>
+        <w:rPr>
+          <w:rFonts w:ascii="Times" w:eastAsia="Times New Roman" w:hAnsi="Times" w:cs="Arial"/>
+          <w:i/>
+          <w:iCs/>
+          <w:color w:val="000000" w:themeColor="text1"/>
+        </w:rPr>
+      </w:pPr>
+      <w:r>
+        <w:rPr>
+          <w:rFonts w:ascii="Times" w:eastAsia="Times New Roman" w:hAnsi="Times" w:cs="Arial"/>
+          <w:i/>
+          <w:iCs/>
+          <w:color w:val="000000" w:themeColor="text1"/>
+        </w:rPr>
+        <w:t xml:space="preserve">Fig3. </w:t>
+      </w:r>
+      <w:r>
+        <w:rPr>
+          <w:rFonts w:ascii="Times" w:eastAsia="Times New Roman" w:hAnsi="Times" w:cs="Arial"/>
+          <w:i/>
+          <w:iCs/>
+          <w:color w:val="000000" w:themeColor="text1"/>
+        </w:rPr>
+        <w:t>Average opioids per capita for Florida and its control states</w:t>
+      </w:r>
+    </w:p>
+    <w:p>
+      <w:pPr>
+        <w:shd w:val="clear" w:color="auto" w:fill="FFFFFF"/>
+        <w:spacing w:line="360" w:lineRule="auto"/>
+        <w:jc w:val="both"/>
+        <w:rPr>
+          <w:rFonts w:ascii="Times" w:eastAsia="Times New Roman" w:hAnsi="Times" w:cs="Arial"/>
+          <w:color w:val="000000" w:themeColor="text1"/>
+        </w:rPr>
+      </w:pPr>
+      <w:r>
+        <w:rPr>
+          <w:rFonts w:ascii="Times" w:eastAsia="Times New Roman" w:hAnsi="Times" w:cs="Arial"/>
           <w:b/>
           <w:bCs/>
           <w:noProof/>
@@ -5083,7 +5540,7 @@
           <w:szCs w:val="28"/>
         </w:rPr>
         <w:drawing>
-          <wp:inline distT="0" distB="0" distL="0" distR="0" wp14:anchorId="69C2F1CA" wp14:editId="79EC77F4">
+          <wp:inline distT="0" distB="0" distL="0" distR="0" wp14:anchorId="2D7347C5" wp14:editId="3A951534">
             <wp:extent cx="5133975" cy="3467100"/>
             <wp:effectExtent l="0" t="0" r="9525" b="0"/>
             <wp:docPr id="3" name="Picture 3" descr="Chart, line chart&#10;&#10;Description automatically generated"/>
@@ -5098,7 +5555,7 @@
                     <pic:cNvPicPr/>
                   </pic:nvPicPr>
                   <pic:blipFill>
-                    <a:blip r:embed="rId8">
+                    <a:blip r:embed="rId9">
                       <a:extLst>
                         <a:ext uri="{28A0092B-C50C-407E-A947-70E740481C1C}">
                           <a14:useLocalDpi xmlns:a14="http://schemas.microsoft.com/office/drawing/2010/main" val="0"/>
@@ -5141,40 +5598,102 @@
     </w:p>
     <w:p>
       <w:pPr>
-        <w:shd w:val="clear" w:color="auto" w:fill="FFFFFF"/>
-        <w:jc w:val="both"/>
-        <w:rPr>
-          <w:rFonts w:ascii="Times" w:eastAsia="Times New Roman" w:hAnsi="Times" w:cs="Arial"/>
-          <w:b/>
-          <w:bCs/>
-          <w:color w:val="FF0000"/>
-          <w:sz w:val="28"/>
-          <w:szCs w:val="28"/>
-        </w:rPr>
-      </w:pPr>
-      <w:r>
-        <w:rPr>
-          <w:rFonts w:ascii="Times" w:eastAsia="Times New Roman" w:hAnsi="Times" w:cs="Arial"/>
-          <w:b/>
-          <w:bCs/>
-          <w:color w:val="FF0000"/>
-          <w:sz w:val="28"/>
-          <w:szCs w:val="28"/>
-        </w:rPr>
-        <w:t>Texas</w:t>
-      </w:r>
-    </w:p>
-    <w:p>
-      <w:pPr>
-        <w:shd w:val="clear" w:color="auto" w:fill="FFFFFF"/>
-        <w:jc w:val="both"/>
-        <w:rPr>
-          <w:rFonts w:ascii="Times" w:eastAsia="Times New Roman" w:hAnsi="Times" w:cs="Arial"/>
-          <w:b/>
-          <w:bCs/>
-          <w:color w:val="FF0000"/>
-          <w:sz w:val="28"/>
-          <w:szCs w:val="28"/>
+        <w:autoSpaceDE w:val="0"/>
+        <w:autoSpaceDN w:val="0"/>
+        <w:adjustRightInd w:val="0"/>
+        <w:spacing w:line="360" w:lineRule="auto"/>
+        <w:rPr>
+          <w:rFonts w:ascii="Times New Roman" w:hAnsi="Times New Roman" w:cs="Times New Roman"/>
+        </w:rPr>
+      </w:pPr>
+      <w:r>
+        <w:rPr>
+          <w:rFonts w:ascii="Times New Roman" w:hAnsi="Times New Roman" w:cs="Times New Roman"/>
+        </w:rPr>
+        <w:t xml:space="preserve">From </w:t>
+      </w:r>
+      <w:r>
+        <w:rPr>
+          <w:rFonts w:ascii="Times New Roman" w:hAnsi="Times New Roman" w:cs="Times New Roman"/>
+        </w:rPr>
+        <w:t>fig3,</w:t>
+      </w:r>
+      <w:r>
+        <w:rPr>
+          <w:rFonts w:ascii="Times New Roman" w:hAnsi="Times New Roman" w:cs="Times New Roman"/>
+        </w:rPr>
+        <w:t xml:space="preserve"> we can see that before the policy change in 2010, Florida had similar</w:t>
+      </w:r>
+      <w:r>
+        <w:rPr>
+          <w:rFonts w:ascii="Times New Roman" w:hAnsi="Times New Roman" w:cs="Times New Roman"/>
+        </w:rPr>
+        <w:t xml:space="preserve"> </w:t>
+      </w:r>
+      <w:r>
+        <w:rPr>
+          <w:rFonts w:ascii="Times New Roman" w:hAnsi="Times New Roman" w:cs="Times New Roman"/>
+        </w:rPr>
+        <w:t>upward trend with control group, and it’s at a higher level. After the policy</w:t>
+      </w:r>
+      <w:r>
+        <w:rPr>
+          <w:rFonts w:ascii="Times New Roman" w:hAnsi="Times New Roman" w:cs="Times New Roman"/>
+        </w:rPr>
+        <w:t xml:space="preserve"> </w:t>
+      </w:r>
+      <w:r>
+        <w:rPr>
+          <w:rFonts w:ascii="Times New Roman" w:hAnsi="Times New Roman" w:cs="Times New Roman"/>
+        </w:rPr>
+        <w:t xml:space="preserve">changed, while control group barely changed its trend, Florida has experienced </w:t>
+      </w:r>
+      <w:r>
+        <w:rPr>
+          <w:rFonts w:ascii="Times New Roman" w:hAnsi="Times New Roman" w:cs="Times New Roman"/>
+        </w:rPr>
+        <w:t>a significant</w:t>
+      </w:r>
+      <w:r>
+        <w:rPr>
+          <w:rFonts w:ascii="Times New Roman" w:hAnsi="Times New Roman" w:cs="Times New Roman"/>
+        </w:rPr>
+        <w:t xml:space="preserve"> change in trend, from upward </w:t>
+      </w:r>
+      <w:r>
+        <w:rPr>
+          <w:rFonts w:ascii="Times New Roman" w:hAnsi="Times New Roman" w:cs="Times New Roman"/>
+        </w:rPr>
+        <w:lastRenderedPageBreak/>
+        <w:t xml:space="preserve">sloping to downward </w:t>
+      </w:r>
+      <w:r>
+        <w:rPr>
+          <w:rFonts w:ascii="Times New Roman" w:hAnsi="Times New Roman" w:cs="Times New Roman"/>
+        </w:rPr>
+        <w:t xml:space="preserve">slope. </w:t>
+      </w:r>
+      <w:r>
+        <w:rPr>
+          <w:rFonts w:ascii="Times New Roman" w:hAnsi="Times New Roman" w:cs="Times New Roman"/>
+        </w:rPr>
+        <w:t xml:space="preserve">Hence, we can conclude that the </w:t>
+      </w:r>
+      <w:r>
+        <w:rPr>
+          <w:rFonts w:ascii="Times New Roman" w:hAnsi="Times New Roman" w:cs="Times New Roman"/>
+        </w:rPr>
+        <w:t>level and trend of Florida Opioid shipments have changed after the policy took effect.</w:t>
+      </w:r>
+    </w:p>
+    <w:p>
+      <w:pPr>
+        <w:autoSpaceDE w:val="0"/>
+        <w:autoSpaceDN w:val="0"/>
+        <w:adjustRightInd w:val="0"/>
+        <w:spacing w:line="360" w:lineRule="auto"/>
+        <w:rPr>
+          <w:rFonts w:ascii="Times New Roman" w:hAnsi="Times New Roman" w:cs="Times New Roman"/>
         </w:rPr>
       </w:pPr>
     </w:p>
@@ -5240,7 +5759,6 @@
           <w:sz w:val="28"/>
           <w:szCs w:val="28"/>
         </w:rPr>
-        <w:lastRenderedPageBreak/>
         <w:drawing>
           <wp:inline distT="0" distB="0" distL="0" distR="0" wp14:anchorId="37F96111" wp14:editId="093B131C">
             <wp:extent cx="5114925" cy="3467100"/>
@@ -5257,7 +5775,7 @@
                     <pic:cNvPicPr/>
                   </pic:nvPicPr>
                   <pic:blipFill>
-                    <a:blip r:embed="rId9">
+                    <a:blip r:embed="rId10">
                       <a:extLst>
                         <a:ext uri="{28A0092B-C50C-407E-A947-70E740481C1C}">
                           <a14:useLocalDpi xmlns:a14="http://schemas.microsoft.com/office/drawing/2010/main" val="0"/>
@@ -5618,7 +6136,11 @@
           <w:szCs w:val="28"/>
         </w:rPr>
       </w:pPr>
-      <w:r>
+    </w:p>
+    <w:p>
+      <w:pPr>
+        <w:shd w:val="clear" w:color="auto" w:fill="FFFFFF"/>
+        <w:jc w:val="both"/>
         <w:rPr>
           <w:rFonts w:ascii="Times" w:eastAsia="Times New Roman" w:hAnsi="Times" w:cs="Arial"/>
           <w:b/>
@@ -5627,8 +6149,7 @@
           <w:sz w:val="28"/>
           <w:szCs w:val="28"/>
         </w:rPr>
-        <w:t>Effect of regulation policy on the mortality rate of opioid overdose</w:t>
-      </w:r>
+      </w:pPr>
     </w:p>
     <w:p>
       <w:pPr>
@@ -5653,18 +6174,56 @@
           <w:b/>
           <w:bCs/>
           <w:color w:val="000000" w:themeColor="text1"/>
-        </w:rPr>
-      </w:pPr>
-      <w:r>
-        <w:rPr>
-          <w:rFonts w:ascii="Times" w:eastAsia="Times New Roman" w:hAnsi="Times" w:cs="Arial"/>
-          <w:b/>
-          <w:bCs/>
-          <w:color w:val="000000" w:themeColor="text1"/>
           <w:sz w:val="28"/>
           <w:szCs w:val="28"/>
         </w:rPr>
-        <w:lastRenderedPageBreak/>
+      </w:pPr>
+      <w:r>
+        <w:rPr>
+          <w:rFonts w:ascii="Times" w:eastAsia="Times New Roman" w:hAnsi="Times" w:cs="Arial"/>
+          <w:b/>
+          <w:bCs/>
+          <w:color w:val="000000" w:themeColor="text1"/>
+          <w:sz w:val="28"/>
+          <w:szCs w:val="28"/>
+        </w:rPr>
+        <w:t>Effect of regulation policy on the mortality rate of opioid overdose</w:t>
+      </w:r>
+    </w:p>
+    <w:p>
+      <w:pPr>
+        <w:shd w:val="clear" w:color="auto" w:fill="FFFFFF"/>
+        <w:jc w:val="both"/>
+        <w:rPr>
+          <w:rFonts w:ascii="Times" w:eastAsia="Times New Roman" w:hAnsi="Times" w:cs="Arial"/>
+          <w:b/>
+          <w:bCs/>
+          <w:color w:val="000000" w:themeColor="text1"/>
+          <w:sz w:val="28"/>
+          <w:szCs w:val="28"/>
+        </w:rPr>
+      </w:pPr>
+    </w:p>
+    <w:p>
+      <w:pPr>
+        <w:shd w:val="clear" w:color="auto" w:fill="FFFFFF"/>
+        <w:jc w:val="both"/>
+        <w:rPr>
+          <w:rFonts w:ascii="Times" w:eastAsia="Times New Roman" w:hAnsi="Times" w:cs="Arial"/>
+          <w:b/>
+          <w:bCs/>
+          <w:color w:val="000000" w:themeColor="text1"/>
+        </w:rPr>
+      </w:pPr>
+      <w:r>
+        <w:rPr>
+          <w:rFonts w:ascii="Times" w:eastAsia="Times New Roman" w:hAnsi="Times" w:cs="Arial"/>
+          <w:b/>
+          <w:bCs/>
+          <w:color w:val="000000" w:themeColor="text1"/>
+          <w:sz w:val="28"/>
+          <w:szCs w:val="28"/>
+        </w:rPr>
         <w:t>Florida</w:t>
       </w:r>
       <w:r>
@@ -5709,7 +6268,7 @@
                     <pic:cNvPicPr/>
                   </pic:nvPicPr>
                   <pic:blipFill>
-                    <a:blip r:embed="rId10" cstate="print">
+                    <a:blip r:embed="rId11" cstate="print">
                       <a:extLst>
                         <a:ext uri="{28A0092B-C50C-407E-A947-70E740481C1C}">
                           <a14:useLocalDpi xmlns:a14="http://schemas.microsoft.com/office/drawing/2010/main" val="0"/>
@@ -5773,7 +6332,7 @@
                     <pic:cNvPicPr/>
                   </pic:nvPicPr>
                   <pic:blipFill>
-                    <a:blip r:embed="rId11" cstate="print">
+                    <a:blip r:embed="rId12" cstate="print">
                       <a:extLst>
                         <a:ext uri="{28A0092B-C50C-407E-A947-70E740481C1C}">
                           <a14:useLocalDpi xmlns:a14="http://schemas.microsoft.com/office/drawing/2010/main" val="0"/>
@@ -5881,7 +6440,7 @@
           <w:rFonts w:ascii="Times" w:eastAsia="Times New Roman" w:hAnsi="Times" w:cs="Arial"/>
           <w:color w:val="000000" w:themeColor="text1"/>
         </w:rPr>
-        <w:t xml:space="preserve">) without implementing policies. It is evident that the mortality rate of opioid-drug overdose in these control states continues to hold an increasing trend after 2010. Based on the left graph, without implementing the regulation policy for opioid drugs, the average mortality rate of opioid-drug overdose had a rising trend from 0.012% year by year since 2003 and peaked at about 0.017% in 2009. After Florida implemented the regulation policy for opioid drugs in 2010, the mortality rate of opioid-drug overdose in FL dropped immediately to about 0.016% in 2010 and it continued to keep a downward tendency from 2010. This might not happen if the regulation policy was not implemented. Moreover, according to difference-in-difference analysis, the average mortality rate of opioid-drug overdose for the three comparison states was lower than the average mortality rate of Florida from 2003 to 2009 while all of them held increasing tendencies of the mortality rate of opioid-drug overdose. However, the three comparison states still had an upward trend of mortality rate after 2010, this tendency is the same as before 2010. In general, the mortality rate in control states increased from about 0.015% in 2010 to about 0.022% in 2015, while the mortality rate of opioid-drug overdose in Florida decreased from 2010 at about 0.016% to about 0.014% in 2015. </w:t>
+        <w:t xml:space="preserve">) without implementing policies. It is evident that the mortality rate of opioid-drug overdose in these control states continues to hold an increasing trend after 2010. Based on the left graph, without implementing the regulation policy for opioid drugs, the average mortality rate of opioid-drug overdose had a rising trend from 0.012% year by year since 2003 and peaked at about 0.017% in 2009. After Florida implemented the regulation policy for opioid drugs in 2010, the mortality rate of opioid-drug overdose in FL dropped immediately to about 0.016% in 2010 and it continued to keep a downward tendency from 2010. This might not happen if the regulation policy was not implemented. Moreover, according to difference-in-difference analysis, the average mortality rate </w:t>
       </w:r>
       <w:r>
         <w:rPr>
@@ -5889,7 +6448,7 @@
           <w:color w:val="000000" w:themeColor="text1"/>
         </w:rPr>
         <w:lastRenderedPageBreak/>
-        <w:t>Therefore, we conclude that the policy of opioid regulations had a positive impact on decreasing the mortality rate of opioid-drug overdose in Florida.</w:t>
+        <w:t>of opioid-drug overdose for the three comparison states was lower than the average mortality rate of Florida from 2003 to 2009 while all of them held increasing tendencies of the mortality rate of opioid-drug overdose. However, the three comparison states still had an upward trend of mortality rate after 2010, this tendency is the same as before 2010. In general, the mortality rate in control states increased from about 0.015% in 2010 to about 0.022% in 2015, while the mortality rate of opioid-drug overdose in Florida decreased from 2010 at about 0.016% to about 0.014% in 2015. Therefore, we conclude that the policy of opioid regulations had a positive impact on decreasing the mortality rate of opioid-drug overdose in Florida.</w:t>
       </w:r>
     </w:p>
     <w:p>
@@ -5980,7 +6539,7 @@
                     <pic:cNvPicPr/>
                   </pic:nvPicPr>
                   <pic:blipFill>
-                    <a:blip r:embed="rId12" cstate="print">
+                    <a:blip r:embed="rId13" cstate="print">
                       <a:extLst>
                         <a:ext uri="{28A0092B-C50C-407E-A947-70E740481C1C}">
                           <a14:useLocalDpi xmlns:a14="http://schemas.microsoft.com/office/drawing/2010/main" val="0"/>
@@ -6034,7 +6593,7 @@
                     <pic:cNvPicPr/>
                   </pic:nvPicPr>
                   <pic:blipFill>
-                    <a:blip r:embed="rId13" cstate="print">
+                    <a:blip r:embed="rId14" cstate="print">
                       <a:extLst>
                         <a:ext uri="{28A0092B-C50C-407E-A947-70E740481C1C}">
                           <a14:useLocalDpi xmlns:a14="http://schemas.microsoft.com/office/drawing/2010/main" val="0"/>
@@ -6124,7 +6683,7 @@
           <w:rFonts w:ascii="Times" w:eastAsia="Times New Roman" w:hAnsi="Times" w:cs="Arial"/>
           <w:color w:val="000000" w:themeColor="text1"/>
         </w:rPr>
-        <w:t xml:space="preserve">) without implementing policies. It is obvious that the mortality rate of opioid-drug overdose in these control states continues to hold an increasing trend after 2007. Based on the left graph, without implementing the regulation policy for opioid drugs, the average mortality rate of opioid-drug overdose had an increasing trend from about 0.008% year by year since 2003 and peaked at about 0.012% in 2006. After implementing the regulation policy for opioid drugs in 2007 at TX, the mortality rate of opioid-drug overdose in TX dropped immediately to about 0.0105% in 2007 and it continued to keep a downward tendency from 2007. This might not happen if the regulation policy was not implemented. Moreover, according to difference-in-difference analysis, the average mortality rate for the three comparison states had similar values as the average mortality rate of Texas from 2003 to 2006 while all of them held increasing tendencies of the mortality rate of opioid-drug overdose. Nevertheless, the three comparison states still had an upward trend of mortality rate after 2007, this tendency is the same as before 2007. In general, the mortality rate in </w:t>
+        <w:t xml:space="preserve">) without implementing policies. It is obvious that the mortality rate of opioid-drug overdose in these control states continues to hold an increasing trend after 2007. Based on the left graph, without implementing the regulation policy for opioid drugs, the average mortality rate of opioid-drug overdose had an increasing trend from about 0.008% year by year since 2003 and peaked at about 0.012% in 2006. After implementing the regulation policy for opioid drugs in 2007 at TX, the mortality rate of opioid-drug overdose in TX dropped immediately to about 0.0105% in 2007 and </w:t>
       </w:r>
       <w:r>
         <w:rPr>
@@ -6132,7 +6691,7 @@
           <w:color w:val="000000" w:themeColor="text1"/>
         </w:rPr>
         <w:lastRenderedPageBreak/>
-        <w:t>control states increased from about 0.011% in 2007 to about 0.015% in 2015, while the mortality rate of opioid-drug overdose in Texas decreased from 2007 at about 0.011% to about 0.010% in 2015. Therefore, although such a degree of decline is not large, we conclude that the policy of opioid regulations had a positive impact on decreasing the mortality rate of opioid-drug overdose in Texas.</w:t>
+        <w:t>it continued to keep a downward tendency from 2007. This might not happen if the regulation policy was not implemented. Moreover, according to difference-in-difference analysis, the average mortality rate for the three comparison states had similar values as the average mortality rate of Texas from 2003 to 2006 while all of them held increasing tendencies of the mortality rate of opioid-drug overdose. Nevertheless, the three comparison states still had an upward trend of mortality rate after 2007, this tendency is the same as before 2007. In general, the mortality rate in control states increased from about 0.011% in 2007 to about 0.015% in 2015, while the mortality rate of opioid-drug overdose in Texas decreased from 2007 at about 0.011% to about 0.010% in 2015. Therefore, although such a degree of decline is not large, we conclude that the policy of opioid regulations had a positive impact on decreasing the mortality rate of opioid-drug overdose in Texas.</w:t>
       </w:r>
     </w:p>
     <w:p>
@@ -6217,7 +6776,7 @@
                     <pic:cNvPicPr/>
                   </pic:nvPicPr>
                   <pic:blipFill>
-                    <a:blip r:embed="rId14" cstate="print">
+                    <a:blip r:embed="rId15" cstate="print">
                       <a:extLst>
                         <a:ext uri="{28A0092B-C50C-407E-A947-70E740481C1C}">
                           <a14:useLocalDpi xmlns:a14="http://schemas.microsoft.com/office/drawing/2010/main" val="0"/>
@@ -6281,7 +6840,7 @@
                     <pic:cNvPicPr/>
                   </pic:nvPicPr>
                   <pic:blipFill>
-                    <a:blip r:embed="rId15" cstate="print">
+                    <a:blip r:embed="rId16" cstate="print">
                       <a:extLst>
                         <a:ext uri="{28A0092B-C50C-407E-A947-70E740481C1C}">
                           <a14:useLocalDpi xmlns:a14="http://schemas.microsoft.com/office/drawing/2010/main" val="0"/>
@@ -6405,7 +6964,7 @@
           <w:rFonts w:ascii="Times" w:eastAsia="Times New Roman" w:hAnsi="Times" w:cs="Arial"/>
           <w:color w:val="000000" w:themeColor="text1"/>
         </w:rPr>
-        <w:t xml:space="preserve">) without implementing policies. It is obvious that the mortality rate of opioid-drug overdose in these control states continues to hold an increasing trend after 2007. Based on the left graph, without implementing the regulation policy for opioid drugs, the average mortality rate of opioid-drug overdose had an increasing trend from about 0.0125% year by year since 2003 and peaked at about 0.0145% in 2011. However, after implementing the regulation policy for opioid drugs in 2012 at WA, the mortality rate of opioid-drug overdose in WA did not drop, it continued to keep an upward, but lesser degree tendency from 2012. Furthermore, according to difference-in-difference analysis, the average mortality rate for the three comparison states were lower than the average mortality rate of Washington from 2003 to 2011 while all of them held increasing tendencies of the mortality </w:t>
+        <w:t xml:space="preserve">) without implementing policies. It is obvious that the mortality rate of opioid-drug overdose in these control states continues to hold an increasing trend after 2007. Based on the left graph, without implementing the regulation policy for opioid drugs, the average mortality rate of opioid-drug </w:t>
       </w:r>
       <w:r>
         <w:rPr>
@@ -6413,7 +6972,7 @@
           <w:color w:val="000000" w:themeColor="text1"/>
         </w:rPr>
         <w:lastRenderedPageBreak/>
-        <w:t>rate of opioid-drug overdose. The three comparison states still had an upward trend of mortality rate after 2012, this tendency is the same as before 2007. In general, the mortality rate in control states increased from about 0.015% in 2012 to about 0.017% in 2015, and the mortality rate of opioid-drug overdose in Washington also rose from 2012 at about 0.0138% to about 0.014% in 2015. Therefore, although the mortality rates of opioid-drug overdose in Washington were lower than other control states on average after implementing the policy; because Washington still had a rising trend of mortality rates of opioid-drug overdose after 2012, we conclude that the policy of opioid regulations did not have a positive impact on decreasing the mortality rate of opioid-drug overdose in Washington.</w:t>
+        <w:t>overdose had an increasing trend from about 0.0125% year by year since 2003 and peaked at about 0.0145% in 2011. However, after implementing the regulation policy for opioid drugs in 2012 at WA, the mortality rate of opioid-drug overdose in WA did not drop, it continued to keep an upward, but lesser degree tendency from 2012. Furthermore, according to difference-in-difference analysis, the average mortality rate for the three comparison states were lower than the average mortality rate of Washington from 2003 to 2011 while all of them held increasing tendencies of the mortality rate of opioid-drug overdose. The three comparison states still had an upward trend of mortality rate after 2012, this tendency is the same as before 2007. In general, the mortality rate in control states increased from about 0.015% in 2012 to about 0.017% in 2015, and the mortality rate of opioid-drug overdose in Washington also rose from 2012 at about 0.0138% to about 0.014% in 2015. Therefore, although the mortality rates of opioid-drug overdose in Washington were lower than other control states on average after implementing the policy; because Washington still had a rising trend of mortality rates of opioid-drug overdose after 2012, we conclude that the policy of opioid regulations did not have a positive impact on decreasing the mortality rate of opioid-drug overdose in Washington.</w:t>
       </w:r>
     </w:p>
     <w:p>
@@ -6621,7 +7180,15 @@
           <w:rFonts w:ascii="Times" w:eastAsia="Times New Roman" w:hAnsi="Times" w:cs="Arial"/>
           <w:color w:val="000000" w:themeColor="text1"/>
         </w:rPr>
-        <w:t xml:space="preserve">, it is almost impossible to identify perfect comparison states which were not impacted by the policy of interest at all. These factors serve to complicate </w:t>
+        <w:t xml:space="preserve">, it is almost impossible to identify perfect comparison </w:t>
+      </w:r>
+      <w:r>
+        <w:rPr>
+          <w:rFonts w:ascii="Times" w:eastAsia="Times New Roman" w:hAnsi="Times" w:cs="Arial"/>
+          <w:color w:val="000000" w:themeColor="text1"/>
+        </w:rPr>
+        <w:lastRenderedPageBreak/>
+        <w:t xml:space="preserve">states which were not impacted by the policy of interest at all. These factors serve to complicate </w:t>
       </w:r>
       <w:r>
         <w:rPr>
@@ -6729,7 +7296,6 @@
           <w:sz w:val="32"/>
           <w:szCs w:val="32"/>
         </w:rPr>
-        <w:lastRenderedPageBreak/>
         <w:t>Conclusion (to be added)</w:t>
       </w:r>
     </w:p>
@@ -6974,7 +7540,7 @@
         </w:rPr>
         <w:t xml:space="preserve">ilable: </w:t>
       </w:r>
-      <w:hyperlink r:id="rId16" w:history="1">
+      <w:hyperlink r:id="rId17" w:history="1">
         <w:r>
           <w:rPr>
             <w:rStyle w:val="Hyperlink"/>
@@ -7002,7 +7568,7 @@
         </w:rPr>
         <w:t xml:space="preserve">[4] Available: </w:t>
       </w:r>
-      <w:hyperlink r:id="rId17" w:history="1">
+      <w:hyperlink r:id="rId18" w:history="1">
         <w:r>
           <w:rPr>
             <w:rStyle w:val="Hyperlink"/>
@@ -7046,8 +7612,8 @@
       </w:r>
     </w:p>
     <w:sectPr>
-      <w:footerReference w:type="even" r:id="rId18"/>
-      <w:footerReference w:type="default" r:id="rId19"/>
+      <w:footerReference w:type="even" r:id="rId19"/>
+      <w:footerReference w:type="default" r:id="rId20"/>
       <w:pgSz w:w="12240" w:h="15840"/>
       <w:pgMar w:top="1440" w:right="1440" w:bottom="1440" w:left="1440" w:header="720" w:footer="720" w:gutter="0"/>
       <w:cols w:space="720"/>

</xml_diff>

<commit_message>
Updated grammar and reports.
</commit_message>
<xml_diff>
--- a/40_Draft_Reports/Report_for_NickEubank.docx
+++ b/40_Draft_Reports/Report_for_NickEubank.docx
@@ -375,15 +375,7 @@
           <w:rFonts w:ascii="Times" w:hAnsi="Times"/>
           <w:color w:val="000000" w:themeColor="text1"/>
         </w:rPr>
-        <w:t xml:space="preserve"> in the early 2000’s (2007, 2010, and 2012 respectively).  </w:t>
-      </w:r>
-      <w:proofErr w:type="gramStart"/>
-      <w:r>
-        <w:rPr>
-          <w:rFonts w:ascii="Times" w:hAnsi="Times"/>
-          <w:color w:val="000000" w:themeColor="text1"/>
-        </w:rPr>
-        <w:t>In particular,</w:t>
+        <w:t xml:space="preserve"> in the early 2000’s (2007, 2010, and 2012 respectively).  In particular,</w:t>
       </w:r>
       <w:r>
         <w:rPr>
@@ -397,15 +389,7 @@
           <w:rFonts w:ascii="Times" w:hAnsi="Times"/>
           <w:color w:val="000000" w:themeColor="text1"/>
         </w:rPr>
-        <w:t>this</w:t>
-      </w:r>
-      <w:proofErr w:type="gramEnd"/>
-      <w:r>
-        <w:rPr>
-          <w:rFonts w:ascii="Times" w:hAnsi="Times"/>
-          <w:color w:val="000000" w:themeColor="text1"/>
-        </w:rPr>
-        <w:t xml:space="preserve"> analysis assessed the impact of the regulations on </w:t>
+        <w:t xml:space="preserve">this analysis assessed the impact of the regulations on </w:t>
       </w:r>
       <w:r>
         <w:rPr>
@@ -568,23 +552,7 @@
           <w:rFonts w:ascii="Times" w:hAnsi="Times"/>
           <w:color w:val="000000" w:themeColor="text1"/>
         </w:rPr>
-        <w:t xml:space="preserve">To draw valid inference on causal effects of these three policies, two kinds of approaches will be mainly used in the analysis. From an intuitive perspective, the first approach is pre-post comparison which focuses on difference between pre-policy and post-policy outcomes. Thus, this analysis will compare the </w:t>
-      </w:r>
-      <w:proofErr w:type="gramStart"/>
-      <w:r>
-        <w:rPr>
-          <w:rFonts w:ascii="Times" w:hAnsi="Times"/>
-          <w:color w:val="000000" w:themeColor="text1"/>
-        </w:rPr>
-        <w:t>amount</w:t>
-      </w:r>
-      <w:proofErr w:type="gramEnd"/>
-      <w:r>
-        <w:rPr>
-          <w:rFonts w:ascii="Times" w:hAnsi="Times"/>
-          <w:color w:val="000000" w:themeColor="text1"/>
-        </w:rPr>
-        <w:t xml:space="preserve"> of opioids prescribed and the amount of drug overdose deaths to their respective quantities, both before and after the policies took place in their respective jurisdictions. </w:t>
+        <w:t xml:space="preserve">To draw valid inference on causal effects of these three policies, two kinds of approaches will be mainly used in the analysis. From an intuitive perspective, the first approach is pre-post comparison which focuses on difference between pre-policy and post-policy outcomes. Thus, this analysis will compare the amount of opioids prescribed and the amount of drug overdose deaths to their respective quantities, both before and after the policies took place in their respective jurisdictions. </w:t>
       </w:r>
       <w:r>
         <w:rPr>
@@ -847,23 +815,7 @@
           <w:color w:val="000000" w:themeColor="text1"/>
         </w:rPr>
         <w:lastRenderedPageBreak/>
-        <w:t xml:space="preserve">estimates (including births and deaths), along with </w:t>
-      </w:r>
-      <w:proofErr w:type="gramStart"/>
-      <w:r>
-        <w:rPr>
-          <w:rFonts w:ascii="Times" w:hAnsi="Times"/>
-          <w:color w:val="000000" w:themeColor="text1"/>
-        </w:rPr>
-        <w:t>a number of</w:t>
-      </w:r>
-      <w:proofErr w:type="gramEnd"/>
-      <w:r>
-        <w:rPr>
-          <w:rFonts w:ascii="Times" w:hAnsi="Times"/>
-          <w:color w:val="000000" w:themeColor="text1"/>
-        </w:rPr>
-        <w:t xml:space="preserve"> other estimates</w:t>
+        <w:t>estimates (including births and deaths), along with a number of other estimates</w:t>
       </w:r>
       <w:r>
         <w:rPr>
@@ -995,15 +947,7 @@
           <w:rFonts w:ascii="Times" w:eastAsia="Times New Roman" w:hAnsi="Times" w:cs="Arial"/>
           <w:color w:val="000000" w:themeColor="text1"/>
         </w:rPr>
-        <w:t xml:space="preserve">Similarly, to calculate the linear regressions for average annualized overdose deaths per capita, the mortality data was filtered for deaths that were considered drug induced, and the census data was used to calculate the drug induced deaths per capita for each county.  Then, the drug induced deaths were averaged over all the counties for an average drug induced death rate per capita for each year.  And finally, the data was split into the periods prior to policy implementation and after policy </w:t>
-      </w:r>
-      <w:r>
-        <w:rPr>
-          <w:rFonts w:ascii="Times" w:eastAsia="Times New Roman" w:hAnsi="Times" w:cs="Arial"/>
-          <w:color w:val="000000" w:themeColor="text1"/>
-        </w:rPr>
-        <w:lastRenderedPageBreak/>
-        <w:t>implementation, and linear regression trend lines, along with confidence intervals, were calculated for each.</w:t>
+        <w:t>Similarly, to calculate the linear regressions for average annualized overdose deaths per capita, the mortality data was filtered for deaths that were considered drug induced, and the census data was used to calculate the drug induced deaths per capita for each county.  Then, the drug induced deaths were averaged over all the counties for an average drug induced death rate per capita for each year.  And finally, the data was split into the periods prior to policy implementation and after policy implementation, and linear regression trend lines, along with confidence intervals, were calculated for each.</w:t>
       </w:r>
     </w:p>
     <w:p>
@@ -5025,7 +4969,6 @@
           <w:sz w:val="28"/>
           <w:szCs w:val="28"/>
         </w:rPr>
-        <w:lastRenderedPageBreak/>
         <w:t>Summary statistics</w:t>
       </w:r>
     </w:p>
@@ -5073,6 +5016,7 @@
         <w:rPr>
           <w:rFonts w:ascii="Times" w:hAnsi="Times"/>
         </w:rPr>
+        <w:lastRenderedPageBreak/>
         <w:t>The mortality dataset includes 362 counties. The average number of fatalities among the counties is 52.695, with a standard deviation of 78.9. At the county level, Ellis County in Texas and 25 other states have the lowest mean number of deaths which is 10, while Maricopa County has the highest mean number of deaths of 571. At the state level, the maximum number of deaths is 748 and 10 is the lowest number of deaths across the years. Normalized to the population level, Dickenson County in VA has the highest death rate of 0.065% and Hidalgo County in Texas has the lowest death rate of 0.0023%. The graph below compares the general trend in death rates between the control states with no policy and the policy-implemented states. Overall, we may observe a substantial rise in deathrates for states without policies compared to states with policies.</w:t>
       </w:r>
     </w:p>
@@ -5169,6 +5113,7 @@
       </w:r>
     </w:p>
     <w:p/>
+    <w:p/>
     <w:p>
       <w:r>
         <w:rPr>
@@ -5206,10 +5151,7 @@
           <w:szCs w:val="32"/>
         </w:rPr>
       </w:pPr>
-    </w:p>
-    <w:p>
-      <w:pPr>
-        <w:jc w:val="both"/>
+      <w:r>
         <w:rPr>
           <w:rFonts w:ascii="Times" w:hAnsi="Times"/>
           <w:b/>
@@ -5218,11 +5160,9 @@
           <w:sz w:val="32"/>
           <w:szCs w:val="32"/>
         </w:rPr>
-      </w:pPr>
-    </w:p>
-    <w:p>
-      <w:pPr>
-        <w:jc w:val="both"/>
+        <w:t>A</w:t>
+      </w:r>
+      <w:r>
         <w:rPr>
           <w:rFonts w:ascii="Times" w:hAnsi="Times"/>
           <w:b/>
@@ -5231,285 +5171,242 @@
           <w:sz w:val="32"/>
           <w:szCs w:val="32"/>
         </w:rPr>
-      </w:pPr>
-    </w:p>
-    <w:p>
-      <w:pPr>
-        <w:jc w:val="both"/>
-        <w:rPr>
-          <w:rFonts w:ascii="Times" w:hAnsi="Times"/>
+        <w:t>nalysis</w:t>
+      </w:r>
+    </w:p>
+    <w:p>
+      <w:pPr>
+        <w:jc w:val="both"/>
+        <w:rPr>
+          <w:rFonts w:ascii="Times" w:hAnsi="Times"/>
+          <w:color w:val="000000" w:themeColor="text1"/>
+        </w:rPr>
+      </w:pPr>
+    </w:p>
+    <w:p>
+      <w:pPr>
+        <w:shd w:val="clear" w:color="auto" w:fill="FFFFFF"/>
+        <w:spacing w:line="360" w:lineRule="auto"/>
+        <w:jc w:val="both"/>
+        <w:rPr>
+          <w:rFonts w:ascii="Times" w:eastAsia="Times New Roman" w:hAnsi="Times" w:cs="Arial"/>
+          <w:color w:val="000000" w:themeColor="text1"/>
+        </w:rPr>
+      </w:pPr>
+      <w:r>
+        <w:rPr>
+          <w:rFonts w:ascii="Times" w:eastAsia="Times New Roman" w:hAnsi="Times" w:cs="Arial"/>
+          <w:color w:val="000000" w:themeColor="text1"/>
+        </w:rPr>
+        <w:t xml:space="preserve">The hypothesis is that the </w:t>
+      </w:r>
+      <w:r>
+        <w:rPr>
+          <w:rFonts w:ascii="Times" w:eastAsia="Times New Roman" w:hAnsi="Times" w:cs="Arial"/>
+          <w:color w:val="000000" w:themeColor="text1"/>
+        </w:rPr>
+        <w:t xml:space="preserve">trend in </w:t>
+      </w:r>
+      <w:r>
+        <w:rPr>
+          <w:rFonts w:ascii="Times" w:eastAsia="Times New Roman" w:hAnsi="Times" w:cs="Arial"/>
+          <w:color w:val="000000" w:themeColor="text1"/>
+        </w:rPr>
+        <w:t xml:space="preserve">average annual per capita opioid </w:t>
+      </w:r>
+      <w:r>
+        <w:rPr>
+          <w:rFonts w:ascii="Times" w:eastAsia="Times New Roman" w:hAnsi="Times" w:cs="Arial"/>
+          <w:color w:val="000000" w:themeColor="text1"/>
+        </w:rPr>
+        <w:t>shipments</w:t>
+      </w:r>
+      <w:r>
+        <w:rPr>
+          <w:rFonts w:ascii="Times" w:eastAsia="Times New Roman" w:hAnsi="Times" w:cs="Arial"/>
+          <w:color w:val="000000" w:themeColor="text1"/>
+        </w:rPr>
+        <w:t>, and overdose deaths is lower in the states where regulations were implemented when compared against the same jurisdiction prior to implementation</w:t>
+      </w:r>
+      <w:r>
+        <w:rPr>
+          <w:rFonts w:ascii="Times" w:eastAsia="Times New Roman" w:hAnsi="Times" w:cs="Arial"/>
+          <w:color w:val="000000" w:themeColor="text1"/>
+        </w:rPr>
+        <w:t>,</w:t>
+      </w:r>
+      <w:r>
+        <w:rPr>
+          <w:rFonts w:ascii="Times" w:eastAsia="Times New Roman" w:hAnsi="Times" w:cs="Arial"/>
+          <w:color w:val="000000" w:themeColor="text1"/>
+        </w:rPr>
+        <w:t xml:space="preserve"> and against jurisdictions where no new policies were implemented. To analyze the validity of the hypothesis, it is expected that </w:t>
+      </w:r>
+      <w:r>
+        <w:rPr>
+          <w:rFonts w:ascii="Times" w:eastAsia="Times New Roman" w:hAnsi="Times" w:cs="Arial"/>
+          <w:color w:val="000000" w:themeColor="text1"/>
+        </w:rPr>
+        <w:t xml:space="preserve">the trend for each of these quantities </w:t>
+      </w:r>
+      <w:r>
+        <w:rPr>
+          <w:rFonts w:ascii="Times" w:eastAsia="Times New Roman" w:hAnsi="Times" w:cs="Arial"/>
+          <w:color w:val="000000" w:themeColor="text1"/>
+        </w:rPr>
+        <w:t xml:space="preserve">should be substantially less after the policies were </w:t>
+      </w:r>
+      <w:r>
+        <w:rPr>
+          <w:rFonts w:ascii="Times" w:eastAsia="Times New Roman" w:hAnsi="Times" w:cs="Arial"/>
+          <w:color w:val="000000" w:themeColor="text1"/>
+        </w:rPr>
+        <w:t xml:space="preserve">implemented </w:t>
+      </w:r>
+      <w:r>
+        <w:rPr>
+          <w:rFonts w:ascii="Times" w:eastAsia="Times New Roman" w:hAnsi="Times" w:cs="Arial"/>
+          <w:color w:val="000000" w:themeColor="text1"/>
+        </w:rPr>
+        <w:t>than before</w:t>
+      </w:r>
+      <w:r>
+        <w:rPr>
+          <w:rFonts w:ascii="Times" w:eastAsia="Times New Roman" w:hAnsi="Times" w:cs="Arial"/>
+          <w:color w:val="000000" w:themeColor="text1"/>
+        </w:rPr>
+        <w:t xml:space="preserve">, and </w:t>
+      </w:r>
+      <w:r>
+        <w:rPr>
+          <w:rFonts w:ascii="Times" w:eastAsia="Times New Roman" w:hAnsi="Times" w:cs="Arial"/>
+          <w:color w:val="000000" w:themeColor="text1"/>
+        </w:rPr>
+        <w:lastRenderedPageBreak/>
+        <w:t>that the trend should be substantially less for the treated states when compared to the control groups</w:t>
+      </w:r>
+      <w:r>
+        <w:rPr>
+          <w:rFonts w:ascii="Times" w:eastAsia="Times New Roman" w:hAnsi="Times" w:cs="Arial"/>
+          <w:color w:val="000000" w:themeColor="text1"/>
+        </w:rPr>
+        <w:t xml:space="preserve">. Otherwise, the hypothesis will be rejected if </w:t>
+      </w:r>
+      <w:r>
+        <w:rPr>
+          <w:rFonts w:ascii="Times" w:eastAsia="Times New Roman" w:hAnsi="Times" w:cs="Arial"/>
+          <w:color w:val="000000" w:themeColor="text1"/>
+        </w:rPr>
+        <w:t xml:space="preserve">either quantity’s trend </w:t>
+      </w:r>
+      <w:r>
+        <w:rPr>
+          <w:rFonts w:ascii="Times" w:eastAsia="Times New Roman" w:hAnsi="Times" w:cs="Arial"/>
+          <w:color w:val="000000" w:themeColor="text1"/>
+        </w:rPr>
+        <w:t>continue</w:t>
+      </w:r>
+      <w:r>
+        <w:rPr>
+          <w:rFonts w:ascii="Times" w:eastAsia="Times New Roman" w:hAnsi="Times" w:cs="Arial"/>
+          <w:color w:val="000000" w:themeColor="text1"/>
+        </w:rPr>
+        <w:t>s</w:t>
+      </w:r>
+      <w:r>
+        <w:rPr>
+          <w:rFonts w:ascii="Times" w:eastAsia="Times New Roman" w:hAnsi="Times" w:cs="Arial"/>
+          <w:color w:val="000000" w:themeColor="text1"/>
+        </w:rPr>
+        <w:t xml:space="preserve"> </w:t>
+      </w:r>
+      <w:r>
+        <w:rPr>
+          <w:rFonts w:ascii="Times" w:eastAsia="Times New Roman" w:hAnsi="Times" w:cs="Arial"/>
+          <w:color w:val="000000" w:themeColor="text1"/>
+        </w:rPr>
+        <w:t>at a similar rate, or at a rate similar to the control group</w:t>
+      </w:r>
+      <w:r>
+        <w:rPr>
+          <w:rFonts w:ascii="Times" w:eastAsia="Times New Roman" w:hAnsi="Times" w:cs="Arial"/>
+          <w:color w:val="000000" w:themeColor="text1"/>
+        </w:rPr>
+        <w:t>.</w:t>
+      </w:r>
+    </w:p>
+    <w:p>
+      <w:pPr>
+        <w:shd w:val="clear" w:color="auto" w:fill="FFFFFF"/>
+        <w:spacing w:line="360" w:lineRule="auto"/>
+        <w:jc w:val="both"/>
+        <w:rPr>
+          <w:rFonts w:ascii="Times" w:eastAsia="Times New Roman" w:hAnsi="Times" w:cs="Arial"/>
+          <w:color w:val="000000" w:themeColor="text1"/>
+        </w:rPr>
+      </w:pPr>
+    </w:p>
+    <w:p>
+      <w:pPr>
+        <w:shd w:val="clear" w:color="auto" w:fill="FFFFFF"/>
+        <w:spacing w:line="360" w:lineRule="auto"/>
+        <w:jc w:val="both"/>
+        <w:rPr>
+          <w:rFonts w:ascii="Times" w:eastAsia="Times New Roman" w:hAnsi="Times" w:cs="Arial"/>
           <w:b/>
           <w:bCs/>
           <w:color w:val="000000" w:themeColor="text1"/>
-          <w:sz w:val="32"/>
-          <w:szCs w:val="32"/>
-        </w:rPr>
-      </w:pPr>
-    </w:p>
-    <w:p>
-      <w:pPr>
-        <w:jc w:val="both"/>
-        <w:rPr>
-          <w:rFonts w:ascii="Times" w:hAnsi="Times"/>
+          <w:sz w:val="28"/>
+          <w:szCs w:val="28"/>
+        </w:rPr>
+      </w:pPr>
+      <w:r>
+        <w:rPr>
+          <w:rFonts w:ascii="Times" w:eastAsia="Times New Roman" w:hAnsi="Times" w:cs="Arial"/>
           <w:b/>
           <w:bCs/>
           <w:color w:val="000000" w:themeColor="text1"/>
-          <w:sz w:val="32"/>
-          <w:szCs w:val="32"/>
-        </w:rPr>
-      </w:pPr>
-    </w:p>
-    <w:p>
-      <w:pPr>
-        <w:jc w:val="both"/>
-        <w:rPr>
-          <w:rFonts w:ascii="Times" w:hAnsi="Times"/>
+          <w:sz w:val="28"/>
+          <w:szCs w:val="28"/>
+        </w:rPr>
+        <w:t>Effect of regulation policy on opioid shipments</w:t>
+      </w:r>
+      <w:r>
+        <w:rPr>
+          <w:rFonts w:ascii="Times" w:eastAsia="Times New Roman" w:hAnsi="Times" w:cs="Arial"/>
           <w:b/>
           <w:bCs/>
           <w:color w:val="000000" w:themeColor="text1"/>
-          <w:sz w:val="32"/>
-          <w:szCs w:val="32"/>
-        </w:rPr>
-      </w:pPr>
-      <w:r>
-        <w:rPr>
-          <w:rFonts w:ascii="Times" w:hAnsi="Times"/>
+          <w:sz w:val="28"/>
+          <w:szCs w:val="28"/>
+        </w:rPr>
+        <w:t xml:space="preserve"> </w:t>
+      </w:r>
+    </w:p>
+    <w:p>
+      <w:pPr>
+        <w:shd w:val="clear" w:color="auto" w:fill="FFFFFF"/>
+        <w:spacing w:line="360" w:lineRule="auto"/>
+        <w:jc w:val="both"/>
+        <w:rPr>
+          <w:rFonts w:ascii="Times" w:eastAsia="Times New Roman" w:hAnsi="Times" w:cs="Arial"/>
           <w:b/>
           <w:bCs/>
           <w:color w:val="000000" w:themeColor="text1"/>
-          <w:sz w:val="32"/>
-          <w:szCs w:val="32"/>
-        </w:rPr>
-        <w:lastRenderedPageBreak/>
-        <w:t>A</w:t>
-      </w:r>
-      <w:r>
-        <w:rPr>
-          <w:rFonts w:ascii="Times" w:hAnsi="Times"/>
+          <w:sz w:val="28"/>
+          <w:szCs w:val="28"/>
+        </w:rPr>
+      </w:pPr>
+      <w:r>
+        <w:rPr>
+          <w:rFonts w:ascii="Times" w:eastAsia="Times New Roman" w:hAnsi="Times" w:cs="Arial"/>
           <w:b/>
           <w:bCs/>
           <w:color w:val="000000" w:themeColor="text1"/>
-          <w:sz w:val="32"/>
-          <w:szCs w:val="32"/>
-        </w:rPr>
-        <w:t>nalysis</w:t>
-      </w:r>
-    </w:p>
-    <w:p>
-      <w:pPr>
-        <w:jc w:val="both"/>
-        <w:rPr>
-          <w:rFonts w:ascii="Times" w:hAnsi="Times"/>
-          <w:color w:val="000000" w:themeColor="text1"/>
-        </w:rPr>
-      </w:pPr>
-    </w:p>
-    <w:p>
-      <w:pPr>
-        <w:shd w:val="clear" w:color="auto" w:fill="FFFFFF"/>
-        <w:spacing w:line="360" w:lineRule="auto"/>
-        <w:jc w:val="both"/>
-        <w:rPr>
-          <w:rFonts w:ascii="Times" w:eastAsia="Times New Roman" w:hAnsi="Times" w:cs="Arial"/>
-          <w:color w:val="000000" w:themeColor="text1"/>
-        </w:rPr>
-      </w:pPr>
-      <w:r>
-        <w:rPr>
-          <w:rFonts w:ascii="Times" w:eastAsia="Times New Roman" w:hAnsi="Times" w:cs="Arial"/>
-          <w:color w:val="000000" w:themeColor="text1"/>
-        </w:rPr>
-        <w:t xml:space="preserve">The hypothesis is that the </w:t>
-      </w:r>
-      <w:r>
-        <w:rPr>
-          <w:rFonts w:ascii="Times" w:eastAsia="Times New Roman" w:hAnsi="Times" w:cs="Arial"/>
-          <w:color w:val="000000" w:themeColor="text1"/>
-        </w:rPr>
-        <w:t xml:space="preserve">trend in </w:t>
-      </w:r>
-      <w:r>
-        <w:rPr>
-          <w:rFonts w:ascii="Times" w:eastAsia="Times New Roman" w:hAnsi="Times" w:cs="Arial"/>
-          <w:color w:val="000000" w:themeColor="text1"/>
-        </w:rPr>
-        <w:t xml:space="preserve">average annual per capita opioid </w:t>
-      </w:r>
-      <w:r>
-        <w:rPr>
-          <w:rFonts w:ascii="Times" w:eastAsia="Times New Roman" w:hAnsi="Times" w:cs="Arial"/>
-          <w:color w:val="000000" w:themeColor="text1"/>
-        </w:rPr>
-        <w:t>shipments</w:t>
-      </w:r>
-      <w:r>
-        <w:rPr>
-          <w:rFonts w:ascii="Times" w:eastAsia="Times New Roman" w:hAnsi="Times" w:cs="Arial"/>
-          <w:color w:val="000000" w:themeColor="text1"/>
-        </w:rPr>
-        <w:t>, and overdose deaths is lower in the states where regulations were implemented when compared against the same jurisdiction prior to implementation</w:t>
-      </w:r>
-      <w:r>
-        <w:rPr>
-          <w:rFonts w:ascii="Times" w:eastAsia="Times New Roman" w:hAnsi="Times" w:cs="Arial"/>
-          <w:color w:val="000000" w:themeColor="text1"/>
-        </w:rPr>
-        <w:t>,</w:t>
-      </w:r>
-      <w:r>
-        <w:rPr>
-          <w:rFonts w:ascii="Times" w:eastAsia="Times New Roman" w:hAnsi="Times" w:cs="Arial"/>
-          <w:color w:val="000000" w:themeColor="text1"/>
-        </w:rPr>
-        <w:t xml:space="preserve"> and against jurisdictions where no new policies were implemented. To analyze the validity of the hypothesis, it is expected that </w:t>
-      </w:r>
-      <w:r>
-        <w:rPr>
-          <w:rFonts w:ascii="Times" w:eastAsia="Times New Roman" w:hAnsi="Times" w:cs="Arial"/>
-          <w:color w:val="000000" w:themeColor="text1"/>
-        </w:rPr>
-        <w:t xml:space="preserve">the trend for each of these quantities </w:t>
-      </w:r>
-      <w:r>
-        <w:rPr>
-          <w:rFonts w:ascii="Times" w:eastAsia="Times New Roman" w:hAnsi="Times" w:cs="Arial"/>
-          <w:color w:val="000000" w:themeColor="text1"/>
-        </w:rPr>
-        <w:t xml:space="preserve">should be substantially less after the policies were </w:t>
-      </w:r>
-      <w:r>
-        <w:rPr>
-          <w:rFonts w:ascii="Times" w:eastAsia="Times New Roman" w:hAnsi="Times" w:cs="Arial"/>
-          <w:color w:val="000000" w:themeColor="text1"/>
-        </w:rPr>
-        <w:t xml:space="preserve">implemented </w:t>
-      </w:r>
-      <w:r>
-        <w:rPr>
-          <w:rFonts w:ascii="Times" w:eastAsia="Times New Roman" w:hAnsi="Times" w:cs="Arial"/>
-          <w:color w:val="000000" w:themeColor="text1"/>
-        </w:rPr>
-        <w:t>than before</w:t>
-      </w:r>
-      <w:r>
-        <w:rPr>
-          <w:rFonts w:ascii="Times" w:eastAsia="Times New Roman" w:hAnsi="Times" w:cs="Arial"/>
-          <w:color w:val="000000" w:themeColor="text1"/>
-        </w:rPr>
-        <w:t>, and that the trend should be substantially less for the treated states when compared to the control groups</w:t>
-      </w:r>
-      <w:r>
-        <w:rPr>
-          <w:rFonts w:ascii="Times" w:eastAsia="Times New Roman" w:hAnsi="Times" w:cs="Arial"/>
-          <w:color w:val="000000" w:themeColor="text1"/>
-        </w:rPr>
-        <w:t xml:space="preserve">. Otherwise, the hypothesis will be rejected if </w:t>
-      </w:r>
-      <w:r>
-        <w:rPr>
-          <w:rFonts w:ascii="Times" w:eastAsia="Times New Roman" w:hAnsi="Times" w:cs="Arial"/>
-          <w:color w:val="000000" w:themeColor="text1"/>
-        </w:rPr>
-        <w:t xml:space="preserve">either quantity’s trend </w:t>
-      </w:r>
-      <w:r>
-        <w:rPr>
-          <w:rFonts w:ascii="Times" w:eastAsia="Times New Roman" w:hAnsi="Times" w:cs="Arial"/>
-          <w:color w:val="000000" w:themeColor="text1"/>
-        </w:rPr>
-        <w:t>continue</w:t>
-      </w:r>
-      <w:r>
-        <w:rPr>
-          <w:rFonts w:ascii="Times" w:eastAsia="Times New Roman" w:hAnsi="Times" w:cs="Arial"/>
-          <w:color w:val="000000" w:themeColor="text1"/>
-        </w:rPr>
-        <w:t>s</w:t>
-      </w:r>
-      <w:r>
-        <w:rPr>
-          <w:rFonts w:ascii="Times" w:eastAsia="Times New Roman" w:hAnsi="Times" w:cs="Arial"/>
-          <w:color w:val="000000" w:themeColor="text1"/>
-        </w:rPr>
-        <w:t xml:space="preserve"> </w:t>
-      </w:r>
-      <w:r>
-        <w:rPr>
-          <w:rFonts w:ascii="Times" w:eastAsia="Times New Roman" w:hAnsi="Times" w:cs="Arial"/>
-          <w:color w:val="000000" w:themeColor="text1"/>
-        </w:rPr>
-        <w:t xml:space="preserve">at a similar rate, or at a rate </w:t>
-      </w:r>
-      <w:proofErr w:type="gramStart"/>
-      <w:r>
-        <w:rPr>
-          <w:rFonts w:ascii="Times" w:eastAsia="Times New Roman" w:hAnsi="Times" w:cs="Arial"/>
-          <w:color w:val="000000" w:themeColor="text1"/>
-        </w:rPr>
-        <w:t>similar to</w:t>
-      </w:r>
-      <w:proofErr w:type="gramEnd"/>
-      <w:r>
-        <w:rPr>
-          <w:rFonts w:ascii="Times" w:eastAsia="Times New Roman" w:hAnsi="Times" w:cs="Arial"/>
-          <w:color w:val="000000" w:themeColor="text1"/>
-        </w:rPr>
-        <w:t xml:space="preserve"> the control group</w:t>
-      </w:r>
-      <w:r>
-        <w:rPr>
-          <w:rFonts w:ascii="Times" w:eastAsia="Times New Roman" w:hAnsi="Times" w:cs="Arial"/>
-          <w:color w:val="000000" w:themeColor="text1"/>
-        </w:rPr>
-        <w:t>.</w:t>
-      </w:r>
-    </w:p>
-    <w:p>
-      <w:pPr>
-        <w:shd w:val="clear" w:color="auto" w:fill="FFFFFF"/>
-        <w:spacing w:line="360" w:lineRule="auto"/>
-        <w:jc w:val="both"/>
-        <w:rPr>
-          <w:rFonts w:ascii="Times" w:eastAsia="Times New Roman" w:hAnsi="Times" w:cs="Arial"/>
-          <w:color w:val="000000" w:themeColor="text1"/>
-        </w:rPr>
-      </w:pPr>
-    </w:p>
-    <w:p>
-      <w:pPr>
-        <w:shd w:val="clear" w:color="auto" w:fill="FFFFFF"/>
-        <w:spacing w:line="360" w:lineRule="auto"/>
-        <w:jc w:val="both"/>
-        <w:rPr>
-          <w:rFonts w:ascii="Times" w:eastAsia="Times New Roman" w:hAnsi="Times" w:cs="Arial"/>
-          <w:b/>
-          <w:bCs/>
-          <w:color w:val="000000" w:themeColor="text1"/>
           <w:sz w:val="28"/>
           <w:szCs w:val="28"/>
         </w:rPr>
-      </w:pPr>
-      <w:r>
-        <w:rPr>
-          <w:rFonts w:ascii="Times" w:eastAsia="Times New Roman" w:hAnsi="Times" w:cs="Arial"/>
-          <w:b/>
-          <w:bCs/>
-          <w:color w:val="000000" w:themeColor="text1"/>
-          <w:sz w:val="28"/>
-          <w:szCs w:val="28"/>
-        </w:rPr>
-        <w:t>Effect of regulation policy on opioid shipments</w:t>
-      </w:r>
-      <w:r>
-        <w:rPr>
-          <w:rFonts w:ascii="Times" w:eastAsia="Times New Roman" w:hAnsi="Times" w:cs="Arial"/>
-          <w:b/>
-          <w:bCs/>
-          <w:color w:val="000000" w:themeColor="text1"/>
-          <w:sz w:val="28"/>
-          <w:szCs w:val="28"/>
-        </w:rPr>
-        <w:t xml:space="preserve"> </w:t>
+        <w:t>Florida</w:t>
       </w:r>
     </w:p>
     <w:p>
@@ -5519,32 +5416,6 @@
         <w:jc w:val="both"/>
         <w:rPr>
           <w:rFonts w:ascii="Times" w:eastAsia="Times New Roman" w:hAnsi="Times" w:cs="Arial"/>
-          <w:b/>
-          <w:bCs/>
-          <w:color w:val="000000" w:themeColor="text1"/>
-          <w:sz w:val="28"/>
-          <w:szCs w:val="28"/>
-        </w:rPr>
-      </w:pPr>
-      <w:r>
-        <w:rPr>
-          <w:rFonts w:ascii="Times" w:eastAsia="Times New Roman" w:hAnsi="Times" w:cs="Arial"/>
-          <w:b/>
-          <w:bCs/>
-          <w:color w:val="000000" w:themeColor="text1"/>
-          <w:sz w:val="28"/>
-          <w:szCs w:val="28"/>
-        </w:rPr>
-        <w:t>Florida</w:t>
-      </w:r>
-    </w:p>
-    <w:p>
-      <w:pPr>
-        <w:shd w:val="clear" w:color="auto" w:fill="FFFFFF"/>
-        <w:spacing w:line="360" w:lineRule="auto"/>
-        <w:jc w:val="both"/>
-        <w:rPr>
-          <w:rFonts w:ascii="Times" w:eastAsia="Times New Roman" w:hAnsi="Times" w:cs="Arial"/>
           <w:color w:val="000000" w:themeColor="text1"/>
         </w:rPr>
       </w:pPr>
@@ -5609,23 +5480,7 @@
           <w:rFonts w:ascii="Times" w:eastAsia="Times New Roman" w:hAnsi="Times" w:cs="Arial"/>
           <w:color w:val="000000" w:themeColor="text1"/>
         </w:rPr>
-        <w:t xml:space="preserve">decreasing at a rate of approximately 100 per year.  This substantial change in trend supports the hypothesis that the policy reduced the </w:t>
-      </w:r>
-      <w:proofErr w:type="gramStart"/>
-      <w:r>
-        <w:rPr>
-          <w:rFonts w:ascii="Times" w:eastAsia="Times New Roman" w:hAnsi="Times" w:cs="Arial"/>
-          <w:color w:val="000000" w:themeColor="text1"/>
-        </w:rPr>
-        <w:t>amount</w:t>
-      </w:r>
-      <w:proofErr w:type="gramEnd"/>
-      <w:r>
-        <w:rPr>
-          <w:rFonts w:ascii="Times" w:eastAsia="Times New Roman" w:hAnsi="Times" w:cs="Arial"/>
-          <w:color w:val="000000" w:themeColor="text1"/>
-        </w:rPr>
-        <w:t xml:space="preserve"> of opioids shipped to Florida.</w:t>
+        <w:t>decreasing at a rate of approximately 100 per year.  This substantial change in trend supports the hypothesis that the policy reduced the amount of opioids shipped to Florida.</w:t>
       </w:r>
     </w:p>
     <w:p>
@@ -5656,54 +5511,14 @@
       <w:r>
         <w:rPr>
           <w:rFonts w:ascii="Times" w:eastAsia="Times New Roman" w:hAnsi="Times" w:cs="Arial"/>
-          <w:i/>
-          <w:iCs/>
-          <w:color w:val="000000" w:themeColor="text1"/>
-        </w:rPr>
-        <w:t xml:space="preserve">Fig </w:t>
-      </w:r>
-      <w:r>
-        <w:rPr>
-          <w:rFonts w:ascii="Times" w:eastAsia="Times New Roman" w:hAnsi="Times" w:cs="Arial"/>
-          <w:i/>
-          <w:iCs/>
-          <w:color w:val="000000" w:themeColor="text1"/>
-        </w:rPr>
-        <w:t>1</w:t>
-      </w:r>
-      <w:r>
-        <w:rPr>
-          <w:rFonts w:ascii="Times" w:eastAsia="Times New Roman" w:hAnsi="Times" w:cs="Arial"/>
-          <w:i/>
-          <w:iCs/>
-          <w:color w:val="000000" w:themeColor="text1"/>
-        </w:rPr>
-        <w:t xml:space="preserve">: Opioids per capita for the intervention state Florida </w:t>
-      </w:r>
-    </w:p>
-    <w:p>
-      <w:pPr>
-        <w:shd w:val="clear" w:color="auto" w:fill="FFFFFF"/>
-        <w:spacing w:line="360" w:lineRule="auto"/>
-        <w:jc w:val="both"/>
-        <w:rPr>
-          <w:rFonts w:ascii="Times" w:eastAsia="Times New Roman" w:hAnsi="Times" w:cs="Arial"/>
-          <w:color w:val="000000" w:themeColor="text1"/>
-        </w:rPr>
-      </w:pPr>
-      <w:r>
-        <w:rPr>
-          <w:rFonts w:ascii="Times" w:eastAsia="Times New Roman" w:hAnsi="Times" w:cs="Arial"/>
-          <w:b/>
-          <w:bCs/>
           <w:noProof/>
           <w:color w:val="000000" w:themeColor="text1"/>
         </w:rPr>
         <w:drawing>
-          <wp:inline distT="0" distB="0" distL="0" distR="0" wp14:anchorId="156204B2" wp14:editId="61DC7CC4">
-            <wp:extent cx="3387144" cy="2480725"/>
-            <wp:effectExtent l="0" t="0" r="3810" b="0"/>
-            <wp:docPr id="2" name="Picture 2" descr="Chart, line chart&#10;&#10;Description automatically generated"/>
+          <wp:inline distT="0" distB="0" distL="0" distR="0" wp14:anchorId="61224DE6" wp14:editId="182C3CC7">
+            <wp:extent cx="4733925" cy="3467100"/>
+            <wp:effectExtent l="0" t="0" r="9525" b="0"/>
+            <wp:docPr id="1" name="Picture 1"/>
             <wp:cNvGraphicFramePr>
               <a:graphicFrameLocks xmlns:a="http://schemas.openxmlformats.org/drawingml/2006/main" noChangeAspect="1"/>
             </wp:cNvGraphicFramePr>
@@ -5711,7 +5526,7 @@
               <a:graphicData uri="http://schemas.openxmlformats.org/drawingml/2006/picture">
                 <pic:pic xmlns:pic="http://schemas.openxmlformats.org/drawingml/2006/picture">
                   <pic:nvPicPr>
-                    <pic:cNvPr id="2" name="Picture 2" descr="Chart, line chart&#10;&#10;Description automatically generated"/>
+                    <pic:cNvPr id="1" name="Picture 1"/>
                     <pic:cNvPicPr/>
                   </pic:nvPicPr>
                   <pic:blipFill>
@@ -5729,7 +5544,7 @@
                   <pic:spPr>
                     <a:xfrm>
                       <a:off x="0" y="0"/>
-                      <a:ext cx="3417642" cy="2503062"/>
+                      <a:ext cx="4733925" cy="3467100"/>
                     </a:xfrm>
                     <a:prstGeom prst="rect">
                       <a:avLst/>
@@ -5741,168 +5556,6 @@
           </wp:inline>
         </w:drawing>
       </w:r>
-      <w:r>
-        <w:rPr>
-          <w:rFonts w:ascii="Times" w:eastAsia="Times New Roman" w:hAnsi="Times" w:cs="Arial"/>
-          <w:color w:val="000000" w:themeColor="text1"/>
-        </w:rPr>
-        <w:t xml:space="preserve"> </w:t>
-      </w:r>
-    </w:p>
-    <w:p>
-      <w:pPr>
-        <w:shd w:val="clear" w:color="auto" w:fill="FFFFFF"/>
-        <w:spacing w:line="360" w:lineRule="auto"/>
-        <w:jc w:val="both"/>
-        <w:rPr>
-          <w:rFonts w:ascii="Times" w:eastAsia="Times New Roman" w:hAnsi="Times" w:cs="Arial"/>
-          <w:color w:val="000000" w:themeColor="text1"/>
-        </w:rPr>
-      </w:pPr>
-      <w:r>
-        <w:rPr>
-          <w:rFonts w:ascii="Times" w:eastAsia="Times New Roman" w:hAnsi="Times" w:cs="Arial"/>
-          <w:color w:val="000000" w:themeColor="text1"/>
-        </w:rPr>
-        <w:lastRenderedPageBreak/>
-        <w:t>B</w:t>
-      </w:r>
-      <w:r>
-        <w:rPr>
-          <w:rFonts w:ascii="Times" w:eastAsia="Times New Roman" w:hAnsi="Times" w:cs="Arial"/>
-          <w:color w:val="000000" w:themeColor="text1"/>
-        </w:rPr>
-        <w:t xml:space="preserve">efore the policy went into effect in January 2010, the slope of the regression line was positive, indicating that the quantity of opioid </w:t>
-      </w:r>
-      <w:r>
-        <w:rPr>
-          <w:rFonts w:ascii="Times" w:eastAsia="Times New Roman" w:hAnsi="Times" w:cs="Arial"/>
-          <w:color w:val="000000" w:themeColor="text1"/>
-        </w:rPr>
-        <w:t>shipment.</w:t>
-      </w:r>
-      <w:r>
-        <w:rPr>
-          <w:rFonts w:ascii="Times" w:eastAsia="Times New Roman" w:hAnsi="Times" w:cs="Arial"/>
-          <w:color w:val="000000" w:themeColor="text1"/>
-        </w:rPr>
-        <w:t xml:space="preserve"> </w:t>
-      </w:r>
-      <w:r>
-        <w:rPr>
-          <w:rFonts w:ascii="Times" w:eastAsia="Times New Roman" w:hAnsi="Times" w:cs="Arial"/>
-          <w:color w:val="000000" w:themeColor="text1"/>
-        </w:rPr>
-        <w:t>After 2010, the slope was negative, indicating that the quantity of opioid shipment per cap decreased.</w:t>
-      </w:r>
-      <w:r>
-        <w:rPr>
-          <w:rFonts w:ascii="Times" w:eastAsia="Times New Roman" w:hAnsi="Times" w:cs="Arial"/>
-          <w:color w:val="000000" w:themeColor="text1"/>
-        </w:rPr>
-        <w:t xml:space="preserve"> </w:t>
-      </w:r>
-      <w:r>
-        <w:rPr>
-          <w:rFonts w:ascii="Times" w:eastAsia="Times New Roman" w:hAnsi="Times" w:cs="Arial"/>
-          <w:color w:val="000000" w:themeColor="text1"/>
-        </w:rPr>
-        <w:t xml:space="preserve">It </w:t>
-      </w:r>
-      <w:r>
-        <w:rPr>
-          <w:rFonts w:ascii="Times" w:eastAsia="Times New Roman" w:hAnsi="Times" w:cs="Arial"/>
-          <w:color w:val="000000" w:themeColor="text1"/>
-        </w:rPr>
-        <w:t>a</w:t>
-      </w:r>
-      <w:r>
-        <w:rPr>
-          <w:rFonts w:ascii="Times" w:eastAsia="Times New Roman" w:hAnsi="Times" w:cs="Arial"/>
-          <w:color w:val="000000" w:themeColor="text1"/>
-        </w:rPr>
-        <w:t xml:space="preserve">ppears that Florida’s shipments are in accordance with the </w:t>
-      </w:r>
-      <w:r>
-        <w:rPr>
-          <w:rFonts w:ascii="Times" w:eastAsia="Times New Roman" w:hAnsi="Times" w:cs="Arial"/>
-          <w:color w:val="000000" w:themeColor="text1"/>
-        </w:rPr>
-        <w:t xml:space="preserve">expectations of an accurate </w:t>
-      </w:r>
-      <w:r>
-        <w:rPr>
-          <w:rFonts w:ascii="Times" w:eastAsia="Times New Roman" w:hAnsi="Times" w:cs="Arial"/>
-          <w:color w:val="000000" w:themeColor="text1"/>
-        </w:rPr>
-        <w:t>hypothesis and suggests that the opioid shipments were reduced</w:t>
-      </w:r>
-      <w:r>
-        <w:rPr>
-          <w:rFonts w:ascii="Times" w:eastAsia="Times New Roman" w:hAnsi="Times" w:cs="Arial"/>
-          <w:color w:val="000000" w:themeColor="text1"/>
-        </w:rPr>
-        <w:t xml:space="preserve"> from the policy</w:t>
-      </w:r>
-      <w:r>
-        <w:rPr>
-          <w:rFonts w:ascii="Times" w:eastAsia="Times New Roman" w:hAnsi="Times" w:cs="Arial"/>
-          <w:color w:val="000000" w:themeColor="text1"/>
-        </w:rPr>
-        <w:t>; and therefore, the policy was effective.</w:t>
-      </w:r>
-      <w:r>
-        <w:t xml:space="preserve"> </w:t>
-      </w:r>
-      <w:r>
-        <w:rPr>
-          <w:rFonts w:ascii="Times" w:eastAsia="Times New Roman" w:hAnsi="Times" w:cs="Arial"/>
-          <w:color w:val="000000" w:themeColor="text1"/>
-        </w:rPr>
-        <w:t>To reach a more reliable conclusion, additional analysis was necessary. We then carried out a difference-in-difference analysis in order to get a more concrete conclusion</w:t>
-      </w:r>
-      <w:r>
-        <w:rPr>
-          <w:rFonts w:ascii="Times" w:eastAsia="Times New Roman" w:hAnsi="Times" w:cs="Arial"/>
-          <w:color w:val="000000" w:themeColor="text1"/>
-        </w:rPr>
-        <w:t xml:space="preserve">. </w:t>
-      </w:r>
-      <w:r>
-        <w:rPr>
-          <w:rFonts w:ascii="Times" w:eastAsia="Times New Roman" w:hAnsi="Times" w:cs="Arial"/>
-          <w:color w:val="000000" w:themeColor="text1"/>
-        </w:rPr>
-        <w:t>By using the Difference-in-Difference approach, we are</w:t>
-      </w:r>
-      <w:r>
-        <w:rPr>
-          <w:rFonts w:ascii="Times" w:eastAsia="Times New Roman" w:hAnsi="Times" w:cs="Arial"/>
-          <w:color w:val="000000" w:themeColor="text1"/>
-        </w:rPr>
-        <w:t xml:space="preserve"> basically</w:t>
-      </w:r>
-      <w:r>
-        <w:rPr>
-          <w:rFonts w:ascii="Times" w:eastAsia="Times New Roman" w:hAnsi="Times" w:cs="Arial"/>
-          <w:color w:val="000000" w:themeColor="text1"/>
-        </w:rPr>
-        <w:t xml:space="preserve"> seeking to answer whether the change we saw in intervention state Florida is larger than the change that occurred in other states over the same period. In graphs</w:t>
-      </w:r>
-      <w:r>
-        <w:rPr>
-          <w:rFonts w:ascii="Times" w:eastAsia="Times New Roman" w:hAnsi="Times" w:cs="Arial"/>
-          <w:color w:val="000000" w:themeColor="text1"/>
-        </w:rPr>
-        <w:t xml:space="preserve"> below</w:t>
-      </w:r>
-      <w:r>
-        <w:rPr>
-          <w:rFonts w:ascii="Times" w:eastAsia="Times New Roman" w:hAnsi="Times" w:cs="Arial"/>
-          <w:color w:val="000000" w:themeColor="text1"/>
-        </w:rPr>
-        <w:t>, we plot the pre and post trends of policy change for Florida state and its control group Georgia, Ohio and Pennsylvania.</w:t>
-      </w:r>
     </w:p>
     <w:p>
       <w:pPr>
@@ -5923,7 +5576,7 @@
           <w:iCs/>
           <w:color w:val="000000" w:themeColor="text1"/>
         </w:rPr>
-        <w:t>Fig</w:t>
+        <w:t xml:space="preserve"> </w:t>
       </w:r>
       <w:r>
         <w:rPr>
@@ -5932,7 +5585,7 @@
           <w:iCs/>
           <w:color w:val="000000" w:themeColor="text1"/>
         </w:rPr>
-        <w:t>2</w:t>
+        <w:t xml:space="preserve">Fig </w:t>
       </w:r>
       <w:r>
         <w:rPr>
@@ -5941,7 +5594,7 @@
           <w:iCs/>
           <w:color w:val="000000" w:themeColor="text1"/>
         </w:rPr>
-        <w:t xml:space="preserve">. </w:t>
+        <w:t>1</w:t>
       </w:r>
       <w:r>
         <w:rPr>
@@ -5950,7 +5603,7 @@
           <w:iCs/>
           <w:color w:val="000000" w:themeColor="text1"/>
         </w:rPr>
-        <w:t>Average opioids per capita for Florida and its control states</w:t>
+        <w:t xml:space="preserve">: Opioids per capita for the intervention state Florida </w:t>
       </w:r>
     </w:p>
     <w:p>
@@ -5963,21 +5616,69 @@
           <w:color w:val="000000" w:themeColor="text1"/>
         </w:rPr>
       </w:pPr>
-      <w:r>
-        <w:rPr>
-          <w:rFonts w:ascii="Times" w:eastAsia="Times New Roman" w:hAnsi="Times" w:cs="Arial"/>
-          <w:b/>
-          <w:bCs/>
+    </w:p>
+    <w:p>
+      <w:pPr>
+        <w:shd w:val="clear" w:color="auto" w:fill="FFFFFF"/>
+        <w:spacing w:line="360" w:lineRule="auto"/>
+        <w:jc w:val="both"/>
+        <w:rPr>
+          <w:rFonts w:ascii="Times" w:eastAsia="Times New Roman" w:hAnsi="Times" w:cs="Arial"/>
+          <w:color w:val="000000" w:themeColor="text1"/>
+        </w:rPr>
+      </w:pPr>
+      <w:r>
+        <w:rPr>
+          <w:rFonts w:ascii="Times" w:eastAsia="Times New Roman" w:hAnsi="Times" w:cs="Arial"/>
+          <w:color w:val="000000" w:themeColor="text1"/>
+        </w:rPr>
+        <w:t xml:space="preserve">The following plot below is the plot comparing the trend of the average annual per capita opioid shipments for Florida against Florida’s control states, both before and after policy implementation.  </w:t>
+      </w:r>
+      <w:r>
+        <w:rPr>
+          <w:rFonts w:ascii="Times" w:eastAsia="Times New Roman" w:hAnsi="Times" w:cs="Arial"/>
+          <w:color w:val="000000" w:themeColor="text1"/>
+        </w:rPr>
+        <w:lastRenderedPageBreak/>
+        <w:t>When comparing these two trends, Florida’s trend after the policy was implemented was both substantially less than their control states’ and had a much larger reduction in trend than their control states when compared to prior to the policy implementation.  This substantial reduction in trend when compared to the control states also supports the hypothesis that the policy reduced the quantity of opioids shipped to Florida.  Therefore, with respect to reduction of opioids distributed to Florida, this suggests that Florida’s policy has been effective.</w:t>
+      </w:r>
+    </w:p>
+    <w:p>
+      <w:pPr>
+        <w:shd w:val="clear" w:color="auto" w:fill="FFFFFF"/>
+        <w:spacing w:line="360" w:lineRule="auto"/>
+        <w:jc w:val="both"/>
+        <w:rPr>
+          <w:rFonts w:ascii="Times" w:eastAsia="Times New Roman" w:hAnsi="Times" w:cs="Arial"/>
+          <w:color w:val="000000" w:themeColor="text1"/>
+        </w:rPr>
+      </w:pPr>
+    </w:p>
+    <w:p>
+      <w:pPr>
+        <w:shd w:val="clear" w:color="auto" w:fill="FFFFFF"/>
+        <w:spacing w:line="360" w:lineRule="auto"/>
+        <w:jc w:val="both"/>
+        <w:rPr>
+          <w:rFonts w:ascii="Times" w:eastAsia="Times New Roman" w:hAnsi="Times" w:cs="Arial"/>
+          <w:i/>
+          <w:iCs/>
+          <w:color w:val="000000" w:themeColor="text1"/>
+        </w:rPr>
+      </w:pPr>
+      <w:r>
+        <w:rPr>
+          <w:rFonts w:ascii="Times" w:eastAsia="Times New Roman" w:hAnsi="Times" w:cs="Arial"/>
+          <w:i/>
+          <w:iCs/>
           <w:noProof/>
-          <w:color w:val="FF0000"/>
-          <w:sz w:val="28"/>
-          <w:szCs w:val="28"/>
+          <w:color w:val="000000" w:themeColor="text1"/>
         </w:rPr>
         <w:drawing>
-          <wp:inline distT="0" distB="0" distL="0" distR="0" wp14:anchorId="2D7347C5" wp14:editId="0CF2D353">
-            <wp:extent cx="3561008" cy="2404837"/>
-            <wp:effectExtent l="0" t="0" r="0" b="0"/>
-            <wp:docPr id="3" name="Picture 3" descr="Chart, line chart&#10;&#10;Description automatically generated"/>
+          <wp:inline distT="0" distB="0" distL="0" distR="0" wp14:anchorId="62A6056B" wp14:editId="6165DA77">
+            <wp:extent cx="5114925" cy="3467100"/>
+            <wp:effectExtent l="0" t="0" r="9525" b="0"/>
+            <wp:docPr id="8" name="Picture 8" descr="Chart, line chart&#10;&#10;Description automatically generated"/>
             <wp:cNvGraphicFramePr>
               <a:graphicFrameLocks xmlns:a="http://schemas.openxmlformats.org/drawingml/2006/main" noChangeAspect="1"/>
             </wp:cNvGraphicFramePr>
@@ -5985,7 +5686,7 @@
               <a:graphicData uri="http://schemas.openxmlformats.org/drawingml/2006/picture">
                 <pic:pic xmlns:pic="http://schemas.openxmlformats.org/drawingml/2006/picture">
                   <pic:nvPicPr>
-                    <pic:cNvPr id="3" name="Picture 3" descr="Chart, line chart&#10;&#10;Description automatically generated"/>
+                    <pic:cNvPr id="8" name="Picture 8" descr="Chart, line chart&#10;&#10;Description automatically generated"/>
                     <pic:cNvPicPr/>
                   </pic:nvPicPr>
                   <pic:blipFill>
@@ -6003,7 +5704,7 @@
                   <pic:spPr>
                     <a:xfrm>
                       <a:off x="0" y="0"/>
-                      <a:ext cx="3586142" cy="2421811"/>
+                      <a:ext cx="5114925" cy="3467100"/>
                     </a:xfrm>
                     <a:prstGeom prst="rect">
                       <a:avLst/>
@@ -6023,15 +5724,46 @@
         <w:jc w:val="both"/>
         <w:rPr>
           <w:rFonts w:ascii="Times" w:eastAsia="Times New Roman" w:hAnsi="Times" w:cs="Arial"/>
-          <w:color w:val="000000" w:themeColor="text1"/>
-        </w:rPr>
-      </w:pPr>
-      <w:r>
-        <w:rPr>
-          <w:rFonts w:ascii="Times" w:eastAsia="Times New Roman" w:hAnsi="Times" w:cs="Arial"/>
-          <w:color w:val="000000" w:themeColor="text1"/>
-        </w:rPr>
-        <w:t>The following plot below is the plot comparing the trend of the average annual per capita opioid shipments for Florida against Florida’s control states, both before and after policy implementation.  When comparing these two trends, Florida’s trend after the policy was implemented was both substantially less than their control states’ and had a much larger reduction in trend than their control states when compared to prior to the policy implementation.  This substantial reduction in trend when compared to the control states also supports the hypothesis that the policy reduced the quantity of opioids shipped to Florida.  Therefore, with respect to reduction of opioids distributed to Florida, this suggests that Florida’s policy has been effective.</w:t>
+          <w:i/>
+          <w:iCs/>
+          <w:color w:val="000000" w:themeColor="text1"/>
+        </w:rPr>
+      </w:pPr>
+      <w:r>
+        <w:rPr>
+          <w:rFonts w:ascii="Times" w:eastAsia="Times New Roman" w:hAnsi="Times" w:cs="Arial"/>
+          <w:i/>
+          <w:iCs/>
+          <w:color w:val="000000" w:themeColor="text1"/>
+        </w:rPr>
+        <w:t>Fig</w:t>
+      </w:r>
+      <w:r>
+        <w:rPr>
+          <w:rFonts w:ascii="Times" w:eastAsia="Times New Roman" w:hAnsi="Times" w:cs="Arial"/>
+          <w:i/>
+          <w:iCs/>
+          <w:color w:val="000000" w:themeColor="text1"/>
+        </w:rPr>
+        <w:t>2</w:t>
+      </w:r>
+      <w:r>
+        <w:rPr>
+          <w:rFonts w:ascii="Times" w:eastAsia="Times New Roman" w:hAnsi="Times" w:cs="Arial"/>
+          <w:i/>
+          <w:iCs/>
+          <w:color w:val="000000" w:themeColor="text1"/>
+        </w:rPr>
+        <w:t xml:space="preserve">. </w:t>
+      </w:r>
+      <w:r>
+        <w:rPr>
+          <w:rFonts w:ascii="Times" w:eastAsia="Times New Roman" w:hAnsi="Times" w:cs="Arial"/>
+          <w:i/>
+          <w:iCs/>
+          <w:color w:val="000000" w:themeColor="text1"/>
+        </w:rPr>
+        <w:t>Average opioids per capita for Florida and its control states</w:t>
       </w:r>
     </w:p>
     <w:p>
@@ -6067,7 +5799,6 @@
           <w:sz w:val="28"/>
           <w:szCs w:val="28"/>
         </w:rPr>
-        <w:lastRenderedPageBreak/>
         <w:t>Washington</w:t>
       </w:r>
     </w:p>
@@ -6128,7 +5859,14 @@
           <w:rFonts w:ascii="Times" w:eastAsia="Times New Roman" w:hAnsi="Times" w:cs="Arial"/>
           <w:color w:val="000000" w:themeColor="text1"/>
         </w:rPr>
-        <w:t xml:space="preserve">trend of average per capita opioid shipments in Florida </w:t>
+        <w:t xml:space="preserve">trend of average per capita opioid shipments in </w:t>
+      </w:r>
+      <w:r>
+        <w:rPr>
+          <w:rFonts w:ascii="Times" w:eastAsia="Times New Roman" w:hAnsi="Times" w:cs="Arial"/>
+          <w:color w:val="000000" w:themeColor="text1"/>
+        </w:rPr>
+        <w:t xml:space="preserve">Washington </w:t>
       </w:r>
       <w:r>
         <w:rPr>
@@ -6170,23 +5908,15 @@
           <w:rFonts w:ascii="Times" w:eastAsia="Times New Roman" w:hAnsi="Times" w:cs="Arial"/>
           <w:color w:val="000000" w:themeColor="text1"/>
         </w:rPr>
-        <w:t xml:space="preserve">trend appears flat.  While the trend has reduced when comparing the period prior to policy implementation and after policy implementation, this reduction appears moderate, and not substantial.  This small reduction in trend warrants further analysis prior to supports the hypothesis that the policy reduced the </w:t>
-      </w:r>
-      <w:proofErr w:type="gramStart"/>
-      <w:r>
-        <w:rPr>
-          <w:rFonts w:ascii="Times" w:eastAsia="Times New Roman" w:hAnsi="Times" w:cs="Arial"/>
-          <w:color w:val="000000" w:themeColor="text1"/>
-        </w:rPr>
-        <w:t>amount</w:t>
-      </w:r>
-      <w:proofErr w:type="gramEnd"/>
-      <w:r>
-        <w:rPr>
-          <w:rFonts w:ascii="Times" w:eastAsia="Times New Roman" w:hAnsi="Times" w:cs="Arial"/>
-          <w:color w:val="000000" w:themeColor="text1"/>
-        </w:rPr>
-        <w:t xml:space="preserve"> of opioids shipped to Washington.</w:t>
+        <w:t xml:space="preserve">trend appears flat.  While the trend has reduced when comparing the period prior to policy implementation and after policy implementation, this reduction appears moderate, and not substantial.  This small reduction in trend warrants further </w:t>
+      </w:r>
+      <w:r>
+        <w:rPr>
+          <w:rFonts w:ascii="Times" w:eastAsia="Times New Roman" w:hAnsi="Times" w:cs="Arial"/>
+          <w:color w:val="000000" w:themeColor="text1"/>
+        </w:rPr>
+        <w:lastRenderedPageBreak/>
+        <w:t>analysis prior to supports the hypothesis that the policy reduced the amount of opioids shipped to Washington.</w:t>
       </w:r>
     </w:p>
     <w:p>
@@ -6227,10 +5957,10 @@
           <w:szCs w:val="28"/>
         </w:rPr>
         <w:drawing>
-          <wp:inline distT="0" distB="0" distL="0" distR="0" wp14:anchorId="37F96111" wp14:editId="7600C682">
-            <wp:extent cx="3380704" cy="2291577"/>
-            <wp:effectExtent l="0" t="0" r="0" b="0"/>
-            <wp:docPr id="5" name="Picture 5" descr="Chart, line chart&#10;&#10;Description automatically generated"/>
+          <wp:inline distT="0" distB="0" distL="0" distR="0" wp14:anchorId="77BE6C23" wp14:editId="16C6B3AF">
+            <wp:extent cx="4772025" cy="3467100"/>
+            <wp:effectExtent l="0" t="0" r="9525" b="0"/>
+            <wp:docPr id="10" name="Picture 10" descr="Chart, line chart&#10;&#10;Description automatically generated"/>
             <wp:cNvGraphicFramePr>
               <a:graphicFrameLocks xmlns:a="http://schemas.openxmlformats.org/drawingml/2006/main" noChangeAspect="1"/>
             </wp:cNvGraphicFramePr>
@@ -6238,7 +5968,7 @@
               <a:graphicData uri="http://schemas.openxmlformats.org/drawingml/2006/picture">
                 <pic:pic xmlns:pic="http://schemas.openxmlformats.org/drawingml/2006/picture">
                   <pic:nvPicPr>
-                    <pic:cNvPr id="5" name="Picture 5" descr="Chart, line chart&#10;&#10;Description automatically generated"/>
+                    <pic:cNvPr id="10" name="Picture 10" descr="Chart, line chart&#10;&#10;Description automatically generated"/>
                     <pic:cNvPicPr/>
                   </pic:nvPicPr>
                   <pic:blipFill>
@@ -6256,7 +5986,7 @@
                   <pic:spPr>
                     <a:xfrm>
                       <a:off x="0" y="0"/>
-                      <a:ext cx="3392813" cy="2299785"/>
+                      <a:ext cx="4772025" cy="3467100"/>
                     </a:xfrm>
                     <a:prstGeom prst="rect">
                       <a:avLst/>
@@ -6298,7 +6028,7 @@
           <w:rFonts w:ascii="Times" w:eastAsia="Times New Roman" w:hAnsi="Times" w:cs="Arial"/>
           <w:color w:val="000000" w:themeColor="text1"/>
         </w:rPr>
-        <w:t>The following plot below is the plot comparing the trend of the average annual per capita opioid shipments for Washington against Washington’s control states, both before and after policy implementation.  When comparing these two trends, Washington’s trend after the policy was implemented was both substantially less negative than their control states’ and had a much smaller reduction in trend than their control states when comparing against prior to the policy implementation.  This limited reduction in trend when compared to the control states does not supports the hypothesis that the policy reduced the quantity of opioids shipped to Washington.  Therefore, with respect to reduction of opioids distributed to Washington, this suggests that Washington’s policy has been ineffective.</w:t>
+        <w:t>The following plot below is the plot comparing the trend of the average annual per capita opioid shipments for Washington against Washington’s control states, both before and after policy implementation.  When comparing these two trends, Washington’s trend after the policy was implemented was both substantially less negative than their control states’ and had a much smaller reduction in trend than their control states when comparing against prior to the policy implementation.  This limited reduction in trend when compared to the control states does not support the hypothesis that the policy reduced the quantity of opioids shipped to Washington.  Therefore, with respect to reduction of opioids distributed to Washington, this suggests that Washington’s policy has been ineffective.</w:t>
       </w:r>
     </w:p>
     <w:p>
@@ -6324,760 +6054,7 @@
           <w:szCs w:val="28"/>
         </w:rPr>
       </w:pPr>
-    </w:p>
-    <w:p>
-      <w:pPr>
-        <w:shd w:val="clear" w:color="auto" w:fill="FFFFFF"/>
-        <w:jc w:val="both"/>
-        <w:rPr>
-          <w:rFonts w:ascii="Times" w:eastAsia="Times New Roman" w:hAnsi="Times" w:cs="Arial"/>
-          <w:b/>
-          <w:bCs/>
-          <w:color w:val="000000" w:themeColor="text1"/>
-          <w:sz w:val="28"/>
-          <w:szCs w:val="28"/>
-        </w:rPr>
-      </w:pPr>
-    </w:p>
-    <w:p>
-      <w:pPr>
-        <w:shd w:val="clear" w:color="auto" w:fill="FFFFFF"/>
-        <w:jc w:val="both"/>
-        <w:rPr>
-          <w:rFonts w:ascii="Times" w:eastAsia="Times New Roman" w:hAnsi="Times" w:cs="Arial"/>
-          <w:b/>
-          <w:bCs/>
-          <w:color w:val="000000" w:themeColor="text1"/>
-          <w:sz w:val="28"/>
-          <w:szCs w:val="28"/>
-        </w:rPr>
-      </w:pPr>
-    </w:p>
-    <w:p>
-      <w:pPr>
-        <w:shd w:val="clear" w:color="auto" w:fill="FFFFFF"/>
-        <w:jc w:val="both"/>
-        <w:rPr>
-          <w:rFonts w:ascii="Times" w:eastAsia="Times New Roman" w:hAnsi="Times" w:cs="Arial"/>
-          <w:b/>
-          <w:bCs/>
-          <w:color w:val="000000" w:themeColor="text1"/>
-          <w:sz w:val="28"/>
-          <w:szCs w:val="28"/>
-        </w:rPr>
-      </w:pPr>
-    </w:p>
-    <w:p>
-      <w:pPr>
-        <w:shd w:val="clear" w:color="auto" w:fill="FFFFFF"/>
-        <w:jc w:val="both"/>
-        <w:rPr>
-          <w:rFonts w:ascii="Times" w:eastAsia="Times New Roman" w:hAnsi="Times" w:cs="Arial"/>
-          <w:b/>
-          <w:bCs/>
-          <w:color w:val="000000" w:themeColor="text1"/>
-          <w:sz w:val="28"/>
-          <w:szCs w:val="28"/>
-        </w:rPr>
-      </w:pPr>
-    </w:p>
-    <w:p>
-      <w:pPr>
-        <w:shd w:val="clear" w:color="auto" w:fill="FFFFFF"/>
-        <w:jc w:val="both"/>
-        <w:rPr>
-          <w:rFonts w:ascii="Times" w:eastAsia="Times New Roman" w:hAnsi="Times" w:cs="Arial"/>
-          <w:b/>
-          <w:bCs/>
-          <w:color w:val="000000" w:themeColor="text1"/>
-          <w:sz w:val="28"/>
-          <w:szCs w:val="28"/>
-        </w:rPr>
-      </w:pPr>
-    </w:p>
-    <w:p>
-      <w:pPr>
-        <w:shd w:val="clear" w:color="auto" w:fill="FFFFFF"/>
-        <w:jc w:val="both"/>
-        <w:rPr>
-          <w:rFonts w:ascii="Times" w:eastAsia="Times New Roman" w:hAnsi="Times" w:cs="Arial"/>
-          <w:b/>
-          <w:bCs/>
-          <w:color w:val="000000" w:themeColor="text1"/>
-          <w:sz w:val="28"/>
-          <w:szCs w:val="28"/>
-        </w:rPr>
-      </w:pPr>
-    </w:p>
-    <w:p>
-      <w:pPr>
-        <w:shd w:val="clear" w:color="auto" w:fill="FFFFFF"/>
-        <w:jc w:val="both"/>
-        <w:rPr>
-          <w:rFonts w:ascii="Times" w:eastAsia="Times New Roman" w:hAnsi="Times" w:cs="Arial"/>
-          <w:b/>
-          <w:bCs/>
-          <w:color w:val="000000" w:themeColor="text1"/>
-          <w:sz w:val="28"/>
-          <w:szCs w:val="28"/>
-        </w:rPr>
-      </w:pPr>
-    </w:p>
-    <w:p>
-      <w:pPr>
-        <w:shd w:val="clear" w:color="auto" w:fill="FFFFFF"/>
-        <w:jc w:val="both"/>
-        <w:rPr>
-          <w:rFonts w:ascii="Times" w:eastAsia="Times New Roman" w:hAnsi="Times" w:cs="Arial"/>
-          <w:b/>
-          <w:bCs/>
-          <w:color w:val="000000" w:themeColor="text1"/>
-          <w:sz w:val="28"/>
-          <w:szCs w:val="28"/>
-        </w:rPr>
-      </w:pPr>
-    </w:p>
-    <w:p>
-      <w:pPr>
-        <w:shd w:val="clear" w:color="auto" w:fill="FFFFFF"/>
-        <w:jc w:val="both"/>
-        <w:rPr>
-          <w:rFonts w:ascii="Times" w:eastAsia="Times New Roman" w:hAnsi="Times" w:cs="Arial"/>
-          <w:b/>
-          <w:bCs/>
-          <w:color w:val="000000" w:themeColor="text1"/>
-          <w:sz w:val="28"/>
-          <w:szCs w:val="28"/>
-        </w:rPr>
-      </w:pPr>
-    </w:p>
-    <w:p>
-      <w:pPr>
-        <w:shd w:val="clear" w:color="auto" w:fill="FFFFFF"/>
-        <w:jc w:val="both"/>
-        <w:rPr>
-          <w:rFonts w:ascii="Times" w:eastAsia="Times New Roman" w:hAnsi="Times" w:cs="Arial"/>
-          <w:b/>
-          <w:bCs/>
-          <w:color w:val="000000" w:themeColor="text1"/>
-          <w:sz w:val="28"/>
-          <w:szCs w:val="28"/>
-        </w:rPr>
-      </w:pPr>
-    </w:p>
-    <w:p>
-      <w:pPr>
-        <w:shd w:val="clear" w:color="auto" w:fill="FFFFFF"/>
-        <w:jc w:val="both"/>
-        <w:rPr>
-          <w:rFonts w:ascii="Times" w:eastAsia="Times New Roman" w:hAnsi="Times" w:cs="Arial"/>
-          <w:b/>
-          <w:bCs/>
-          <w:color w:val="000000" w:themeColor="text1"/>
-          <w:sz w:val="28"/>
-          <w:szCs w:val="28"/>
-        </w:rPr>
-      </w:pPr>
-    </w:p>
-    <w:p>
-      <w:pPr>
-        <w:shd w:val="clear" w:color="auto" w:fill="FFFFFF"/>
-        <w:jc w:val="both"/>
-        <w:rPr>
-          <w:rFonts w:ascii="Times" w:eastAsia="Times New Roman" w:hAnsi="Times" w:cs="Arial"/>
-          <w:b/>
-          <w:bCs/>
-          <w:color w:val="000000" w:themeColor="text1"/>
-          <w:sz w:val="28"/>
-          <w:szCs w:val="28"/>
-        </w:rPr>
-      </w:pPr>
-    </w:p>
-    <w:p>
-      <w:pPr>
-        <w:shd w:val="clear" w:color="auto" w:fill="FFFFFF"/>
-        <w:jc w:val="both"/>
-        <w:rPr>
-          <w:rFonts w:ascii="Times" w:eastAsia="Times New Roman" w:hAnsi="Times" w:cs="Arial"/>
-          <w:b/>
-          <w:bCs/>
-          <w:color w:val="000000" w:themeColor="text1"/>
-          <w:sz w:val="28"/>
-          <w:szCs w:val="28"/>
-        </w:rPr>
-      </w:pPr>
-    </w:p>
-    <w:p>
-      <w:pPr>
-        <w:shd w:val="clear" w:color="auto" w:fill="FFFFFF"/>
-        <w:jc w:val="both"/>
-        <w:rPr>
-          <w:rFonts w:ascii="Times" w:eastAsia="Times New Roman" w:hAnsi="Times" w:cs="Arial"/>
-          <w:b/>
-          <w:bCs/>
-          <w:color w:val="000000" w:themeColor="text1"/>
-          <w:sz w:val="28"/>
-          <w:szCs w:val="28"/>
-        </w:rPr>
-      </w:pPr>
-    </w:p>
-    <w:p>
-      <w:pPr>
-        <w:shd w:val="clear" w:color="auto" w:fill="FFFFFF"/>
-        <w:jc w:val="both"/>
-        <w:rPr>
-          <w:rFonts w:ascii="Times" w:eastAsia="Times New Roman" w:hAnsi="Times" w:cs="Arial"/>
-          <w:b/>
-          <w:bCs/>
-          <w:color w:val="000000" w:themeColor="text1"/>
-          <w:sz w:val="28"/>
-          <w:szCs w:val="28"/>
-        </w:rPr>
-      </w:pPr>
-    </w:p>
-    <w:p>
-      <w:pPr>
-        <w:shd w:val="clear" w:color="auto" w:fill="FFFFFF"/>
-        <w:jc w:val="both"/>
-        <w:rPr>
-          <w:rFonts w:ascii="Times" w:eastAsia="Times New Roman" w:hAnsi="Times" w:cs="Arial"/>
-          <w:b/>
-          <w:bCs/>
-          <w:color w:val="000000" w:themeColor="text1"/>
-          <w:sz w:val="28"/>
-          <w:szCs w:val="28"/>
-        </w:rPr>
-      </w:pPr>
-    </w:p>
-    <w:p>
-      <w:pPr>
-        <w:shd w:val="clear" w:color="auto" w:fill="FFFFFF"/>
-        <w:jc w:val="both"/>
-        <w:rPr>
-          <w:rFonts w:ascii="Times" w:eastAsia="Times New Roman" w:hAnsi="Times" w:cs="Arial"/>
-          <w:b/>
-          <w:bCs/>
-          <w:color w:val="000000" w:themeColor="text1"/>
-          <w:sz w:val="28"/>
-          <w:szCs w:val="28"/>
-        </w:rPr>
-      </w:pPr>
-    </w:p>
-    <w:p>
-      <w:pPr>
-        <w:shd w:val="clear" w:color="auto" w:fill="FFFFFF"/>
-        <w:jc w:val="both"/>
-        <w:rPr>
-          <w:rFonts w:ascii="Times" w:eastAsia="Times New Roman" w:hAnsi="Times" w:cs="Arial"/>
-          <w:b/>
-          <w:bCs/>
-          <w:color w:val="000000" w:themeColor="text1"/>
-          <w:sz w:val="28"/>
-          <w:szCs w:val="28"/>
-        </w:rPr>
-      </w:pPr>
-    </w:p>
-    <w:p>
-      <w:pPr>
-        <w:shd w:val="clear" w:color="auto" w:fill="FFFFFF"/>
-        <w:jc w:val="both"/>
-        <w:rPr>
-          <w:rFonts w:ascii="Times" w:eastAsia="Times New Roman" w:hAnsi="Times" w:cs="Arial"/>
-          <w:b/>
-          <w:bCs/>
-          <w:color w:val="000000" w:themeColor="text1"/>
-          <w:sz w:val="28"/>
-          <w:szCs w:val="28"/>
-        </w:rPr>
-      </w:pPr>
-    </w:p>
-    <w:p>
-      <w:pPr>
-        <w:shd w:val="clear" w:color="auto" w:fill="FFFFFF"/>
-        <w:jc w:val="both"/>
-        <w:rPr>
-          <w:rFonts w:ascii="Times" w:eastAsia="Times New Roman" w:hAnsi="Times" w:cs="Arial"/>
-          <w:b/>
-          <w:bCs/>
-          <w:color w:val="000000" w:themeColor="text1"/>
-          <w:sz w:val="28"/>
-          <w:szCs w:val="28"/>
-        </w:rPr>
-      </w:pPr>
-    </w:p>
-    <w:p>
-      <w:pPr>
-        <w:shd w:val="clear" w:color="auto" w:fill="FFFFFF"/>
-        <w:jc w:val="both"/>
-        <w:rPr>
-          <w:rFonts w:ascii="Times" w:eastAsia="Times New Roman" w:hAnsi="Times" w:cs="Arial"/>
-          <w:color w:val="000000" w:themeColor="text1"/>
-        </w:rPr>
-      </w:pPr>
-    </w:p>
-    <w:p>
-      <w:pPr>
-        <w:shd w:val="clear" w:color="auto" w:fill="FFFFFF"/>
-        <w:jc w:val="both"/>
-        <w:rPr>
-          <w:rFonts w:ascii="Times" w:eastAsia="Times New Roman" w:hAnsi="Times" w:cs="Arial"/>
-          <w:color w:val="000000" w:themeColor="text1"/>
-        </w:rPr>
-      </w:pPr>
-    </w:p>
-    <w:p>
-      <w:pPr>
-        <w:shd w:val="clear" w:color="auto" w:fill="FFFFFF"/>
-        <w:jc w:val="both"/>
-        <w:rPr>
-          <w:rFonts w:ascii="Times" w:eastAsia="Times New Roman" w:hAnsi="Times" w:cs="Arial"/>
-          <w:color w:val="000000" w:themeColor="text1"/>
-        </w:rPr>
-      </w:pPr>
-    </w:p>
-    <w:p>
-      <w:pPr>
-        <w:shd w:val="clear" w:color="auto" w:fill="FFFFFF"/>
-        <w:jc w:val="both"/>
-        <w:rPr>
-          <w:rFonts w:ascii="Times" w:eastAsia="Times New Roman" w:hAnsi="Times" w:cs="Arial"/>
-          <w:color w:val="000000" w:themeColor="text1"/>
-        </w:rPr>
-      </w:pPr>
-    </w:p>
-    <w:p>
-      <w:pPr>
-        <w:shd w:val="clear" w:color="auto" w:fill="FFFFFF"/>
-        <w:jc w:val="both"/>
-        <w:rPr>
-          <w:rFonts w:ascii="Times" w:eastAsia="Times New Roman" w:hAnsi="Times" w:cs="Arial"/>
-          <w:color w:val="000000" w:themeColor="text1"/>
-        </w:rPr>
-      </w:pPr>
-    </w:p>
-    <w:p>
-      <w:pPr>
-        <w:shd w:val="clear" w:color="auto" w:fill="FFFFFF"/>
-        <w:jc w:val="both"/>
-        <w:rPr>
-          <w:rFonts w:ascii="Times" w:eastAsia="Times New Roman" w:hAnsi="Times" w:cs="Arial"/>
-          <w:color w:val="000000" w:themeColor="text1"/>
-        </w:rPr>
-      </w:pPr>
-    </w:p>
-    <w:p>
-      <w:pPr>
-        <w:shd w:val="clear" w:color="auto" w:fill="FFFFFF"/>
-        <w:jc w:val="both"/>
-        <w:rPr>
-          <w:rFonts w:ascii="Times" w:eastAsia="Times New Roman" w:hAnsi="Times" w:cs="Arial"/>
-          <w:color w:val="000000" w:themeColor="text1"/>
-        </w:rPr>
-      </w:pPr>
-    </w:p>
-    <w:p>
-      <w:pPr>
-        <w:shd w:val="clear" w:color="auto" w:fill="FFFFFF"/>
-        <w:jc w:val="both"/>
-        <w:rPr>
-          <w:rFonts w:ascii="Times" w:eastAsia="Times New Roman" w:hAnsi="Times" w:cs="Arial"/>
-          <w:color w:val="000000" w:themeColor="text1"/>
-        </w:rPr>
-      </w:pPr>
-    </w:p>
-    <w:p>
-      <w:pPr>
-        <w:shd w:val="clear" w:color="auto" w:fill="FFFFFF"/>
-        <w:jc w:val="both"/>
-        <w:rPr>
-          <w:rFonts w:ascii="Times" w:eastAsia="Times New Roman" w:hAnsi="Times" w:cs="Arial"/>
-          <w:color w:val="000000" w:themeColor="text1"/>
-        </w:rPr>
-      </w:pPr>
-    </w:p>
-    <w:p>
-      <w:pPr>
-        <w:shd w:val="clear" w:color="auto" w:fill="FFFFFF"/>
-        <w:jc w:val="both"/>
-        <w:rPr>
-          <w:rFonts w:ascii="Times" w:eastAsia="Times New Roman" w:hAnsi="Times" w:cs="Arial"/>
-          <w:color w:val="000000" w:themeColor="text1"/>
-        </w:rPr>
-      </w:pPr>
-    </w:p>
-    <w:p>
-      <w:pPr>
-        <w:shd w:val="clear" w:color="auto" w:fill="FFFFFF"/>
-        <w:jc w:val="both"/>
-        <w:rPr>
-          <w:rFonts w:ascii="Times" w:eastAsia="Times New Roman" w:hAnsi="Times" w:cs="Arial"/>
-          <w:color w:val="000000" w:themeColor="text1"/>
-        </w:rPr>
-      </w:pPr>
-    </w:p>
-    <w:p>
-      <w:pPr>
-        <w:shd w:val="clear" w:color="auto" w:fill="FFFFFF"/>
-        <w:jc w:val="both"/>
-        <w:rPr>
-          <w:rFonts w:ascii="Times" w:eastAsia="Times New Roman" w:hAnsi="Times" w:cs="Arial"/>
-          <w:color w:val="000000" w:themeColor="text1"/>
-        </w:rPr>
-      </w:pPr>
-    </w:p>
-    <w:p>
-      <w:pPr>
-        <w:shd w:val="clear" w:color="auto" w:fill="FFFFFF"/>
-        <w:jc w:val="both"/>
-        <w:rPr>
-          <w:rFonts w:ascii="Times" w:eastAsia="Times New Roman" w:hAnsi="Times" w:cs="Arial"/>
-          <w:color w:val="000000" w:themeColor="text1"/>
-        </w:rPr>
-      </w:pPr>
-    </w:p>
-    <w:p>
-      <w:pPr>
-        <w:shd w:val="clear" w:color="auto" w:fill="FFFFFF"/>
-        <w:jc w:val="both"/>
-        <w:rPr>
-          <w:rFonts w:ascii="Times" w:eastAsia="Times New Roman" w:hAnsi="Times" w:cs="Arial"/>
-          <w:color w:val="000000" w:themeColor="text1"/>
-        </w:rPr>
-      </w:pPr>
-    </w:p>
-    <w:p>
-      <w:pPr>
-        <w:shd w:val="clear" w:color="auto" w:fill="FFFFFF"/>
-        <w:jc w:val="both"/>
-        <w:rPr>
-          <w:rFonts w:ascii="Times" w:eastAsia="Times New Roman" w:hAnsi="Times" w:cs="Arial"/>
-          <w:color w:val="000000" w:themeColor="text1"/>
-        </w:rPr>
-      </w:pPr>
-    </w:p>
-    <w:p>
-      <w:pPr>
-        <w:shd w:val="clear" w:color="auto" w:fill="FFFFFF"/>
-        <w:jc w:val="both"/>
-        <w:rPr>
-          <w:rFonts w:ascii="Times" w:eastAsia="Times New Roman" w:hAnsi="Times" w:cs="Arial"/>
-          <w:b/>
-          <w:bCs/>
-          <w:color w:val="000000" w:themeColor="text1"/>
-          <w:sz w:val="28"/>
-          <w:szCs w:val="28"/>
-        </w:rPr>
-      </w:pPr>
-    </w:p>
-    <w:p>
-      <w:pPr>
-        <w:shd w:val="clear" w:color="auto" w:fill="FFFFFF"/>
-        <w:jc w:val="both"/>
-        <w:rPr>
-          <w:rFonts w:ascii="Times" w:eastAsia="Times New Roman" w:hAnsi="Times" w:cs="Arial"/>
-          <w:b/>
-          <w:bCs/>
-          <w:color w:val="000000" w:themeColor="text1"/>
-          <w:sz w:val="28"/>
-          <w:szCs w:val="28"/>
-        </w:rPr>
-      </w:pPr>
-    </w:p>
-    <w:p>
-      <w:pPr>
-        <w:shd w:val="clear" w:color="auto" w:fill="FFFFFF"/>
-        <w:jc w:val="both"/>
-        <w:rPr>
-          <w:rFonts w:ascii="Times" w:eastAsia="Times New Roman" w:hAnsi="Times" w:cs="Arial"/>
-          <w:b/>
-          <w:bCs/>
-          <w:color w:val="000000" w:themeColor="text1"/>
-          <w:sz w:val="28"/>
-          <w:szCs w:val="28"/>
-        </w:rPr>
-      </w:pPr>
-    </w:p>
-    <w:p>
-      <w:pPr>
-        <w:shd w:val="clear" w:color="auto" w:fill="FFFFFF"/>
-        <w:jc w:val="both"/>
-        <w:rPr>
-          <w:rFonts w:ascii="Times" w:eastAsia="Times New Roman" w:hAnsi="Times" w:cs="Arial"/>
-          <w:b/>
-          <w:bCs/>
-          <w:color w:val="000000" w:themeColor="text1"/>
-          <w:sz w:val="28"/>
-          <w:szCs w:val="28"/>
-        </w:rPr>
-      </w:pPr>
-    </w:p>
-    <w:p>
-      <w:pPr>
-        <w:shd w:val="clear" w:color="auto" w:fill="FFFFFF"/>
-        <w:jc w:val="both"/>
-        <w:rPr>
-          <w:rFonts w:ascii="Times" w:eastAsia="Times New Roman" w:hAnsi="Times" w:cs="Arial"/>
-          <w:b/>
-          <w:bCs/>
-          <w:color w:val="000000" w:themeColor="text1"/>
-          <w:sz w:val="28"/>
-          <w:szCs w:val="28"/>
-        </w:rPr>
-      </w:pPr>
-    </w:p>
-    <w:p>
-      <w:pPr>
-        <w:shd w:val="clear" w:color="auto" w:fill="FFFFFF"/>
-        <w:jc w:val="both"/>
-        <w:rPr>
-          <w:rFonts w:ascii="Times" w:eastAsia="Times New Roman" w:hAnsi="Times" w:cs="Arial"/>
-          <w:b/>
-          <w:bCs/>
-          <w:color w:val="000000" w:themeColor="text1"/>
-          <w:sz w:val="28"/>
-          <w:szCs w:val="28"/>
-        </w:rPr>
-      </w:pPr>
-    </w:p>
-    <w:p>
-      <w:pPr>
-        <w:shd w:val="clear" w:color="auto" w:fill="FFFFFF"/>
-        <w:jc w:val="both"/>
-        <w:rPr>
-          <w:rFonts w:ascii="Times" w:eastAsia="Times New Roman" w:hAnsi="Times" w:cs="Arial"/>
-          <w:b/>
-          <w:bCs/>
-          <w:color w:val="000000" w:themeColor="text1"/>
-          <w:sz w:val="28"/>
-          <w:szCs w:val="28"/>
-        </w:rPr>
-      </w:pPr>
-    </w:p>
-    <w:p>
-      <w:pPr>
-        <w:shd w:val="clear" w:color="auto" w:fill="FFFFFF"/>
-        <w:jc w:val="both"/>
-        <w:rPr>
-          <w:rFonts w:ascii="Times" w:eastAsia="Times New Roman" w:hAnsi="Times" w:cs="Arial"/>
-          <w:b/>
-          <w:bCs/>
-          <w:color w:val="000000" w:themeColor="text1"/>
-          <w:sz w:val="28"/>
-          <w:szCs w:val="28"/>
-        </w:rPr>
-      </w:pPr>
-    </w:p>
-    <w:p>
-      <w:pPr>
-        <w:shd w:val="clear" w:color="auto" w:fill="FFFFFF"/>
-        <w:spacing w:line="360" w:lineRule="auto"/>
-        <w:jc w:val="both"/>
-        <w:rPr>
-          <w:rFonts w:ascii="Times" w:eastAsia="Times New Roman" w:hAnsi="Times" w:cs="Arial"/>
-          <w:b/>
-          <w:bCs/>
-          <w:color w:val="000000" w:themeColor="text1"/>
-          <w:sz w:val="28"/>
-          <w:szCs w:val="28"/>
-        </w:rPr>
-      </w:pPr>
-      <w:r>
-        <w:rPr>
-          <w:rFonts w:ascii="Times" w:eastAsia="Times New Roman" w:hAnsi="Times" w:cs="Arial"/>
-          <w:b/>
-          <w:bCs/>
-          <w:color w:val="000000" w:themeColor="text1"/>
-          <w:sz w:val="28"/>
-          <w:szCs w:val="28"/>
-        </w:rPr>
-        <w:lastRenderedPageBreak/>
-        <w:t>Effect of regulation policy on the mortality rate of opioid overdose</w:t>
-      </w:r>
-    </w:p>
-    <w:p>
-      <w:pPr>
-        <w:shd w:val="clear" w:color="auto" w:fill="FFFFFF"/>
-        <w:spacing w:line="360" w:lineRule="auto"/>
-        <w:jc w:val="both"/>
-        <w:rPr>
-          <w:rFonts w:ascii="Times" w:eastAsia="Times New Roman" w:hAnsi="Times" w:cs="Arial"/>
-          <w:color w:val="000000" w:themeColor="text1"/>
-        </w:rPr>
-      </w:pPr>
-      <w:r>
-        <w:rPr>
-          <w:rFonts w:ascii="Times" w:eastAsia="Times New Roman" w:hAnsi="Times" w:cs="Arial"/>
-          <w:b/>
-          <w:bCs/>
-          <w:color w:val="000000" w:themeColor="text1"/>
-          <w:sz w:val="28"/>
-          <w:szCs w:val="28"/>
-        </w:rPr>
-        <w:t>Florida</w:t>
-      </w:r>
-    </w:p>
-    <w:p>
-      <w:pPr>
-        <w:shd w:val="clear" w:color="auto" w:fill="FFFFFF"/>
-        <w:spacing w:line="360" w:lineRule="auto"/>
-        <w:jc w:val="both"/>
-        <w:rPr>
-          <w:rFonts w:ascii="Times" w:eastAsia="Times New Roman" w:hAnsi="Times" w:cs="Arial"/>
-          <w:color w:val="000000" w:themeColor="text1"/>
-        </w:rPr>
-      </w:pPr>
-      <w:r>
-        <w:rPr>
-          <w:rFonts w:ascii="Times" w:eastAsia="Times New Roman" w:hAnsi="Times" w:cs="Arial"/>
-          <w:color w:val="000000" w:themeColor="text1"/>
-        </w:rPr>
-        <w:t xml:space="preserve">Below are the plots comparing the trends of the average annual per </w:t>
-      </w:r>
-      <w:r>
-        <w:rPr>
-          <w:rFonts w:ascii="Times" w:eastAsia="Times New Roman" w:hAnsi="Times" w:cs="Arial"/>
-          <w:color w:val="000000" w:themeColor="text1"/>
-        </w:rPr>
-        <w:t>100000</w:t>
-      </w:r>
-      <w:r>
-        <w:rPr>
-          <w:rFonts w:ascii="Times" w:eastAsia="Times New Roman" w:hAnsi="Times" w:cs="Arial"/>
-          <w:color w:val="000000" w:themeColor="text1"/>
-        </w:rPr>
-        <w:t xml:space="preserve"> drug-induced deaths in Florida and its control states, before and after policy implementation in Florida.  B</w:t>
-      </w:r>
-      <w:r>
-        <w:rPr>
-          <w:rFonts w:ascii="Times" w:eastAsia="Times New Roman" w:hAnsi="Times" w:cs="Arial"/>
-          <w:color w:val="000000" w:themeColor="text1"/>
-        </w:rPr>
-        <w:t xml:space="preserve">efore the policy went into effect in </w:t>
-      </w:r>
-      <w:r>
-        <w:rPr>
-          <w:rFonts w:ascii="Times" w:eastAsia="Times New Roman" w:hAnsi="Times" w:cs="Arial"/>
-          <w:color w:val="000000" w:themeColor="text1"/>
-        </w:rPr>
-        <w:t>February</w:t>
-      </w:r>
-      <w:r>
-        <w:rPr>
-          <w:rFonts w:ascii="Times" w:eastAsia="Times New Roman" w:hAnsi="Times" w:cs="Arial"/>
-          <w:color w:val="000000" w:themeColor="text1"/>
-        </w:rPr>
-        <w:t xml:space="preserve"> 2010, the </w:t>
-      </w:r>
-      <w:r>
-        <w:rPr>
-          <w:rFonts w:ascii="Times" w:eastAsia="Times New Roman" w:hAnsi="Times" w:cs="Arial"/>
-          <w:color w:val="000000" w:themeColor="text1"/>
-        </w:rPr>
-        <w:t xml:space="preserve">trend of average per </w:t>
-      </w:r>
-      <w:r>
-        <w:rPr>
-          <w:rFonts w:ascii="Times" w:eastAsia="Times New Roman" w:hAnsi="Times" w:cs="Arial"/>
-          <w:color w:val="000000" w:themeColor="text1"/>
-        </w:rPr>
-        <w:t>100000</w:t>
-      </w:r>
-      <w:r>
-        <w:rPr>
-          <w:rFonts w:ascii="Times" w:eastAsia="Times New Roman" w:hAnsi="Times" w:cs="Arial"/>
-          <w:color w:val="000000" w:themeColor="text1"/>
-        </w:rPr>
-        <w:t xml:space="preserve"> drug-induced deaths in Florida </w:t>
-      </w:r>
-      <w:r>
-        <w:rPr>
-          <w:rFonts w:ascii="Times" w:eastAsia="Times New Roman" w:hAnsi="Times" w:cs="Arial"/>
-          <w:color w:val="000000" w:themeColor="text1"/>
-        </w:rPr>
-        <w:t>was positive</w:t>
-      </w:r>
-      <w:r>
-        <w:rPr>
-          <w:rFonts w:ascii="Times" w:eastAsia="Times New Roman" w:hAnsi="Times" w:cs="Arial"/>
-          <w:color w:val="000000" w:themeColor="text1"/>
-        </w:rPr>
-        <w:t xml:space="preserve">, increasing at a rate of approximately </w:t>
-      </w:r>
-      <w:r>
-        <w:rPr>
-          <w:rFonts w:ascii="Times" w:eastAsia="Times New Roman" w:hAnsi="Times" w:cs="Arial"/>
-          <w:color w:val="000000" w:themeColor="text1"/>
-        </w:rPr>
-        <w:t>0.75</w:t>
-      </w:r>
-      <w:r>
-        <w:rPr>
-          <w:rFonts w:ascii="Times" w:eastAsia="Times New Roman" w:hAnsi="Times" w:cs="Arial"/>
-          <w:color w:val="000000" w:themeColor="text1"/>
-        </w:rPr>
-        <w:t xml:space="preserve"> per year. </w:t>
-      </w:r>
-      <w:r>
-        <w:rPr>
-          <w:rFonts w:ascii="Times" w:eastAsia="Times New Roman" w:hAnsi="Times" w:cs="Arial"/>
-          <w:color w:val="000000" w:themeColor="text1"/>
-        </w:rPr>
-        <w:t xml:space="preserve">After 2010, the </w:t>
-      </w:r>
-      <w:r>
-        <w:rPr>
-          <w:rFonts w:ascii="Times" w:eastAsia="Times New Roman" w:hAnsi="Times" w:cs="Arial"/>
-          <w:color w:val="000000" w:themeColor="text1"/>
-        </w:rPr>
-        <w:t xml:space="preserve">trend turned </w:t>
-      </w:r>
-      <w:r>
-        <w:rPr>
-          <w:rFonts w:ascii="Times" w:eastAsia="Times New Roman" w:hAnsi="Times" w:cs="Arial"/>
-          <w:color w:val="000000" w:themeColor="text1"/>
-        </w:rPr>
-        <w:t xml:space="preserve">negative, </w:t>
-      </w:r>
-      <w:r>
-        <w:rPr>
-          <w:rFonts w:ascii="Times" w:eastAsia="Times New Roman" w:hAnsi="Times" w:cs="Arial"/>
-          <w:color w:val="000000" w:themeColor="text1"/>
-        </w:rPr>
-        <w:t xml:space="preserve">decreasing at a rate of approximately </w:t>
-      </w:r>
-      <w:r>
-        <w:rPr>
-          <w:rFonts w:ascii="Times" w:eastAsia="Times New Roman" w:hAnsi="Times" w:cs="Arial"/>
-          <w:color w:val="000000" w:themeColor="text1"/>
-        </w:rPr>
-        <w:t>0.5</w:t>
-      </w:r>
-      <w:r>
-        <w:rPr>
-          <w:rFonts w:ascii="Times" w:eastAsia="Times New Roman" w:hAnsi="Times" w:cs="Arial"/>
-          <w:color w:val="000000" w:themeColor="text1"/>
-        </w:rPr>
-        <w:t xml:space="preserve"> per year.  This substantial change in trend supports the hypothesis that the policy reduced the quantity of drug-induced deaths in Florida.</w:t>
-      </w:r>
-      <w:r>
-        <w:rPr>
-          <w:rFonts w:ascii="Times" w:eastAsia="Times New Roman" w:hAnsi="Times" w:cs="Arial"/>
-          <w:color w:val="000000" w:themeColor="text1"/>
-        </w:rPr>
-        <w:t xml:space="preserve"> </w:t>
-      </w:r>
-      <w:r>
-        <w:rPr>
-          <w:rFonts w:ascii="Times" w:eastAsia="Times New Roman" w:hAnsi="Times" w:cs="Arial"/>
-          <w:color w:val="000000" w:themeColor="text1"/>
-        </w:rPr>
-        <w:t xml:space="preserve">When comparing Florida’s trend against its control group, Florida’s trend after the policy was implemented was both substantially less than their control states’ and had a reduction in trend when compared to an increase in trend in their control states’, when compared to prior to the policy implementation.  </w:t>
-      </w:r>
-    </w:p>
-    <w:p>
-      <w:pPr>
-        <w:shd w:val="clear" w:color="auto" w:fill="FFFFFF"/>
-        <w:jc w:val="both"/>
+      <w:r>
         <w:rPr>
           <w:rFonts w:ascii="Times" w:eastAsia="Times New Roman" w:hAnsi="Times" w:cs="Arial"/>
           <w:b/>
@@ -7087,15 +6064,821 @@
           <w:sz w:val="28"/>
           <w:szCs w:val="28"/>
         </w:rPr>
-      </w:pPr>
-      <w:r>
+        <w:lastRenderedPageBreak/>
+        <w:drawing>
+          <wp:inline distT="0" distB="0" distL="0" distR="0" wp14:anchorId="57BE7987" wp14:editId="14229E54">
+            <wp:extent cx="5143500" cy="3467100"/>
+            <wp:effectExtent l="0" t="0" r="0" b="0"/>
+            <wp:docPr id="11" name="Picture 11" descr="Chart, line chart&#10;&#10;Description automatically generated"/>
+            <wp:cNvGraphicFramePr>
+              <a:graphicFrameLocks xmlns:a="http://schemas.openxmlformats.org/drawingml/2006/main" noChangeAspect="1"/>
+            </wp:cNvGraphicFramePr>
+            <a:graphic xmlns:a="http://schemas.openxmlformats.org/drawingml/2006/main">
+              <a:graphicData uri="http://schemas.openxmlformats.org/drawingml/2006/picture">
+                <pic:pic xmlns:pic="http://schemas.openxmlformats.org/drawingml/2006/picture">
+                  <pic:nvPicPr>
+                    <pic:cNvPr id="11" name="Picture 11" descr="Chart, line chart&#10;&#10;Description automatically generated"/>
+                    <pic:cNvPicPr/>
+                  </pic:nvPicPr>
+                  <pic:blipFill>
+                    <a:blip r:embed="rId11">
+                      <a:extLst>
+                        <a:ext uri="{28A0092B-C50C-407E-A947-70E740481C1C}">
+                          <a14:useLocalDpi xmlns:a14="http://schemas.microsoft.com/office/drawing/2010/main" val="0"/>
+                        </a:ext>
+                      </a:extLst>
+                    </a:blip>
+                    <a:stretch>
+                      <a:fillRect/>
+                    </a:stretch>
+                  </pic:blipFill>
+                  <pic:spPr>
+                    <a:xfrm>
+                      <a:off x="0" y="0"/>
+                      <a:ext cx="5143500" cy="3467100"/>
+                    </a:xfrm>
+                    <a:prstGeom prst="rect">
+                      <a:avLst/>
+                    </a:prstGeom>
+                  </pic:spPr>
+                </pic:pic>
+              </a:graphicData>
+            </a:graphic>
+          </wp:inline>
+        </w:drawing>
+      </w:r>
+    </w:p>
+    <w:p>
+      <w:pPr>
+        <w:shd w:val="clear" w:color="auto" w:fill="FFFFFF"/>
+        <w:jc w:val="both"/>
+        <w:rPr>
+          <w:rFonts w:ascii="Times" w:eastAsia="Times New Roman" w:hAnsi="Times" w:cs="Arial"/>
+          <w:b/>
+          <w:bCs/>
+          <w:color w:val="000000" w:themeColor="text1"/>
+          <w:sz w:val="28"/>
+          <w:szCs w:val="28"/>
+        </w:rPr>
+      </w:pPr>
+    </w:p>
+    <w:p>
+      <w:pPr>
+        <w:shd w:val="clear" w:color="auto" w:fill="FFFFFF"/>
+        <w:jc w:val="both"/>
+        <w:rPr>
+          <w:rFonts w:ascii="Times" w:eastAsia="Times New Roman" w:hAnsi="Times" w:cs="Arial"/>
+          <w:b/>
+          <w:bCs/>
+          <w:color w:val="000000" w:themeColor="text1"/>
+          <w:sz w:val="28"/>
+          <w:szCs w:val="28"/>
+        </w:rPr>
+      </w:pPr>
+    </w:p>
+    <w:p>
+      <w:pPr>
+        <w:shd w:val="clear" w:color="auto" w:fill="FFFFFF"/>
+        <w:jc w:val="both"/>
+        <w:rPr>
+          <w:rFonts w:ascii="Times" w:eastAsia="Times New Roman" w:hAnsi="Times" w:cs="Arial"/>
+          <w:b/>
+          <w:bCs/>
+          <w:color w:val="000000" w:themeColor="text1"/>
+          <w:sz w:val="28"/>
+          <w:szCs w:val="28"/>
+        </w:rPr>
+      </w:pPr>
+    </w:p>
+    <w:p>
+      <w:pPr>
+        <w:shd w:val="clear" w:color="auto" w:fill="FFFFFF"/>
+        <w:jc w:val="both"/>
+        <w:rPr>
+          <w:rFonts w:ascii="Times" w:eastAsia="Times New Roman" w:hAnsi="Times" w:cs="Arial"/>
+          <w:b/>
+          <w:bCs/>
+          <w:color w:val="000000" w:themeColor="text1"/>
+          <w:sz w:val="28"/>
+          <w:szCs w:val="28"/>
+        </w:rPr>
+      </w:pPr>
+    </w:p>
+    <w:p>
+      <w:pPr>
+        <w:shd w:val="clear" w:color="auto" w:fill="FFFFFF"/>
+        <w:jc w:val="both"/>
+        <w:rPr>
+          <w:rFonts w:ascii="Times" w:eastAsia="Times New Roman" w:hAnsi="Times" w:cs="Arial"/>
+          <w:b/>
+          <w:bCs/>
+          <w:color w:val="000000" w:themeColor="text1"/>
+          <w:sz w:val="28"/>
+          <w:szCs w:val="28"/>
+        </w:rPr>
+      </w:pPr>
+    </w:p>
+    <w:p>
+      <w:pPr>
+        <w:shd w:val="clear" w:color="auto" w:fill="FFFFFF"/>
+        <w:jc w:val="both"/>
+        <w:rPr>
+          <w:rFonts w:ascii="Times" w:eastAsia="Times New Roman" w:hAnsi="Times" w:cs="Arial"/>
+          <w:b/>
+          <w:bCs/>
+          <w:color w:val="000000" w:themeColor="text1"/>
+          <w:sz w:val="28"/>
+          <w:szCs w:val="28"/>
+        </w:rPr>
+      </w:pPr>
+    </w:p>
+    <w:p>
+      <w:pPr>
+        <w:shd w:val="clear" w:color="auto" w:fill="FFFFFF"/>
+        <w:jc w:val="both"/>
+        <w:rPr>
+          <w:rFonts w:ascii="Times" w:eastAsia="Times New Roman" w:hAnsi="Times" w:cs="Arial"/>
+          <w:b/>
+          <w:bCs/>
+          <w:color w:val="000000" w:themeColor="text1"/>
+          <w:sz w:val="28"/>
+          <w:szCs w:val="28"/>
+        </w:rPr>
+      </w:pPr>
+    </w:p>
+    <w:p>
+      <w:pPr>
+        <w:shd w:val="clear" w:color="auto" w:fill="FFFFFF"/>
+        <w:jc w:val="both"/>
+        <w:rPr>
+          <w:rFonts w:ascii="Times" w:eastAsia="Times New Roman" w:hAnsi="Times" w:cs="Arial"/>
+          <w:b/>
+          <w:bCs/>
+          <w:color w:val="000000" w:themeColor="text1"/>
+          <w:sz w:val="28"/>
+          <w:szCs w:val="28"/>
+        </w:rPr>
+      </w:pPr>
+    </w:p>
+    <w:p>
+      <w:pPr>
+        <w:shd w:val="clear" w:color="auto" w:fill="FFFFFF"/>
+        <w:jc w:val="both"/>
+        <w:rPr>
+          <w:rFonts w:ascii="Times" w:eastAsia="Times New Roman" w:hAnsi="Times" w:cs="Arial"/>
+          <w:b/>
+          <w:bCs/>
+          <w:color w:val="000000" w:themeColor="text1"/>
+          <w:sz w:val="28"/>
+          <w:szCs w:val="28"/>
+        </w:rPr>
+      </w:pPr>
+    </w:p>
+    <w:p>
+      <w:pPr>
+        <w:shd w:val="clear" w:color="auto" w:fill="FFFFFF"/>
+        <w:jc w:val="both"/>
+        <w:rPr>
+          <w:rFonts w:ascii="Times" w:eastAsia="Times New Roman" w:hAnsi="Times" w:cs="Arial"/>
+          <w:b/>
+          <w:bCs/>
+          <w:color w:val="000000" w:themeColor="text1"/>
+          <w:sz w:val="28"/>
+          <w:szCs w:val="28"/>
+        </w:rPr>
+      </w:pPr>
+    </w:p>
+    <w:p>
+      <w:pPr>
+        <w:shd w:val="clear" w:color="auto" w:fill="FFFFFF"/>
+        <w:jc w:val="both"/>
+        <w:rPr>
+          <w:rFonts w:ascii="Times" w:eastAsia="Times New Roman" w:hAnsi="Times" w:cs="Arial"/>
+          <w:b/>
+          <w:bCs/>
+          <w:color w:val="000000" w:themeColor="text1"/>
+          <w:sz w:val="28"/>
+          <w:szCs w:val="28"/>
+        </w:rPr>
+      </w:pPr>
+    </w:p>
+    <w:p>
+      <w:pPr>
+        <w:shd w:val="clear" w:color="auto" w:fill="FFFFFF"/>
+        <w:jc w:val="both"/>
+        <w:rPr>
+          <w:rFonts w:ascii="Times" w:eastAsia="Times New Roman" w:hAnsi="Times" w:cs="Arial"/>
+          <w:b/>
+          <w:bCs/>
+          <w:color w:val="000000" w:themeColor="text1"/>
+          <w:sz w:val="28"/>
+          <w:szCs w:val="28"/>
+        </w:rPr>
+      </w:pPr>
+    </w:p>
+    <w:p>
+      <w:pPr>
+        <w:shd w:val="clear" w:color="auto" w:fill="FFFFFF"/>
+        <w:jc w:val="both"/>
+        <w:rPr>
+          <w:rFonts w:ascii="Times" w:eastAsia="Times New Roman" w:hAnsi="Times" w:cs="Arial"/>
+          <w:b/>
+          <w:bCs/>
+          <w:color w:val="000000" w:themeColor="text1"/>
+          <w:sz w:val="28"/>
+          <w:szCs w:val="28"/>
+        </w:rPr>
+      </w:pPr>
+    </w:p>
+    <w:p>
+      <w:pPr>
+        <w:shd w:val="clear" w:color="auto" w:fill="FFFFFF"/>
+        <w:jc w:val="both"/>
+        <w:rPr>
+          <w:rFonts w:ascii="Times" w:eastAsia="Times New Roman" w:hAnsi="Times" w:cs="Arial"/>
+          <w:b/>
+          <w:bCs/>
+          <w:color w:val="000000" w:themeColor="text1"/>
+          <w:sz w:val="28"/>
+          <w:szCs w:val="28"/>
+        </w:rPr>
+      </w:pPr>
+    </w:p>
+    <w:p>
+      <w:pPr>
+        <w:shd w:val="clear" w:color="auto" w:fill="FFFFFF"/>
+        <w:jc w:val="both"/>
+        <w:rPr>
+          <w:rFonts w:ascii="Times" w:eastAsia="Times New Roman" w:hAnsi="Times" w:cs="Arial"/>
+          <w:b/>
+          <w:bCs/>
+          <w:color w:val="000000" w:themeColor="text1"/>
+          <w:sz w:val="28"/>
+          <w:szCs w:val="28"/>
+        </w:rPr>
+      </w:pPr>
+    </w:p>
+    <w:p>
+      <w:pPr>
+        <w:shd w:val="clear" w:color="auto" w:fill="FFFFFF"/>
+        <w:jc w:val="both"/>
+        <w:rPr>
+          <w:rFonts w:ascii="Times" w:eastAsia="Times New Roman" w:hAnsi="Times" w:cs="Arial"/>
+          <w:b/>
+          <w:bCs/>
+          <w:color w:val="000000" w:themeColor="text1"/>
+          <w:sz w:val="28"/>
+          <w:szCs w:val="28"/>
+        </w:rPr>
+      </w:pPr>
+    </w:p>
+    <w:p>
+      <w:pPr>
+        <w:shd w:val="clear" w:color="auto" w:fill="FFFFFF"/>
+        <w:jc w:val="both"/>
+        <w:rPr>
+          <w:rFonts w:ascii="Times" w:eastAsia="Times New Roman" w:hAnsi="Times" w:cs="Arial"/>
+          <w:b/>
+          <w:bCs/>
+          <w:color w:val="000000" w:themeColor="text1"/>
+          <w:sz w:val="28"/>
+          <w:szCs w:val="28"/>
+        </w:rPr>
+      </w:pPr>
+    </w:p>
+    <w:p>
+      <w:pPr>
+        <w:shd w:val="clear" w:color="auto" w:fill="FFFFFF"/>
+        <w:jc w:val="both"/>
+        <w:rPr>
+          <w:rFonts w:ascii="Times" w:eastAsia="Times New Roman" w:hAnsi="Times" w:cs="Arial"/>
+          <w:b/>
+          <w:bCs/>
+          <w:color w:val="000000" w:themeColor="text1"/>
+          <w:sz w:val="28"/>
+          <w:szCs w:val="28"/>
+        </w:rPr>
+      </w:pPr>
+    </w:p>
+    <w:p>
+      <w:pPr>
+        <w:shd w:val="clear" w:color="auto" w:fill="FFFFFF"/>
+        <w:jc w:val="both"/>
+        <w:rPr>
+          <w:rFonts w:ascii="Times" w:eastAsia="Times New Roman" w:hAnsi="Times" w:cs="Arial"/>
+          <w:b/>
+          <w:bCs/>
+          <w:color w:val="000000" w:themeColor="text1"/>
+          <w:sz w:val="28"/>
+          <w:szCs w:val="28"/>
+        </w:rPr>
+      </w:pPr>
+    </w:p>
+    <w:p>
+      <w:pPr>
+        <w:shd w:val="clear" w:color="auto" w:fill="FFFFFF"/>
+        <w:jc w:val="both"/>
+        <w:rPr>
+          <w:rFonts w:ascii="Times" w:eastAsia="Times New Roman" w:hAnsi="Times" w:cs="Arial"/>
+          <w:b/>
+          <w:bCs/>
+          <w:color w:val="000000" w:themeColor="text1"/>
+          <w:sz w:val="28"/>
+          <w:szCs w:val="28"/>
+        </w:rPr>
+      </w:pPr>
+    </w:p>
+    <w:p>
+      <w:pPr>
+        <w:shd w:val="clear" w:color="auto" w:fill="FFFFFF"/>
+        <w:jc w:val="both"/>
+        <w:rPr>
+          <w:rFonts w:ascii="Times" w:eastAsia="Times New Roman" w:hAnsi="Times" w:cs="Arial"/>
+          <w:color w:val="000000" w:themeColor="text1"/>
+        </w:rPr>
+      </w:pPr>
+    </w:p>
+    <w:p>
+      <w:pPr>
+        <w:shd w:val="clear" w:color="auto" w:fill="FFFFFF"/>
+        <w:jc w:val="both"/>
+        <w:rPr>
+          <w:rFonts w:ascii="Times" w:eastAsia="Times New Roman" w:hAnsi="Times" w:cs="Arial"/>
+          <w:color w:val="000000" w:themeColor="text1"/>
+        </w:rPr>
+      </w:pPr>
+    </w:p>
+    <w:p>
+      <w:pPr>
+        <w:shd w:val="clear" w:color="auto" w:fill="FFFFFF"/>
+        <w:jc w:val="both"/>
+        <w:rPr>
+          <w:rFonts w:ascii="Times" w:eastAsia="Times New Roman" w:hAnsi="Times" w:cs="Arial"/>
+          <w:color w:val="000000" w:themeColor="text1"/>
+        </w:rPr>
+      </w:pPr>
+    </w:p>
+    <w:p>
+      <w:pPr>
+        <w:shd w:val="clear" w:color="auto" w:fill="FFFFFF"/>
+        <w:jc w:val="both"/>
+        <w:rPr>
+          <w:rFonts w:ascii="Times" w:eastAsia="Times New Roman" w:hAnsi="Times" w:cs="Arial"/>
+          <w:color w:val="000000" w:themeColor="text1"/>
+        </w:rPr>
+      </w:pPr>
+    </w:p>
+    <w:p>
+      <w:pPr>
+        <w:shd w:val="clear" w:color="auto" w:fill="FFFFFF"/>
+        <w:jc w:val="both"/>
+        <w:rPr>
+          <w:rFonts w:ascii="Times" w:eastAsia="Times New Roman" w:hAnsi="Times" w:cs="Arial"/>
+          <w:color w:val="000000" w:themeColor="text1"/>
+        </w:rPr>
+      </w:pPr>
+    </w:p>
+    <w:p>
+      <w:pPr>
+        <w:shd w:val="clear" w:color="auto" w:fill="FFFFFF"/>
+        <w:jc w:val="both"/>
+        <w:rPr>
+          <w:rFonts w:ascii="Times" w:eastAsia="Times New Roman" w:hAnsi="Times" w:cs="Arial"/>
+          <w:color w:val="000000" w:themeColor="text1"/>
+        </w:rPr>
+      </w:pPr>
+    </w:p>
+    <w:p>
+      <w:pPr>
+        <w:shd w:val="clear" w:color="auto" w:fill="FFFFFF"/>
+        <w:jc w:val="both"/>
+        <w:rPr>
+          <w:rFonts w:ascii="Times" w:eastAsia="Times New Roman" w:hAnsi="Times" w:cs="Arial"/>
+          <w:color w:val="000000" w:themeColor="text1"/>
+        </w:rPr>
+      </w:pPr>
+    </w:p>
+    <w:p>
+      <w:pPr>
+        <w:shd w:val="clear" w:color="auto" w:fill="FFFFFF"/>
+        <w:jc w:val="both"/>
+        <w:rPr>
+          <w:rFonts w:ascii="Times" w:eastAsia="Times New Roman" w:hAnsi="Times" w:cs="Arial"/>
+          <w:color w:val="000000" w:themeColor="text1"/>
+        </w:rPr>
+      </w:pPr>
+    </w:p>
+    <w:p>
+      <w:pPr>
+        <w:shd w:val="clear" w:color="auto" w:fill="FFFFFF"/>
+        <w:jc w:val="both"/>
+        <w:rPr>
+          <w:rFonts w:ascii="Times" w:eastAsia="Times New Roman" w:hAnsi="Times" w:cs="Arial"/>
+          <w:color w:val="000000" w:themeColor="text1"/>
+        </w:rPr>
+      </w:pPr>
+    </w:p>
+    <w:p>
+      <w:pPr>
+        <w:shd w:val="clear" w:color="auto" w:fill="FFFFFF"/>
+        <w:jc w:val="both"/>
+        <w:rPr>
+          <w:rFonts w:ascii="Times" w:eastAsia="Times New Roman" w:hAnsi="Times" w:cs="Arial"/>
+          <w:color w:val="000000" w:themeColor="text1"/>
+        </w:rPr>
+      </w:pPr>
+    </w:p>
+    <w:p>
+      <w:pPr>
+        <w:shd w:val="clear" w:color="auto" w:fill="FFFFFF"/>
+        <w:jc w:val="both"/>
+        <w:rPr>
+          <w:rFonts w:ascii="Times" w:eastAsia="Times New Roman" w:hAnsi="Times" w:cs="Arial"/>
+          <w:color w:val="000000" w:themeColor="text1"/>
+        </w:rPr>
+      </w:pPr>
+    </w:p>
+    <w:p>
+      <w:pPr>
+        <w:shd w:val="clear" w:color="auto" w:fill="FFFFFF"/>
+        <w:jc w:val="both"/>
+        <w:rPr>
+          <w:rFonts w:ascii="Times" w:eastAsia="Times New Roman" w:hAnsi="Times" w:cs="Arial"/>
+          <w:color w:val="000000" w:themeColor="text1"/>
+        </w:rPr>
+      </w:pPr>
+    </w:p>
+    <w:p>
+      <w:pPr>
+        <w:shd w:val="clear" w:color="auto" w:fill="FFFFFF"/>
+        <w:jc w:val="both"/>
+        <w:rPr>
+          <w:rFonts w:ascii="Times" w:eastAsia="Times New Roman" w:hAnsi="Times" w:cs="Arial"/>
+          <w:color w:val="000000" w:themeColor="text1"/>
+        </w:rPr>
+      </w:pPr>
+    </w:p>
+    <w:p>
+      <w:pPr>
+        <w:shd w:val="clear" w:color="auto" w:fill="FFFFFF"/>
+        <w:jc w:val="both"/>
+        <w:rPr>
+          <w:rFonts w:ascii="Times" w:eastAsia="Times New Roman" w:hAnsi="Times" w:cs="Arial"/>
+          <w:color w:val="000000" w:themeColor="text1"/>
+        </w:rPr>
+      </w:pPr>
+    </w:p>
+    <w:p>
+      <w:pPr>
+        <w:shd w:val="clear" w:color="auto" w:fill="FFFFFF"/>
+        <w:jc w:val="both"/>
+        <w:rPr>
+          <w:rFonts w:ascii="Times" w:eastAsia="Times New Roman" w:hAnsi="Times" w:cs="Arial"/>
+          <w:color w:val="000000" w:themeColor="text1"/>
+        </w:rPr>
+      </w:pPr>
+    </w:p>
+    <w:p>
+      <w:pPr>
+        <w:shd w:val="clear" w:color="auto" w:fill="FFFFFF"/>
+        <w:jc w:val="both"/>
+        <w:rPr>
+          <w:rFonts w:ascii="Times" w:eastAsia="Times New Roman" w:hAnsi="Times" w:cs="Arial"/>
+          <w:b/>
+          <w:bCs/>
+          <w:color w:val="000000" w:themeColor="text1"/>
+          <w:sz w:val="28"/>
+          <w:szCs w:val="28"/>
+        </w:rPr>
+      </w:pPr>
+    </w:p>
+    <w:p>
+      <w:pPr>
+        <w:shd w:val="clear" w:color="auto" w:fill="FFFFFF"/>
+        <w:jc w:val="both"/>
+        <w:rPr>
+          <w:rFonts w:ascii="Times" w:eastAsia="Times New Roman" w:hAnsi="Times" w:cs="Arial"/>
+          <w:b/>
+          <w:bCs/>
+          <w:color w:val="000000" w:themeColor="text1"/>
+          <w:sz w:val="28"/>
+          <w:szCs w:val="28"/>
+        </w:rPr>
+      </w:pPr>
+    </w:p>
+    <w:p>
+      <w:pPr>
+        <w:shd w:val="clear" w:color="auto" w:fill="FFFFFF"/>
+        <w:jc w:val="both"/>
+        <w:rPr>
+          <w:rFonts w:ascii="Times" w:eastAsia="Times New Roman" w:hAnsi="Times" w:cs="Arial"/>
+          <w:b/>
+          <w:bCs/>
+          <w:color w:val="000000" w:themeColor="text1"/>
+          <w:sz w:val="28"/>
+          <w:szCs w:val="28"/>
+        </w:rPr>
+      </w:pPr>
+    </w:p>
+    <w:p>
+      <w:pPr>
+        <w:shd w:val="clear" w:color="auto" w:fill="FFFFFF"/>
+        <w:jc w:val="both"/>
+        <w:rPr>
+          <w:rFonts w:ascii="Times" w:eastAsia="Times New Roman" w:hAnsi="Times" w:cs="Arial"/>
+          <w:b/>
+          <w:bCs/>
+          <w:color w:val="000000" w:themeColor="text1"/>
+          <w:sz w:val="28"/>
+          <w:szCs w:val="28"/>
+        </w:rPr>
+      </w:pPr>
+    </w:p>
+    <w:p>
+      <w:pPr>
+        <w:shd w:val="clear" w:color="auto" w:fill="FFFFFF"/>
+        <w:jc w:val="both"/>
+        <w:rPr>
+          <w:rFonts w:ascii="Times" w:eastAsia="Times New Roman" w:hAnsi="Times" w:cs="Arial"/>
+          <w:b/>
+          <w:bCs/>
+          <w:color w:val="000000" w:themeColor="text1"/>
+          <w:sz w:val="28"/>
+          <w:szCs w:val="28"/>
+        </w:rPr>
+      </w:pPr>
+    </w:p>
+    <w:p>
+      <w:pPr>
+        <w:shd w:val="clear" w:color="auto" w:fill="FFFFFF"/>
+        <w:jc w:val="both"/>
+        <w:rPr>
+          <w:rFonts w:ascii="Times" w:eastAsia="Times New Roman" w:hAnsi="Times" w:cs="Arial"/>
+          <w:b/>
+          <w:bCs/>
+          <w:color w:val="000000" w:themeColor="text1"/>
+          <w:sz w:val="28"/>
+          <w:szCs w:val="28"/>
+        </w:rPr>
+      </w:pPr>
+    </w:p>
+    <w:p>
+      <w:pPr>
+        <w:shd w:val="clear" w:color="auto" w:fill="FFFFFF"/>
+        <w:jc w:val="both"/>
+        <w:rPr>
+          <w:rFonts w:ascii="Times" w:eastAsia="Times New Roman" w:hAnsi="Times" w:cs="Arial"/>
+          <w:b/>
+          <w:bCs/>
+          <w:color w:val="000000" w:themeColor="text1"/>
+          <w:sz w:val="28"/>
+          <w:szCs w:val="28"/>
+        </w:rPr>
+      </w:pPr>
+    </w:p>
+    <w:p>
+      <w:pPr>
+        <w:shd w:val="clear" w:color="auto" w:fill="FFFFFF"/>
+        <w:jc w:val="both"/>
+        <w:rPr>
+          <w:rFonts w:ascii="Times" w:eastAsia="Times New Roman" w:hAnsi="Times" w:cs="Arial"/>
+          <w:b/>
+          <w:bCs/>
+          <w:color w:val="000000" w:themeColor="text1"/>
+          <w:sz w:val="28"/>
+          <w:szCs w:val="28"/>
+        </w:rPr>
+      </w:pPr>
+    </w:p>
+    <w:p>
+      <w:pPr>
+        <w:shd w:val="clear" w:color="auto" w:fill="FFFFFF"/>
+        <w:spacing w:line="360" w:lineRule="auto"/>
+        <w:jc w:val="both"/>
+        <w:rPr>
+          <w:rFonts w:ascii="Times" w:eastAsia="Times New Roman" w:hAnsi="Times" w:cs="Arial"/>
+          <w:b/>
+          <w:bCs/>
+          <w:color w:val="000000" w:themeColor="text1"/>
+          <w:sz w:val="28"/>
+          <w:szCs w:val="28"/>
+        </w:rPr>
+      </w:pPr>
+      <w:r>
+        <w:rPr>
+          <w:rFonts w:ascii="Times" w:eastAsia="Times New Roman" w:hAnsi="Times" w:cs="Arial"/>
+          <w:b/>
+          <w:bCs/>
+          <w:color w:val="000000" w:themeColor="text1"/>
+          <w:sz w:val="28"/>
+          <w:szCs w:val="28"/>
+        </w:rPr>
+        <w:t>Effect of regulation policy on the mortality rate of opioid overdose</w:t>
+      </w:r>
+    </w:p>
+    <w:p>
+      <w:pPr>
+        <w:shd w:val="clear" w:color="auto" w:fill="FFFFFF"/>
+        <w:spacing w:line="360" w:lineRule="auto"/>
+        <w:jc w:val="both"/>
+        <w:rPr>
+          <w:rFonts w:ascii="Times" w:eastAsia="Times New Roman" w:hAnsi="Times" w:cs="Arial"/>
+          <w:color w:val="000000" w:themeColor="text1"/>
+        </w:rPr>
+      </w:pPr>
+      <w:r>
+        <w:rPr>
+          <w:rFonts w:ascii="Times" w:eastAsia="Times New Roman" w:hAnsi="Times" w:cs="Arial"/>
+          <w:b/>
+          <w:bCs/>
+          <w:color w:val="000000" w:themeColor="text1"/>
+          <w:sz w:val="28"/>
+          <w:szCs w:val="28"/>
+        </w:rPr>
+        <w:t>Florida</w:t>
+      </w:r>
+    </w:p>
+    <w:p>
+      <w:pPr>
+        <w:shd w:val="clear" w:color="auto" w:fill="FFFFFF"/>
+        <w:spacing w:line="360" w:lineRule="auto"/>
+        <w:jc w:val="both"/>
+        <w:rPr>
+          <w:rFonts w:ascii="Times" w:eastAsia="Times New Roman" w:hAnsi="Times" w:cs="Arial"/>
+          <w:color w:val="000000" w:themeColor="text1"/>
+        </w:rPr>
+      </w:pPr>
+      <w:r>
+        <w:rPr>
+          <w:rFonts w:ascii="Times" w:eastAsia="Times New Roman" w:hAnsi="Times" w:cs="Arial"/>
+          <w:color w:val="000000" w:themeColor="text1"/>
+        </w:rPr>
+        <w:t xml:space="preserve">Below are the plots comparing the trends of the average annual per </w:t>
+      </w:r>
+      <w:r>
+        <w:rPr>
+          <w:rFonts w:ascii="Times" w:eastAsia="Times New Roman" w:hAnsi="Times" w:cs="Arial"/>
+          <w:color w:val="000000" w:themeColor="text1"/>
+        </w:rPr>
+        <w:t>100000</w:t>
+      </w:r>
+      <w:r>
+        <w:rPr>
+          <w:rFonts w:ascii="Times" w:eastAsia="Times New Roman" w:hAnsi="Times" w:cs="Arial"/>
+          <w:color w:val="000000" w:themeColor="text1"/>
+        </w:rPr>
+        <w:t xml:space="preserve"> drug-induced deaths in Florida and its control states, before and after policy implementation in Florida.  B</w:t>
+      </w:r>
+      <w:r>
+        <w:rPr>
+          <w:rFonts w:ascii="Times" w:eastAsia="Times New Roman" w:hAnsi="Times" w:cs="Arial"/>
+          <w:color w:val="000000" w:themeColor="text1"/>
+        </w:rPr>
+        <w:t xml:space="preserve">efore the policy went into effect in </w:t>
+      </w:r>
+      <w:r>
+        <w:rPr>
+          <w:rFonts w:ascii="Times" w:eastAsia="Times New Roman" w:hAnsi="Times" w:cs="Arial"/>
+          <w:color w:val="000000" w:themeColor="text1"/>
+        </w:rPr>
+        <w:t>February</w:t>
+      </w:r>
+      <w:r>
+        <w:rPr>
+          <w:rFonts w:ascii="Times" w:eastAsia="Times New Roman" w:hAnsi="Times" w:cs="Arial"/>
+          <w:color w:val="000000" w:themeColor="text1"/>
+        </w:rPr>
+        <w:t xml:space="preserve"> 2010, the </w:t>
+      </w:r>
+      <w:r>
+        <w:rPr>
+          <w:rFonts w:ascii="Times" w:eastAsia="Times New Roman" w:hAnsi="Times" w:cs="Arial"/>
+          <w:color w:val="000000" w:themeColor="text1"/>
+        </w:rPr>
+        <w:t xml:space="preserve">trend of average per </w:t>
+      </w:r>
+      <w:r>
+        <w:rPr>
+          <w:rFonts w:ascii="Times" w:eastAsia="Times New Roman" w:hAnsi="Times" w:cs="Arial"/>
+          <w:color w:val="000000" w:themeColor="text1"/>
+        </w:rPr>
+        <w:t>100000</w:t>
+      </w:r>
+      <w:r>
+        <w:rPr>
+          <w:rFonts w:ascii="Times" w:eastAsia="Times New Roman" w:hAnsi="Times" w:cs="Arial"/>
+          <w:color w:val="000000" w:themeColor="text1"/>
+        </w:rPr>
+        <w:t xml:space="preserve"> drug-induced deaths in Florida </w:t>
+      </w:r>
+      <w:r>
+        <w:rPr>
+          <w:rFonts w:ascii="Times" w:eastAsia="Times New Roman" w:hAnsi="Times" w:cs="Arial"/>
+          <w:color w:val="000000" w:themeColor="text1"/>
+        </w:rPr>
+        <w:t>was positive</w:t>
+      </w:r>
+      <w:r>
+        <w:rPr>
+          <w:rFonts w:ascii="Times" w:eastAsia="Times New Roman" w:hAnsi="Times" w:cs="Arial"/>
+          <w:color w:val="000000" w:themeColor="text1"/>
+        </w:rPr>
+        <w:t xml:space="preserve">, increasing at a rate of approximately </w:t>
+      </w:r>
+      <w:r>
+        <w:rPr>
+          <w:rFonts w:ascii="Times" w:eastAsia="Times New Roman" w:hAnsi="Times" w:cs="Arial"/>
+          <w:color w:val="000000" w:themeColor="text1"/>
+        </w:rPr>
+        <w:t>0.75</w:t>
+      </w:r>
+      <w:r>
+        <w:rPr>
+          <w:rFonts w:ascii="Times" w:eastAsia="Times New Roman" w:hAnsi="Times" w:cs="Arial"/>
+          <w:color w:val="000000" w:themeColor="text1"/>
+        </w:rPr>
+        <w:t xml:space="preserve"> per year. </w:t>
+      </w:r>
+      <w:r>
+        <w:rPr>
+          <w:rFonts w:ascii="Times" w:eastAsia="Times New Roman" w:hAnsi="Times" w:cs="Arial"/>
+          <w:color w:val="000000" w:themeColor="text1"/>
+        </w:rPr>
+        <w:t xml:space="preserve">After 2010, the </w:t>
+      </w:r>
+      <w:r>
+        <w:rPr>
+          <w:rFonts w:ascii="Times" w:eastAsia="Times New Roman" w:hAnsi="Times" w:cs="Arial"/>
+          <w:color w:val="000000" w:themeColor="text1"/>
+        </w:rPr>
+        <w:t xml:space="preserve">trend turned </w:t>
+      </w:r>
+      <w:r>
+        <w:rPr>
+          <w:rFonts w:ascii="Times" w:eastAsia="Times New Roman" w:hAnsi="Times" w:cs="Arial"/>
+          <w:color w:val="000000" w:themeColor="text1"/>
+        </w:rPr>
+        <w:t xml:space="preserve">negative, </w:t>
+      </w:r>
+      <w:r>
+        <w:rPr>
+          <w:rFonts w:ascii="Times" w:eastAsia="Times New Roman" w:hAnsi="Times" w:cs="Arial"/>
+          <w:color w:val="000000" w:themeColor="text1"/>
+        </w:rPr>
+        <w:t xml:space="preserve">decreasing at a rate of approximately </w:t>
+      </w:r>
+      <w:r>
+        <w:rPr>
+          <w:rFonts w:ascii="Times" w:eastAsia="Times New Roman" w:hAnsi="Times" w:cs="Arial"/>
+          <w:color w:val="000000" w:themeColor="text1"/>
+        </w:rPr>
+        <w:t>0.5</w:t>
+      </w:r>
+      <w:r>
+        <w:rPr>
+          <w:rFonts w:ascii="Times" w:eastAsia="Times New Roman" w:hAnsi="Times" w:cs="Arial"/>
+          <w:color w:val="000000" w:themeColor="text1"/>
+        </w:rPr>
+        <w:t xml:space="preserve"> per year.  This substantial change in trend supports the hypothesis that the policy reduced the quantity of drug-induced deaths in Florida.</w:t>
+      </w:r>
+      <w:r>
+        <w:rPr>
+          <w:rFonts w:ascii="Times" w:eastAsia="Times New Roman" w:hAnsi="Times" w:cs="Arial"/>
+          <w:color w:val="000000" w:themeColor="text1"/>
+        </w:rPr>
+        <w:t xml:space="preserve"> </w:t>
+      </w:r>
+      <w:r>
+        <w:rPr>
+          <w:rFonts w:ascii="Times" w:eastAsia="Times New Roman" w:hAnsi="Times" w:cs="Arial"/>
+          <w:color w:val="000000" w:themeColor="text1"/>
+        </w:rPr>
+        <w:t xml:space="preserve">When comparing Florida’s trend against its control group, Florida’s trend after the policy was implemented was both substantially less than their control states’ and had a reduction in trend when compared to an increase in trend in their control states’, when compared to prior to the policy implementation.  </w:t>
+      </w:r>
+    </w:p>
+    <w:p>
+      <w:pPr>
+        <w:shd w:val="clear" w:color="auto" w:fill="FFFFFF"/>
+        <w:jc w:val="both"/>
         <w:rPr>
           <w:rFonts w:ascii="Times" w:eastAsia="Times New Roman" w:hAnsi="Times" w:cs="Arial"/>
           <w:b/>
           <w:bCs/>
           <w:noProof/>
           <w:color w:val="000000" w:themeColor="text1"/>
-        </w:rPr>
+          <w:sz w:val="28"/>
+          <w:szCs w:val="28"/>
+        </w:rPr>
+      </w:pPr>
+      <w:r>
+        <w:rPr>
+          <w:rFonts w:ascii="Times" w:eastAsia="Times New Roman" w:hAnsi="Times" w:cs="Arial"/>
+          <w:b/>
+          <w:bCs/>
+          <w:noProof/>
+          <w:color w:val="000000" w:themeColor="text1"/>
+        </w:rPr>
+        <w:lastRenderedPageBreak/>
         <w:drawing>
           <wp:anchor distT="0" distB="0" distL="114300" distR="114300" simplePos="0" relativeHeight="251659264" behindDoc="0" locked="0" layoutInCell="1" allowOverlap="1" wp14:anchorId="741B0653" wp14:editId="4BCE9F2E">
             <wp:simplePos x="0" y="0"/>
@@ -7120,7 +6903,7 @@
                     <pic:cNvPicPr/>
                   </pic:nvPicPr>
                   <pic:blipFill>
-                    <a:blip r:embed="rId11" cstate="print">
+                    <a:blip r:embed="rId12" cstate="print">
                       <a:extLst>
                         <a:ext uri="{28A0092B-C50C-407E-A947-70E740481C1C}">
                           <a14:useLocalDpi xmlns:a14="http://schemas.microsoft.com/office/drawing/2010/main" val="0"/>
@@ -7196,7 +6979,7 @@
                     <pic:cNvPicPr/>
                   </pic:nvPicPr>
                   <pic:blipFill>
-                    <a:blip r:embed="rId12" cstate="print">
+                    <a:blip r:embed="rId13" cstate="print">
                       <a:extLst>
                         <a:ext uri="{28A0092B-C50C-407E-A947-70E740481C1C}">
                           <a14:useLocalDpi xmlns:a14="http://schemas.microsoft.com/office/drawing/2010/main" val="0"/>
@@ -7332,7 +7115,161 @@
           <w:rFonts w:ascii="Times" w:eastAsia="Times New Roman" w:hAnsi="Times" w:cs="Arial"/>
           <w:color w:val="000000" w:themeColor="text1"/>
         </w:rPr>
-        <w:t xml:space="preserve">of </w:t>
+        <w:t>of opioid-drug overdose had a rising trend from 12 year by year since 2003 and peaked at about 1</w:t>
+      </w:r>
+      <w:r>
+        <w:rPr>
+          <w:rFonts w:ascii="Times" w:eastAsia="Times New Roman" w:hAnsi="Times" w:cs="Arial"/>
+          <w:color w:val="000000" w:themeColor="text1"/>
+        </w:rPr>
+        <w:t>6.</w:t>
+      </w:r>
+      <w:r>
+        <w:rPr>
+          <w:rFonts w:ascii="Times" w:eastAsia="Times New Roman" w:hAnsi="Times" w:cs="Arial"/>
+          <w:color w:val="000000" w:themeColor="text1"/>
+        </w:rPr>
+        <w:t>7</w:t>
+      </w:r>
+      <w:r>
+        <w:rPr>
+          <w:rFonts w:ascii="Times" w:eastAsia="Times New Roman" w:hAnsi="Times" w:cs="Arial"/>
+          <w:color w:val="000000" w:themeColor="text1"/>
+        </w:rPr>
+        <w:t xml:space="preserve">5 </w:t>
+      </w:r>
+      <w:r>
+        <w:rPr>
+          <w:rFonts w:ascii="Times" w:eastAsia="Times New Roman" w:hAnsi="Times" w:cs="Arial"/>
+          <w:color w:val="000000" w:themeColor="text1"/>
+        </w:rPr>
+        <w:t xml:space="preserve">in 2009. After Florida implemented the regulation policy for opioid drugs in 2010, the mortality rate </w:t>
+      </w:r>
+      <w:r>
+        <w:rPr>
+          <w:rFonts w:ascii="Times" w:eastAsia="Times New Roman" w:hAnsi="Times" w:cs="Arial"/>
+          <w:color w:val="000000" w:themeColor="text1"/>
+        </w:rPr>
+        <w:t xml:space="preserve">per 100000 </w:t>
+      </w:r>
+      <w:r>
+        <w:rPr>
+          <w:rFonts w:ascii="Times" w:eastAsia="Times New Roman" w:hAnsi="Times" w:cs="Arial"/>
+          <w:color w:val="000000" w:themeColor="text1"/>
+        </w:rPr>
+        <w:t xml:space="preserve">of opioid-drug overdose in FL dropped immediately to about </w:t>
+      </w:r>
+      <w:r>
+        <w:rPr>
+          <w:rFonts w:ascii="Times" w:eastAsia="Times New Roman" w:hAnsi="Times" w:cs="Arial"/>
+          <w:color w:val="000000" w:themeColor="text1"/>
+        </w:rPr>
+        <w:t xml:space="preserve">15.75 </w:t>
+      </w:r>
+      <w:r>
+        <w:rPr>
+          <w:rFonts w:ascii="Times" w:eastAsia="Times New Roman" w:hAnsi="Times" w:cs="Arial"/>
+          <w:color w:val="000000" w:themeColor="text1"/>
+        </w:rPr>
+        <w:t xml:space="preserve">in 2010 and it continued to keep a downward tendency from 2010. This might not happen if the regulation policy was not implemented. Moreover, according to difference-in-difference analysis, the average mortality rate </w:t>
+      </w:r>
+      <w:r>
+        <w:rPr>
+          <w:rFonts w:ascii="Times" w:eastAsia="Times New Roman" w:hAnsi="Times" w:cs="Arial"/>
+          <w:color w:val="000000" w:themeColor="text1"/>
+        </w:rPr>
+        <w:t xml:space="preserve">per 100000 </w:t>
+      </w:r>
+      <w:r>
+        <w:rPr>
+          <w:rFonts w:ascii="Times" w:eastAsia="Times New Roman" w:hAnsi="Times" w:cs="Arial"/>
+          <w:color w:val="000000" w:themeColor="text1"/>
+        </w:rPr>
+        <w:t xml:space="preserve">of opioid-drug overdose for the three comparison states was </w:t>
+      </w:r>
+      <w:r>
+        <w:rPr>
+          <w:rFonts w:ascii="Times" w:eastAsia="Times New Roman" w:hAnsi="Times" w:cs="Arial"/>
+          <w:color w:val="000000" w:themeColor="text1"/>
+        </w:rPr>
+        <w:t xml:space="preserve">about two </w:t>
+      </w:r>
+      <w:r>
+        <w:rPr>
+          <w:rFonts w:ascii="Times" w:eastAsia="Times New Roman" w:hAnsi="Times" w:cs="Arial"/>
+          <w:color w:val="000000" w:themeColor="text1"/>
+        </w:rPr>
+        <w:t xml:space="preserve">lower than the average mortality rate of Florida from 2003 to 2009 while all of them held increasing tendencies of the mortality rate of opioid-drug overdose. However, the three comparison states still had an upward trend of mortality rate after 2010, this tendency is the same as before 2010. </w:t>
+      </w:r>
+      <w:r>
+        <w:rPr>
+          <w:rFonts w:ascii="Times" w:eastAsia="Times New Roman" w:hAnsi="Times" w:cs="Arial"/>
+          <w:color w:val="000000" w:themeColor="text1"/>
+        </w:rPr>
+        <w:t xml:space="preserve">Furthermore, it is evident that the variations of </w:t>
+      </w:r>
+      <w:r>
+        <w:rPr>
+          <w:rFonts w:ascii="Times" w:eastAsia="Times New Roman" w:hAnsi="Times" w:cs="Arial"/>
+          <w:color w:val="000000" w:themeColor="text1"/>
+        </w:rPr>
+        <w:t>drug overdose deaths between pre and post</w:t>
+      </w:r>
+      <w:r>
+        <w:rPr>
+          <w:rFonts w:ascii="Times" w:eastAsia="Times New Roman" w:hAnsi="Times" w:cs="Arial"/>
+          <w:color w:val="000000" w:themeColor="text1"/>
+        </w:rPr>
+        <w:t xml:space="preserve"> </w:t>
+      </w:r>
+      <w:r>
+        <w:rPr>
+          <w:rFonts w:ascii="Times" w:eastAsia="Times New Roman" w:hAnsi="Times" w:cs="Arial"/>
+          <w:color w:val="000000" w:themeColor="text1"/>
+        </w:rPr>
+        <w:t>policy periods</w:t>
+      </w:r>
+      <w:r>
+        <w:rPr>
+          <w:rFonts w:ascii="Times" w:eastAsia="Times New Roman" w:hAnsi="Times" w:cs="Arial"/>
+          <w:color w:val="000000" w:themeColor="text1"/>
+        </w:rPr>
+        <w:t xml:space="preserve"> among </w:t>
+      </w:r>
+      <w:r>
+        <w:rPr>
+          <w:rFonts w:ascii="Times" w:eastAsia="Times New Roman" w:hAnsi="Times" w:cs="Arial"/>
+          <w:color w:val="000000" w:themeColor="text1"/>
+        </w:rPr>
+        <w:t>Florida</w:t>
+      </w:r>
+      <w:r>
+        <w:rPr>
+          <w:rFonts w:ascii="Times" w:eastAsia="Times New Roman" w:hAnsi="Times" w:cs="Arial"/>
+          <w:color w:val="000000" w:themeColor="text1"/>
+        </w:rPr>
+        <w:t xml:space="preserve"> and its control states became greater since 2010. In 2015, the </w:t>
+      </w:r>
+      <w:r>
+        <w:rPr>
+          <w:rFonts w:ascii="Times" w:eastAsia="Times New Roman" w:hAnsi="Times" w:cs="Arial"/>
+          <w:color w:val="000000" w:themeColor="text1"/>
+        </w:rPr>
+        <w:t xml:space="preserve">average mortality rate </w:t>
+      </w:r>
+      <w:r>
+        <w:rPr>
+          <w:rFonts w:ascii="Times" w:eastAsia="Times New Roman" w:hAnsi="Times" w:cs="Arial"/>
+          <w:color w:val="000000" w:themeColor="text1"/>
+        </w:rPr>
+        <w:t xml:space="preserve">per 100000 </w:t>
+      </w:r>
+      <w:r>
+        <w:rPr>
+          <w:rFonts w:ascii="Times" w:eastAsia="Times New Roman" w:hAnsi="Times" w:cs="Arial"/>
+          <w:color w:val="000000" w:themeColor="text1"/>
+        </w:rPr>
+        <w:t xml:space="preserve">of opioid-drug overdose for the three comparison states was </w:t>
       </w:r>
       <w:r>
         <w:rPr>
@@ -7340,167 +7277,6 @@
           <w:color w:val="000000" w:themeColor="text1"/>
         </w:rPr>
         <w:lastRenderedPageBreak/>
-        <w:t>opioid-drug overdose had a rising trend from 12 year by year since 2003 and peaked at about 1</w:t>
-      </w:r>
-      <w:r>
-        <w:rPr>
-          <w:rFonts w:ascii="Times" w:eastAsia="Times New Roman" w:hAnsi="Times" w:cs="Arial"/>
-          <w:color w:val="000000" w:themeColor="text1"/>
-        </w:rPr>
-        <w:t>6.</w:t>
-      </w:r>
-      <w:r>
-        <w:rPr>
-          <w:rFonts w:ascii="Times" w:eastAsia="Times New Roman" w:hAnsi="Times" w:cs="Arial"/>
-          <w:color w:val="000000" w:themeColor="text1"/>
-        </w:rPr>
-        <w:t>7</w:t>
-      </w:r>
-      <w:r>
-        <w:rPr>
-          <w:rFonts w:ascii="Times" w:eastAsia="Times New Roman" w:hAnsi="Times" w:cs="Arial"/>
-          <w:color w:val="000000" w:themeColor="text1"/>
-        </w:rPr>
-        <w:t xml:space="preserve">5 </w:t>
-      </w:r>
-      <w:r>
-        <w:rPr>
-          <w:rFonts w:ascii="Times" w:eastAsia="Times New Roman" w:hAnsi="Times" w:cs="Arial"/>
-          <w:color w:val="000000" w:themeColor="text1"/>
-        </w:rPr>
-        <w:t xml:space="preserve">in 2009. After Florida implemented the regulation policy for opioid drugs in 2010, the mortality rate </w:t>
-      </w:r>
-      <w:r>
-        <w:rPr>
-          <w:rFonts w:ascii="Times" w:eastAsia="Times New Roman" w:hAnsi="Times" w:cs="Arial"/>
-          <w:color w:val="000000" w:themeColor="text1"/>
-        </w:rPr>
-        <w:t xml:space="preserve">per 100000 </w:t>
-      </w:r>
-      <w:r>
-        <w:rPr>
-          <w:rFonts w:ascii="Times" w:eastAsia="Times New Roman" w:hAnsi="Times" w:cs="Arial"/>
-          <w:color w:val="000000" w:themeColor="text1"/>
-        </w:rPr>
-        <w:t xml:space="preserve">of opioid-drug overdose in FL dropped immediately to about </w:t>
-      </w:r>
-      <w:r>
-        <w:rPr>
-          <w:rFonts w:ascii="Times" w:eastAsia="Times New Roman" w:hAnsi="Times" w:cs="Arial"/>
-          <w:color w:val="000000" w:themeColor="text1"/>
-        </w:rPr>
-        <w:t xml:space="preserve">15.75 </w:t>
-      </w:r>
-      <w:r>
-        <w:rPr>
-          <w:rFonts w:ascii="Times" w:eastAsia="Times New Roman" w:hAnsi="Times" w:cs="Arial"/>
-          <w:color w:val="000000" w:themeColor="text1"/>
-        </w:rPr>
-        <w:t xml:space="preserve">in 2010 and it continued to keep a downward tendency from 2010. This might not happen if the regulation policy was not implemented. Moreover, according to difference-in-difference analysis, the average mortality rate </w:t>
-      </w:r>
-      <w:r>
-        <w:rPr>
-          <w:rFonts w:ascii="Times" w:eastAsia="Times New Roman" w:hAnsi="Times" w:cs="Arial"/>
-          <w:color w:val="000000" w:themeColor="text1"/>
-        </w:rPr>
-        <w:t xml:space="preserve">per 100000 </w:t>
-      </w:r>
-      <w:r>
-        <w:rPr>
-          <w:rFonts w:ascii="Times" w:eastAsia="Times New Roman" w:hAnsi="Times" w:cs="Arial"/>
-          <w:color w:val="000000" w:themeColor="text1"/>
-        </w:rPr>
-        <w:t xml:space="preserve">of opioid-drug overdose for the three comparison states was </w:t>
-      </w:r>
-      <w:r>
-        <w:rPr>
-          <w:rFonts w:ascii="Times" w:eastAsia="Times New Roman" w:hAnsi="Times" w:cs="Arial"/>
-          <w:color w:val="000000" w:themeColor="text1"/>
-        </w:rPr>
-        <w:t xml:space="preserve">about two </w:t>
-      </w:r>
-      <w:r>
-        <w:rPr>
-          <w:rFonts w:ascii="Times" w:eastAsia="Times New Roman" w:hAnsi="Times" w:cs="Arial"/>
-          <w:color w:val="000000" w:themeColor="text1"/>
-        </w:rPr>
-        <w:t xml:space="preserve">lower than the average mortality rate of Florida from 2003 to 2009 while all of them held increasing tendencies of the mortality rate of opioid-drug overdose. However, the three comparison states still had an upward trend of mortality rate after 2010, this tendency is the same as before 2010. </w:t>
-      </w:r>
-      <w:r>
-        <w:rPr>
-          <w:rFonts w:ascii="Times" w:eastAsia="Times New Roman" w:hAnsi="Times" w:cs="Arial"/>
-          <w:color w:val="000000" w:themeColor="text1"/>
-        </w:rPr>
-        <w:t xml:space="preserve">Furthermore, it is evident that the variations of </w:t>
-      </w:r>
-      <w:r>
-        <w:rPr>
-          <w:rFonts w:ascii="Times" w:eastAsia="Times New Roman" w:hAnsi="Times" w:cs="Arial"/>
-          <w:color w:val="000000" w:themeColor="text1"/>
-        </w:rPr>
-        <w:t>drug overdose deaths between pre and post</w:t>
-      </w:r>
-      <w:r>
-        <w:rPr>
-          <w:rFonts w:ascii="Times" w:eastAsia="Times New Roman" w:hAnsi="Times" w:cs="Arial"/>
-          <w:color w:val="000000" w:themeColor="text1"/>
-        </w:rPr>
-        <w:t xml:space="preserve"> </w:t>
-      </w:r>
-      <w:r>
-        <w:rPr>
-          <w:rFonts w:ascii="Times" w:eastAsia="Times New Roman" w:hAnsi="Times" w:cs="Arial"/>
-          <w:color w:val="000000" w:themeColor="text1"/>
-        </w:rPr>
-        <w:t>policy periods</w:t>
-      </w:r>
-      <w:r>
-        <w:rPr>
-          <w:rFonts w:ascii="Times" w:eastAsia="Times New Roman" w:hAnsi="Times" w:cs="Arial"/>
-          <w:color w:val="000000" w:themeColor="text1"/>
-        </w:rPr>
-        <w:t xml:space="preserve"> among </w:t>
-      </w:r>
-      <w:r>
-        <w:rPr>
-          <w:rFonts w:ascii="Times" w:eastAsia="Times New Roman" w:hAnsi="Times" w:cs="Arial"/>
-          <w:color w:val="000000" w:themeColor="text1"/>
-        </w:rPr>
-        <w:t>Florida</w:t>
-      </w:r>
-      <w:r>
-        <w:rPr>
-          <w:rFonts w:ascii="Times" w:eastAsia="Times New Roman" w:hAnsi="Times" w:cs="Arial"/>
-          <w:color w:val="000000" w:themeColor="text1"/>
-        </w:rPr>
-        <w:t xml:space="preserve"> and its control states became greater since 2010. In 2015, the </w:t>
-      </w:r>
-      <w:r>
-        <w:rPr>
-          <w:rFonts w:ascii="Times" w:eastAsia="Times New Roman" w:hAnsi="Times" w:cs="Arial"/>
-          <w:color w:val="000000" w:themeColor="text1"/>
-        </w:rPr>
-        <w:t xml:space="preserve">average mortality rate </w:t>
-      </w:r>
-      <w:r>
-        <w:rPr>
-          <w:rFonts w:ascii="Times" w:eastAsia="Times New Roman" w:hAnsi="Times" w:cs="Arial"/>
-          <w:color w:val="000000" w:themeColor="text1"/>
-        </w:rPr>
-        <w:t xml:space="preserve">per 100000 </w:t>
-      </w:r>
-      <w:r>
-        <w:rPr>
-          <w:rFonts w:ascii="Times" w:eastAsia="Times New Roman" w:hAnsi="Times" w:cs="Arial"/>
-          <w:color w:val="000000" w:themeColor="text1"/>
-        </w:rPr>
-        <w:t xml:space="preserve">of opioid-drug overdose for the three comparison states was </w:t>
-      </w:r>
-      <w:r>
-        <w:rPr>
-          <w:rFonts w:ascii="Times" w:eastAsia="Times New Roman" w:hAnsi="Times" w:cs="Arial"/>
-          <w:color w:val="000000" w:themeColor="text1"/>
-        </w:rPr>
         <w:t>about 7.5 higher</w:t>
       </w:r>
       <w:r>
@@ -7746,7 +7522,6 @@
           <w:sz w:val="28"/>
           <w:szCs w:val="28"/>
         </w:rPr>
-        <w:lastRenderedPageBreak/>
         <w:drawing>
           <wp:anchor distT="0" distB="0" distL="114300" distR="114300" simplePos="0" relativeHeight="251662336" behindDoc="0" locked="0" layoutInCell="1" allowOverlap="1" wp14:anchorId="06C2B165" wp14:editId="761C1574">
             <wp:simplePos x="0" y="0"/>
@@ -7771,7 +7546,7 @@
                     <pic:cNvPicPr/>
                   </pic:nvPicPr>
                   <pic:blipFill>
-                    <a:blip r:embed="rId13" cstate="print">
+                    <a:blip r:embed="rId14" cstate="print">
                       <a:extLst>
                         <a:ext uri="{28A0092B-C50C-407E-A947-70E740481C1C}">
                           <a14:useLocalDpi xmlns:a14="http://schemas.microsoft.com/office/drawing/2010/main" val="0"/>
@@ -7837,7 +7612,7 @@
                     <pic:cNvPicPr/>
                   </pic:nvPicPr>
                   <pic:blipFill>
-                    <a:blip r:embed="rId14" cstate="print">
+                    <a:blip r:embed="rId15" cstate="print">
                       <a:extLst>
                         <a:ext uri="{28A0092B-C50C-407E-A947-70E740481C1C}">
                           <a14:useLocalDpi xmlns:a14="http://schemas.microsoft.com/office/drawing/2010/main" val="0"/>
@@ -7944,7 +7719,15 @@
           <w:rFonts w:ascii="Times" w:eastAsia="Times New Roman" w:hAnsi="Times" w:cs="Arial"/>
           <w:color w:val="000000" w:themeColor="text1"/>
         </w:rPr>
-        <w:t>After Texas implement the regulation policy for opioid drugs in 2007, it is obvious that the mortality rate of opioid-drug overdose has a relatively decreasing tendency based on the left graph. Also, the right graph indicates the comparison between TX and its control states (</w:t>
+        <w:t xml:space="preserve">After Texas implement the regulation policy for opioid drugs in 2007, it is obvious that the mortality rate of opioid-drug overdose has a relatively decreasing tendency based on the left graph. </w:t>
+      </w:r>
+      <w:r>
+        <w:rPr>
+          <w:rFonts w:ascii="Times" w:eastAsia="Times New Roman" w:hAnsi="Times" w:cs="Arial"/>
+          <w:color w:val="000000" w:themeColor="text1"/>
+        </w:rPr>
+        <w:lastRenderedPageBreak/>
+        <w:t>Also, the right graph indicates the comparison between TX and its control states (</w:t>
       </w:r>
       <w:r>
         <w:rPr>
@@ -8172,15 +7955,7 @@
           <w:rFonts w:ascii="Times" w:eastAsia="Times New Roman" w:hAnsi="Times" w:cs="Arial"/>
           <w:color w:val="000000" w:themeColor="text1"/>
         </w:rPr>
-        <w:t xml:space="preserve">about 9 </w:t>
-      </w:r>
-      <w:r>
-        <w:rPr>
-          <w:rFonts w:ascii="Times" w:eastAsia="Times New Roman" w:hAnsi="Times" w:cs="Arial"/>
-          <w:color w:val="000000" w:themeColor="text1"/>
-        </w:rPr>
-        <w:lastRenderedPageBreak/>
-        <w:t>higher</w:t>
+        <w:t>about 9 higher</w:t>
       </w:r>
       <w:r>
         <w:rPr>
@@ -8455,6 +8230,7 @@
           <w:noProof/>
           <w:color w:val="000000" w:themeColor="text1"/>
         </w:rPr>
+        <w:lastRenderedPageBreak/>
         <w:drawing>
           <wp:anchor distT="0" distB="0" distL="114300" distR="114300" simplePos="0" relativeHeight="251664384" behindDoc="0" locked="0" layoutInCell="1" allowOverlap="1" wp14:anchorId="73A89422" wp14:editId="171CFE64">
             <wp:simplePos x="0" y="0"/>
@@ -8479,7 +8255,7 @@
                     <pic:cNvPicPr/>
                   </pic:nvPicPr>
                   <pic:blipFill>
-                    <a:blip r:embed="rId15" cstate="print">
+                    <a:blip r:embed="rId16" cstate="print">
                       <a:extLst>
                         <a:ext uri="{28A0092B-C50C-407E-A947-70E740481C1C}">
                           <a14:useLocalDpi xmlns:a14="http://schemas.microsoft.com/office/drawing/2010/main" val="0"/>
@@ -8541,7 +8317,7 @@
                     <pic:cNvPicPr/>
                   </pic:nvPicPr>
                   <pic:blipFill>
-                    <a:blip r:embed="rId16" cstate="print">
+                    <a:blip r:embed="rId17" cstate="print">
                       <a:extLst>
                         <a:ext uri="{28A0092B-C50C-407E-A947-70E740481C1C}">
                           <a14:useLocalDpi xmlns:a14="http://schemas.microsoft.com/office/drawing/2010/main" val="0"/>
@@ -8725,7 +8501,231 @@
           <w:rFonts w:ascii="Times" w:eastAsia="Times New Roman" w:hAnsi="Times" w:cs="Arial"/>
           <w:color w:val="000000" w:themeColor="text1"/>
         </w:rPr>
-        <w:t xml:space="preserve">of opioid-drug </w:t>
+        <w:t xml:space="preserve">of opioid-drug overdose in these control states continues to hold an increasing trend after 2007. Based on the left graph, without implementing the regulation policy for opioid drugs, the average mortality rate </w:t>
+      </w:r>
+      <w:r>
+        <w:rPr>
+          <w:rFonts w:ascii="Times" w:eastAsia="Times New Roman" w:hAnsi="Times" w:cs="Arial"/>
+          <w:color w:val="000000" w:themeColor="text1"/>
+        </w:rPr>
+        <w:t xml:space="preserve">per 100000 </w:t>
+      </w:r>
+      <w:r>
+        <w:rPr>
+          <w:rFonts w:ascii="Times" w:eastAsia="Times New Roman" w:hAnsi="Times" w:cs="Arial"/>
+          <w:color w:val="000000" w:themeColor="text1"/>
+        </w:rPr>
+        <w:t xml:space="preserve">of opioid-drug overdose had an increasing trend from about </w:t>
+      </w:r>
+      <w:r>
+        <w:rPr>
+          <w:rFonts w:ascii="Times" w:eastAsia="Times New Roman" w:hAnsi="Times" w:cs="Arial"/>
+          <w:color w:val="000000" w:themeColor="text1"/>
+        </w:rPr>
+        <w:t>12.25</w:t>
+      </w:r>
+      <w:r>
+        <w:rPr>
+          <w:rFonts w:ascii="Times" w:eastAsia="Times New Roman" w:hAnsi="Times" w:cs="Arial"/>
+          <w:color w:val="000000" w:themeColor="text1"/>
+        </w:rPr>
+        <w:t xml:space="preserve"> year by year since 2003 and peaked at about </w:t>
+      </w:r>
+      <w:r>
+        <w:rPr>
+          <w:rFonts w:ascii="Times" w:eastAsia="Times New Roman" w:hAnsi="Times" w:cs="Arial"/>
+          <w:color w:val="000000" w:themeColor="text1"/>
+        </w:rPr>
+        <w:t>14.25</w:t>
+      </w:r>
+      <w:r>
+        <w:rPr>
+          <w:rFonts w:ascii="Times" w:eastAsia="Times New Roman" w:hAnsi="Times" w:cs="Arial"/>
+          <w:color w:val="000000" w:themeColor="text1"/>
+        </w:rPr>
+        <w:t xml:space="preserve"> in 2011. However, after implementing the regulation policy for opioid drugs in 2012 at WA, the mortality rate of opioid-drug overdose in WA did not drop, it continued to keep an upward, but lesser degree tendency from 2012. Furthermore, according to difference-in-difference analysis, the </w:t>
+      </w:r>
+      <w:r>
+        <w:rPr>
+          <w:rFonts w:ascii="Times" w:eastAsia="Times New Roman" w:hAnsi="Times" w:cs="Arial"/>
+          <w:color w:val="000000" w:themeColor="text1"/>
+        </w:rPr>
+        <w:t xml:space="preserve">slope of </w:t>
+      </w:r>
+      <w:r>
+        <w:rPr>
+          <w:rFonts w:ascii="Times" w:eastAsia="Times New Roman" w:hAnsi="Times" w:cs="Arial"/>
+          <w:color w:val="000000" w:themeColor="text1"/>
+        </w:rPr>
+        <w:t xml:space="preserve">average mortality rate for the three comparison states </w:t>
+      </w:r>
+      <w:r>
+        <w:rPr>
+          <w:rFonts w:ascii="Times" w:eastAsia="Times New Roman" w:hAnsi="Times" w:cs="Arial"/>
+          <w:color w:val="000000" w:themeColor="text1"/>
+        </w:rPr>
+        <w:t>was</w:t>
+      </w:r>
+      <w:r>
+        <w:rPr>
+          <w:rFonts w:ascii="Times" w:eastAsia="Times New Roman" w:hAnsi="Times" w:cs="Arial"/>
+          <w:color w:val="000000" w:themeColor="text1"/>
+        </w:rPr>
+        <w:t xml:space="preserve"> </w:t>
+      </w:r>
+      <w:r>
+        <w:rPr>
+          <w:rFonts w:ascii="Times" w:eastAsia="Times New Roman" w:hAnsi="Times" w:cs="Arial"/>
+          <w:color w:val="000000" w:themeColor="text1"/>
+        </w:rPr>
+        <w:t>larger</w:t>
+      </w:r>
+      <w:r>
+        <w:rPr>
+          <w:rFonts w:ascii="Times" w:eastAsia="Times New Roman" w:hAnsi="Times" w:cs="Arial"/>
+          <w:color w:val="000000" w:themeColor="text1"/>
+        </w:rPr>
+        <w:t xml:space="preserve"> than the </w:t>
+      </w:r>
+      <w:r>
+        <w:rPr>
+          <w:rFonts w:ascii="Times" w:eastAsia="Times New Roman" w:hAnsi="Times" w:cs="Arial"/>
+          <w:color w:val="000000" w:themeColor="text1"/>
+        </w:rPr>
+        <w:t xml:space="preserve">slope of </w:t>
+      </w:r>
+      <w:r>
+        <w:rPr>
+          <w:rFonts w:ascii="Times" w:eastAsia="Times New Roman" w:hAnsi="Times" w:cs="Arial"/>
+          <w:color w:val="000000" w:themeColor="text1"/>
+        </w:rPr>
+        <w:t xml:space="preserve">average mortality rate of Washington from 2003 to 2011 while all of them held increasing tendencies of the mortality rate </w:t>
+      </w:r>
+      <w:r>
+        <w:rPr>
+          <w:rFonts w:ascii="Times" w:eastAsia="Times New Roman" w:hAnsi="Times" w:cs="Arial"/>
+          <w:color w:val="000000" w:themeColor="text1"/>
+        </w:rPr>
+        <w:t xml:space="preserve">per 100000 </w:t>
+      </w:r>
+      <w:r>
+        <w:rPr>
+          <w:rFonts w:ascii="Times" w:eastAsia="Times New Roman" w:hAnsi="Times" w:cs="Arial"/>
+          <w:color w:val="000000" w:themeColor="text1"/>
+        </w:rPr>
+        <w:t>of opioid-drug overdose. The three comparison states still had an upward trend of mortality rate after 2012, this tendency is the same as before 20</w:t>
+      </w:r>
+      <w:r>
+        <w:rPr>
+          <w:rFonts w:ascii="Times" w:eastAsia="Times New Roman" w:hAnsi="Times" w:cs="Arial"/>
+          <w:color w:val="000000" w:themeColor="text1"/>
+        </w:rPr>
+        <w:t>12</w:t>
+      </w:r>
+      <w:r>
+        <w:rPr>
+          <w:rFonts w:ascii="Times" w:eastAsia="Times New Roman" w:hAnsi="Times" w:cs="Arial"/>
+          <w:color w:val="000000" w:themeColor="text1"/>
+        </w:rPr>
+        <w:t xml:space="preserve">. In general, the mortality rate in control states increased from about </w:t>
+      </w:r>
+      <w:r>
+        <w:rPr>
+          <w:rFonts w:ascii="Times" w:eastAsia="Times New Roman" w:hAnsi="Times" w:cs="Arial"/>
+          <w:color w:val="000000" w:themeColor="text1"/>
+        </w:rPr>
+        <w:t>15.5</w:t>
+      </w:r>
+      <w:r>
+        <w:rPr>
+          <w:rFonts w:ascii="Times" w:eastAsia="Times New Roman" w:hAnsi="Times" w:cs="Arial"/>
+          <w:color w:val="000000" w:themeColor="text1"/>
+        </w:rPr>
+        <w:t xml:space="preserve"> in 2012 to about </w:t>
+      </w:r>
+      <w:r>
+        <w:rPr>
+          <w:rFonts w:ascii="Times" w:eastAsia="Times New Roman" w:hAnsi="Times" w:cs="Arial"/>
+          <w:color w:val="000000" w:themeColor="text1"/>
+        </w:rPr>
+        <w:t>16.5</w:t>
+      </w:r>
+      <w:r>
+        <w:rPr>
+          <w:rFonts w:ascii="Times" w:eastAsia="Times New Roman" w:hAnsi="Times" w:cs="Arial"/>
+          <w:color w:val="000000" w:themeColor="text1"/>
+        </w:rPr>
+        <w:t xml:space="preserve"> in 2015, and the mortality rate </w:t>
+      </w:r>
+      <w:r>
+        <w:rPr>
+          <w:rFonts w:ascii="Times" w:eastAsia="Times New Roman" w:hAnsi="Times" w:cs="Arial"/>
+          <w:color w:val="000000" w:themeColor="text1"/>
+        </w:rPr>
+        <w:t xml:space="preserve">per 100000 </w:t>
+      </w:r>
+      <w:r>
+        <w:rPr>
+          <w:rFonts w:ascii="Times" w:eastAsia="Times New Roman" w:hAnsi="Times" w:cs="Arial"/>
+          <w:color w:val="000000" w:themeColor="text1"/>
+        </w:rPr>
+        <w:t xml:space="preserve">of opioid-drug overdose in Washington also rose from 2012 at about </w:t>
+      </w:r>
+      <w:r>
+        <w:rPr>
+          <w:rFonts w:ascii="Times" w:eastAsia="Times New Roman" w:hAnsi="Times" w:cs="Arial"/>
+          <w:color w:val="000000" w:themeColor="text1"/>
+        </w:rPr>
+        <w:t>1</w:t>
+      </w:r>
+      <w:r>
+        <w:rPr>
+          <w:rFonts w:ascii="Times" w:eastAsia="Times New Roman" w:hAnsi="Times" w:cs="Arial"/>
+          <w:color w:val="000000" w:themeColor="text1"/>
+        </w:rPr>
+        <w:t>3</w:t>
+      </w:r>
+      <w:r>
+        <w:rPr>
+          <w:rFonts w:ascii="Times" w:eastAsia="Times New Roman" w:hAnsi="Times" w:cs="Arial"/>
+          <w:color w:val="000000" w:themeColor="text1"/>
+        </w:rPr>
+        <w:t>.</w:t>
+      </w:r>
+      <w:r>
+        <w:rPr>
+          <w:rFonts w:ascii="Times" w:eastAsia="Times New Roman" w:hAnsi="Times" w:cs="Arial"/>
+          <w:color w:val="000000" w:themeColor="text1"/>
+        </w:rPr>
+        <w:t xml:space="preserve">8 to about </w:t>
+      </w:r>
+      <w:r>
+        <w:rPr>
+          <w:rFonts w:ascii="Times" w:eastAsia="Times New Roman" w:hAnsi="Times" w:cs="Arial"/>
+          <w:color w:val="000000" w:themeColor="text1"/>
+        </w:rPr>
+        <w:t>14</w:t>
+      </w:r>
+      <w:r>
+        <w:rPr>
+          <w:rFonts w:ascii="Times" w:eastAsia="Times New Roman" w:hAnsi="Times" w:cs="Arial"/>
+          <w:color w:val="000000" w:themeColor="text1"/>
+        </w:rPr>
+        <w:t xml:space="preserve"> in 2015. Therefore, although the mortality rates </w:t>
+      </w:r>
+      <w:r>
+        <w:rPr>
+          <w:rFonts w:ascii="Times" w:eastAsia="Times New Roman" w:hAnsi="Times" w:cs="Arial"/>
+          <w:color w:val="000000" w:themeColor="text1"/>
+        </w:rPr>
+        <w:t xml:space="preserve">per 100000 </w:t>
+      </w:r>
+      <w:r>
+        <w:rPr>
+          <w:rFonts w:ascii="Times" w:eastAsia="Times New Roman" w:hAnsi="Times" w:cs="Arial"/>
+          <w:color w:val="000000" w:themeColor="text1"/>
+        </w:rPr>
+        <w:t xml:space="preserve">of opioid-drug overdose in Washington were lower than other control states on average </w:t>
       </w:r>
       <w:r>
         <w:rPr>
@@ -8733,231 +8733,7 @@
           <w:color w:val="000000" w:themeColor="text1"/>
         </w:rPr>
         <w:lastRenderedPageBreak/>
-        <w:t xml:space="preserve">overdose in these control states continues to hold an increasing trend after 2007. Based on the left graph, without implementing the regulation policy for opioid drugs, the average mortality rate </w:t>
-      </w:r>
-      <w:r>
-        <w:rPr>
-          <w:rFonts w:ascii="Times" w:eastAsia="Times New Roman" w:hAnsi="Times" w:cs="Arial"/>
-          <w:color w:val="000000" w:themeColor="text1"/>
-        </w:rPr>
-        <w:t xml:space="preserve">per 100000 </w:t>
-      </w:r>
-      <w:r>
-        <w:rPr>
-          <w:rFonts w:ascii="Times" w:eastAsia="Times New Roman" w:hAnsi="Times" w:cs="Arial"/>
-          <w:color w:val="000000" w:themeColor="text1"/>
-        </w:rPr>
-        <w:t xml:space="preserve">of opioid-drug overdose had an increasing trend from about </w:t>
-      </w:r>
-      <w:r>
-        <w:rPr>
-          <w:rFonts w:ascii="Times" w:eastAsia="Times New Roman" w:hAnsi="Times" w:cs="Arial"/>
-          <w:color w:val="000000" w:themeColor="text1"/>
-        </w:rPr>
-        <w:t>12.25</w:t>
-      </w:r>
-      <w:r>
-        <w:rPr>
-          <w:rFonts w:ascii="Times" w:eastAsia="Times New Roman" w:hAnsi="Times" w:cs="Arial"/>
-          <w:color w:val="000000" w:themeColor="text1"/>
-        </w:rPr>
-        <w:t xml:space="preserve"> year by year since 2003 and peaked at about </w:t>
-      </w:r>
-      <w:r>
-        <w:rPr>
-          <w:rFonts w:ascii="Times" w:eastAsia="Times New Roman" w:hAnsi="Times" w:cs="Arial"/>
-          <w:color w:val="000000" w:themeColor="text1"/>
-        </w:rPr>
-        <w:t>14.25</w:t>
-      </w:r>
-      <w:r>
-        <w:rPr>
-          <w:rFonts w:ascii="Times" w:eastAsia="Times New Roman" w:hAnsi="Times" w:cs="Arial"/>
-          <w:color w:val="000000" w:themeColor="text1"/>
-        </w:rPr>
-        <w:t xml:space="preserve"> in 2011. However, after implementing the regulation policy for opioid drugs in 2012 at WA, the mortality rate of opioid-drug overdose in WA did not drop, it continued to keep an upward, but lesser degree tendency from 2012. Furthermore, according to difference-in-difference analysis, the </w:t>
-      </w:r>
-      <w:r>
-        <w:rPr>
-          <w:rFonts w:ascii="Times" w:eastAsia="Times New Roman" w:hAnsi="Times" w:cs="Arial"/>
-          <w:color w:val="000000" w:themeColor="text1"/>
-        </w:rPr>
-        <w:t xml:space="preserve">slope of </w:t>
-      </w:r>
-      <w:r>
-        <w:rPr>
-          <w:rFonts w:ascii="Times" w:eastAsia="Times New Roman" w:hAnsi="Times" w:cs="Arial"/>
-          <w:color w:val="000000" w:themeColor="text1"/>
-        </w:rPr>
-        <w:t xml:space="preserve">average mortality rate for the three comparison states </w:t>
-      </w:r>
-      <w:r>
-        <w:rPr>
-          <w:rFonts w:ascii="Times" w:eastAsia="Times New Roman" w:hAnsi="Times" w:cs="Arial"/>
-          <w:color w:val="000000" w:themeColor="text1"/>
-        </w:rPr>
-        <w:t>was</w:t>
-      </w:r>
-      <w:r>
-        <w:rPr>
-          <w:rFonts w:ascii="Times" w:eastAsia="Times New Roman" w:hAnsi="Times" w:cs="Arial"/>
-          <w:color w:val="000000" w:themeColor="text1"/>
-        </w:rPr>
-        <w:t xml:space="preserve"> </w:t>
-      </w:r>
-      <w:r>
-        <w:rPr>
-          <w:rFonts w:ascii="Times" w:eastAsia="Times New Roman" w:hAnsi="Times" w:cs="Arial"/>
-          <w:color w:val="000000" w:themeColor="text1"/>
-        </w:rPr>
-        <w:t>larger</w:t>
-      </w:r>
-      <w:r>
-        <w:rPr>
-          <w:rFonts w:ascii="Times" w:eastAsia="Times New Roman" w:hAnsi="Times" w:cs="Arial"/>
-          <w:color w:val="000000" w:themeColor="text1"/>
-        </w:rPr>
-        <w:t xml:space="preserve"> than the </w:t>
-      </w:r>
-      <w:r>
-        <w:rPr>
-          <w:rFonts w:ascii="Times" w:eastAsia="Times New Roman" w:hAnsi="Times" w:cs="Arial"/>
-          <w:color w:val="000000" w:themeColor="text1"/>
-        </w:rPr>
-        <w:t xml:space="preserve">slope of </w:t>
-      </w:r>
-      <w:r>
-        <w:rPr>
-          <w:rFonts w:ascii="Times" w:eastAsia="Times New Roman" w:hAnsi="Times" w:cs="Arial"/>
-          <w:color w:val="000000" w:themeColor="text1"/>
-        </w:rPr>
-        <w:t xml:space="preserve">average mortality rate of Washington from 2003 to 2011 while all of them held increasing tendencies of the mortality rate </w:t>
-      </w:r>
-      <w:r>
-        <w:rPr>
-          <w:rFonts w:ascii="Times" w:eastAsia="Times New Roman" w:hAnsi="Times" w:cs="Arial"/>
-          <w:color w:val="000000" w:themeColor="text1"/>
-        </w:rPr>
-        <w:t xml:space="preserve">per 100000 </w:t>
-      </w:r>
-      <w:r>
-        <w:rPr>
-          <w:rFonts w:ascii="Times" w:eastAsia="Times New Roman" w:hAnsi="Times" w:cs="Arial"/>
-          <w:color w:val="000000" w:themeColor="text1"/>
-        </w:rPr>
-        <w:t>of opioid-drug overdose. The three comparison states still had an upward trend of mortality rate after 2012, this tendency is the same as before 20</w:t>
-      </w:r>
-      <w:r>
-        <w:rPr>
-          <w:rFonts w:ascii="Times" w:eastAsia="Times New Roman" w:hAnsi="Times" w:cs="Arial"/>
-          <w:color w:val="000000" w:themeColor="text1"/>
-        </w:rPr>
-        <w:t>12</w:t>
-      </w:r>
-      <w:r>
-        <w:rPr>
-          <w:rFonts w:ascii="Times" w:eastAsia="Times New Roman" w:hAnsi="Times" w:cs="Arial"/>
-          <w:color w:val="000000" w:themeColor="text1"/>
-        </w:rPr>
-        <w:t xml:space="preserve">. In general, the mortality rate in control states increased from about </w:t>
-      </w:r>
-      <w:r>
-        <w:rPr>
-          <w:rFonts w:ascii="Times" w:eastAsia="Times New Roman" w:hAnsi="Times" w:cs="Arial"/>
-          <w:color w:val="000000" w:themeColor="text1"/>
-        </w:rPr>
-        <w:t>15.5</w:t>
-      </w:r>
-      <w:r>
-        <w:rPr>
-          <w:rFonts w:ascii="Times" w:eastAsia="Times New Roman" w:hAnsi="Times" w:cs="Arial"/>
-          <w:color w:val="000000" w:themeColor="text1"/>
-        </w:rPr>
-        <w:t xml:space="preserve"> in 2012 to about </w:t>
-      </w:r>
-      <w:r>
-        <w:rPr>
-          <w:rFonts w:ascii="Times" w:eastAsia="Times New Roman" w:hAnsi="Times" w:cs="Arial"/>
-          <w:color w:val="000000" w:themeColor="text1"/>
-        </w:rPr>
-        <w:t>16.5</w:t>
-      </w:r>
-      <w:r>
-        <w:rPr>
-          <w:rFonts w:ascii="Times" w:eastAsia="Times New Roman" w:hAnsi="Times" w:cs="Arial"/>
-          <w:color w:val="000000" w:themeColor="text1"/>
-        </w:rPr>
-        <w:t xml:space="preserve"> in 2015, and the mortality rate </w:t>
-      </w:r>
-      <w:r>
-        <w:rPr>
-          <w:rFonts w:ascii="Times" w:eastAsia="Times New Roman" w:hAnsi="Times" w:cs="Arial"/>
-          <w:color w:val="000000" w:themeColor="text1"/>
-        </w:rPr>
-        <w:t xml:space="preserve">per 100000 </w:t>
-      </w:r>
-      <w:r>
-        <w:rPr>
-          <w:rFonts w:ascii="Times" w:eastAsia="Times New Roman" w:hAnsi="Times" w:cs="Arial"/>
-          <w:color w:val="000000" w:themeColor="text1"/>
-        </w:rPr>
-        <w:t xml:space="preserve">of opioid-drug overdose in Washington also rose from 2012 at about </w:t>
-      </w:r>
-      <w:r>
-        <w:rPr>
-          <w:rFonts w:ascii="Times" w:eastAsia="Times New Roman" w:hAnsi="Times" w:cs="Arial"/>
-          <w:color w:val="000000" w:themeColor="text1"/>
-        </w:rPr>
-        <w:t>1</w:t>
-      </w:r>
-      <w:r>
-        <w:rPr>
-          <w:rFonts w:ascii="Times" w:eastAsia="Times New Roman" w:hAnsi="Times" w:cs="Arial"/>
-          <w:color w:val="000000" w:themeColor="text1"/>
-        </w:rPr>
-        <w:t>3</w:t>
-      </w:r>
-      <w:r>
-        <w:rPr>
-          <w:rFonts w:ascii="Times" w:eastAsia="Times New Roman" w:hAnsi="Times" w:cs="Arial"/>
-          <w:color w:val="000000" w:themeColor="text1"/>
-        </w:rPr>
-        <w:t>.</w:t>
-      </w:r>
-      <w:r>
-        <w:rPr>
-          <w:rFonts w:ascii="Times" w:eastAsia="Times New Roman" w:hAnsi="Times" w:cs="Arial"/>
-          <w:color w:val="000000" w:themeColor="text1"/>
-        </w:rPr>
-        <w:t xml:space="preserve">8 to about </w:t>
-      </w:r>
-      <w:r>
-        <w:rPr>
-          <w:rFonts w:ascii="Times" w:eastAsia="Times New Roman" w:hAnsi="Times" w:cs="Arial"/>
-          <w:color w:val="000000" w:themeColor="text1"/>
-        </w:rPr>
-        <w:t>14</w:t>
-      </w:r>
-      <w:r>
-        <w:rPr>
-          <w:rFonts w:ascii="Times" w:eastAsia="Times New Roman" w:hAnsi="Times" w:cs="Arial"/>
-          <w:color w:val="000000" w:themeColor="text1"/>
-        </w:rPr>
-        <w:t xml:space="preserve"> in 2015. Therefore, although the mortality rates </w:t>
-      </w:r>
-      <w:r>
-        <w:rPr>
-          <w:rFonts w:ascii="Times" w:eastAsia="Times New Roman" w:hAnsi="Times" w:cs="Arial"/>
-          <w:color w:val="000000" w:themeColor="text1"/>
-        </w:rPr>
-        <w:t xml:space="preserve">per 100000 </w:t>
-      </w:r>
-      <w:r>
-        <w:rPr>
-          <w:rFonts w:ascii="Times" w:eastAsia="Times New Roman" w:hAnsi="Times" w:cs="Arial"/>
-          <w:color w:val="000000" w:themeColor="text1"/>
-        </w:rPr>
-        <w:t>of opioid-drug overdose in Washington were lower than other control states on average after implementing the policy; because Washington still had a rising trend of mortality rates of opioid-drug overdose after 2012, we conclude that the policy of opioid regulations did not have a positive impact on decreasing the mortality rate of opioid-drug overdose in Washington.</w:t>
+        <w:t>after implementing the policy; because Washington still had a rising trend of mortality rates of opioid-drug overdose after 2012, we conclude that the policy of opioid regulations did not have a positive impact on decreasing the mortality rate of opioid-drug overdose in Washington.</w:t>
       </w:r>
     </w:p>
     <w:p>
@@ -9025,23 +8801,7 @@
           <w:rFonts w:ascii="Times" w:eastAsia="Times New Roman" w:hAnsi="Times" w:cs="Arial"/>
           <w:color w:val="000000" w:themeColor="text1"/>
         </w:rPr>
-        <w:t xml:space="preserve">Based on this analysis, Florida and Texas were able to implement policies that reduced drug-induced deaths, and Florida’s policy was able to limit the </w:t>
-      </w:r>
-      <w:proofErr w:type="gramStart"/>
-      <w:r>
-        <w:rPr>
-          <w:rFonts w:ascii="Times" w:eastAsia="Times New Roman" w:hAnsi="Times" w:cs="Arial"/>
-          <w:color w:val="000000" w:themeColor="text1"/>
-        </w:rPr>
-        <w:t>amount</w:t>
-      </w:r>
-      <w:proofErr w:type="gramEnd"/>
-      <w:r>
-        <w:rPr>
-          <w:rFonts w:ascii="Times" w:eastAsia="Times New Roman" w:hAnsi="Times" w:cs="Arial"/>
-          <w:color w:val="000000" w:themeColor="text1"/>
-        </w:rPr>
-        <w:t xml:space="preserve"> of opioids shipped to the state.  With appropriate data, similar analysis would be able to confirm if Texas was able to limit opioids shipped to the state.  Conversely, based on this analysis, the policy that Washington implemented in 2012 was unable to substantially reduce the quantity of opioids shipped to the state, or the drug-induced deaths in the state.</w:t>
+        <w:t>Based on this analysis, Florida and Texas were able to implement policies that reduced drug-induced deaths, and Florida’s policy was able to limit the amount of opioids shipped to the state.  With appropriate data, similar analysis would be able to confirm if Texas was able to limit opioids shipped to the state.  Conversely, based on this analysis, the policy that Washington implemented in 2012 was unable to substantially reduce the quantity of opioids shipped to the state, or the drug-induced deaths in the state.</w:t>
       </w:r>
     </w:p>
     <w:p>
@@ -9157,15 +8917,7 @@
           <w:rFonts w:ascii="Times" w:eastAsia="Times New Roman" w:hAnsi="Times" w:cs="Arial"/>
           <w:color w:val="000000" w:themeColor="text1"/>
         </w:rPr>
-        <w:t xml:space="preserve">combination of naloxone </w:t>
-      </w:r>
-      <w:r>
-        <w:rPr>
-          <w:rFonts w:ascii="Times" w:eastAsia="Times New Roman" w:hAnsi="Times" w:cs="Arial"/>
-          <w:color w:val="000000" w:themeColor="text1"/>
-        </w:rPr>
-        <w:lastRenderedPageBreak/>
-        <w:t xml:space="preserve">laws, Good Samaritan laws, and medical marijuana laws during 2015-2017. </w:t>
+        <w:t xml:space="preserve">combination of naloxone laws, Good Samaritan laws, and medical marijuana laws during 2015-2017. </w:t>
       </w:r>
       <w:r>
         <w:rPr>
@@ -9366,6 +9118,7 @@
           <w:sz w:val="32"/>
           <w:szCs w:val="32"/>
         </w:rPr>
+        <w:lastRenderedPageBreak/>
         <w:t>References</w:t>
       </w:r>
     </w:p>
@@ -9423,21 +9176,12 @@
         </w:rPr>
         <w:t xml:space="preserve"> </w:t>
       </w:r>
-      <w:proofErr w:type="spellStart"/>
-      <w:r>
-        <w:rPr>
-          <w:rFonts w:ascii="Times" w:eastAsia="Times New Roman" w:hAnsi="Times" w:cs="Arial"/>
-          <w:color w:val="000000" w:themeColor="text1"/>
-        </w:rPr>
-        <w:t>Soelberg</w:t>
-      </w:r>
-      <w:proofErr w:type="spellEnd"/>
-      <w:r>
-        <w:rPr>
-          <w:rFonts w:ascii="Times" w:eastAsia="Times New Roman" w:hAnsi="Times" w:cs="Arial"/>
-          <w:color w:val="000000" w:themeColor="text1"/>
-        </w:rPr>
-        <w:t>, R.E.</w:t>
+      <w:r>
+        <w:rPr>
+          <w:rFonts w:ascii="Times" w:eastAsia="Times New Roman" w:hAnsi="Times" w:cs="Arial"/>
+          <w:color w:val="000000" w:themeColor="text1"/>
+        </w:rPr>
+        <w:t>Soelberg, R.E.</w:t>
       </w:r>
       <w:r>
         <w:rPr>
@@ -9451,19 +9195,8 @@
           <w:rFonts w:ascii="Times" w:eastAsia="Times New Roman" w:hAnsi="Times" w:cs="Arial"/>
           <w:color w:val="000000" w:themeColor="text1"/>
         </w:rPr>
-        <w:t xml:space="preserve">Brown, </w:t>
-      </w:r>
-      <w:proofErr w:type="spellStart"/>
-      <w:proofErr w:type="gramStart"/>
-      <w:r>
-        <w:rPr>
-          <w:rFonts w:ascii="Times" w:eastAsia="Times New Roman" w:hAnsi="Times" w:cs="Arial"/>
-          <w:color w:val="000000" w:themeColor="text1"/>
-        </w:rPr>
-        <w:t>D.Du</w:t>
-      </w:r>
-      <w:proofErr w:type="spellEnd"/>
-      <w:proofErr w:type="gramEnd"/>
+        <w:t>Brown, D.Du Vivier, J.E.</w:t>
+      </w:r>
       <w:r>
         <w:rPr>
           <w:rFonts w:ascii="Times" w:eastAsia="Times New Roman" w:hAnsi="Times" w:cs="Arial"/>
@@ -9471,21 +9204,12 @@
         </w:rPr>
         <w:t xml:space="preserve"> </w:t>
       </w:r>
-      <w:proofErr w:type="spellStart"/>
-      <w:r>
-        <w:rPr>
-          <w:rFonts w:ascii="Times" w:eastAsia="Times New Roman" w:hAnsi="Times" w:cs="Arial"/>
-          <w:color w:val="000000" w:themeColor="text1"/>
-        </w:rPr>
-        <w:t>Vivier</w:t>
-      </w:r>
-      <w:proofErr w:type="spellEnd"/>
-      <w:r>
-        <w:rPr>
-          <w:rFonts w:ascii="Times" w:eastAsia="Times New Roman" w:hAnsi="Times" w:cs="Arial"/>
-          <w:color w:val="000000" w:themeColor="text1"/>
-        </w:rPr>
-        <w:t>, J.E.</w:t>
+      <w:r>
+        <w:rPr>
+          <w:rFonts w:ascii="Times" w:eastAsia="Times New Roman" w:hAnsi="Times" w:cs="Arial"/>
+          <w:color w:val="000000" w:themeColor="text1"/>
+        </w:rPr>
+        <w:t>Meyer, and B.K.</w:t>
       </w:r>
       <w:r>
         <w:rPr>
@@ -9499,20 +9223,6 @@
           <w:rFonts w:ascii="Times" w:eastAsia="Times New Roman" w:hAnsi="Times" w:cs="Arial"/>
           <w:color w:val="000000" w:themeColor="text1"/>
         </w:rPr>
-        <w:t>Meyer, and B.K.</w:t>
-      </w:r>
-      <w:r>
-        <w:rPr>
-          <w:rFonts w:ascii="Times" w:eastAsia="Times New Roman" w:hAnsi="Times" w:cs="Arial"/>
-          <w:color w:val="000000" w:themeColor="text1"/>
-        </w:rPr>
-        <w:t xml:space="preserve"> </w:t>
-      </w:r>
-      <w:r>
-        <w:rPr>
-          <w:rFonts w:ascii="Times" w:eastAsia="Times New Roman" w:hAnsi="Times" w:cs="Arial"/>
-          <w:color w:val="000000" w:themeColor="text1"/>
-        </w:rPr>
         <w:t>Ramachandran, "The us opioid crisis - current federal and state legal issues," Anesthesia and Analgesia, vol.125, no.5, p.1675-1681, 2017.</w:t>
       </w:r>
     </w:p>
@@ -9539,7 +9249,7 @@
         </w:rPr>
         <w:t xml:space="preserve">ilable: </w:t>
       </w:r>
-      <w:hyperlink r:id="rId17" w:history="1">
+      <w:hyperlink r:id="rId18" w:history="1">
         <w:r>
           <w:rPr>
             <w:rStyle w:val="Hyperlink"/>
@@ -9567,7 +9277,7 @@
         </w:rPr>
         <w:t xml:space="preserve">[4] Available: </w:t>
       </w:r>
-      <w:hyperlink r:id="rId18" w:history="1">
+      <w:hyperlink r:id="rId19" w:history="1">
         <w:r>
           <w:rPr>
             <w:rStyle w:val="Hyperlink"/>
@@ -9611,8 +9321,8 @@
       </w:r>
     </w:p>
     <w:sectPr>
-      <w:footerReference w:type="even" r:id="rId19"/>
-      <w:footerReference w:type="default" r:id="rId20"/>
+      <w:footerReference w:type="even" r:id="rId20"/>
+      <w:footerReference w:type="default" r:id="rId21"/>
       <w:pgSz w:w="12240" w:h="15840"/>
       <w:pgMar w:top="1440" w:right="1440" w:bottom="1440" w:left="1440" w:header="720" w:footer="720" w:gutter="0"/>
       <w:cols w:space="720"/>

</xml_diff>

<commit_message>
updates after change of control states
</commit_message>
<xml_diff>
--- a/40_Draft_Reports/Report_for_NickEubank.docx
+++ b/40_Draft_Reports/Report_for_NickEubank.docx
@@ -87,7 +87,39 @@
           <w:rFonts w:ascii="Times" w:hAnsi="Times" w:cs="Arial"/>
           <w:color w:val="1D1C1D"/>
         </w:rPr>
-        <w:t>Grey Team (Nick Carroll, Jiaxin Ying, Emmanuel Ruhamyankaka, Song Young Oh)</w:t>
+        <w:t xml:space="preserve">Grey Team (Nick Carroll, </w:t>
+      </w:r>
+      <w:proofErr w:type="spellStart"/>
+      <w:r>
+        <w:rPr>
+          <w:rFonts w:ascii="Times" w:hAnsi="Times" w:cs="Arial"/>
+          <w:color w:val="1D1C1D"/>
+        </w:rPr>
+        <w:t>Jiaxin</w:t>
+      </w:r>
+      <w:proofErr w:type="spellEnd"/>
+      <w:r>
+        <w:rPr>
+          <w:rFonts w:ascii="Times" w:hAnsi="Times" w:cs="Arial"/>
+          <w:color w:val="1D1C1D"/>
+        </w:rPr>
+        <w:t xml:space="preserve"> Ying, Emmanuel </w:t>
+      </w:r>
+      <w:proofErr w:type="spellStart"/>
+      <w:r>
+        <w:rPr>
+          <w:rFonts w:ascii="Times" w:hAnsi="Times" w:cs="Arial"/>
+          <w:color w:val="1D1C1D"/>
+        </w:rPr>
+        <w:t>Ruhamyankaka</w:t>
+      </w:r>
+      <w:proofErr w:type="spellEnd"/>
+      <w:r>
+        <w:rPr>
+          <w:rFonts w:ascii="Times" w:hAnsi="Times" w:cs="Arial"/>
+          <w:color w:val="1D1C1D"/>
+        </w:rPr>
+        <w:t>, Song Young Oh)</w:t>
       </w:r>
     </w:p>
     <w:p>
@@ -375,7 +407,15 @@
           <w:rFonts w:ascii="Times" w:hAnsi="Times"/>
           <w:color w:val="000000" w:themeColor="text1"/>
         </w:rPr>
-        <w:t xml:space="preserve"> in the early 2000’s (2007, 2010, and 2012 respectively).  In particular,</w:t>
+        <w:t xml:space="preserve"> in the early 2000’s (2007, 2010, and 2012 respectively).  </w:t>
+      </w:r>
+      <w:proofErr w:type="gramStart"/>
+      <w:r>
+        <w:rPr>
+          <w:rFonts w:ascii="Times" w:hAnsi="Times"/>
+          <w:color w:val="000000" w:themeColor="text1"/>
+        </w:rPr>
+        <w:t>In particular,</w:t>
       </w:r>
       <w:r>
         <w:rPr>
@@ -389,7 +429,15 @@
           <w:rFonts w:ascii="Times" w:hAnsi="Times"/>
           <w:color w:val="000000" w:themeColor="text1"/>
         </w:rPr>
-        <w:t xml:space="preserve">this analysis assessed the impact of the regulations on </w:t>
+        <w:t>this</w:t>
+      </w:r>
+      <w:proofErr w:type="gramEnd"/>
+      <w:r>
+        <w:rPr>
+          <w:rFonts w:ascii="Times" w:hAnsi="Times"/>
+          <w:color w:val="000000" w:themeColor="text1"/>
+        </w:rPr>
+        <w:t xml:space="preserve"> analysis assessed the impact of the regulations on </w:t>
       </w:r>
       <w:r>
         <w:rPr>
@@ -552,7 +600,23 @@
           <w:rFonts w:ascii="Times" w:hAnsi="Times"/>
           <w:color w:val="000000" w:themeColor="text1"/>
         </w:rPr>
-        <w:t xml:space="preserve">To draw valid inference on causal effects of these three policies, two kinds of approaches will be mainly used in the analysis. From an intuitive perspective, the first approach is pre-post comparison which focuses on difference between pre-policy and post-policy outcomes. Thus, this analysis will compare the amount of opioids prescribed and the amount of drug overdose deaths to their respective quantities, both before and after the policies took place in their respective jurisdictions. </w:t>
+        <w:t xml:space="preserve">To draw valid inference on causal effects of these three policies, two kinds of approaches will be mainly used in the analysis. From an intuitive perspective, the first approach is pre-post comparison which focuses on difference between pre-policy and post-policy outcomes. Thus, this analysis will compare the </w:t>
+      </w:r>
+      <w:proofErr w:type="gramStart"/>
+      <w:r>
+        <w:rPr>
+          <w:rFonts w:ascii="Times" w:hAnsi="Times"/>
+          <w:color w:val="000000" w:themeColor="text1"/>
+        </w:rPr>
+        <w:t>amount</w:t>
+      </w:r>
+      <w:proofErr w:type="gramEnd"/>
+      <w:r>
+        <w:rPr>
+          <w:rFonts w:ascii="Times" w:hAnsi="Times"/>
+          <w:color w:val="000000" w:themeColor="text1"/>
+        </w:rPr>
+        <w:t xml:space="preserve"> of opioids prescribed and the amount of drug overdose deaths to their respective quantities, both before and after the policies took place in their respective jurisdictions. </w:t>
       </w:r>
       <w:r>
         <w:rPr>
@@ -815,7 +879,23 @@
           <w:color w:val="000000" w:themeColor="text1"/>
         </w:rPr>
         <w:lastRenderedPageBreak/>
-        <w:t>estimates (including births and deaths), along with a number of other estimates</w:t>
+        <w:t xml:space="preserve">estimates (including births and deaths), along with </w:t>
+      </w:r>
+      <w:proofErr w:type="gramStart"/>
+      <w:r>
+        <w:rPr>
+          <w:rFonts w:ascii="Times" w:hAnsi="Times"/>
+          <w:color w:val="000000" w:themeColor="text1"/>
+        </w:rPr>
+        <w:t>a number of</w:t>
+      </w:r>
+      <w:proofErr w:type="gramEnd"/>
+      <w:r>
+        <w:rPr>
+          <w:rFonts w:ascii="Times" w:hAnsi="Times"/>
+          <w:color w:val="000000" w:themeColor="text1"/>
+        </w:rPr>
+        <w:t xml:space="preserve"> other estimates</w:t>
       </w:r>
       <w:r>
         <w:rPr>
@@ -947,7 +1027,15 @@
           <w:rFonts w:ascii="Times" w:eastAsia="Times New Roman" w:hAnsi="Times" w:cs="Arial"/>
           <w:color w:val="000000" w:themeColor="text1"/>
         </w:rPr>
-        <w:t>Similarly, to calculate the linear regressions for average annualized overdose deaths per capita, the mortality data was filtered for deaths that were considered drug induced, and the census data was used to calculate the drug induced deaths per capita for each county.  Then, the drug induced deaths were averaged over all the counties for an average drug induced death rate per capita for each year.  And finally, the data was split into the periods prior to policy implementation and after policy implementation, and linear regression trend lines, along with confidence intervals, were calculated for each.</w:t>
+        <w:t xml:space="preserve">Similarly, to calculate the linear regressions for average annualized overdose deaths per capita, the mortality data was filtered for deaths that were considered drug induced, and the census data was used to calculate the drug induced deaths per capita for each county.  Then, the drug induced deaths were averaged over all the counties for an average drug induced death rate per capita for each year.  And finally, the data was split into the periods prior to policy implementation and after policy </w:t>
+      </w:r>
+      <w:r>
+        <w:rPr>
+          <w:rFonts w:ascii="Times" w:eastAsia="Times New Roman" w:hAnsi="Times" w:cs="Arial"/>
+          <w:color w:val="000000" w:themeColor="text1"/>
+        </w:rPr>
+        <w:lastRenderedPageBreak/>
+        <w:t>implementation, and linear regression trend lines, along with confidence intervals, were calculated for each.</w:t>
       </w:r>
     </w:p>
     <w:p>
@@ -4969,6 +5057,7 @@
           <w:sz w:val="28"/>
           <w:szCs w:val="28"/>
         </w:rPr>
+        <w:lastRenderedPageBreak/>
         <w:t>Summary statistics</w:t>
       </w:r>
     </w:p>
@@ -4979,8 +5068,6 @@
           <w:rFonts w:ascii="Times" w:hAnsi="Times"/>
           <w:b/>
           <w:bCs/>
-          <w:sz w:val="28"/>
-          <w:szCs w:val="28"/>
         </w:rPr>
       </w:pPr>
       <w:r>
@@ -4988,20 +5075,8 @@
           <w:rFonts w:ascii="Times" w:hAnsi="Times"/>
           <w:b/>
           <w:bCs/>
-          <w:sz w:val="28"/>
-          <w:szCs w:val="28"/>
-        </w:rPr>
-        <w:t>Mortality</w:t>
-      </w:r>
-      <w:r>
-        <w:rPr>
-          <w:rFonts w:ascii="Times" w:hAnsi="Times"/>
-          <w:b/>
-          <w:bCs/>
-          <w:sz w:val="28"/>
-          <w:szCs w:val="28"/>
-        </w:rPr>
-        <w:t xml:space="preserve"> Rate of Opioid Overdose </w:t>
+        </w:rPr>
+        <w:t xml:space="preserve">Mortality Rate of Opioid Overdose </w:t>
       </w:r>
     </w:p>
     <w:p>
@@ -5016,9 +5091,214 @@
         <w:rPr>
           <w:rFonts w:ascii="Times" w:hAnsi="Times"/>
         </w:rPr>
-        <w:lastRenderedPageBreak/>
-        <w:t>The mortality dataset includes 362 counties. The average number of fatalities among the counties is 52.695, with a standard deviation of 78.9. At the county level, Ellis County in Texas and 25 other states have the lowest mean number of deaths which is 10, while Maricopa County has the highest mean number of deaths of 571. At the state level, the maximum number of deaths is 748 and 10 is the lowest number of deaths across the years. Normalized to the population level, Dickenson County in VA has the highest death rate of 0.065% and Hidalgo County in Texas has the lowest death rate of 0.0023%. The graph below compares the general trend in death rates between the control states with no policy and the policy-implemented states. Overall, we may observe a substantial rise in deathrates for states without policies compared to states with policies.</w:t>
-      </w:r>
+        <w:t xml:space="preserve">The mortality dataset includes </w:t>
+      </w:r>
+      <w:r>
+        <w:rPr>
+          <w:rFonts w:ascii="Times" w:hAnsi="Times"/>
+        </w:rPr>
+        <w:t>385</w:t>
+      </w:r>
+      <w:r>
+        <w:rPr>
+          <w:rFonts w:ascii="Times" w:hAnsi="Times"/>
+        </w:rPr>
+        <w:t xml:space="preserve"> counties. The average number of fatalities among the counties </w:t>
+      </w:r>
+      <w:r>
+        <w:rPr>
+          <w:rFonts w:ascii="Times" w:hAnsi="Times"/>
+        </w:rPr>
+        <w:t>was</w:t>
+      </w:r>
+      <w:r>
+        <w:rPr>
+          <w:rFonts w:ascii="Times" w:hAnsi="Times"/>
+        </w:rPr>
+        <w:t xml:space="preserve"> </w:t>
+      </w:r>
+      <w:r>
+        <w:rPr>
+          <w:rFonts w:ascii="Times" w:hAnsi="Times"/>
+        </w:rPr>
+        <w:t>47.85</w:t>
+      </w:r>
+      <w:r>
+        <w:rPr>
+          <w:rFonts w:ascii="Times" w:hAnsi="Times"/>
+        </w:rPr>
+        <w:t xml:space="preserve">, with a standard deviation of </w:t>
+      </w:r>
+      <w:r>
+        <w:rPr>
+          <w:rFonts w:ascii="Times" w:hAnsi="Times"/>
+        </w:rPr>
+        <w:t>70.08</w:t>
+      </w:r>
+      <w:r>
+        <w:rPr>
+          <w:rFonts w:ascii="Times" w:hAnsi="Times"/>
+        </w:rPr>
+        <w:t xml:space="preserve">. At the county level, </w:t>
+      </w:r>
+      <w:r>
+        <w:rPr>
+          <w:rFonts w:ascii="Times" w:hAnsi="Times"/>
+        </w:rPr>
+        <w:t>Aransas County</w:t>
+      </w:r>
+      <w:r>
+        <w:rPr>
+          <w:rFonts w:ascii="Times" w:hAnsi="Times"/>
+        </w:rPr>
+        <w:t xml:space="preserve"> in Texas and </w:t>
+      </w:r>
+      <w:r>
+        <w:rPr>
+          <w:rFonts w:ascii="Times" w:hAnsi="Times"/>
+        </w:rPr>
+        <w:t>28</w:t>
+      </w:r>
+      <w:r>
+        <w:rPr>
+          <w:rFonts w:ascii="Times" w:hAnsi="Times"/>
+        </w:rPr>
+        <w:t xml:space="preserve"> other states </w:t>
+      </w:r>
+      <w:r>
+        <w:rPr>
+          <w:rFonts w:ascii="Times" w:hAnsi="Times"/>
+        </w:rPr>
+        <w:t>had</w:t>
+      </w:r>
+      <w:r>
+        <w:rPr>
+          <w:rFonts w:ascii="Times" w:hAnsi="Times"/>
+        </w:rPr>
+        <w:t xml:space="preserve"> the lowest mean number of deaths which is 10, while Maricopa County </w:t>
+      </w:r>
+      <w:r>
+        <w:rPr>
+          <w:rFonts w:ascii="Times" w:hAnsi="Times"/>
+        </w:rPr>
+        <w:t>had</w:t>
+      </w:r>
+      <w:r>
+        <w:rPr>
+          <w:rFonts w:ascii="Times" w:hAnsi="Times"/>
+        </w:rPr>
+        <w:t xml:space="preserve"> the highest mean number of deaths of 571. At the state level, the maximum number of deaths </w:t>
+      </w:r>
+      <w:r>
+        <w:rPr>
+          <w:rFonts w:ascii="Times" w:hAnsi="Times"/>
+        </w:rPr>
+        <w:t>was</w:t>
+      </w:r>
+      <w:r>
+        <w:rPr>
+          <w:rFonts w:ascii="Times" w:hAnsi="Times"/>
+        </w:rPr>
+        <w:t xml:space="preserve"> </w:t>
+      </w:r>
+      <w:r>
+        <w:rPr>
+          <w:rFonts w:ascii="Times" w:hAnsi="Times"/>
+        </w:rPr>
+        <w:t>706</w:t>
+      </w:r>
+      <w:r>
+        <w:rPr>
+          <w:rFonts w:ascii="Times" w:hAnsi="Times"/>
+        </w:rPr>
+        <w:t xml:space="preserve"> and 10 </w:t>
+      </w:r>
+      <w:r>
+        <w:rPr>
+          <w:rFonts w:ascii="Times" w:hAnsi="Times"/>
+        </w:rPr>
+        <w:t>was</w:t>
+      </w:r>
+      <w:r>
+        <w:rPr>
+          <w:rFonts w:ascii="Times" w:hAnsi="Times"/>
+        </w:rPr>
+        <w:t xml:space="preserve"> the lowest number of deaths across the years. Normalized to the population level, Dickenson County in VA </w:t>
+      </w:r>
+      <w:r>
+        <w:rPr>
+          <w:rFonts w:ascii="Times" w:hAnsi="Times"/>
+        </w:rPr>
+        <w:t>had</w:t>
+      </w:r>
+      <w:r>
+        <w:rPr>
+          <w:rFonts w:ascii="Times" w:hAnsi="Times"/>
+        </w:rPr>
+        <w:t xml:space="preserve"> the highest death rate of </w:t>
+      </w:r>
+      <w:r>
+        <w:rPr>
+          <w:rFonts w:ascii="Times" w:hAnsi="Times"/>
+        </w:rPr>
+        <w:t xml:space="preserve">64.82 per 100,000 people </w:t>
+      </w:r>
+      <w:r>
+        <w:rPr>
+          <w:rFonts w:ascii="Times" w:hAnsi="Times"/>
+        </w:rPr>
+        <w:t>while</w:t>
+      </w:r>
+      <w:r>
+        <w:rPr>
+          <w:rFonts w:ascii="Times" w:hAnsi="Times"/>
+        </w:rPr>
+        <w:t xml:space="preserve"> Hidalgo County in Texas </w:t>
+      </w:r>
+      <w:r>
+        <w:rPr>
+          <w:rFonts w:ascii="Times" w:hAnsi="Times"/>
+        </w:rPr>
+        <w:t>had</w:t>
+      </w:r>
+      <w:r>
+        <w:rPr>
+          <w:rFonts w:ascii="Times" w:hAnsi="Times"/>
+        </w:rPr>
+        <w:t xml:space="preserve"> the lowest death rate of </w:t>
+      </w:r>
+      <w:r>
+        <w:rPr>
+          <w:rFonts w:ascii="Times" w:hAnsi="Times"/>
+        </w:rPr>
+        <w:t>2.31 per 100,000</w:t>
+      </w:r>
+      <w:r>
+        <w:rPr>
+          <w:rFonts w:ascii="Times" w:hAnsi="Times"/>
+        </w:rPr>
+        <w:t xml:space="preserve"> </w:t>
+      </w:r>
+      <w:r>
+        <w:rPr>
+          <w:rFonts w:ascii="Times" w:hAnsi="Times"/>
+        </w:rPr>
+        <w:t>people</w:t>
+      </w:r>
+      <w:r>
+        <w:rPr>
+          <w:rFonts w:ascii="Times" w:hAnsi="Times"/>
+        </w:rPr>
+        <w:t>. The graph below compares the general trend in death rates between the control states with no policy and the policy-implemented states. Overall, we observe a substantial rise in deathrates for states without policies compared to states with policies.</w:t>
+      </w:r>
+    </w:p>
+    <w:p>
+      <w:pPr>
+        <w:spacing w:line="360" w:lineRule="auto"/>
+        <w:rPr>
+          <w:rFonts w:ascii="Times" w:hAnsi="Times"/>
+        </w:rPr>
+      </w:pPr>
     </w:p>
     <w:p>
       <w:r>
@@ -5026,10 +5306,10 @@
           <w:noProof/>
         </w:rPr>
         <w:drawing>
-          <wp:inline distT="0" distB="0" distL="0" distR="0" wp14:anchorId="1B56BB12" wp14:editId="695359CF">
-            <wp:extent cx="4089400" cy="3048000"/>
+          <wp:inline distT="0" distB="0" distL="0" distR="0" wp14:anchorId="3D963C36" wp14:editId="2ADA1BE5">
+            <wp:extent cx="3797300" cy="3048000"/>
             <wp:effectExtent l="0" t="0" r="0" b="0"/>
-            <wp:docPr id="4" name="Picture 4"/>
+            <wp:docPr id="2" name="Picture 2"/>
             <wp:cNvGraphicFramePr>
               <a:graphicFrameLocks xmlns:a="http://schemas.openxmlformats.org/drawingml/2006/main" noChangeAspect="1"/>
             </wp:cNvGraphicFramePr>
@@ -5049,7 +5329,7 @@
                   <pic:spPr>
                     <a:xfrm>
                       <a:off x="0" y="0"/>
-                      <a:ext cx="4089400" cy="3048000"/>
+                      <a:ext cx="3797300" cy="3048000"/>
                     </a:xfrm>
                     <a:prstGeom prst="rect">
                       <a:avLst/>
@@ -5064,7 +5344,6 @@
     </w:p>
     <w:p>
       <w:pPr>
-        <w:jc w:val="center"/>
         <w:rPr>
           <w:rFonts w:ascii="Times" w:hAnsi="Times"/>
           <w:i/>
@@ -5109,11 +5388,42 @@
           <w:i/>
           <w:iCs/>
         </w:rPr>
-        <w:t>: Shows a general trend of deathrates between intervention and control states</w:t>
-      </w:r>
-    </w:p>
-    <w:p/>
-    <w:p/>
+        <w:t xml:space="preserve">: Shows a general trend of deathrates </w:t>
+      </w:r>
+      <w:r>
+        <w:rPr>
+          <w:rFonts w:ascii="Times" w:hAnsi="Times"/>
+          <w:i/>
+          <w:iCs/>
+        </w:rPr>
+        <w:t xml:space="preserve">per 100,000 persons </w:t>
+      </w:r>
+      <w:r>
+        <w:rPr>
+          <w:rFonts w:ascii="Times" w:hAnsi="Times"/>
+          <w:i/>
+          <w:iCs/>
+        </w:rPr>
+        <w:t xml:space="preserve">between </w:t>
+      </w:r>
+      <w:r>
+        <w:rPr>
+          <w:rFonts w:ascii="Times" w:hAnsi="Times"/>
+          <w:i/>
+          <w:iCs/>
+        </w:rPr>
+        <w:t>states who had a policy in comparison to states who didn’t.</w:t>
+      </w:r>
+    </w:p>
+    <w:p>
+      <w:pPr>
+        <w:rPr>
+          <w:rFonts w:ascii="Times" w:hAnsi="Times"/>
+          <w:i/>
+          <w:iCs/>
+        </w:rPr>
+      </w:pPr>
+    </w:p>
     <w:p>
       <w:r>
         <w:rPr>
@@ -5138,19 +5448,6 @@
           <w:szCs w:val="32"/>
         </w:rPr>
       </w:pPr>
-    </w:p>
-    <w:p>
-      <w:pPr>
-        <w:jc w:val="both"/>
-        <w:rPr>
-          <w:rFonts w:ascii="Times" w:hAnsi="Times"/>
-          <w:b/>
-          <w:bCs/>
-          <w:color w:val="000000" w:themeColor="text1"/>
-          <w:sz w:val="32"/>
-          <w:szCs w:val="32"/>
-        </w:rPr>
-      </w:pPr>
       <w:r>
         <w:rPr>
           <w:rFonts w:ascii="Times" w:hAnsi="Times"/>
@@ -5226,7 +5523,15 @@
           <w:rFonts w:ascii="Times" w:eastAsia="Times New Roman" w:hAnsi="Times" w:cs="Arial"/>
           <w:color w:val="000000" w:themeColor="text1"/>
         </w:rPr>
-        <w:t>, and overdose deaths is lower in the states where regulations were implemented when compared against the same jurisdiction prior to implementation</w:t>
+        <w:t xml:space="preserve">, and overdose deaths is lower in the states where regulations were implemented when compared against the same </w:t>
+      </w:r>
+      <w:r>
+        <w:rPr>
+          <w:rFonts w:ascii="Times" w:eastAsia="Times New Roman" w:hAnsi="Times" w:cs="Arial"/>
+          <w:color w:val="000000" w:themeColor="text1"/>
+        </w:rPr>
+        <w:lastRenderedPageBreak/>
+        <w:t>jurisdiction prior to implementation</w:t>
       </w:r>
       <w:r>
         <w:rPr>
@@ -5275,15 +5580,7 @@
           <w:rFonts w:ascii="Times" w:eastAsia="Times New Roman" w:hAnsi="Times" w:cs="Arial"/>
           <w:color w:val="000000" w:themeColor="text1"/>
         </w:rPr>
-        <w:t xml:space="preserve">, and </w:t>
-      </w:r>
-      <w:r>
-        <w:rPr>
-          <w:rFonts w:ascii="Times" w:eastAsia="Times New Roman" w:hAnsi="Times" w:cs="Arial"/>
-          <w:color w:val="000000" w:themeColor="text1"/>
-        </w:rPr>
-        <w:lastRenderedPageBreak/>
-        <w:t>that the trend should be substantially less for the treated states when compared to the control groups</w:t>
+        <w:t>, and that the trend should be substantially less for the treated states when compared to the control groups</w:t>
       </w:r>
       <w:r>
         <w:rPr>
@@ -5325,7 +5622,23 @@
           <w:rFonts w:ascii="Times" w:eastAsia="Times New Roman" w:hAnsi="Times" w:cs="Arial"/>
           <w:color w:val="000000" w:themeColor="text1"/>
         </w:rPr>
-        <w:t>at a similar rate, or at a rate similar to the control group</w:t>
+        <w:t xml:space="preserve">at a similar rate, or at a rate </w:t>
+      </w:r>
+      <w:proofErr w:type="gramStart"/>
+      <w:r>
+        <w:rPr>
+          <w:rFonts w:ascii="Times" w:eastAsia="Times New Roman" w:hAnsi="Times" w:cs="Arial"/>
+          <w:color w:val="000000" w:themeColor="text1"/>
+        </w:rPr>
+        <w:t>similar to</w:t>
+      </w:r>
+      <w:proofErr w:type="gramEnd"/>
+      <w:r>
+        <w:rPr>
+          <w:rFonts w:ascii="Times" w:eastAsia="Times New Roman" w:hAnsi="Times" w:cs="Arial"/>
+          <w:color w:val="000000" w:themeColor="text1"/>
+        </w:rPr>
+        <w:t xml:space="preserve"> the control group</w:t>
       </w:r>
       <w:r>
         <w:rPr>
@@ -5480,7 +5793,23 @@
           <w:rFonts w:ascii="Times" w:eastAsia="Times New Roman" w:hAnsi="Times" w:cs="Arial"/>
           <w:color w:val="000000" w:themeColor="text1"/>
         </w:rPr>
-        <w:t>decreasing at a rate of approximately 100 per year.  This substantial change in trend supports the hypothesis that the policy reduced the amount of opioids shipped to Florida.</w:t>
+        <w:t xml:space="preserve">decreasing at a rate of approximately 100 per year.  This substantial change in trend supports the hypothesis that the policy reduced the </w:t>
+      </w:r>
+      <w:proofErr w:type="gramStart"/>
+      <w:r>
+        <w:rPr>
+          <w:rFonts w:ascii="Times" w:eastAsia="Times New Roman" w:hAnsi="Times" w:cs="Arial"/>
+          <w:color w:val="000000" w:themeColor="text1"/>
+        </w:rPr>
+        <w:t>amount</w:t>
+      </w:r>
+      <w:proofErr w:type="gramEnd"/>
+      <w:r>
+        <w:rPr>
+          <w:rFonts w:ascii="Times" w:eastAsia="Times New Roman" w:hAnsi="Times" w:cs="Arial"/>
+          <w:color w:val="000000" w:themeColor="text1"/>
+        </w:rPr>
+        <w:t xml:space="preserve"> of opioids shipped to Florida.</w:t>
       </w:r>
     </w:p>
     <w:p>
@@ -5632,15 +5961,7 @@
           <w:rFonts w:ascii="Times" w:eastAsia="Times New Roman" w:hAnsi="Times" w:cs="Arial"/>
           <w:color w:val="000000" w:themeColor="text1"/>
         </w:rPr>
-        <w:t xml:space="preserve">The following plot below is the plot comparing the trend of the average annual per capita opioid shipments for Florida against Florida’s control states, both before and after policy implementation.  </w:t>
-      </w:r>
-      <w:r>
-        <w:rPr>
-          <w:rFonts w:ascii="Times" w:eastAsia="Times New Roman" w:hAnsi="Times" w:cs="Arial"/>
-          <w:color w:val="000000" w:themeColor="text1"/>
-        </w:rPr>
-        <w:lastRenderedPageBreak/>
-        <w:t>When comparing these two trends, Florida’s trend after the policy was implemented was both substantially less than their control states’ and had a much larger reduction in trend than their control states when compared to prior to the policy implementation.  This substantial reduction in trend when compared to the control states also supports the hypothesis that the policy reduced the quantity of opioids shipped to Florida.  Therefore, with respect to reduction of opioids distributed to Florida, this suggests that Florida’s policy has been effective.</w:t>
+        <w:t>The following plot below is the plot comparing the trend of the average annual per capita opioid shipments for Florida against Florida’s control states, both before and after policy implementation.  When comparing these two trends, Florida’s trend after the policy was implemented was both substantially less than their control states’ and had a much larger reduction in trend than their control states when compared to prior to the policy implementation.  This substantial reduction in trend when compared to the control states also supports the hypothesis that the policy reduced the quantity of opioids shipped to Florida.  Therefore, with respect to reduction of opioids distributed to Florida, this suggests that Florida’s policy has been effective.</w:t>
       </w:r>
     </w:p>
     <w:p>
@@ -5908,7 +6229,7 @@
           <w:rFonts w:ascii="Times" w:eastAsia="Times New Roman" w:hAnsi="Times" w:cs="Arial"/>
           <w:color w:val="000000" w:themeColor="text1"/>
         </w:rPr>
-        <w:t xml:space="preserve">trend appears flat.  While the trend has reduced when comparing the period prior to policy implementation and after policy implementation, this reduction appears moderate, and not substantial.  This small reduction in trend warrants further </w:t>
+        <w:t xml:space="preserve">trend appears flat.  While the trend has reduced </w:t>
       </w:r>
       <w:r>
         <w:rPr>
@@ -5916,7 +6237,23 @@
           <w:color w:val="000000" w:themeColor="text1"/>
         </w:rPr>
         <w:lastRenderedPageBreak/>
-        <w:t>analysis prior to supports the hypothesis that the policy reduced the amount of opioids shipped to Washington.</w:t>
+        <w:t xml:space="preserve">when comparing the period prior to policy implementation and after policy implementation, this reduction appears moderate, and not substantial.  This small reduction in trend warrants further analysis prior to supports the hypothesis that the policy reduced the </w:t>
+      </w:r>
+      <w:proofErr w:type="gramStart"/>
+      <w:r>
+        <w:rPr>
+          <w:rFonts w:ascii="Times" w:eastAsia="Times New Roman" w:hAnsi="Times" w:cs="Arial"/>
+          <w:color w:val="000000" w:themeColor="text1"/>
+        </w:rPr>
+        <w:t>amount</w:t>
+      </w:r>
+      <w:proofErr w:type="gramEnd"/>
+      <w:r>
+        <w:rPr>
+          <w:rFonts w:ascii="Times" w:eastAsia="Times New Roman" w:hAnsi="Times" w:cs="Arial"/>
+          <w:color w:val="000000" w:themeColor="text1"/>
+        </w:rPr>
+        <w:t xml:space="preserve"> of opioids shipped to Washington.</w:t>
       </w:r>
     </w:p>
     <w:p>
@@ -6107,520 +6444,6 @@
           </wp:inline>
         </w:drawing>
       </w:r>
-    </w:p>
-    <w:p>
-      <w:pPr>
-        <w:shd w:val="clear" w:color="auto" w:fill="FFFFFF"/>
-        <w:jc w:val="both"/>
-        <w:rPr>
-          <w:rFonts w:ascii="Times" w:eastAsia="Times New Roman" w:hAnsi="Times" w:cs="Arial"/>
-          <w:b/>
-          <w:bCs/>
-          <w:color w:val="000000" w:themeColor="text1"/>
-          <w:sz w:val="28"/>
-          <w:szCs w:val="28"/>
-        </w:rPr>
-      </w:pPr>
-    </w:p>
-    <w:p>
-      <w:pPr>
-        <w:shd w:val="clear" w:color="auto" w:fill="FFFFFF"/>
-        <w:jc w:val="both"/>
-        <w:rPr>
-          <w:rFonts w:ascii="Times" w:eastAsia="Times New Roman" w:hAnsi="Times" w:cs="Arial"/>
-          <w:b/>
-          <w:bCs/>
-          <w:color w:val="000000" w:themeColor="text1"/>
-          <w:sz w:val="28"/>
-          <w:szCs w:val="28"/>
-        </w:rPr>
-      </w:pPr>
-    </w:p>
-    <w:p>
-      <w:pPr>
-        <w:shd w:val="clear" w:color="auto" w:fill="FFFFFF"/>
-        <w:jc w:val="both"/>
-        <w:rPr>
-          <w:rFonts w:ascii="Times" w:eastAsia="Times New Roman" w:hAnsi="Times" w:cs="Arial"/>
-          <w:b/>
-          <w:bCs/>
-          <w:color w:val="000000" w:themeColor="text1"/>
-          <w:sz w:val="28"/>
-          <w:szCs w:val="28"/>
-        </w:rPr>
-      </w:pPr>
-    </w:p>
-    <w:p>
-      <w:pPr>
-        <w:shd w:val="clear" w:color="auto" w:fill="FFFFFF"/>
-        <w:jc w:val="both"/>
-        <w:rPr>
-          <w:rFonts w:ascii="Times" w:eastAsia="Times New Roman" w:hAnsi="Times" w:cs="Arial"/>
-          <w:b/>
-          <w:bCs/>
-          <w:color w:val="000000" w:themeColor="text1"/>
-          <w:sz w:val="28"/>
-          <w:szCs w:val="28"/>
-        </w:rPr>
-      </w:pPr>
-    </w:p>
-    <w:p>
-      <w:pPr>
-        <w:shd w:val="clear" w:color="auto" w:fill="FFFFFF"/>
-        <w:jc w:val="both"/>
-        <w:rPr>
-          <w:rFonts w:ascii="Times" w:eastAsia="Times New Roman" w:hAnsi="Times" w:cs="Arial"/>
-          <w:b/>
-          <w:bCs/>
-          <w:color w:val="000000" w:themeColor="text1"/>
-          <w:sz w:val="28"/>
-          <w:szCs w:val="28"/>
-        </w:rPr>
-      </w:pPr>
-    </w:p>
-    <w:p>
-      <w:pPr>
-        <w:shd w:val="clear" w:color="auto" w:fill="FFFFFF"/>
-        <w:jc w:val="both"/>
-        <w:rPr>
-          <w:rFonts w:ascii="Times" w:eastAsia="Times New Roman" w:hAnsi="Times" w:cs="Arial"/>
-          <w:b/>
-          <w:bCs/>
-          <w:color w:val="000000" w:themeColor="text1"/>
-          <w:sz w:val="28"/>
-          <w:szCs w:val="28"/>
-        </w:rPr>
-      </w:pPr>
-    </w:p>
-    <w:p>
-      <w:pPr>
-        <w:shd w:val="clear" w:color="auto" w:fill="FFFFFF"/>
-        <w:jc w:val="both"/>
-        <w:rPr>
-          <w:rFonts w:ascii="Times" w:eastAsia="Times New Roman" w:hAnsi="Times" w:cs="Arial"/>
-          <w:b/>
-          <w:bCs/>
-          <w:color w:val="000000" w:themeColor="text1"/>
-          <w:sz w:val="28"/>
-          <w:szCs w:val="28"/>
-        </w:rPr>
-      </w:pPr>
-    </w:p>
-    <w:p>
-      <w:pPr>
-        <w:shd w:val="clear" w:color="auto" w:fill="FFFFFF"/>
-        <w:jc w:val="both"/>
-        <w:rPr>
-          <w:rFonts w:ascii="Times" w:eastAsia="Times New Roman" w:hAnsi="Times" w:cs="Arial"/>
-          <w:b/>
-          <w:bCs/>
-          <w:color w:val="000000" w:themeColor="text1"/>
-          <w:sz w:val="28"/>
-          <w:szCs w:val="28"/>
-        </w:rPr>
-      </w:pPr>
-    </w:p>
-    <w:p>
-      <w:pPr>
-        <w:shd w:val="clear" w:color="auto" w:fill="FFFFFF"/>
-        <w:jc w:val="both"/>
-        <w:rPr>
-          <w:rFonts w:ascii="Times" w:eastAsia="Times New Roman" w:hAnsi="Times" w:cs="Arial"/>
-          <w:b/>
-          <w:bCs/>
-          <w:color w:val="000000" w:themeColor="text1"/>
-          <w:sz w:val="28"/>
-          <w:szCs w:val="28"/>
-        </w:rPr>
-      </w:pPr>
-    </w:p>
-    <w:p>
-      <w:pPr>
-        <w:shd w:val="clear" w:color="auto" w:fill="FFFFFF"/>
-        <w:jc w:val="both"/>
-        <w:rPr>
-          <w:rFonts w:ascii="Times" w:eastAsia="Times New Roman" w:hAnsi="Times" w:cs="Arial"/>
-          <w:b/>
-          <w:bCs/>
-          <w:color w:val="000000" w:themeColor="text1"/>
-          <w:sz w:val="28"/>
-          <w:szCs w:val="28"/>
-        </w:rPr>
-      </w:pPr>
-    </w:p>
-    <w:p>
-      <w:pPr>
-        <w:shd w:val="clear" w:color="auto" w:fill="FFFFFF"/>
-        <w:jc w:val="both"/>
-        <w:rPr>
-          <w:rFonts w:ascii="Times" w:eastAsia="Times New Roman" w:hAnsi="Times" w:cs="Arial"/>
-          <w:b/>
-          <w:bCs/>
-          <w:color w:val="000000" w:themeColor="text1"/>
-          <w:sz w:val="28"/>
-          <w:szCs w:val="28"/>
-        </w:rPr>
-      </w:pPr>
-    </w:p>
-    <w:p>
-      <w:pPr>
-        <w:shd w:val="clear" w:color="auto" w:fill="FFFFFF"/>
-        <w:jc w:val="both"/>
-        <w:rPr>
-          <w:rFonts w:ascii="Times" w:eastAsia="Times New Roman" w:hAnsi="Times" w:cs="Arial"/>
-          <w:b/>
-          <w:bCs/>
-          <w:color w:val="000000" w:themeColor="text1"/>
-          <w:sz w:val="28"/>
-          <w:szCs w:val="28"/>
-        </w:rPr>
-      </w:pPr>
-    </w:p>
-    <w:p>
-      <w:pPr>
-        <w:shd w:val="clear" w:color="auto" w:fill="FFFFFF"/>
-        <w:jc w:val="both"/>
-        <w:rPr>
-          <w:rFonts w:ascii="Times" w:eastAsia="Times New Roman" w:hAnsi="Times" w:cs="Arial"/>
-          <w:b/>
-          <w:bCs/>
-          <w:color w:val="000000" w:themeColor="text1"/>
-          <w:sz w:val="28"/>
-          <w:szCs w:val="28"/>
-        </w:rPr>
-      </w:pPr>
-    </w:p>
-    <w:p>
-      <w:pPr>
-        <w:shd w:val="clear" w:color="auto" w:fill="FFFFFF"/>
-        <w:jc w:val="both"/>
-        <w:rPr>
-          <w:rFonts w:ascii="Times" w:eastAsia="Times New Roman" w:hAnsi="Times" w:cs="Arial"/>
-          <w:b/>
-          <w:bCs/>
-          <w:color w:val="000000" w:themeColor="text1"/>
-          <w:sz w:val="28"/>
-          <w:szCs w:val="28"/>
-        </w:rPr>
-      </w:pPr>
-    </w:p>
-    <w:p>
-      <w:pPr>
-        <w:shd w:val="clear" w:color="auto" w:fill="FFFFFF"/>
-        <w:jc w:val="both"/>
-        <w:rPr>
-          <w:rFonts w:ascii="Times" w:eastAsia="Times New Roman" w:hAnsi="Times" w:cs="Arial"/>
-          <w:b/>
-          <w:bCs/>
-          <w:color w:val="000000" w:themeColor="text1"/>
-          <w:sz w:val="28"/>
-          <w:szCs w:val="28"/>
-        </w:rPr>
-      </w:pPr>
-    </w:p>
-    <w:p>
-      <w:pPr>
-        <w:shd w:val="clear" w:color="auto" w:fill="FFFFFF"/>
-        <w:jc w:val="both"/>
-        <w:rPr>
-          <w:rFonts w:ascii="Times" w:eastAsia="Times New Roman" w:hAnsi="Times" w:cs="Arial"/>
-          <w:b/>
-          <w:bCs/>
-          <w:color w:val="000000" w:themeColor="text1"/>
-          <w:sz w:val="28"/>
-          <w:szCs w:val="28"/>
-        </w:rPr>
-      </w:pPr>
-    </w:p>
-    <w:p>
-      <w:pPr>
-        <w:shd w:val="clear" w:color="auto" w:fill="FFFFFF"/>
-        <w:jc w:val="both"/>
-        <w:rPr>
-          <w:rFonts w:ascii="Times" w:eastAsia="Times New Roman" w:hAnsi="Times" w:cs="Arial"/>
-          <w:b/>
-          <w:bCs/>
-          <w:color w:val="000000" w:themeColor="text1"/>
-          <w:sz w:val="28"/>
-          <w:szCs w:val="28"/>
-        </w:rPr>
-      </w:pPr>
-    </w:p>
-    <w:p>
-      <w:pPr>
-        <w:shd w:val="clear" w:color="auto" w:fill="FFFFFF"/>
-        <w:jc w:val="both"/>
-        <w:rPr>
-          <w:rFonts w:ascii="Times" w:eastAsia="Times New Roman" w:hAnsi="Times" w:cs="Arial"/>
-          <w:b/>
-          <w:bCs/>
-          <w:color w:val="000000" w:themeColor="text1"/>
-          <w:sz w:val="28"/>
-          <w:szCs w:val="28"/>
-        </w:rPr>
-      </w:pPr>
-    </w:p>
-    <w:p>
-      <w:pPr>
-        <w:shd w:val="clear" w:color="auto" w:fill="FFFFFF"/>
-        <w:jc w:val="both"/>
-        <w:rPr>
-          <w:rFonts w:ascii="Times" w:eastAsia="Times New Roman" w:hAnsi="Times" w:cs="Arial"/>
-          <w:b/>
-          <w:bCs/>
-          <w:color w:val="000000" w:themeColor="text1"/>
-          <w:sz w:val="28"/>
-          <w:szCs w:val="28"/>
-        </w:rPr>
-      </w:pPr>
-    </w:p>
-    <w:p>
-      <w:pPr>
-        <w:shd w:val="clear" w:color="auto" w:fill="FFFFFF"/>
-        <w:jc w:val="both"/>
-        <w:rPr>
-          <w:rFonts w:ascii="Times" w:eastAsia="Times New Roman" w:hAnsi="Times" w:cs="Arial"/>
-          <w:b/>
-          <w:bCs/>
-          <w:color w:val="000000" w:themeColor="text1"/>
-          <w:sz w:val="28"/>
-          <w:szCs w:val="28"/>
-        </w:rPr>
-      </w:pPr>
-    </w:p>
-    <w:p>
-      <w:pPr>
-        <w:shd w:val="clear" w:color="auto" w:fill="FFFFFF"/>
-        <w:jc w:val="both"/>
-        <w:rPr>
-          <w:rFonts w:ascii="Times" w:eastAsia="Times New Roman" w:hAnsi="Times" w:cs="Arial"/>
-          <w:color w:val="000000" w:themeColor="text1"/>
-        </w:rPr>
-      </w:pPr>
-    </w:p>
-    <w:p>
-      <w:pPr>
-        <w:shd w:val="clear" w:color="auto" w:fill="FFFFFF"/>
-        <w:jc w:val="both"/>
-        <w:rPr>
-          <w:rFonts w:ascii="Times" w:eastAsia="Times New Roman" w:hAnsi="Times" w:cs="Arial"/>
-          <w:color w:val="000000" w:themeColor="text1"/>
-        </w:rPr>
-      </w:pPr>
-    </w:p>
-    <w:p>
-      <w:pPr>
-        <w:shd w:val="clear" w:color="auto" w:fill="FFFFFF"/>
-        <w:jc w:val="both"/>
-        <w:rPr>
-          <w:rFonts w:ascii="Times" w:eastAsia="Times New Roman" w:hAnsi="Times" w:cs="Arial"/>
-          <w:color w:val="000000" w:themeColor="text1"/>
-        </w:rPr>
-      </w:pPr>
-    </w:p>
-    <w:p>
-      <w:pPr>
-        <w:shd w:val="clear" w:color="auto" w:fill="FFFFFF"/>
-        <w:jc w:val="both"/>
-        <w:rPr>
-          <w:rFonts w:ascii="Times" w:eastAsia="Times New Roman" w:hAnsi="Times" w:cs="Arial"/>
-          <w:color w:val="000000" w:themeColor="text1"/>
-        </w:rPr>
-      </w:pPr>
-    </w:p>
-    <w:p>
-      <w:pPr>
-        <w:shd w:val="clear" w:color="auto" w:fill="FFFFFF"/>
-        <w:jc w:val="both"/>
-        <w:rPr>
-          <w:rFonts w:ascii="Times" w:eastAsia="Times New Roman" w:hAnsi="Times" w:cs="Arial"/>
-          <w:color w:val="000000" w:themeColor="text1"/>
-        </w:rPr>
-      </w:pPr>
-    </w:p>
-    <w:p>
-      <w:pPr>
-        <w:shd w:val="clear" w:color="auto" w:fill="FFFFFF"/>
-        <w:jc w:val="both"/>
-        <w:rPr>
-          <w:rFonts w:ascii="Times" w:eastAsia="Times New Roman" w:hAnsi="Times" w:cs="Arial"/>
-          <w:color w:val="000000" w:themeColor="text1"/>
-        </w:rPr>
-      </w:pPr>
-    </w:p>
-    <w:p>
-      <w:pPr>
-        <w:shd w:val="clear" w:color="auto" w:fill="FFFFFF"/>
-        <w:jc w:val="both"/>
-        <w:rPr>
-          <w:rFonts w:ascii="Times" w:eastAsia="Times New Roman" w:hAnsi="Times" w:cs="Arial"/>
-          <w:color w:val="000000" w:themeColor="text1"/>
-        </w:rPr>
-      </w:pPr>
-    </w:p>
-    <w:p>
-      <w:pPr>
-        <w:shd w:val="clear" w:color="auto" w:fill="FFFFFF"/>
-        <w:jc w:val="both"/>
-        <w:rPr>
-          <w:rFonts w:ascii="Times" w:eastAsia="Times New Roman" w:hAnsi="Times" w:cs="Arial"/>
-          <w:color w:val="000000" w:themeColor="text1"/>
-        </w:rPr>
-      </w:pPr>
-    </w:p>
-    <w:p>
-      <w:pPr>
-        <w:shd w:val="clear" w:color="auto" w:fill="FFFFFF"/>
-        <w:jc w:val="both"/>
-        <w:rPr>
-          <w:rFonts w:ascii="Times" w:eastAsia="Times New Roman" w:hAnsi="Times" w:cs="Arial"/>
-          <w:color w:val="000000" w:themeColor="text1"/>
-        </w:rPr>
-      </w:pPr>
-    </w:p>
-    <w:p>
-      <w:pPr>
-        <w:shd w:val="clear" w:color="auto" w:fill="FFFFFF"/>
-        <w:jc w:val="both"/>
-        <w:rPr>
-          <w:rFonts w:ascii="Times" w:eastAsia="Times New Roman" w:hAnsi="Times" w:cs="Arial"/>
-          <w:color w:val="000000" w:themeColor="text1"/>
-        </w:rPr>
-      </w:pPr>
-    </w:p>
-    <w:p>
-      <w:pPr>
-        <w:shd w:val="clear" w:color="auto" w:fill="FFFFFF"/>
-        <w:jc w:val="both"/>
-        <w:rPr>
-          <w:rFonts w:ascii="Times" w:eastAsia="Times New Roman" w:hAnsi="Times" w:cs="Arial"/>
-          <w:color w:val="000000" w:themeColor="text1"/>
-        </w:rPr>
-      </w:pPr>
-    </w:p>
-    <w:p>
-      <w:pPr>
-        <w:shd w:val="clear" w:color="auto" w:fill="FFFFFF"/>
-        <w:jc w:val="both"/>
-        <w:rPr>
-          <w:rFonts w:ascii="Times" w:eastAsia="Times New Roman" w:hAnsi="Times" w:cs="Arial"/>
-          <w:color w:val="000000" w:themeColor="text1"/>
-        </w:rPr>
-      </w:pPr>
-    </w:p>
-    <w:p>
-      <w:pPr>
-        <w:shd w:val="clear" w:color="auto" w:fill="FFFFFF"/>
-        <w:jc w:val="both"/>
-        <w:rPr>
-          <w:rFonts w:ascii="Times" w:eastAsia="Times New Roman" w:hAnsi="Times" w:cs="Arial"/>
-          <w:color w:val="000000" w:themeColor="text1"/>
-        </w:rPr>
-      </w:pPr>
-    </w:p>
-    <w:p>
-      <w:pPr>
-        <w:shd w:val="clear" w:color="auto" w:fill="FFFFFF"/>
-        <w:jc w:val="both"/>
-        <w:rPr>
-          <w:rFonts w:ascii="Times" w:eastAsia="Times New Roman" w:hAnsi="Times" w:cs="Arial"/>
-          <w:color w:val="000000" w:themeColor="text1"/>
-        </w:rPr>
-      </w:pPr>
-    </w:p>
-    <w:p>
-      <w:pPr>
-        <w:shd w:val="clear" w:color="auto" w:fill="FFFFFF"/>
-        <w:jc w:val="both"/>
-        <w:rPr>
-          <w:rFonts w:ascii="Times" w:eastAsia="Times New Roman" w:hAnsi="Times" w:cs="Arial"/>
-          <w:color w:val="000000" w:themeColor="text1"/>
-        </w:rPr>
-      </w:pPr>
-    </w:p>
-    <w:p>
-      <w:pPr>
-        <w:shd w:val="clear" w:color="auto" w:fill="FFFFFF"/>
-        <w:jc w:val="both"/>
-        <w:rPr>
-          <w:rFonts w:ascii="Times" w:eastAsia="Times New Roman" w:hAnsi="Times" w:cs="Arial"/>
-          <w:b/>
-          <w:bCs/>
-          <w:color w:val="000000" w:themeColor="text1"/>
-          <w:sz w:val="28"/>
-          <w:szCs w:val="28"/>
-        </w:rPr>
-      </w:pPr>
-    </w:p>
-    <w:p>
-      <w:pPr>
-        <w:shd w:val="clear" w:color="auto" w:fill="FFFFFF"/>
-        <w:jc w:val="both"/>
-        <w:rPr>
-          <w:rFonts w:ascii="Times" w:eastAsia="Times New Roman" w:hAnsi="Times" w:cs="Arial"/>
-          <w:b/>
-          <w:bCs/>
-          <w:color w:val="000000" w:themeColor="text1"/>
-          <w:sz w:val="28"/>
-          <w:szCs w:val="28"/>
-        </w:rPr>
-      </w:pPr>
-    </w:p>
-    <w:p>
-      <w:pPr>
-        <w:shd w:val="clear" w:color="auto" w:fill="FFFFFF"/>
-        <w:jc w:val="both"/>
-        <w:rPr>
-          <w:rFonts w:ascii="Times" w:eastAsia="Times New Roman" w:hAnsi="Times" w:cs="Arial"/>
-          <w:b/>
-          <w:bCs/>
-          <w:color w:val="000000" w:themeColor="text1"/>
-          <w:sz w:val="28"/>
-          <w:szCs w:val="28"/>
-        </w:rPr>
-      </w:pPr>
-    </w:p>
-    <w:p>
-      <w:pPr>
-        <w:shd w:val="clear" w:color="auto" w:fill="FFFFFF"/>
-        <w:jc w:val="both"/>
-        <w:rPr>
-          <w:rFonts w:ascii="Times" w:eastAsia="Times New Roman" w:hAnsi="Times" w:cs="Arial"/>
-          <w:b/>
-          <w:bCs/>
-          <w:color w:val="000000" w:themeColor="text1"/>
-          <w:sz w:val="28"/>
-          <w:szCs w:val="28"/>
-        </w:rPr>
-      </w:pPr>
-    </w:p>
-    <w:p>
-      <w:pPr>
-        <w:shd w:val="clear" w:color="auto" w:fill="FFFFFF"/>
-        <w:jc w:val="both"/>
-        <w:rPr>
-          <w:rFonts w:ascii="Times" w:eastAsia="Times New Roman" w:hAnsi="Times" w:cs="Arial"/>
-          <w:b/>
-          <w:bCs/>
-          <w:color w:val="000000" w:themeColor="text1"/>
-          <w:sz w:val="28"/>
-          <w:szCs w:val="28"/>
-        </w:rPr>
-      </w:pPr>
-    </w:p>
-    <w:p>
-      <w:pPr>
-        <w:shd w:val="clear" w:color="auto" w:fill="FFFFFF"/>
-        <w:jc w:val="both"/>
-        <w:rPr>
-          <w:rFonts w:ascii="Times" w:eastAsia="Times New Roman" w:hAnsi="Times" w:cs="Arial"/>
-          <w:b/>
-          <w:bCs/>
-          <w:color w:val="000000" w:themeColor="text1"/>
-          <w:sz w:val="28"/>
-          <w:szCs w:val="28"/>
-        </w:rPr>
-      </w:pPr>
     </w:p>
     <w:p>
       <w:pPr>
@@ -8801,7 +8624,23 @@
           <w:rFonts w:ascii="Times" w:eastAsia="Times New Roman" w:hAnsi="Times" w:cs="Arial"/>
           <w:color w:val="000000" w:themeColor="text1"/>
         </w:rPr>
-        <w:t>Based on this analysis, Florida and Texas were able to implement policies that reduced drug-induced deaths, and Florida’s policy was able to limit the amount of opioids shipped to the state.  With appropriate data, similar analysis would be able to confirm if Texas was able to limit opioids shipped to the state.  Conversely, based on this analysis, the policy that Washington implemented in 2012 was unable to substantially reduce the quantity of opioids shipped to the state, or the drug-induced deaths in the state.</w:t>
+        <w:t xml:space="preserve">Based on this analysis, Florida and Texas were able to implement policies that reduced drug-induced deaths, and Florida’s policy was able to limit the </w:t>
+      </w:r>
+      <w:proofErr w:type="gramStart"/>
+      <w:r>
+        <w:rPr>
+          <w:rFonts w:ascii="Times" w:eastAsia="Times New Roman" w:hAnsi="Times" w:cs="Arial"/>
+          <w:color w:val="000000" w:themeColor="text1"/>
+        </w:rPr>
+        <w:t>amount</w:t>
+      </w:r>
+      <w:proofErr w:type="gramEnd"/>
+      <w:r>
+        <w:rPr>
+          <w:rFonts w:ascii="Times" w:eastAsia="Times New Roman" w:hAnsi="Times" w:cs="Arial"/>
+          <w:color w:val="000000" w:themeColor="text1"/>
+        </w:rPr>
+        <w:t xml:space="preserve"> of opioids shipped to the state.  With appropriate data, similar analysis would be able to confirm if Texas was able to limit opioids shipped to the state.  Conversely, based on this analysis, the policy that Washington implemented in 2012 was unable to substantially reduce the quantity of opioids shipped to the state, or the drug-induced deaths in the state.</w:t>
       </w:r>
     </w:p>
     <w:p>
@@ -9176,12 +9015,21 @@
         </w:rPr>
         <w:t xml:space="preserve"> </w:t>
       </w:r>
-      <w:r>
-        <w:rPr>
-          <w:rFonts w:ascii="Times" w:eastAsia="Times New Roman" w:hAnsi="Times" w:cs="Arial"/>
-          <w:color w:val="000000" w:themeColor="text1"/>
-        </w:rPr>
-        <w:t>Soelberg, R.E.</w:t>
+      <w:proofErr w:type="spellStart"/>
+      <w:r>
+        <w:rPr>
+          <w:rFonts w:ascii="Times" w:eastAsia="Times New Roman" w:hAnsi="Times" w:cs="Arial"/>
+          <w:color w:val="000000" w:themeColor="text1"/>
+        </w:rPr>
+        <w:t>Soelberg</w:t>
+      </w:r>
+      <w:proofErr w:type="spellEnd"/>
+      <w:r>
+        <w:rPr>
+          <w:rFonts w:ascii="Times" w:eastAsia="Times New Roman" w:hAnsi="Times" w:cs="Arial"/>
+          <w:color w:val="000000" w:themeColor="text1"/>
+        </w:rPr>
+        <w:t>, R.E.</w:t>
       </w:r>
       <w:r>
         <w:rPr>
@@ -9195,7 +9043,41 @@
           <w:rFonts w:ascii="Times" w:eastAsia="Times New Roman" w:hAnsi="Times" w:cs="Arial"/>
           <w:color w:val="000000" w:themeColor="text1"/>
         </w:rPr>
-        <w:t>Brown, D.Du Vivier, J.E.</w:t>
+        <w:t xml:space="preserve">Brown, </w:t>
+      </w:r>
+      <w:proofErr w:type="spellStart"/>
+      <w:proofErr w:type="gramStart"/>
+      <w:r>
+        <w:rPr>
+          <w:rFonts w:ascii="Times" w:eastAsia="Times New Roman" w:hAnsi="Times" w:cs="Arial"/>
+          <w:color w:val="000000" w:themeColor="text1"/>
+        </w:rPr>
+        <w:t>D.Du</w:t>
+      </w:r>
+      <w:proofErr w:type="spellEnd"/>
+      <w:proofErr w:type="gramEnd"/>
+      <w:r>
+        <w:rPr>
+          <w:rFonts w:ascii="Times" w:eastAsia="Times New Roman" w:hAnsi="Times" w:cs="Arial"/>
+          <w:color w:val="000000" w:themeColor="text1"/>
+        </w:rPr>
+        <w:t xml:space="preserve"> </w:t>
+      </w:r>
+      <w:proofErr w:type="spellStart"/>
+      <w:r>
+        <w:rPr>
+          <w:rFonts w:ascii="Times" w:eastAsia="Times New Roman" w:hAnsi="Times" w:cs="Arial"/>
+          <w:color w:val="000000" w:themeColor="text1"/>
+        </w:rPr>
+        <w:t>Vivier</w:t>
+      </w:r>
+      <w:proofErr w:type="spellEnd"/>
+      <w:r>
+        <w:rPr>
+          <w:rFonts w:ascii="Times" w:eastAsia="Times New Roman" w:hAnsi="Times" w:cs="Arial"/>
+          <w:color w:val="000000" w:themeColor="text1"/>
+        </w:rPr>
+        <w:t>, J.E.</w:t>
       </w:r>
       <w:r>
         <w:rPr>

</xml_diff>

<commit_message>
Updates on shipment stats, policy,grammer
</commit_message>
<xml_diff>
--- a/40_Draft_Reports/Report_for_NickEubank.docx
+++ b/40_Draft_Reports/Report_for_NickEubank.docx
@@ -467,6 +467,248 @@
         <w:jc w:val="both"/>
         <w:rPr>
           <w:rFonts w:ascii="Times" w:hAnsi="Times"/>
+          <w:color w:val="000000" w:themeColor="text1"/>
+        </w:rPr>
+      </w:pPr>
+    </w:p>
+    <w:p>
+      <w:pPr>
+        <w:spacing w:line="360" w:lineRule="auto"/>
+        <w:jc w:val="both"/>
+        <w:rPr>
+          <w:rFonts w:ascii="Times" w:hAnsi="Times"/>
+          <w:color w:val="000000" w:themeColor="text1"/>
+        </w:rPr>
+      </w:pPr>
+    </w:p>
+    <w:p>
+      <w:pPr>
+        <w:spacing w:line="360" w:lineRule="auto"/>
+        <w:jc w:val="both"/>
+        <w:rPr>
+          <w:rFonts w:ascii="Times" w:hAnsi="Times"/>
+          <w:color w:val="000000" w:themeColor="text1"/>
+        </w:rPr>
+      </w:pPr>
+    </w:p>
+    <w:p>
+      <w:pPr>
+        <w:spacing w:line="360" w:lineRule="auto"/>
+        <w:jc w:val="both"/>
+        <w:rPr>
+          <w:rFonts w:ascii="Times" w:hAnsi="Times"/>
+          <w:color w:val="000000" w:themeColor="text1"/>
+          <w:sz w:val="32"/>
+          <w:szCs w:val="32"/>
+        </w:rPr>
+      </w:pPr>
+      <w:r>
+        <w:rPr>
+          <w:rFonts w:ascii="Times" w:hAnsi="Times"/>
+          <w:color w:val="000000" w:themeColor="text1"/>
+          <w:sz w:val="32"/>
+          <w:szCs w:val="32"/>
+        </w:rPr>
+        <w:lastRenderedPageBreak/>
+        <w:t>Policies Under Investigation:</w:t>
+      </w:r>
+    </w:p>
+    <w:p>
+      <w:pPr>
+        <w:pStyle w:val="ListParagraph"/>
+        <w:numPr>
+          <w:ilvl w:val="0"/>
+          <w:numId w:val="3"/>
+        </w:numPr>
+        <w:spacing w:line="360" w:lineRule="auto"/>
+        <w:jc w:val="both"/>
+        <w:rPr>
+          <w:rFonts w:ascii="Times" w:hAnsi="Times"/>
+          <w:color w:val="000000" w:themeColor="text1"/>
+        </w:rPr>
+      </w:pPr>
+      <w:r>
+        <w:rPr>
+          <w:rFonts w:ascii="Times" w:hAnsi="Times"/>
+          <w:color w:val="000000" w:themeColor="text1"/>
+        </w:rPr>
+        <w:t xml:space="preserve">Florida (2010): The state legislature of Florida implemented </w:t>
+      </w:r>
+      <w:r>
+        <w:rPr>
+          <w:rFonts w:ascii="Times" w:hAnsi="Times"/>
+          <w:color w:val="000000" w:themeColor="text1"/>
+        </w:rPr>
+        <w:t>several</w:t>
+      </w:r>
+      <w:r>
+        <w:rPr>
+          <w:rFonts w:ascii="Times" w:hAnsi="Times"/>
+          <w:color w:val="000000" w:themeColor="text1"/>
+        </w:rPr>
+        <w:t xml:space="preserve"> amendments to the laws and guidelines governing the prescription of opioids. These modifications included the need for pain clinics to register with the state, the execution of pain clinic raids across the state, the ban on doctors distributing restricted narcotics out of their offices, and tighter controls on drug wholesalers.</w:t>
+      </w:r>
+    </w:p>
+    <w:p>
+      <w:pPr>
+        <w:pStyle w:val="ListParagraph"/>
+        <w:numPr>
+          <w:ilvl w:val="0"/>
+          <w:numId w:val="3"/>
+        </w:numPr>
+        <w:spacing w:line="360" w:lineRule="auto"/>
+        <w:jc w:val="both"/>
+        <w:rPr>
+          <w:rFonts w:ascii="Times" w:hAnsi="Times"/>
+          <w:color w:val="000000" w:themeColor="text1"/>
+        </w:rPr>
+      </w:pPr>
+      <w:r>
+        <w:rPr>
+          <w:rFonts w:ascii="Times" w:hAnsi="Times"/>
+          <w:color w:val="000000" w:themeColor="text1"/>
+        </w:rPr>
+        <w:t>in 2007, the Texas Medical Board adopted regulations with regards</w:t>
+      </w:r>
+      <w:r>
+        <w:rPr>
+          <w:rFonts w:ascii="Times" w:hAnsi="Times"/>
+          <w:color w:val="000000" w:themeColor="text1"/>
+        </w:rPr>
+        <w:t xml:space="preserve"> </w:t>
+      </w:r>
+      <w:r>
+        <w:rPr>
+          <w:rFonts w:ascii="Times" w:hAnsi="Times"/>
+          <w:color w:val="000000" w:themeColor="text1"/>
+        </w:rPr>
+        <w:t>to treating pain with controlled substances. The guidelines include performing</w:t>
+      </w:r>
+      <w:r>
+        <w:rPr>
+          <w:rFonts w:ascii="Times" w:hAnsi="Times"/>
+          <w:color w:val="000000" w:themeColor="text1"/>
+        </w:rPr>
+        <w:t xml:space="preserve"> </w:t>
+      </w:r>
+      <w:r>
+        <w:rPr>
+          <w:rFonts w:ascii="Times" w:hAnsi="Times"/>
+          <w:color w:val="000000" w:themeColor="text1"/>
+        </w:rPr>
+        <w:t xml:space="preserve">a patient evaluation before prescribing </w:t>
+      </w:r>
+      <w:r>
+        <w:rPr>
+          <w:rFonts w:ascii="Times" w:hAnsi="Times"/>
+          <w:color w:val="000000" w:themeColor="text1"/>
+        </w:rPr>
+        <w:t>opioids obtaining</w:t>
+      </w:r>
+      <w:r>
+        <w:rPr>
+          <w:rFonts w:ascii="Times" w:hAnsi="Times"/>
+          <w:color w:val="000000" w:themeColor="text1"/>
+        </w:rPr>
+        <w:t xml:space="preserve"> informed consent from the </w:t>
+      </w:r>
+      <w:r>
+        <w:rPr>
+          <w:rFonts w:ascii="Times" w:hAnsi="Times"/>
+          <w:color w:val="000000" w:themeColor="text1"/>
+        </w:rPr>
+        <w:t>patient for</w:t>
+      </w:r>
+      <w:r>
+        <w:rPr>
+          <w:rFonts w:ascii="Times" w:hAnsi="Times"/>
+          <w:color w:val="000000" w:themeColor="text1"/>
+        </w:rPr>
+        <w:t xml:space="preserve"> opioid treatment, conduct periodic review of the opioid treatment, and</w:t>
+      </w:r>
+      <w:r>
+        <w:rPr>
+          <w:rFonts w:ascii="Times" w:hAnsi="Times"/>
+          <w:color w:val="000000" w:themeColor="text1"/>
+        </w:rPr>
+        <w:t xml:space="preserve"> </w:t>
+      </w:r>
+      <w:r>
+        <w:rPr>
+          <w:rFonts w:ascii="Times" w:hAnsi="Times"/>
+          <w:color w:val="000000" w:themeColor="text1"/>
+        </w:rPr>
+        <w:t>maintain a complete medical record of the patient's treatment</w:t>
+      </w:r>
+    </w:p>
+    <w:p>
+      <w:pPr>
+        <w:spacing w:line="360" w:lineRule="auto"/>
+        <w:jc w:val="both"/>
+        <w:rPr>
+          <w:rFonts w:ascii="Times" w:hAnsi="Times"/>
+          <w:color w:val="000000" w:themeColor="text1"/>
+        </w:rPr>
+      </w:pPr>
+    </w:p>
+    <w:p>
+      <w:pPr>
+        <w:pStyle w:val="ListParagraph"/>
+        <w:numPr>
+          <w:ilvl w:val="0"/>
+          <w:numId w:val="3"/>
+        </w:numPr>
+        <w:autoSpaceDE w:val="0"/>
+        <w:autoSpaceDN w:val="0"/>
+        <w:adjustRightInd w:val="0"/>
+        <w:spacing w:line="360" w:lineRule="auto"/>
+        <w:rPr>
+          <w:rFonts w:ascii="Times" w:hAnsi="Times"/>
+          <w:color w:val="000000" w:themeColor="text1"/>
+        </w:rPr>
+      </w:pPr>
+      <w:r>
+        <w:rPr>
+          <w:rFonts w:ascii="Times" w:hAnsi="Times"/>
+          <w:color w:val="000000" w:themeColor="text1"/>
+        </w:rPr>
+        <w:t>Washington (2012): The Washington Department of Health adopted a new regulatory rule</w:t>
+      </w:r>
+      <w:r>
+        <w:rPr>
+          <w:rFonts w:ascii="Times" w:hAnsi="Times"/>
+          <w:color w:val="000000" w:themeColor="text1"/>
+        </w:rPr>
+        <w:t xml:space="preserve">. </w:t>
+      </w:r>
+      <w:r>
+        <w:rPr>
+          <w:rFonts w:ascii="Times" w:hAnsi="Times"/>
+          <w:color w:val="000000" w:themeColor="text1"/>
+        </w:rPr>
+        <w:t>regarding the prescription of opioids. This rule instituted periodic reviews and mandatory</w:t>
+      </w:r>
+      <w:r>
+        <w:rPr>
+          <w:rFonts w:ascii="Times" w:hAnsi="Times"/>
+          <w:color w:val="000000" w:themeColor="text1"/>
+        </w:rPr>
+        <w:t xml:space="preserve"> </w:t>
+      </w:r>
+      <w:r>
+        <w:rPr>
+          <w:rFonts w:ascii="Times" w:hAnsi="Times"/>
+          <w:color w:val="000000" w:themeColor="text1"/>
+        </w:rPr>
+        <w:t>consultations for patients on higher doses of opioids.</w:t>
+      </w:r>
+    </w:p>
+    <w:p>
+      <w:pPr>
+        <w:spacing w:line="360" w:lineRule="auto"/>
+        <w:jc w:val="both"/>
+        <w:rPr>
+          <w:rFonts w:ascii="Times" w:hAnsi="Times"/>
           <w:b/>
           <w:bCs/>
           <w:color w:val="000000" w:themeColor="text1"/>
@@ -474,11 +716,7 @@
           <w:szCs w:val="32"/>
         </w:rPr>
       </w:pPr>
-    </w:p>
-    <w:p>
-      <w:pPr>
-        <w:spacing w:line="360" w:lineRule="auto"/>
-        <w:jc w:val="both"/>
+      <w:r>
         <w:rPr>
           <w:rFonts w:ascii="Times" w:hAnsi="Times"/>
           <w:b/>
@@ -487,31 +725,6 @@
           <w:sz w:val="32"/>
           <w:szCs w:val="32"/>
         </w:rPr>
-      </w:pPr>
-    </w:p>
-    <w:p>
-      <w:pPr>
-        <w:spacing w:line="360" w:lineRule="auto"/>
-        <w:jc w:val="both"/>
-        <w:rPr>
-          <w:rFonts w:ascii="Times" w:hAnsi="Times"/>
-          <w:b/>
-          <w:bCs/>
-          <w:color w:val="000000" w:themeColor="text1"/>
-          <w:sz w:val="32"/>
-          <w:szCs w:val="32"/>
-        </w:rPr>
-      </w:pPr>
-      <w:r>
-        <w:rPr>
-          <w:rFonts w:ascii="Times" w:hAnsi="Times"/>
-          <w:b/>
-          <w:bCs/>
-          <w:color w:val="000000" w:themeColor="text1"/>
-          <w:sz w:val="32"/>
-          <w:szCs w:val="32"/>
-        </w:rPr>
-        <w:lastRenderedPageBreak/>
         <w:t>Motivation for Research Design</w:t>
       </w:r>
     </w:p>
@@ -653,16 +866,6 @@
         <w:jc w:val="both"/>
         <w:rPr>
           <w:rFonts w:ascii="Times" w:hAnsi="Times"/>
-          <w:color w:val="000000" w:themeColor="text1"/>
-        </w:rPr>
-      </w:pPr>
-    </w:p>
-    <w:p>
-      <w:pPr>
-        <w:spacing w:line="360" w:lineRule="auto"/>
-        <w:jc w:val="both"/>
-        <w:rPr>
-          <w:rFonts w:ascii="Times" w:hAnsi="Times"/>
           <w:b/>
           <w:bCs/>
           <w:color w:val="000000" w:themeColor="text1"/>
@@ -679,6 +882,7 @@
           <w:sz w:val="32"/>
           <w:szCs w:val="32"/>
         </w:rPr>
+        <w:lastRenderedPageBreak/>
         <w:t>Details</w:t>
       </w:r>
       <w:r>
@@ -871,15 +1075,7 @@
           <w:rFonts w:ascii="Times" w:hAnsi="Times"/>
           <w:color w:val="000000" w:themeColor="text1"/>
         </w:rPr>
-        <w:t xml:space="preserve">US Census Population Data: The US Census population estimate dataset includes jurisdictional coding information, population estimates for each year, population change </w:t>
-      </w:r>
-      <w:r>
-        <w:rPr>
-          <w:rFonts w:ascii="Times" w:hAnsi="Times"/>
-          <w:color w:val="000000" w:themeColor="text1"/>
-        </w:rPr>
-        <w:lastRenderedPageBreak/>
-        <w:t xml:space="preserve">estimates (including births and deaths), along with </w:t>
+        <w:t xml:space="preserve">US Census Population Data: The US Census population estimate dataset includes jurisdictional coding information, population estimates for each year, population change estimates (including births and deaths), along with </w:t>
       </w:r>
       <w:proofErr w:type="gramStart"/>
       <w:r>
@@ -1000,7 +1196,15 @@
           <w:rFonts w:ascii="Times" w:eastAsia="Times New Roman" w:hAnsi="Times" w:cs="Arial"/>
           <w:color w:val="000000" w:themeColor="text1"/>
         </w:rPr>
-        <w:t>To calculate the linear regressions for average annualized opioid shipments per capita, the opioid drug shipment data was filtered for the buyer’s county, the transaction date, and the quantity of drug along with its conversion factor (opioids are sold in pills, but they are reported in grams and not all pills have the same strength, so the conversion factor is used to compare relative strength/appropriate dose).  Once the data was filtered, the units were converted to the appropriate “morphine milligram equivalent” units, and the quantities within a given county and year were totaled.  Then, the census population estimates were used to calculate the total opioids shipped per capita to each county for each year.  Next, the opioids shipped per capita were averaged over all the counties to provide a single average per capita estimate of opioids shipped per capita for the state for each year.  Finally, the data was split into the periods prior to policy implementation and after policy implementation, and linear regression trend lines, along with confidence intervals, were calculated for each.</w:t>
+        <w:t xml:space="preserve">To calculate the linear regressions for average annualized opioid shipments per capita, the opioid drug shipment data was filtered for the buyer’s county, the transaction date, and the quantity of drug along with its conversion factor (opioids are sold in pills, but they are reported in grams and not all pills have the same strength, so the conversion factor is used to compare relative strength/appropriate dose).  Once the data was filtered, the units were converted to the appropriate “morphine milligram equivalent” units, and the quantities within a given county and year were </w:t>
+      </w:r>
+      <w:r>
+        <w:rPr>
+          <w:rFonts w:ascii="Times" w:eastAsia="Times New Roman" w:hAnsi="Times" w:cs="Arial"/>
+          <w:color w:val="000000" w:themeColor="text1"/>
+        </w:rPr>
+        <w:lastRenderedPageBreak/>
+        <w:t>totaled.  Then, the census population estimates were used to calculate the total opioids shipped per capita to each county for each year.  Next, the opioids shipped per capita were averaged over all the counties to provide a single average per capita estimate of opioids shipped per capita for the state for each year.  Finally, the data was split into the periods prior to policy implementation and after policy implementation, and linear regression trend lines, along with confidence intervals, were calculated for each.</w:t>
       </w:r>
     </w:p>
     <w:p>
@@ -1027,15 +1231,7 @@
           <w:rFonts w:ascii="Times" w:eastAsia="Times New Roman" w:hAnsi="Times" w:cs="Arial"/>
           <w:color w:val="000000" w:themeColor="text1"/>
         </w:rPr>
-        <w:t xml:space="preserve">Similarly, to calculate the linear regressions for average annualized overdose deaths per capita, the mortality data was filtered for deaths that were considered drug induced, and the census data was used to calculate the drug induced deaths per capita for each county.  Then, the drug induced deaths were averaged over all the counties for an average drug induced death rate per capita for each year.  And finally, the data was split into the periods prior to policy implementation and after policy </w:t>
-      </w:r>
-      <w:r>
-        <w:rPr>
-          <w:rFonts w:ascii="Times" w:eastAsia="Times New Roman" w:hAnsi="Times" w:cs="Arial"/>
-          <w:color w:val="000000" w:themeColor="text1"/>
-        </w:rPr>
-        <w:lastRenderedPageBreak/>
-        <w:t>implementation, and linear regression trend lines, along with confidence intervals, were calculated for each.</w:t>
+        <w:t>Similarly, to calculate the linear regressions for average annualized overdose deaths per capita, the mortality data was filtered for deaths that were considered drug induced, and the census data was used to calculate the drug induced deaths per capita for each county.  Then, the drug induced deaths were averaged over all the counties for an average drug induced death rate per capita for each year.  And finally, the data was split into the periods prior to policy implementation and after policy implementation, and linear regression trend lines, along with confidence intervals, were calculated for each.</w:t>
       </w:r>
     </w:p>
     <w:p>
@@ -1087,67 +1283,115 @@
         <w:spacing w:line="360" w:lineRule="auto"/>
         <w:jc w:val="both"/>
         <w:rPr>
+          <w:rFonts w:ascii="Times" w:eastAsia="Times New Roman" w:hAnsi="Times" w:cs="Arial"/>
+          <w:color w:val="000000" w:themeColor="text1"/>
+          <w:lang w:eastAsia="ko-KR"/>
+        </w:rPr>
+      </w:pPr>
+      <w:r>
+        <w:rPr>
+          <w:rFonts w:ascii="Times" w:eastAsia="Times New Roman" w:hAnsi="Times" w:cs="Arial"/>
+          <w:color w:val="000000" w:themeColor="text1"/>
+          <w:lang w:eastAsia="ko-KR"/>
+        </w:rPr>
+        <w:t xml:space="preserve">For this causal inference analysis, the trends of each jurisdiction which implemented a policy was compared against the averages of three states for their own control group.  Each control group’s three states were selected based on their similarity to the treated state.  The metrics used to define “similarity” were population size and opioid dispensing rate.  For this decision, population size was provided by World Population Review [3], and the opioid dispensing rate was provided by Centers for Disease Control and Prevention [4]. As shown in Table 1, the states which have the most “similarity” with each treated state in question was sorted with a sum of the difference in these two metrics. Based on this result, Florida’s comparison states will be </w:t>
+      </w:r>
+      <w:r>
+        <w:rPr>
+          <w:rFonts w:ascii="Times" w:eastAsia="Times New Roman" w:hAnsi="Times" w:cs="Arial"/>
+          <w:color w:val="000000" w:themeColor="text1"/>
+          <w:lang w:eastAsia="ko-KR"/>
+        </w:rPr>
+        <w:t>Michigan, North Carolina, and Ohio</w:t>
+      </w:r>
+      <w:r>
+        <w:rPr>
+          <w:rFonts w:ascii="Times" w:eastAsia="Times New Roman" w:hAnsi="Times" w:cs="Arial"/>
+          <w:color w:val="000000" w:themeColor="text1"/>
+          <w:lang w:eastAsia="ko-KR"/>
+        </w:rPr>
+        <w:t xml:space="preserve">. Texas will have </w:t>
+      </w:r>
+      <w:r>
+        <w:rPr>
+          <w:rFonts w:ascii="Times" w:eastAsia="Times New Roman" w:hAnsi="Times" w:cs="Arial"/>
+          <w:color w:val="000000" w:themeColor="text1"/>
+          <w:lang w:eastAsia="ko-KR"/>
+        </w:rPr>
+        <w:t xml:space="preserve">Pennsylvania, Virginia, and Massachusetts </w:t>
+      </w:r>
+      <w:r>
+        <w:rPr>
+          <w:rFonts w:ascii="Times" w:eastAsia="Times New Roman" w:hAnsi="Times" w:cs="Arial"/>
+          <w:color w:val="000000" w:themeColor="text1"/>
+          <w:lang w:eastAsia="ko-KR"/>
+        </w:rPr>
+        <w:t xml:space="preserve">as its control states, and Washington will be compared with </w:t>
+      </w:r>
+      <w:r>
+        <w:rPr>
+          <w:rFonts w:ascii="Times" w:eastAsia="Times New Roman" w:hAnsi="Times" w:cs="Arial"/>
+          <w:color w:val="000000" w:themeColor="text1"/>
+          <w:lang w:eastAsia="ko-KR"/>
+        </w:rPr>
+        <w:t>Missouri, Georgia, and Arizona</w:t>
+      </w:r>
+      <w:r>
+        <w:rPr>
+          <w:rFonts w:ascii="Times" w:eastAsia="Times New Roman" w:hAnsi="Times" w:cs="Arial"/>
+          <w:color w:val="000000" w:themeColor="text1"/>
+          <w:lang w:eastAsia="ko-KR"/>
+        </w:rPr>
+        <w:t xml:space="preserve"> throughout the analysis.</w:t>
+      </w:r>
+    </w:p>
+    <w:p>
+      <w:pPr>
+        <w:shd w:val="clear" w:color="auto" w:fill="FFFFFF"/>
+        <w:spacing w:line="360" w:lineRule="auto"/>
+        <w:jc w:val="both"/>
+        <w:rPr>
+          <w:rFonts w:ascii="Times" w:eastAsia="Times New Roman" w:hAnsi="Times" w:cs="Arial"/>
+          <w:color w:val="000000" w:themeColor="text1"/>
+          <w:lang w:eastAsia="ko-KR"/>
+        </w:rPr>
+      </w:pPr>
+    </w:p>
+    <w:p>
+      <w:pPr>
+        <w:shd w:val="clear" w:color="auto" w:fill="FFFFFF"/>
+        <w:spacing w:line="360" w:lineRule="auto"/>
+        <w:jc w:val="both"/>
+        <w:rPr>
+          <w:rFonts w:ascii="Times" w:eastAsia="Times New Roman" w:hAnsi="Times" w:cs="Arial"/>
+          <w:color w:val="000000" w:themeColor="text1"/>
+          <w:lang w:eastAsia="ko-KR"/>
+        </w:rPr>
+      </w:pPr>
+    </w:p>
+    <w:p>
+      <w:pPr>
+        <w:shd w:val="clear" w:color="auto" w:fill="FFFFFF"/>
+        <w:spacing w:line="360" w:lineRule="auto"/>
+        <w:jc w:val="both"/>
+        <w:rPr>
+          <w:rFonts w:ascii="Times" w:eastAsia="Times New Roman" w:hAnsi="Times" w:cs="Arial"/>
+          <w:color w:val="000000" w:themeColor="text1"/>
+          <w:lang w:eastAsia="ko-KR"/>
+        </w:rPr>
+      </w:pPr>
+    </w:p>
+    <w:p>
+      <w:pPr>
+        <w:shd w:val="clear" w:color="auto" w:fill="FFFFFF"/>
+        <w:spacing w:line="360" w:lineRule="auto"/>
+        <w:jc w:val="both"/>
+        <w:rPr>
           <w:rFonts w:ascii="Batang" w:eastAsia="Batang" w:hAnsi="Batang" w:cs="Batang"/>
           <w:color w:val="000000" w:themeColor="text1"/>
           <w:lang w:eastAsia="ko-KR"/>
         </w:rPr>
       </w:pPr>
-      <w:r>
-        <w:rPr>
-          <w:rFonts w:ascii="Times" w:eastAsia="Times New Roman" w:hAnsi="Times" w:cs="Arial"/>
-          <w:color w:val="000000" w:themeColor="text1"/>
-          <w:lang w:eastAsia="ko-KR"/>
-        </w:rPr>
-        <w:t xml:space="preserve">For this causal inference analysis, the trends of each jurisdiction which implemented a policy was compared against the averages of three states for their own control group.  Each control group’s three states were selected based on their similarity to the treated state.  The metrics used to define “similarity” were population size and opioid dispensing rate.  For this decision, population size was provided by World Population Review [3], and the opioid dispensing rate was provided by Centers for Disease Control and Prevention [4]. As shown in Table 1, the states which have the most “similarity” with each treated state in question was sorted with a sum of the difference in these two metrics. Based on this result, Florida’s comparison states will be </w:t>
-      </w:r>
-      <w:r>
-        <w:rPr>
-          <w:rFonts w:ascii="Times" w:eastAsia="Times New Roman" w:hAnsi="Times" w:cs="Arial"/>
-          <w:color w:val="000000" w:themeColor="text1"/>
-          <w:lang w:eastAsia="ko-KR"/>
-        </w:rPr>
-        <w:t>Michigan, North Carolina, and Ohio</w:t>
-      </w:r>
-      <w:r>
-        <w:rPr>
-          <w:rFonts w:ascii="Times" w:eastAsia="Times New Roman" w:hAnsi="Times" w:cs="Arial"/>
-          <w:color w:val="000000" w:themeColor="text1"/>
-          <w:lang w:eastAsia="ko-KR"/>
-        </w:rPr>
-        <w:t xml:space="preserve">. Texas will have </w:t>
-      </w:r>
-      <w:r>
-        <w:rPr>
-          <w:rFonts w:ascii="Times" w:eastAsia="Times New Roman" w:hAnsi="Times" w:cs="Arial"/>
-          <w:color w:val="000000" w:themeColor="text1"/>
-          <w:lang w:eastAsia="ko-KR"/>
-        </w:rPr>
-        <w:t xml:space="preserve">Pennsylvania, Virginia, and Massachusetts </w:t>
-      </w:r>
-      <w:r>
-        <w:rPr>
-          <w:rFonts w:ascii="Times" w:eastAsia="Times New Roman" w:hAnsi="Times" w:cs="Arial"/>
-          <w:color w:val="000000" w:themeColor="text1"/>
-          <w:lang w:eastAsia="ko-KR"/>
-        </w:rPr>
-        <w:t xml:space="preserve">as its control states, and Washington will be compared with </w:t>
-      </w:r>
-      <w:r>
-        <w:rPr>
-          <w:rFonts w:ascii="Times" w:eastAsia="Times New Roman" w:hAnsi="Times" w:cs="Arial"/>
-          <w:color w:val="000000" w:themeColor="text1"/>
-          <w:lang w:eastAsia="ko-KR"/>
-        </w:rPr>
-        <w:t>Missouri, Georgia, and Arizona</w:t>
-      </w:r>
-      <w:r>
-        <w:rPr>
-          <w:rFonts w:ascii="Times" w:eastAsia="Times New Roman" w:hAnsi="Times" w:cs="Arial"/>
-          <w:color w:val="000000" w:themeColor="text1"/>
-          <w:lang w:eastAsia="ko-KR"/>
-        </w:rPr>
-        <w:t xml:space="preserve"> throughout the analysis.</w:t>
-      </w:r>
     </w:p>
     <w:p>
       <w:pPr>
@@ -1171,6 +1415,7 @@
           <w:sz w:val="22"/>
           <w:szCs w:val="22"/>
         </w:rPr>
+        <w:lastRenderedPageBreak/>
         <w:t>Table</w:t>
       </w:r>
       <w:r>
@@ -1217,6 +1462,20 @@
         </w:rPr>
         <w:t>omparing Population Size and Opioid Dispensing Rate</w:t>
       </w:r>
+    </w:p>
+    <w:p>
+      <w:pPr>
+        <w:shd w:val="clear" w:color="auto" w:fill="FFFFFF"/>
+        <w:jc w:val="center"/>
+        <w:rPr>
+          <w:rFonts w:ascii="Times" w:eastAsia="Times New Roman" w:hAnsi="Times" w:cs="Arial"/>
+          <w:i/>
+          <w:iCs/>
+          <w:color w:val="000000" w:themeColor="text1"/>
+          <w:sz w:val="22"/>
+          <w:szCs w:val="22"/>
+        </w:rPr>
+      </w:pPr>
     </w:p>
     <w:tbl>
       <w:tblPr>
@@ -5049,7 +5308,10 @@
           <w:szCs w:val="28"/>
         </w:rPr>
       </w:pPr>
-      <w:r>
+    </w:p>
+    <w:p>
+      <w:pPr>
+        <w:spacing w:line="360" w:lineRule="auto"/>
         <w:rPr>
           <w:rFonts w:ascii="Times" w:hAnsi="Times"/>
           <w:b/>
@@ -5057,25 +5319,33 @@
           <w:sz w:val="28"/>
           <w:szCs w:val="28"/>
         </w:rPr>
-        <w:lastRenderedPageBreak/>
-        <w:t>Summary statistics</w:t>
-      </w:r>
-    </w:p>
-    <w:p>
-      <w:pPr>
-        <w:spacing w:line="360" w:lineRule="auto"/>
+      </w:pPr>
+      <w:r>
         <w:rPr>
           <w:rFonts w:ascii="Times" w:hAnsi="Times"/>
           <w:b/>
           <w:bCs/>
-        </w:rPr>
-      </w:pPr>
-      <w:r>
+          <w:sz w:val="28"/>
+          <w:szCs w:val="28"/>
+        </w:rPr>
+        <w:t>Summary statistics</w:t>
+      </w:r>
+    </w:p>
+    <w:p>
+      <w:pPr>
+        <w:spacing w:line="360" w:lineRule="auto"/>
         <w:rPr>
           <w:rFonts w:ascii="Times" w:hAnsi="Times"/>
           <w:b/>
           <w:bCs/>
         </w:rPr>
+      </w:pPr>
+      <w:r>
+        <w:rPr>
+          <w:rFonts w:ascii="Times" w:hAnsi="Times"/>
+          <w:b/>
+          <w:bCs/>
+        </w:rPr>
         <w:t xml:space="preserve">Mortality Rate of Opioid Overdose </w:t>
       </w:r>
     </w:p>
@@ -5290,6 +5560,80 @@
           <w:rFonts w:ascii="Times" w:hAnsi="Times"/>
         </w:rPr>
         <w:t>. The graph below compares the general trend in death rates between the control states with no policy and the policy-implemented states. Overall, we observe a substantial rise in deathrates for states without policies compared to states with policies.</w:t>
+      </w:r>
+    </w:p>
+    <w:p>
+      <w:pPr>
+        <w:rPr>
+          <w:rFonts w:ascii="Times" w:hAnsi="Times"/>
+          <w:i/>
+          <w:iCs/>
+        </w:rPr>
+      </w:pPr>
+      <w:r>
+        <w:rPr>
+          <w:rFonts w:ascii="Times" w:hAnsi="Times"/>
+          <w:i/>
+          <w:iCs/>
+        </w:rPr>
+        <w:lastRenderedPageBreak/>
+        <w:t>Fig</w:t>
+      </w:r>
+      <w:r>
+        <w:rPr>
+          <w:rFonts w:ascii="Times" w:hAnsi="Times"/>
+          <w:i/>
+          <w:iCs/>
+        </w:rPr>
+        <w:t>ure</w:t>
+      </w:r>
+      <w:r>
+        <w:rPr>
+          <w:rFonts w:ascii="Times" w:hAnsi="Times"/>
+          <w:i/>
+          <w:iCs/>
+        </w:rPr>
+        <w:t xml:space="preserve"> </w:t>
+      </w:r>
+      <w:r>
+        <w:rPr>
+          <w:rFonts w:ascii="Times" w:hAnsi="Times"/>
+          <w:i/>
+          <w:iCs/>
+        </w:rPr>
+        <w:t>1</w:t>
+      </w:r>
+      <w:r>
+        <w:rPr>
+          <w:rFonts w:ascii="Times" w:hAnsi="Times"/>
+          <w:i/>
+          <w:iCs/>
+        </w:rPr>
+        <w:t xml:space="preserve">: Shows a general trend of deathrates </w:t>
+      </w:r>
+      <w:r>
+        <w:rPr>
+          <w:rFonts w:ascii="Times" w:hAnsi="Times"/>
+          <w:i/>
+          <w:iCs/>
+        </w:rPr>
+        <w:t xml:space="preserve">per 100,000 persons </w:t>
+      </w:r>
+      <w:r>
+        <w:rPr>
+          <w:rFonts w:ascii="Times" w:hAnsi="Times"/>
+          <w:i/>
+          <w:iCs/>
+        </w:rPr>
+        <w:t xml:space="preserve">between </w:t>
+      </w:r>
+      <w:r>
+        <w:rPr>
+          <w:rFonts w:ascii="Times" w:hAnsi="Times"/>
+          <w:i/>
+          <w:iCs/>
+        </w:rPr>
+        <w:t>states who had a policy in comparison to states who didn’t.</w:t>
       </w:r>
     </w:p>
     <w:p>
@@ -5345,87 +5689,1148 @@
     <w:p>
       <w:pPr>
         <w:rPr>
-          <w:rFonts w:ascii="Times" w:hAnsi="Times"/>
+          <w:sz w:val="28"/>
+          <w:szCs w:val="28"/>
+        </w:rPr>
+      </w:pPr>
+    </w:p>
+    <w:p>
+      <w:pPr>
+        <w:rPr>
+          <w:sz w:val="28"/>
+          <w:szCs w:val="28"/>
+        </w:rPr>
+      </w:pPr>
+      <w:r>
+        <w:rPr>
+          <w:sz w:val="28"/>
+          <w:szCs w:val="28"/>
+        </w:rPr>
+        <w:t>O</w:t>
+      </w:r>
+      <w:r>
+        <w:rPr>
+          <w:sz w:val="28"/>
+          <w:szCs w:val="28"/>
+        </w:rPr>
+        <w:t>pioids</w:t>
+      </w:r>
+      <w:r>
+        <w:rPr>
+          <w:sz w:val="28"/>
+          <w:szCs w:val="28"/>
+        </w:rPr>
+        <w:t xml:space="preserve"> – Shipments </w:t>
+      </w:r>
+    </w:p>
+    <w:p/>
+    <w:p>
+      <w:r>
+        <w:t xml:space="preserve">There are 67 counties in Florida with a mean opioid per capita of 495.12 and a standard deviation of 313.9. For Washington state, there about 39 counties with a mean opioid’s shipment per capita of about 369.8. </w:t>
+      </w:r>
+      <w:r>
+        <w:t xml:space="preserve">The Opioids per capita for Washington did not seem to change significantly Compared to Florida. </w:t>
+      </w:r>
+      <w:r>
+        <w:t xml:space="preserve">Below is a table showing </w:t>
+      </w:r>
+      <w:r>
+        <w:t xml:space="preserve">mean, median, min and Max </w:t>
+      </w:r>
+      <w:r>
+        <w:t xml:space="preserve">Opioids per Capita for </w:t>
+      </w:r>
+      <w:r>
+        <w:t>Florida</w:t>
+      </w:r>
+      <w:r>
+        <w:t>.</w:t>
+      </w:r>
+    </w:p>
+    <w:p>
+      <w:pPr>
+        <w:rPr>
           <w:i/>
           <w:iCs/>
         </w:rPr>
       </w:pPr>
-      <w:r>
-        <w:rPr>
-          <w:rFonts w:ascii="Times" w:hAnsi="Times"/>
+    </w:p>
+    <w:p>
+      <w:pPr>
+        <w:rPr>
           <w:i/>
           <w:iCs/>
         </w:rPr>
-        <w:t>Fig</w:t>
-      </w:r>
-      <w:r>
-        <w:rPr>
-          <w:rFonts w:ascii="Times" w:hAnsi="Times"/>
+      </w:pPr>
+      <w:r>
+        <w:rPr>
           <w:i/>
           <w:iCs/>
         </w:rPr>
-        <w:t>ure</w:t>
-      </w:r>
-      <w:r>
-        <w:rPr>
-          <w:rFonts w:ascii="Times" w:hAnsi="Times"/>
+        <w:t>Table</w:t>
+      </w:r>
+      <w:r>
+        <w:rPr>
           <w:i/>
           <w:iCs/>
         </w:rPr>
+        <w:t xml:space="preserve"> 2: Showing summary statistics of Opioids Per Capita in Florida.</w:t>
+      </w:r>
+    </w:p>
+    <w:p/>
+    <w:tbl>
+      <w:tblPr>
+        <w:tblW w:w="7879" w:type="dxa"/>
+        <w:tblLook w:val="04A0" w:firstRow="1" w:lastRow="0" w:firstColumn="1" w:lastColumn="0" w:noHBand="0" w:noVBand="1"/>
+      </w:tblPr>
+      <w:tblGrid>
+        <w:gridCol w:w="1651"/>
+        <w:gridCol w:w="1651"/>
+        <w:gridCol w:w="1123"/>
+        <w:gridCol w:w="1206"/>
+        <w:gridCol w:w="970"/>
+        <w:gridCol w:w="1278"/>
+      </w:tblGrid>
+      <w:tr>
+        <w:trPr>
+          <w:trHeight w:val="398"/>
+        </w:trPr>
+        <w:tc>
+          <w:tcPr>
+            <w:tcW w:w="1651" w:type="dxa"/>
+            <w:tcBorders>
+              <w:top w:val="single" w:sz="4" w:space="0" w:color="auto"/>
+              <w:left w:val="single" w:sz="4" w:space="0" w:color="auto"/>
+              <w:bottom w:val="single" w:sz="4" w:space="0" w:color="auto"/>
+              <w:right w:val="single" w:sz="4" w:space="0" w:color="auto"/>
+            </w:tcBorders>
+            <w:shd w:val="clear" w:color="auto" w:fill="auto"/>
+            <w:noWrap/>
+            <w:vAlign w:val="bottom"/>
+            <w:hideMark/>
+          </w:tcPr>
+          <w:p>
+            <w:pPr>
+              <w:rPr>
+                <w:rFonts w:ascii="Calibri" w:eastAsia="Times New Roman" w:hAnsi="Calibri" w:cs="Calibri"/>
+                <w:color w:val="000000"/>
+              </w:rPr>
+            </w:pPr>
+            <w:r>
+              <w:rPr>
+                <w:rFonts w:ascii="Calibri" w:eastAsia="Times New Roman" w:hAnsi="Calibri" w:cs="Calibri"/>
+                <w:color w:val="000000"/>
+              </w:rPr>
+              <w:t>State</w:t>
+            </w:r>
+          </w:p>
+        </w:tc>
+        <w:tc>
+          <w:tcPr>
+            <w:tcW w:w="1651" w:type="dxa"/>
+            <w:tcBorders>
+              <w:top w:val="single" w:sz="4" w:space="0" w:color="auto"/>
+              <w:left w:val="nil"/>
+              <w:bottom w:val="single" w:sz="4" w:space="0" w:color="auto"/>
+              <w:right w:val="single" w:sz="4" w:space="0" w:color="auto"/>
+            </w:tcBorders>
+            <w:shd w:val="clear" w:color="auto" w:fill="auto"/>
+            <w:noWrap/>
+            <w:vAlign w:val="bottom"/>
+            <w:hideMark/>
+          </w:tcPr>
+          <w:p>
+            <w:pPr>
+              <w:rPr>
+                <w:rFonts w:ascii="Calibri" w:eastAsia="Times New Roman" w:hAnsi="Calibri" w:cs="Calibri"/>
+                <w:color w:val="000000"/>
+              </w:rPr>
+            </w:pPr>
+            <w:r>
+              <w:rPr>
+                <w:rFonts w:ascii="Calibri" w:eastAsia="Times New Roman" w:hAnsi="Calibri" w:cs="Calibri"/>
+                <w:color w:val="000000"/>
+              </w:rPr>
+              <w:t>Policy</w:t>
+            </w:r>
+          </w:p>
+        </w:tc>
+        <w:tc>
+          <w:tcPr>
+            <w:tcW w:w="1123" w:type="dxa"/>
+            <w:tcBorders>
+              <w:top w:val="single" w:sz="4" w:space="0" w:color="auto"/>
+              <w:left w:val="nil"/>
+              <w:bottom w:val="single" w:sz="4" w:space="0" w:color="auto"/>
+              <w:right w:val="single" w:sz="4" w:space="0" w:color="auto"/>
+            </w:tcBorders>
+            <w:shd w:val="clear" w:color="auto" w:fill="auto"/>
+            <w:noWrap/>
+            <w:vAlign w:val="bottom"/>
+            <w:hideMark/>
+          </w:tcPr>
+          <w:p>
+            <w:pPr>
+              <w:rPr>
+                <w:rFonts w:ascii="Calibri" w:eastAsia="Times New Roman" w:hAnsi="Calibri" w:cs="Calibri"/>
+                <w:color w:val="000000"/>
+              </w:rPr>
+            </w:pPr>
+            <w:r>
+              <w:rPr>
+                <w:rFonts w:ascii="Calibri" w:eastAsia="Times New Roman" w:hAnsi="Calibri" w:cs="Calibri"/>
+                <w:color w:val="000000"/>
+              </w:rPr>
+              <w:t>mean</w:t>
+            </w:r>
+          </w:p>
+        </w:tc>
+        <w:tc>
+          <w:tcPr>
+            <w:tcW w:w="1206" w:type="dxa"/>
+            <w:tcBorders>
+              <w:top w:val="single" w:sz="4" w:space="0" w:color="auto"/>
+              <w:left w:val="nil"/>
+              <w:bottom w:val="single" w:sz="4" w:space="0" w:color="auto"/>
+              <w:right w:val="single" w:sz="4" w:space="0" w:color="auto"/>
+            </w:tcBorders>
+            <w:shd w:val="clear" w:color="auto" w:fill="auto"/>
+            <w:noWrap/>
+            <w:vAlign w:val="bottom"/>
+            <w:hideMark/>
+          </w:tcPr>
+          <w:p>
+            <w:pPr>
+              <w:rPr>
+                <w:rFonts w:ascii="Calibri" w:eastAsia="Times New Roman" w:hAnsi="Calibri" w:cs="Calibri"/>
+                <w:color w:val="000000"/>
+              </w:rPr>
+            </w:pPr>
+            <w:r>
+              <w:rPr>
+                <w:rFonts w:ascii="Calibri" w:eastAsia="Times New Roman" w:hAnsi="Calibri" w:cs="Calibri"/>
+                <w:color w:val="000000"/>
+              </w:rPr>
+              <w:t>median</w:t>
+            </w:r>
+          </w:p>
+        </w:tc>
+        <w:tc>
+          <w:tcPr>
+            <w:tcW w:w="970" w:type="dxa"/>
+            <w:tcBorders>
+              <w:top w:val="single" w:sz="4" w:space="0" w:color="auto"/>
+              <w:left w:val="nil"/>
+              <w:bottom w:val="single" w:sz="4" w:space="0" w:color="auto"/>
+              <w:right w:val="single" w:sz="4" w:space="0" w:color="auto"/>
+            </w:tcBorders>
+            <w:shd w:val="clear" w:color="auto" w:fill="auto"/>
+            <w:noWrap/>
+            <w:vAlign w:val="bottom"/>
+            <w:hideMark/>
+          </w:tcPr>
+          <w:p>
+            <w:pPr>
+              <w:rPr>
+                <w:rFonts w:ascii="Calibri" w:eastAsia="Times New Roman" w:hAnsi="Calibri" w:cs="Calibri"/>
+                <w:color w:val="000000"/>
+              </w:rPr>
+            </w:pPr>
+            <w:r>
+              <w:rPr>
+                <w:rFonts w:ascii="Calibri" w:eastAsia="Times New Roman" w:hAnsi="Calibri" w:cs="Calibri"/>
+                <w:color w:val="000000"/>
+              </w:rPr>
+              <w:t>min</w:t>
+            </w:r>
+          </w:p>
+        </w:tc>
+        <w:tc>
+          <w:tcPr>
+            <w:tcW w:w="1278" w:type="dxa"/>
+            <w:tcBorders>
+              <w:top w:val="single" w:sz="4" w:space="0" w:color="auto"/>
+              <w:left w:val="nil"/>
+              <w:bottom w:val="single" w:sz="4" w:space="0" w:color="auto"/>
+              <w:right w:val="single" w:sz="4" w:space="0" w:color="auto"/>
+            </w:tcBorders>
+            <w:shd w:val="clear" w:color="auto" w:fill="auto"/>
+            <w:noWrap/>
+            <w:vAlign w:val="bottom"/>
+            <w:hideMark/>
+          </w:tcPr>
+          <w:p>
+            <w:pPr>
+              <w:rPr>
+                <w:rFonts w:ascii="Calibri" w:eastAsia="Times New Roman" w:hAnsi="Calibri" w:cs="Calibri"/>
+                <w:color w:val="000000"/>
+              </w:rPr>
+            </w:pPr>
+            <w:r>
+              <w:rPr>
+                <w:rFonts w:ascii="Calibri" w:eastAsia="Times New Roman" w:hAnsi="Calibri" w:cs="Calibri"/>
+                <w:color w:val="000000"/>
+              </w:rPr>
+              <w:t>max</w:t>
+            </w:r>
+          </w:p>
+        </w:tc>
+      </w:tr>
+      <w:tr>
+        <w:trPr>
+          <w:trHeight w:val="398"/>
+        </w:trPr>
+        <w:tc>
+          <w:tcPr>
+            <w:tcW w:w="1651" w:type="dxa"/>
+            <w:tcBorders>
+              <w:top w:val="nil"/>
+              <w:left w:val="single" w:sz="4" w:space="0" w:color="auto"/>
+              <w:bottom w:val="single" w:sz="4" w:space="0" w:color="auto"/>
+              <w:right w:val="single" w:sz="4" w:space="0" w:color="auto"/>
+            </w:tcBorders>
+            <w:shd w:val="clear" w:color="auto" w:fill="auto"/>
+            <w:noWrap/>
+            <w:vAlign w:val="bottom"/>
+            <w:hideMark/>
+          </w:tcPr>
+          <w:p>
+            <w:pPr>
+              <w:rPr>
+                <w:rFonts w:ascii="Calibri" w:eastAsia="Times New Roman" w:hAnsi="Calibri" w:cs="Calibri"/>
+                <w:color w:val="000000"/>
+              </w:rPr>
+            </w:pPr>
+            <w:r>
+              <w:rPr>
+                <w:rFonts w:ascii="Calibri" w:eastAsia="Times New Roman" w:hAnsi="Calibri" w:cs="Calibri"/>
+                <w:color w:val="000000"/>
+              </w:rPr>
+              <w:t>Controls</w:t>
+            </w:r>
+          </w:p>
+        </w:tc>
+        <w:tc>
+          <w:tcPr>
+            <w:tcW w:w="1651" w:type="dxa"/>
+            <w:tcBorders>
+              <w:top w:val="nil"/>
+              <w:left w:val="nil"/>
+              <w:bottom w:val="single" w:sz="4" w:space="0" w:color="auto"/>
+              <w:right w:val="single" w:sz="4" w:space="0" w:color="auto"/>
+            </w:tcBorders>
+            <w:shd w:val="clear" w:color="auto" w:fill="auto"/>
+            <w:noWrap/>
+            <w:vAlign w:val="bottom"/>
+            <w:hideMark/>
+          </w:tcPr>
+          <w:p>
+            <w:pPr>
+              <w:rPr>
+                <w:rFonts w:ascii="Calibri" w:eastAsia="Times New Roman" w:hAnsi="Calibri" w:cs="Calibri"/>
+                <w:color w:val="000000"/>
+              </w:rPr>
+            </w:pPr>
+            <w:r>
+              <w:rPr>
+                <w:rFonts w:ascii="Calibri" w:eastAsia="Times New Roman" w:hAnsi="Calibri" w:cs="Calibri"/>
+                <w:color w:val="000000"/>
+              </w:rPr>
+              <w:t>Post</w:t>
+            </w:r>
+          </w:p>
+        </w:tc>
+        <w:tc>
+          <w:tcPr>
+            <w:tcW w:w="1123" w:type="dxa"/>
+            <w:tcBorders>
+              <w:top w:val="nil"/>
+              <w:left w:val="nil"/>
+              <w:bottom w:val="single" w:sz="4" w:space="0" w:color="auto"/>
+              <w:right w:val="single" w:sz="4" w:space="0" w:color="auto"/>
+            </w:tcBorders>
+            <w:shd w:val="clear" w:color="auto" w:fill="auto"/>
+            <w:noWrap/>
+            <w:vAlign w:val="bottom"/>
+            <w:hideMark/>
+          </w:tcPr>
+          <w:p>
+            <w:pPr>
+              <w:jc w:val="right"/>
+              <w:rPr>
+                <w:rFonts w:ascii="Calibri" w:eastAsia="Times New Roman" w:hAnsi="Calibri" w:cs="Calibri"/>
+                <w:color w:val="000000"/>
+              </w:rPr>
+            </w:pPr>
+            <w:r>
+              <w:rPr>
+                <w:rFonts w:ascii="Calibri" w:eastAsia="Times New Roman" w:hAnsi="Calibri" w:cs="Calibri"/>
+                <w:color w:val="000000"/>
+              </w:rPr>
+              <w:t>418.36</w:t>
+            </w:r>
+          </w:p>
+        </w:tc>
+        <w:tc>
+          <w:tcPr>
+            <w:tcW w:w="1206" w:type="dxa"/>
+            <w:tcBorders>
+              <w:top w:val="nil"/>
+              <w:left w:val="nil"/>
+              <w:bottom w:val="single" w:sz="4" w:space="0" w:color="auto"/>
+              <w:right w:val="single" w:sz="4" w:space="0" w:color="auto"/>
+            </w:tcBorders>
+            <w:shd w:val="clear" w:color="auto" w:fill="auto"/>
+            <w:noWrap/>
+            <w:vAlign w:val="bottom"/>
+            <w:hideMark/>
+          </w:tcPr>
+          <w:p>
+            <w:pPr>
+              <w:jc w:val="right"/>
+              <w:rPr>
+                <w:rFonts w:ascii="Calibri" w:eastAsia="Times New Roman" w:hAnsi="Calibri" w:cs="Calibri"/>
+                <w:color w:val="000000"/>
+              </w:rPr>
+            </w:pPr>
+            <w:r>
+              <w:rPr>
+                <w:rFonts w:ascii="Calibri" w:eastAsia="Times New Roman" w:hAnsi="Calibri" w:cs="Calibri"/>
+                <w:color w:val="000000"/>
+              </w:rPr>
+              <w:t>382.16</w:t>
+            </w:r>
+          </w:p>
+        </w:tc>
+        <w:tc>
+          <w:tcPr>
+            <w:tcW w:w="970" w:type="dxa"/>
+            <w:tcBorders>
+              <w:top w:val="nil"/>
+              <w:left w:val="nil"/>
+              <w:bottom w:val="single" w:sz="4" w:space="0" w:color="auto"/>
+              <w:right w:val="single" w:sz="4" w:space="0" w:color="auto"/>
+            </w:tcBorders>
+            <w:shd w:val="clear" w:color="auto" w:fill="auto"/>
+            <w:noWrap/>
+            <w:vAlign w:val="bottom"/>
+            <w:hideMark/>
+          </w:tcPr>
+          <w:p>
+            <w:pPr>
+              <w:jc w:val="right"/>
+              <w:rPr>
+                <w:rFonts w:ascii="Calibri" w:eastAsia="Times New Roman" w:hAnsi="Calibri" w:cs="Calibri"/>
+                <w:color w:val="000000"/>
+              </w:rPr>
+            </w:pPr>
+            <w:r>
+              <w:rPr>
+                <w:rFonts w:ascii="Calibri" w:eastAsia="Times New Roman" w:hAnsi="Calibri" w:cs="Calibri"/>
+                <w:color w:val="000000"/>
+              </w:rPr>
+              <w:t>54.65</w:t>
+            </w:r>
+          </w:p>
+        </w:tc>
+        <w:tc>
+          <w:tcPr>
+            <w:tcW w:w="1278" w:type="dxa"/>
+            <w:tcBorders>
+              <w:top w:val="nil"/>
+              <w:left w:val="nil"/>
+              <w:bottom w:val="single" w:sz="4" w:space="0" w:color="auto"/>
+              <w:right w:val="single" w:sz="4" w:space="0" w:color="auto"/>
+            </w:tcBorders>
+            <w:shd w:val="clear" w:color="auto" w:fill="auto"/>
+            <w:noWrap/>
+            <w:vAlign w:val="bottom"/>
+            <w:hideMark/>
+          </w:tcPr>
+          <w:p>
+            <w:pPr>
+              <w:jc w:val="right"/>
+              <w:rPr>
+                <w:rFonts w:ascii="Calibri" w:eastAsia="Times New Roman" w:hAnsi="Calibri" w:cs="Calibri"/>
+                <w:color w:val="000000"/>
+              </w:rPr>
+            </w:pPr>
+            <w:r>
+              <w:rPr>
+                <w:rFonts w:ascii="Calibri" w:eastAsia="Times New Roman" w:hAnsi="Calibri" w:cs="Calibri"/>
+                <w:color w:val="000000"/>
+              </w:rPr>
+              <w:t>1721.50</w:t>
+            </w:r>
+          </w:p>
+        </w:tc>
+      </w:tr>
+      <w:tr>
+        <w:trPr>
+          <w:trHeight w:val="398"/>
+        </w:trPr>
+        <w:tc>
+          <w:tcPr>
+            <w:tcW w:w="1651" w:type="dxa"/>
+            <w:tcBorders>
+              <w:top w:val="nil"/>
+              <w:left w:val="single" w:sz="4" w:space="0" w:color="auto"/>
+              <w:bottom w:val="single" w:sz="4" w:space="0" w:color="auto"/>
+              <w:right w:val="single" w:sz="4" w:space="0" w:color="auto"/>
+            </w:tcBorders>
+            <w:shd w:val="clear" w:color="auto" w:fill="auto"/>
+            <w:noWrap/>
+            <w:vAlign w:val="bottom"/>
+            <w:hideMark/>
+          </w:tcPr>
+          <w:p>
+            <w:pPr>
+              <w:rPr>
+                <w:rFonts w:ascii="Calibri" w:eastAsia="Times New Roman" w:hAnsi="Calibri" w:cs="Calibri"/>
+                <w:color w:val="000000"/>
+              </w:rPr>
+            </w:pPr>
+            <w:r>
+              <w:rPr>
+                <w:rFonts w:ascii="Calibri" w:eastAsia="Times New Roman" w:hAnsi="Calibri" w:cs="Calibri"/>
+                <w:color w:val="000000"/>
+              </w:rPr>
+              <w:t> </w:t>
+            </w:r>
+          </w:p>
+        </w:tc>
+        <w:tc>
+          <w:tcPr>
+            <w:tcW w:w="1651" w:type="dxa"/>
+            <w:tcBorders>
+              <w:top w:val="nil"/>
+              <w:left w:val="nil"/>
+              <w:bottom w:val="single" w:sz="4" w:space="0" w:color="auto"/>
+              <w:right w:val="single" w:sz="4" w:space="0" w:color="auto"/>
+            </w:tcBorders>
+            <w:shd w:val="clear" w:color="auto" w:fill="auto"/>
+            <w:noWrap/>
+            <w:vAlign w:val="bottom"/>
+            <w:hideMark/>
+          </w:tcPr>
+          <w:p>
+            <w:pPr>
+              <w:rPr>
+                <w:rFonts w:ascii="Calibri" w:eastAsia="Times New Roman" w:hAnsi="Calibri" w:cs="Calibri"/>
+                <w:color w:val="000000"/>
+              </w:rPr>
+            </w:pPr>
+            <w:r>
+              <w:rPr>
+                <w:rFonts w:ascii="Calibri" w:eastAsia="Times New Roman" w:hAnsi="Calibri" w:cs="Calibri"/>
+                <w:color w:val="000000"/>
+              </w:rPr>
+              <w:t>Pre</w:t>
+            </w:r>
+          </w:p>
+        </w:tc>
+        <w:tc>
+          <w:tcPr>
+            <w:tcW w:w="1123" w:type="dxa"/>
+            <w:tcBorders>
+              <w:top w:val="nil"/>
+              <w:left w:val="nil"/>
+              <w:bottom w:val="single" w:sz="4" w:space="0" w:color="auto"/>
+              <w:right w:val="single" w:sz="4" w:space="0" w:color="auto"/>
+            </w:tcBorders>
+            <w:shd w:val="clear" w:color="auto" w:fill="auto"/>
+            <w:noWrap/>
+            <w:vAlign w:val="bottom"/>
+            <w:hideMark/>
+          </w:tcPr>
+          <w:p>
+            <w:pPr>
+              <w:jc w:val="right"/>
+              <w:rPr>
+                <w:rFonts w:ascii="Calibri" w:eastAsia="Times New Roman" w:hAnsi="Calibri" w:cs="Calibri"/>
+                <w:color w:val="000000"/>
+              </w:rPr>
+            </w:pPr>
+            <w:r>
+              <w:rPr>
+                <w:rFonts w:ascii="Calibri" w:eastAsia="Times New Roman" w:hAnsi="Calibri" w:cs="Calibri"/>
+                <w:color w:val="000000"/>
+              </w:rPr>
+              <w:t>325.31</w:t>
+            </w:r>
+          </w:p>
+        </w:tc>
+        <w:tc>
+          <w:tcPr>
+            <w:tcW w:w="1206" w:type="dxa"/>
+            <w:tcBorders>
+              <w:top w:val="nil"/>
+              <w:left w:val="nil"/>
+              <w:bottom w:val="single" w:sz="4" w:space="0" w:color="auto"/>
+              <w:right w:val="single" w:sz="4" w:space="0" w:color="auto"/>
+            </w:tcBorders>
+            <w:shd w:val="clear" w:color="auto" w:fill="auto"/>
+            <w:noWrap/>
+            <w:vAlign w:val="bottom"/>
+            <w:hideMark/>
+          </w:tcPr>
+          <w:p>
+            <w:pPr>
+              <w:jc w:val="right"/>
+              <w:rPr>
+                <w:rFonts w:ascii="Calibri" w:eastAsia="Times New Roman" w:hAnsi="Calibri" w:cs="Calibri"/>
+                <w:color w:val="000000"/>
+              </w:rPr>
+            </w:pPr>
+            <w:r>
+              <w:rPr>
+                <w:rFonts w:ascii="Calibri" w:eastAsia="Times New Roman" w:hAnsi="Calibri" w:cs="Calibri"/>
+                <w:color w:val="000000"/>
+              </w:rPr>
+              <w:t>287.26</w:t>
+            </w:r>
+          </w:p>
+        </w:tc>
+        <w:tc>
+          <w:tcPr>
+            <w:tcW w:w="970" w:type="dxa"/>
+            <w:tcBorders>
+              <w:top w:val="nil"/>
+              <w:left w:val="nil"/>
+              <w:bottom w:val="single" w:sz="4" w:space="0" w:color="auto"/>
+              <w:right w:val="single" w:sz="4" w:space="0" w:color="auto"/>
+            </w:tcBorders>
+            <w:shd w:val="clear" w:color="auto" w:fill="auto"/>
+            <w:noWrap/>
+            <w:vAlign w:val="bottom"/>
+            <w:hideMark/>
+          </w:tcPr>
+          <w:p>
+            <w:pPr>
+              <w:jc w:val="right"/>
+              <w:rPr>
+                <w:rFonts w:ascii="Calibri" w:eastAsia="Times New Roman" w:hAnsi="Calibri" w:cs="Calibri"/>
+                <w:color w:val="000000"/>
+              </w:rPr>
+            </w:pPr>
+            <w:r>
+              <w:rPr>
+                <w:rFonts w:ascii="Calibri" w:eastAsia="Times New Roman" w:hAnsi="Calibri" w:cs="Calibri"/>
+                <w:color w:val="000000"/>
+              </w:rPr>
+              <w:t>41.79</w:t>
+            </w:r>
+          </w:p>
+        </w:tc>
+        <w:tc>
+          <w:tcPr>
+            <w:tcW w:w="1278" w:type="dxa"/>
+            <w:tcBorders>
+              <w:top w:val="nil"/>
+              <w:left w:val="nil"/>
+              <w:bottom w:val="single" w:sz="4" w:space="0" w:color="auto"/>
+              <w:right w:val="single" w:sz="4" w:space="0" w:color="auto"/>
+            </w:tcBorders>
+            <w:shd w:val="clear" w:color="auto" w:fill="auto"/>
+            <w:noWrap/>
+            <w:vAlign w:val="bottom"/>
+            <w:hideMark/>
+          </w:tcPr>
+          <w:p>
+            <w:pPr>
+              <w:jc w:val="right"/>
+              <w:rPr>
+                <w:rFonts w:ascii="Calibri" w:eastAsia="Times New Roman" w:hAnsi="Calibri" w:cs="Calibri"/>
+                <w:color w:val="000000"/>
+              </w:rPr>
+            </w:pPr>
+            <w:r>
+              <w:rPr>
+                <w:rFonts w:ascii="Calibri" w:eastAsia="Times New Roman" w:hAnsi="Calibri" w:cs="Calibri"/>
+                <w:color w:val="000000"/>
+              </w:rPr>
+              <w:t>1612.74</w:t>
+            </w:r>
+          </w:p>
+        </w:tc>
+      </w:tr>
+      <w:tr>
+        <w:trPr>
+          <w:trHeight w:val="398"/>
+        </w:trPr>
+        <w:tc>
+          <w:tcPr>
+            <w:tcW w:w="1651" w:type="dxa"/>
+            <w:tcBorders>
+              <w:top w:val="nil"/>
+              <w:left w:val="single" w:sz="4" w:space="0" w:color="auto"/>
+              <w:bottom w:val="single" w:sz="4" w:space="0" w:color="auto"/>
+              <w:right w:val="single" w:sz="4" w:space="0" w:color="auto"/>
+            </w:tcBorders>
+            <w:shd w:val="clear" w:color="auto" w:fill="auto"/>
+            <w:noWrap/>
+            <w:vAlign w:val="bottom"/>
+            <w:hideMark/>
+          </w:tcPr>
+          <w:p>
+            <w:pPr>
+              <w:rPr>
+                <w:rFonts w:ascii="Calibri" w:eastAsia="Times New Roman" w:hAnsi="Calibri" w:cs="Calibri"/>
+                <w:color w:val="000000"/>
+              </w:rPr>
+            </w:pPr>
+            <w:r>
+              <w:rPr>
+                <w:rFonts w:ascii="Calibri" w:eastAsia="Times New Roman" w:hAnsi="Calibri" w:cs="Calibri"/>
+                <w:color w:val="000000"/>
+              </w:rPr>
+              <w:t>Florida</w:t>
+            </w:r>
+          </w:p>
+        </w:tc>
+        <w:tc>
+          <w:tcPr>
+            <w:tcW w:w="1651" w:type="dxa"/>
+            <w:tcBorders>
+              <w:top w:val="nil"/>
+              <w:left w:val="nil"/>
+              <w:bottom w:val="single" w:sz="4" w:space="0" w:color="auto"/>
+              <w:right w:val="single" w:sz="4" w:space="0" w:color="auto"/>
+            </w:tcBorders>
+            <w:shd w:val="clear" w:color="auto" w:fill="auto"/>
+            <w:noWrap/>
+            <w:vAlign w:val="bottom"/>
+            <w:hideMark/>
+          </w:tcPr>
+          <w:p>
+            <w:pPr>
+              <w:jc w:val="center"/>
+              <w:rPr>
+                <w:rFonts w:ascii="Calibri" w:eastAsia="Times New Roman" w:hAnsi="Calibri" w:cs="Calibri"/>
+                <w:color w:val="000000"/>
+              </w:rPr>
+            </w:pPr>
+            <w:r>
+              <w:rPr>
+                <w:rFonts w:ascii="Calibri" w:eastAsia="Times New Roman" w:hAnsi="Calibri" w:cs="Calibri"/>
+                <w:color w:val="000000"/>
+              </w:rPr>
+              <w:t>Post</w:t>
+            </w:r>
+          </w:p>
+        </w:tc>
+        <w:tc>
+          <w:tcPr>
+            <w:tcW w:w="1123" w:type="dxa"/>
+            <w:tcBorders>
+              <w:top w:val="nil"/>
+              <w:left w:val="nil"/>
+              <w:bottom w:val="single" w:sz="4" w:space="0" w:color="auto"/>
+              <w:right w:val="single" w:sz="4" w:space="0" w:color="auto"/>
+            </w:tcBorders>
+            <w:shd w:val="clear" w:color="auto" w:fill="auto"/>
+            <w:noWrap/>
+            <w:vAlign w:val="bottom"/>
+            <w:hideMark/>
+          </w:tcPr>
+          <w:p>
+            <w:pPr>
+              <w:jc w:val="right"/>
+              <w:rPr>
+                <w:rFonts w:ascii="Calibri" w:eastAsia="Times New Roman" w:hAnsi="Calibri" w:cs="Calibri"/>
+                <w:color w:val="000000"/>
+              </w:rPr>
+            </w:pPr>
+            <w:r>
+              <w:rPr>
+                <w:rFonts w:ascii="Calibri" w:eastAsia="Times New Roman" w:hAnsi="Calibri" w:cs="Calibri"/>
+                <w:color w:val="000000"/>
+              </w:rPr>
+              <w:t>533.20</w:t>
+            </w:r>
+          </w:p>
+        </w:tc>
+        <w:tc>
+          <w:tcPr>
+            <w:tcW w:w="1206" w:type="dxa"/>
+            <w:tcBorders>
+              <w:top w:val="nil"/>
+              <w:left w:val="nil"/>
+              <w:bottom w:val="single" w:sz="4" w:space="0" w:color="auto"/>
+              <w:right w:val="single" w:sz="4" w:space="0" w:color="auto"/>
+            </w:tcBorders>
+            <w:shd w:val="clear" w:color="auto" w:fill="auto"/>
+            <w:noWrap/>
+            <w:vAlign w:val="bottom"/>
+            <w:hideMark/>
+          </w:tcPr>
+          <w:p>
+            <w:pPr>
+              <w:jc w:val="right"/>
+              <w:rPr>
+                <w:rFonts w:ascii="Calibri" w:eastAsia="Times New Roman" w:hAnsi="Calibri" w:cs="Calibri"/>
+                <w:color w:val="000000"/>
+              </w:rPr>
+            </w:pPr>
+            <w:r>
+              <w:rPr>
+                <w:rFonts w:ascii="Calibri" w:eastAsia="Times New Roman" w:hAnsi="Calibri" w:cs="Calibri"/>
+                <w:color w:val="000000"/>
+              </w:rPr>
+              <w:t>456.50</w:t>
+            </w:r>
+          </w:p>
+        </w:tc>
+        <w:tc>
+          <w:tcPr>
+            <w:tcW w:w="970" w:type="dxa"/>
+            <w:tcBorders>
+              <w:top w:val="nil"/>
+              <w:left w:val="nil"/>
+              <w:bottom w:val="single" w:sz="4" w:space="0" w:color="auto"/>
+              <w:right w:val="single" w:sz="4" w:space="0" w:color="auto"/>
+            </w:tcBorders>
+            <w:shd w:val="clear" w:color="auto" w:fill="auto"/>
+            <w:noWrap/>
+            <w:vAlign w:val="bottom"/>
+            <w:hideMark/>
+          </w:tcPr>
+          <w:p>
+            <w:pPr>
+              <w:jc w:val="right"/>
+              <w:rPr>
+                <w:rFonts w:ascii="Calibri" w:eastAsia="Times New Roman" w:hAnsi="Calibri" w:cs="Calibri"/>
+                <w:color w:val="000000"/>
+              </w:rPr>
+            </w:pPr>
+            <w:r>
+              <w:rPr>
+                <w:rFonts w:ascii="Calibri" w:eastAsia="Times New Roman" w:hAnsi="Calibri" w:cs="Calibri"/>
+                <w:color w:val="000000"/>
+              </w:rPr>
+              <w:t>71.36</w:t>
+            </w:r>
+          </w:p>
+        </w:tc>
+        <w:tc>
+          <w:tcPr>
+            <w:tcW w:w="1278" w:type="dxa"/>
+            <w:tcBorders>
+              <w:top w:val="nil"/>
+              <w:left w:val="nil"/>
+              <w:bottom w:val="single" w:sz="4" w:space="0" w:color="auto"/>
+              <w:right w:val="single" w:sz="4" w:space="0" w:color="auto"/>
+            </w:tcBorders>
+            <w:shd w:val="clear" w:color="auto" w:fill="auto"/>
+            <w:noWrap/>
+            <w:vAlign w:val="bottom"/>
+            <w:hideMark/>
+          </w:tcPr>
+          <w:p>
+            <w:pPr>
+              <w:jc w:val="right"/>
+              <w:rPr>
+                <w:rFonts w:ascii="Calibri" w:eastAsia="Times New Roman" w:hAnsi="Calibri" w:cs="Calibri"/>
+                <w:color w:val="000000"/>
+              </w:rPr>
+            </w:pPr>
+            <w:r>
+              <w:rPr>
+                <w:rFonts w:ascii="Calibri" w:eastAsia="Times New Roman" w:hAnsi="Calibri" w:cs="Calibri"/>
+                <w:color w:val="000000"/>
+              </w:rPr>
+              <w:t>2279.13</w:t>
+            </w:r>
+          </w:p>
+        </w:tc>
+      </w:tr>
+      <w:tr>
+        <w:trPr>
+          <w:trHeight w:val="398"/>
+        </w:trPr>
+        <w:tc>
+          <w:tcPr>
+            <w:tcW w:w="1651" w:type="dxa"/>
+            <w:tcBorders>
+              <w:top w:val="nil"/>
+              <w:left w:val="single" w:sz="4" w:space="0" w:color="auto"/>
+              <w:bottom w:val="single" w:sz="4" w:space="0" w:color="auto"/>
+              <w:right w:val="single" w:sz="4" w:space="0" w:color="auto"/>
+            </w:tcBorders>
+            <w:shd w:val="clear" w:color="auto" w:fill="auto"/>
+            <w:noWrap/>
+            <w:vAlign w:val="bottom"/>
+            <w:hideMark/>
+          </w:tcPr>
+          <w:p>
+            <w:pPr>
+              <w:rPr>
+                <w:rFonts w:ascii="Calibri" w:eastAsia="Times New Roman" w:hAnsi="Calibri" w:cs="Calibri"/>
+                <w:color w:val="000000"/>
+              </w:rPr>
+            </w:pPr>
+            <w:r>
+              <w:rPr>
+                <w:rFonts w:ascii="Calibri" w:eastAsia="Times New Roman" w:hAnsi="Calibri" w:cs="Calibri"/>
+                <w:color w:val="000000"/>
+              </w:rPr>
+              <w:t> </w:t>
+            </w:r>
+          </w:p>
+        </w:tc>
+        <w:tc>
+          <w:tcPr>
+            <w:tcW w:w="1651" w:type="dxa"/>
+            <w:tcBorders>
+              <w:top w:val="nil"/>
+              <w:left w:val="nil"/>
+              <w:bottom w:val="single" w:sz="4" w:space="0" w:color="auto"/>
+              <w:right w:val="single" w:sz="4" w:space="0" w:color="auto"/>
+            </w:tcBorders>
+            <w:shd w:val="clear" w:color="auto" w:fill="auto"/>
+            <w:noWrap/>
+            <w:vAlign w:val="bottom"/>
+            <w:hideMark/>
+          </w:tcPr>
+          <w:p>
+            <w:pPr>
+              <w:rPr>
+                <w:rFonts w:ascii="Calibri" w:eastAsia="Times New Roman" w:hAnsi="Calibri" w:cs="Calibri"/>
+                <w:color w:val="000000"/>
+              </w:rPr>
+            </w:pPr>
+            <w:r>
+              <w:rPr>
+                <w:rFonts w:ascii="Calibri" w:eastAsia="Times New Roman" w:hAnsi="Calibri" w:cs="Calibri"/>
+                <w:color w:val="000000"/>
+              </w:rPr>
+              <w:t>Pre</w:t>
+            </w:r>
+          </w:p>
+        </w:tc>
+        <w:tc>
+          <w:tcPr>
+            <w:tcW w:w="1123" w:type="dxa"/>
+            <w:tcBorders>
+              <w:top w:val="nil"/>
+              <w:left w:val="nil"/>
+              <w:bottom w:val="single" w:sz="4" w:space="0" w:color="auto"/>
+              <w:right w:val="single" w:sz="4" w:space="0" w:color="auto"/>
+            </w:tcBorders>
+            <w:shd w:val="clear" w:color="auto" w:fill="auto"/>
+            <w:noWrap/>
+            <w:vAlign w:val="bottom"/>
+            <w:hideMark/>
+          </w:tcPr>
+          <w:p>
+            <w:pPr>
+              <w:jc w:val="right"/>
+              <w:rPr>
+                <w:rFonts w:ascii="Calibri" w:eastAsia="Times New Roman" w:hAnsi="Calibri" w:cs="Calibri"/>
+                <w:color w:val="000000"/>
+              </w:rPr>
+            </w:pPr>
+            <w:r>
+              <w:rPr>
+                <w:rFonts w:ascii="Calibri" w:eastAsia="Times New Roman" w:hAnsi="Calibri" w:cs="Calibri"/>
+                <w:color w:val="000000"/>
+              </w:rPr>
+              <w:t>446.96</w:t>
+            </w:r>
+          </w:p>
+        </w:tc>
+        <w:tc>
+          <w:tcPr>
+            <w:tcW w:w="1206" w:type="dxa"/>
+            <w:tcBorders>
+              <w:top w:val="nil"/>
+              <w:left w:val="nil"/>
+              <w:bottom w:val="single" w:sz="4" w:space="0" w:color="auto"/>
+              <w:right w:val="single" w:sz="4" w:space="0" w:color="auto"/>
+            </w:tcBorders>
+            <w:shd w:val="clear" w:color="auto" w:fill="auto"/>
+            <w:noWrap/>
+            <w:vAlign w:val="bottom"/>
+            <w:hideMark/>
+          </w:tcPr>
+          <w:p>
+            <w:pPr>
+              <w:jc w:val="right"/>
+              <w:rPr>
+                <w:rFonts w:ascii="Calibri" w:eastAsia="Times New Roman" w:hAnsi="Calibri" w:cs="Calibri"/>
+                <w:color w:val="000000"/>
+              </w:rPr>
+            </w:pPr>
+            <w:r>
+              <w:rPr>
+                <w:rFonts w:ascii="Calibri" w:eastAsia="Times New Roman" w:hAnsi="Calibri" w:cs="Calibri"/>
+                <w:color w:val="000000"/>
+              </w:rPr>
+              <w:t>388.74</w:t>
+            </w:r>
+          </w:p>
+        </w:tc>
+        <w:tc>
+          <w:tcPr>
+            <w:tcW w:w="970" w:type="dxa"/>
+            <w:tcBorders>
+              <w:top w:val="nil"/>
+              <w:left w:val="nil"/>
+              <w:bottom w:val="single" w:sz="4" w:space="0" w:color="auto"/>
+              <w:right w:val="single" w:sz="4" w:space="0" w:color="auto"/>
+            </w:tcBorders>
+            <w:shd w:val="clear" w:color="auto" w:fill="auto"/>
+            <w:noWrap/>
+            <w:vAlign w:val="bottom"/>
+            <w:hideMark/>
+          </w:tcPr>
+          <w:p>
+            <w:pPr>
+              <w:jc w:val="right"/>
+              <w:rPr>
+                <w:rFonts w:ascii="Calibri" w:eastAsia="Times New Roman" w:hAnsi="Calibri" w:cs="Calibri"/>
+                <w:color w:val="000000"/>
+              </w:rPr>
+            </w:pPr>
+            <w:r>
+              <w:rPr>
+                <w:rFonts w:ascii="Calibri" w:eastAsia="Times New Roman" w:hAnsi="Calibri" w:cs="Calibri"/>
+                <w:color w:val="000000"/>
+              </w:rPr>
+              <w:t>78.45</w:t>
+            </w:r>
+          </w:p>
+        </w:tc>
+        <w:tc>
+          <w:tcPr>
+            <w:tcW w:w="1278" w:type="dxa"/>
+            <w:tcBorders>
+              <w:top w:val="nil"/>
+              <w:left w:val="nil"/>
+              <w:bottom w:val="single" w:sz="4" w:space="0" w:color="auto"/>
+              <w:right w:val="single" w:sz="4" w:space="0" w:color="auto"/>
+            </w:tcBorders>
+            <w:shd w:val="clear" w:color="auto" w:fill="auto"/>
+            <w:noWrap/>
+            <w:vAlign w:val="bottom"/>
+            <w:hideMark/>
+          </w:tcPr>
+          <w:p>
+            <w:pPr>
+              <w:jc w:val="right"/>
+              <w:rPr>
+                <w:rFonts w:ascii="Calibri" w:eastAsia="Times New Roman" w:hAnsi="Calibri" w:cs="Calibri"/>
+                <w:color w:val="000000"/>
+              </w:rPr>
+            </w:pPr>
+            <w:r>
+              <w:rPr>
+                <w:rFonts w:ascii="Calibri" w:eastAsia="Times New Roman" w:hAnsi="Calibri" w:cs="Calibri"/>
+                <w:color w:val="000000"/>
+              </w:rPr>
+              <w:t>1749.64</w:t>
+            </w:r>
+          </w:p>
+        </w:tc>
+      </w:tr>
+    </w:tbl>
+    <w:p/>
+    <w:p>
+      <w:r>
+        <w:t>Looking at the table above, it appears as though the mean opioid shipment per capita increased slightly after the policy was implemented. It is possible this can be attributed to the opioid shipments peaking at the beginning of 2010 when news of the policy was announced.</w:t>
+      </w:r>
+      <w:r>
         <w:t xml:space="preserve"> </w:t>
       </w:r>
       <w:r>
-        <w:rPr>
-          <w:rFonts w:ascii="Times" w:hAnsi="Times"/>
+        <w:t>However, looking at the graph of opioid shipments per capita for Florida, we can see a clear trend of a decrease in the total amount of opioid shipped per capita after the policy was implemented.</w:t>
+      </w:r>
+    </w:p>
+    <w:p>
+      <w:pPr>
+        <w:rPr>
           <w:i/>
           <w:iCs/>
         </w:rPr>
-        <w:t>A</w:t>
-      </w:r>
-      <w:r>
-        <w:rPr>
-          <w:rFonts w:ascii="Times" w:hAnsi="Times"/>
+      </w:pPr>
+      <w:r>
+        <w:rPr>
           <w:i/>
           <w:iCs/>
         </w:rPr>
-        <w:t xml:space="preserve">: Shows a general trend of deathrates </w:t>
-      </w:r>
-      <w:r>
-        <w:rPr>
-          <w:rFonts w:ascii="Times" w:hAnsi="Times"/>
+        <w:lastRenderedPageBreak/>
+        <w:t xml:space="preserve">Figure </w:t>
+      </w:r>
+      <w:r>
+        <w:rPr>
           <w:i/>
           <w:iCs/>
         </w:rPr>
-        <w:t xml:space="preserve">per 100,000 persons </w:t>
-      </w:r>
-      <w:r>
-        <w:rPr>
-          <w:rFonts w:ascii="Times" w:hAnsi="Times"/>
+        <w:t>2</w:t>
+      </w:r>
+      <w:r>
+        <w:rPr>
           <w:i/>
           <w:iCs/>
         </w:rPr>
-        <w:t xml:space="preserve">between </w:t>
-      </w:r>
-      <w:r>
-        <w:rPr>
-          <w:rFonts w:ascii="Times" w:hAnsi="Times"/>
+        <w:t xml:space="preserve">: Showing the changes in Opioid shipments per capita after </w:t>
+      </w:r>
+      <w:r>
+        <w:rPr>
           <w:i/>
           <w:iCs/>
         </w:rPr>
-        <w:t>states who had a policy in comparison to states who didn’t.</w:t>
-      </w:r>
-    </w:p>
-    <w:p>
-      <w:pPr>
-        <w:rPr>
-          <w:rFonts w:ascii="Times" w:hAnsi="Times"/>
+        <w:t>Florida’s</w:t>
+      </w:r>
+      <w:r>
+        <w:rPr>
           <w:i/>
           <w:iCs/>
         </w:rPr>
-      </w:pPr>
-    </w:p>
-    <w:p>
-      <w:r>
+        <w:t xml:space="preserve"> policy was implemented. There is a general increase in the shipments across all counties that gets reversed in 2010 after the policy was enacted.</w:t>
+      </w:r>
+    </w:p>
+    <w:p>
+      <w:r>
+        <w:drawing>
+          <wp:inline distT="0" distB="0" distL="0" distR="0" wp14:anchorId="7004BBDF" wp14:editId="7A865B8A">
+            <wp:extent cx="5943600" cy="4417695"/>
+            <wp:effectExtent l="0" t="0" r="0" b="1905"/>
+            <wp:docPr id="4" name="Picture 4"/>
+            <wp:cNvGraphicFramePr>
+              <a:graphicFrameLocks xmlns:a="http://schemas.openxmlformats.org/drawingml/2006/main" noChangeAspect="1"/>
+            </wp:cNvGraphicFramePr>
+            <a:graphic xmlns:a="http://schemas.openxmlformats.org/drawingml/2006/main">
+              <a:graphicData uri="http://schemas.openxmlformats.org/drawingml/2006/picture">
+                <pic:pic xmlns:pic="http://schemas.openxmlformats.org/drawingml/2006/picture">
+                  <pic:nvPicPr>
+                    <pic:cNvPr id="1" name=""/>
+                    <pic:cNvPicPr/>
+                  </pic:nvPicPr>
+                  <pic:blipFill>
+                    <a:blip r:embed="rId8"/>
+                    <a:stretch>
+                      <a:fillRect/>
+                    </a:stretch>
+                  </pic:blipFill>
+                  <pic:spPr>
+                    <a:xfrm>
+                      <a:off x="0" y="0"/>
+                      <a:ext cx="5943600" cy="4417695"/>
+                    </a:xfrm>
+                    <a:prstGeom prst="rect">
+                      <a:avLst/>
+                    </a:prstGeom>
+                  </pic:spPr>
+                </pic:pic>
+              </a:graphicData>
+            </a:graphic>
+          </wp:inline>
+        </w:drawing>
+      </w:r>
+    </w:p>
+    <w:p>
+      <w:pPr>
         <w:rPr>
           <w:rFonts w:ascii="Times" w:hAnsi="Times"/>
           <w:b/>
@@ -5433,6 +6838,28 @@
           <w:sz w:val="28"/>
           <w:szCs w:val="28"/>
         </w:rPr>
+      </w:pPr>
+    </w:p>
+    <w:p>
+      <w:pPr>
+        <w:rPr>
+          <w:rFonts w:ascii="Times" w:hAnsi="Times"/>
+          <w:b/>
+          <w:bCs/>
+          <w:sz w:val="28"/>
+          <w:szCs w:val="28"/>
+        </w:rPr>
+      </w:pPr>
+    </w:p>
+    <w:p>
+      <w:r>
+        <w:rPr>
+          <w:rFonts w:ascii="Times" w:hAnsi="Times"/>
+          <w:b/>
+          <w:bCs/>
+          <w:sz w:val="28"/>
+          <w:szCs w:val="28"/>
+        </w:rPr>
         <w:t>Rate of Opioid Shipment</w:t>
       </w:r>
     </w:p>
@@ -5523,15 +6950,7 @@
           <w:rFonts w:ascii="Times" w:eastAsia="Times New Roman" w:hAnsi="Times" w:cs="Arial"/>
           <w:color w:val="000000" w:themeColor="text1"/>
         </w:rPr>
-        <w:t xml:space="preserve">, and overdose deaths is lower in the states where regulations were implemented when compared against the same </w:t>
-      </w:r>
-      <w:r>
-        <w:rPr>
-          <w:rFonts w:ascii="Times" w:eastAsia="Times New Roman" w:hAnsi="Times" w:cs="Arial"/>
-          <w:color w:val="000000" w:themeColor="text1"/>
-        </w:rPr>
-        <w:lastRenderedPageBreak/>
-        <w:t>jurisdiction prior to implementation</w:t>
+        <w:t>, and overdose deaths is lower in the states where regulations were implemented when compared against the same jurisdiction prior to implementation</w:t>
       </w:r>
       <w:r>
         <w:rPr>
@@ -5655,17 +7074,6 @@
         <w:jc w:val="both"/>
         <w:rPr>
           <w:rFonts w:ascii="Times" w:eastAsia="Times New Roman" w:hAnsi="Times" w:cs="Arial"/>
-          <w:color w:val="000000" w:themeColor="text1"/>
-        </w:rPr>
-      </w:pPr>
-    </w:p>
-    <w:p>
-      <w:pPr>
-        <w:shd w:val="clear" w:color="auto" w:fill="FFFFFF"/>
-        <w:spacing w:line="360" w:lineRule="auto"/>
-        <w:jc w:val="both"/>
-        <w:rPr>
-          <w:rFonts w:ascii="Times" w:eastAsia="Times New Roman" w:hAnsi="Times" w:cs="Arial"/>
           <w:b/>
           <w:bCs/>
           <w:color w:val="000000" w:themeColor="text1"/>
@@ -5682,6 +7090,7 @@
           <w:sz w:val="28"/>
           <w:szCs w:val="28"/>
         </w:rPr>
+        <w:lastRenderedPageBreak/>
         <w:t>Effect of regulation policy on opioid shipments</w:t>
       </w:r>
       <w:r>
@@ -5859,7 +7268,7 @@
                     <pic:cNvPicPr/>
                   </pic:nvPicPr>
                   <pic:blipFill>
-                    <a:blip r:embed="rId8">
+                    <a:blip r:embed="rId9">
                       <a:extLst>
                         <a:ext uri="{28A0092B-C50C-407E-A947-70E740481C1C}">
                           <a14:useLocalDpi xmlns:a14="http://schemas.microsoft.com/office/drawing/2010/main" val="0"/>
@@ -5923,7 +7332,7 @@
           <w:iCs/>
           <w:color w:val="000000" w:themeColor="text1"/>
         </w:rPr>
-        <w:t>1</w:t>
+        <w:t>3</w:t>
       </w:r>
       <w:r>
         <w:rPr>
@@ -5961,7 +7370,15 @@
           <w:rFonts w:ascii="Times" w:eastAsia="Times New Roman" w:hAnsi="Times" w:cs="Arial"/>
           <w:color w:val="000000" w:themeColor="text1"/>
         </w:rPr>
-        <w:t>The following plot below is the plot comparing the trend of the average annual per capita opioid shipments for Florida against Florida’s control states, both before and after policy implementation.  When comparing these two trends, Florida’s trend after the policy was implemented was both substantially less than their control states’ and had a much larger reduction in trend than their control states when compared to prior to the policy implementation.  This substantial reduction in trend when compared to the control states also supports the hypothesis that the policy reduced the quantity of opioids shipped to Florida.  Therefore, with respect to reduction of opioids distributed to Florida, this suggests that Florida’s policy has been effective.</w:t>
+        <w:t xml:space="preserve">The following plot below is the plot comparing the trend of the average annual per capita opioid shipments for Florida against Florida’s control states, both before and after policy implementation.  When comparing these two trends, Florida’s trend after the policy was implemented was both substantially less than their control states’ and had a much larger reduction in trend than their control states when compared to prior to the policy implementation.  This substantial reduction in trend when compared to the control states also supports the hypothesis that the policy reduced the </w:t>
+      </w:r>
+      <w:r>
+        <w:rPr>
+          <w:rFonts w:ascii="Times" w:eastAsia="Times New Roman" w:hAnsi="Times" w:cs="Arial"/>
+          <w:color w:val="000000" w:themeColor="text1"/>
+        </w:rPr>
+        <w:lastRenderedPageBreak/>
+        <w:t>quantity of opioids shipped to Florida.  Therefore, with respect to reduction of opioids distributed to Florida, this suggests that Florida’s policy has been effective.</w:t>
       </w:r>
     </w:p>
     <w:p>
@@ -6011,7 +7428,7 @@
                     <pic:cNvPicPr/>
                   </pic:nvPicPr>
                   <pic:blipFill>
-                    <a:blip r:embed="rId9">
+                    <a:blip r:embed="rId10">
                       <a:extLst>
                         <a:ext uri="{28A0092B-C50C-407E-A947-70E740481C1C}">
                           <a14:useLocalDpi xmlns:a14="http://schemas.microsoft.com/office/drawing/2010/main" val="0"/>
@@ -6057,7 +7474,7 @@
           <w:iCs/>
           <w:color w:val="000000" w:themeColor="text1"/>
         </w:rPr>
-        <w:t>Fig</w:t>
+        <w:t>Fi</w:t>
       </w:r>
       <w:r>
         <w:rPr>
@@ -6066,7 +7483,7 @@
           <w:iCs/>
           <w:color w:val="000000" w:themeColor="text1"/>
         </w:rPr>
-        <w:t>2</w:t>
+        <w:t>g 4</w:t>
       </w:r>
       <w:r>
         <w:rPr>
@@ -6229,15 +7646,7 @@
           <w:rFonts w:ascii="Times" w:eastAsia="Times New Roman" w:hAnsi="Times" w:cs="Arial"/>
           <w:color w:val="000000" w:themeColor="text1"/>
         </w:rPr>
-        <w:t xml:space="preserve">trend appears flat.  While the trend has reduced </w:t>
-      </w:r>
-      <w:r>
-        <w:rPr>
-          <w:rFonts w:ascii="Times" w:eastAsia="Times New Roman" w:hAnsi="Times" w:cs="Arial"/>
-          <w:color w:val="000000" w:themeColor="text1"/>
-        </w:rPr>
-        <w:lastRenderedPageBreak/>
-        <w:t xml:space="preserve">when comparing the period prior to policy implementation and after policy implementation, this reduction appears moderate, and not substantial.  This small reduction in trend warrants further analysis prior to supports the hypothesis that the policy reduced the </w:t>
+        <w:t xml:space="preserve">trend appears flat.  While the trend has reduced when comparing the period prior to policy implementation and after policy implementation, this reduction appears moderate, and not substantial.  This small reduction in trend warrants further analysis prior to supports the hypothesis that the policy reduced the </w:t>
       </w:r>
       <w:proofErr w:type="gramStart"/>
       <w:r>
@@ -6293,6 +7702,7 @@
           <w:sz w:val="28"/>
           <w:szCs w:val="28"/>
         </w:rPr>
+        <w:lastRenderedPageBreak/>
         <w:drawing>
           <wp:inline distT="0" distB="0" distL="0" distR="0" wp14:anchorId="77BE6C23" wp14:editId="16C6B3AF">
             <wp:extent cx="4772025" cy="3467100"/>
@@ -6309,7 +7719,7 @@
                     <pic:cNvPicPr/>
                   </pic:nvPicPr>
                   <pic:blipFill>
-                    <a:blip r:embed="rId10">
+                    <a:blip r:embed="rId11">
                       <a:extLst>
                         <a:ext uri="{28A0092B-C50C-407E-A947-70E740481C1C}">
                           <a14:useLocalDpi xmlns:a14="http://schemas.microsoft.com/office/drawing/2010/main" val="0"/>
@@ -6339,14 +7749,29 @@
     <w:p>
       <w:pPr>
         <w:shd w:val="clear" w:color="auto" w:fill="FFFFFF"/>
+        <w:spacing w:line="360" w:lineRule="auto"/>
         <w:jc w:val="both"/>
         <w:rPr>
           <w:rFonts w:ascii="Times" w:eastAsia="Times New Roman" w:hAnsi="Times" w:cs="Arial"/>
-          <w:b/>
-          <w:bCs/>
-          <w:color w:val="FF0000"/>
-          <w:sz w:val="28"/>
-          <w:szCs w:val="28"/>
+          <w:color w:val="000000" w:themeColor="text1"/>
+        </w:rPr>
+      </w:pPr>
+      <w:r>
+        <w:rPr>
+          <w:rFonts w:ascii="Times" w:eastAsia="Times New Roman" w:hAnsi="Times" w:cs="Arial"/>
+          <w:color w:val="000000" w:themeColor="text1"/>
+        </w:rPr>
+        <w:t>Fig 5.</w:t>
+      </w:r>
+    </w:p>
+    <w:p>
+      <w:pPr>
+        <w:shd w:val="clear" w:color="auto" w:fill="FFFFFF"/>
+        <w:spacing w:line="360" w:lineRule="auto"/>
+        <w:jc w:val="both"/>
+        <w:rPr>
+          <w:rFonts w:ascii="Times" w:eastAsia="Times New Roman" w:hAnsi="Times" w:cs="Arial"/>
+          <w:color w:val="000000" w:themeColor="text1"/>
         </w:rPr>
       </w:pPr>
     </w:p>
@@ -6418,7 +7843,7 @@
                     <pic:cNvPicPr/>
                   </pic:nvPicPr>
                   <pic:blipFill>
-                    <a:blip r:embed="rId11">
+                    <a:blip r:embed="rId12">
                       <a:extLst>
                         <a:ext uri="{28A0092B-C50C-407E-A947-70E740481C1C}">
                           <a14:useLocalDpi xmlns:a14="http://schemas.microsoft.com/office/drawing/2010/main" val="0"/>
@@ -6451,13 +7876,24 @@
         <w:jc w:val="both"/>
         <w:rPr>
           <w:rFonts w:ascii="Times" w:eastAsia="Times New Roman" w:hAnsi="Times" w:cs="Arial"/>
-          <w:b/>
-          <w:bCs/>
+          <w:i/>
+          <w:iCs/>
           <w:color w:val="000000" w:themeColor="text1"/>
           <w:sz w:val="28"/>
           <w:szCs w:val="28"/>
         </w:rPr>
       </w:pPr>
+      <w:r>
+        <w:rPr>
+          <w:rFonts w:ascii="Times" w:eastAsia="Times New Roman" w:hAnsi="Times" w:cs="Arial"/>
+          <w:i/>
+          <w:iCs/>
+          <w:color w:val="000000" w:themeColor="text1"/>
+          <w:sz w:val="28"/>
+          <w:szCs w:val="28"/>
+        </w:rPr>
+        <w:t>Fig 6.</w:t>
+      </w:r>
     </w:p>
     <w:p>
       <w:pPr>
@@ -6726,7 +8162,7 @@
                     <pic:cNvPicPr/>
                   </pic:nvPicPr>
                   <pic:blipFill>
-                    <a:blip r:embed="rId12" cstate="print">
+                    <a:blip r:embed="rId13" cstate="print">
                       <a:extLst>
                         <a:ext uri="{28A0092B-C50C-407E-A947-70E740481C1C}">
                           <a14:useLocalDpi xmlns:a14="http://schemas.microsoft.com/office/drawing/2010/main" val="0"/>
@@ -6802,7 +8238,7 @@
                     <pic:cNvPicPr/>
                   </pic:nvPicPr>
                   <pic:blipFill>
-                    <a:blip r:embed="rId13" cstate="print">
+                    <a:blip r:embed="rId14" cstate="print">
                       <a:extLst>
                         <a:ext uri="{28A0092B-C50C-407E-A947-70E740481C1C}">
                           <a14:useLocalDpi xmlns:a14="http://schemas.microsoft.com/office/drawing/2010/main" val="0"/>
@@ -6857,7 +8293,29 @@
           <w:sz w:val="22"/>
           <w:szCs w:val="22"/>
         </w:rPr>
-        <w:t>Figure 1: Chart of the mortality rate of opioid-drug overdose between the pre-policy and post-policy periods, the regulation policy was effective in Florida in February 2010.</w:t>
+        <w:t xml:space="preserve">Figure </w:t>
+      </w:r>
+      <w:r>
+        <w:rPr>
+          <w:rFonts w:ascii="Times" w:eastAsia="Times New Roman" w:hAnsi="Times" w:cs="Arial"/>
+          <w:i/>
+          <w:iCs/>
+          <w:color w:val="000000" w:themeColor="text1"/>
+          <w:sz w:val="22"/>
+          <w:szCs w:val="22"/>
+        </w:rPr>
+        <w:t>7</w:t>
+      </w:r>
+      <w:r>
+        <w:rPr>
+          <w:rFonts w:ascii="Times" w:eastAsia="Times New Roman" w:hAnsi="Times" w:cs="Arial"/>
+          <w:i/>
+          <w:iCs/>
+          <w:color w:val="000000" w:themeColor="text1"/>
+          <w:sz w:val="22"/>
+          <w:szCs w:val="22"/>
+        </w:rPr>
+        <w:t>: Chart of the mortality rate of opioid-drug overdose between the pre-policy and post-policy periods, the regulation policy was effective in Florida in February 2010.</w:t>
       </w:r>
     </w:p>
     <w:p>
@@ -7369,7 +8827,7 @@
                     <pic:cNvPicPr/>
                   </pic:nvPicPr>
                   <pic:blipFill>
-                    <a:blip r:embed="rId14" cstate="print">
+                    <a:blip r:embed="rId15" cstate="print">
                       <a:extLst>
                         <a:ext uri="{28A0092B-C50C-407E-A947-70E740481C1C}">
                           <a14:useLocalDpi xmlns:a14="http://schemas.microsoft.com/office/drawing/2010/main" val="0"/>
@@ -7435,7 +8893,7 @@
                     <pic:cNvPicPr/>
                   </pic:nvPicPr>
                   <pic:blipFill>
-                    <a:blip r:embed="rId15" cstate="print">
+                    <a:blip r:embed="rId16" cstate="print">
                       <a:extLst>
                         <a:ext uri="{28A0092B-C50C-407E-A947-70E740481C1C}">
                           <a14:useLocalDpi xmlns:a14="http://schemas.microsoft.com/office/drawing/2010/main" val="0"/>
@@ -7500,7 +8958,29 @@
           <w:sz w:val="22"/>
           <w:szCs w:val="22"/>
         </w:rPr>
-        <w:t xml:space="preserve">Figure 2: Chart of the mortality rate of opioid-drug overdose between the pre-policy and post-policy periods, the regulation policy was effective in Texas in </w:t>
+        <w:t xml:space="preserve">Figure </w:t>
+      </w:r>
+      <w:r>
+        <w:rPr>
+          <w:rFonts w:ascii="Times" w:eastAsia="Times New Roman" w:hAnsi="Times" w:cs="Arial"/>
+          <w:i/>
+          <w:iCs/>
+          <w:color w:val="000000" w:themeColor="text1"/>
+          <w:sz w:val="22"/>
+          <w:szCs w:val="22"/>
+        </w:rPr>
+        <w:t>8</w:t>
+      </w:r>
+      <w:r>
+        <w:rPr>
+          <w:rFonts w:ascii="Times" w:eastAsia="Times New Roman" w:hAnsi="Times" w:cs="Arial"/>
+          <w:i/>
+          <w:iCs/>
+          <w:color w:val="000000" w:themeColor="text1"/>
+          <w:sz w:val="22"/>
+          <w:szCs w:val="22"/>
+        </w:rPr>
+        <w:t xml:space="preserve">: Chart of the mortality rate of opioid-drug overdose between the pre-policy and post-policy periods, the regulation policy was effective in Texas in </w:t>
       </w:r>
       <w:r>
         <w:rPr>
@@ -8078,7 +9558,7 @@
                     <pic:cNvPicPr/>
                   </pic:nvPicPr>
                   <pic:blipFill>
-                    <a:blip r:embed="rId16" cstate="print">
+                    <a:blip r:embed="rId17" cstate="print">
                       <a:extLst>
                         <a:ext uri="{28A0092B-C50C-407E-A947-70E740481C1C}">
                           <a14:useLocalDpi xmlns:a14="http://schemas.microsoft.com/office/drawing/2010/main" val="0"/>
@@ -8140,7 +9620,7 @@
                     <pic:cNvPicPr/>
                   </pic:nvPicPr>
                   <pic:blipFill>
-                    <a:blip r:embed="rId17" cstate="print">
+                    <a:blip r:embed="rId18" cstate="print">
                       <a:extLst>
                         <a:ext uri="{28A0092B-C50C-407E-A947-70E740481C1C}">
                           <a14:useLocalDpi xmlns:a14="http://schemas.microsoft.com/office/drawing/2010/main" val="0"/>
@@ -8205,7 +9685,29 @@
           <w:sz w:val="22"/>
           <w:szCs w:val="22"/>
         </w:rPr>
-        <w:t xml:space="preserve">Figure 3: Chart of the mortality rate of opioid-drug overdose between the pre-policy and post-policy periods, the regulation policy was effective in Washington in </w:t>
+        <w:t xml:space="preserve">Figure </w:t>
+      </w:r>
+      <w:r>
+        <w:rPr>
+          <w:rFonts w:ascii="Times" w:eastAsia="Times New Roman" w:hAnsi="Times" w:cs="Arial"/>
+          <w:i/>
+          <w:iCs/>
+          <w:color w:val="000000" w:themeColor="text1"/>
+          <w:sz w:val="22"/>
+          <w:szCs w:val="22"/>
+        </w:rPr>
+        <w:t>9</w:t>
+      </w:r>
+      <w:r>
+        <w:rPr>
+          <w:rFonts w:ascii="Times" w:eastAsia="Times New Roman" w:hAnsi="Times" w:cs="Arial"/>
+          <w:i/>
+          <w:iCs/>
+          <w:color w:val="000000" w:themeColor="text1"/>
+          <w:sz w:val="22"/>
+          <w:szCs w:val="22"/>
+        </w:rPr>
+        <w:t xml:space="preserve">: Chart of the mortality rate of opioid-drug overdose between the pre-policy and post-policy periods, the regulation policy was effective in Washington in </w:t>
       </w:r>
       <w:r>
         <w:rPr>
@@ -9131,7 +10633,7 @@
         </w:rPr>
         <w:t xml:space="preserve">ilable: </w:t>
       </w:r>
-      <w:hyperlink r:id="rId18" w:history="1">
+      <w:hyperlink r:id="rId19" w:history="1">
         <w:r>
           <w:rPr>
             <w:rStyle w:val="Hyperlink"/>
@@ -9159,7 +10661,7 @@
         </w:rPr>
         <w:t xml:space="preserve">[4] Available: </w:t>
       </w:r>
-      <w:hyperlink r:id="rId19" w:history="1">
+      <w:hyperlink r:id="rId20" w:history="1">
         <w:r>
           <w:rPr>
             <w:rStyle w:val="Hyperlink"/>
@@ -9203,8 +10705,8 @@
       </w:r>
     </w:p>
     <w:sectPr>
-      <w:footerReference w:type="even" r:id="rId20"/>
-      <w:footerReference w:type="default" r:id="rId21"/>
+      <w:footerReference w:type="even" r:id="rId21"/>
+      <w:footerReference w:type="default" r:id="rId22"/>
       <w:pgSz w:w="12240" w:h="15840"/>
       <w:pgMar w:top="1440" w:right="1440" w:bottom="1440" w:left="1440" w:header="720" w:footer="720" w:gutter="0"/>
       <w:cols w:space="720"/>
@@ -9370,6 +10872,92 @@
 <file path=word/numbering.xml><?xml version="1.0" encoding="utf-8"?>
 <w:numbering xmlns:wpc="http://schemas.microsoft.com/office/word/2010/wordprocessingCanvas" xmlns:cx="http://schemas.microsoft.com/office/drawing/2014/chartex" xmlns:cx1="http://schemas.microsoft.com/office/drawing/2015/9/8/chartex" xmlns:cx2="http://schemas.microsoft.com/office/drawing/2015/10/21/chartex" xmlns:cx3="http://schemas.microsoft.com/office/drawing/2016/5/9/chartex" xmlns:cx4="http://schemas.microsoft.com/office/drawing/2016/5/10/chartex" xmlns:cx5="http://schemas.microsoft.com/office/drawing/2016/5/11/chartex" xmlns:cx6="http://schemas.microsoft.com/office/drawing/2016/5/12/chartex" xmlns:cx7="http://schemas.microsoft.com/office/drawing/2016/5/13/chartex" xmlns:cx8="http://schemas.microsoft.com/office/drawing/2016/5/14/chartex" xmlns:mc="http://schemas.openxmlformats.org/markup-compatibility/2006" xmlns:aink="http://schemas.microsoft.com/office/drawing/2016/ink" xmlns:am3d="http://schemas.microsoft.com/office/drawing/2017/model3d" xmlns:o="urn:schemas-microsoft-com:office:office" xmlns:oel="http://schemas.microsoft.com/office/2019/extlst" xmlns:r="http://schemas.openxmlformats.org/officeDocument/2006/relationships" xmlns:m="http://schemas.openxmlformats.org/officeDocument/2006/math" xmlns:v="urn:schemas-microsoft-com:vml" xmlns:wp14="http://schemas.microsoft.com/office/word/2010/wordprocessingDrawing" xmlns:wp="http://schemas.openxmlformats.org/drawingml/2006/wordprocessingDrawing" xmlns:w10="urn:schemas-microsoft-com:office:word" xmlns:w="http://schemas.openxmlformats.org/wordprocessingml/2006/main" xmlns:w14="http://schemas.microsoft.com/office/word/2010/wordml" xmlns:w15="http://schemas.microsoft.com/office/word/2012/wordml" xmlns:w16cex="http://schemas.microsoft.com/office/word/2018/wordml/cex" xmlns:w16cid="http://schemas.microsoft.com/office/word/2016/wordml/cid" xmlns:w16="http://schemas.microsoft.com/office/word/2018/wordml" xmlns:w16sdtdh="http://schemas.microsoft.com/office/word/2020/wordml/sdtdatahash" xmlns:w16se="http://schemas.microsoft.com/office/word/2015/wordml/symex" xmlns:wpg="http://schemas.microsoft.com/office/word/2010/wordprocessingGroup" xmlns:wpi="http://schemas.microsoft.com/office/word/2010/wordprocessingInk" xmlns:wne="http://schemas.microsoft.com/office/word/2006/wordml" xmlns:wps="http://schemas.microsoft.com/office/word/2010/wordprocessingShape" mc:Ignorable="w14 w15 w16se w16cid w16 w16cex w16sdtdh wp14">
   <w:abstractNum w:abstractNumId="0" w15:restartNumberingAfterBreak="0">
+    <w:nsid w:val="28BB3966"/>
+    <w:multiLevelType w:val="hybridMultilevel"/>
+    <w:tmpl w:val="8F8217EA"/>
+    <w:lvl w:ilvl="0" w:tplc="0409000F">
+      <w:start w:val="1"/>
+      <w:numFmt w:val="decimal"/>
+      <w:lvlText w:val="%1."/>
+      <w:lvlJc w:val="left"/>
+      <w:pPr>
+        <w:ind w:left="720" w:hanging="360"/>
+      </w:pPr>
+    </w:lvl>
+    <w:lvl w:ilvl="1" w:tplc="04090019" w:tentative="1">
+      <w:start w:val="1"/>
+      <w:numFmt w:val="lowerLetter"/>
+      <w:lvlText w:val="%2."/>
+      <w:lvlJc w:val="left"/>
+      <w:pPr>
+        <w:ind w:left="1440" w:hanging="360"/>
+      </w:pPr>
+    </w:lvl>
+    <w:lvl w:ilvl="2" w:tplc="0409001B" w:tentative="1">
+      <w:start w:val="1"/>
+      <w:numFmt w:val="lowerRoman"/>
+      <w:lvlText w:val="%3."/>
+      <w:lvlJc w:val="right"/>
+      <w:pPr>
+        <w:ind w:left="2160" w:hanging="180"/>
+      </w:pPr>
+    </w:lvl>
+    <w:lvl w:ilvl="3" w:tplc="0409000F" w:tentative="1">
+      <w:start w:val="1"/>
+      <w:numFmt w:val="decimal"/>
+      <w:lvlText w:val="%4."/>
+      <w:lvlJc w:val="left"/>
+      <w:pPr>
+        <w:ind w:left="2880" w:hanging="360"/>
+      </w:pPr>
+    </w:lvl>
+    <w:lvl w:ilvl="4" w:tplc="04090019" w:tentative="1">
+      <w:start w:val="1"/>
+      <w:numFmt w:val="lowerLetter"/>
+      <w:lvlText w:val="%5."/>
+      <w:lvlJc w:val="left"/>
+      <w:pPr>
+        <w:ind w:left="3600" w:hanging="360"/>
+      </w:pPr>
+    </w:lvl>
+    <w:lvl w:ilvl="5" w:tplc="0409001B" w:tentative="1">
+      <w:start w:val="1"/>
+      <w:numFmt w:val="lowerRoman"/>
+      <w:lvlText w:val="%6."/>
+      <w:lvlJc w:val="right"/>
+      <w:pPr>
+        <w:ind w:left="4320" w:hanging="180"/>
+      </w:pPr>
+    </w:lvl>
+    <w:lvl w:ilvl="6" w:tplc="0409000F" w:tentative="1">
+      <w:start w:val="1"/>
+      <w:numFmt w:val="decimal"/>
+      <w:lvlText w:val="%7."/>
+      <w:lvlJc w:val="left"/>
+      <w:pPr>
+        <w:ind w:left="5040" w:hanging="360"/>
+      </w:pPr>
+    </w:lvl>
+    <w:lvl w:ilvl="7" w:tplc="04090019" w:tentative="1">
+      <w:start w:val="1"/>
+      <w:numFmt w:val="lowerLetter"/>
+      <w:lvlText w:val="%8."/>
+      <w:lvlJc w:val="left"/>
+      <w:pPr>
+        <w:ind w:left="5760" w:hanging="360"/>
+      </w:pPr>
+    </w:lvl>
+    <w:lvl w:ilvl="8" w:tplc="0409001B" w:tentative="1">
+      <w:start w:val="1"/>
+      <w:numFmt w:val="lowerRoman"/>
+      <w:lvlText w:val="%9."/>
+      <w:lvlJc w:val="right"/>
+      <w:pPr>
+        <w:ind w:left="6480" w:hanging="180"/>
+      </w:pPr>
+    </w:lvl>
+  </w:abstractNum>
+  <w:abstractNum w:abstractNumId="1" w15:restartNumberingAfterBreak="0">
     <w:nsid w:val="2B726379"/>
     <w:multiLevelType w:val="hybridMultilevel"/>
     <w:tmpl w:val="6B24A72C"/>
@@ -9458,7 +11046,7 @@
       </w:pPr>
     </w:lvl>
   </w:abstractNum>
-  <w:abstractNum w:abstractNumId="1" w15:restartNumberingAfterBreak="0">
+  <w:abstractNum w:abstractNumId="2" w15:restartNumberingAfterBreak="0">
     <w:nsid w:val="3ED22E73"/>
     <w:multiLevelType w:val="hybridMultilevel"/>
     <w:tmpl w:val="B1FA7172"/>
@@ -9548,10 +11136,13 @@
     </w:lvl>
   </w:abstractNum>
   <w:num w:numId="1" w16cid:durableId="2092198803">
-    <w:abstractNumId w:val="0"/>
+    <w:abstractNumId w:val="1"/>
   </w:num>
   <w:num w:numId="2" w16cid:durableId="1114472100">
-    <w:abstractNumId w:val="1"/>
+    <w:abstractNumId w:val="2"/>
+  </w:num>
+  <w:num w:numId="3" w16cid:durableId="779446630">
+    <w:abstractNumId w:val="0"/>
   </w:num>
 </w:numbering>
 </file>

</xml_diff>

<commit_message>
moving back to dev-e, updating small changes
</commit_message>
<xml_diff>
--- a/40_Draft_Reports/Report_for_NickEubank.docx
+++ b/40_Draft_Reports/Report_for_NickEubank.docx
@@ -1,6 +1,6 @@
 
 <file path=word/document.xml><?xml version="1.0" encoding="utf-8"?>
-<w:document xmlns:wpc="http://schemas.microsoft.com/office/word/2010/wordprocessingCanvas" xmlns:cx="http://schemas.microsoft.com/office/drawing/2014/chartex" xmlns:cx1="http://schemas.microsoft.com/office/drawing/2015/9/8/chartex" xmlns:cx2="http://schemas.microsoft.com/office/drawing/2015/10/21/chartex" xmlns:cx3="http://schemas.microsoft.com/office/drawing/2016/5/9/chartex" xmlns:cx4="http://schemas.microsoft.com/office/drawing/2016/5/10/chartex" xmlns:cx5="http://schemas.microsoft.com/office/drawing/2016/5/11/chartex" xmlns:cx6="http://schemas.microsoft.com/office/drawing/2016/5/12/chartex" xmlns:cx7="http://schemas.microsoft.com/office/drawing/2016/5/13/chartex" xmlns:cx8="http://schemas.microsoft.com/office/drawing/2016/5/14/chartex" xmlns:mc="http://schemas.openxmlformats.org/markup-compatibility/2006" xmlns:aink="http://schemas.microsoft.com/office/drawing/2016/ink" xmlns:am3d="http://schemas.microsoft.com/office/drawing/2017/model3d" xmlns:o="urn:schemas-microsoft-com:office:office" xmlns:oel="http://schemas.microsoft.com/office/2019/extlst" xmlns:r="http://schemas.openxmlformats.org/officeDocument/2006/relationships" xmlns:m="http://schemas.openxmlformats.org/officeDocument/2006/math" xmlns:v="urn:schemas-microsoft-com:vml" xmlns:wp14="http://schemas.microsoft.com/office/word/2010/wordprocessingDrawing" xmlns:wp="http://schemas.openxmlformats.org/drawingml/2006/wordprocessingDrawing" xmlns:w10="urn:schemas-microsoft-com:office:word" xmlns:w="http://schemas.openxmlformats.org/wordprocessingml/2006/main" xmlns:w14="http://schemas.microsoft.com/office/word/2010/wordml" xmlns:w15="http://schemas.microsoft.com/office/word/2012/wordml" xmlns:w16cex="http://schemas.microsoft.com/office/word/2018/wordml/cex" xmlns:w16cid="http://schemas.microsoft.com/office/word/2016/wordml/cid" xmlns:w16="http://schemas.microsoft.com/office/word/2018/wordml" xmlns:w16sdtdh="http://schemas.microsoft.com/office/word/2020/wordml/sdtdatahash" xmlns:w16se="http://schemas.microsoft.com/office/word/2015/wordml/symex" xmlns:wpg="http://schemas.microsoft.com/office/word/2010/wordprocessingGroup" xmlns:wpi="http://schemas.microsoft.com/office/word/2010/wordprocessingInk" xmlns:wne="http://schemas.microsoft.com/office/word/2006/wordml" xmlns:wps="http://schemas.microsoft.com/office/word/2010/wordprocessingShape" mc:Ignorable="w14 w15 w16se w16cid w16 w16cex w16sdtdh wp14">
+<w:document xmlns:wpc="http://schemas.microsoft.com/office/word/2010/wordprocessingCanvas" xmlns:cx="http://schemas.microsoft.com/office/drawing/2014/chartex" xmlns:cx1="http://schemas.microsoft.com/office/drawing/2015/9/8/chartex" xmlns:cx2="http://schemas.microsoft.com/office/drawing/2015/10/21/chartex" xmlns:cx3="http://schemas.microsoft.com/office/drawing/2016/5/9/chartex" xmlns:cx4="http://schemas.microsoft.com/office/drawing/2016/5/10/chartex" xmlns:cx5="http://schemas.microsoft.com/office/drawing/2016/5/11/chartex" xmlns:cx6="http://schemas.microsoft.com/office/drawing/2016/5/12/chartex" xmlns:cx7="http://schemas.microsoft.com/office/drawing/2016/5/13/chartex" xmlns:cx8="http://schemas.microsoft.com/office/drawing/2016/5/14/chartex" xmlns:mc="http://schemas.openxmlformats.org/markup-compatibility/2006" xmlns:aink="http://schemas.microsoft.com/office/drawing/2016/ink" xmlns:am3d="http://schemas.microsoft.com/office/drawing/2017/model3d" xmlns:o="urn:schemas-microsoft-com:office:office" xmlns:r="http://schemas.openxmlformats.org/officeDocument/2006/relationships" xmlns:m="http://schemas.openxmlformats.org/officeDocument/2006/math" xmlns:v="urn:schemas-microsoft-com:vml" xmlns:wp14="http://schemas.microsoft.com/office/word/2010/wordprocessingDrawing" xmlns:wp="http://schemas.openxmlformats.org/drawingml/2006/wordprocessingDrawing" xmlns:w10="urn:schemas-microsoft-com:office:word" xmlns:w="http://schemas.openxmlformats.org/wordprocessingml/2006/main" xmlns:w14="http://schemas.microsoft.com/office/word/2010/wordml" xmlns:w15="http://schemas.microsoft.com/office/word/2012/wordml" xmlns:w16cid="http://schemas.microsoft.com/office/word/2016/wordml/cid" xmlns:w16se="http://schemas.microsoft.com/office/word/2015/wordml/symex" xmlns:wpg="http://schemas.microsoft.com/office/word/2010/wordprocessingGroup" xmlns:wpi="http://schemas.microsoft.com/office/word/2010/wordprocessingInk" xmlns:wne="http://schemas.microsoft.com/office/word/2006/wordml" xmlns:wps="http://schemas.microsoft.com/office/word/2010/wordprocessingShape" mc:Ignorable="w14 w15 w16se w16cid wp14">
   <w:body>
     <w:p>
       <w:pPr>
@@ -103,33 +103,17 @@
           <w:rFonts w:ascii="Times" w:hAnsi="Times" w:cs="Arial"/>
           <w:color w:val="1D1C1D"/>
         </w:rPr>
-        <w:t xml:space="preserve"> Ying, Emmanuel </w:t>
-      </w:r>
-      <w:proofErr w:type="spellStart"/>
-      <w:r>
+        <w:t xml:space="preserve"> Ying, Emmanuel Ruhamyankaka, Song Young Oh)</w:t>
+      </w:r>
+    </w:p>
+    <w:p>
+      <w:pPr>
+        <w:shd w:val="clear" w:color="auto" w:fill="FFFFFF"/>
+        <w:jc w:val="center"/>
         <w:rPr>
           <w:rFonts w:ascii="Times" w:hAnsi="Times" w:cs="Arial"/>
           <w:color w:val="1D1C1D"/>
         </w:rPr>
-        <w:t>Ruhamyankaka</w:t>
-      </w:r>
-      <w:proofErr w:type="spellEnd"/>
-      <w:r>
-        <w:rPr>
-          <w:rFonts w:ascii="Times" w:hAnsi="Times" w:cs="Arial"/>
-          <w:color w:val="1D1C1D"/>
-        </w:rPr>
-        <w:t>, Song Young Oh)</w:t>
-      </w:r>
-    </w:p>
-    <w:p>
-      <w:pPr>
-        <w:shd w:val="clear" w:color="auto" w:fill="FFFFFF"/>
-        <w:jc w:val="center"/>
-        <w:rPr>
-          <w:rFonts w:ascii="Times" w:hAnsi="Times" w:cs="Arial"/>
-          <w:color w:val="1D1C1D"/>
-        </w:rPr>
       </w:pPr>
     </w:p>
     <w:p>
@@ -199,7 +183,21 @@
           <w:rFonts w:ascii="Times" w:hAnsi="Times"/>
           <w:color w:val="000000" w:themeColor="text1"/>
         </w:rPr>
-        <w:t>In addition to these efforts at the federal level, there has been enforcement of state-level opioid control policies in various parts of the US. For instance, the Texas Medical Board adopted regulations with regards to treating pain with controlled substances in 2007. The Florida legislature also require</w:t>
+        <w:t xml:space="preserve">In addition to these efforts at the federal level, there has been enforcement of state-level opioid control policies in various parts of the US. For instance, the Texas Medical Board adopted regulations </w:t>
+      </w:r>
+      <w:r>
+        <w:rPr>
+          <w:rFonts w:ascii="Times" w:hAnsi="Times"/>
+          <w:color w:val="000000" w:themeColor="text1"/>
+        </w:rPr>
+        <w:t>regarding</w:t>
+      </w:r>
+      <w:r>
+        <w:rPr>
+          <w:rFonts w:ascii="Times" w:hAnsi="Times"/>
+          <w:color w:val="000000" w:themeColor="text1"/>
+        </w:rPr>
+        <w:t xml:space="preserve"> treating pain with controlled substances in 2007. The Florida legislature also require</w:t>
       </w:r>
       <w:r>
         <w:rPr>
@@ -220,7 +218,14 @@
           <w:rFonts w:ascii="Times" w:hAnsi="Times"/>
           <w:color w:val="000000" w:themeColor="text1"/>
         </w:rPr>
-        <w:t xml:space="preserve">who </w:t>
+        <w:t>that</w:t>
+      </w:r>
+      <w:r>
+        <w:rPr>
+          <w:rFonts w:ascii="Times" w:hAnsi="Times"/>
+          <w:color w:val="000000" w:themeColor="text1"/>
+        </w:rPr>
+        <w:t xml:space="preserve"> </w:t>
       </w:r>
       <w:r>
         <w:rPr>
@@ -255,7 +260,21 @@
           <w:rFonts w:ascii="Times" w:hAnsi="Times"/>
           <w:color w:val="000000" w:themeColor="text1"/>
         </w:rPr>
-        <w:t>2010, and the Washington Department of Health adopted a rule regulating the prescri</w:t>
+        <w:t>2010</w:t>
+      </w:r>
+      <w:r>
+        <w:rPr>
+          <w:rFonts w:ascii="Times" w:hAnsi="Times"/>
+          <w:color w:val="000000" w:themeColor="text1"/>
+        </w:rPr>
+        <w:t>. The</w:t>
+      </w:r>
+      <w:r>
+        <w:rPr>
+          <w:rFonts w:ascii="Times" w:hAnsi="Times"/>
+          <w:color w:val="000000" w:themeColor="text1"/>
+        </w:rPr>
+        <w:t xml:space="preserve"> Washington Department of Health adopted a rule regulating the prescri</w:t>
       </w:r>
       <w:r>
         <w:rPr>
@@ -338,7 +357,28 @@
           <w:rFonts w:ascii="Times" w:hAnsi="Times"/>
           <w:color w:val="000000" w:themeColor="text1"/>
         </w:rPr>
-        <w:t>allows policy makers to implement best practices and update policies that are ineffective</w:t>
+        <w:t xml:space="preserve">allows </w:t>
+      </w:r>
+      <w:r>
+        <w:rPr>
+          <w:rFonts w:ascii="Times" w:hAnsi="Times"/>
+          <w:color w:val="000000" w:themeColor="text1"/>
+        </w:rPr>
+        <w:t>policymakers</w:t>
+      </w:r>
+      <w:r>
+        <w:rPr>
+          <w:rFonts w:ascii="Times" w:hAnsi="Times"/>
+          <w:color w:val="000000" w:themeColor="text1"/>
+        </w:rPr>
+        <w:t xml:space="preserve"> to implement best practices and update </w:t>
+      </w:r>
+      <w:r>
+        <w:rPr>
+          <w:rFonts w:ascii="Times" w:hAnsi="Times"/>
+          <w:color w:val="000000" w:themeColor="text1"/>
+        </w:rPr>
+        <w:t>ineffective policies</w:t>
       </w:r>
       <w:r>
         <w:rPr>
@@ -352,8 +392,66 @@
           <w:rFonts w:ascii="Times" w:hAnsi="Times"/>
           <w:color w:val="000000" w:themeColor="text1"/>
         </w:rPr>
-        <w:t xml:space="preserve"> In particular, the intent of these regulations is to reduce opioid abuse; however, they have the possibility for unintended effects by limiting legal access of drugs to addicts.</w:t>
-      </w:r>
+        <w:t xml:space="preserve"> </w:t>
+      </w:r>
+      <w:r>
+        <w:rPr>
+          <w:rFonts w:ascii="Times" w:hAnsi="Times"/>
+          <w:color w:val="000000" w:themeColor="text1"/>
+        </w:rPr>
+        <w:t>These regulations intend</w:t>
+      </w:r>
+      <w:r>
+        <w:rPr>
+          <w:rFonts w:ascii="Times" w:hAnsi="Times"/>
+          <w:color w:val="000000" w:themeColor="text1"/>
+        </w:rPr>
+        <w:t xml:space="preserve"> to reduce opioid abuse; however, they have the possibility </w:t>
+      </w:r>
+      <w:r>
+        <w:rPr>
+          <w:rFonts w:ascii="Times" w:hAnsi="Times"/>
+          <w:color w:val="000000" w:themeColor="text1"/>
+        </w:rPr>
+        <w:t>of</w:t>
+      </w:r>
+      <w:r>
+        <w:rPr>
+          <w:rFonts w:ascii="Times" w:hAnsi="Times"/>
+          <w:color w:val="000000" w:themeColor="text1"/>
+        </w:rPr>
+        <w:t xml:space="preserve"> unintended effects by limiting legal access </w:t>
+      </w:r>
+      <w:r>
+        <w:rPr>
+          <w:rFonts w:ascii="Times" w:hAnsi="Times"/>
+          <w:color w:val="000000" w:themeColor="text1"/>
+        </w:rPr>
+        <w:t>to</w:t>
+      </w:r>
+      <w:r>
+        <w:rPr>
+          <w:rFonts w:ascii="Times" w:hAnsi="Times"/>
+          <w:color w:val="000000" w:themeColor="text1"/>
+        </w:rPr>
+        <w:t xml:space="preserve"> drugs </w:t>
+      </w:r>
+      <w:r>
+        <w:rPr>
+          <w:rFonts w:ascii="Times" w:hAnsi="Times"/>
+          <w:color w:val="000000" w:themeColor="text1"/>
+        </w:rPr>
+        <w:t>for</w:t>
+      </w:r>
+      <w:r>
+        <w:rPr>
+          <w:rFonts w:ascii="Times" w:hAnsi="Times"/>
+          <w:color w:val="000000" w:themeColor="text1"/>
+        </w:rPr>
+        <w:t xml:space="preserve"> addicts.</w:t>
+      </w:r>
+      <w:bookmarkStart w:id="0" w:name="_GoBack"/>
+      <w:bookmarkEnd w:id="0"/>
     </w:p>
     <w:p>
       <w:pPr>
@@ -379,7 +477,21 @@
           <w:rFonts w:ascii="Times" w:hAnsi="Times"/>
           <w:color w:val="000000" w:themeColor="text1"/>
         </w:rPr>
-        <w:t xml:space="preserve">This analysis aims to assess causal effects of </w:t>
+        <w:t xml:space="preserve">This analysis aims to assess </w:t>
+      </w:r>
+      <w:r>
+        <w:rPr>
+          <w:rFonts w:ascii="Times" w:hAnsi="Times"/>
+          <w:color w:val="000000" w:themeColor="text1"/>
+        </w:rPr>
+        <w:t xml:space="preserve">the </w:t>
+      </w:r>
+      <w:r>
+        <w:rPr>
+          <w:rFonts w:ascii="Times" w:hAnsi="Times"/>
+          <w:color w:val="000000" w:themeColor="text1"/>
+        </w:rPr>
+        <w:t xml:space="preserve">causal effects of </w:t>
       </w:r>
       <w:r>
         <w:rPr>
@@ -400,38 +512,50 @@
           <w:rFonts w:ascii="Times" w:hAnsi="Times"/>
           <w:color w:val="000000" w:themeColor="text1"/>
         </w:rPr>
-        <w:t>in three states (Texas, Florida, Washington)</w:t>
-      </w:r>
-      <w:r>
-        <w:rPr>
-          <w:rFonts w:ascii="Times" w:hAnsi="Times"/>
-          <w:color w:val="000000" w:themeColor="text1"/>
-        </w:rPr>
-        <w:t xml:space="preserve"> in the early 2000’s (2007, 2010, and 2012 respectively).  </w:t>
-      </w:r>
-      <w:proofErr w:type="gramStart"/>
-      <w:r>
-        <w:rPr>
-          <w:rFonts w:ascii="Times" w:hAnsi="Times"/>
-          <w:color w:val="000000" w:themeColor="text1"/>
-        </w:rPr>
-        <w:t>In particular,</w:t>
-      </w:r>
-      <w:r>
-        <w:rPr>
-          <w:rFonts w:ascii="Times" w:hAnsi="Times"/>
-          <w:color w:val="000000" w:themeColor="text1"/>
-        </w:rPr>
-        <w:t xml:space="preserve"> </w:t>
-      </w:r>
-      <w:r>
-        <w:rPr>
-          <w:rFonts w:ascii="Times" w:hAnsi="Times"/>
-          <w:color w:val="000000" w:themeColor="text1"/>
-        </w:rPr>
-        <w:t>this</w:t>
-      </w:r>
-      <w:proofErr w:type="gramEnd"/>
+        <w:t xml:space="preserve">in three states (Texas, Florida, </w:t>
+      </w:r>
+      <w:r>
+        <w:rPr>
+          <w:rFonts w:ascii="Times" w:hAnsi="Times"/>
+          <w:color w:val="000000" w:themeColor="text1"/>
+        </w:rPr>
+        <w:t xml:space="preserve">and </w:t>
+      </w:r>
+      <w:r>
+        <w:rPr>
+          <w:rFonts w:ascii="Times" w:hAnsi="Times"/>
+          <w:color w:val="000000" w:themeColor="text1"/>
+        </w:rPr>
+        <w:t>Washington)</w:t>
+      </w:r>
+      <w:r>
+        <w:rPr>
+          <w:rFonts w:ascii="Times" w:hAnsi="Times"/>
+          <w:color w:val="000000" w:themeColor="text1"/>
+        </w:rPr>
+        <w:t xml:space="preserve"> in the early </w:t>
+      </w:r>
+      <w:r>
+        <w:rPr>
+          <w:rFonts w:ascii="Times" w:hAnsi="Times"/>
+          <w:color w:val="000000" w:themeColor="text1"/>
+        </w:rPr>
+        <w:t>2000s</w:t>
+      </w:r>
+      <w:r>
+        <w:rPr>
+          <w:rFonts w:ascii="Times" w:hAnsi="Times"/>
+          <w:color w:val="000000" w:themeColor="text1"/>
+        </w:rPr>
+        <w:t xml:space="preserve"> (2007, 2010, and 2012 respectively).  </w:t>
+      </w:r>
+      <w:r>
+        <w:rPr>
+          <w:rFonts w:ascii="Times" w:hAnsi="Times"/>
+          <w:color w:val="000000" w:themeColor="text1"/>
+        </w:rPr>
+        <w:t>This</w:t>
+      </w:r>
       <w:r>
         <w:rPr>
           <w:rFonts w:ascii="Times" w:hAnsi="Times"/>
@@ -568,77 +692,7 @@
           <w:rFonts w:ascii="Times" w:hAnsi="Times"/>
           <w:color w:val="000000" w:themeColor="text1"/>
         </w:rPr>
-        <w:t>in 2007, the Texas Medical Board adopted regulations with regards</w:t>
-      </w:r>
-      <w:r>
-        <w:rPr>
-          <w:rFonts w:ascii="Times" w:hAnsi="Times"/>
-          <w:color w:val="000000" w:themeColor="text1"/>
-        </w:rPr>
-        <w:t xml:space="preserve"> </w:t>
-      </w:r>
-      <w:r>
-        <w:rPr>
-          <w:rFonts w:ascii="Times" w:hAnsi="Times"/>
-          <w:color w:val="000000" w:themeColor="text1"/>
-        </w:rPr>
-        <w:t>to treating pain with controlled substances. The guidelines include performing</w:t>
-      </w:r>
-      <w:r>
-        <w:rPr>
-          <w:rFonts w:ascii="Times" w:hAnsi="Times"/>
-          <w:color w:val="000000" w:themeColor="text1"/>
-        </w:rPr>
-        <w:t xml:space="preserve"> </w:t>
-      </w:r>
-      <w:r>
-        <w:rPr>
-          <w:rFonts w:ascii="Times" w:hAnsi="Times"/>
-          <w:color w:val="000000" w:themeColor="text1"/>
-        </w:rPr>
-        <w:t xml:space="preserve">a patient evaluation before prescribing </w:t>
-      </w:r>
-      <w:r>
-        <w:rPr>
-          <w:rFonts w:ascii="Times" w:hAnsi="Times"/>
-          <w:color w:val="000000" w:themeColor="text1"/>
-        </w:rPr>
-        <w:t>opioids obtaining</w:t>
-      </w:r>
-      <w:r>
-        <w:rPr>
-          <w:rFonts w:ascii="Times" w:hAnsi="Times"/>
-          <w:color w:val="000000" w:themeColor="text1"/>
-        </w:rPr>
-        <w:t xml:space="preserve"> informed consent from the </w:t>
-      </w:r>
-      <w:r>
-        <w:rPr>
-          <w:rFonts w:ascii="Times" w:hAnsi="Times"/>
-          <w:color w:val="000000" w:themeColor="text1"/>
-        </w:rPr>
-        <w:t>patient for</w:t>
-      </w:r>
-      <w:r>
-        <w:rPr>
-          <w:rFonts w:ascii="Times" w:hAnsi="Times"/>
-          <w:color w:val="000000" w:themeColor="text1"/>
-        </w:rPr>
-        <w:t xml:space="preserve"> opioid treatment, conduct periodic review of the opioid treatment, and</w:t>
-      </w:r>
-      <w:r>
-        <w:rPr>
-          <w:rFonts w:ascii="Times" w:hAnsi="Times"/>
-          <w:color w:val="000000" w:themeColor="text1"/>
-        </w:rPr>
-        <w:t xml:space="preserve"> </w:t>
-      </w:r>
-      <w:r>
-        <w:rPr>
-          <w:rFonts w:ascii="Times" w:hAnsi="Times"/>
-          <w:color w:val="000000" w:themeColor="text1"/>
-        </w:rPr>
-        <w:t>maintain a complete medical record of the patient's treatment</w:t>
+        <w:t>in 2007, the Texas Medical Board adopted regulations with regards to treating pain with controlled substances. The guidelines include performing a patient evaluation before prescribing opioids obtaining informed consent from the patient for opioid treatment, conduct periodic review of the opioid treatment, and maintain a complete medical record of the patient's treatment</w:t>
       </w:r>
     </w:p>
     <w:p>
@@ -1415,7 +1469,6 @@
           <w:sz w:val="22"/>
           <w:szCs w:val="22"/>
         </w:rPr>
-        <w:lastRenderedPageBreak/>
         <w:t>Table</w:t>
       </w:r>
       <w:r>
@@ -5576,7 +5629,6 @@
           <w:i/>
           <w:iCs/>
         </w:rPr>
-        <w:lastRenderedPageBreak/>
         <w:t>Fig</w:t>
       </w:r>
       <w:r>
@@ -5706,21 +5758,7 @@
           <w:sz w:val="28"/>
           <w:szCs w:val="28"/>
         </w:rPr>
-        <w:t>O</w:t>
-      </w:r>
-      <w:r>
-        <w:rPr>
-          <w:sz w:val="28"/>
-          <w:szCs w:val="28"/>
-        </w:rPr>
-        <w:t>pioids</w:t>
-      </w:r>
-      <w:r>
-        <w:rPr>
-          <w:sz w:val="28"/>
-          <w:szCs w:val="28"/>
-        </w:rPr>
-        <w:t xml:space="preserve"> – Shipments </w:t>
+        <w:t xml:space="preserve">Opioids – Shipments </w:t>
       </w:r>
     </w:p>
     <w:p/>
@@ -6792,6 +6830,9 @@
     </w:p>
     <w:p>
       <w:r>
+        <w:rPr>
+          <w:noProof/>
+        </w:rPr>
         <w:drawing>
           <wp:inline distT="0" distB="0" distL="0" distR="0" wp14:anchorId="7004BBDF" wp14:editId="7A865B8A">
             <wp:extent cx="5943600" cy="4417695"/>
@@ -10717,7 +10758,7 @@
 </file>
 
 <file path=word/endnotes.xml><?xml version="1.0" encoding="utf-8"?>
-<w:endnotes xmlns:wpc="http://schemas.microsoft.com/office/word/2010/wordprocessingCanvas" xmlns:cx="http://schemas.microsoft.com/office/drawing/2014/chartex" xmlns:cx1="http://schemas.microsoft.com/office/drawing/2015/9/8/chartex" xmlns:cx2="http://schemas.microsoft.com/office/drawing/2015/10/21/chartex" xmlns:cx3="http://schemas.microsoft.com/office/drawing/2016/5/9/chartex" xmlns:cx4="http://schemas.microsoft.com/office/drawing/2016/5/10/chartex" xmlns:cx5="http://schemas.microsoft.com/office/drawing/2016/5/11/chartex" xmlns:cx6="http://schemas.microsoft.com/office/drawing/2016/5/12/chartex" xmlns:cx7="http://schemas.microsoft.com/office/drawing/2016/5/13/chartex" xmlns:cx8="http://schemas.microsoft.com/office/drawing/2016/5/14/chartex" xmlns:mc="http://schemas.openxmlformats.org/markup-compatibility/2006" xmlns:aink="http://schemas.microsoft.com/office/drawing/2016/ink" xmlns:am3d="http://schemas.microsoft.com/office/drawing/2017/model3d" xmlns:o="urn:schemas-microsoft-com:office:office" xmlns:oel="http://schemas.microsoft.com/office/2019/extlst" xmlns:r="http://schemas.openxmlformats.org/officeDocument/2006/relationships" xmlns:m="http://schemas.openxmlformats.org/officeDocument/2006/math" xmlns:v="urn:schemas-microsoft-com:vml" xmlns:wp14="http://schemas.microsoft.com/office/word/2010/wordprocessingDrawing" xmlns:wp="http://schemas.openxmlformats.org/drawingml/2006/wordprocessingDrawing" xmlns:w10="urn:schemas-microsoft-com:office:word" xmlns:w="http://schemas.openxmlformats.org/wordprocessingml/2006/main" xmlns:w14="http://schemas.microsoft.com/office/word/2010/wordml" xmlns:w15="http://schemas.microsoft.com/office/word/2012/wordml" xmlns:w16cex="http://schemas.microsoft.com/office/word/2018/wordml/cex" xmlns:w16cid="http://schemas.microsoft.com/office/word/2016/wordml/cid" xmlns:w16="http://schemas.microsoft.com/office/word/2018/wordml" xmlns:w16sdtdh="http://schemas.microsoft.com/office/word/2020/wordml/sdtdatahash" xmlns:w16se="http://schemas.microsoft.com/office/word/2015/wordml/symex" xmlns:wpg="http://schemas.microsoft.com/office/word/2010/wordprocessingGroup" xmlns:wpi="http://schemas.microsoft.com/office/word/2010/wordprocessingInk" xmlns:wne="http://schemas.microsoft.com/office/word/2006/wordml" xmlns:wps="http://schemas.microsoft.com/office/word/2010/wordprocessingShape" mc:Ignorable="w14 w15 w16se w16cid w16 w16cex w16sdtdh wp14">
+<w:endnotes xmlns:wpc="http://schemas.microsoft.com/office/word/2010/wordprocessingCanvas" xmlns:cx="http://schemas.microsoft.com/office/drawing/2014/chartex" xmlns:cx1="http://schemas.microsoft.com/office/drawing/2015/9/8/chartex" xmlns:cx2="http://schemas.microsoft.com/office/drawing/2015/10/21/chartex" xmlns:cx3="http://schemas.microsoft.com/office/drawing/2016/5/9/chartex" xmlns:cx4="http://schemas.microsoft.com/office/drawing/2016/5/10/chartex" xmlns:cx5="http://schemas.microsoft.com/office/drawing/2016/5/11/chartex" xmlns:cx6="http://schemas.microsoft.com/office/drawing/2016/5/12/chartex" xmlns:cx7="http://schemas.microsoft.com/office/drawing/2016/5/13/chartex" xmlns:cx8="http://schemas.microsoft.com/office/drawing/2016/5/14/chartex" xmlns:mc="http://schemas.openxmlformats.org/markup-compatibility/2006" xmlns:aink="http://schemas.microsoft.com/office/drawing/2016/ink" xmlns:am3d="http://schemas.microsoft.com/office/drawing/2017/model3d" xmlns:o="urn:schemas-microsoft-com:office:office" xmlns:r="http://schemas.openxmlformats.org/officeDocument/2006/relationships" xmlns:m="http://schemas.openxmlformats.org/officeDocument/2006/math" xmlns:v="urn:schemas-microsoft-com:vml" xmlns:wp14="http://schemas.microsoft.com/office/word/2010/wordprocessingDrawing" xmlns:wp="http://schemas.openxmlformats.org/drawingml/2006/wordprocessingDrawing" xmlns:w10="urn:schemas-microsoft-com:office:word" xmlns:w="http://schemas.openxmlformats.org/wordprocessingml/2006/main" xmlns:w14="http://schemas.microsoft.com/office/word/2010/wordml" xmlns:w15="http://schemas.microsoft.com/office/word/2012/wordml" xmlns:w16cid="http://schemas.microsoft.com/office/word/2016/wordml/cid" xmlns:w16se="http://schemas.microsoft.com/office/word/2015/wordml/symex" xmlns:wpg="http://schemas.microsoft.com/office/word/2010/wordprocessingGroup" xmlns:wpi="http://schemas.microsoft.com/office/word/2010/wordprocessingInk" xmlns:wne="http://schemas.microsoft.com/office/word/2006/wordml" xmlns:wps="http://schemas.microsoft.com/office/word/2010/wordprocessingShape" mc:Ignorable="w14 w15 w16se w16cid wp14">
   <w:endnote w:type="separator" w:id="-1">
     <w:p>
       <w:r>
@@ -10736,7 +10777,7 @@
 </file>
 
 <file path=word/footer1.xml><?xml version="1.0" encoding="utf-8"?>
-<w:ftr xmlns:wpc="http://schemas.microsoft.com/office/word/2010/wordprocessingCanvas" xmlns:cx="http://schemas.microsoft.com/office/drawing/2014/chartex" xmlns:cx1="http://schemas.microsoft.com/office/drawing/2015/9/8/chartex" xmlns:cx2="http://schemas.microsoft.com/office/drawing/2015/10/21/chartex" xmlns:cx3="http://schemas.microsoft.com/office/drawing/2016/5/9/chartex" xmlns:cx4="http://schemas.microsoft.com/office/drawing/2016/5/10/chartex" xmlns:cx5="http://schemas.microsoft.com/office/drawing/2016/5/11/chartex" xmlns:cx6="http://schemas.microsoft.com/office/drawing/2016/5/12/chartex" xmlns:cx7="http://schemas.microsoft.com/office/drawing/2016/5/13/chartex" xmlns:cx8="http://schemas.microsoft.com/office/drawing/2016/5/14/chartex" xmlns:mc="http://schemas.openxmlformats.org/markup-compatibility/2006" xmlns:aink="http://schemas.microsoft.com/office/drawing/2016/ink" xmlns:am3d="http://schemas.microsoft.com/office/drawing/2017/model3d" xmlns:o="urn:schemas-microsoft-com:office:office" xmlns:oel="http://schemas.microsoft.com/office/2019/extlst" xmlns:r="http://schemas.openxmlformats.org/officeDocument/2006/relationships" xmlns:m="http://schemas.openxmlformats.org/officeDocument/2006/math" xmlns:v="urn:schemas-microsoft-com:vml" xmlns:wp14="http://schemas.microsoft.com/office/word/2010/wordprocessingDrawing" xmlns:wp="http://schemas.openxmlformats.org/drawingml/2006/wordprocessingDrawing" xmlns:w10="urn:schemas-microsoft-com:office:word" xmlns:w="http://schemas.openxmlformats.org/wordprocessingml/2006/main" xmlns:w14="http://schemas.microsoft.com/office/word/2010/wordml" xmlns:w15="http://schemas.microsoft.com/office/word/2012/wordml" xmlns:w16cex="http://schemas.microsoft.com/office/word/2018/wordml/cex" xmlns:w16cid="http://schemas.microsoft.com/office/word/2016/wordml/cid" xmlns:w16="http://schemas.microsoft.com/office/word/2018/wordml" xmlns:w16sdtdh="http://schemas.microsoft.com/office/word/2020/wordml/sdtdatahash" xmlns:w16se="http://schemas.microsoft.com/office/word/2015/wordml/symex" xmlns:wpg="http://schemas.microsoft.com/office/word/2010/wordprocessingGroup" xmlns:wpi="http://schemas.microsoft.com/office/word/2010/wordprocessingInk" xmlns:wne="http://schemas.microsoft.com/office/word/2006/wordml" xmlns:wps="http://schemas.microsoft.com/office/word/2010/wordprocessingShape" mc:Ignorable="w14 w15 w16se w16cid w16 w16cex w16sdtdh wp14">
+<w:ftr xmlns:wpc="http://schemas.microsoft.com/office/word/2010/wordprocessingCanvas" xmlns:cx="http://schemas.microsoft.com/office/drawing/2014/chartex" xmlns:cx1="http://schemas.microsoft.com/office/drawing/2015/9/8/chartex" xmlns:cx2="http://schemas.microsoft.com/office/drawing/2015/10/21/chartex" xmlns:cx3="http://schemas.microsoft.com/office/drawing/2016/5/9/chartex" xmlns:cx4="http://schemas.microsoft.com/office/drawing/2016/5/10/chartex" xmlns:cx5="http://schemas.microsoft.com/office/drawing/2016/5/11/chartex" xmlns:cx6="http://schemas.microsoft.com/office/drawing/2016/5/12/chartex" xmlns:cx7="http://schemas.microsoft.com/office/drawing/2016/5/13/chartex" xmlns:cx8="http://schemas.microsoft.com/office/drawing/2016/5/14/chartex" xmlns:mc="http://schemas.openxmlformats.org/markup-compatibility/2006" xmlns:aink="http://schemas.microsoft.com/office/drawing/2016/ink" xmlns:am3d="http://schemas.microsoft.com/office/drawing/2017/model3d" xmlns:o="urn:schemas-microsoft-com:office:office" xmlns:r="http://schemas.openxmlformats.org/officeDocument/2006/relationships" xmlns:m="http://schemas.openxmlformats.org/officeDocument/2006/math" xmlns:v="urn:schemas-microsoft-com:vml" xmlns:wp14="http://schemas.microsoft.com/office/word/2010/wordprocessingDrawing" xmlns:wp="http://schemas.openxmlformats.org/drawingml/2006/wordprocessingDrawing" xmlns:w10="urn:schemas-microsoft-com:office:word" xmlns:w="http://schemas.openxmlformats.org/wordprocessingml/2006/main" xmlns:w14="http://schemas.microsoft.com/office/word/2010/wordml" xmlns:w15="http://schemas.microsoft.com/office/word/2012/wordml" xmlns:w16cid="http://schemas.microsoft.com/office/word/2016/wordml/cid" xmlns:w16se="http://schemas.microsoft.com/office/word/2015/wordml/symex" xmlns:wpg="http://schemas.microsoft.com/office/word/2010/wordprocessingGroup" xmlns:wpi="http://schemas.microsoft.com/office/word/2010/wordprocessingInk" xmlns:wne="http://schemas.microsoft.com/office/word/2006/wordml" xmlns:wps="http://schemas.microsoft.com/office/word/2010/wordprocessingShape" mc:Ignorable="w14 w15 w16se w16cid wp14">
   <w:sdt>
     <w:sdtPr>
       <w:rPr>
@@ -10748,6 +10789,11 @@
         <w:docPartUnique/>
       </w:docPartObj>
     </w:sdtPr>
+    <w:sdtEndPr>
+      <w:rPr>
+        <w:rStyle w:val="PageNumber"/>
+      </w:rPr>
+    </w:sdtEndPr>
     <w:sdtContent>
       <w:p>
         <w:pPr>
@@ -10787,7 +10833,7 @@
 </file>
 
 <file path=word/footer2.xml><?xml version="1.0" encoding="utf-8"?>
-<w:ftr xmlns:wpc="http://schemas.microsoft.com/office/word/2010/wordprocessingCanvas" xmlns:cx="http://schemas.microsoft.com/office/drawing/2014/chartex" xmlns:cx1="http://schemas.microsoft.com/office/drawing/2015/9/8/chartex" xmlns:cx2="http://schemas.microsoft.com/office/drawing/2015/10/21/chartex" xmlns:cx3="http://schemas.microsoft.com/office/drawing/2016/5/9/chartex" xmlns:cx4="http://schemas.microsoft.com/office/drawing/2016/5/10/chartex" xmlns:cx5="http://schemas.microsoft.com/office/drawing/2016/5/11/chartex" xmlns:cx6="http://schemas.microsoft.com/office/drawing/2016/5/12/chartex" xmlns:cx7="http://schemas.microsoft.com/office/drawing/2016/5/13/chartex" xmlns:cx8="http://schemas.microsoft.com/office/drawing/2016/5/14/chartex" xmlns:mc="http://schemas.openxmlformats.org/markup-compatibility/2006" xmlns:aink="http://schemas.microsoft.com/office/drawing/2016/ink" xmlns:am3d="http://schemas.microsoft.com/office/drawing/2017/model3d" xmlns:o="urn:schemas-microsoft-com:office:office" xmlns:oel="http://schemas.microsoft.com/office/2019/extlst" xmlns:r="http://schemas.openxmlformats.org/officeDocument/2006/relationships" xmlns:m="http://schemas.openxmlformats.org/officeDocument/2006/math" xmlns:v="urn:schemas-microsoft-com:vml" xmlns:wp14="http://schemas.microsoft.com/office/word/2010/wordprocessingDrawing" xmlns:wp="http://schemas.openxmlformats.org/drawingml/2006/wordprocessingDrawing" xmlns:w10="urn:schemas-microsoft-com:office:word" xmlns:w="http://schemas.openxmlformats.org/wordprocessingml/2006/main" xmlns:w14="http://schemas.microsoft.com/office/word/2010/wordml" xmlns:w15="http://schemas.microsoft.com/office/word/2012/wordml" xmlns:w16cex="http://schemas.microsoft.com/office/word/2018/wordml/cex" xmlns:w16cid="http://schemas.microsoft.com/office/word/2016/wordml/cid" xmlns:w16="http://schemas.microsoft.com/office/word/2018/wordml" xmlns:w16sdtdh="http://schemas.microsoft.com/office/word/2020/wordml/sdtdatahash" xmlns:w16se="http://schemas.microsoft.com/office/word/2015/wordml/symex" xmlns:wpg="http://schemas.microsoft.com/office/word/2010/wordprocessingGroup" xmlns:wpi="http://schemas.microsoft.com/office/word/2010/wordprocessingInk" xmlns:wne="http://schemas.microsoft.com/office/word/2006/wordml" xmlns:wps="http://schemas.microsoft.com/office/word/2010/wordprocessingShape" mc:Ignorable="w14 w15 w16se w16cid w16 w16cex w16sdtdh wp14">
+<w:ftr xmlns:wpc="http://schemas.microsoft.com/office/word/2010/wordprocessingCanvas" xmlns:cx="http://schemas.microsoft.com/office/drawing/2014/chartex" xmlns:cx1="http://schemas.microsoft.com/office/drawing/2015/9/8/chartex" xmlns:cx2="http://schemas.microsoft.com/office/drawing/2015/10/21/chartex" xmlns:cx3="http://schemas.microsoft.com/office/drawing/2016/5/9/chartex" xmlns:cx4="http://schemas.microsoft.com/office/drawing/2016/5/10/chartex" xmlns:cx5="http://schemas.microsoft.com/office/drawing/2016/5/11/chartex" xmlns:cx6="http://schemas.microsoft.com/office/drawing/2016/5/12/chartex" xmlns:cx7="http://schemas.microsoft.com/office/drawing/2016/5/13/chartex" xmlns:cx8="http://schemas.microsoft.com/office/drawing/2016/5/14/chartex" xmlns:mc="http://schemas.openxmlformats.org/markup-compatibility/2006" xmlns:aink="http://schemas.microsoft.com/office/drawing/2016/ink" xmlns:am3d="http://schemas.microsoft.com/office/drawing/2017/model3d" xmlns:o="urn:schemas-microsoft-com:office:office" xmlns:r="http://schemas.openxmlformats.org/officeDocument/2006/relationships" xmlns:m="http://schemas.openxmlformats.org/officeDocument/2006/math" xmlns:v="urn:schemas-microsoft-com:vml" xmlns:wp14="http://schemas.microsoft.com/office/word/2010/wordprocessingDrawing" xmlns:wp="http://schemas.openxmlformats.org/drawingml/2006/wordprocessingDrawing" xmlns:w10="urn:schemas-microsoft-com:office:word" xmlns:w="http://schemas.openxmlformats.org/wordprocessingml/2006/main" xmlns:w14="http://schemas.microsoft.com/office/word/2010/wordml" xmlns:w15="http://schemas.microsoft.com/office/word/2012/wordml" xmlns:w16cid="http://schemas.microsoft.com/office/word/2016/wordml/cid" xmlns:w16se="http://schemas.microsoft.com/office/word/2015/wordml/symex" xmlns:wpg="http://schemas.microsoft.com/office/word/2010/wordprocessingGroup" xmlns:wpi="http://schemas.microsoft.com/office/word/2010/wordprocessingInk" xmlns:wne="http://schemas.microsoft.com/office/word/2006/wordml" xmlns:wps="http://schemas.microsoft.com/office/word/2010/wordprocessingShape" mc:Ignorable="w14 w15 w16se w16cid wp14">
   <w:sdt>
     <w:sdtPr>
       <w:rPr>
@@ -10799,6 +10845,11 @@
         <w:docPartUnique/>
       </w:docPartObj>
     </w:sdtPr>
+    <w:sdtEndPr>
+      <w:rPr>
+        <w:rStyle w:val="PageNumber"/>
+      </w:rPr>
+    </w:sdtEndPr>
     <w:sdtContent>
       <w:p>
         <w:pPr>
@@ -10851,7 +10902,7 @@
 </file>
 
 <file path=word/footnotes.xml><?xml version="1.0" encoding="utf-8"?>
-<w:footnotes xmlns:wpc="http://schemas.microsoft.com/office/word/2010/wordprocessingCanvas" xmlns:cx="http://schemas.microsoft.com/office/drawing/2014/chartex" xmlns:cx1="http://schemas.microsoft.com/office/drawing/2015/9/8/chartex" xmlns:cx2="http://schemas.microsoft.com/office/drawing/2015/10/21/chartex" xmlns:cx3="http://schemas.microsoft.com/office/drawing/2016/5/9/chartex" xmlns:cx4="http://schemas.microsoft.com/office/drawing/2016/5/10/chartex" xmlns:cx5="http://schemas.microsoft.com/office/drawing/2016/5/11/chartex" xmlns:cx6="http://schemas.microsoft.com/office/drawing/2016/5/12/chartex" xmlns:cx7="http://schemas.microsoft.com/office/drawing/2016/5/13/chartex" xmlns:cx8="http://schemas.microsoft.com/office/drawing/2016/5/14/chartex" xmlns:mc="http://schemas.openxmlformats.org/markup-compatibility/2006" xmlns:aink="http://schemas.microsoft.com/office/drawing/2016/ink" xmlns:am3d="http://schemas.microsoft.com/office/drawing/2017/model3d" xmlns:o="urn:schemas-microsoft-com:office:office" xmlns:oel="http://schemas.microsoft.com/office/2019/extlst" xmlns:r="http://schemas.openxmlformats.org/officeDocument/2006/relationships" xmlns:m="http://schemas.openxmlformats.org/officeDocument/2006/math" xmlns:v="urn:schemas-microsoft-com:vml" xmlns:wp14="http://schemas.microsoft.com/office/word/2010/wordprocessingDrawing" xmlns:wp="http://schemas.openxmlformats.org/drawingml/2006/wordprocessingDrawing" xmlns:w10="urn:schemas-microsoft-com:office:word" xmlns:w="http://schemas.openxmlformats.org/wordprocessingml/2006/main" xmlns:w14="http://schemas.microsoft.com/office/word/2010/wordml" xmlns:w15="http://schemas.microsoft.com/office/word/2012/wordml" xmlns:w16cex="http://schemas.microsoft.com/office/word/2018/wordml/cex" xmlns:w16cid="http://schemas.microsoft.com/office/word/2016/wordml/cid" xmlns:w16="http://schemas.microsoft.com/office/word/2018/wordml" xmlns:w16sdtdh="http://schemas.microsoft.com/office/word/2020/wordml/sdtdatahash" xmlns:w16se="http://schemas.microsoft.com/office/word/2015/wordml/symex" xmlns:wpg="http://schemas.microsoft.com/office/word/2010/wordprocessingGroup" xmlns:wpi="http://schemas.microsoft.com/office/word/2010/wordprocessingInk" xmlns:wne="http://schemas.microsoft.com/office/word/2006/wordml" xmlns:wps="http://schemas.microsoft.com/office/word/2010/wordprocessingShape" mc:Ignorable="w14 w15 w16se w16cid w16 w16cex w16sdtdh wp14">
+<w:footnotes xmlns:wpc="http://schemas.microsoft.com/office/word/2010/wordprocessingCanvas" xmlns:cx="http://schemas.microsoft.com/office/drawing/2014/chartex" xmlns:cx1="http://schemas.microsoft.com/office/drawing/2015/9/8/chartex" xmlns:cx2="http://schemas.microsoft.com/office/drawing/2015/10/21/chartex" xmlns:cx3="http://schemas.microsoft.com/office/drawing/2016/5/9/chartex" xmlns:cx4="http://schemas.microsoft.com/office/drawing/2016/5/10/chartex" xmlns:cx5="http://schemas.microsoft.com/office/drawing/2016/5/11/chartex" xmlns:cx6="http://schemas.microsoft.com/office/drawing/2016/5/12/chartex" xmlns:cx7="http://schemas.microsoft.com/office/drawing/2016/5/13/chartex" xmlns:cx8="http://schemas.microsoft.com/office/drawing/2016/5/14/chartex" xmlns:mc="http://schemas.openxmlformats.org/markup-compatibility/2006" xmlns:aink="http://schemas.microsoft.com/office/drawing/2016/ink" xmlns:am3d="http://schemas.microsoft.com/office/drawing/2017/model3d" xmlns:o="urn:schemas-microsoft-com:office:office" xmlns:r="http://schemas.openxmlformats.org/officeDocument/2006/relationships" xmlns:m="http://schemas.openxmlformats.org/officeDocument/2006/math" xmlns:v="urn:schemas-microsoft-com:vml" xmlns:wp14="http://schemas.microsoft.com/office/word/2010/wordprocessingDrawing" xmlns:wp="http://schemas.openxmlformats.org/drawingml/2006/wordprocessingDrawing" xmlns:w10="urn:schemas-microsoft-com:office:word" xmlns:w="http://schemas.openxmlformats.org/wordprocessingml/2006/main" xmlns:w14="http://schemas.microsoft.com/office/word/2010/wordml" xmlns:w15="http://schemas.microsoft.com/office/word/2012/wordml" xmlns:w16cid="http://schemas.microsoft.com/office/word/2016/wordml/cid" xmlns:w16se="http://schemas.microsoft.com/office/word/2015/wordml/symex" xmlns:wpg="http://schemas.microsoft.com/office/word/2010/wordprocessingGroup" xmlns:wpi="http://schemas.microsoft.com/office/word/2010/wordprocessingInk" xmlns:wne="http://schemas.microsoft.com/office/word/2006/wordml" xmlns:wps="http://schemas.microsoft.com/office/word/2010/wordprocessingShape" mc:Ignorable="w14 w15 w16se w16cid wp14">
   <w:footnote w:type="separator" w:id="-1">
     <w:p>
       <w:r>
@@ -10870,7 +10921,7 @@
 </file>
 
 <file path=word/numbering.xml><?xml version="1.0" encoding="utf-8"?>
-<w:numbering xmlns:wpc="http://schemas.microsoft.com/office/word/2010/wordprocessingCanvas" xmlns:cx="http://schemas.microsoft.com/office/drawing/2014/chartex" xmlns:cx1="http://schemas.microsoft.com/office/drawing/2015/9/8/chartex" xmlns:cx2="http://schemas.microsoft.com/office/drawing/2015/10/21/chartex" xmlns:cx3="http://schemas.microsoft.com/office/drawing/2016/5/9/chartex" xmlns:cx4="http://schemas.microsoft.com/office/drawing/2016/5/10/chartex" xmlns:cx5="http://schemas.microsoft.com/office/drawing/2016/5/11/chartex" xmlns:cx6="http://schemas.microsoft.com/office/drawing/2016/5/12/chartex" xmlns:cx7="http://schemas.microsoft.com/office/drawing/2016/5/13/chartex" xmlns:cx8="http://schemas.microsoft.com/office/drawing/2016/5/14/chartex" xmlns:mc="http://schemas.openxmlformats.org/markup-compatibility/2006" xmlns:aink="http://schemas.microsoft.com/office/drawing/2016/ink" xmlns:am3d="http://schemas.microsoft.com/office/drawing/2017/model3d" xmlns:o="urn:schemas-microsoft-com:office:office" xmlns:oel="http://schemas.microsoft.com/office/2019/extlst" xmlns:r="http://schemas.openxmlformats.org/officeDocument/2006/relationships" xmlns:m="http://schemas.openxmlformats.org/officeDocument/2006/math" xmlns:v="urn:schemas-microsoft-com:vml" xmlns:wp14="http://schemas.microsoft.com/office/word/2010/wordprocessingDrawing" xmlns:wp="http://schemas.openxmlformats.org/drawingml/2006/wordprocessingDrawing" xmlns:w10="urn:schemas-microsoft-com:office:word" xmlns:w="http://schemas.openxmlformats.org/wordprocessingml/2006/main" xmlns:w14="http://schemas.microsoft.com/office/word/2010/wordml" xmlns:w15="http://schemas.microsoft.com/office/word/2012/wordml" xmlns:w16cex="http://schemas.microsoft.com/office/word/2018/wordml/cex" xmlns:w16cid="http://schemas.microsoft.com/office/word/2016/wordml/cid" xmlns:w16="http://schemas.microsoft.com/office/word/2018/wordml" xmlns:w16sdtdh="http://schemas.microsoft.com/office/word/2020/wordml/sdtdatahash" xmlns:w16se="http://schemas.microsoft.com/office/word/2015/wordml/symex" xmlns:wpg="http://schemas.microsoft.com/office/word/2010/wordprocessingGroup" xmlns:wpi="http://schemas.microsoft.com/office/word/2010/wordprocessingInk" xmlns:wne="http://schemas.microsoft.com/office/word/2006/wordml" xmlns:wps="http://schemas.microsoft.com/office/word/2010/wordprocessingShape" mc:Ignorable="w14 w15 w16se w16cid w16 w16cex w16sdtdh wp14">
+<w:numbering xmlns:wpc="http://schemas.microsoft.com/office/word/2010/wordprocessingCanvas" xmlns:cx="http://schemas.microsoft.com/office/drawing/2014/chartex" xmlns:cx1="http://schemas.microsoft.com/office/drawing/2015/9/8/chartex" xmlns:cx2="http://schemas.microsoft.com/office/drawing/2015/10/21/chartex" xmlns:cx3="http://schemas.microsoft.com/office/drawing/2016/5/9/chartex" xmlns:cx4="http://schemas.microsoft.com/office/drawing/2016/5/10/chartex" xmlns:cx5="http://schemas.microsoft.com/office/drawing/2016/5/11/chartex" xmlns:cx6="http://schemas.microsoft.com/office/drawing/2016/5/12/chartex" xmlns:cx7="http://schemas.microsoft.com/office/drawing/2016/5/13/chartex" xmlns:cx8="http://schemas.microsoft.com/office/drawing/2016/5/14/chartex" xmlns:mc="http://schemas.openxmlformats.org/markup-compatibility/2006" xmlns:aink="http://schemas.microsoft.com/office/drawing/2016/ink" xmlns:am3d="http://schemas.microsoft.com/office/drawing/2017/model3d" xmlns:o="urn:schemas-microsoft-com:office:office" xmlns:r="http://schemas.openxmlformats.org/officeDocument/2006/relationships" xmlns:m="http://schemas.openxmlformats.org/officeDocument/2006/math" xmlns:v="urn:schemas-microsoft-com:vml" xmlns:wp14="http://schemas.microsoft.com/office/word/2010/wordprocessingDrawing" xmlns:wp="http://schemas.openxmlformats.org/drawingml/2006/wordprocessingDrawing" xmlns:w10="urn:schemas-microsoft-com:office:word" xmlns:w="http://schemas.openxmlformats.org/wordprocessingml/2006/main" xmlns:w14="http://schemas.microsoft.com/office/word/2010/wordml" xmlns:w15="http://schemas.microsoft.com/office/word/2012/wordml" xmlns:w16cid="http://schemas.microsoft.com/office/word/2016/wordml/cid" xmlns:w16se="http://schemas.microsoft.com/office/word/2015/wordml/symex" xmlns:wpg="http://schemas.microsoft.com/office/word/2010/wordprocessingGroup" xmlns:wpi="http://schemas.microsoft.com/office/word/2010/wordprocessingInk" xmlns:wne="http://schemas.microsoft.com/office/word/2006/wordml" xmlns:wps="http://schemas.microsoft.com/office/word/2010/wordprocessingShape" mc:Ignorable="w14 w15 w16se w16cid wp14">
   <w:abstractNum w:abstractNumId="0" w15:restartNumberingAfterBreak="0">
     <w:nsid w:val="28BB3966"/>
     <w:multiLevelType w:val="hybridMultilevel"/>
@@ -11135,20 +11186,20 @@
       </w:pPr>
     </w:lvl>
   </w:abstractNum>
-  <w:num w:numId="1" w16cid:durableId="2092198803">
+  <w:num w:numId="1">
     <w:abstractNumId w:val="1"/>
   </w:num>
-  <w:num w:numId="2" w16cid:durableId="1114472100">
+  <w:num w:numId="2">
     <w:abstractNumId w:val="2"/>
   </w:num>
-  <w:num w:numId="3" w16cid:durableId="779446630">
+  <w:num w:numId="3">
     <w:abstractNumId w:val="0"/>
   </w:num>
 </w:numbering>
 </file>
 
 <file path=word/styles.xml><?xml version="1.0" encoding="utf-8"?>
-<w:styles xmlns:mc="http://schemas.openxmlformats.org/markup-compatibility/2006" xmlns:r="http://schemas.openxmlformats.org/officeDocument/2006/relationships" xmlns:w="http://schemas.openxmlformats.org/wordprocessingml/2006/main" xmlns:w14="http://schemas.microsoft.com/office/word/2010/wordml" xmlns:w15="http://schemas.microsoft.com/office/word/2012/wordml" xmlns:w16cex="http://schemas.microsoft.com/office/word/2018/wordml/cex" xmlns:w16cid="http://schemas.microsoft.com/office/word/2016/wordml/cid" xmlns:w16="http://schemas.microsoft.com/office/word/2018/wordml" xmlns:w16sdtdh="http://schemas.microsoft.com/office/word/2020/wordml/sdtdatahash" xmlns:w16se="http://schemas.microsoft.com/office/word/2015/wordml/symex" mc:Ignorable="w14 w15 w16se w16cid w16 w16cex w16sdtdh">
+<w:styles xmlns:mc="http://schemas.openxmlformats.org/markup-compatibility/2006" xmlns:r="http://schemas.openxmlformats.org/officeDocument/2006/relationships" xmlns:w="http://schemas.openxmlformats.org/wordprocessingml/2006/main" xmlns:w14="http://schemas.microsoft.com/office/word/2010/wordml" xmlns:w15="http://schemas.microsoft.com/office/word/2012/wordml" xmlns:w16cid="http://schemas.microsoft.com/office/word/2016/wordml/cid" xmlns:w16se="http://schemas.microsoft.com/office/word/2015/wordml/symex" mc:Ignorable="w14 w15 w16se w16cid">
   <w:docDefaults>
     <w:rPrDefault>
       <w:rPr>
@@ -11160,7 +11211,7 @@
     </w:rPrDefault>
     <w:pPrDefault/>
   </w:docDefaults>
-  <w:latentStyles w:defLockedState="0" w:defUIPriority="99" w:defSemiHidden="0" w:defUnhideWhenUsed="0" w:defQFormat="0" w:count="376">
+  <w:latentStyles w:defLockedState="0" w:defUIPriority="99" w:defSemiHidden="0" w:defUnhideWhenUsed="0" w:defQFormat="0" w:count="375">
     <w:lsdException w:name="Normal" w:uiPriority="0" w:qFormat="1"/>
     <w:lsdException w:name="heading 1" w:uiPriority="9" w:qFormat="1"/>
     <w:lsdException w:name="heading 2" w:semiHidden="1" w:uiPriority="9" w:unhideWhenUsed="1" w:qFormat="1"/>
@@ -11536,7 +11587,6 @@
     <w:lsdException w:name="Smart Hyperlink" w:semiHidden="1" w:unhideWhenUsed="1"/>
     <w:lsdException w:name="Hashtag" w:semiHidden="1" w:unhideWhenUsed="1"/>
     <w:lsdException w:name="Unresolved Mention" w:semiHidden="1" w:unhideWhenUsed="1"/>
-    <w:lsdException w:name="Smart Link" w:semiHidden="1" w:unhideWhenUsed="1"/>
   </w:latentStyles>
   <w:style w:type="paragraph" w:default="1" w:styleId="Normal">
     <w:name w:val="Normal"/>

</xml_diff>

<commit_message>
added graph for opiod shipments in washington
</commit_message>
<xml_diff>
--- a/40_Draft_Reports/Report_for_NickEubank.docx
+++ b/40_Draft_Reports/Report_for_NickEubank.docx
@@ -6323,49 +6323,19 @@
         <w:rPr>
           <w:rFonts w:ascii="Times" w:hAnsi="Times"/>
         </w:rPr>
-        <w:t xml:space="preserve"> The opioid shipments for Florida seemed to reverse after the 2010 policy. </w:t>
-      </w:r>
-      <w:r>
-        <w:rPr>
-          <w:rFonts w:ascii="Times" w:hAnsi="Times"/>
-        </w:rPr>
         <w:t xml:space="preserve"> </w:t>
       </w:r>
       <w:r>
         <w:rPr>
           <w:rFonts w:ascii="Times" w:hAnsi="Times"/>
         </w:rPr>
-        <w:t xml:space="preserve">Below is a table showing </w:t>
-      </w:r>
-      <w:r>
-        <w:rPr>
-          <w:rFonts w:ascii="Times" w:hAnsi="Times"/>
-        </w:rPr>
-        <w:t xml:space="preserve">the </w:t>
-      </w:r>
-      <w:r>
-        <w:rPr>
-          <w:rFonts w:ascii="Times" w:hAnsi="Times"/>
-        </w:rPr>
-        <w:t xml:space="preserve">mean, median, min and Max </w:t>
-      </w:r>
-      <w:r>
-        <w:rPr>
-          <w:rFonts w:ascii="Times" w:hAnsi="Times"/>
-        </w:rPr>
-        <w:t xml:space="preserve">Opioids per Capita for </w:t>
-      </w:r>
-      <w:r>
-        <w:rPr>
-          <w:rFonts w:ascii="Times" w:hAnsi="Times"/>
-        </w:rPr>
-        <w:t>Florida</w:t>
-      </w:r>
-      <w:r>
-        <w:rPr>
-          <w:rFonts w:ascii="Times" w:hAnsi="Times"/>
-        </w:rPr>
-        <w:t>.</w:t>
+        <w:t>See graph</w:t>
+      </w:r>
+      <w:r>
+        <w:rPr>
+          <w:rFonts w:ascii="Times" w:hAnsi="Times"/>
+        </w:rPr>
+        <w:t xml:space="preserve"> below.</w:t>
       </w:r>
     </w:p>
     <w:p>
@@ -6374,8 +6344,6 @@
         <w:jc w:val="both"/>
         <w:rPr>
           <w:rFonts w:ascii="Times" w:hAnsi="Times"/>
-          <w:i/>
-          <w:iCs/>
         </w:rPr>
       </w:pPr>
     </w:p>
@@ -6385,1225 +6353,17 @@
         <w:jc w:val="center"/>
         <w:rPr>
           <w:rFonts w:ascii="Times" w:hAnsi="Times"/>
-          <w:i/>
-          <w:iCs/>
-          <w:sz w:val="22"/>
-          <w:szCs w:val="22"/>
-        </w:rPr>
-      </w:pPr>
-      <w:r>
-        <w:rPr>
-          <w:rFonts w:ascii="Times" w:hAnsi="Times"/>
-          <w:i/>
-          <w:iCs/>
-          <w:sz w:val="22"/>
-          <w:szCs w:val="22"/>
-        </w:rPr>
-        <w:t>Table</w:t>
-      </w:r>
-      <w:r>
-        <w:rPr>
-          <w:rFonts w:ascii="Times" w:hAnsi="Times"/>
-          <w:i/>
-          <w:iCs/>
-          <w:sz w:val="22"/>
-          <w:szCs w:val="22"/>
-        </w:rPr>
-        <w:t xml:space="preserve"> 2: Showing summary statistics of Opioids Per Capita in Florida.</w:t>
-      </w:r>
-    </w:p>
-    <w:tbl>
-      <w:tblPr>
-        <w:tblW w:w="9265" w:type="dxa"/>
-        <w:tblLayout w:type="fixed"/>
-        <w:tblLook w:val="04A0" w:firstRow="1" w:lastRow="0" w:firstColumn="1" w:lastColumn="0" w:noHBand="0" w:noVBand="1"/>
-      </w:tblPr>
-      <w:tblGrid>
-        <w:gridCol w:w="1544"/>
-        <w:gridCol w:w="1544"/>
-        <w:gridCol w:w="1544"/>
-        <w:gridCol w:w="1544"/>
-        <w:gridCol w:w="1544"/>
-        <w:gridCol w:w="1545"/>
-      </w:tblGrid>
-      <w:tr>
-        <w:trPr>
-          <w:trHeight w:val="398"/>
-        </w:trPr>
-        <w:tc>
-          <w:tcPr>
-            <w:tcW w:w="1544" w:type="dxa"/>
-            <w:tcBorders>
-              <w:top w:val="single" w:sz="4" w:space="0" w:color="auto"/>
-              <w:left w:val="single" w:sz="4" w:space="0" w:color="auto"/>
-              <w:bottom w:val="single" w:sz="4" w:space="0" w:color="auto"/>
-              <w:right w:val="single" w:sz="4" w:space="0" w:color="auto"/>
-            </w:tcBorders>
-            <w:shd w:val="clear" w:color="auto" w:fill="auto"/>
-            <w:noWrap/>
-            <w:vAlign w:val="center"/>
-            <w:hideMark/>
-          </w:tcPr>
-          <w:p>
-            <w:pPr>
-              <w:spacing w:line="360" w:lineRule="auto"/>
-              <w:jc w:val="center"/>
-              <w:rPr>
-                <w:rFonts w:ascii="Times" w:eastAsia="Times New Roman" w:hAnsi="Times" w:cs="Calibri"/>
-                <w:color w:val="000000"/>
-              </w:rPr>
-            </w:pPr>
-            <w:r>
-              <w:rPr>
-                <w:rFonts w:ascii="Times" w:eastAsia="Times New Roman" w:hAnsi="Times" w:cs="Calibri"/>
-                <w:color w:val="000000"/>
-              </w:rPr>
-              <w:t>State</w:t>
-            </w:r>
-          </w:p>
-        </w:tc>
-        <w:tc>
-          <w:tcPr>
-            <w:tcW w:w="1544" w:type="dxa"/>
-            <w:tcBorders>
-              <w:top w:val="single" w:sz="4" w:space="0" w:color="auto"/>
-              <w:left w:val="nil"/>
-              <w:bottom w:val="single" w:sz="4" w:space="0" w:color="auto"/>
-              <w:right w:val="single" w:sz="4" w:space="0" w:color="auto"/>
-            </w:tcBorders>
-            <w:shd w:val="clear" w:color="auto" w:fill="auto"/>
-            <w:noWrap/>
-            <w:vAlign w:val="center"/>
-            <w:hideMark/>
-          </w:tcPr>
-          <w:p>
-            <w:pPr>
-              <w:spacing w:line="360" w:lineRule="auto"/>
-              <w:jc w:val="center"/>
-              <w:rPr>
-                <w:rFonts w:ascii="Times" w:eastAsia="Times New Roman" w:hAnsi="Times" w:cs="Calibri"/>
-                <w:color w:val="000000"/>
-              </w:rPr>
-            </w:pPr>
-            <w:r>
-              <w:rPr>
-                <w:rFonts w:ascii="Times" w:eastAsia="Times New Roman" w:hAnsi="Times" w:cs="Calibri"/>
-                <w:color w:val="000000"/>
-              </w:rPr>
-              <w:t>Policy</w:t>
-            </w:r>
-          </w:p>
-        </w:tc>
-        <w:tc>
-          <w:tcPr>
-            <w:tcW w:w="1544" w:type="dxa"/>
-            <w:tcBorders>
-              <w:top w:val="single" w:sz="4" w:space="0" w:color="auto"/>
-              <w:left w:val="nil"/>
-              <w:bottom w:val="single" w:sz="4" w:space="0" w:color="auto"/>
-              <w:right w:val="single" w:sz="4" w:space="0" w:color="auto"/>
-            </w:tcBorders>
-            <w:shd w:val="clear" w:color="auto" w:fill="auto"/>
-            <w:noWrap/>
-            <w:vAlign w:val="center"/>
-            <w:hideMark/>
-          </w:tcPr>
-          <w:p>
-            <w:pPr>
-              <w:spacing w:line="360" w:lineRule="auto"/>
-              <w:jc w:val="center"/>
-              <w:rPr>
-                <w:rFonts w:ascii="Times" w:eastAsia="Times New Roman" w:hAnsi="Times" w:cs="Calibri"/>
-                <w:color w:val="000000"/>
-              </w:rPr>
-            </w:pPr>
-            <w:r>
-              <w:rPr>
-                <w:rFonts w:ascii="Times" w:eastAsia="Times New Roman" w:hAnsi="Times" w:cs="Calibri"/>
-                <w:color w:val="000000"/>
-              </w:rPr>
-              <w:t>M</w:t>
-            </w:r>
-            <w:r>
-              <w:rPr>
-                <w:rFonts w:ascii="Times" w:eastAsia="Times New Roman" w:hAnsi="Times" w:cs="Calibri"/>
-                <w:color w:val="000000"/>
-              </w:rPr>
-              <w:t>ean</w:t>
-            </w:r>
-          </w:p>
-        </w:tc>
-        <w:tc>
-          <w:tcPr>
-            <w:tcW w:w="1544" w:type="dxa"/>
-            <w:tcBorders>
-              <w:top w:val="single" w:sz="4" w:space="0" w:color="auto"/>
-              <w:left w:val="nil"/>
-              <w:bottom w:val="single" w:sz="4" w:space="0" w:color="auto"/>
-              <w:right w:val="single" w:sz="4" w:space="0" w:color="auto"/>
-            </w:tcBorders>
-            <w:shd w:val="clear" w:color="auto" w:fill="auto"/>
-            <w:noWrap/>
-            <w:vAlign w:val="center"/>
-            <w:hideMark/>
-          </w:tcPr>
-          <w:p>
-            <w:pPr>
-              <w:spacing w:line="360" w:lineRule="auto"/>
-              <w:jc w:val="center"/>
-              <w:rPr>
-                <w:rFonts w:ascii="Times" w:eastAsia="Times New Roman" w:hAnsi="Times" w:cs="Calibri"/>
-                <w:color w:val="000000"/>
-              </w:rPr>
-            </w:pPr>
-            <w:r>
-              <w:rPr>
-                <w:rFonts w:ascii="Times" w:eastAsia="Times New Roman" w:hAnsi="Times" w:cs="Calibri"/>
-                <w:color w:val="000000"/>
-              </w:rPr>
-              <w:t>M</w:t>
-            </w:r>
-            <w:r>
-              <w:rPr>
-                <w:rFonts w:ascii="Times" w:eastAsia="Times New Roman" w:hAnsi="Times" w:cs="Calibri"/>
-                <w:color w:val="000000"/>
-              </w:rPr>
-              <w:t>edian</w:t>
-            </w:r>
-          </w:p>
-        </w:tc>
-        <w:tc>
-          <w:tcPr>
-            <w:tcW w:w="1544" w:type="dxa"/>
-            <w:tcBorders>
-              <w:top w:val="single" w:sz="4" w:space="0" w:color="auto"/>
-              <w:left w:val="nil"/>
-              <w:bottom w:val="single" w:sz="4" w:space="0" w:color="auto"/>
-              <w:right w:val="single" w:sz="4" w:space="0" w:color="auto"/>
-            </w:tcBorders>
-            <w:shd w:val="clear" w:color="auto" w:fill="auto"/>
-            <w:noWrap/>
-            <w:vAlign w:val="center"/>
-            <w:hideMark/>
-          </w:tcPr>
-          <w:p>
-            <w:pPr>
-              <w:spacing w:line="360" w:lineRule="auto"/>
-              <w:jc w:val="center"/>
-              <w:rPr>
-                <w:rFonts w:ascii="Times" w:eastAsia="Times New Roman" w:hAnsi="Times" w:cs="Calibri"/>
-                <w:color w:val="000000"/>
-              </w:rPr>
-            </w:pPr>
-            <w:r>
-              <w:rPr>
-                <w:rFonts w:ascii="Times" w:eastAsia="Times New Roman" w:hAnsi="Times" w:cs="Calibri"/>
-                <w:color w:val="000000"/>
-              </w:rPr>
-              <w:t>M</w:t>
-            </w:r>
-            <w:r>
-              <w:rPr>
-                <w:rFonts w:ascii="Times" w:eastAsia="Times New Roman" w:hAnsi="Times" w:cs="Calibri"/>
-                <w:color w:val="000000"/>
-              </w:rPr>
-              <w:t>in</w:t>
-            </w:r>
-          </w:p>
-        </w:tc>
-        <w:tc>
-          <w:tcPr>
-            <w:tcW w:w="1545" w:type="dxa"/>
-            <w:tcBorders>
-              <w:top w:val="single" w:sz="4" w:space="0" w:color="auto"/>
-              <w:left w:val="nil"/>
-              <w:bottom w:val="single" w:sz="4" w:space="0" w:color="auto"/>
-              <w:right w:val="single" w:sz="4" w:space="0" w:color="auto"/>
-            </w:tcBorders>
-            <w:shd w:val="clear" w:color="auto" w:fill="auto"/>
-            <w:noWrap/>
-            <w:vAlign w:val="center"/>
-            <w:hideMark/>
-          </w:tcPr>
-          <w:p>
-            <w:pPr>
-              <w:spacing w:line="360" w:lineRule="auto"/>
-              <w:jc w:val="center"/>
-              <w:rPr>
-                <w:rFonts w:ascii="Times" w:eastAsia="Times New Roman" w:hAnsi="Times" w:cs="Calibri"/>
-                <w:color w:val="000000"/>
-              </w:rPr>
-            </w:pPr>
-            <w:r>
-              <w:rPr>
-                <w:rFonts w:ascii="Times" w:eastAsia="Times New Roman" w:hAnsi="Times" w:cs="Calibri"/>
-                <w:color w:val="000000"/>
-              </w:rPr>
-              <w:t>M</w:t>
-            </w:r>
-            <w:r>
-              <w:rPr>
-                <w:rFonts w:ascii="Times" w:eastAsia="Times New Roman" w:hAnsi="Times" w:cs="Calibri"/>
-                <w:color w:val="000000"/>
-              </w:rPr>
-              <w:t>ax</w:t>
-            </w:r>
-          </w:p>
-        </w:tc>
-      </w:tr>
-      <w:tr>
-        <w:trPr>
-          <w:trHeight w:val="398"/>
-        </w:trPr>
-        <w:tc>
-          <w:tcPr>
-            <w:tcW w:w="1544" w:type="dxa"/>
-            <w:tcBorders>
-              <w:top w:val="nil"/>
-              <w:left w:val="single" w:sz="4" w:space="0" w:color="auto"/>
-              <w:bottom w:val="single" w:sz="4" w:space="0" w:color="auto"/>
-              <w:right w:val="single" w:sz="4" w:space="0" w:color="auto"/>
-            </w:tcBorders>
-            <w:shd w:val="clear" w:color="auto" w:fill="auto"/>
-            <w:noWrap/>
-            <w:vAlign w:val="center"/>
-            <w:hideMark/>
-          </w:tcPr>
-          <w:p>
-            <w:pPr>
-              <w:spacing w:line="360" w:lineRule="auto"/>
-              <w:jc w:val="center"/>
-              <w:rPr>
-                <w:rFonts w:ascii="Times" w:eastAsia="Times New Roman" w:hAnsi="Times" w:cs="Calibri"/>
-                <w:color w:val="000000"/>
-              </w:rPr>
-            </w:pPr>
-            <w:r>
-              <w:rPr>
-                <w:rFonts w:ascii="Times" w:eastAsia="Times New Roman" w:hAnsi="Times" w:cs="Calibri"/>
-                <w:color w:val="000000"/>
-              </w:rPr>
-              <w:t>Controls</w:t>
-            </w:r>
-          </w:p>
-        </w:tc>
-        <w:tc>
-          <w:tcPr>
-            <w:tcW w:w="1544" w:type="dxa"/>
-            <w:tcBorders>
-              <w:top w:val="nil"/>
-              <w:left w:val="nil"/>
-              <w:bottom w:val="single" w:sz="4" w:space="0" w:color="auto"/>
-              <w:right w:val="single" w:sz="4" w:space="0" w:color="auto"/>
-            </w:tcBorders>
-            <w:shd w:val="clear" w:color="auto" w:fill="auto"/>
-            <w:noWrap/>
-            <w:vAlign w:val="center"/>
-            <w:hideMark/>
-          </w:tcPr>
-          <w:p>
-            <w:pPr>
-              <w:spacing w:line="360" w:lineRule="auto"/>
-              <w:jc w:val="center"/>
-              <w:rPr>
-                <w:rFonts w:ascii="Times" w:eastAsia="Times New Roman" w:hAnsi="Times" w:cs="Calibri"/>
-                <w:color w:val="000000"/>
-              </w:rPr>
-            </w:pPr>
-            <w:r>
-              <w:rPr>
-                <w:rFonts w:ascii="Times" w:eastAsia="Times New Roman" w:hAnsi="Times" w:cs="Calibri"/>
-                <w:color w:val="000000"/>
-              </w:rPr>
-              <w:t>Post</w:t>
-            </w:r>
-          </w:p>
-        </w:tc>
-        <w:tc>
-          <w:tcPr>
-            <w:tcW w:w="1544" w:type="dxa"/>
-            <w:tcBorders>
-              <w:top w:val="nil"/>
-              <w:left w:val="nil"/>
-              <w:bottom w:val="single" w:sz="4" w:space="0" w:color="auto"/>
-              <w:right w:val="single" w:sz="4" w:space="0" w:color="auto"/>
-            </w:tcBorders>
-            <w:shd w:val="clear" w:color="auto" w:fill="auto"/>
-            <w:noWrap/>
-            <w:vAlign w:val="center"/>
-            <w:hideMark/>
-          </w:tcPr>
-          <w:p>
-            <w:pPr>
-              <w:spacing w:line="360" w:lineRule="auto"/>
-              <w:jc w:val="center"/>
-              <w:rPr>
-                <w:rFonts w:ascii="Times" w:eastAsia="Times New Roman" w:hAnsi="Times" w:cs="Calibri"/>
-                <w:color w:val="000000"/>
-              </w:rPr>
-            </w:pPr>
-            <w:r>
-              <w:rPr>
-                <w:rFonts w:ascii="Times" w:eastAsia="Times New Roman" w:hAnsi="Times" w:cs="Calibri"/>
-                <w:color w:val="000000"/>
-              </w:rPr>
-              <w:t>418.36</w:t>
-            </w:r>
-          </w:p>
-        </w:tc>
-        <w:tc>
-          <w:tcPr>
-            <w:tcW w:w="1544" w:type="dxa"/>
-            <w:tcBorders>
-              <w:top w:val="nil"/>
-              <w:left w:val="nil"/>
-              <w:bottom w:val="single" w:sz="4" w:space="0" w:color="auto"/>
-              <w:right w:val="single" w:sz="4" w:space="0" w:color="auto"/>
-            </w:tcBorders>
-            <w:shd w:val="clear" w:color="auto" w:fill="auto"/>
-            <w:noWrap/>
-            <w:vAlign w:val="center"/>
-            <w:hideMark/>
-          </w:tcPr>
-          <w:p>
-            <w:pPr>
-              <w:spacing w:line="360" w:lineRule="auto"/>
-              <w:jc w:val="center"/>
-              <w:rPr>
-                <w:rFonts w:ascii="Times" w:eastAsia="Times New Roman" w:hAnsi="Times" w:cs="Calibri"/>
-                <w:color w:val="000000"/>
-              </w:rPr>
-            </w:pPr>
-            <w:r>
-              <w:rPr>
-                <w:rFonts w:ascii="Times" w:eastAsia="Times New Roman" w:hAnsi="Times" w:cs="Calibri"/>
-                <w:color w:val="000000"/>
-              </w:rPr>
-              <w:t>382.16</w:t>
-            </w:r>
-          </w:p>
-        </w:tc>
-        <w:tc>
-          <w:tcPr>
-            <w:tcW w:w="1544" w:type="dxa"/>
-            <w:tcBorders>
-              <w:top w:val="nil"/>
-              <w:left w:val="nil"/>
-              <w:bottom w:val="single" w:sz="4" w:space="0" w:color="auto"/>
-              <w:right w:val="single" w:sz="4" w:space="0" w:color="auto"/>
-            </w:tcBorders>
-            <w:shd w:val="clear" w:color="auto" w:fill="auto"/>
-            <w:noWrap/>
-            <w:vAlign w:val="center"/>
-            <w:hideMark/>
-          </w:tcPr>
-          <w:p>
-            <w:pPr>
-              <w:spacing w:line="360" w:lineRule="auto"/>
-              <w:jc w:val="center"/>
-              <w:rPr>
-                <w:rFonts w:ascii="Times" w:eastAsia="Times New Roman" w:hAnsi="Times" w:cs="Calibri"/>
-                <w:color w:val="000000"/>
-              </w:rPr>
-            </w:pPr>
-            <w:r>
-              <w:rPr>
-                <w:rFonts w:ascii="Times" w:eastAsia="Times New Roman" w:hAnsi="Times" w:cs="Calibri"/>
-                <w:color w:val="000000"/>
-              </w:rPr>
-              <w:t>54.65</w:t>
-            </w:r>
-          </w:p>
-        </w:tc>
-        <w:tc>
-          <w:tcPr>
-            <w:tcW w:w="1545" w:type="dxa"/>
-            <w:tcBorders>
-              <w:top w:val="nil"/>
-              <w:left w:val="nil"/>
-              <w:bottom w:val="single" w:sz="4" w:space="0" w:color="auto"/>
-              <w:right w:val="single" w:sz="4" w:space="0" w:color="auto"/>
-            </w:tcBorders>
-            <w:shd w:val="clear" w:color="auto" w:fill="auto"/>
-            <w:noWrap/>
-            <w:vAlign w:val="center"/>
-            <w:hideMark/>
-          </w:tcPr>
-          <w:p>
-            <w:pPr>
-              <w:spacing w:line="360" w:lineRule="auto"/>
-              <w:jc w:val="center"/>
-              <w:rPr>
-                <w:rFonts w:ascii="Times" w:eastAsia="Times New Roman" w:hAnsi="Times" w:cs="Calibri"/>
-                <w:color w:val="000000"/>
-              </w:rPr>
-            </w:pPr>
-            <w:r>
-              <w:rPr>
-                <w:rFonts w:ascii="Times" w:eastAsia="Times New Roman" w:hAnsi="Times" w:cs="Calibri"/>
-                <w:color w:val="000000"/>
-              </w:rPr>
-              <w:t>1721.50</w:t>
-            </w:r>
-          </w:p>
-        </w:tc>
-      </w:tr>
-      <w:tr>
-        <w:trPr>
-          <w:trHeight w:val="398"/>
-        </w:trPr>
-        <w:tc>
-          <w:tcPr>
-            <w:tcW w:w="1544" w:type="dxa"/>
-            <w:tcBorders>
-              <w:top w:val="nil"/>
-              <w:left w:val="single" w:sz="4" w:space="0" w:color="auto"/>
-              <w:bottom w:val="single" w:sz="4" w:space="0" w:color="auto"/>
-              <w:right w:val="single" w:sz="4" w:space="0" w:color="auto"/>
-            </w:tcBorders>
-            <w:shd w:val="clear" w:color="auto" w:fill="auto"/>
-            <w:noWrap/>
-            <w:vAlign w:val="center"/>
-            <w:hideMark/>
-          </w:tcPr>
-          <w:p>
-            <w:pPr>
-              <w:spacing w:line="360" w:lineRule="auto"/>
-              <w:jc w:val="center"/>
-              <w:rPr>
-                <w:rFonts w:ascii="Times" w:eastAsia="Times New Roman" w:hAnsi="Times" w:cs="Calibri"/>
-                <w:color w:val="000000"/>
-              </w:rPr>
-            </w:pPr>
-          </w:p>
-        </w:tc>
-        <w:tc>
-          <w:tcPr>
-            <w:tcW w:w="1544" w:type="dxa"/>
-            <w:tcBorders>
-              <w:top w:val="nil"/>
-              <w:left w:val="nil"/>
-              <w:bottom w:val="single" w:sz="4" w:space="0" w:color="auto"/>
-              <w:right w:val="single" w:sz="4" w:space="0" w:color="auto"/>
-            </w:tcBorders>
-            <w:shd w:val="clear" w:color="auto" w:fill="auto"/>
-            <w:noWrap/>
-            <w:vAlign w:val="center"/>
-            <w:hideMark/>
-          </w:tcPr>
-          <w:p>
-            <w:pPr>
-              <w:spacing w:line="360" w:lineRule="auto"/>
-              <w:jc w:val="center"/>
-              <w:rPr>
-                <w:rFonts w:ascii="Times" w:eastAsia="Times New Roman" w:hAnsi="Times" w:cs="Calibri"/>
-                <w:color w:val="000000"/>
-              </w:rPr>
-            </w:pPr>
-            <w:r>
-              <w:rPr>
-                <w:rFonts w:ascii="Times" w:eastAsia="Times New Roman" w:hAnsi="Times" w:cs="Calibri"/>
-                <w:color w:val="000000"/>
-              </w:rPr>
-              <w:t>Pre</w:t>
-            </w:r>
-          </w:p>
-        </w:tc>
-        <w:tc>
-          <w:tcPr>
-            <w:tcW w:w="1544" w:type="dxa"/>
-            <w:tcBorders>
-              <w:top w:val="nil"/>
-              <w:left w:val="nil"/>
-              <w:bottom w:val="single" w:sz="4" w:space="0" w:color="auto"/>
-              <w:right w:val="single" w:sz="4" w:space="0" w:color="auto"/>
-            </w:tcBorders>
-            <w:shd w:val="clear" w:color="auto" w:fill="auto"/>
-            <w:noWrap/>
-            <w:vAlign w:val="center"/>
-            <w:hideMark/>
-          </w:tcPr>
-          <w:p>
-            <w:pPr>
-              <w:spacing w:line="360" w:lineRule="auto"/>
-              <w:jc w:val="center"/>
-              <w:rPr>
-                <w:rFonts w:ascii="Times" w:eastAsia="Times New Roman" w:hAnsi="Times" w:cs="Calibri"/>
-                <w:color w:val="000000"/>
-              </w:rPr>
-            </w:pPr>
-            <w:r>
-              <w:rPr>
-                <w:rFonts w:ascii="Times" w:eastAsia="Times New Roman" w:hAnsi="Times" w:cs="Calibri"/>
-                <w:color w:val="000000"/>
-              </w:rPr>
-              <w:t>325.31</w:t>
-            </w:r>
-          </w:p>
-        </w:tc>
-        <w:tc>
-          <w:tcPr>
-            <w:tcW w:w="1544" w:type="dxa"/>
-            <w:tcBorders>
-              <w:top w:val="nil"/>
-              <w:left w:val="nil"/>
-              <w:bottom w:val="single" w:sz="4" w:space="0" w:color="auto"/>
-              <w:right w:val="single" w:sz="4" w:space="0" w:color="auto"/>
-            </w:tcBorders>
-            <w:shd w:val="clear" w:color="auto" w:fill="auto"/>
-            <w:noWrap/>
-            <w:vAlign w:val="center"/>
-            <w:hideMark/>
-          </w:tcPr>
-          <w:p>
-            <w:pPr>
-              <w:spacing w:line="360" w:lineRule="auto"/>
-              <w:jc w:val="center"/>
-              <w:rPr>
-                <w:rFonts w:ascii="Times" w:eastAsia="Times New Roman" w:hAnsi="Times" w:cs="Calibri"/>
-                <w:color w:val="000000"/>
-              </w:rPr>
-            </w:pPr>
-            <w:r>
-              <w:rPr>
-                <w:rFonts w:ascii="Times" w:eastAsia="Times New Roman" w:hAnsi="Times" w:cs="Calibri"/>
-                <w:color w:val="000000"/>
-              </w:rPr>
-              <w:t>287.26</w:t>
-            </w:r>
-          </w:p>
-        </w:tc>
-        <w:tc>
-          <w:tcPr>
-            <w:tcW w:w="1544" w:type="dxa"/>
-            <w:tcBorders>
-              <w:top w:val="nil"/>
-              <w:left w:val="nil"/>
-              <w:bottom w:val="single" w:sz="4" w:space="0" w:color="auto"/>
-              <w:right w:val="single" w:sz="4" w:space="0" w:color="auto"/>
-            </w:tcBorders>
-            <w:shd w:val="clear" w:color="auto" w:fill="auto"/>
-            <w:noWrap/>
-            <w:vAlign w:val="center"/>
-            <w:hideMark/>
-          </w:tcPr>
-          <w:p>
-            <w:pPr>
-              <w:spacing w:line="360" w:lineRule="auto"/>
-              <w:jc w:val="center"/>
-              <w:rPr>
-                <w:rFonts w:ascii="Times" w:eastAsia="Times New Roman" w:hAnsi="Times" w:cs="Calibri"/>
-                <w:color w:val="000000"/>
-              </w:rPr>
-            </w:pPr>
-            <w:r>
-              <w:rPr>
-                <w:rFonts w:ascii="Times" w:eastAsia="Times New Roman" w:hAnsi="Times" w:cs="Calibri"/>
-                <w:color w:val="000000"/>
-              </w:rPr>
-              <w:t>41.79</w:t>
-            </w:r>
-          </w:p>
-        </w:tc>
-        <w:tc>
-          <w:tcPr>
-            <w:tcW w:w="1545" w:type="dxa"/>
-            <w:tcBorders>
-              <w:top w:val="nil"/>
-              <w:left w:val="nil"/>
-              <w:bottom w:val="single" w:sz="4" w:space="0" w:color="auto"/>
-              <w:right w:val="single" w:sz="4" w:space="0" w:color="auto"/>
-            </w:tcBorders>
-            <w:shd w:val="clear" w:color="auto" w:fill="auto"/>
-            <w:noWrap/>
-            <w:vAlign w:val="center"/>
-            <w:hideMark/>
-          </w:tcPr>
-          <w:p>
-            <w:pPr>
-              <w:spacing w:line="360" w:lineRule="auto"/>
-              <w:jc w:val="center"/>
-              <w:rPr>
-                <w:rFonts w:ascii="Times" w:eastAsia="Times New Roman" w:hAnsi="Times" w:cs="Calibri"/>
-                <w:color w:val="000000"/>
-              </w:rPr>
-            </w:pPr>
-            <w:r>
-              <w:rPr>
-                <w:rFonts w:ascii="Times" w:eastAsia="Times New Roman" w:hAnsi="Times" w:cs="Calibri"/>
-                <w:color w:val="000000"/>
-              </w:rPr>
-              <w:t>1612.74</w:t>
-            </w:r>
-          </w:p>
-        </w:tc>
-      </w:tr>
-      <w:tr>
-        <w:trPr>
-          <w:trHeight w:val="398"/>
-        </w:trPr>
-        <w:tc>
-          <w:tcPr>
-            <w:tcW w:w="1544" w:type="dxa"/>
-            <w:tcBorders>
-              <w:top w:val="nil"/>
-              <w:left w:val="single" w:sz="4" w:space="0" w:color="auto"/>
-              <w:bottom w:val="single" w:sz="4" w:space="0" w:color="auto"/>
-              <w:right w:val="single" w:sz="4" w:space="0" w:color="auto"/>
-            </w:tcBorders>
-            <w:shd w:val="clear" w:color="auto" w:fill="auto"/>
-            <w:noWrap/>
-            <w:vAlign w:val="center"/>
-            <w:hideMark/>
-          </w:tcPr>
-          <w:p>
-            <w:pPr>
-              <w:spacing w:line="360" w:lineRule="auto"/>
-              <w:jc w:val="center"/>
-              <w:rPr>
-                <w:rFonts w:ascii="Times" w:eastAsia="Times New Roman" w:hAnsi="Times" w:cs="Calibri"/>
-                <w:color w:val="000000"/>
-              </w:rPr>
-            </w:pPr>
-            <w:r>
-              <w:rPr>
-                <w:rFonts w:ascii="Times" w:eastAsia="Times New Roman" w:hAnsi="Times" w:cs="Calibri"/>
-                <w:color w:val="000000"/>
-              </w:rPr>
-              <w:t>Florida</w:t>
-            </w:r>
-          </w:p>
-        </w:tc>
-        <w:tc>
-          <w:tcPr>
-            <w:tcW w:w="1544" w:type="dxa"/>
-            <w:tcBorders>
-              <w:top w:val="nil"/>
-              <w:left w:val="nil"/>
-              <w:bottom w:val="single" w:sz="4" w:space="0" w:color="auto"/>
-              <w:right w:val="single" w:sz="4" w:space="0" w:color="auto"/>
-            </w:tcBorders>
-            <w:shd w:val="clear" w:color="auto" w:fill="auto"/>
-            <w:noWrap/>
-            <w:vAlign w:val="center"/>
-            <w:hideMark/>
-          </w:tcPr>
-          <w:p>
-            <w:pPr>
-              <w:spacing w:line="360" w:lineRule="auto"/>
-              <w:jc w:val="center"/>
-              <w:rPr>
-                <w:rFonts w:ascii="Times" w:eastAsia="Times New Roman" w:hAnsi="Times" w:cs="Calibri"/>
-                <w:color w:val="000000"/>
-              </w:rPr>
-            </w:pPr>
-            <w:r>
-              <w:rPr>
-                <w:rFonts w:ascii="Times" w:eastAsia="Times New Roman" w:hAnsi="Times" w:cs="Calibri"/>
-                <w:color w:val="000000"/>
-              </w:rPr>
-              <w:t>Post</w:t>
-            </w:r>
-          </w:p>
-        </w:tc>
-        <w:tc>
-          <w:tcPr>
-            <w:tcW w:w="1544" w:type="dxa"/>
-            <w:tcBorders>
-              <w:top w:val="nil"/>
-              <w:left w:val="nil"/>
-              <w:bottom w:val="single" w:sz="4" w:space="0" w:color="auto"/>
-              <w:right w:val="single" w:sz="4" w:space="0" w:color="auto"/>
-            </w:tcBorders>
-            <w:shd w:val="clear" w:color="auto" w:fill="auto"/>
-            <w:noWrap/>
-            <w:vAlign w:val="center"/>
-            <w:hideMark/>
-          </w:tcPr>
-          <w:p>
-            <w:pPr>
-              <w:spacing w:line="360" w:lineRule="auto"/>
-              <w:jc w:val="center"/>
-              <w:rPr>
-                <w:rFonts w:ascii="Times" w:eastAsia="Times New Roman" w:hAnsi="Times" w:cs="Calibri"/>
-                <w:color w:val="000000"/>
-              </w:rPr>
-            </w:pPr>
-            <w:r>
-              <w:rPr>
-                <w:rFonts w:ascii="Times" w:eastAsia="Times New Roman" w:hAnsi="Times" w:cs="Calibri"/>
-                <w:color w:val="000000"/>
-              </w:rPr>
-              <w:t>533.20</w:t>
-            </w:r>
-          </w:p>
-        </w:tc>
-        <w:tc>
-          <w:tcPr>
-            <w:tcW w:w="1544" w:type="dxa"/>
-            <w:tcBorders>
-              <w:top w:val="nil"/>
-              <w:left w:val="nil"/>
-              <w:bottom w:val="single" w:sz="4" w:space="0" w:color="auto"/>
-              <w:right w:val="single" w:sz="4" w:space="0" w:color="auto"/>
-            </w:tcBorders>
-            <w:shd w:val="clear" w:color="auto" w:fill="auto"/>
-            <w:noWrap/>
-            <w:vAlign w:val="center"/>
-            <w:hideMark/>
-          </w:tcPr>
-          <w:p>
-            <w:pPr>
-              <w:spacing w:line="360" w:lineRule="auto"/>
-              <w:jc w:val="center"/>
-              <w:rPr>
-                <w:rFonts w:ascii="Times" w:eastAsia="Times New Roman" w:hAnsi="Times" w:cs="Calibri"/>
-                <w:color w:val="000000"/>
-              </w:rPr>
-            </w:pPr>
-            <w:r>
-              <w:rPr>
-                <w:rFonts w:ascii="Times" w:eastAsia="Times New Roman" w:hAnsi="Times" w:cs="Calibri"/>
-                <w:color w:val="000000"/>
-              </w:rPr>
-              <w:t>456.50</w:t>
-            </w:r>
-          </w:p>
-        </w:tc>
-        <w:tc>
-          <w:tcPr>
-            <w:tcW w:w="1544" w:type="dxa"/>
-            <w:tcBorders>
-              <w:top w:val="nil"/>
-              <w:left w:val="nil"/>
-              <w:bottom w:val="single" w:sz="4" w:space="0" w:color="auto"/>
-              <w:right w:val="single" w:sz="4" w:space="0" w:color="auto"/>
-            </w:tcBorders>
-            <w:shd w:val="clear" w:color="auto" w:fill="auto"/>
-            <w:noWrap/>
-            <w:vAlign w:val="center"/>
-            <w:hideMark/>
-          </w:tcPr>
-          <w:p>
-            <w:pPr>
-              <w:spacing w:line="360" w:lineRule="auto"/>
-              <w:jc w:val="center"/>
-              <w:rPr>
-                <w:rFonts w:ascii="Times" w:eastAsia="Times New Roman" w:hAnsi="Times" w:cs="Calibri"/>
-                <w:color w:val="000000"/>
-              </w:rPr>
-            </w:pPr>
-            <w:r>
-              <w:rPr>
-                <w:rFonts w:ascii="Times" w:eastAsia="Times New Roman" w:hAnsi="Times" w:cs="Calibri"/>
-                <w:color w:val="000000"/>
-              </w:rPr>
-              <w:t>71.36</w:t>
-            </w:r>
-          </w:p>
-        </w:tc>
-        <w:tc>
-          <w:tcPr>
-            <w:tcW w:w="1545" w:type="dxa"/>
-            <w:tcBorders>
-              <w:top w:val="nil"/>
-              <w:left w:val="nil"/>
-              <w:bottom w:val="single" w:sz="4" w:space="0" w:color="auto"/>
-              <w:right w:val="single" w:sz="4" w:space="0" w:color="auto"/>
-            </w:tcBorders>
-            <w:shd w:val="clear" w:color="auto" w:fill="auto"/>
-            <w:noWrap/>
-            <w:vAlign w:val="center"/>
-            <w:hideMark/>
-          </w:tcPr>
-          <w:p>
-            <w:pPr>
-              <w:spacing w:line="360" w:lineRule="auto"/>
-              <w:jc w:val="center"/>
-              <w:rPr>
-                <w:rFonts w:ascii="Times" w:eastAsia="Times New Roman" w:hAnsi="Times" w:cs="Calibri"/>
-                <w:color w:val="000000"/>
-              </w:rPr>
-            </w:pPr>
-            <w:r>
-              <w:rPr>
-                <w:rFonts w:ascii="Times" w:eastAsia="Times New Roman" w:hAnsi="Times" w:cs="Calibri"/>
-                <w:color w:val="000000"/>
-              </w:rPr>
-              <w:t>2279.13</w:t>
-            </w:r>
-          </w:p>
-        </w:tc>
-      </w:tr>
-      <w:tr>
-        <w:trPr>
-          <w:trHeight w:val="398"/>
-        </w:trPr>
-        <w:tc>
-          <w:tcPr>
-            <w:tcW w:w="1544" w:type="dxa"/>
-            <w:tcBorders>
-              <w:top w:val="nil"/>
-              <w:left w:val="single" w:sz="4" w:space="0" w:color="auto"/>
-              <w:bottom w:val="single" w:sz="4" w:space="0" w:color="auto"/>
-              <w:right w:val="single" w:sz="4" w:space="0" w:color="auto"/>
-            </w:tcBorders>
-            <w:shd w:val="clear" w:color="auto" w:fill="auto"/>
-            <w:noWrap/>
-            <w:vAlign w:val="center"/>
-            <w:hideMark/>
-          </w:tcPr>
-          <w:p>
-            <w:pPr>
-              <w:spacing w:line="360" w:lineRule="auto"/>
-              <w:jc w:val="center"/>
-              <w:rPr>
-                <w:rFonts w:ascii="Times" w:eastAsia="Times New Roman" w:hAnsi="Times" w:cs="Calibri"/>
-                <w:color w:val="000000"/>
-              </w:rPr>
-            </w:pPr>
-          </w:p>
-        </w:tc>
-        <w:tc>
-          <w:tcPr>
-            <w:tcW w:w="1544" w:type="dxa"/>
-            <w:tcBorders>
-              <w:top w:val="nil"/>
-              <w:left w:val="nil"/>
-              <w:bottom w:val="single" w:sz="4" w:space="0" w:color="auto"/>
-              <w:right w:val="single" w:sz="4" w:space="0" w:color="auto"/>
-            </w:tcBorders>
-            <w:shd w:val="clear" w:color="auto" w:fill="auto"/>
-            <w:noWrap/>
-            <w:vAlign w:val="center"/>
-            <w:hideMark/>
-          </w:tcPr>
-          <w:p>
-            <w:pPr>
-              <w:spacing w:line="360" w:lineRule="auto"/>
-              <w:jc w:val="center"/>
-              <w:rPr>
-                <w:rFonts w:ascii="Times" w:eastAsia="Times New Roman" w:hAnsi="Times" w:cs="Calibri"/>
-                <w:color w:val="000000"/>
-              </w:rPr>
-            </w:pPr>
-            <w:r>
-              <w:rPr>
-                <w:rFonts w:ascii="Times" w:eastAsia="Times New Roman" w:hAnsi="Times" w:cs="Calibri"/>
-                <w:color w:val="000000"/>
-              </w:rPr>
-              <w:t>Pre</w:t>
-            </w:r>
-          </w:p>
-        </w:tc>
-        <w:tc>
-          <w:tcPr>
-            <w:tcW w:w="1544" w:type="dxa"/>
-            <w:tcBorders>
-              <w:top w:val="nil"/>
-              <w:left w:val="nil"/>
-              <w:bottom w:val="single" w:sz="4" w:space="0" w:color="auto"/>
-              <w:right w:val="single" w:sz="4" w:space="0" w:color="auto"/>
-            </w:tcBorders>
-            <w:shd w:val="clear" w:color="auto" w:fill="auto"/>
-            <w:noWrap/>
-            <w:vAlign w:val="center"/>
-            <w:hideMark/>
-          </w:tcPr>
-          <w:p>
-            <w:pPr>
-              <w:spacing w:line="360" w:lineRule="auto"/>
-              <w:jc w:val="center"/>
-              <w:rPr>
-                <w:rFonts w:ascii="Times" w:eastAsia="Times New Roman" w:hAnsi="Times" w:cs="Calibri"/>
-                <w:color w:val="000000"/>
-              </w:rPr>
-            </w:pPr>
-            <w:r>
-              <w:rPr>
-                <w:rFonts w:ascii="Times" w:eastAsia="Times New Roman" w:hAnsi="Times" w:cs="Calibri"/>
-                <w:color w:val="000000"/>
-              </w:rPr>
-              <w:t>446.96</w:t>
-            </w:r>
-          </w:p>
-        </w:tc>
-        <w:tc>
-          <w:tcPr>
-            <w:tcW w:w="1544" w:type="dxa"/>
-            <w:tcBorders>
-              <w:top w:val="nil"/>
-              <w:left w:val="nil"/>
-              <w:bottom w:val="single" w:sz="4" w:space="0" w:color="auto"/>
-              <w:right w:val="single" w:sz="4" w:space="0" w:color="auto"/>
-            </w:tcBorders>
-            <w:shd w:val="clear" w:color="auto" w:fill="auto"/>
-            <w:noWrap/>
-            <w:vAlign w:val="center"/>
-            <w:hideMark/>
-          </w:tcPr>
-          <w:p>
-            <w:pPr>
-              <w:spacing w:line="360" w:lineRule="auto"/>
-              <w:jc w:val="center"/>
-              <w:rPr>
-                <w:rFonts w:ascii="Times" w:eastAsia="Times New Roman" w:hAnsi="Times" w:cs="Calibri"/>
-                <w:color w:val="000000"/>
-              </w:rPr>
-            </w:pPr>
-            <w:r>
-              <w:rPr>
-                <w:rFonts w:ascii="Times" w:eastAsia="Times New Roman" w:hAnsi="Times" w:cs="Calibri"/>
-                <w:color w:val="000000"/>
-              </w:rPr>
-              <w:t>388.74</w:t>
-            </w:r>
-          </w:p>
-        </w:tc>
-        <w:tc>
-          <w:tcPr>
-            <w:tcW w:w="1544" w:type="dxa"/>
-            <w:tcBorders>
-              <w:top w:val="nil"/>
-              <w:left w:val="nil"/>
-              <w:bottom w:val="single" w:sz="4" w:space="0" w:color="auto"/>
-              <w:right w:val="single" w:sz="4" w:space="0" w:color="auto"/>
-            </w:tcBorders>
-            <w:shd w:val="clear" w:color="auto" w:fill="auto"/>
-            <w:noWrap/>
-            <w:vAlign w:val="center"/>
-            <w:hideMark/>
-          </w:tcPr>
-          <w:p>
-            <w:pPr>
-              <w:spacing w:line="360" w:lineRule="auto"/>
-              <w:jc w:val="center"/>
-              <w:rPr>
-                <w:rFonts w:ascii="Times" w:eastAsia="Times New Roman" w:hAnsi="Times" w:cs="Calibri"/>
-                <w:color w:val="000000"/>
-              </w:rPr>
-            </w:pPr>
-            <w:r>
-              <w:rPr>
-                <w:rFonts w:ascii="Times" w:eastAsia="Times New Roman" w:hAnsi="Times" w:cs="Calibri"/>
-                <w:color w:val="000000"/>
-              </w:rPr>
-              <w:t>78.45</w:t>
-            </w:r>
-          </w:p>
-        </w:tc>
-        <w:tc>
-          <w:tcPr>
-            <w:tcW w:w="1545" w:type="dxa"/>
-            <w:tcBorders>
-              <w:top w:val="nil"/>
-              <w:left w:val="nil"/>
-              <w:bottom w:val="single" w:sz="4" w:space="0" w:color="auto"/>
-              <w:right w:val="single" w:sz="4" w:space="0" w:color="auto"/>
-            </w:tcBorders>
-            <w:shd w:val="clear" w:color="auto" w:fill="auto"/>
-            <w:noWrap/>
-            <w:vAlign w:val="center"/>
-            <w:hideMark/>
-          </w:tcPr>
-          <w:p>
-            <w:pPr>
-              <w:spacing w:line="360" w:lineRule="auto"/>
-              <w:jc w:val="center"/>
-              <w:rPr>
-                <w:rFonts w:ascii="Times" w:eastAsia="Times New Roman" w:hAnsi="Times" w:cs="Calibri"/>
-                <w:color w:val="000000"/>
-              </w:rPr>
-            </w:pPr>
-            <w:r>
-              <w:rPr>
-                <w:rFonts w:ascii="Times" w:eastAsia="Times New Roman" w:hAnsi="Times" w:cs="Calibri"/>
-                <w:color w:val="000000"/>
-              </w:rPr>
-              <w:t>1749.64</w:t>
-            </w:r>
-          </w:p>
-        </w:tc>
-      </w:tr>
-    </w:tbl>
-    <w:p>
-      <w:pPr>
-        <w:spacing w:line="360" w:lineRule="auto"/>
-        <w:jc w:val="both"/>
-        <w:rPr>
-          <w:rFonts w:ascii="Times" w:hAnsi="Times"/>
-        </w:rPr>
-      </w:pPr>
-    </w:p>
-    <w:p>
-      <w:pPr>
-        <w:spacing w:line="360" w:lineRule="auto"/>
-        <w:jc w:val="both"/>
-        <w:rPr>
-          <w:rFonts w:ascii="Times" w:hAnsi="Times"/>
-        </w:rPr>
-      </w:pPr>
-      <w:r>
-        <w:rPr>
-          <w:rFonts w:ascii="Times" w:hAnsi="Times"/>
-        </w:rPr>
-        <w:t xml:space="preserve">Looking at the table above, it appears as though the mean opioid shipment per capita increased slightly after the policy was implemented. It is possible this can be attributed to the opioid shipments peaking at the beginning of 2010 when news of the policy was announced. However, </w:t>
-      </w:r>
-      <w:r>
-        <w:rPr>
-          <w:rFonts w:ascii="Times" w:hAnsi="Times"/>
-        </w:rPr>
-        <w:lastRenderedPageBreak/>
-        <w:t>looking at the graph of opioid shipments per capita for Florida, we can see a clear trend of a decrease in the total amount of opioid</w:t>
-      </w:r>
-      <w:r>
-        <w:rPr>
-          <w:rFonts w:ascii="Times" w:hAnsi="Times"/>
-        </w:rPr>
-        <w:t>s</w:t>
-      </w:r>
-      <w:r>
-        <w:rPr>
-          <w:rFonts w:ascii="Times" w:hAnsi="Times"/>
-        </w:rPr>
-        <w:t xml:space="preserve"> shipped per capita after the policy was implemented</w:t>
-      </w:r>
-      <w:r>
-        <w:rPr>
-          <w:rFonts w:ascii="Times" w:hAnsi="Times"/>
-        </w:rPr>
-        <w:t xml:space="preserve"> across most counties</w:t>
-      </w:r>
-      <w:r>
-        <w:rPr>
-          <w:rFonts w:ascii="Times" w:hAnsi="Times"/>
-        </w:rPr>
-        <w:t>.</w:t>
-      </w:r>
-    </w:p>
-    <w:p>
-      <w:pPr>
-        <w:spacing w:line="360" w:lineRule="auto"/>
-        <w:jc w:val="both"/>
-        <w:rPr>
-          <w:rFonts w:ascii="Times" w:hAnsi="Times"/>
-        </w:rPr>
-      </w:pPr>
-    </w:p>
-    <w:p>
-      <w:pPr>
-        <w:jc w:val="center"/>
-        <w:rPr>
-          <w:rFonts w:ascii="Times" w:hAnsi="Times"/>
-          <w:i/>
-          <w:iCs/>
-          <w:sz w:val="22"/>
-          <w:szCs w:val="22"/>
-        </w:rPr>
-      </w:pPr>
-      <w:r>
-        <w:rPr>
-          <w:rFonts w:ascii="Times" w:hAnsi="Times"/>
-          <w:i/>
-          <w:iCs/>
-          <w:sz w:val="22"/>
-          <w:szCs w:val="22"/>
-        </w:rPr>
-        <w:t xml:space="preserve">Figure </w:t>
-      </w:r>
-      <w:r>
-        <w:rPr>
-          <w:rFonts w:ascii="Times" w:hAnsi="Times"/>
-          <w:i/>
-          <w:iCs/>
-          <w:sz w:val="22"/>
-          <w:szCs w:val="22"/>
-        </w:rPr>
-        <w:t>2</w:t>
-      </w:r>
-      <w:r>
-        <w:rPr>
-          <w:rFonts w:ascii="Times" w:hAnsi="Times"/>
-          <w:i/>
-          <w:iCs/>
-          <w:sz w:val="22"/>
-          <w:szCs w:val="22"/>
-        </w:rPr>
-        <w:t xml:space="preserve">: Showing the changes in Opioid shipments per capita after </w:t>
-      </w:r>
-      <w:r>
-        <w:rPr>
-          <w:rFonts w:ascii="Times" w:hAnsi="Times"/>
-          <w:i/>
-          <w:iCs/>
-          <w:sz w:val="22"/>
-          <w:szCs w:val="22"/>
-        </w:rPr>
-        <w:t>Florida’s</w:t>
-      </w:r>
-      <w:r>
-        <w:rPr>
-          <w:rFonts w:ascii="Times" w:hAnsi="Times"/>
-          <w:i/>
-          <w:iCs/>
-          <w:sz w:val="22"/>
-          <w:szCs w:val="22"/>
-        </w:rPr>
-        <w:t xml:space="preserve"> policy was implemented. There is a general increase in the shipments across all counties that gets reversed in 2010</w:t>
-      </w:r>
-    </w:p>
-    <w:p>
-      <w:pPr>
-        <w:jc w:val="center"/>
-        <w:rPr>
-          <w:rFonts w:ascii="Times" w:hAnsi="Times"/>
-          <w:i/>
-          <w:iCs/>
-          <w:sz w:val="22"/>
-          <w:szCs w:val="22"/>
-        </w:rPr>
-      </w:pPr>
-      <w:r>
-        <w:rPr>
-          <w:rFonts w:ascii="Times" w:hAnsi="Times"/>
-          <w:i/>
-          <w:iCs/>
-          <w:sz w:val="22"/>
-          <w:szCs w:val="22"/>
-        </w:rPr>
-        <w:t>after the policy was enacted.</w:t>
-      </w:r>
-    </w:p>
-    <w:p>
-      <w:pPr>
-        <w:jc w:val="center"/>
-        <w:rPr>
-          <w:rFonts w:ascii="Times" w:hAnsi="Times"/>
-          <w:i/>
-          <w:iCs/>
-          <w:sz w:val="22"/>
-          <w:szCs w:val="22"/>
-        </w:rPr>
-      </w:pPr>
-    </w:p>
-    <w:p>
-      <w:pPr>
-        <w:spacing w:line="360" w:lineRule="auto"/>
-        <w:jc w:val="both"/>
-        <w:rPr>
-          <w:rFonts w:ascii="Times" w:hAnsi="Times"/>
-        </w:rPr>
-      </w:pPr>
-      <w:r>
-        <w:rPr>
-          <w:rFonts w:ascii="Times" w:hAnsi="Times"/>
-          <w:noProof/>
+        </w:rPr>
+      </w:pPr>
+      <w:r>
+        <w:rPr>
+          <w:rFonts w:ascii="Times" w:hAnsi="Times"/>
         </w:rPr>
         <w:drawing>
-          <wp:inline distT="0" distB="0" distL="0" distR="0" wp14:anchorId="7004BBDF" wp14:editId="5FD9172A">
-            <wp:extent cx="5943600" cy="5071533"/>
+          <wp:inline distT="0" distB="0" distL="0" distR="0" wp14:anchorId="28C8A5FB" wp14:editId="34945E22">
+            <wp:extent cx="3822700" cy="3048000"/>
             <wp:effectExtent l="0" t="0" r="0" b="0"/>
-            <wp:docPr id="4" name="Picture 4"/>
+            <wp:docPr id="3" name="Picture 3"/>
             <wp:cNvGraphicFramePr>
               <a:graphicFrameLocks xmlns:a="http://schemas.openxmlformats.org/drawingml/2006/main" noChangeAspect="1"/>
             </wp:cNvGraphicFramePr>
@@ -7623,7 +6383,7 @@
                   <pic:spPr>
                     <a:xfrm>
                       <a:off x="0" y="0"/>
-                      <a:ext cx="5952046" cy="5078740"/>
+                      <a:ext cx="3822700" cy="3048000"/>
                     </a:xfrm>
                     <a:prstGeom prst="rect">
                       <a:avLst/>
@@ -7642,53 +6402,1215 @@
         <w:jc w:val="both"/>
         <w:rPr>
           <w:rFonts w:ascii="Times" w:hAnsi="Times"/>
-          <w:b/>
-          <w:bCs/>
-        </w:rPr>
-      </w:pPr>
+        </w:rPr>
+      </w:pPr>
+      <w:r>
+        <w:rPr>
+          <w:rFonts w:ascii="Times" w:hAnsi="Times"/>
+        </w:rPr>
+        <w:lastRenderedPageBreak/>
+        <w:t>On the other hand,</w:t>
+      </w:r>
+      <w:r>
+        <w:rPr>
+          <w:rFonts w:ascii="Times" w:hAnsi="Times"/>
+        </w:rPr>
+        <w:t xml:space="preserve"> opioid shipments for Florida seemed to reverse after the 2010 policy. </w:t>
+      </w:r>
+      <w:r>
+        <w:rPr>
+          <w:rFonts w:ascii="Times" w:hAnsi="Times"/>
+        </w:rPr>
+        <w:t xml:space="preserve"> </w:t>
+      </w:r>
+      <w:r>
+        <w:rPr>
+          <w:rFonts w:ascii="Times" w:hAnsi="Times"/>
+        </w:rPr>
+        <w:t xml:space="preserve">Below is a table showing </w:t>
+      </w:r>
+      <w:r>
+        <w:rPr>
+          <w:rFonts w:ascii="Times" w:hAnsi="Times"/>
+        </w:rPr>
+        <w:t xml:space="preserve">the </w:t>
+      </w:r>
+      <w:r>
+        <w:rPr>
+          <w:rFonts w:ascii="Times" w:hAnsi="Times"/>
+        </w:rPr>
+        <w:t xml:space="preserve">mean, median, min and Max </w:t>
+      </w:r>
+      <w:r>
+        <w:rPr>
+          <w:rFonts w:ascii="Times" w:hAnsi="Times"/>
+        </w:rPr>
+        <w:t xml:space="preserve">Opioids per Capita for </w:t>
+      </w:r>
+      <w:r>
+        <w:rPr>
+          <w:rFonts w:ascii="Times" w:hAnsi="Times"/>
+        </w:rPr>
+        <w:t>Florida</w:t>
+      </w:r>
+      <w:r>
+        <w:rPr>
+          <w:rFonts w:ascii="Times" w:hAnsi="Times"/>
+        </w:rPr>
+        <w:t>.</w:t>
+      </w:r>
     </w:p>
     <w:p>
       <w:pPr>
         <w:spacing w:line="360" w:lineRule="auto"/>
-        <w:rPr>
-          <w:rFonts w:ascii="Times" w:hAnsi="Times"/>
-          <w:b/>
-          <w:bCs/>
-          <w:sz w:val="28"/>
-          <w:szCs w:val="28"/>
+        <w:jc w:val="center"/>
+        <w:rPr>
+          <w:rFonts w:ascii="Times" w:hAnsi="Times"/>
+          <w:i/>
+          <w:iCs/>
+          <w:sz w:val="22"/>
+          <w:szCs w:val="22"/>
+        </w:rPr>
+      </w:pPr>
+      <w:r>
+        <w:rPr>
+          <w:rFonts w:ascii="Times" w:hAnsi="Times"/>
+          <w:i/>
+          <w:iCs/>
+          <w:sz w:val="22"/>
+          <w:szCs w:val="22"/>
+        </w:rPr>
+        <w:t>Table</w:t>
+      </w:r>
+      <w:r>
+        <w:rPr>
+          <w:rFonts w:ascii="Times" w:hAnsi="Times"/>
+          <w:i/>
+          <w:iCs/>
+          <w:sz w:val="22"/>
+          <w:szCs w:val="22"/>
+        </w:rPr>
+        <w:t xml:space="preserve"> 2: Showing summary statistics of Opioids Per Capita in Florida.</w:t>
+      </w:r>
+    </w:p>
+    <w:tbl>
+      <w:tblPr>
+        <w:tblW w:w="9265" w:type="dxa"/>
+        <w:tblLayout w:type="fixed"/>
+        <w:tblLook w:val="04A0" w:firstRow="1" w:lastRow="0" w:firstColumn="1" w:lastColumn="0" w:noHBand="0" w:noVBand="1"/>
+      </w:tblPr>
+      <w:tblGrid>
+        <w:gridCol w:w="1544"/>
+        <w:gridCol w:w="1544"/>
+        <w:gridCol w:w="1544"/>
+        <w:gridCol w:w="1544"/>
+        <w:gridCol w:w="1544"/>
+        <w:gridCol w:w="1545"/>
+      </w:tblGrid>
+      <w:tr>
+        <w:trPr>
+          <w:trHeight w:val="412"/>
+        </w:trPr>
+        <w:tc>
+          <w:tcPr>
+            <w:tcW w:w="1544" w:type="dxa"/>
+            <w:tcBorders>
+              <w:top w:val="single" w:sz="4" w:space="0" w:color="auto"/>
+              <w:left w:val="single" w:sz="4" w:space="0" w:color="auto"/>
+              <w:bottom w:val="single" w:sz="4" w:space="0" w:color="auto"/>
+              <w:right w:val="single" w:sz="4" w:space="0" w:color="auto"/>
+            </w:tcBorders>
+            <w:shd w:val="clear" w:color="auto" w:fill="auto"/>
+            <w:noWrap/>
+            <w:vAlign w:val="center"/>
+            <w:hideMark/>
+          </w:tcPr>
+          <w:p>
+            <w:pPr>
+              <w:spacing w:line="360" w:lineRule="auto"/>
+              <w:jc w:val="center"/>
+              <w:rPr>
+                <w:rFonts w:ascii="Times" w:eastAsia="Times New Roman" w:hAnsi="Times" w:cs="Calibri"/>
+                <w:color w:val="000000"/>
+              </w:rPr>
+            </w:pPr>
+            <w:r>
+              <w:rPr>
+                <w:rFonts w:ascii="Times" w:eastAsia="Times New Roman" w:hAnsi="Times" w:cs="Calibri"/>
+                <w:color w:val="000000"/>
+              </w:rPr>
+              <w:t>State</w:t>
+            </w:r>
+          </w:p>
+        </w:tc>
+        <w:tc>
+          <w:tcPr>
+            <w:tcW w:w="1544" w:type="dxa"/>
+            <w:tcBorders>
+              <w:top w:val="single" w:sz="4" w:space="0" w:color="auto"/>
+              <w:left w:val="nil"/>
+              <w:bottom w:val="single" w:sz="4" w:space="0" w:color="auto"/>
+              <w:right w:val="single" w:sz="4" w:space="0" w:color="auto"/>
+            </w:tcBorders>
+            <w:shd w:val="clear" w:color="auto" w:fill="auto"/>
+            <w:noWrap/>
+            <w:vAlign w:val="center"/>
+            <w:hideMark/>
+          </w:tcPr>
+          <w:p>
+            <w:pPr>
+              <w:spacing w:line="360" w:lineRule="auto"/>
+              <w:jc w:val="center"/>
+              <w:rPr>
+                <w:rFonts w:ascii="Times" w:eastAsia="Times New Roman" w:hAnsi="Times" w:cs="Calibri"/>
+                <w:color w:val="000000"/>
+              </w:rPr>
+            </w:pPr>
+            <w:r>
+              <w:rPr>
+                <w:rFonts w:ascii="Times" w:eastAsia="Times New Roman" w:hAnsi="Times" w:cs="Calibri"/>
+                <w:color w:val="000000"/>
+              </w:rPr>
+              <w:t>Policy</w:t>
+            </w:r>
+          </w:p>
+        </w:tc>
+        <w:tc>
+          <w:tcPr>
+            <w:tcW w:w="1544" w:type="dxa"/>
+            <w:tcBorders>
+              <w:top w:val="single" w:sz="4" w:space="0" w:color="auto"/>
+              <w:left w:val="nil"/>
+              <w:bottom w:val="single" w:sz="4" w:space="0" w:color="auto"/>
+              <w:right w:val="single" w:sz="4" w:space="0" w:color="auto"/>
+            </w:tcBorders>
+            <w:shd w:val="clear" w:color="auto" w:fill="auto"/>
+            <w:noWrap/>
+            <w:vAlign w:val="center"/>
+            <w:hideMark/>
+          </w:tcPr>
+          <w:p>
+            <w:pPr>
+              <w:spacing w:line="360" w:lineRule="auto"/>
+              <w:jc w:val="center"/>
+              <w:rPr>
+                <w:rFonts w:ascii="Times" w:eastAsia="Times New Roman" w:hAnsi="Times" w:cs="Calibri"/>
+                <w:color w:val="000000"/>
+              </w:rPr>
+            </w:pPr>
+            <w:r>
+              <w:rPr>
+                <w:rFonts w:ascii="Times" w:eastAsia="Times New Roman" w:hAnsi="Times" w:cs="Calibri"/>
+                <w:color w:val="000000"/>
+              </w:rPr>
+              <w:t>M</w:t>
+            </w:r>
+            <w:r>
+              <w:rPr>
+                <w:rFonts w:ascii="Times" w:eastAsia="Times New Roman" w:hAnsi="Times" w:cs="Calibri"/>
+                <w:color w:val="000000"/>
+              </w:rPr>
+              <w:t>ean</w:t>
+            </w:r>
+          </w:p>
+        </w:tc>
+        <w:tc>
+          <w:tcPr>
+            <w:tcW w:w="1544" w:type="dxa"/>
+            <w:tcBorders>
+              <w:top w:val="single" w:sz="4" w:space="0" w:color="auto"/>
+              <w:left w:val="nil"/>
+              <w:bottom w:val="single" w:sz="4" w:space="0" w:color="auto"/>
+              <w:right w:val="single" w:sz="4" w:space="0" w:color="auto"/>
+            </w:tcBorders>
+            <w:shd w:val="clear" w:color="auto" w:fill="auto"/>
+            <w:noWrap/>
+            <w:vAlign w:val="center"/>
+            <w:hideMark/>
+          </w:tcPr>
+          <w:p>
+            <w:pPr>
+              <w:spacing w:line="360" w:lineRule="auto"/>
+              <w:jc w:val="center"/>
+              <w:rPr>
+                <w:rFonts w:ascii="Times" w:eastAsia="Times New Roman" w:hAnsi="Times" w:cs="Calibri"/>
+                <w:color w:val="000000"/>
+              </w:rPr>
+            </w:pPr>
+            <w:r>
+              <w:rPr>
+                <w:rFonts w:ascii="Times" w:eastAsia="Times New Roman" w:hAnsi="Times" w:cs="Calibri"/>
+                <w:color w:val="000000"/>
+              </w:rPr>
+              <w:t>M</w:t>
+            </w:r>
+            <w:r>
+              <w:rPr>
+                <w:rFonts w:ascii="Times" w:eastAsia="Times New Roman" w:hAnsi="Times" w:cs="Calibri"/>
+                <w:color w:val="000000"/>
+              </w:rPr>
+              <w:t>edian</w:t>
+            </w:r>
+          </w:p>
+        </w:tc>
+        <w:tc>
+          <w:tcPr>
+            <w:tcW w:w="1544" w:type="dxa"/>
+            <w:tcBorders>
+              <w:top w:val="single" w:sz="4" w:space="0" w:color="auto"/>
+              <w:left w:val="nil"/>
+              <w:bottom w:val="single" w:sz="4" w:space="0" w:color="auto"/>
+              <w:right w:val="single" w:sz="4" w:space="0" w:color="auto"/>
+            </w:tcBorders>
+            <w:shd w:val="clear" w:color="auto" w:fill="auto"/>
+            <w:noWrap/>
+            <w:vAlign w:val="center"/>
+            <w:hideMark/>
+          </w:tcPr>
+          <w:p>
+            <w:pPr>
+              <w:spacing w:line="360" w:lineRule="auto"/>
+              <w:jc w:val="center"/>
+              <w:rPr>
+                <w:rFonts w:ascii="Times" w:eastAsia="Times New Roman" w:hAnsi="Times" w:cs="Calibri"/>
+                <w:color w:val="000000"/>
+              </w:rPr>
+            </w:pPr>
+            <w:r>
+              <w:rPr>
+                <w:rFonts w:ascii="Times" w:eastAsia="Times New Roman" w:hAnsi="Times" w:cs="Calibri"/>
+                <w:color w:val="000000"/>
+              </w:rPr>
+              <w:t>M</w:t>
+            </w:r>
+            <w:r>
+              <w:rPr>
+                <w:rFonts w:ascii="Times" w:eastAsia="Times New Roman" w:hAnsi="Times" w:cs="Calibri"/>
+                <w:color w:val="000000"/>
+              </w:rPr>
+              <w:t>in</w:t>
+            </w:r>
+          </w:p>
+        </w:tc>
+        <w:tc>
+          <w:tcPr>
+            <w:tcW w:w="1545" w:type="dxa"/>
+            <w:tcBorders>
+              <w:top w:val="single" w:sz="4" w:space="0" w:color="auto"/>
+              <w:left w:val="nil"/>
+              <w:bottom w:val="single" w:sz="4" w:space="0" w:color="auto"/>
+              <w:right w:val="single" w:sz="4" w:space="0" w:color="auto"/>
+            </w:tcBorders>
+            <w:shd w:val="clear" w:color="auto" w:fill="auto"/>
+            <w:noWrap/>
+            <w:vAlign w:val="center"/>
+            <w:hideMark/>
+          </w:tcPr>
+          <w:p>
+            <w:pPr>
+              <w:spacing w:line="360" w:lineRule="auto"/>
+              <w:jc w:val="center"/>
+              <w:rPr>
+                <w:rFonts w:ascii="Times" w:eastAsia="Times New Roman" w:hAnsi="Times" w:cs="Calibri"/>
+                <w:color w:val="000000"/>
+              </w:rPr>
+            </w:pPr>
+            <w:r>
+              <w:rPr>
+                <w:rFonts w:ascii="Times" w:eastAsia="Times New Roman" w:hAnsi="Times" w:cs="Calibri"/>
+                <w:color w:val="000000"/>
+              </w:rPr>
+              <w:t>M</w:t>
+            </w:r>
+            <w:r>
+              <w:rPr>
+                <w:rFonts w:ascii="Times" w:eastAsia="Times New Roman" w:hAnsi="Times" w:cs="Calibri"/>
+                <w:color w:val="000000"/>
+              </w:rPr>
+              <w:t>ax</w:t>
+            </w:r>
+          </w:p>
+        </w:tc>
+      </w:tr>
+      <w:tr>
+        <w:trPr>
+          <w:trHeight w:val="412"/>
+        </w:trPr>
+        <w:tc>
+          <w:tcPr>
+            <w:tcW w:w="1544" w:type="dxa"/>
+            <w:tcBorders>
+              <w:top w:val="nil"/>
+              <w:left w:val="single" w:sz="4" w:space="0" w:color="auto"/>
+              <w:bottom w:val="single" w:sz="4" w:space="0" w:color="auto"/>
+              <w:right w:val="single" w:sz="4" w:space="0" w:color="auto"/>
+            </w:tcBorders>
+            <w:shd w:val="clear" w:color="auto" w:fill="auto"/>
+            <w:noWrap/>
+            <w:vAlign w:val="center"/>
+            <w:hideMark/>
+          </w:tcPr>
+          <w:p>
+            <w:pPr>
+              <w:spacing w:line="360" w:lineRule="auto"/>
+              <w:jc w:val="center"/>
+              <w:rPr>
+                <w:rFonts w:ascii="Times" w:eastAsia="Times New Roman" w:hAnsi="Times" w:cs="Calibri"/>
+                <w:color w:val="000000"/>
+              </w:rPr>
+            </w:pPr>
+            <w:r>
+              <w:rPr>
+                <w:rFonts w:ascii="Times" w:eastAsia="Times New Roman" w:hAnsi="Times" w:cs="Calibri"/>
+                <w:color w:val="000000"/>
+              </w:rPr>
+              <w:t>Controls</w:t>
+            </w:r>
+          </w:p>
+        </w:tc>
+        <w:tc>
+          <w:tcPr>
+            <w:tcW w:w="1544" w:type="dxa"/>
+            <w:tcBorders>
+              <w:top w:val="nil"/>
+              <w:left w:val="nil"/>
+              <w:bottom w:val="single" w:sz="4" w:space="0" w:color="auto"/>
+              <w:right w:val="single" w:sz="4" w:space="0" w:color="auto"/>
+            </w:tcBorders>
+            <w:shd w:val="clear" w:color="auto" w:fill="auto"/>
+            <w:noWrap/>
+            <w:vAlign w:val="center"/>
+            <w:hideMark/>
+          </w:tcPr>
+          <w:p>
+            <w:pPr>
+              <w:spacing w:line="360" w:lineRule="auto"/>
+              <w:jc w:val="center"/>
+              <w:rPr>
+                <w:rFonts w:ascii="Times" w:eastAsia="Times New Roman" w:hAnsi="Times" w:cs="Calibri"/>
+                <w:color w:val="000000"/>
+              </w:rPr>
+            </w:pPr>
+            <w:r>
+              <w:rPr>
+                <w:rFonts w:ascii="Times" w:eastAsia="Times New Roman" w:hAnsi="Times" w:cs="Calibri"/>
+                <w:color w:val="000000"/>
+              </w:rPr>
+              <w:t>Post</w:t>
+            </w:r>
+          </w:p>
+        </w:tc>
+        <w:tc>
+          <w:tcPr>
+            <w:tcW w:w="1544" w:type="dxa"/>
+            <w:tcBorders>
+              <w:top w:val="nil"/>
+              <w:left w:val="nil"/>
+              <w:bottom w:val="single" w:sz="4" w:space="0" w:color="auto"/>
+              <w:right w:val="single" w:sz="4" w:space="0" w:color="auto"/>
+            </w:tcBorders>
+            <w:shd w:val="clear" w:color="auto" w:fill="auto"/>
+            <w:noWrap/>
+            <w:vAlign w:val="center"/>
+            <w:hideMark/>
+          </w:tcPr>
+          <w:p>
+            <w:pPr>
+              <w:spacing w:line="360" w:lineRule="auto"/>
+              <w:jc w:val="center"/>
+              <w:rPr>
+                <w:rFonts w:ascii="Times" w:eastAsia="Times New Roman" w:hAnsi="Times" w:cs="Calibri"/>
+                <w:color w:val="000000"/>
+              </w:rPr>
+            </w:pPr>
+            <w:r>
+              <w:rPr>
+                <w:rFonts w:ascii="Times" w:eastAsia="Times New Roman" w:hAnsi="Times" w:cs="Calibri"/>
+                <w:color w:val="000000"/>
+              </w:rPr>
+              <w:t>418.36</w:t>
+            </w:r>
+          </w:p>
+        </w:tc>
+        <w:tc>
+          <w:tcPr>
+            <w:tcW w:w="1544" w:type="dxa"/>
+            <w:tcBorders>
+              <w:top w:val="nil"/>
+              <w:left w:val="nil"/>
+              <w:bottom w:val="single" w:sz="4" w:space="0" w:color="auto"/>
+              <w:right w:val="single" w:sz="4" w:space="0" w:color="auto"/>
+            </w:tcBorders>
+            <w:shd w:val="clear" w:color="auto" w:fill="auto"/>
+            <w:noWrap/>
+            <w:vAlign w:val="center"/>
+            <w:hideMark/>
+          </w:tcPr>
+          <w:p>
+            <w:pPr>
+              <w:spacing w:line="360" w:lineRule="auto"/>
+              <w:jc w:val="center"/>
+              <w:rPr>
+                <w:rFonts w:ascii="Times" w:eastAsia="Times New Roman" w:hAnsi="Times" w:cs="Calibri"/>
+                <w:color w:val="000000"/>
+              </w:rPr>
+            </w:pPr>
+            <w:r>
+              <w:rPr>
+                <w:rFonts w:ascii="Times" w:eastAsia="Times New Roman" w:hAnsi="Times" w:cs="Calibri"/>
+                <w:color w:val="000000"/>
+              </w:rPr>
+              <w:t>382.16</w:t>
+            </w:r>
+          </w:p>
+        </w:tc>
+        <w:tc>
+          <w:tcPr>
+            <w:tcW w:w="1544" w:type="dxa"/>
+            <w:tcBorders>
+              <w:top w:val="nil"/>
+              <w:left w:val="nil"/>
+              <w:bottom w:val="single" w:sz="4" w:space="0" w:color="auto"/>
+              <w:right w:val="single" w:sz="4" w:space="0" w:color="auto"/>
+            </w:tcBorders>
+            <w:shd w:val="clear" w:color="auto" w:fill="auto"/>
+            <w:noWrap/>
+            <w:vAlign w:val="center"/>
+            <w:hideMark/>
+          </w:tcPr>
+          <w:p>
+            <w:pPr>
+              <w:spacing w:line="360" w:lineRule="auto"/>
+              <w:jc w:val="center"/>
+              <w:rPr>
+                <w:rFonts w:ascii="Times" w:eastAsia="Times New Roman" w:hAnsi="Times" w:cs="Calibri"/>
+                <w:color w:val="000000"/>
+              </w:rPr>
+            </w:pPr>
+            <w:r>
+              <w:rPr>
+                <w:rFonts w:ascii="Times" w:eastAsia="Times New Roman" w:hAnsi="Times" w:cs="Calibri"/>
+                <w:color w:val="000000"/>
+              </w:rPr>
+              <w:t>54.65</w:t>
+            </w:r>
+          </w:p>
+        </w:tc>
+        <w:tc>
+          <w:tcPr>
+            <w:tcW w:w="1545" w:type="dxa"/>
+            <w:tcBorders>
+              <w:top w:val="nil"/>
+              <w:left w:val="nil"/>
+              <w:bottom w:val="single" w:sz="4" w:space="0" w:color="auto"/>
+              <w:right w:val="single" w:sz="4" w:space="0" w:color="auto"/>
+            </w:tcBorders>
+            <w:shd w:val="clear" w:color="auto" w:fill="auto"/>
+            <w:noWrap/>
+            <w:vAlign w:val="center"/>
+            <w:hideMark/>
+          </w:tcPr>
+          <w:p>
+            <w:pPr>
+              <w:spacing w:line="360" w:lineRule="auto"/>
+              <w:jc w:val="center"/>
+              <w:rPr>
+                <w:rFonts w:ascii="Times" w:eastAsia="Times New Roman" w:hAnsi="Times" w:cs="Calibri"/>
+                <w:color w:val="000000"/>
+              </w:rPr>
+            </w:pPr>
+            <w:r>
+              <w:rPr>
+                <w:rFonts w:ascii="Times" w:eastAsia="Times New Roman" w:hAnsi="Times" w:cs="Calibri"/>
+                <w:color w:val="000000"/>
+              </w:rPr>
+              <w:t>1721.50</w:t>
+            </w:r>
+          </w:p>
+        </w:tc>
+      </w:tr>
+      <w:tr>
+        <w:trPr>
+          <w:trHeight w:val="412"/>
+        </w:trPr>
+        <w:tc>
+          <w:tcPr>
+            <w:tcW w:w="1544" w:type="dxa"/>
+            <w:tcBorders>
+              <w:top w:val="nil"/>
+              <w:left w:val="single" w:sz="4" w:space="0" w:color="auto"/>
+              <w:bottom w:val="single" w:sz="4" w:space="0" w:color="auto"/>
+              <w:right w:val="single" w:sz="4" w:space="0" w:color="auto"/>
+            </w:tcBorders>
+            <w:shd w:val="clear" w:color="auto" w:fill="auto"/>
+            <w:noWrap/>
+            <w:vAlign w:val="center"/>
+            <w:hideMark/>
+          </w:tcPr>
+          <w:p>
+            <w:pPr>
+              <w:spacing w:line="360" w:lineRule="auto"/>
+              <w:jc w:val="center"/>
+              <w:rPr>
+                <w:rFonts w:ascii="Times" w:eastAsia="Times New Roman" w:hAnsi="Times" w:cs="Calibri"/>
+                <w:color w:val="000000"/>
+              </w:rPr>
+            </w:pPr>
+          </w:p>
+        </w:tc>
+        <w:tc>
+          <w:tcPr>
+            <w:tcW w:w="1544" w:type="dxa"/>
+            <w:tcBorders>
+              <w:top w:val="nil"/>
+              <w:left w:val="nil"/>
+              <w:bottom w:val="single" w:sz="4" w:space="0" w:color="auto"/>
+              <w:right w:val="single" w:sz="4" w:space="0" w:color="auto"/>
+            </w:tcBorders>
+            <w:shd w:val="clear" w:color="auto" w:fill="auto"/>
+            <w:noWrap/>
+            <w:vAlign w:val="center"/>
+            <w:hideMark/>
+          </w:tcPr>
+          <w:p>
+            <w:pPr>
+              <w:spacing w:line="360" w:lineRule="auto"/>
+              <w:jc w:val="center"/>
+              <w:rPr>
+                <w:rFonts w:ascii="Times" w:eastAsia="Times New Roman" w:hAnsi="Times" w:cs="Calibri"/>
+                <w:color w:val="000000"/>
+              </w:rPr>
+            </w:pPr>
+            <w:r>
+              <w:rPr>
+                <w:rFonts w:ascii="Times" w:eastAsia="Times New Roman" w:hAnsi="Times" w:cs="Calibri"/>
+                <w:color w:val="000000"/>
+              </w:rPr>
+              <w:t>Pre</w:t>
+            </w:r>
+          </w:p>
+        </w:tc>
+        <w:tc>
+          <w:tcPr>
+            <w:tcW w:w="1544" w:type="dxa"/>
+            <w:tcBorders>
+              <w:top w:val="nil"/>
+              <w:left w:val="nil"/>
+              <w:bottom w:val="single" w:sz="4" w:space="0" w:color="auto"/>
+              <w:right w:val="single" w:sz="4" w:space="0" w:color="auto"/>
+            </w:tcBorders>
+            <w:shd w:val="clear" w:color="auto" w:fill="auto"/>
+            <w:noWrap/>
+            <w:vAlign w:val="center"/>
+            <w:hideMark/>
+          </w:tcPr>
+          <w:p>
+            <w:pPr>
+              <w:spacing w:line="360" w:lineRule="auto"/>
+              <w:jc w:val="center"/>
+              <w:rPr>
+                <w:rFonts w:ascii="Times" w:eastAsia="Times New Roman" w:hAnsi="Times" w:cs="Calibri"/>
+                <w:color w:val="000000"/>
+              </w:rPr>
+            </w:pPr>
+            <w:r>
+              <w:rPr>
+                <w:rFonts w:ascii="Times" w:eastAsia="Times New Roman" w:hAnsi="Times" w:cs="Calibri"/>
+                <w:color w:val="000000"/>
+              </w:rPr>
+              <w:t>325.31</w:t>
+            </w:r>
+          </w:p>
+        </w:tc>
+        <w:tc>
+          <w:tcPr>
+            <w:tcW w:w="1544" w:type="dxa"/>
+            <w:tcBorders>
+              <w:top w:val="nil"/>
+              <w:left w:val="nil"/>
+              <w:bottom w:val="single" w:sz="4" w:space="0" w:color="auto"/>
+              <w:right w:val="single" w:sz="4" w:space="0" w:color="auto"/>
+            </w:tcBorders>
+            <w:shd w:val="clear" w:color="auto" w:fill="auto"/>
+            <w:noWrap/>
+            <w:vAlign w:val="center"/>
+            <w:hideMark/>
+          </w:tcPr>
+          <w:p>
+            <w:pPr>
+              <w:spacing w:line="360" w:lineRule="auto"/>
+              <w:jc w:val="center"/>
+              <w:rPr>
+                <w:rFonts w:ascii="Times" w:eastAsia="Times New Roman" w:hAnsi="Times" w:cs="Calibri"/>
+                <w:color w:val="000000"/>
+              </w:rPr>
+            </w:pPr>
+            <w:r>
+              <w:rPr>
+                <w:rFonts w:ascii="Times" w:eastAsia="Times New Roman" w:hAnsi="Times" w:cs="Calibri"/>
+                <w:color w:val="000000"/>
+              </w:rPr>
+              <w:t>287.26</w:t>
+            </w:r>
+          </w:p>
+        </w:tc>
+        <w:tc>
+          <w:tcPr>
+            <w:tcW w:w="1544" w:type="dxa"/>
+            <w:tcBorders>
+              <w:top w:val="nil"/>
+              <w:left w:val="nil"/>
+              <w:bottom w:val="single" w:sz="4" w:space="0" w:color="auto"/>
+              <w:right w:val="single" w:sz="4" w:space="0" w:color="auto"/>
+            </w:tcBorders>
+            <w:shd w:val="clear" w:color="auto" w:fill="auto"/>
+            <w:noWrap/>
+            <w:vAlign w:val="center"/>
+            <w:hideMark/>
+          </w:tcPr>
+          <w:p>
+            <w:pPr>
+              <w:spacing w:line="360" w:lineRule="auto"/>
+              <w:jc w:val="center"/>
+              <w:rPr>
+                <w:rFonts w:ascii="Times" w:eastAsia="Times New Roman" w:hAnsi="Times" w:cs="Calibri"/>
+                <w:color w:val="000000"/>
+              </w:rPr>
+            </w:pPr>
+            <w:r>
+              <w:rPr>
+                <w:rFonts w:ascii="Times" w:eastAsia="Times New Roman" w:hAnsi="Times" w:cs="Calibri"/>
+                <w:color w:val="000000"/>
+              </w:rPr>
+              <w:t>41.79</w:t>
+            </w:r>
+          </w:p>
+        </w:tc>
+        <w:tc>
+          <w:tcPr>
+            <w:tcW w:w="1545" w:type="dxa"/>
+            <w:tcBorders>
+              <w:top w:val="nil"/>
+              <w:left w:val="nil"/>
+              <w:bottom w:val="single" w:sz="4" w:space="0" w:color="auto"/>
+              <w:right w:val="single" w:sz="4" w:space="0" w:color="auto"/>
+            </w:tcBorders>
+            <w:shd w:val="clear" w:color="auto" w:fill="auto"/>
+            <w:noWrap/>
+            <w:vAlign w:val="center"/>
+            <w:hideMark/>
+          </w:tcPr>
+          <w:p>
+            <w:pPr>
+              <w:spacing w:line="360" w:lineRule="auto"/>
+              <w:jc w:val="center"/>
+              <w:rPr>
+                <w:rFonts w:ascii="Times" w:eastAsia="Times New Roman" w:hAnsi="Times" w:cs="Calibri"/>
+                <w:color w:val="000000"/>
+              </w:rPr>
+            </w:pPr>
+            <w:r>
+              <w:rPr>
+                <w:rFonts w:ascii="Times" w:eastAsia="Times New Roman" w:hAnsi="Times" w:cs="Calibri"/>
+                <w:color w:val="000000"/>
+              </w:rPr>
+              <w:t>1612.74</w:t>
+            </w:r>
+          </w:p>
+        </w:tc>
+      </w:tr>
+      <w:tr>
+        <w:trPr>
+          <w:trHeight w:val="412"/>
+        </w:trPr>
+        <w:tc>
+          <w:tcPr>
+            <w:tcW w:w="1544" w:type="dxa"/>
+            <w:tcBorders>
+              <w:top w:val="nil"/>
+              <w:left w:val="single" w:sz="4" w:space="0" w:color="auto"/>
+              <w:bottom w:val="single" w:sz="4" w:space="0" w:color="auto"/>
+              <w:right w:val="single" w:sz="4" w:space="0" w:color="auto"/>
+            </w:tcBorders>
+            <w:shd w:val="clear" w:color="auto" w:fill="auto"/>
+            <w:noWrap/>
+            <w:vAlign w:val="center"/>
+            <w:hideMark/>
+          </w:tcPr>
+          <w:p>
+            <w:pPr>
+              <w:spacing w:line="360" w:lineRule="auto"/>
+              <w:jc w:val="center"/>
+              <w:rPr>
+                <w:rFonts w:ascii="Times" w:eastAsia="Times New Roman" w:hAnsi="Times" w:cs="Calibri"/>
+                <w:color w:val="000000"/>
+              </w:rPr>
+            </w:pPr>
+            <w:r>
+              <w:rPr>
+                <w:rFonts w:ascii="Times" w:eastAsia="Times New Roman" w:hAnsi="Times" w:cs="Calibri"/>
+                <w:color w:val="000000"/>
+              </w:rPr>
+              <w:t>Florida</w:t>
+            </w:r>
+          </w:p>
+        </w:tc>
+        <w:tc>
+          <w:tcPr>
+            <w:tcW w:w="1544" w:type="dxa"/>
+            <w:tcBorders>
+              <w:top w:val="nil"/>
+              <w:left w:val="nil"/>
+              <w:bottom w:val="single" w:sz="4" w:space="0" w:color="auto"/>
+              <w:right w:val="single" w:sz="4" w:space="0" w:color="auto"/>
+            </w:tcBorders>
+            <w:shd w:val="clear" w:color="auto" w:fill="auto"/>
+            <w:noWrap/>
+            <w:vAlign w:val="center"/>
+            <w:hideMark/>
+          </w:tcPr>
+          <w:p>
+            <w:pPr>
+              <w:spacing w:line="360" w:lineRule="auto"/>
+              <w:jc w:val="center"/>
+              <w:rPr>
+                <w:rFonts w:ascii="Times" w:eastAsia="Times New Roman" w:hAnsi="Times" w:cs="Calibri"/>
+                <w:color w:val="000000"/>
+              </w:rPr>
+            </w:pPr>
+            <w:r>
+              <w:rPr>
+                <w:rFonts w:ascii="Times" w:eastAsia="Times New Roman" w:hAnsi="Times" w:cs="Calibri"/>
+                <w:color w:val="000000"/>
+              </w:rPr>
+              <w:t>Post</w:t>
+            </w:r>
+          </w:p>
+        </w:tc>
+        <w:tc>
+          <w:tcPr>
+            <w:tcW w:w="1544" w:type="dxa"/>
+            <w:tcBorders>
+              <w:top w:val="nil"/>
+              <w:left w:val="nil"/>
+              <w:bottom w:val="single" w:sz="4" w:space="0" w:color="auto"/>
+              <w:right w:val="single" w:sz="4" w:space="0" w:color="auto"/>
+            </w:tcBorders>
+            <w:shd w:val="clear" w:color="auto" w:fill="auto"/>
+            <w:noWrap/>
+            <w:vAlign w:val="center"/>
+            <w:hideMark/>
+          </w:tcPr>
+          <w:p>
+            <w:pPr>
+              <w:spacing w:line="360" w:lineRule="auto"/>
+              <w:jc w:val="center"/>
+              <w:rPr>
+                <w:rFonts w:ascii="Times" w:eastAsia="Times New Roman" w:hAnsi="Times" w:cs="Calibri"/>
+                <w:color w:val="000000"/>
+              </w:rPr>
+            </w:pPr>
+            <w:r>
+              <w:rPr>
+                <w:rFonts w:ascii="Times" w:eastAsia="Times New Roman" w:hAnsi="Times" w:cs="Calibri"/>
+                <w:color w:val="000000"/>
+              </w:rPr>
+              <w:t>533.20</w:t>
+            </w:r>
+          </w:p>
+        </w:tc>
+        <w:tc>
+          <w:tcPr>
+            <w:tcW w:w="1544" w:type="dxa"/>
+            <w:tcBorders>
+              <w:top w:val="nil"/>
+              <w:left w:val="nil"/>
+              <w:bottom w:val="single" w:sz="4" w:space="0" w:color="auto"/>
+              <w:right w:val="single" w:sz="4" w:space="0" w:color="auto"/>
+            </w:tcBorders>
+            <w:shd w:val="clear" w:color="auto" w:fill="auto"/>
+            <w:noWrap/>
+            <w:vAlign w:val="center"/>
+            <w:hideMark/>
+          </w:tcPr>
+          <w:p>
+            <w:pPr>
+              <w:spacing w:line="360" w:lineRule="auto"/>
+              <w:jc w:val="center"/>
+              <w:rPr>
+                <w:rFonts w:ascii="Times" w:eastAsia="Times New Roman" w:hAnsi="Times" w:cs="Calibri"/>
+                <w:color w:val="000000"/>
+              </w:rPr>
+            </w:pPr>
+            <w:r>
+              <w:rPr>
+                <w:rFonts w:ascii="Times" w:eastAsia="Times New Roman" w:hAnsi="Times" w:cs="Calibri"/>
+                <w:color w:val="000000"/>
+              </w:rPr>
+              <w:t>456.50</w:t>
+            </w:r>
+          </w:p>
+        </w:tc>
+        <w:tc>
+          <w:tcPr>
+            <w:tcW w:w="1544" w:type="dxa"/>
+            <w:tcBorders>
+              <w:top w:val="nil"/>
+              <w:left w:val="nil"/>
+              <w:bottom w:val="single" w:sz="4" w:space="0" w:color="auto"/>
+              <w:right w:val="single" w:sz="4" w:space="0" w:color="auto"/>
+            </w:tcBorders>
+            <w:shd w:val="clear" w:color="auto" w:fill="auto"/>
+            <w:noWrap/>
+            <w:vAlign w:val="center"/>
+            <w:hideMark/>
+          </w:tcPr>
+          <w:p>
+            <w:pPr>
+              <w:spacing w:line="360" w:lineRule="auto"/>
+              <w:jc w:val="center"/>
+              <w:rPr>
+                <w:rFonts w:ascii="Times" w:eastAsia="Times New Roman" w:hAnsi="Times" w:cs="Calibri"/>
+                <w:color w:val="000000"/>
+              </w:rPr>
+            </w:pPr>
+            <w:r>
+              <w:rPr>
+                <w:rFonts w:ascii="Times" w:eastAsia="Times New Roman" w:hAnsi="Times" w:cs="Calibri"/>
+                <w:color w:val="000000"/>
+              </w:rPr>
+              <w:t>71.36</w:t>
+            </w:r>
+          </w:p>
+        </w:tc>
+        <w:tc>
+          <w:tcPr>
+            <w:tcW w:w="1545" w:type="dxa"/>
+            <w:tcBorders>
+              <w:top w:val="nil"/>
+              <w:left w:val="nil"/>
+              <w:bottom w:val="single" w:sz="4" w:space="0" w:color="auto"/>
+              <w:right w:val="single" w:sz="4" w:space="0" w:color="auto"/>
+            </w:tcBorders>
+            <w:shd w:val="clear" w:color="auto" w:fill="auto"/>
+            <w:noWrap/>
+            <w:vAlign w:val="center"/>
+            <w:hideMark/>
+          </w:tcPr>
+          <w:p>
+            <w:pPr>
+              <w:spacing w:line="360" w:lineRule="auto"/>
+              <w:jc w:val="center"/>
+              <w:rPr>
+                <w:rFonts w:ascii="Times" w:eastAsia="Times New Roman" w:hAnsi="Times" w:cs="Calibri"/>
+                <w:color w:val="000000"/>
+              </w:rPr>
+            </w:pPr>
+            <w:r>
+              <w:rPr>
+                <w:rFonts w:ascii="Times" w:eastAsia="Times New Roman" w:hAnsi="Times" w:cs="Calibri"/>
+                <w:color w:val="000000"/>
+              </w:rPr>
+              <w:t>2279.13</w:t>
+            </w:r>
+          </w:p>
+        </w:tc>
+      </w:tr>
+      <w:tr>
+        <w:trPr>
+          <w:trHeight w:val="412"/>
+        </w:trPr>
+        <w:tc>
+          <w:tcPr>
+            <w:tcW w:w="1544" w:type="dxa"/>
+            <w:tcBorders>
+              <w:top w:val="nil"/>
+              <w:left w:val="single" w:sz="4" w:space="0" w:color="auto"/>
+              <w:bottom w:val="single" w:sz="4" w:space="0" w:color="auto"/>
+              <w:right w:val="single" w:sz="4" w:space="0" w:color="auto"/>
+            </w:tcBorders>
+            <w:shd w:val="clear" w:color="auto" w:fill="auto"/>
+            <w:noWrap/>
+            <w:vAlign w:val="center"/>
+            <w:hideMark/>
+          </w:tcPr>
+          <w:p>
+            <w:pPr>
+              <w:spacing w:line="360" w:lineRule="auto"/>
+              <w:jc w:val="center"/>
+              <w:rPr>
+                <w:rFonts w:ascii="Times" w:eastAsia="Times New Roman" w:hAnsi="Times" w:cs="Calibri"/>
+                <w:color w:val="000000"/>
+              </w:rPr>
+            </w:pPr>
+          </w:p>
+        </w:tc>
+        <w:tc>
+          <w:tcPr>
+            <w:tcW w:w="1544" w:type="dxa"/>
+            <w:tcBorders>
+              <w:top w:val="nil"/>
+              <w:left w:val="nil"/>
+              <w:bottom w:val="single" w:sz="4" w:space="0" w:color="auto"/>
+              <w:right w:val="single" w:sz="4" w:space="0" w:color="auto"/>
+            </w:tcBorders>
+            <w:shd w:val="clear" w:color="auto" w:fill="auto"/>
+            <w:noWrap/>
+            <w:vAlign w:val="center"/>
+            <w:hideMark/>
+          </w:tcPr>
+          <w:p>
+            <w:pPr>
+              <w:spacing w:line="360" w:lineRule="auto"/>
+              <w:jc w:val="center"/>
+              <w:rPr>
+                <w:rFonts w:ascii="Times" w:eastAsia="Times New Roman" w:hAnsi="Times" w:cs="Calibri"/>
+                <w:color w:val="000000"/>
+              </w:rPr>
+            </w:pPr>
+            <w:r>
+              <w:rPr>
+                <w:rFonts w:ascii="Times" w:eastAsia="Times New Roman" w:hAnsi="Times" w:cs="Calibri"/>
+                <w:color w:val="000000"/>
+              </w:rPr>
+              <w:t>Pre</w:t>
+            </w:r>
+          </w:p>
+        </w:tc>
+        <w:tc>
+          <w:tcPr>
+            <w:tcW w:w="1544" w:type="dxa"/>
+            <w:tcBorders>
+              <w:top w:val="nil"/>
+              <w:left w:val="nil"/>
+              <w:bottom w:val="single" w:sz="4" w:space="0" w:color="auto"/>
+              <w:right w:val="single" w:sz="4" w:space="0" w:color="auto"/>
+            </w:tcBorders>
+            <w:shd w:val="clear" w:color="auto" w:fill="auto"/>
+            <w:noWrap/>
+            <w:vAlign w:val="center"/>
+            <w:hideMark/>
+          </w:tcPr>
+          <w:p>
+            <w:pPr>
+              <w:spacing w:line="360" w:lineRule="auto"/>
+              <w:jc w:val="center"/>
+              <w:rPr>
+                <w:rFonts w:ascii="Times" w:eastAsia="Times New Roman" w:hAnsi="Times" w:cs="Calibri"/>
+                <w:color w:val="000000"/>
+              </w:rPr>
+            </w:pPr>
+            <w:r>
+              <w:rPr>
+                <w:rFonts w:ascii="Times" w:eastAsia="Times New Roman" w:hAnsi="Times" w:cs="Calibri"/>
+                <w:color w:val="000000"/>
+              </w:rPr>
+              <w:t>446.96</w:t>
+            </w:r>
+          </w:p>
+        </w:tc>
+        <w:tc>
+          <w:tcPr>
+            <w:tcW w:w="1544" w:type="dxa"/>
+            <w:tcBorders>
+              <w:top w:val="nil"/>
+              <w:left w:val="nil"/>
+              <w:bottom w:val="single" w:sz="4" w:space="0" w:color="auto"/>
+              <w:right w:val="single" w:sz="4" w:space="0" w:color="auto"/>
+            </w:tcBorders>
+            <w:shd w:val="clear" w:color="auto" w:fill="auto"/>
+            <w:noWrap/>
+            <w:vAlign w:val="center"/>
+            <w:hideMark/>
+          </w:tcPr>
+          <w:p>
+            <w:pPr>
+              <w:spacing w:line="360" w:lineRule="auto"/>
+              <w:jc w:val="center"/>
+              <w:rPr>
+                <w:rFonts w:ascii="Times" w:eastAsia="Times New Roman" w:hAnsi="Times" w:cs="Calibri"/>
+                <w:color w:val="000000"/>
+              </w:rPr>
+            </w:pPr>
+            <w:r>
+              <w:rPr>
+                <w:rFonts w:ascii="Times" w:eastAsia="Times New Roman" w:hAnsi="Times" w:cs="Calibri"/>
+                <w:color w:val="000000"/>
+              </w:rPr>
+              <w:t>388.74</w:t>
+            </w:r>
+          </w:p>
+        </w:tc>
+        <w:tc>
+          <w:tcPr>
+            <w:tcW w:w="1544" w:type="dxa"/>
+            <w:tcBorders>
+              <w:top w:val="nil"/>
+              <w:left w:val="nil"/>
+              <w:bottom w:val="single" w:sz="4" w:space="0" w:color="auto"/>
+              <w:right w:val="single" w:sz="4" w:space="0" w:color="auto"/>
+            </w:tcBorders>
+            <w:shd w:val="clear" w:color="auto" w:fill="auto"/>
+            <w:noWrap/>
+            <w:vAlign w:val="center"/>
+            <w:hideMark/>
+          </w:tcPr>
+          <w:p>
+            <w:pPr>
+              <w:spacing w:line="360" w:lineRule="auto"/>
+              <w:jc w:val="center"/>
+              <w:rPr>
+                <w:rFonts w:ascii="Times" w:eastAsia="Times New Roman" w:hAnsi="Times" w:cs="Calibri"/>
+                <w:color w:val="000000"/>
+              </w:rPr>
+            </w:pPr>
+            <w:r>
+              <w:rPr>
+                <w:rFonts w:ascii="Times" w:eastAsia="Times New Roman" w:hAnsi="Times" w:cs="Calibri"/>
+                <w:color w:val="000000"/>
+              </w:rPr>
+              <w:t>78.45</w:t>
+            </w:r>
+          </w:p>
+        </w:tc>
+        <w:tc>
+          <w:tcPr>
+            <w:tcW w:w="1545" w:type="dxa"/>
+            <w:tcBorders>
+              <w:top w:val="nil"/>
+              <w:left w:val="nil"/>
+              <w:bottom w:val="single" w:sz="4" w:space="0" w:color="auto"/>
+              <w:right w:val="single" w:sz="4" w:space="0" w:color="auto"/>
+            </w:tcBorders>
+            <w:shd w:val="clear" w:color="auto" w:fill="auto"/>
+            <w:noWrap/>
+            <w:vAlign w:val="center"/>
+            <w:hideMark/>
+          </w:tcPr>
+          <w:p>
+            <w:pPr>
+              <w:spacing w:line="360" w:lineRule="auto"/>
+              <w:jc w:val="center"/>
+              <w:rPr>
+                <w:rFonts w:ascii="Times" w:eastAsia="Times New Roman" w:hAnsi="Times" w:cs="Calibri"/>
+                <w:color w:val="000000"/>
+              </w:rPr>
+            </w:pPr>
+            <w:r>
+              <w:rPr>
+                <w:rFonts w:ascii="Times" w:eastAsia="Times New Roman" w:hAnsi="Times" w:cs="Calibri"/>
+                <w:color w:val="000000"/>
+              </w:rPr>
+              <w:t>1749.64</w:t>
+            </w:r>
+          </w:p>
+        </w:tc>
+      </w:tr>
+    </w:tbl>
+    <w:p>
+      <w:pPr>
+        <w:spacing w:line="360" w:lineRule="auto"/>
+        <w:jc w:val="both"/>
+        <w:rPr>
+          <w:rFonts w:ascii="Times" w:hAnsi="Times"/>
         </w:rPr>
       </w:pPr>
     </w:p>
     <w:p>
       <w:pPr>
         <w:spacing w:line="360" w:lineRule="auto"/>
-        <w:rPr>
-          <w:rFonts w:ascii="Times" w:hAnsi="Times"/>
-          <w:b/>
-          <w:bCs/>
-          <w:sz w:val="28"/>
-          <w:szCs w:val="28"/>
-        </w:rPr>
-      </w:pPr>
+        <w:jc w:val="both"/>
+        <w:rPr>
+          <w:rFonts w:ascii="Times" w:hAnsi="Times"/>
+        </w:rPr>
+      </w:pPr>
+      <w:r>
+        <w:rPr>
+          <w:rFonts w:ascii="Times" w:hAnsi="Times"/>
+        </w:rPr>
+        <w:t>Looking at the table above, it appears as though the mean opioid shipment per capita increased slightly after the policy was implemented. It is possible this can be attributed to the opioid shipments peaking at the beginning of 2010 when news of the policy was announced. However, looking at the graph of opioid shipments per capita for Florida, we can see a clear trend of a decrease in the total amount of opioid</w:t>
+      </w:r>
+      <w:r>
+        <w:rPr>
+          <w:rFonts w:ascii="Times" w:hAnsi="Times"/>
+        </w:rPr>
+        <w:t>s</w:t>
+      </w:r>
+      <w:r>
+        <w:rPr>
+          <w:rFonts w:ascii="Times" w:hAnsi="Times"/>
+        </w:rPr>
+        <w:t xml:space="preserve"> shipped per capita after the policy was implemented</w:t>
+      </w:r>
+      <w:r>
+        <w:rPr>
+          <w:rFonts w:ascii="Times" w:hAnsi="Times"/>
+        </w:rPr>
+        <w:t xml:space="preserve"> across most counties</w:t>
+      </w:r>
+      <w:r>
+        <w:rPr>
+          <w:rFonts w:ascii="Times" w:hAnsi="Times"/>
+        </w:rPr>
+        <w:t>.</w:t>
+      </w:r>
     </w:p>
     <w:p>
       <w:pPr>
         <w:spacing w:line="360" w:lineRule="auto"/>
-        <w:rPr>
-          <w:rFonts w:ascii="Times" w:hAnsi="Times"/>
-          <w:b/>
-          <w:bCs/>
-          <w:sz w:val="28"/>
-          <w:szCs w:val="28"/>
-        </w:rPr>
-      </w:pPr>
+        <w:jc w:val="both"/>
+        <w:rPr>
+          <w:rFonts w:ascii="Times" w:hAnsi="Times"/>
+        </w:rPr>
+      </w:pPr>
+      <w:r>
+        <w:rPr>
+          <w:rFonts w:ascii="Times" w:hAnsi="Times"/>
+          <w:noProof/>
+        </w:rPr>
+        <w:drawing>
+          <wp:inline distT="0" distB="0" distL="0" distR="0" wp14:anchorId="7004BBDF" wp14:editId="767B3252">
+            <wp:extent cx="5219664" cy="4082387"/>
+            <wp:effectExtent l="0" t="0" r="635" b="0"/>
+            <wp:docPr id="4" name="Picture 4"/>
+            <wp:cNvGraphicFramePr>
+              <a:graphicFrameLocks xmlns:a="http://schemas.openxmlformats.org/drawingml/2006/main" noChangeAspect="1"/>
+            </wp:cNvGraphicFramePr>
+            <a:graphic xmlns:a="http://schemas.openxmlformats.org/drawingml/2006/main">
+              <a:graphicData uri="http://schemas.openxmlformats.org/drawingml/2006/picture">
+                <pic:pic xmlns:pic="http://schemas.openxmlformats.org/drawingml/2006/picture">
+                  <pic:nvPicPr>
+                    <pic:cNvPr id="1" name=""/>
+                    <pic:cNvPicPr/>
+                  </pic:nvPicPr>
+                  <pic:blipFill>
+                    <a:blip r:embed="rId9"/>
+                    <a:stretch>
+                      <a:fillRect/>
+                    </a:stretch>
+                  </pic:blipFill>
+                  <pic:spPr>
+                    <a:xfrm>
+                      <a:off x="0" y="0"/>
+                      <a:ext cx="5252095" cy="4107752"/>
+                    </a:xfrm>
+                    <a:prstGeom prst="rect">
+                      <a:avLst/>
+                    </a:prstGeom>
+                  </pic:spPr>
+                </pic:pic>
+              </a:graphicData>
+            </a:graphic>
+          </wp:inline>
+        </w:drawing>
+      </w:r>
     </w:p>
     <w:p>
       <w:pPr>
         <w:spacing w:line="360" w:lineRule="auto"/>
-        <w:rPr>
-          <w:sz w:val="32"/>
-          <w:szCs w:val="32"/>
+        <w:jc w:val="both"/>
+        <w:rPr>
+          <w:rFonts w:ascii="Times" w:hAnsi="Times"/>
         </w:rPr>
       </w:pPr>
       <w:r>
@@ -8109,7 +8031,7 @@
                     <pic:cNvPicPr/>
                   </pic:nvPicPr>
                   <pic:blipFill>
-                    <a:blip r:embed="rId9">
+                    <a:blip r:embed="rId10">
                       <a:extLst>
                         <a:ext uri="{28A0092B-C50C-407E-A947-70E740481C1C}">
                           <a14:useLocalDpi xmlns:a14="http://schemas.microsoft.com/office/drawing/2010/main" val="0"/>
@@ -8362,7 +8284,7 @@
                     <pic:cNvPicPr/>
                   </pic:nvPicPr>
                   <pic:blipFill>
-                    <a:blip r:embed="rId10">
+                    <a:blip r:embed="rId11">
                       <a:extLst>
                         <a:ext uri="{28A0092B-C50C-407E-A947-70E740481C1C}">
                           <a14:useLocalDpi xmlns:a14="http://schemas.microsoft.com/office/drawing/2010/main" val="0"/>
@@ -8758,7 +8680,7 @@
                     <pic:cNvPicPr/>
                   </pic:nvPicPr>
                   <pic:blipFill>
-                    <a:blip r:embed="rId11">
+                    <a:blip r:embed="rId12">
                       <a:extLst>
                         <a:ext uri="{28A0092B-C50C-407E-A947-70E740481C1C}">
                           <a14:useLocalDpi xmlns:a14="http://schemas.microsoft.com/office/drawing/2010/main" val="0"/>
@@ -9025,7 +8947,7 @@
                     <pic:cNvPicPr/>
                   </pic:nvPicPr>
                   <pic:blipFill>
-                    <a:blip r:embed="rId12">
+                    <a:blip r:embed="rId13">
                       <a:extLst>
                         <a:ext uri="{28A0092B-C50C-407E-A947-70E740481C1C}">
                           <a14:useLocalDpi xmlns:a14="http://schemas.microsoft.com/office/drawing/2010/main" val="0"/>
@@ -9386,7 +9308,7 @@
                     <pic:cNvPicPr/>
                   </pic:nvPicPr>
                   <pic:blipFill>
-                    <a:blip r:embed="rId13" cstate="print">
+                    <a:blip r:embed="rId14" cstate="print">
                       <a:extLst>
                         <a:ext uri="{28A0092B-C50C-407E-A947-70E740481C1C}">
                           <a14:useLocalDpi xmlns:a14="http://schemas.microsoft.com/office/drawing/2010/main" val="0"/>
@@ -9462,7 +9384,7 @@
                     <pic:cNvPicPr/>
                   </pic:nvPicPr>
                   <pic:blipFill>
-                    <a:blip r:embed="rId14" cstate="print">
+                    <a:blip r:embed="rId15" cstate="print">
                       <a:extLst>
                         <a:ext uri="{28A0092B-C50C-407E-A947-70E740481C1C}">
                           <a14:useLocalDpi xmlns:a14="http://schemas.microsoft.com/office/drawing/2010/main" val="0"/>
@@ -10403,7 +10325,7 @@
                     <pic:cNvPicPr/>
                   </pic:nvPicPr>
                   <pic:blipFill>
-                    <a:blip r:embed="rId15" cstate="print">
+                    <a:blip r:embed="rId16" cstate="print">
                       <a:extLst>
                         <a:ext uri="{28A0092B-C50C-407E-A947-70E740481C1C}">
                           <a14:useLocalDpi xmlns:a14="http://schemas.microsoft.com/office/drawing/2010/main" val="0"/>
@@ -10469,7 +10391,7 @@
                     <pic:cNvPicPr/>
                   </pic:nvPicPr>
                   <pic:blipFill>
-                    <a:blip r:embed="rId16" cstate="print">
+                    <a:blip r:embed="rId17" cstate="print">
                       <a:extLst>
                         <a:ext uri="{28A0092B-C50C-407E-A947-70E740481C1C}">
                           <a14:useLocalDpi xmlns:a14="http://schemas.microsoft.com/office/drawing/2010/main" val="0"/>
@@ -11465,7 +11387,7 @@
                     <pic:cNvPicPr/>
                   </pic:nvPicPr>
                   <pic:blipFill>
-                    <a:blip r:embed="rId17" cstate="print">
+                    <a:blip r:embed="rId18" cstate="print">
                       <a:extLst>
                         <a:ext uri="{28A0092B-C50C-407E-A947-70E740481C1C}">
                           <a14:useLocalDpi xmlns:a14="http://schemas.microsoft.com/office/drawing/2010/main" val="0"/>
@@ -11527,7 +11449,7 @@
                     <pic:cNvPicPr/>
                   </pic:nvPicPr>
                   <pic:blipFill>
-                    <a:blip r:embed="rId18" cstate="print">
+                    <a:blip r:embed="rId19" cstate="print">
                       <a:extLst>
                         <a:ext uri="{28A0092B-C50C-407E-A947-70E740481C1C}">
                           <a14:useLocalDpi xmlns:a14="http://schemas.microsoft.com/office/drawing/2010/main" val="0"/>
@@ -12949,7 +12871,7 @@
         </w:rPr>
         <w:t xml:space="preserve">ilable: </w:t>
       </w:r>
-      <w:hyperlink r:id="rId19" w:history="1">
+      <w:hyperlink r:id="rId20" w:history="1">
         <w:r>
           <w:rPr>
             <w:rStyle w:val="Hyperlink"/>
@@ -12957,25 +12879,7 @@
             <w:color w:val="000000" w:themeColor="text1"/>
             <w:u w:val="none"/>
           </w:rPr>
-          <w:t>https://worldpopulationreview.com/sta</w:t>
-        </w:r>
-        <w:r>
-          <w:rPr>
-            <w:rStyle w:val="Hyperlink"/>
-            <w:rFonts w:ascii="Times" w:eastAsia="Times New Roman" w:hAnsi="Times" w:cs="Arial"/>
-            <w:color w:val="000000" w:themeColor="text1"/>
-            <w:u w:val="none"/>
-          </w:rPr>
-          <w:t>t</w:t>
-        </w:r>
-        <w:r>
-          <w:rPr>
-            <w:rStyle w:val="Hyperlink"/>
-            <w:rFonts w:ascii="Times" w:eastAsia="Times New Roman" w:hAnsi="Times" w:cs="Arial"/>
-            <w:color w:val="000000" w:themeColor="text1"/>
-            <w:u w:val="none"/>
-          </w:rPr>
-          <w:t>es</w:t>
+          <w:t>https://worldpopulationreview.com/states</w:t>
         </w:r>
       </w:hyperlink>
     </w:p>
@@ -12995,7 +12899,7 @@
         </w:rPr>
         <w:t xml:space="preserve">[4] Available: </w:t>
       </w:r>
-      <w:hyperlink r:id="rId20" w:history="1">
+      <w:hyperlink r:id="rId21" w:history="1">
         <w:r>
           <w:rPr>
             <w:rStyle w:val="Hyperlink"/>
@@ -13039,8 +12943,8 @@
       </w:r>
     </w:p>
     <w:sectPr>
-      <w:footerReference w:type="even" r:id="rId21"/>
-      <w:footerReference w:type="default" r:id="rId22"/>
+      <w:footerReference w:type="even" r:id="rId22"/>
+      <w:footerReference w:type="default" r:id="rId23"/>
       <w:pgSz w:w="12240" w:h="15840"/>
       <w:pgMar w:top="1440" w:right="1440" w:bottom="1440" w:left="1440" w:header="720" w:footer="720" w:gutter="0"/>
       <w:cols w:space="720"/>

</xml_diff>

<commit_message>
Final updates for today.. Good job team....
</commit_message>
<xml_diff>
--- a/40_Draft_Reports/Report_for_NickEubank.docx
+++ b/40_Draft_Reports/Report_for_NickEubank.docx
@@ -1,6 +1,6 @@
 
 <file path=word/document.xml><?xml version="1.0" encoding="utf-8"?>
-<w:document xmlns:wpc="http://schemas.microsoft.com/office/word/2010/wordprocessingCanvas" xmlns:cx="http://schemas.microsoft.com/office/drawing/2014/chartex" xmlns:cx1="http://schemas.microsoft.com/office/drawing/2015/9/8/chartex" xmlns:cx2="http://schemas.microsoft.com/office/drawing/2015/10/21/chartex" xmlns:cx3="http://schemas.microsoft.com/office/drawing/2016/5/9/chartex" xmlns:cx4="http://schemas.microsoft.com/office/drawing/2016/5/10/chartex" xmlns:cx5="http://schemas.microsoft.com/office/drawing/2016/5/11/chartex" xmlns:cx6="http://schemas.microsoft.com/office/drawing/2016/5/12/chartex" xmlns:cx7="http://schemas.microsoft.com/office/drawing/2016/5/13/chartex" xmlns:cx8="http://schemas.microsoft.com/office/drawing/2016/5/14/chartex" xmlns:mc="http://schemas.openxmlformats.org/markup-compatibility/2006" xmlns:aink="http://schemas.microsoft.com/office/drawing/2016/ink" xmlns:am3d="http://schemas.microsoft.com/office/drawing/2017/model3d" xmlns:o="urn:schemas-microsoft-com:office:office" xmlns:oel="http://schemas.microsoft.com/office/2019/extlst" xmlns:r="http://schemas.openxmlformats.org/officeDocument/2006/relationships" xmlns:m="http://schemas.openxmlformats.org/officeDocument/2006/math" xmlns:v="urn:schemas-microsoft-com:vml" xmlns:wp14="http://schemas.microsoft.com/office/word/2010/wordprocessingDrawing" xmlns:wp="http://schemas.openxmlformats.org/drawingml/2006/wordprocessingDrawing" xmlns:w10="urn:schemas-microsoft-com:office:word" xmlns:w="http://schemas.openxmlformats.org/wordprocessingml/2006/main" xmlns:w14="http://schemas.microsoft.com/office/word/2010/wordml" xmlns:w15="http://schemas.microsoft.com/office/word/2012/wordml" xmlns:w16cex="http://schemas.microsoft.com/office/word/2018/wordml/cex" xmlns:w16cid="http://schemas.microsoft.com/office/word/2016/wordml/cid" xmlns:w16="http://schemas.microsoft.com/office/word/2018/wordml" xmlns:w16sdtdh="http://schemas.microsoft.com/office/word/2020/wordml/sdtdatahash" xmlns:w16se="http://schemas.microsoft.com/office/word/2015/wordml/symex" xmlns:wpg="http://schemas.microsoft.com/office/word/2010/wordprocessingGroup" xmlns:wpi="http://schemas.microsoft.com/office/word/2010/wordprocessingInk" xmlns:wne="http://schemas.microsoft.com/office/word/2006/wordml" xmlns:wps="http://schemas.microsoft.com/office/word/2010/wordprocessingShape" mc:Ignorable="w14 w15 w16se w16cid w16 w16cex w16sdtdh wp14">
+<w:document xmlns:wpc="http://schemas.microsoft.com/office/word/2010/wordprocessingCanvas" xmlns:cx="http://schemas.microsoft.com/office/drawing/2014/chartex" xmlns:cx1="http://schemas.microsoft.com/office/drawing/2015/9/8/chartex" xmlns:cx2="http://schemas.microsoft.com/office/drawing/2015/10/21/chartex" xmlns:cx3="http://schemas.microsoft.com/office/drawing/2016/5/9/chartex" xmlns:cx4="http://schemas.microsoft.com/office/drawing/2016/5/10/chartex" xmlns:cx5="http://schemas.microsoft.com/office/drawing/2016/5/11/chartex" xmlns:cx6="http://schemas.microsoft.com/office/drawing/2016/5/12/chartex" xmlns:cx7="http://schemas.microsoft.com/office/drawing/2016/5/13/chartex" xmlns:cx8="http://schemas.microsoft.com/office/drawing/2016/5/14/chartex" xmlns:mc="http://schemas.openxmlformats.org/markup-compatibility/2006" xmlns:aink="http://schemas.microsoft.com/office/drawing/2016/ink" xmlns:am3d="http://schemas.microsoft.com/office/drawing/2017/model3d" xmlns:o="urn:schemas-microsoft-com:office:office" xmlns:r="http://schemas.openxmlformats.org/officeDocument/2006/relationships" xmlns:m="http://schemas.openxmlformats.org/officeDocument/2006/math" xmlns:v="urn:schemas-microsoft-com:vml" xmlns:wp14="http://schemas.microsoft.com/office/word/2010/wordprocessingDrawing" xmlns:wp="http://schemas.openxmlformats.org/drawingml/2006/wordprocessingDrawing" xmlns:w10="urn:schemas-microsoft-com:office:word" xmlns:w="http://schemas.openxmlformats.org/wordprocessingml/2006/main" xmlns:w14="http://schemas.microsoft.com/office/word/2010/wordml" xmlns:w15="http://schemas.microsoft.com/office/word/2012/wordml" xmlns:w16cid="http://schemas.microsoft.com/office/word/2016/wordml/cid" xmlns:w16se="http://schemas.microsoft.com/office/word/2015/wordml/symex" xmlns:wpg="http://schemas.microsoft.com/office/word/2010/wordprocessingGroup" xmlns:wpi="http://schemas.microsoft.com/office/word/2010/wordprocessingInk" xmlns:wne="http://schemas.microsoft.com/office/word/2006/wordml" xmlns:wps="http://schemas.microsoft.com/office/word/2010/wordprocessingShape" mc:Ignorable="w14 w15 w16se w16cid wp14">
   <w:body>
     <w:p>
       <w:pPr>
@@ -103,23 +103,7 @@
           <w:rFonts w:ascii="Times" w:hAnsi="Times" w:cs="Arial"/>
           <w:color w:val="1D1C1D"/>
         </w:rPr>
-        <w:t xml:space="preserve"> Ying, Emmanuel </w:t>
-      </w:r>
-      <w:proofErr w:type="spellStart"/>
-      <w:r>
-        <w:rPr>
-          <w:rFonts w:ascii="Times" w:hAnsi="Times" w:cs="Arial"/>
-          <w:color w:val="1D1C1D"/>
-        </w:rPr>
-        <w:t>Ruhamyankaka</w:t>
-      </w:r>
-      <w:proofErr w:type="spellEnd"/>
-      <w:r>
-        <w:rPr>
-          <w:rFonts w:ascii="Times" w:hAnsi="Times" w:cs="Arial"/>
-          <w:color w:val="1D1C1D"/>
-        </w:rPr>
-        <w:t>, Song Young Oh)</w:t>
+        <w:t xml:space="preserve"> Ying, Emmanuel Ruhamyankaka, Song Young Oh)</w:t>
       </w:r>
     </w:p>
     <w:p>
@@ -6329,7 +6313,19 @@
         <w:rPr>
           <w:rFonts w:ascii="Times" w:hAnsi="Times"/>
         </w:rPr>
-        <w:t>See graph</w:t>
+        <w:t xml:space="preserve">See </w:t>
+      </w:r>
+      <w:r>
+        <w:rPr>
+          <w:rFonts w:ascii="Times" w:hAnsi="Times"/>
+        </w:rPr>
+        <w:t xml:space="preserve">the </w:t>
+      </w:r>
+      <w:r>
+        <w:rPr>
+          <w:rFonts w:ascii="Times" w:hAnsi="Times"/>
+        </w:rPr>
+        <w:t>graph</w:t>
       </w:r>
       <w:r>
         <w:rPr>
@@ -6344,8 +6340,42 @@
         <w:jc w:val="both"/>
         <w:rPr>
           <w:rFonts w:ascii="Times" w:hAnsi="Times"/>
-        </w:rPr>
-      </w:pPr>
+          <w:i/>
+          <w:iCs/>
+        </w:rPr>
+      </w:pPr>
+      <w:r>
+        <w:rPr>
+          <w:rFonts w:ascii="Times" w:hAnsi="Times"/>
+          <w:i/>
+          <w:iCs/>
+        </w:rPr>
+        <w:t>Fig 2a: Opioid shipment</w:t>
+      </w:r>
+      <w:r>
+        <w:rPr>
+          <w:rFonts w:ascii="Times" w:hAnsi="Times"/>
+          <w:i/>
+          <w:iCs/>
+        </w:rPr>
+        <w:t xml:space="preserve"> per capita</w:t>
+      </w:r>
+      <w:r>
+        <w:rPr>
+          <w:rFonts w:ascii="Times" w:hAnsi="Times"/>
+          <w:i/>
+          <w:iCs/>
+        </w:rPr>
+        <w:t xml:space="preserve"> for Washington state before and after </w:t>
+      </w:r>
+      <w:r>
+        <w:rPr>
+          <w:rFonts w:ascii="Times" w:hAnsi="Times"/>
+          <w:i/>
+          <w:iCs/>
+        </w:rPr>
+        <w:t>the policy</w:t>
+      </w:r>
     </w:p>
     <w:p>
       <w:pPr>
@@ -6358,6 +6388,7 @@
       <w:r>
         <w:rPr>
           <w:rFonts w:ascii="Times" w:hAnsi="Times"/>
+          <w:noProof/>
         </w:rPr>
         <w:drawing>
           <wp:inline distT="0" distB="0" distL="0" distR="0" wp14:anchorId="28C8A5FB" wp14:editId="34945E22">
@@ -7540,25 +7571,54 @@
         <w:rPr>
           <w:rFonts w:ascii="Times" w:hAnsi="Times"/>
         </w:rPr>
-        <w:t xml:space="preserve"> shipped per capita after the policy was implemented</w:t>
-      </w:r>
-      <w:r>
-        <w:rPr>
-          <w:rFonts w:ascii="Times" w:hAnsi="Times"/>
-        </w:rPr>
-        <w:t xml:space="preserve"> across most counties</w:t>
-      </w:r>
-      <w:r>
-        <w:rPr>
-          <w:rFonts w:ascii="Times" w:hAnsi="Times"/>
-        </w:rPr>
-        <w:t>.</w:t>
+        <w:t xml:space="preserve"> shipped per capita</w:t>
+      </w:r>
+      <w:r>
+        <w:rPr>
+          <w:rFonts w:ascii="Times" w:hAnsi="Times"/>
+        </w:rPr>
+        <w:t xml:space="preserve"> after 2010.</w:t>
       </w:r>
     </w:p>
     <w:p>
       <w:pPr>
         <w:spacing w:line="360" w:lineRule="auto"/>
         <w:jc w:val="both"/>
+        <w:rPr>
+          <w:rFonts w:ascii="Times" w:hAnsi="Times"/>
+          <w:i/>
+          <w:iCs/>
+        </w:rPr>
+      </w:pPr>
+      <w:r>
+        <w:rPr>
+          <w:rFonts w:ascii="Times" w:hAnsi="Times"/>
+          <w:i/>
+          <w:iCs/>
+        </w:rPr>
+        <w:t>Fig 2</w:t>
+      </w:r>
+      <w:r>
+        <w:rPr>
+          <w:rFonts w:ascii="Times" w:hAnsi="Times"/>
+          <w:i/>
+          <w:iCs/>
+        </w:rPr>
+        <w:t>b</w:t>
+      </w:r>
+      <w:r>
+        <w:rPr>
+          <w:rFonts w:ascii="Times" w:hAnsi="Times"/>
+          <w:i/>
+          <w:iCs/>
+        </w:rPr>
+        <w:t>: Opioid shipments per capita over time for all counties in Florida</w:t>
+      </w:r>
+    </w:p>
+    <w:p>
+      <w:pPr>
+        <w:spacing w:line="360" w:lineRule="auto"/>
+        <w:jc w:val="center"/>
         <w:rPr>
           <w:rFonts w:ascii="Times" w:hAnsi="Times"/>
         </w:rPr>
@@ -7777,7 +7837,21 @@
           <w:rFonts w:ascii="Times" w:eastAsia="Times New Roman" w:hAnsi="Times" w:cs="Arial"/>
           <w:color w:val="000000" w:themeColor="text1"/>
         </w:rPr>
-        <w:t xml:space="preserve">the quantity’s trend continues at a similar rate or rate </w:t>
+        <w:t xml:space="preserve">the quantity’s trend continues at a </w:t>
+      </w:r>
+      <w:r>
+        <w:rPr>
+          <w:rFonts w:ascii="Times" w:eastAsia="Times New Roman" w:hAnsi="Times" w:cs="Arial"/>
+          <w:color w:val="000000" w:themeColor="text1"/>
+        </w:rPr>
+        <w:t>rate similar</w:t>
+      </w:r>
+      <w:r>
+        <w:rPr>
+          <w:rFonts w:ascii="Times" w:eastAsia="Times New Roman" w:hAnsi="Times" w:cs="Arial"/>
+          <w:color w:val="000000" w:themeColor="text1"/>
+        </w:rPr>
+        <w:t xml:space="preserve"> </w:t>
       </w:r>
       <w:r>
         <w:rPr>
@@ -8553,7 +8627,21 @@
           <w:rFonts w:ascii="Times" w:eastAsia="Times New Roman" w:hAnsi="Times" w:cs="Arial"/>
           <w:color w:val="000000" w:themeColor="text1"/>
         </w:rPr>
-        <w:t xml:space="preserve"> moderate and not substantial.  This </w:t>
+        <w:t xml:space="preserve"> moderate and </w:t>
+      </w:r>
+      <w:r>
+        <w:rPr>
+          <w:rFonts w:ascii="Times" w:eastAsia="Times New Roman" w:hAnsi="Times" w:cs="Arial"/>
+          <w:color w:val="000000" w:themeColor="text1"/>
+        </w:rPr>
+        <w:t>insignificant</w:t>
+      </w:r>
+      <w:r>
+        <w:rPr>
+          <w:rFonts w:ascii="Times" w:eastAsia="Times New Roman" w:hAnsi="Times" w:cs="Arial"/>
+          <w:color w:val="000000" w:themeColor="text1"/>
+        </w:rPr>
+        <w:t xml:space="preserve">.  This </w:t>
       </w:r>
       <w:r>
         <w:rPr>
@@ -9662,7 +9750,35 @@
           <w:rFonts w:ascii="Times" w:eastAsia="Times New Roman" w:hAnsi="Times" w:cs="Arial"/>
           <w:color w:val="000000" w:themeColor="text1"/>
         </w:rPr>
-        <w:t xml:space="preserve"> from 12 year by </w:t>
+        <w:t xml:space="preserve"> from 12 year by year since 2003 and peaked at about 1</w:t>
+      </w:r>
+      <w:r>
+        <w:rPr>
+          <w:rFonts w:ascii="Times" w:eastAsia="Times New Roman" w:hAnsi="Times" w:cs="Arial"/>
+          <w:color w:val="000000" w:themeColor="text1"/>
+        </w:rPr>
+        <w:t>6.</w:t>
+      </w:r>
+      <w:r>
+        <w:rPr>
+          <w:rFonts w:ascii="Times" w:eastAsia="Times New Roman" w:hAnsi="Times" w:cs="Arial"/>
+          <w:color w:val="000000" w:themeColor="text1"/>
+        </w:rPr>
+        <w:t>7</w:t>
+      </w:r>
+      <w:r>
+        <w:rPr>
+          <w:rFonts w:ascii="Times" w:eastAsia="Times New Roman" w:hAnsi="Times" w:cs="Arial"/>
+          <w:color w:val="000000" w:themeColor="text1"/>
+        </w:rPr>
+        <w:t xml:space="preserve">5 </w:t>
+      </w:r>
+      <w:r>
+        <w:rPr>
+          <w:rFonts w:ascii="Times" w:eastAsia="Times New Roman" w:hAnsi="Times" w:cs="Arial"/>
+          <w:color w:val="000000" w:themeColor="text1"/>
+        </w:rPr>
+        <w:t xml:space="preserve">in 2009. After Florida implemented the regulation </w:t>
       </w:r>
       <w:r>
         <w:rPr>
@@ -9670,35 +9786,7 @@
           <w:color w:val="000000" w:themeColor="text1"/>
         </w:rPr>
         <w:lastRenderedPageBreak/>
-        <w:t>year since 2003 and peaked at about 1</w:t>
-      </w:r>
-      <w:r>
-        <w:rPr>
-          <w:rFonts w:ascii="Times" w:eastAsia="Times New Roman" w:hAnsi="Times" w:cs="Arial"/>
-          <w:color w:val="000000" w:themeColor="text1"/>
-        </w:rPr>
-        <w:t>6.</w:t>
-      </w:r>
-      <w:r>
-        <w:rPr>
-          <w:rFonts w:ascii="Times" w:eastAsia="Times New Roman" w:hAnsi="Times" w:cs="Arial"/>
-          <w:color w:val="000000" w:themeColor="text1"/>
-        </w:rPr>
-        <w:t>7</w:t>
-      </w:r>
-      <w:r>
-        <w:rPr>
-          <w:rFonts w:ascii="Times" w:eastAsia="Times New Roman" w:hAnsi="Times" w:cs="Arial"/>
-          <w:color w:val="000000" w:themeColor="text1"/>
-        </w:rPr>
-        <w:t xml:space="preserve">5 </w:t>
-      </w:r>
-      <w:r>
-        <w:rPr>
-          <w:rFonts w:ascii="Times" w:eastAsia="Times New Roman" w:hAnsi="Times" w:cs="Arial"/>
-          <w:color w:val="000000" w:themeColor="text1"/>
-        </w:rPr>
-        <w:t xml:space="preserve">in 2009. After Florida implemented the regulation policy for opioid drugs in 2010, the mortality rate </w:t>
+        <w:t xml:space="preserve">policy for opioid drugs in 2010, the mortality rate </w:t>
       </w:r>
       <w:r>
         <w:rPr>
@@ -12115,7 +12203,16 @@
           <w:rFonts w:ascii="Times" w:eastAsia="Times New Roman" w:hAnsi="Times" w:cs="Arial"/>
           <w:color w:val="000000" w:themeColor="text1"/>
         </w:rPr>
-        <w:t>overdose</w:t>
+        <w:t>over</w:t>
+      </w:r>
+      <w:bookmarkStart w:id="0" w:name="_GoBack"/>
+      <w:bookmarkEnd w:id="0"/>
+      <w:r>
+        <w:rPr>
+          <w:rFonts w:ascii="Times" w:eastAsia="Times New Roman" w:hAnsi="Times" w:cs="Arial"/>
+          <w:color w:val="000000" w:themeColor="text1"/>
+        </w:rPr>
+        <w:t>dose</w:t>
       </w:r>
       <w:proofErr w:type="gramEnd"/>
       <w:r>
@@ -12955,7 +13052,7 @@
 </file>
 
 <file path=word/endnotes.xml><?xml version="1.0" encoding="utf-8"?>
-<w:endnotes xmlns:wpc="http://schemas.microsoft.com/office/word/2010/wordprocessingCanvas" xmlns:cx="http://schemas.microsoft.com/office/drawing/2014/chartex" xmlns:cx1="http://schemas.microsoft.com/office/drawing/2015/9/8/chartex" xmlns:cx2="http://schemas.microsoft.com/office/drawing/2015/10/21/chartex" xmlns:cx3="http://schemas.microsoft.com/office/drawing/2016/5/9/chartex" xmlns:cx4="http://schemas.microsoft.com/office/drawing/2016/5/10/chartex" xmlns:cx5="http://schemas.microsoft.com/office/drawing/2016/5/11/chartex" xmlns:cx6="http://schemas.microsoft.com/office/drawing/2016/5/12/chartex" xmlns:cx7="http://schemas.microsoft.com/office/drawing/2016/5/13/chartex" xmlns:cx8="http://schemas.microsoft.com/office/drawing/2016/5/14/chartex" xmlns:mc="http://schemas.openxmlformats.org/markup-compatibility/2006" xmlns:aink="http://schemas.microsoft.com/office/drawing/2016/ink" xmlns:am3d="http://schemas.microsoft.com/office/drawing/2017/model3d" xmlns:o="urn:schemas-microsoft-com:office:office" xmlns:oel="http://schemas.microsoft.com/office/2019/extlst" xmlns:r="http://schemas.openxmlformats.org/officeDocument/2006/relationships" xmlns:m="http://schemas.openxmlformats.org/officeDocument/2006/math" xmlns:v="urn:schemas-microsoft-com:vml" xmlns:wp14="http://schemas.microsoft.com/office/word/2010/wordprocessingDrawing" xmlns:wp="http://schemas.openxmlformats.org/drawingml/2006/wordprocessingDrawing" xmlns:w10="urn:schemas-microsoft-com:office:word" xmlns:w="http://schemas.openxmlformats.org/wordprocessingml/2006/main" xmlns:w14="http://schemas.microsoft.com/office/word/2010/wordml" xmlns:w15="http://schemas.microsoft.com/office/word/2012/wordml" xmlns:w16cex="http://schemas.microsoft.com/office/word/2018/wordml/cex" xmlns:w16cid="http://schemas.microsoft.com/office/word/2016/wordml/cid" xmlns:w16="http://schemas.microsoft.com/office/word/2018/wordml" xmlns:w16sdtdh="http://schemas.microsoft.com/office/word/2020/wordml/sdtdatahash" xmlns:w16se="http://schemas.microsoft.com/office/word/2015/wordml/symex" xmlns:wpg="http://schemas.microsoft.com/office/word/2010/wordprocessingGroup" xmlns:wpi="http://schemas.microsoft.com/office/word/2010/wordprocessingInk" xmlns:wne="http://schemas.microsoft.com/office/word/2006/wordml" xmlns:wps="http://schemas.microsoft.com/office/word/2010/wordprocessingShape" mc:Ignorable="w14 w15 w16se w16cid w16 w16cex w16sdtdh wp14">
+<w:endnotes xmlns:wpc="http://schemas.microsoft.com/office/word/2010/wordprocessingCanvas" xmlns:cx="http://schemas.microsoft.com/office/drawing/2014/chartex" xmlns:cx1="http://schemas.microsoft.com/office/drawing/2015/9/8/chartex" xmlns:cx2="http://schemas.microsoft.com/office/drawing/2015/10/21/chartex" xmlns:cx3="http://schemas.microsoft.com/office/drawing/2016/5/9/chartex" xmlns:cx4="http://schemas.microsoft.com/office/drawing/2016/5/10/chartex" xmlns:cx5="http://schemas.microsoft.com/office/drawing/2016/5/11/chartex" xmlns:cx6="http://schemas.microsoft.com/office/drawing/2016/5/12/chartex" xmlns:cx7="http://schemas.microsoft.com/office/drawing/2016/5/13/chartex" xmlns:cx8="http://schemas.microsoft.com/office/drawing/2016/5/14/chartex" xmlns:mc="http://schemas.openxmlformats.org/markup-compatibility/2006" xmlns:aink="http://schemas.microsoft.com/office/drawing/2016/ink" xmlns:am3d="http://schemas.microsoft.com/office/drawing/2017/model3d" xmlns:o="urn:schemas-microsoft-com:office:office" xmlns:r="http://schemas.openxmlformats.org/officeDocument/2006/relationships" xmlns:m="http://schemas.openxmlformats.org/officeDocument/2006/math" xmlns:v="urn:schemas-microsoft-com:vml" xmlns:wp14="http://schemas.microsoft.com/office/word/2010/wordprocessingDrawing" xmlns:wp="http://schemas.openxmlformats.org/drawingml/2006/wordprocessingDrawing" xmlns:w10="urn:schemas-microsoft-com:office:word" xmlns:w="http://schemas.openxmlformats.org/wordprocessingml/2006/main" xmlns:w14="http://schemas.microsoft.com/office/word/2010/wordml" xmlns:w15="http://schemas.microsoft.com/office/word/2012/wordml" xmlns:w16cid="http://schemas.microsoft.com/office/word/2016/wordml/cid" xmlns:w16se="http://schemas.microsoft.com/office/word/2015/wordml/symex" xmlns:wpg="http://schemas.microsoft.com/office/word/2010/wordprocessingGroup" xmlns:wpi="http://schemas.microsoft.com/office/word/2010/wordprocessingInk" xmlns:wne="http://schemas.microsoft.com/office/word/2006/wordml" xmlns:wps="http://schemas.microsoft.com/office/word/2010/wordprocessingShape" mc:Ignorable="w14 w15 w16se w16cid wp14">
   <w:endnote w:type="separator" w:id="-1">
     <w:p>
       <w:r>
@@ -12974,7 +13071,7 @@
 </file>
 
 <file path=word/footer1.xml><?xml version="1.0" encoding="utf-8"?>
-<w:ftr xmlns:wpc="http://schemas.microsoft.com/office/word/2010/wordprocessingCanvas" xmlns:cx="http://schemas.microsoft.com/office/drawing/2014/chartex" xmlns:cx1="http://schemas.microsoft.com/office/drawing/2015/9/8/chartex" xmlns:cx2="http://schemas.microsoft.com/office/drawing/2015/10/21/chartex" xmlns:cx3="http://schemas.microsoft.com/office/drawing/2016/5/9/chartex" xmlns:cx4="http://schemas.microsoft.com/office/drawing/2016/5/10/chartex" xmlns:cx5="http://schemas.microsoft.com/office/drawing/2016/5/11/chartex" xmlns:cx6="http://schemas.microsoft.com/office/drawing/2016/5/12/chartex" xmlns:cx7="http://schemas.microsoft.com/office/drawing/2016/5/13/chartex" xmlns:cx8="http://schemas.microsoft.com/office/drawing/2016/5/14/chartex" xmlns:mc="http://schemas.openxmlformats.org/markup-compatibility/2006" xmlns:aink="http://schemas.microsoft.com/office/drawing/2016/ink" xmlns:am3d="http://schemas.microsoft.com/office/drawing/2017/model3d" xmlns:o="urn:schemas-microsoft-com:office:office" xmlns:oel="http://schemas.microsoft.com/office/2019/extlst" xmlns:r="http://schemas.openxmlformats.org/officeDocument/2006/relationships" xmlns:m="http://schemas.openxmlformats.org/officeDocument/2006/math" xmlns:v="urn:schemas-microsoft-com:vml" xmlns:wp14="http://schemas.microsoft.com/office/word/2010/wordprocessingDrawing" xmlns:wp="http://schemas.openxmlformats.org/drawingml/2006/wordprocessingDrawing" xmlns:w10="urn:schemas-microsoft-com:office:word" xmlns:w="http://schemas.openxmlformats.org/wordprocessingml/2006/main" xmlns:w14="http://schemas.microsoft.com/office/word/2010/wordml" xmlns:w15="http://schemas.microsoft.com/office/word/2012/wordml" xmlns:w16cex="http://schemas.microsoft.com/office/word/2018/wordml/cex" xmlns:w16cid="http://schemas.microsoft.com/office/word/2016/wordml/cid" xmlns:w16="http://schemas.microsoft.com/office/word/2018/wordml" xmlns:w16sdtdh="http://schemas.microsoft.com/office/word/2020/wordml/sdtdatahash" xmlns:w16se="http://schemas.microsoft.com/office/word/2015/wordml/symex" xmlns:wpg="http://schemas.microsoft.com/office/word/2010/wordprocessingGroup" xmlns:wpi="http://schemas.microsoft.com/office/word/2010/wordprocessingInk" xmlns:wne="http://schemas.microsoft.com/office/word/2006/wordml" xmlns:wps="http://schemas.microsoft.com/office/word/2010/wordprocessingShape" mc:Ignorable="w14 w15 w16se w16cid w16 w16cex w16sdtdh wp14">
+<w:ftr xmlns:wpc="http://schemas.microsoft.com/office/word/2010/wordprocessingCanvas" xmlns:cx="http://schemas.microsoft.com/office/drawing/2014/chartex" xmlns:cx1="http://schemas.microsoft.com/office/drawing/2015/9/8/chartex" xmlns:cx2="http://schemas.microsoft.com/office/drawing/2015/10/21/chartex" xmlns:cx3="http://schemas.microsoft.com/office/drawing/2016/5/9/chartex" xmlns:cx4="http://schemas.microsoft.com/office/drawing/2016/5/10/chartex" xmlns:cx5="http://schemas.microsoft.com/office/drawing/2016/5/11/chartex" xmlns:cx6="http://schemas.microsoft.com/office/drawing/2016/5/12/chartex" xmlns:cx7="http://schemas.microsoft.com/office/drawing/2016/5/13/chartex" xmlns:cx8="http://schemas.microsoft.com/office/drawing/2016/5/14/chartex" xmlns:mc="http://schemas.openxmlformats.org/markup-compatibility/2006" xmlns:aink="http://schemas.microsoft.com/office/drawing/2016/ink" xmlns:am3d="http://schemas.microsoft.com/office/drawing/2017/model3d" xmlns:o="urn:schemas-microsoft-com:office:office" xmlns:r="http://schemas.openxmlformats.org/officeDocument/2006/relationships" xmlns:m="http://schemas.openxmlformats.org/officeDocument/2006/math" xmlns:v="urn:schemas-microsoft-com:vml" xmlns:wp14="http://schemas.microsoft.com/office/word/2010/wordprocessingDrawing" xmlns:wp="http://schemas.openxmlformats.org/drawingml/2006/wordprocessingDrawing" xmlns:w10="urn:schemas-microsoft-com:office:word" xmlns:w="http://schemas.openxmlformats.org/wordprocessingml/2006/main" xmlns:w14="http://schemas.microsoft.com/office/word/2010/wordml" xmlns:w15="http://schemas.microsoft.com/office/word/2012/wordml" xmlns:w16cid="http://schemas.microsoft.com/office/word/2016/wordml/cid" xmlns:w16se="http://schemas.microsoft.com/office/word/2015/wordml/symex" xmlns:wpg="http://schemas.microsoft.com/office/word/2010/wordprocessingGroup" xmlns:wpi="http://schemas.microsoft.com/office/word/2010/wordprocessingInk" xmlns:wne="http://schemas.microsoft.com/office/word/2006/wordml" xmlns:wps="http://schemas.microsoft.com/office/word/2010/wordprocessingShape" mc:Ignorable="w14 w15 w16se w16cid wp14">
   <w:sdt>
     <w:sdtPr>
       <w:rPr>
@@ -12986,6 +13083,11 @@
         <w:docPartUnique/>
       </w:docPartObj>
     </w:sdtPr>
+    <w:sdtEndPr>
+      <w:rPr>
+        <w:rStyle w:val="PageNumber"/>
+      </w:rPr>
+    </w:sdtEndPr>
     <w:sdtContent>
       <w:p>
         <w:pPr>
@@ -13025,7 +13127,7 @@
 </file>
 
 <file path=word/footer2.xml><?xml version="1.0" encoding="utf-8"?>
-<w:ftr xmlns:wpc="http://schemas.microsoft.com/office/word/2010/wordprocessingCanvas" xmlns:cx="http://schemas.microsoft.com/office/drawing/2014/chartex" xmlns:cx1="http://schemas.microsoft.com/office/drawing/2015/9/8/chartex" xmlns:cx2="http://schemas.microsoft.com/office/drawing/2015/10/21/chartex" xmlns:cx3="http://schemas.microsoft.com/office/drawing/2016/5/9/chartex" xmlns:cx4="http://schemas.microsoft.com/office/drawing/2016/5/10/chartex" xmlns:cx5="http://schemas.microsoft.com/office/drawing/2016/5/11/chartex" xmlns:cx6="http://schemas.microsoft.com/office/drawing/2016/5/12/chartex" xmlns:cx7="http://schemas.microsoft.com/office/drawing/2016/5/13/chartex" xmlns:cx8="http://schemas.microsoft.com/office/drawing/2016/5/14/chartex" xmlns:mc="http://schemas.openxmlformats.org/markup-compatibility/2006" xmlns:aink="http://schemas.microsoft.com/office/drawing/2016/ink" xmlns:am3d="http://schemas.microsoft.com/office/drawing/2017/model3d" xmlns:o="urn:schemas-microsoft-com:office:office" xmlns:oel="http://schemas.microsoft.com/office/2019/extlst" xmlns:r="http://schemas.openxmlformats.org/officeDocument/2006/relationships" xmlns:m="http://schemas.openxmlformats.org/officeDocument/2006/math" xmlns:v="urn:schemas-microsoft-com:vml" xmlns:wp14="http://schemas.microsoft.com/office/word/2010/wordprocessingDrawing" xmlns:wp="http://schemas.openxmlformats.org/drawingml/2006/wordprocessingDrawing" xmlns:w10="urn:schemas-microsoft-com:office:word" xmlns:w="http://schemas.openxmlformats.org/wordprocessingml/2006/main" xmlns:w14="http://schemas.microsoft.com/office/word/2010/wordml" xmlns:w15="http://schemas.microsoft.com/office/word/2012/wordml" xmlns:w16cex="http://schemas.microsoft.com/office/word/2018/wordml/cex" xmlns:w16cid="http://schemas.microsoft.com/office/word/2016/wordml/cid" xmlns:w16="http://schemas.microsoft.com/office/word/2018/wordml" xmlns:w16sdtdh="http://schemas.microsoft.com/office/word/2020/wordml/sdtdatahash" xmlns:w16se="http://schemas.microsoft.com/office/word/2015/wordml/symex" xmlns:wpg="http://schemas.microsoft.com/office/word/2010/wordprocessingGroup" xmlns:wpi="http://schemas.microsoft.com/office/word/2010/wordprocessingInk" xmlns:wne="http://schemas.microsoft.com/office/word/2006/wordml" xmlns:wps="http://schemas.microsoft.com/office/word/2010/wordprocessingShape" mc:Ignorable="w14 w15 w16se w16cid w16 w16cex w16sdtdh wp14">
+<w:ftr xmlns:wpc="http://schemas.microsoft.com/office/word/2010/wordprocessingCanvas" xmlns:cx="http://schemas.microsoft.com/office/drawing/2014/chartex" xmlns:cx1="http://schemas.microsoft.com/office/drawing/2015/9/8/chartex" xmlns:cx2="http://schemas.microsoft.com/office/drawing/2015/10/21/chartex" xmlns:cx3="http://schemas.microsoft.com/office/drawing/2016/5/9/chartex" xmlns:cx4="http://schemas.microsoft.com/office/drawing/2016/5/10/chartex" xmlns:cx5="http://schemas.microsoft.com/office/drawing/2016/5/11/chartex" xmlns:cx6="http://schemas.microsoft.com/office/drawing/2016/5/12/chartex" xmlns:cx7="http://schemas.microsoft.com/office/drawing/2016/5/13/chartex" xmlns:cx8="http://schemas.microsoft.com/office/drawing/2016/5/14/chartex" xmlns:mc="http://schemas.openxmlformats.org/markup-compatibility/2006" xmlns:aink="http://schemas.microsoft.com/office/drawing/2016/ink" xmlns:am3d="http://schemas.microsoft.com/office/drawing/2017/model3d" xmlns:o="urn:schemas-microsoft-com:office:office" xmlns:r="http://schemas.openxmlformats.org/officeDocument/2006/relationships" xmlns:m="http://schemas.openxmlformats.org/officeDocument/2006/math" xmlns:v="urn:schemas-microsoft-com:vml" xmlns:wp14="http://schemas.microsoft.com/office/word/2010/wordprocessingDrawing" xmlns:wp="http://schemas.openxmlformats.org/drawingml/2006/wordprocessingDrawing" xmlns:w10="urn:schemas-microsoft-com:office:word" xmlns:w="http://schemas.openxmlformats.org/wordprocessingml/2006/main" xmlns:w14="http://schemas.microsoft.com/office/word/2010/wordml" xmlns:w15="http://schemas.microsoft.com/office/word/2012/wordml" xmlns:w16cid="http://schemas.microsoft.com/office/word/2016/wordml/cid" xmlns:w16se="http://schemas.microsoft.com/office/word/2015/wordml/symex" xmlns:wpg="http://schemas.microsoft.com/office/word/2010/wordprocessingGroup" xmlns:wpi="http://schemas.microsoft.com/office/word/2010/wordprocessingInk" xmlns:wne="http://schemas.microsoft.com/office/word/2006/wordml" xmlns:wps="http://schemas.microsoft.com/office/word/2010/wordprocessingShape" mc:Ignorable="w14 w15 w16se w16cid wp14">
   <w:sdt>
     <w:sdtPr>
       <w:rPr>
@@ -13037,6 +13139,11 @@
         <w:docPartUnique/>
       </w:docPartObj>
     </w:sdtPr>
+    <w:sdtEndPr>
+      <w:rPr>
+        <w:rStyle w:val="PageNumber"/>
+      </w:rPr>
+    </w:sdtEndPr>
     <w:sdtContent>
       <w:p>
         <w:pPr>
@@ -13089,7 +13196,7 @@
 </file>
 
 <file path=word/footnotes.xml><?xml version="1.0" encoding="utf-8"?>
-<w:footnotes xmlns:wpc="http://schemas.microsoft.com/office/word/2010/wordprocessingCanvas" xmlns:cx="http://schemas.microsoft.com/office/drawing/2014/chartex" xmlns:cx1="http://schemas.microsoft.com/office/drawing/2015/9/8/chartex" xmlns:cx2="http://schemas.microsoft.com/office/drawing/2015/10/21/chartex" xmlns:cx3="http://schemas.microsoft.com/office/drawing/2016/5/9/chartex" xmlns:cx4="http://schemas.microsoft.com/office/drawing/2016/5/10/chartex" xmlns:cx5="http://schemas.microsoft.com/office/drawing/2016/5/11/chartex" xmlns:cx6="http://schemas.microsoft.com/office/drawing/2016/5/12/chartex" xmlns:cx7="http://schemas.microsoft.com/office/drawing/2016/5/13/chartex" xmlns:cx8="http://schemas.microsoft.com/office/drawing/2016/5/14/chartex" xmlns:mc="http://schemas.openxmlformats.org/markup-compatibility/2006" xmlns:aink="http://schemas.microsoft.com/office/drawing/2016/ink" xmlns:am3d="http://schemas.microsoft.com/office/drawing/2017/model3d" xmlns:o="urn:schemas-microsoft-com:office:office" xmlns:oel="http://schemas.microsoft.com/office/2019/extlst" xmlns:r="http://schemas.openxmlformats.org/officeDocument/2006/relationships" xmlns:m="http://schemas.openxmlformats.org/officeDocument/2006/math" xmlns:v="urn:schemas-microsoft-com:vml" xmlns:wp14="http://schemas.microsoft.com/office/word/2010/wordprocessingDrawing" xmlns:wp="http://schemas.openxmlformats.org/drawingml/2006/wordprocessingDrawing" xmlns:w10="urn:schemas-microsoft-com:office:word" xmlns:w="http://schemas.openxmlformats.org/wordprocessingml/2006/main" xmlns:w14="http://schemas.microsoft.com/office/word/2010/wordml" xmlns:w15="http://schemas.microsoft.com/office/word/2012/wordml" xmlns:w16cex="http://schemas.microsoft.com/office/word/2018/wordml/cex" xmlns:w16cid="http://schemas.microsoft.com/office/word/2016/wordml/cid" xmlns:w16="http://schemas.microsoft.com/office/word/2018/wordml" xmlns:w16sdtdh="http://schemas.microsoft.com/office/word/2020/wordml/sdtdatahash" xmlns:w16se="http://schemas.microsoft.com/office/word/2015/wordml/symex" xmlns:wpg="http://schemas.microsoft.com/office/word/2010/wordprocessingGroup" xmlns:wpi="http://schemas.microsoft.com/office/word/2010/wordprocessingInk" xmlns:wne="http://schemas.microsoft.com/office/word/2006/wordml" xmlns:wps="http://schemas.microsoft.com/office/word/2010/wordprocessingShape" mc:Ignorable="w14 w15 w16se w16cid w16 w16cex w16sdtdh wp14">
+<w:footnotes xmlns:wpc="http://schemas.microsoft.com/office/word/2010/wordprocessingCanvas" xmlns:cx="http://schemas.microsoft.com/office/drawing/2014/chartex" xmlns:cx1="http://schemas.microsoft.com/office/drawing/2015/9/8/chartex" xmlns:cx2="http://schemas.microsoft.com/office/drawing/2015/10/21/chartex" xmlns:cx3="http://schemas.microsoft.com/office/drawing/2016/5/9/chartex" xmlns:cx4="http://schemas.microsoft.com/office/drawing/2016/5/10/chartex" xmlns:cx5="http://schemas.microsoft.com/office/drawing/2016/5/11/chartex" xmlns:cx6="http://schemas.microsoft.com/office/drawing/2016/5/12/chartex" xmlns:cx7="http://schemas.microsoft.com/office/drawing/2016/5/13/chartex" xmlns:cx8="http://schemas.microsoft.com/office/drawing/2016/5/14/chartex" xmlns:mc="http://schemas.openxmlformats.org/markup-compatibility/2006" xmlns:aink="http://schemas.microsoft.com/office/drawing/2016/ink" xmlns:am3d="http://schemas.microsoft.com/office/drawing/2017/model3d" xmlns:o="urn:schemas-microsoft-com:office:office" xmlns:r="http://schemas.openxmlformats.org/officeDocument/2006/relationships" xmlns:m="http://schemas.openxmlformats.org/officeDocument/2006/math" xmlns:v="urn:schemas-microsoft-com:vml" xmlns:wp14="http://schemas.microsoft.com/office/word/2010/wordprocessingDrawing" xmlns:wp="http://schemas.openxmlformats.org/drawingml/2006/wordprocessingDrawing" xmlns:w10="urn:schemas-microsoft-com:office:word" xmlns:w="http://schemas.openxmlformats.org/wordprocessingml/2006/main" xmlns:w14="http://schemas.microsoft.com/office/word/2010/wordml" xmlns:w15="http://schemas.microsoft.com/office/word/2012/wordml" xmlns:w16cid="http://schemas.microsoft.com/office/word/2016/wordml/cid" xmlns:w16se="http://schemas.microsoft.com/office/word/2015/wordml/symex" xmlns:wpg="http://schemas.microsoft.com/office/word/2010/wordprocessingGroup" xmlns:wpi="http://schemas.microsoft.com/office/word/2010/wordprocessingInk" xmlns:wne="http://schemas.microsoft.com/office/word/2006/wordml" xmlns:wps="http://schemas.microsoft.com/office/word/2010/wordprocessingShape" mc:Ignorable="w14 w15 w16se w16cid wp14">
   <w:footnote w:type="separator" w:id="-1">
     <w:p>
       <w:r>
@@ -13108,7 +13215,7 @@
 </file>
 
 <file path=word/numbering.xml><?xml version="1.0" encoding="utf-8"?>
-<w:numbering xmlns:wpc="http://schemas.microsoft.com/office/word/2010/wordprocessingCanvas" xmlns:cx="http://schemas.microsoft.com/office/drawing/2014/chartex" xmlns:cx1="http://schemas.microsoft.com/office/drawing/2015/9/8/chartex" xmlns:cx2="http://schemas.microsoft.com/office/drawing/2015/10/21/chartex" xmlns:cx3="http://schemas.microsoft.com/office/drawing/2016/5/9/chartex" xmlns:cx4="http://schemas.microsoft.com/office/drawing/2016/5/10/chartex" xmlns:cx5="http://schemas.microsoft.com/office/drawing/2016/5/11/chartex" xmlns:cx6="http://schemas.microsoft.com/office/drawing/2016/5/12/chartex" xmlns:cx7="http://schemas.microsoft.com/office/drawing/2016/5/13/chartex" xmlns:cx8="http://schemas.microsoft.com/office/drawing/2016/5/14/chartex" xmlns:mc="http://schemas.openxmlformats.org/markup-compatibility/2006" xmlns:aink="http://schemas.microsoft.com/office/drawing/2016/ink" xmlns:am3d="http://schemas.microsoft.com/office/drawing/2017/model3d" xmlns:o="urn:schemas-microsoft-com:office:office" xmlns:oel="http://schemas.microsoft.com/office/2019/extlst" xmlns:r="http://schemas.openxmlformats.org/officeDocument/2006/relationships" xmlns:m="http://schemas.openxmlformats.org/officeDocument/2006/math" xmlns:v="urn:schemas-microsoft-com:vml" xmlns:wp14="http://schemas.microsoft.com/office/word/2010/wordprocessingDrawing" xmlns:wp="http://schemas.openxmlformats.org/drawingml/2006/wordprocessingDrawing" xmlns:w10="urn:schemas-microsoft-com:office:word" xmlns:w="http://schemas.openxmlformats.org/wordprocessingml/2006/main" xmlns:w14="http://schemas.microsoft.com/office/word/2010/wordml" xmlns:w15="http://schemas.microsoft.com/office/word/2012/wordml" xmlns:w16cex="http://schemas.microsoft.com/office/word/2018/wordml/cex" xmlns:w16cid="http://schemas.microsoft.com/office/word/2016/wordml/cid" xmlns:w16="http://schemas.microsoft.com/office/word/2018/wordml" xmlns:w16sdtdh="http://schemas.microsoft.com/office/word/2020/wordml/sdtdatahash" xmlns:w16se="http://schemas.microsoft.com/office/word/2015/wordml/symex" xmlns:wpg="http://schemas.microsoft.com/office/word/2010/wordprocessingGroup" xmlns:wpi="http://schemas.microsoft.com/office/word/2010/wordprocessingInk" xmlns:wne="http://schemas.microsoft.com/office/word/2006/wordml" xmlns:wps="http://schemas.microsoft.com/office/word/2010/wordprocessingShape" mc:Ignorable="w14 w15 w16se w16cid w16 w16cex w16sdtdh wp14">
+<w:numbering xmlns:wpc="http://schemas.microsoft.com/office/word/2010/wordprocessingCanvas" xmlns:cx="http://schemas.microsoft.com/office/drawing/2014/chartex" xmlns:cx1="http://schemas.microsoft.com/office/drawing/2015/9/8/chartex" xmlns:cx2="http://schemas.microsoft.com/office/drawing/2015/10/21/chartex" xmlns:cx3="http://schemas.microsoft.com/office/drawing/2016/5/9/chartex" xmlns:cx4="http://schemas.microsoft.com/office/drawing/2016/5/10/chartex" xmlns:cx5="http://schemas.microsoft.com/office/drawing/2016/5/11/chartex" xmlns:cx6="http://schemas.microsoft.com/office/drawing/2016/5/12/chartex" xmlns:cx7="http://schemas.microsoft.com/office/drawing/2016/5/13/chartex" xmlns:cx8="http://schemas.microsoft.com/office/drawing/2016/5/14/chartex" xmlns:mc="http://schemas.openxmlformats.org/markup-compatibility/2006" xmlns:aink="http://schemas.microsoft.com/office/drawing/2016/ink" xmlns:am3d="http://schemas.microsoft.com/office/drawing/2017/model3d" xmlns:o="urn:schemas-microsoft-com:office:office" xmlns:r="http://schemas.openxmlformats.org/officeDocument/2006/relationships" xmlns:m="http://schemas.openxmlformats.org/officeDocument/2006/math" xmlns:v="urn:schemas-microsoft-com:vml" xmlns:wp14="http://schemas.microsoft.com/office/word/2010/wordprocessingDrawing" xmlns:wp="http://schemas.openxmlformats.org/drawingml/2006/wordprocessingDrawing" xmlns:w10="urn:schemas-microsoft-com:office:word" xmlns:w="http://schemas.openxmlformats.org/wordprocessingml/2006/main" xmlns:w14="http://schemas.microsoft.com/office/word/2010/wordml" xmlns:w15="http://schemas.microsoft.com/office/word/2012/wordml" xmlns:w16cid="http://schemas.microsoft.com/office/word/2016/wordml/cid" xmlns:w16se="http://schemas.microsoft.com/office/word/2015/wordml/symex" xmlns:wpg="http://schemas.microsoft.com/office/word/2010/wordprocessingGroup" xmlns:wpi="http://schemas.microsoft.com/office/word/2010/wordprocessingInk" xmlns:wne="http://schemas.microsoft.com/office/word/2006/wordml" xmlns:wps="http://schemas.microsoft.com/office/word/2010/wordprocessingShape" mc:Ignorable="w14 w15 w16se w16cid wp14">
   <w:abstractNum w:abstractNumId="0" w15:restartNumberingAfterBreak="0">
     <w:nsid w:val="28BB3966"/>
     <w:multiLevelType w:val="hybridMultilevel"/>
@@ -13373,20 +13480,20 @@
       </w:pPr>
     </w:lvl>
   </w:abstractNum>
-  <w:num w:numId="1" w16cid:durableId="1892302510">
+  <w:num w:numId="1">
     <w:abstractNumId w:val="1"/>
   </w:num>
-  <w:num w:numId="2" w16cid:durableId="1015034237">
+  <w:num w:numId="2">
     <w:abstractNumId w:val="2"/>
   </w:num>
-  <w:num w:numId="3" w16cid:durableId="1340617352">
+  <w:num w:numId="3">
     <w:abstractNumId w:val="0"/>
   </w:num>
 </w:numbering>
 </file>
 
 <file path=word/styles.xml><?xml version="1.0" encoding="utf-8"?>
-<w:styles xmlns:mc="http://schemas.openxmlformats.org/markup-compatibility/2006" xmlns:r="http://schemas.openxmlformats.org/officeDocument/2006/relationships" xmlns:w="http://schemas.openxmlformats.org/wordprocessingml/2006/main" xmlns:w14="http://schemas.microsoft.com/office/word/2010/wordml" xmlns:w15="http://schemas.microsoft.com/office/word/2012/wordml" xmlns:w16cex="http://schemas.microsoft.com/office/word/2018/wordml/cex" xmlns:w16cid="http://schemas.microsoft.com/office/word/2016/wordml/cid" xmlns:w16="http://schemas.microsoft.com/office/word/2018/wordml" xmlns:w16sdtdh="http://schemas.microsoft.com/office/word/2020/wordml/sdtdatahash" xmlns:w16se="http://schemas.microsoft.com/office/word/2015/wordml/symex" mc:Ignorable="w14 w15 w16se w16cid w16 w16cex w16sdtdh">
+<w:styles xmlns:mc="http://schemas.openxmlformats.org/markup-compatibility/2006" xmlns:r="http://schemas.openxmlformats.org/officeDocument/2006/relationships" xmlns:w="http://schemas.openxmlformats.org/wordprocessingml/2006/main" xmlns:w14="http://schemas.microsoft.com/office/word/2010/wordml" xmlns:w15="http://schemas.microsoft.com/office/word/2012/wordml" xmlns:w16cid="http://schemas.microsoft.com/office/word/2016/wordml/cid" xmlns:w16se="http://schemas.microsoft.com/office/word/2015/wordml/symex" mc:Ignorable="w14 w15 w16se w16cid">
   <w:docDefaults>
     <w:rPrDefault>
       <w:rPr>
@@ -13398,7 +13505,7 @@
     </w:rPrDefault>
     <w:pPrDefault/>
   </w:docDefaults>
-  <w:latentStyles w:defLockedState="0" w:defUIPriority="99" w:defSemiHidden="0" w:defUnhideWhenUsed="0" w:defQFormat="0" w:count="376">
+  <w:latentStyles w:defLockedState="0" w:defUIPriority="99" w:defSemiHidden="0" w:defUnhideWhenUsed="0" w:defQFormat="0" w:count="375">
     <w:lsdException w:name="Normal" w:uiPriority="0" w:qFormat="1"/>
     <w:lsdException w:name="heading 1" w:uiPriority="9" w:qFormat="1"/>
     <w:lsdException w:name="heading 2" w:semiHidden="1" w:uiPriority="9" w:unhideWhenUsed="1" w:qFormat="1"/>
@@ -13774,7 +13881,6 @@
     <w:lsdException w:name="Smart Hyperlink" w:semiHidden="1" w:unhideWhenUsed="1"/>
     <w:lsdException w:name="Hashtag" w:semiHidden="1" w:unhideWhenUsed="1"/>
     <w:lsdException w:name="Unresolved Mention" w:semiHidden="1" w:unhideWhenUsed="1"/>
-    <w:lsdException w:name="Smart Link" w:semiHidden="1" w:unhideWhenUsed="1"/>
   </w:latentStyles>
   <w:style w:type="paragraph" w:default="1" w:styleId="Normal">
     <w:name w:val="Normal"/>

</xml_diff>

<commit_message>
add new conclusion and fix title for death charts
</commit_message>
<xml_diff>
--- a/40_Draft_Reports/Report_for_NickEubank.docx
+++ b/40_Draft_Reports/Report_for_NickEubank.docx
@@ -1,6 +1,6 @@
 
 <file path=word/document.xml><?xml version="1.0" encoding="utf-8"?>
-<w:document xmlns:wpc="http://schemas.microsoft.com/office/word/2010/wordprocessingCanvas" xmlns:cx="http://schemas.microsoft.com/office/drawing/2014/chartex" xmlns:cx1="http://schemas.microsoft.com/office/drawing/2015/9/8/chartex" xmlns:cx2="http://schemas.microsoft.com/office/drawing/2015/10/21/chartex" xmlns:cx3="http://schemas.microsoft.com/office/drawing/2016/5/9/chartex" xmlns:cx4="http://schemas.microsoft.com/office/drawing/2016/5/10/chartex" xmlns:cx5="http://schemas.microsoft.com/office/drawing/2016/5/11/chartex" xmlns:cx6="http://schemas.microsoft.com/office/drawing/2016/5/12/chartex" xmlns:cx7="http://schemas.microsoft.com/office/drawing/2016/5/13/chartex" xmlns:cx8="http://schemas.microsoft.com/office/drawing/2016/5/14/chartex" xmlns:mc="http://schemas.openxmlformats.org/markup-compatibility/2006" xmlns:aink="http://schemas.microsoft.com/office/drawing/2016/ink" xmlns:am3d="http://schemas.microsoft.com/office/drawing/2017/model3d" xmlns:o="urn:schemas-microsoft-com:office:office" xmlns:r="http://schemas.openxmlformats.org/officeDocument/2006/relationships" xmlns:m="http://schemas.openxmlformats.org/officeDocument/2006/math" xmlns:v="urn:schemas-microsoft-com:vml" xmlns:wp14="http://schemas.microsoft.com/office/word/2010/wordprocessingDrawing" xmlns:wp="http://schemas.openxmlformats.org/drawingml/2006/wordprocessingDrawing" xmlns:w10="urn:schemas-microsoft-com:office:word" xmlns:w="http://schemas.openxmlformats.org/wordprocessingml/2006/main" xmlns:w14="http://schemas.microsoft.com/office/word/2010/wordml" xmlns:w15="http://schemas.microsoft.com/office/word/2012/wordml" xmlns:w16cid="http://schemas.microsoft.com/office/word/2016/wordml/cid" xmlns:w16se="http://schemas.microsoft.com/office/word/2015/wordml/symex" xmlns:wpg="http://schemas.microsoft.com/office/word/2010/wordprocessingGroup" xmlns:wpi="http://schemas.microsoft.com/office/word/2010/wordprocessingInk" xmlns:wne="http://schemas.microsoft.com/office/word/2006/wordml" xmlns:wps="http://schemas.microsoft.com/office/word/2010/wordprocessingShape" mc:Ignorable="w14 w15 w16se w16cid wp14">
+<w:document xmlns:wpc="http://schemas.microsoft.com/office/word/2010/wordprocessingCanvas" xmlns:cx="http://schemas.microsoft.com/office/drawing/2014/chartex" xmlns:cx1="http://schemas.microsoft.com/office/drawing/2015/9/8/chartex" xmlns:cx2="http://schemas.microsoft.com/office/drawing/2015/10/21/chartex" xmlns:cx3="http://schemas.microsoft.com/office/drawing/2016/5/9/chartex" xmlns:cx4="http://schemas.microsoft.com/office/drawing/2016/5/10/chartex" xmlns:cx5="http://schemas.microsoft.com/office/drawing/2016/5/11/chartex" xmlns:cx6="http://schemas.microsoft.com/office/drawing/2016/5/12/chartex" xmlns:cx7="http://schemas.microsoft.com/office/drawing/2016/5/13/chartex" xmlns:cx8="http://schemas.microsoft.com/office/drawing/2016/5/14/chartex" xmlns:mc="http://schemas.openxmlformats.org/markup-compatibility/2006" xmlns:aink="http://schemas.microsoft.com/office/drawing/2016/ink" xmlns:am3d="http://schemas.microsoft.com/office/drawing/2017/model3d" xmlns:o="urn:schemas-microsoft-com:office:office" xmlns:oel="http://schemas.microsoft.com/office/2019/extlst" xmlns:r="http://schemas.openxmlformats.org/officeDocument/2006/relationships" xmlns:m="http://schemas.openxmlformats.org/officeDocument/2006/math" xmlns:v="urn:schemas-microsoft-com:vml" xmlns:wp14="http://schemas.microsoft.com/office/word/2010/wordprocessingDrawing" xmlns:wp="http://schemas.openxmlformats.org/drawingml/2006/wordprocessingDrawing" xmlns:w10="urn:schemas-microsoft-com:office:word" xmlns:w="http://schemas.openxmlformats.org/wordprocessingml/2006/main" xmlns:w14="http://schemas.microsoft.com/office/word/2010/wordml" xmlns:w15="http://schemas.microsoft.com/office/word/2012/wordml" xmlns:w16cex="http://schemas.microsoft.com/office/word/2018/wordml/cex" xmlns:w16cid="http://schemas.microsoft.com/office/word/2016/wordml/cid" xmlns:w16="http://schemas.microsoft.com/office/word/2018/wordml" xmlns:w16sdtdh="http://schemas.microsoft.com/office/word/2020/wordml/sdtdatahash" xmlns:w16se="http://schemas.microsoft.com/office/word/2015/wordml/symex" xmlns:wpg="http://schemas.microsoft.com/office/word/2010/wordprocessingGroup" xmlns:wpi="http://schemas.microsoft.com/office/word/2010/wordprocessingInk" xmlns:wne="http://schemas.microsoft.com/office/word/2006/wordml" xmlns:wps="http://schemas.microsoft.com/office/word/2010/wordprocessingShape" mc:Ignorable="w14 w15 w16se w16cid w16 w16cex w16sdtdh wp14">
   <w:body>
     <w:p>
       <w:pPr>
@@ -103,7 +103,23 @@
           <w:rFonts w:ascii="Times" w:hAnsi="Times" w:cs="Arial"/>
           <w:color w:val="1D1C1D"/>
         </w:rPr>
-        <w:t xml:space="preserve"> Ying, Emmanuel Ruhamyankaka, Song Young Oh)</w:t>
+        <w:t xml:space="preserve"> Ying, Emmanuel </w:t>
+      </w:r>
+      <w:proofErr w:type="spellStart"/>
+      <w:r>
+        <w:rPr>
+          <w:rFonts w:ascii="Times" w:hAnsi="Times" w:cs="Arial"/>
+          <w:color w:val="1D1C1D"/>
+        </w:rPr>
+        <w:t>Ruhamyankaka</w:t>
+      </w:r>
+      <w:proofErr w:type="spellEnd"/>
+      <w:r>
+        <w:rPr>
+          <w:rFonts w:ascii="Times" w:hAnsi="Times" w:cs="Arial"/>
+          <w:color w:val="1D1C1D"/>
+        </w:rPr>
+        <w:t>, Song Young Oh)</w:t>
       </w:r>
     </w:p>
     <w:p>
@@ -1539,7 +1555,21 @@
           <w:rFonts w:ascii="Times" w:eastAsia="Times New Roman" w:hAnsi="Times" w:cs="Arial"/>
           <w:color w:val="000000" w:themeColor="text1"/>
         </w:rPr>
-        <w:t>each year's average drug-induced death rate per capita</w:t>
+        <w:t>each year's average drug-induced death rat</w:t>
+      </w:r>
+      <w:r>
+        <w:rPr>
+          <w:rFonts w:ascii="Times" w:eastAsia="Times New Roman" w:hAnsi="Times" w:cs="Arial"/>
+          <w:color w:val="000000" w:themeColor="text1"/>
+        </w:rPr>
+        <w:t>io</w:t>
+      </w:r>
+      <w:r>
+        <w:rPr>
+          <w:rFonts w:ascii="Times" w:eastAsia="Times New Roman" w:hAnsi="Times" w:cs="Arial"/>
+          <w:color w:val="000000" w:themeColor="text1"/>
+        </w:rPr>
+        <w:t xml:space="preserve"> per capita</w:t>
       </w:r>
       <w:r>
         <w:rPr>
@@ -5765,7 +5795,27 @@
           <w:sz w:val="32"/>
           <w:szCs w:val="32"/>
         </w:rPr>
-        <w:t xml:space="preserve">Mortality Rate of Opioid Overdose </w:t>
+        <w:t>Mortality Rat</w:t>
+      </w:r>
+      <w:r>
+        <w:rPr>
+          <w:rFonts w:ascii="Times" w:hAnsi="Times"/>
+          <w:b/>
+          <w:bCs/>
+          <w:sz w:val="32"/>
+          <w:szCs w:val="32"/>
+        </w:rPr>
+        <w:t>io</w:t>
+      </w:r>
+      <w:r>
+        <w:rPr>
+          <w:rFonts w:ascii="Times" w:hAnsi="Times"/>
+          <w:b/>
+          <w:bCs/>
+          <w:sz w:val="32"/>
+          <w:szCs w:val="32"/>
+        </w:rPr>
+        <w:t xml:space="preserve"> of Opioid Overdose </w:t>
       </w:r>
     </w:p>
     <w:p>
@@ -5966,7 +6016,19 @@
         <w:rPr>
           <w:rFonts w:ascii="Times" w:hAnsi="Times"/>
         </w:rPr>
-        <w:t xml:space="preserve"> the highest death rate of </w:t>
+        <w:t xml:space="preserve"> the highest death rat</w:t>
+      </w:r>
+      <w:r>
+        <w:rPr>
+          <w:rFonts w:ascii="Times" w:hAnsi="Times"/>
+        </w:rPr>
+        <w:t>io</w:t>
+      </w:r>
+      <w:r>
+        <w:rPr>
+          <w:rFonts w:ascii="Times" w:hAnsi="Times"/>
+        </w:rPr>
+        <w:t xml:space="preserve"> of </w:t>
       </w:r>
       <w:r>
         <w:rPr>
@@ -6008,7 +6070,19 @@
         <w:rPr>
           <w:rFonts w:ascii="Times" w:hAnsi="Times"/>
         </w:rPr>
-        <w:t xml:space="preserve"> the lowest death rate of </w:t>
+        <w:t xml:space="preserve"> the lowest death rat</w:t>
+      </w:r>
+      <w:r>
+        <w:rPr>
+          <w:rFonts w:ascii="Times" w:hAnsi="Times"/>
+        </w:rPr>
+        <w:t>io</w:t>
+      </w:r>
+      <w:r>
+        <w:rPr>
+          <w:rFonts w:ascii="Times" w:hAnsi="Times"/>
+        </w:rPr>
+        <w:t xml:space="preserve"> of </w:t>
       </w:r>
       <w:r>
         <w:rPr>
@@ -6032,13 +6106,37 @@
         <w:rPr>
           <w:rFonts w:ascii="Times" w:hAnsi="Times"/>
         </w:rPr>
-        <w:t xml:space="preserve">. The graph below compares the general trend in death rates between the control states with no policy and the policy-implemented states. Overall, we observe a substantial rise in </w:t>
-      </w:r>
-      <w:r>
-        <w:rPr>
-          <w:rFonts w:ascii="Times" w:hAnsi="Times"/>
-        </w:rPr>
-        <w:t>death rates</w:t>
+        <w:t>. The graph below compares the general trend in death rat</w:t>
+      </w:r>
+      <w:r>
+        <w:rPr>
+          <w:rFonts w:ascii="Times" w:hAnsi="Times"/>
+        </w:rPr>
+        <w:t>io</w:t>
+      </w:r>
+      <w:r>
+        <w:rPr>
+          <w:rFonts w:ascii="Times" w:hAnsi="Times"/>
+        </w:rPr>
+        <w:t xml:space="preserve">s between the control states with no policy and the policy-implemented states. Overall, we observe a substantial rise in </w:t>
+      </w:r>
+      <w:r>
+        <w:rPr>
+          <w:rFonts w:ascii="Times" w:hAnsi="Times"/>
+        </w:rPr>
+        <w:t>death rat</w:t>
+      </w:r>
+      <w:r>
+        <w:rPr>
+          <w:rFonts w:ascii="Times" w:hAnsi="Times"/>
+        </w:rPr>
+        <w:t>io</w:t>
+      </w:r>
+      <w:r>
+        <w:rPr>
+          <w:rFonts w:ascii="Times" w:hAnsi="Times"/>
+        </w:rPr>
+        <w:t>s</w:t>
       </w:r>
       <w:r>
         <w:rPr>
@@ -6106,7 +6204,27 @@
           <w:sz w:val="22"/>
           <w:szCs w:val="22"/>
         </w:rPr>
-        <w:t>death rates</w:t>
+        <w:t>death rat</w:t>
+      </w:r>
+      <w:r>
+        <w:rPr>
+          <w:rFonts w:ascii="Times" w:hAnsi="Times"/>
+          <w:i/>
+          <w:iCs/>
+          <w:sz w:val="22"/>
+          <w:szCs w:val="22"/>
+        </w:rPr>
+        <w:t>io</w:t>
+      </w:r>
+      <w:r>
+        <w:rPr>
+          <w:rFonts w:ascii="Times" w:hAnsi="Times"/>
+          <w:i/>
+          <w:iCs/>
+          <w:sz w:val="22"/>
+          <w:szCs w:val="22"/>
+        </w:rPr>
+        <w:t>s</w:t>
       </w:r>
       <w:r>
         <w:rPr>
@@ -9123,7 +9241,29 @@
           <w:szCs w:val="32"/>
         </w:rPr>
         <w:lastRenderedPageBreak/>
-        <w:t>Effect of regulation policy on the mortality rate of opioid overdose</w:t>
+        <w:t>Effect of regulation policy on the mortality rat</w:t>
+      </w:r>
+      <w:r>
+        <w:rPr>
+          <w:rFonts w:ascii="Times" w:eastAsia="Times New Roman" w:hAnsi="Times" w:cs="Arial"/>
+          <w:b/>
+          <w:bCs/>
+          <w:color w:val="000000" w:themeColor="text1"/>
+          <w:sz w:val="32"/>
+          <w:szCs w:val="32"/>
+        </w:rPr>
+        <w:t>io</w:t>
+      </w:r>
+      <w:r>
+        <w:rPr>
+          <w:rFonts w:ascii="Times" w:eastAsia="Times New Roman" w:hAnsi="Times" w:cs="Arial"/>
+          <w:b/>
+          <w:bCs/>
+          <w:color w:val="000000" w:themeColor="text1"/>
+          <w:sz w:val="32"/>
+          <w:szCs w:val="32"/>
+        </w:rPr>
+        <w:t xml:space="preserve"> of opioid overdose</w:t>
       </w:r>
     </w:p>
     <w:p>
@@ -9163,199 +9303,6 @@
       <w:r>
         <w:rPr>
           <w:rFonts w:ascii="Times" w:eastAsia="Times New Roman" w:hAnsi="Times" w:cs="Arial"/>
-          <w:color w:val="000000" w:themeColor="text1"/>
-        </w:rPr>
-        <w:t xml:space="preserve">Below are the plots comparing the trends of the average annual per </w:t>
-      </w:r>
-      <w:r>
-        <w:rPr>
-          <w:rFonts w:ascii="Times" w:eastAsia="Times New Roman" w:hAnsi="Times" w:cs="Arial"/>
-          <w:color w:val="000000" w:themeColor="text1"/>
-        </w:rPr>
-        <w:t>100000</w:t>
-      </w:r>
-      <w:r>
-        <w:rPr>
-          <w:rFonts w:ascii="Times" w:eastAsia="Times New Roman" w:hAnsi="Times" w:cs="Arial"/>
-          <w:color w:val="000000" w:themeColor="text1"/>
-        </w:rPr>
-        <w:t xml:space="preserve"> drug-induced deaths in Florida and its control states before and after policy implementation in Florida.  B</w:t>
-      </w:r>
-      <w:r>
-        <w:rPr>
-          <w:rFonts w:ascii="Times" w:eastAsia="Times New Roman" w:hAnsi="Times" w:cs="Arial"/>
-          <w:color w:val="000000" w:themeColor="text1"/>
-        </w:rPr>
-        <w:t xml:space="preserve">efore the policy went into effect in </w:t>
-      </w:r>
-      <w:r>
-        <w:rPr>
-          <w:rFonts w:ascii="Times" w:eastAsia="Times New Roman" w:hAnsi="Times" w:cs="Arial"/>
-          <w:color w:val="000000" w:themeColor="text1"/>
-        </w:rPr>
-        <w:t>February</w:t>
-      </w:r>
-      <w:r>
-        <w:rPr>
-          <w:rFonts w:ascii="Times" w:eastAsia="Times New Roman" w:hAnsi="Times" w:cs="Arial"/>
-          <w:color w:val="000000" w:themeColor="text1"/>
-        </w:rPr>
-        <w:t xml:space="preserve"> 2010, the </w:t>
-      </w:r>
-      <w:r>
-        <w:rPr>
-          <w:rFonts w:ascii="Times" w:eastAsia="Times New Roman" w:hAnsi="Times" w:cs="Arial"/>
-          <w:color w:val="000000" w:themeColor="text1"/>
-        </w:rPr>
-        <w:t xml:space="preserve">trend of average per </w:t>
-      </w:r>
-      <w:r>
-        <w:rPr>
-          <w:rFonts w:ascii="Times" w:eastAsia="Times New Roman" w:hAnsi="Times" w:cs="Arial"/>
-          <w:color w:val="000000" w:themeColor="text1"/>
-        </w:rPr>
-        <w:t>100000</w:t>
-      </w:r>
-      <w:r>
-        <w:rPr>
-          <w:rFonts w:ascii="Times" w:eastAsia="Times New Roman" w:hAnsi="Times" w:cs="Arial"/>
-          <w:color w:val="000000" w:themeColor="text1"/>
-        </w:rPr>
-        <w:t xml:space="preserve"> drug-induced deaths in Florida </w:t>
-      </w:r>
-      <w:r>
-        <w:rPr>
-          <w:rFonts w:ascii="Times" w:eastAsia="Times New Roman" w:hAnsi="Times" w:cs="Arial"/>
-          <w:color w:val="000000" w:themeColor="text1"/>
-        </w:rPr>
-        <w:t>was positive</w:t>
-      </w:r>
-      <w:r>
-        <w:rPr>
-          <w:rFonts w:ascii="Times" w:eastAsia="Times New Roman" w:hAnsi="Times" w:cs="Arial"/>
-          <w:color w:val="000000" w:themeColor="text1"/>
-        </w:rPr>
-        <w:t xml:space="preserve">, increasing at a rate of approximately </w:t>
-      </w:r>
-      <w:r>
-        <w:rPr>
-          <w:rFonts w:ascii="Times" w:eastAsia="Times New Roman" w:hAnsi="Times" w:cs="Arial"/>
-          <w:color w:val="000000" w:themeColor="text1"/>
-        </w:rPr>
-        <w:t>0.75</w:t>
-      </w:r>
-      <w:r>
-        <w:rPr>
-          <w:rFonts w:ascii="Times" w:eastAsia="Times New Roman" w:hAnsi="Times" w:cs="Arial"/>
-          <w:color w:val="000000" w:themeColor="text1"/>
-        </w:rPr>
-        <w:t xml:space="preserve"> per year. </w:t>
-      </w:r>
-      <w:r>
-        <w:rPr>
-          <w:rFonts w:ascii="Times" w:eastAsia="Times New Roman" w:hAnsi="Times" w:cs="Arial"/>
-          <w:color w:val="000000" w:themeColor="text1"/>
-        </w:rPr>
-        <w:t xml:space="preserve">After 2010, the </w:t>
-      </w:r>
-      <w:r>
-        <w:rPr>
-          <w:rFonts w:ascii="Times" w:eastAsia="Times New Roman" w:hAnsi="Times" w:cs="Arial"/>
-          <w:color w:val="000000" w:themeColor="text1"/>
-        </w:rPr>
-        <w:t xml:space="preserve">trend turned </w:t>
-      </w:r>
-      <w:r>
-        <w:rPr>
-          <w:rFonts w:ascii="Times" w:eastAsia="Times New Roman" w:hAnsi="Times" w:cs="Arial"/>
-          <w:color w:val="000000" w:themeColor="text1"/>
-        </w:rPr>
-        <w:t xml:space="preserve">negative, </w:t>
-      </w:r>
-      <w:r>
-        <w:rPr>
-          <w:rFonts w:ascii="Times" w:eastAsia="Times New Roman" w:hAnsi="Times" w:cs="Arial"/>
-          <w:color w:val="000000" w:themeColor="text1"/>
-        </w:rPr>
-        <w:t xml:space="preserve">decreasing </w:t>
-      </w:r>
-      <w:r>
-        <w:rPr>
-          <w:rFonts w:ascii="Times" w:eastAsia="Times New Roman" w:hAnsi="Times" w:cs="Arial"/>
-          <w:color w:val="000000" w:themeColor="text1"/>
-        </w:rPr>
-        <w:t>to</w:t>
-      </w:r>
-      <w:r>
-        <w:rPr>
-          <w:rFonts w:ascii="Times" w:eastAsia="Times New Roman" w:hAnsi="Times" w:cs="Arial"/>
-          <w:color w:val="000000" w:themeColor="text1"/>
-        </w:rPr>
-        <w:t xml:space="preserve"> </w:t>
-      </w:r>
-      <w:r>
-        <w:rPr>
-          <w:rFonts w:ascii="Times" w:eastAsia="Times New Roman" w:hAnsi="Times" w:cs="Arial"/>
-          <w:color w:val="000000" w:themeColor="text1"/>
-        </w:rPr>
-        <w:t>about</w:t>
-      </w:r>
-      <w:r>
-        <w:rPr>
-          <w:rFonts w:ascii="Times" w:eastAsia="Times New Roman" w:hAnsi="Times" w:cs="Arial"/>
-          <w:color w:val="000000" w:themeColor="text1"/>
-        </w:rPr>
-        <w:t xml:space="preserve"> </w:t>
-      </w:r>
-      <w:r>
-        <w:rPr>
-          <w:rFonts w:ascii="Times" w:eastAsia="Times New Roman" w:hAnsi="Times" w:cs="Arial"/>
-          <w:color w:val="000000" w:themeColor="text1"/>
-        </w:rPr>
-        <w:t>0.5</w:t>
-      </w:r>
-      <w:r>
-        <w:rPr>
-          <w:rFonts w:ascii="Times" w:eastAsia="Times New Roman" w:hAnsi="Times" w:cs="Arial"/>
-          <w:color w:val="000000" w:themeColor="text1"/>
-        </w:rPr>
-        <w:t xml:space="preserve"> per year.  This substantial change in trend supports the hypothesis that the policy reduced the quantity of drug-induced deaths in Florida.</w:t>
-      </w:r>
-      <w:r>
-        <w:rPr>
-          <w:rFonts w:ascii="Times" w:eastAsia="Times New Roman" w:hAnsi="Times" w:cs="Arial"/>
-          <w:color w:val="000000" w:themeColor="text1"/>
-        </w:rPr>
-        <w:t xml:space="preserve"> </w:t>
-      </w:r>
-      <w:r>
-        <w:rPr>
-          <w:rFonts w:ascii="Times" w:eastAsia="Times New Roman" w:hAnsi="Times" w:cs="Arial"/>
-          <w:color w:val="000000" w:themeColor="text1"/>
-        </w:rPr>
-        <w:t xml:space="preserve">When comparing Florida’s trend against its control group, Florida’s trend after the policy was implemented was substantially less than their control states’ and had a reduction in trend when compared to an increase in trend in their control states’, when compared to </w:t>
-      </w:r>
-      <w:r>
-        <w:rPr>
-          <w:rFonts w:ascii="Times" w:eastAsia="Times New Roman" w:hAnsi="Times" w:cs="Arial"/>
-          <w:color w:val="000000" w:themeColor="text1"/>
-        </w:rPr>
-        <w:t>before</w:t>
-      </w:r>
-      <w:r>
-        <w:rPr>
-          <w:rFonts w:ascii="Times" w:eastAsia="Times New Roman" w:hAnsi="Times" w:cs="Arial"/>
-          <w:color w:val="000000" w:themeColor="text1"/>
-        </w:rPr>
-        <w:t xml:space="preserve"> the policy implementation.  </w:t>
-      </w:r>
-    </w:p>
-    <w:p>
-      <w:pPr>
-        <w:shd w:val="clear" w:color="auto" w:fill="FFFFFF"/>
-        <w:jc w:val="both"/>
-        <w:rPr>
-          <w:rFonts w:ascii="Times" w:eastAsia="Times New Roman" w:hAnsi="Times" w:cs="Arial"/>
           <w:b/>
           <w:bCs/>
           <w:noProof/>
@@ -9363,28 +9310,19 @@
           <w:sz w:val="28"/>
           <w:szCs w:val="28"/>
         </w:rPr>
-      </w:pPr>
-      <w:r>
-        <w:rPr>
-          <w:rFonts w:ascii="Times" w:eastAsia="Times New Roman" w:hAnsi="Times" w:cs="Arial"/>
-          <w:b/>
-          <w:bCs/>
-          <w:noProof/>
-          <w:color w:val="000000" w:themeColor="text1"/>
-        </w:rPr>
         <w:drawing>
-          <wp:anchor distT="0" distB="0" distL="114300" distR="114300" simplePos="0" relativeHeight="251659264" behindDoc="0" locked="0" layoutInCell="1" allowOverlap="1" wp14:anchorId="741B0653" wp14:editId="4BCE9F2E">
+          <wp:anchor distT="0" distB="0" distL="114300" distR="114300" simplePos="0" relativeHeight="251665408" behindDoc="0" locked="0" layoutInCell="1" allowOverlap="1" wp14:anchorId="3D246092" wp14:editId="3BD3970E">
             <wp:simplePos x="0" y="0"/>
             <wp:positionH relativeFrom="column">
-              <wp:posOffset>2903855</wp:posOffset>
+              <wp:posOffset>-264446</wp:posOffset>
             </wp:positionH>
             <wp:positionV relativeFrom="paragraph">
-              <wp:posOffset>207010</wp:posOffset>
+              <wp:posOffset>2412365</wp:posOffset>
             </wp:positionV>
-            <wp:extent cx="3451225" cy="2520950"/>
-            <wp:effectExtent l="0" t="0" r="3175" b="6350"/>
+            <wp:extent cx="2927985" cy="2677795"/>
+            <wp:effectExtent l="0" t="0" r="5715" b="1905"/>
             <wp:wrapSquare wrapText="bothSides"/>
-            <wp:docPr id="9" name="Picture 9" descr="Chart, line chart&#10;&#10;Description automatically generated"/>
+            <wp:docPr id="5" name="Picture 5" descr="Chart&#10;&#10;Description automatically generated"/>
             <wp:cNvGraphicFramePr>
               <a:graphicFrameLocks xmlns:a="http://schemas.openxmlformats.org/drawingml/2006/main" noChangeAspect="1"/>
             </wp:cNvGraphicFramePr>
@@ -9392,7 +9330,7 @@
               <a:graphicData uri="http://schemas.openxmlformats.org/drawingml/2006/picture">
                 <pic:pic xmlns:pic="http://schemas.openxmlformats.org/drawingml/2006/picture">
                   <pic:nvPicPr>
-                    <pic:cNvPr id="2" name="Picture 2" descr="Chart, line chart&#10;&#10;Description automatically generated"/>
+                    <pic:cNvPr id="5" name="Picture 5" descr="Chart&#10;&#10;Description automatically generated"/>
                     <pic:cNvPicPr/>
                   </pic:nvPicPr>
                   <pic:blipFill>
@@ -9410,7 +9348,7 @@
                   <pic:spPr>
                     <a:xfrm>
                       <a:off x="0" y="0"/>
-                      <a:ext cx="3451225" cy="2520950"/>
+                      <a:ext cx="2927985" cy="2677795"/>
                     </a:xfrm>
                     <a:prstGeom prst="rect">
                       <a:avLst/>
@@ -9428,18 +9366,6 @@
           </wp:anchor>
         </w:drawing>
       </w:r>
-    </w:p>
-    <w:p>
-      <w:pPr>
-        <w:shd w:val="clear" w:color="auto" w:fill="FFFFFF"/>
-        <w:jc w:val="both"/>
-        <w:rPr>
-          <w:rFonts w:ascii="Times" w:eastAsia="Times New Roman" w:hAnsi="Times" w:cs="Arial"/>
-          <w:b/>
-          <w:bCs/>
-          <w:color w:val="000000" w:themeColor="text1"/>
-        </w:rPr>
-      </w:pPr>
       <w:r>
         <w:rPr>
           <w:rFonts w:ascii="Times" w:eastAsia="Times New Roman" w:hAnsi="Times" w:cs="Arial"/>
@@ -9447,20 +9373,22 @@
           <w:bCs/>
           <w:noProof/>
           <w:color w:val="000000" w:themeColor="text1"/>
+          <w:sz w:val="28"/>
+          <w:szCs w:val="28"/>
         </w:rPr>
         <w:drawing>
-          <wp:anchor distT="0" distB="0" distL="114300" distR="114300" simplePos="0" relativeHeight="251660288" behindDoc="0" locked="0" layoutInCell="1" allowOverlap="1" wp14:anchorId="50BD7975" wp14:editId="0FE95DDD">
+          <wp:anchor distT="0" distB="0" distL="114300" distR="114300" simplePos="0" relativeHeight="251666432" behindDoc="0" locked="0" layoutInCell="1" allowOverlap="1" wp14:anchorId="3762BC48" wp14:editId="55E28715">
             <wp:simplePos x="0" y="0"/>
             <wp:positionH relativeFrom="column">
-              <wp:posOffset>0</wp:posOffset>
+              <wp:posOffset>2698115</wp:posOffset>
             </wp:positionH>
             <wp:positionV relativeFrom="paragraph">
-              <wp:posOffset>1905</wp:posOffset>
+              <wp:posOffset>2412365</wp:posOffset>
             </wp:positionV>
-            <wp:extent cx="2756079" cy="2520222"/>
-            <wp:effectExtent l="0" t="0" r="0" b="0"/>
+            <wp:extent cx="3677920" cy="2691130"/>
+            <wp:effectExtent l="0" t="0" r="5080" b="1270"/>
             <wp:wrapSquare wrapText="bothSides"/>
-            <wp:docPr id="13" name="Picture 13" descr="Chart&#10;&#10;Description automatically generated"/>
+            <wp:docPr id="12" name="Picture 12" descr="Chart, line chart&#10;&#10;Description automatically generated"/>
             <wp:cNvGraphicFramePr>
               <a:graphicFrameLocks xmlns:a="http://schemas.openxmlformats.org/drawingml/2006/main" noChangeAspect="1"/>
             </wp:cNvGraphicFramePr>
@@ -9468,7 +9396,7 @@
               <a:graphicData uri="http://schemas.openxmlformats.org/drawingml/2006/picture">
                 <pic:pic xmlns:pic="http://schemas.openxmlformats.org/drawingml/2006/picture">
                   <pic:nvPicPr>
-                    <pic:cNvPr id="3" name="Picture 3" descr="Chart&#10;&#10;Description automatically generated"/>
+                    <pic:cNvPr id="12" name="Picture 12" descr="Chart, line chart&#10;&#10;Description automatically generated"/>
                     <pic:cNvPicPr/>
                   </pic:nvPicPr>
                   <pic:blipFill>
@@ -9486,7 +9414,7 @@
                   <pic:spPr>
                     <a:xfrm>
                       <a:off x="0" y="0"/>
-                      <a:ext cx="2756079" cy="2520222"/>
+                      <a:ext cx="3677920" cy="2691130"/>
                     </a:xfrm>
                     <a:prstGeom prst="rect">
                       <a:avLst/>
@@ -9504,10 +9432,211 @@
           </wp:anchor>
         </w:drawing>
       </w:r>
+      <w:r>
+        <w:rPr>
+          <w:rFonts w:ascii="Times" w:eastAsia="Times New Roman" w:hAnsi="Times" w:cs="Arial"/>
+          <w:color w:val="000000" w:themeColor="text1"/>
+        </w:rPr>
+        <w:t xml:space="preserve">Below are the plots comparing the trends of the average annual per </w:t>
+      </w:r>
+      <w:r>
+        <w:rPr>
+          <w:rFonts w:ascii="Times" w:eastAsia="Times New Roman" w:hAnsi="Times" w:cs="Arial"/>
+          <w:color w:val="000000" w:themeColor="text1"/>
+        </w:rPr>
+        <w:t>100000</w:t>
+      </w:r>
+      <w:r>
+        <w:rPr>
+          <w:rFonts w:ascii="Times" w:eastAsia="Times New Roman" w:hAnsi="Times" w:cs="Arial"/>
+          <w:color w:val="000000" w:themeColor="text1"/>
+        </w:rPr>
+        <w:t xml:space="preserve"> drug-induced deaths in Florida and its control states before and after policy implementation in Florida.  B</w:t>
+      </w:r>
+      <w:r>
+        <w:rPr>
+          <w:rFonts w:ascii="Times" w:eastAsia="Times New Roman" w:hAnsi="Times" w:cs="Arial"/>
+          <w:color w:val="000000" w:themeColor="text1"/>
+        </w:rPr>
+        <w:t xml:space="preserve">efore the policy went into effect in </w:t>
+      </w:r>
+      <w:r>
+        <w:rPr>
+          <w:rFonts w:ascii="Times" w:eastAsia="Times New Roman" w:hAnsi="Times" w:cs="Arial"/>
+          <w:color w:val="000000" w:themeColor="text1"/>
+        </w:rPr>
+        <w:t>February</w:t>
+      </w:r>
+      <w:r>
+        <w:rPr>
+          <w:rFonts w:ascii="Times" w:eastAsia="Times New Roman" w:hAnsi="Times" w:cs="Arial"/>
+          <w:color w:val="000000" w:themeColor="text1"/>
+        </w:rPr>
+        <w:t xml:space="preserve"> 2010, the </w:t>
+      </w:r>
+      <w:r>
+        <w:rPr>
+          <w:rFonts w:ascii="Times" w:eastAsia="Times New Roman" w:hAnsi="Times" w:cs="Arial"/>
+          <w:color w:val="000000" w:themeColor="text1"/>
+        </w:rPr>
+        <w:t xml:space="preserve">trend of average per </w:t>
+      </w:r>
+      <w:r>
+        <w:rPr>
+          <w:rFonts w:ascii="Times" w:eastAsia="Times New Roman" w:hAnsi="Times" w:cs="Arial"/>
+          <w:color w:val="000000" w:themeColor="text1"/>
+        </w:rPr>
+        <w:t>100000</w:t>
+      </w:r>
+      <w:r>
+        <w:rPr>
+          <w:rFonts w:ascii="Times" w:eastAsia="Times New Roman" w:hAnsi="Times" w:cs="Arial"/>
+          <w:color w:val="000000" w:themeColor="text1"/>
+        </w:rPr>
+        <w:t xml:space="preserve"> drug-induced deaths in Florida </w:t>
+      </w:r>
+      <w:r>
+        <w:rPr>
+          <w:rFonts w:ascii="Times" w:eastAsia="Times New Roman" w:hAnsi="Times" w:cs="Arial"/>
+          <w:color w:val="000000" w:themeColor="text1"/>
+        </w:rPr>
+        <w:t>was positive</w:t>
+      </w:r>
+      <w:r>
+        <w:rPr>
+          <w:rFonts w:ascii="Times" w:eastAsia="Times New Roman" w:hAnsi="Times" w:cs="Arial"/>
+          <w:color w:val="000000" w:themeColor="text1"/>
+        </w:rPr>
+        <w:t xml:space="preserve">, increasing at a rate of approximately </w:t>
+      </w:r>
+      <w:r>
+        <w:rPr>
+          <w:rFonts w:ascii="Times" w:eastAsia="Times New Roman" w:hAnsi="Times" w:cs="Arial"/>
+          <w:color w:val="000000" w:themeColor="text1"/>
+        </w:rPr>
+        <w:t>0.75</w:t>
+      </w:r>
+      <w:r>
+        <w:rPr>
+          <w:rFonts w:ascii="Times" w:eastAsia="Times New Roman" w:hAnsi="Times" w:cs="Arial"/>
+          <w:color w:val="000000" w:themeColor="text1"/>
+        </w:rPr>
+        <w:t xml:space="preserve"> per year. </w:t>
+      </w:r>
+      <w:r>
+        <w:rPr>
+          <w:rFonts w:ascii="Times" w:eastAsia="Times New Roman" w:hAnsi="Times" w:cs="Arial"/>
+          <w:color w:val="000000" w:themeColor="text1"/>
+        </w:rPr>
+        <w:t xml:space="preserve">After 2010, the </w:t>
+      </w:r>
+      <w:r>
+        <w:rPr>
+          <w:rFonts w:ascii="Times" w:eastAsia="Times New Roman" w:hAnsi="Times" w:cs="Arial"/>
+          <w:color w:val="000000" w:themeColor="text1"/>
+        </w:rPr>
+        <w:t xml:space="preserve">trend turned </w:t>
+      </w:r>
+      <w:r>
+        <w:rPr>
+          <w:rFonts w:ascii="Times" w:eastAsia="Times New Roman" w:hAnsi="Times" w:cs="Arial"/>
+          <w:color w:val="000000" w:themeColor="text1"/>
+        </w:rPr>
+        <w:t xml:space="preserve">negative, </w:t>
+      </w:r>
+      <w:r>
+        <w:rPr>
+          <w:rFonts w:ascii="Times" w:eastAsia="Times New Roman" w:hAnsi="Times" w:cs="Arial"/>
+          <w:color w:val="000000" w:themeColor="text1"/>
+        </w:rPr>
+        <w:t xml:space="preserve">decreasing </w:t>
+      </w:r>
+      <w:r>
+        <w:rPr>
+          <w:rFonts w:ascii="Times" w:eastAsia="Times New Roman" w:hAnsi="Times" w:cs="Arial"/>
+          <w:color w:val="000000" w:themeColor="text1"/>
+        </w:rPr>
+        <w:t>to</w:t>
+      </w:r>
+      <w:r>
+        <w:rPr>
+          <w:rFonts w:ascii="Times" w:eastAsia="Times New Roman" w:hAnsi="Times" w:cs="Arial"/>
+          <w:color w:val="000000" w:themeColor="text1"/>
+        </w:rPr>
+        <w:t xml:space="preserve"> </w:t>
+      </w:r>
+      <w:r>
+        <w:rPr>
+          <w:rFonts w:ascii="Times" w:eastAsia="Times New Roman" w:hAnsi="Times" w:cs="Arial"/>
+          <w:color w:val="000000" w:themeColor="text1"/>
+        </w:rPr>
+        <w:t>about</w:t>
+      </w:r>
+      <w:r>
+        <w:rPr>
+          <w:rFonts w:ascii="Times" w:eastAsia="Times New Roman" w:hAnsi="Times" w:cs="Arial"/>
+          <w:color w:val="000000" w:themeColor="text1"/>
+        </w:rPr>
+        <w:t xml:space="preserve"> </w:t>
+      </w:r>
+      <w:r>
+        <w:rPr>
+          <w:rFonts w:ascii="Times" w:eastAsia="Times New Roman" w:hAnsi="Times" w:cs="Arial"/>
+          <w:color w:val="000000" w:themeColor="text1"/>
+        </w:rPr>
+        <w:t>0.5</w:t>
+      </w:r>
+      <w:r>
+        <w:rPr>
+          <w:rFonts w:ascii="Times" w:eastAsia="Times New Roman" w:hAnsi="Times" w:cs="Arial"/>
+          <w:color w:val="000000" w:themeColor="text1"/>
+        </w:rPr>
+        <w:t xml:space="preserve"> per year.  This substantial change in trend supports the hypothesis that the policy reduced the quantity of drug-induced deaths in Florida.</w:t>
+      </w:r>
+      <w:r>
+        <w:rPr>
+          <w:rFonts w:ascii="Times" w:eastAsia="Times New Roman" w:hAnsi="Times" w:cs="Arial"/>
+          <w:color w:val="000000" w:themeColor="text1"/>
+        </w:rPr>
+        <w:t xml:space="preserve"> </w:t>
+      </w:r>
+      <w:r>
+        <w:rPr>
+          <w:rFonts w:ascii="Times" w:eastAsia="Times New Roman" w:hAnsi="Times" w:cs="Arial"/>
+          <w:color w:val="000000" w:themeColor="text1"/>
+        </w:rPr>
+        <w:t xml:space="preserve">When comparing Florida’s trend against its control group, Florida’s trend after the policy was implemented was substantially less than their control states’ and had a reduction in trend when compared to an increase in trend in their control states’, when compared to </w:t>
+      </w:r>
+      <w:r>
+        <w:rPr>
+          <w:rFonts w:ascii="Times" w:eastAsia="Times New Roman" w:hAnsi="Times" w:cs="Arial"/>
+          <w:color w:val="000000" w:themeColor="text1"/>
+        </w:rPr>
+        <w:t>before</w:t>
+      </w:r>
+      <w:r>
+        <w:rPr>
+          <w:rFonts w:ascii="Times" w:eastAsia="Times New Roman" w:hAnsi="Times" w:cs="Arial"/>
+          <w:color w:val="000000" w:themeColor="text1"/>
+        </w:rPr>
+        <w:t xml:space="preserve"> the policy implementation.  </w:t>
+      </w:r>
     </w:p>
     <w:p>
       <w:pPr>
         <w:shd w:val="clear" w:color="auto" w:fill="FFFFFF"/>
+        <w:jc w:val="both"/>
+        <w:rPr>
+          <w:rFonts w:ascii="Times" w:eastAsia="Times New Roman" w:hAnsi="Times" w:cs="Arial"/>
+          <w:b/>
+          <w:bCs/>
+          <w:color w:val="000000" w:themeColor="text1"/>
+        </w:rPr>
+      </w:pPr>
+    </w:p>
+    <w:p>
+      <w:pPr>
+        <w:shd w:val="clear" w:color="auto" w:fill="FFFFFF"/>
         <w:jc w:val="center"/>
         <w:rPr>
           <w:rFonts w:ascii="Times" w:eastAsia="Times New Roman" w:hAnsi="Times" w:cs="Arial"/>
@@ -9549,7 +9678,7 @@
           <w:sz w:val="22"/>
           <w:szCs w:val="22"/>
         </w:rPr>
-        <w:t>: Chart of the mortality rate of opioid-drug overdose between the pre-policy and post-policy periods</w:t>
+        <w:t xml:space="preserve">: </w:t>
       </w:r>
       <w:r>
         <w:rPr>
@@ -9560,7 +9689,7 @@
           <w:sz w:val="22"/>
           <w:szCs w:val="22"/>
         </w:rPr>
-        <w:t>; the</w:t>
+        <w:t>After the regulation policy was effective in Florida in February 2010, the chart presents the averages of the mortality ratio of opioid overdose per 100000 from the raw data for states in each county between the pre-policy (before 2009) and post-policy periods (after 2010). The treatment state is Florida</w:t>
       </w:r>
       <w:r>
         <w:rPr>
@@ -9571,13 +9700,90 @@
           <w:sz w:val="22"/>
           <w:szCs w:val="22"/>
         </w:rPr>
-        <w:t xml:space="preserve"> regulation policy was effective in Florida in February 2010.</w:t>
+        <w:t>,</w:t>
+      </w:r>
+      <w:r>
+        <w:rPr>
+          <w:rFonts w:ascii="Times" w:eastAsia="Times New Roman" w:hAnsi="Times" w:cs="Arial"/>
+          <w:i/>
+          <w:iCs/>
+          <w:color w:val="000000" w:themeColor="text1"/>
+          <w:sz w:val="22"/>
+          <w:szCs w:val="22"/>
+        </w:rPr>
+        <w:t xml:space="preserve"> and its control states include Michigan (MI), North Carolina (NC), and Ohio (OH). The solid lines that represent the averages of the mortality ratio are local polynomial fits (bandwidth = 2)</w:t>
+      </w:r>
+      <w:r>
+        <w:rPr>
+          <w:rFonts w:ascii="Times" w:eastAsia="Times New Roman" w:hAnsi="Times" w:cs="Arial"/>
+          <w:i/>
+          <w:iCs/>
+          <w:color w:val="000000" w:themeColor="text1"/>
+          <w:sz w:val="22"/>
+          <w:szCs w:val="22"/>
+        </w:rPr>
+        <w:t>,</w:t>
+      </w:r>
+      <w:r>
+        <w:rPr>
+          <w:rFonts w:ascii="Times" w:eastAsia="Times New Roman" w:hAnsi="Times" w:cs="Arial"/>
+          <w:i/>
+          <w:iCs/>
+          <w:color w:val="000000" w:themeColor="text1"/>
+          <w:sz w:val="22"/>
+          <w:szCs w:val="22"/>
+        </w:rPr>
+        <w:t xml:space="preserve"> and the </w:t>
+      </w:r>
+      <w:r>
+        <w:rPr>
+          <w:rFonts w:ascii="Times" w:eastAsia="Times New Roman" w:hAnsi="Times" w:cs="Arial"/>
+          <w:i/>
+          <w:iCs/>
+          <w:color w:val="000000" w:themeColor="text1"/>
+          <w:sz w:val="22"/>
+          <w:szCs w:val="22"/>
+        </w:rPr>
+        <w:t xml:space="preserve">blue </w:t>
+      </w:r>
+      <w:r>
+        <w:rPr>
+          <w:rFonts w:ascii="Times" w:eastAsia="Times New Roman" w:hAnsi="Times" w:cs="Arial"/>
+          <w:i/>
+          <w:iCs/>
+          <w:color w:val="000000" w:themeColor="text1"/>
+          <w:sz w:val="22"/>
+          <w:szCs w:val="22"/>
+        </w:rPr>
+        <w:t xml:space="preserve">shadow </w:t>
+      </w:r>
+      <w:r>
+        <w:rPr>
+          <w:rFonts w:ascii="Times" w:eastAsia="Times New Roman" w:hAnsi="Times" w:cs="Arial"/>
+          <w:i/>
+          <w:iCs/>
+          <w:color w:val="000000" w:themeColor="text1"/>
+          <w:sz w:val="22"/>
+          <w:szCs w:val="22"/>
+        </w:rPr>
+        <w:t>parts indicate</w:t>
+      </w:r>
+      <w:r>
+        <w:rPr>
+          <w:rFonts w:ascii="Times" w:eastAsia="Times New Roman" w:hAnsi="Times" w:cs="Arial"/>
+          <w:i/>
+          <w:iCs/>
+          <w:color w:val="000000" w:themeColor="text1"/>
+          <w:sz w:val="22"/>
+          <w:szCs w:val="22"/>
+        </w:rPr>
+        <w:t xml:space="preserve"> the 95% confidence intervals.</w:t>
       </w:r>
     </w:p>
     <w:p>
       <w:pPr>
         <w:shd w:val="clear" w:color="auto" w:fill="FFFFFF"/>
-        <w:jc w:val="both"/>
+        <w:jc w:val="center"/>
         <w:rPr>
           <w:rFonts w:ascii="Times" w:eastAsia="Times New Roman" w:hAnsi="Times" w:cs="Arial"/>
           <w:color w:val="000000" w:themeColor="text1"/>
@@ -9641,7 +9847,21 @@
           <w:rFonts w:ascii="Times" w:eastAsia="Times New Roman" w:hAnsi="Times" w:cs="Arial"/>
           <w:color w:val="000000" w:themeColor="text1"/>
         </w:rPr>
-        <w:t xml:space="preserve"> that the mortality rate of opioid-drug overdose has a decreasing tendency based on the left graph. Also, the right </w:t>
+        <w:t xml:space="preserve"> that the mortality rat</w:t>
+      </w:r>
+      <w:r>
+        <w:rPr>
+          <w:rFonts w:ascii="Times" w:eastAsia="Times New Roman" w:hAnsi="Times" w:cs="Arial"/>
+          <w:color w:val="000000" w:themeColor="text1"/>
+        </w:rPr>
+        <w:t>io</w:t>
+      </w:r>
+      <w:r>
+        <w:rPr>
+          <w:rFonts w:ascii="Times" w:eastAsia="Times New Roman" w:hAnsi="Times" w:cs="Arial"/>
+          <w:color w:val="000000" w:themeColor="text1"/>
+        </w:rPr>
+        <w:t xml:space="preserve"> of opioid overdose has a decreasing tendency based on the left graph. Also, the right </w:t>
       </w:r>
       <w:r>
         <w:rPr>
@@ -9694,13 +9914,28 @@
           <w:rFonts w:ascii="Times" w:eastAsia="Times New Roman" w:hAnsi="Times" w:cs="Arial"/>
           <w:color w:val="000000" w:themeColor="text1"/>
         </w:rPr>
-        <w:t xml:space="preserve"> mortality rate of opioid-drug overdose in these control states continues to </w:t>
-      </w:r>
-      <w:r>
-        <w:rPr>
-          <w:rFonts w:ascii="Times" w:eastAsia="Times New Roman" w:hAnsi="Times" w:cs="Arial"/>
-          <w:color w:val="000000" w:themeColor="text1"/>
-        </w:rPr>
+        <w:t xml:space="preserve"> mortality rat</w:t>
+      </w:r>
+      <w:r>
+        <w:rPr>
+          <w:rFonts w:ascii="Times" w:eastAsia="Times New Roman" w:hAnsi="Times" w:cs="Arial"/>
+          <w:color w:val="000000" w:themeColor="text1"/>
+        </w:rPr>
+        <w:t>io</w:t>
+      </w:r>
+      <w:r>
+        <w:rPr>
+          <w:rFonts w:ascii="Times" w:eastAsia="Times New Roman" w:hAnsi="Times" w:cs="Arial"/>
+          <w:color w:val="000000" w:themeColor="text1"/>
+        </w:rPr>
+        <w:t xml:space="preserve"> of opioid overdose in these control states continues to </w:t>
+      </w:r>
+      <w:r>
+        <w:rPr>
+          <w:rFonts w:ascii="Times" w:eastAsia="Times New Roman" w:hAnsi="Times" w:cs="Arial"/>
+          <w:color w:val="000000" w:themeColor="text1"/>
+        </w:rPr>
+        <w:lastRenderedPageBreak/>
         <w:t>increase</w:t>
       </w:r>
       <w:r>
@@ -9708,7 +9943,21 @@
           <w:rFonts w:ascii="Times" w:eastAsia="Times New Roman" w:hAnsi="Times" w:cs="Arial"/>
           <w:color w:val="000000" w:themeColor="text1"/>
         </w:rPr>
-        <w:t xml:space="preserve"> after 2010. Based on the left graph, without implementing the regulation policy for opioid drugs, the average mortality rate </w:t>
+        <w:t xml:space="preserve"> after 2010. Based on the left graph, without implementing the regulation policy for opioid drugs, the average mortality rat</w:t>
+      </w:r>
+      <w:r>
+        <w:rPr>
+          <w:rFonts w:ascii="Times" w:eastAsia="Times New Roman" w:hAnsi="Times" w:cs="Arial"/>
+          <w:color w:val="000000" w:themeColor="text1"/>
+        </w:rPr>
+        <w:t>io</w:t>
+      </w:r>
+      <w:r>
+        <w:rPr>
+          <w:rFonts w:ascii="Times" w:eastAsia="Times New Roman" w:hAnsi="Times" w:cs="Arial"/>
+          <w:color w:val="000000" w:themeColor="text1"/>
+        </w:rPr>
+        <w:t xml:space="preserve"> </w:t>
       </w:r>
       <w:r>
         <w:rPr>
@@ -9722,7 +9971,7 @@
           <w:rFonts w:ascii="Times" w:eastAsia="Times New Roman" w:hAnsi="Times" w:cs="Arial"/>
           <w:color w:val="000000" w:themeColor="text1"/>
         </w:rPr>
-        <w:t xml:space="preserve">opioid-drug </w:t>
+        <w:t xml:space="preserve">opioid </w:t>
       </w:r>
       <w:r>
         <w:rPr>
@@ -9778,15 +10027,21 @@
           <w:rFonts w:ascii="Times" w:eastAsia="Times New Roman" w:hAnsi="Times" w:cs="Arial"/>
           <w:color w:val="000000" w:themeColor="text1"/>
         </w:rPr>
-        <w:t xml:space="preserve">in 2009. After Florida implemented the regulation </w:t>
-      </w:r>
-      <w:r>
-        <w:rPr>
-          <w:rFonts w:ascii="Times" w:eastAsia="Times New Roman" w:hAnsi="Times" w:cs="Arial"/>
-          <w:color w:val="000000" w:themeColor="text1"/>
-        </w:rPr>
-        <w:lastRenderedPageBreak/>
-        <w:t xml:space="preserve">policy for opioid drugs in 2010, the mortality rate </w:t>
+        <w:t>in 2009. After Florida implemented the regulation policy for opioid drugs in 2010, the mortality rat</w:t>
+      </w:r>
+      <w:r>
+        <w:rPr>
+          <w:rFonts w:ascii="Times" w:eastAsia="Times New Roman" w:hAnsi="Times" w:cs="Arial"/>
+          <w:color w:val="000000" w:themeColor="text1"/>
+        </w:rPr>
+        <w:t>io</w:t>
+      </w:r>
+      <w:r>
+        <w:rPr>
+          <w:rFonts w:ascii="Times" w:eastAsia="Times New Roman" w:hAnsi="Times" w:cs="Arial"/>
+          <w:color w:val="000000" w:themeColor="text1"/>
+        </w:rPr>
+        <w:t xml:space="preserve"> </w:t>
       </w:r>
       <w:r>
         <w:rPr>
@@ -9828,7 +10083,7 @@
           <w:rFonts w:ascii="Times" w:eastAsia="Times New Roman" w:hAnsi="Times" w:cs="Arial"/>
           <w:color w:val="000000" w:themeColor="text1"/>
         </w:rPr>
-        <w:t xml:space="preserve">opioid-drug overdose in FL dropped immediately to about </w:t>
+        <w:t xml:space="preserve">opioid overdose in FL dropped immediately to about </w:t>
       </w:r>
       <w:r>
         <w:rPr>
@@ -9870,7 +10125,21 @@
           <w:rFonts w:ascii="Times" w:eastAsia="Times New Roman" w:hAnsi="Times" w:cs="Arial"/>
           <w:color w:val="000000" w:themeColor="text1"/>
         </w:rPr>
-        <w:t xml:space="preserve">Moreover, according to difference-in-difference analysis, the average mortality rate </w:t>
+        <w:t>Moreover, according to difference-in-difference analysis, the average mortality rat</w:t>
+      </w:r>
+      <w:r>
+        <w:rPr>
+          <w:rFonts w:ascii="Times" w:eastAsia="Times New Roman" w:hAnsi="Times" w:cs="Arial"/>
+          <w:color w:val="000000" w:themeColor="text1"/>
+        </w:rPr>
+        <w:t>io</w:t>
+      </w:r>
+      <w:r>
+        <w:rPr>
+          <w:rFonts w:ascii="Times" w:eastAsia="Times New Roman" w:hAnsi="Times" w:cs="Arial"/>
+          <w:color w:val="000000" w:themeColor="text1"/>
+        </w:rPr>
+        <w:t xml:space="preserve"> </w:t>
       </w:r>
       <w:r>
         <w:rPr>
@@ -9891,7 +10160,7 @@
           <w:rFonts w:ascii="Times" w:eastAsia="Times New Roman" w:hAnsi="Times" w:cs="Arial"/>
           <w:color w:val="000000" w:themeColor="text1"/>
         </w:rPr>
-        <w:t xml:space="preserve">opioid-drug overdose for the three comparison states was </w:t>
+        <w:t xml:space="preserve">opioid overdose for the three comparison states was </w:t>
       </w:r>
       <w:r>
         <w:rPr>
@@ -9905,14 +10174,56 @@
           <w:rFonts w:ascii="Times" w:eastAsia="Times New Roman" w:hAnsi="Times" w:cs="Arial"/>
           <w:color w:val="000000" w:themeColor="text1"/>
         </w:rPr>
-        <w:t xml:space="preserve">lower than the average mortality rate of Florida from 2003 to 2009 while all of them held increasing tendencies of the mortality rate of opioid-drug overdose. However, the three comparison states still had an upward </w:t>
-      </w:r>
-      <w:r>
-        <w:rPr>
-          <w:rFonts w:ascii="Times" w:eastAsia="Times New Roman" w:hAnsi="Times" w:cs="Arial"/>
-          <w:color w:val="000000" w:themeColor="text1"/>
-        </w:rPr>
-        <w:t>mortality rate trend</w:t>
+        <w:t>lower than the average mortality rat</w:t>
+      </w:r>
+      <w:r>
+        <w:rPr>
+          <w:rFonts w:ascii="Times" w:eastAsia="Times New Roman" w:hAnsi="Times" w:cs="Arial"/>
+          <w:color w:val="000000" w:themeColor="text1"/>
+        </w:rPr>
+        <w:t>io</w:t>
+      </w:r>
+      <w:r>
+        <w:rPr>
+          <w:rFonts w:ascii="Times" w:eastAsia="Times New Roman" w:hAnsi="Times" w:cs="Arial"/>
+          <w:color w:val="000000" w:themeColor="text1"/>
+        </w:rPr>
+        <w:t xml:space="preserve"> of Florida from 2003 to 2009 while all of them held increasing tendencies of the mortality rat</w:t>
+      </w:r>
+      <w:r>
+        <w:rPr>
+          <w:rFonts w:ascii="Times" w:eastAsia="Times New Roman" w:hAnsi="Times" w:cs="Arial"/>
+          <w:color w:val="000000" w:themeColor="text1"/>
+        </w:rPr>
+        <w:t>io</w:t>
+      </w:r>
+      <w:r>
+        <w:rPr>
+          <w:rFonts w:ascii="Times" w:eastAsia="Times New Roman" w:hAnsi="Times" w:cs="Arial"/>
+          <w:color w:val="000000" w:themeColor="text1"/>
+        </w:rPr>
+        <w:t xml:space="preserve"> of opioid overdose. However, the three comparison states still had an upward </w:t>
+      </w:r>
+      <w:r>
+        <w:rPr>
+          <w:rFonts w:ascii="Times" w:eastAsia="Times New Roman" w:hAnsi="Times" w:cs="Arial"/>
+          <w:color w:val="000000" w:themeColor="text1"/>
+        </w:rPr>
+        <w:t>mortality rat</w:t>
+      </w:r>
+      <w:r>
+        <w:rPr>
+          <w:rFonts w:ascii="Times" w:eastAsia="Times New Roman" w:hAnsi="Times" w:cs="Arial"/>
+          <w:color w:val="000000" w:themeColor="text1"/>
+        </w:rPr>
+        <w:t>io</w:t>
+      </w:r>
+      <w:r>
+        <w:rPr>
+          <w:rFonts w:ascii="Times" w:eastAsia="Times New Roman" w:hAnsi="Times" w:cs="Arial"/>
+          <w:color w:val="000000" w:themeColor="text1"/>
+        </w:rPr>
+        <w:t xml:space="preserve"> trend</w:t>
       </w:r>
       <w:r>
         <w:rPr>
@@ -10010,7 +10321,21 @@
           <w:rFonts w:ascii="Times" w:eastAsia="Times New Roman" w:hAnsi="Times" w:cs="Arial"/>
           <w:color w:val="000000" w:themeColor="text1"/>
         </w:rPr>
-        <w:t xml:space="preserve">average mortality rate </w:t>
+        <w:t>average mortality rat</w:t>
+      </w:r>
+      <w:r>
+        <w:rPr>
+          <w:rFonts w:ascii="Times" w:eastAsia="Times New Roman" w:hAnsi="Times" w:cs="Arial"/>
+          <w:color w:val="000000" w:themeColor="text1"/>
+        </w:rPr>
+        <w:t>io</w:t>
+      </w:r>
+      <w:r>
+        <w:rPr>
+          <w:rFonts w:ascii="Times" w:eastAsia="Times New Roman" w:hAnsi="Times" w:cs="Arial"/>
+          <w:color w:val="000000" w:themeColor="text1"/>
+        </w:rPr>
+        <w:t xml:space="preserve"> </w:t>
       </w:r>
       <w:r>
         <w:rPr>
@@ -10045,7 +10370,7 @@
           <w:rFonts w:ascii="Times" w:eastAsia="Times New Roman" w:hAnsi="Times" w:cs="Arial"/>
           <w:color w:val="000000" w:themeColor="text1"/>
         </w:rPr>
-        <w:t xml:space="preserve">opioid-drug overdose for the three comparison states was </w:t>
+        <w:t xml:space="preserve">opioid overdose for the three comparison states was </w:t>
       </w:r>
       <w:r>
         <w:rPr>
@@ -10059,7 +10384,21 @@
           <w:rFonts w:ascii="Times" w:eastAsia="Times New Roman" w:hAnsi="Times" w:cs="Arial"/>
           <w:color w:val="000000" w:themeColor="text1"/>
         </w:rPr>
-        <w:t xml:space="preserve"> than the average mortality rate of Florida</w:t>
+        <w:t xml:space="preserve"> than the average mortality rat</w:t>
+      </w:r>
+      <w:r>
+        <w:rPr>
+          <w:rFonts w:ascii="Times" w:eastAsia="Times New Roman" w:hAnsi="Times" w:cs="Arial"/>
+          <w:color w:val="000000" w:themeColor="text1"/>
+        </w:rPr>
+        <w:t>io</w:t>
+      </w:r>
+      <w:r>
+        <w:rPr>
+          <w:rFonts w:ascii="Times" w:eastAsia="Times New Roman" w:hAnsi="Times" w:cs="Arial"/>
+          <w:color w:val="000000" w:themeColor="text1"/>
+        </w:rPr>
+        <w:t xml:space="preserve"> of Florida</w:t>
       </w:r>
       <w:r>
         <w:rPr>
@@ -10073,7 +10412,21 @@
           <w:rFonts w:ascii="Times" w:eastAsia="Times New Roman" w:hAnsi="Times" w:cs="Arial"/>
           <w:color w:val="000000" w:themeColor="text1"/>
         </w:rPr>
-        <w:t xml:space="preserve">In general, the mortality rate </w:t>
+        <w:t>In general, the mortality rat</w:t>
+      </w:r>
+      <w:r>
+        <w:rPr>
+          <w:rFonts w:ascii="Times" w:eastAsia="Times New Roman" w:hAnsi="Times" w:cs="Arial"/>
+          <w:color w:val="000000" w:themeColor="text1"/>
+        </w:rPr>
+        <w:t>io</w:t>
+      </w:r>
+      <w:r>
+        <w:rPr>
+          <w:rFonts w:ascii="Times" w:eastAsia="Times New Roman" w:hAnsi="Times" w:cs="Arial"/>
+          <w:color w:val="000000" w:themeColor="text1"/>
+        </w:rPr>
+        <w:t xml:space="preserve"> </w:t>
       </w:r>
       <w:r>
         <w:rPr>
@@ -10115,7 +10468,21 @@
           <w:rFonts w:ascii="Times" w:eastAsia="Times New Roman" w:hAnsi="Times" w:cs="Arial"/>
           <w:color w:val="000000" w:themeColor="text1"/>
         </w:rPr>
-        <w:t xml:space="preserve"> in 2015, while the mortality rate </w:t>
+        <w:t xml:space="preserve"> in 2015, while the mortality rat</w:t>
+      </w:r>
+      <w:r>
+        <w:rPr>
+          <w:rFonts w:ascii="Times" w:eastAsia="Times New Roman" w:hAnsi="Times" w:cs="Arial"/>
+          <w:color w:val="000000" w:themeColor="text1"/>
+        </w:rPr>
+        <w:t>io</w:t>
+      </w:r>
+      <w:r>
+        <w:rPr>
+          <w:rFonts w:ascii="Times" w:eastAsia="Times New Roman" w:hAnsi="Times" w:cs="Arial"/>
+          <w:color w:val="000000" w:themeColor="text1"/>
+        </w:rPr>
+        <w:t xml:space="preserve"> </w:t>
       </w:r>
       <w:r>
         <w:rPr>
@@ -10136,21 +10503,7 @@
           <w:rFonts w:ascii="Times" w:eastAsia="Times New Roman" w:hAnsi="Times" w:cs="Arial"/>
           <w:color w:val="000000" w:themeColor="text1"/>
         </w:rPr>
-        <w:t xml:space="preserve">of </w:t>
-      </w:r>
-      <w:r>
-        <w:rPr>
-          <w:rFonts w:ascii="Times" w:eastAsia="Times New Roman" w:hAnsi="Times" w:cs="Arial"/>
-          <w:color w:val="000000" w:themeColor="text1"/>
-        </w:rPr>
-        <w:t xml:space="preserve">an </w:t>
-      </w:r>
-      <w:r>
-        <w:rPr>
-          <w:rFonts w:ascii="Times" w:eastAsia="Times New Roman" w:hAnsi="Times" w:cs="Arial"/>
-          <w:color w:val="000000" w:themeColor="text1"/>
-        </w:rPr>
-        <w:t xml:space="preserve">opioid-drug overdose in Florida decreased from 2010 at about </w:t>
+        <w:t xml:space="preserve">of opioid overdose in Florida decreased from 2010 at about </w:t>
       </w:r>
       <w:r>
         <w:rPr>
@@ -10178,7 +10531,21 @@
           <w:rFonts w:ascii="Times" w:eastAsia="Times New Roman" w:hAnsi="Times" w:cs="Arial"/>
           <w:color w:val="000000" w:themeColor="text1"/>
         </w:rPr>
-        <w:t xml:space="preserve"> the mortality rate of opioid-drug overdose in Florida.</w:t>
+        <w:t xml:space="preserve"> the mortality rat</w:t>
+      </w:r>
+      <w:r>
+        <w:rPr>
+          <w:rFonts w:ascii="Times" w:eastAsia="Times New Roman" w:hAnsi="Times" w:cs="Arial"/>
+          <w:color w:val="000000" w:themeColor="text1"/>
+        </w:rPr>
+        <w:t>io</w:t>
+      </w:r>
+      <w:r>
+        <w:rPr>
+          <w:rFonts w:ascii="Times" w:eastAsia="Times New Roman" w:hAnsi="Times" w:cs="Arial"/>
+          <w:color w:val="000000" w:themeColor="text1"/>
+        </w:rPr>
+        <w:t xml:space="preserve"> of opioid overdose in Florida.</w:t>
       </w:r>
     </w:p>
     <w:p>
@@ -10390,18 +10757,18 @@
         </w:rPr>
         <w:lastRenderedPageBreak/>
         <w:drawing>
-          <wp:anchor distT="0" distB="0" distL="114300" distR="114300" simplePos="0" relativeHeight="251662336" behindDoc="0" locked="0" layoutInCell="1" allowOverlap="1" wp14:anchorId="06C2B165" wp14:editId="761C1574">
+          <wp:anchor distT="0" distB="0" distL="114300" distR="114300" simplePos="0" relativeHeight="251669504" behindDoc="0" locked="0" layoutInCell="1" allowOverlap="1" wp14:anchorId="4AEA7DA5" wp14:editId="0F50D8EF">
             <wp:simplePos x="0" y="0"/>
             <wp:positionH relativeFrom="column">
-              <wp:posOffset>0</wp:posOffset>
+              <wp:posOffset>2729453</wp:posOffset>
             </wp:positionH>
             <wp:positionV relativeFrom="paragraph">
-              <wp:posOffset>308297</wp:posOffset>
+              <wp:posOffset>0</wp:posOffset>
             </wp:positionV>
-            <wp:extent cx="2783840" cy="2562860"/>
-            <wp:effectExtent l="0" t="0" r="0" b="2540"/>
+            <wp:extent cx="3665220" cy="2675255"/>
+            <wp:effectExtent l="0" t="0" r="5080" b="4445"/>
             <wp:wrapSquare wrapText="bothSides"/>
-            <wp:docPr id="14" name="Picture 14" descr="Chart&#10;&#10;Description automatically generated"/>
+            <wp:docPr id="19" name="Picture 19" descr="Chart, line chart&#10;&#10;Description automatically generated"/>
             <wp:cNvGraphicFramePr>
               <a:graphicFrameLocks xmlns:a="http://schemas.openxmlformats.org/drawingml/2006/main" noChangeAspect="1"/>
             </wp:cNvGraphicFramePr>
@@ -10409,7 +10776,7 @@
               <a:graphicData uri="http://schemas.openxmlformats.org/drawingml/2006/picture">
                 <pic:pic xmlns:pic="http://schemas.openxmlformats.org/drawingml/2006/picture">
                   <pic:nvPicPr>
-                    <pic:cNvPr id="4" name="Picture 4" descr="Chart&#10;&#10;Description automatically generated"/>
+                    <pic:cNvPr id="19" name="Picture 19" descr="Chart, line chart&#10;&#10;Description automatically generated"/>
                     <pic:cNvPicPr/>
                   </pic:nvPicPr>
                   <pic:blipFill>
@@ -10427,7 +10794,7 @@
                   <pic:spPr>
                     <a:xfrm>
                       <a:off x="0" y="0"/>
-                      <a:ext cx="2783840" cy="2562860"/>
+                      <a:ext cx="3665220" cy="2675255"/>
                     </a:xfrm>
                     <a:prstGeom prst="rect">
                       <a:avLst/>
@@ -10456,18 +10823,18 @@
           <w:szCs w:val="28"/>
         </w:rPr>
         <w:drawing>
-          <wp:anchor distT="0" distB="0" distL="114300" distR="114300" simplePos="0" relativeHeight="251661312" behindDoc="0" locked="0" layoutInCell="1" allowOverlap="1" wp14:anchorId="2E6FF1F6" wp14:editId="17A236B9">
+          <wp:anchor distT="0" distB="0" distL="114300" distR="114300" simplePos="0" relativeHeight="251668480" behindDoc="0" locked="0" layoutInCell="1" allowOverlap="1" wp14:anchorId="06BCA93E" wp14:editId="1033CCED">
             <wp:simplePos x="0" y="0"/>
             <wp:positionH relativeFrom="column">
-              <wp:posOffset>2858770</wp:posOffset>
+              <wp:posOffset>-186743</wp:posOffset>
             </wp:positionH>
             <wp:positionV relativeFrom="paragraph">
-              <wp:posOffset>308020</wp:posOffset>
+              <wp:posOffset>0</wp:posOffset>
             </wp:positionV>
-            <wp:extent cx="3486150" cy="2562860"/>
-            <wp:effectExtent l="0" t="0" r="6350" b="2540"/>
+            <wp:extent cx="2916555" cy="2675255"/>
+            <wp:effectExtent l="0" t="0" r="4445" b="4445"/>
             <wp:wrapSquare wrapText="bothSides"/>
-            <wp:docPr id="15" name="Picture 15" descr="Chart, line chart&#10;&#10;Description automatically generated"/>
+            <wp:docPr id="17" name="Picture 17"/>
             <wp:cNvGraphicFramePr>
               <a:graphicFrameLocks xmlns:a="http://schemas.openxmlformats.org/drawingml/2006/main" noChangeAspect="1"/>
             </wp:cNvGraphicFramePr>
@@ -10475,10 +10842,10 @@
               <a:graphicData uri="http://schemas.openxmlformats.org/drawingml/2006/picture">
                 <pic:pic xmlns:pic="http://schemas.openxmlformats.org/drawingml/2006/picture">
                   <pic:nvPicPr>
-                    <pic:cNvPr id="5" name="Picture 5" descr="Chart, line chart&#10;&#10;Description automatically generated"/>
+                    <pic:cNvPr id="17" name="Picture 17"/>
                     <pic:cNvPicPr/>
                   </pic:nvPicPr>
-                  <pic:blipFill>
+                  <pic:blipFill rotWithShape="1">
                     <a:blip r:embed="rId17" cstate="print">
                       <a:extLst>
                         <a:ext uri="{28A0092B-C50C-407E-A947-70E740481C1C}">
@@ -10486,18 +10853,25 @@
                         </a:ext>
                       </a:extLst>
                     </a:blip>
-                    <a:stretch>
-                      <a:fillRect/>
-                    </a:stretch>
+                    <a:srcRect t="704" b="1"/>
+                    <a:stretch/>
                   </pic:blipFill>
-                  <pic:spPr>
+                  <pic:spPr bwMode="auto">
                     <a:xfrm>
                       <a:off x="0" y="0"/>
-                      <a:ext cx="3486150" cy="2562860"/>
+                      <a:ext cx="2916555" cy="2675255"/>
                     </a:xfrm>
                     <a:prstGeom prst="rect">
                       <a:avLst/>
                     </a:prstGeom>
+                    <a:ln>
+                      <a:noFill/>
+                    </a:ln>
+                    <a:extLst>
+                      <a:ext uri="{53640926-AAD7-44D8-BBD7-CCE9431645EC}">
+                        <a14:shadowObscured xmlns:a14="http://schemas.microsoft.com/office/drawing/2010/main"/>
+                      </a:ext>
+                    </a:extLst>
                   </pic:spPr>
                 </pic:pic>
               </a:graphicData>
@@ -10515,20 +10889,6 @@
     <w:p>
       <w:pPr>
         <w:shd w:val="clear" w:color="auto" w:fill="FFFFFF"/>
-        <w:jc w:val="both"/>
-        <w:rPr>
-          <w:rFonts w:ascii="Times" w:eastAsia="Times New Roman" w:hAnsi="Times" w:cs="Arial"/>
-          <w:b/>
-          <w:bCs/>
-          <w:color w:val="000000" w:themeColor="text1"/>
-          <w:sz w:val="28"/>
-          <w:szCs w:val="28"/>
-        </w:rPr>
-      </w:pPr>
-    </w:p>
-    <w:p>
-      <w:pPr>
-        <w:shd w:val="clear" w:color="auto" w:fill="FFFFFF"/>
         <w:jc w:val="center"/>
         <w:rPr>
           <w:rFonts w:ascii="Times" w:eastAsia="Times New Roman" w:hAnsi="Times" w:cs="Arial"/>
@@ -10544,7 +10904,7 @@
           <w:sz w:val="22"/>
           <w:szCs w:val="22"/>
         </w:rPr>
-        <w:t xml:space="preserve">Figure </w:t>
+        <w:t>Figure 8: After the regulation policy was effective in Texas in January 2007</w:t>
       </w:r>
       <w:r>
         <w:rPr>
@@ -10555,7 +10915,7 @@
           <w:sz w:val="22"/>
           <w:szCs w:val="22"/>
         </w:rPr>
-        <w:t>8</w:t>
+        <w:t>, t</w:t>
       </w:r>
       <w:r>
         <w:rPr>
@@ -10566,7 +10926,7 @@
           <w:sz w:val="22"/>
           <w:szCs w:val="22"/>
         </w:rPr>
-        <w:t>: Chart of the mortality rate of opioid-drug overdose between the pre-policy and post-policy periods</w:t>
+        <w:t>he chart presents the averages of the mortality ratio of opioid overdose per 100000 from the raw data for states in each county between the pre-policy (before 2006) and post-policy periods (after 2007). The treatment state is Texas</w:t>
       </w:r>
       <w:r>
         <w:rPr>
@@ -10577,7 +10937,7 @@
           <w:sz w:val="22"/>
           <w:szCs w:val="22"/>
         </w:rPr>
-        <w:t>; the</w:t>
+        <w:t>,</w:t>
       </w:r>
       <w:r>
         <w:rPr>
@@ -10588,17 +10948,128 @@
           <w:sz w:val="22"/>
           <w:szCs w:val="22"/>
         </w:rPr>
-        <w:t xml:space="preserve"> regulation policy was effective in Texas in </w:t>
-      </w:r>
-      <w:r>
-        <w:rPr>
-          <w:rFonts w:ascii="Times" w:hAnsi="Times"/>
+        <w:t xml:space="preserve"> and its control states include Pennsylvania (PA), Massachusetts (MA), and Virginia (VA)</w:t>
+      </w:r>
+      <w:r>
+        <w:rPr>
+          <w:rFonts w:ascii="Times" w:eastAsia="Times New Roman" w:hAnsi="Times" w:cs="Arial"/>
           <w:i/>
           <w:iCs/>
+          <w:color w:val="000000" w:themeColor="text1"/>
           <w:sz w:val="22"/>
           <w:szCs w:val="22"/>
         </w:rPr>
-        <w:t>January 2007.</w:t>
+        <w:t>.</w:t>
+      </w:r>
+      <w:r>
+        <w:rPr>
+          <w:rFonts w:ascii="Times" w:eastAsia="Times New Roman" w:hAnsi="Times" w:cs="Arial"/>
+          <w:i/>
+          <w:iCs/>
+          <w:color w:val="000000" w:themeColor="text1"/>
+          <w:sz w:val="22"/>
+          <w:szCs w:val="22"/>
+        </w:rPr>
+        <w:t xml:space="preserve"> The solid lines </w:t>
+      </w:r>
+      <w:r>
+        <w:rPr>
+          <w:rFonts w:ascii="Times" w:eastAsia="Times New Roman" w:hAnsi="Times" w:cs="Arial"/>
+          <w:i/>
+          <w:iCs/>
+          <w:color w:val="000000" w:themeColor="text1"/>
+          <w:sz w:val="22"/>
+          <w:szCs w:val="22"/>
+        </w:rPr>
+        <w:t>that represent the</w:t>
+      </w:r>
+      <w:r>
+        <w:rPr>
+          <w:rFonts w:ascii="Times" w:eastAsia="Times New Roman" w:hAnsi="Times" w:cs="Arial"/>
+          <w:i/>
+          <w:iCs/>
+          <w:color w:val="000000" w:themeColor="text1"/>
+          <w:sz w:val="22"/>
+          <w:szCs w:val="22"/>
+        </w:rPr>
+        <w:t xml:space="preserve"> averages of the mortality ratio </w:t>
+      </w:r>
+      <w:r>
+        <w:rPr>
+          <w:rFonts w:ascii="Times" w:eastAsia="Times New Roman" w:hAnsi="Times" w:cs="Arial"/>
+          <w:i/>
+          <w:iCs/>
+          <w:color w:val="000000" w:themeColor="text1"/>
+          <w:sz w:val="22"/>
+          <w:szCs w:val="22"/>
+        </w:rPr>
+        <w:t>are local polynomial fits (bandwidth = 2)</w:t>
+      </w:r>
+      <w:r>
+        <w:rPr>
+          <w:rFonts w:ascii="Times" w:eastAsia="Times New Roman" w:hAnsi="Times" w:cs="Arial"/>
+          <w:i/>
+          <w:iCs/>
+          <w:color w:val="000000" w:themeColor="text1"/>
+          <w:sz w:val="22"/>
+          <w:szCs w:val="22"/>
+        </w:rPr>
+        <w:t>,</w:t>
+      </w:r>
+      <w:r>
+        <w:rPr>
+          <w:rFonts w:ascii="Times" w:eastAsia="Times New Roman" w:hAnsi="Times" w:cs="Arial"/>
+          <w:i/>
+          <w:iCs/>
+          <w:color w:val="000000" w:themeColor="text1"/>
+          <w:sz w:val="22"/>
+          <w:szCs w:val="22"/>
+        </w:rPr>
+        <w:t xml:space="preserve"> and the </w:t>
+      </w:r>
+      <w:r>
+        <w:rPr>
+          <w:rFonts w:ascii="Times" w:eastAsia="Times New Roman" w:hAnsi="Times" w:cs="Arial"/>
+          <w:i/>
+          <w:iCs/>
+          <w:color w:val="000000" w:themeColor="text1"/>
+          <w:sz w:val="22"/>
+          <w:szCs w:val="22"/>
+        </w:rPr>
+        <w:t xml:space="preserve">green </w:t>
+      </w:r>
+      <w:r>
+        <w:rPr>
+          <w:rFonts w:ascii="Times" w:eastAsia="Times New Roman" w:hAnsi="Times" w:cs="Arial"/>
+          <w:i/>
+          <w:iCs/>
+          <w:color w:val="000000" w:themeColor="text1"/>
+          <w:sz w:val="22"/>
+          <w:szCs w:val="22"/>
+        </w:rPr>
+        <w:t xml:space="preserve">shadow </w:t>
+      </w:r>
+      <w:r>
+        <w:rPr>
+          <w:rFonts w:ascii="Times" w:eastAsia="Times New Roman" w:hAnsi="Times" w:cs="Arial"/>
+          <w:i/>
+          <w:iCs/>
+          <w:color w:val="000000" w:themeColor="text1"/>
+          <w:sz w:val="22"/>
+          <w:szCs w:val="22"/>
+        </w:rPr>
+        <w:t xml:space="preserve">parts </w:t>
+      </w:r>
+      <w:r>
+        <w:rPr>
+          <w:rFonts w:ascii="Times" w:eastAsia="Times New Roman" w:hAnsi="Times" w:cs="Arial"/>
+          <w:i/>
+          <w:iCs/>
+          <w:color w:val="000000" w:themeColor="text1"/>
+          <w:sz w:val="22"/>
+          <w:szCs w:val="22"/>
+        </w:rPr>
+        <w:t>indicate the 95% confidence intervals.</w:t>
       </w:r>
     </w:p>
     <w:p>
@@ -10644,7 +11115,21 @@
           <w:rFonts w:ascii="Times" w:eastAsia="Times New Roman" w:hAnsi="Times" w:cs="Arial"/>
           <w:color w:val="000000" w:themeColor="text1"/>
         </w:rPr>
-        <w:t xml:space="preserve"> the regulation policy for opioid drugs in 2007, it is obvious that the mortality rate of opioid-drug overdose has a relatively decreasing tendency based on the left graph. Also, the right graph indicates the comparison between TX and its control states (</w:t>
+        <w:t xml:space="preserve"> the regulation policy for opioid drugs in 2007, it is obvious that the mortality rat</w:t>
+      </w:r>
+      <w:r>
+        <w:rPr>
+          <w:rFonts w:ascii="Times" w:eastAsia="Times New Roman" w:hAnsi="Times" w:cs="Arial"/>
+          <w:color w:val="000000" w:themeColor="text1"/>
+        </w:rPr>
+        <w:t>io</w:t>
+      </w:r>
+      <w:r>
+        <w:rPr>
+          <w:rFonts w:ascii="Times" w:eastAsia="Times New Roman" w:hAnsi="Times" w:cs="Arial"/>
+          <w:color w:val="000000" w:themeColor="text1"/>
+        </w:rPr>
+        <w:t xml:space="preserve"> of opioid overdose has a relatively decreasing tendency based on the left graph. Also, the right graph indicates the comparison between TX and its control states (</w:t>
       </w:r>
       <w:r>
         <w:rPr>
@@ -10690,7 +11175,21 @@
           <w:rFonts w:ascii="Times" w:eastAsia="Times New Roman" w:hAnsi="Times" w:cs="Arial"/>
           <w:color w:val="000000" w:themeColor="text1"/>
         </w:rPr>
-        <w:t xml:space="preserve"> mortality rate of opioid-drug overdose in these control states continues to </w:t>
+        <w:t xml:space="preserve"> mortality rat</w:t>
+      </w:r>
+      <w:r>
+        <w:rPr>
+          <w:rFonts w:ascii="Times" w:eastAsia="Times New Roman" w:hAnsi="Times" w:cs="Arial"/>
+          <w:color w:val="000000" w:themeColor="text1"/>
+        </w:rPr>
+        <w:t>io</w:t>
+      </w:r>
+      <w:r>
+        <w:rPr>
+          <w:rFonts w:ascii="Times" w:eastAsia="Times New Roman" w:hAnsi="Times" w:cs="Arial"/>
+          <w:color w:val="000000" w:themeColor="text1"/>
+        </w:rPr>
+        <w:t xml:space="preserve"> of opioid overdose in these control states continues to </w:t>
       </w:r>
       <w:r>
         <w:rPr>
@@ -10704,7 +11203,21 @@
           <w:rFonts w:ascii="Times" w:eastAsia="Times New Roman" w:hAnsi="Times" w:cs="Arial"/>
           <w:color w:val="000000" w:themeColor="text1"/>
         </w:rPr>
-        <w:t xml:space="preserve"> after 2007. Based on the left graph, without implementing the regulation policy for opioid drugs, the average mortality rate </w:t>
+        <w:t xml:space="preserve"> after 2007. Based on the left graph, without implementing the regulation policy for opioid drugs, the average mortality rat</w:t>
+      </w:r>
+      <w:r>
+        <w:rPr>
+          <w:rFonts w:ascii="Times" w:eastAsia="Times New Roman" w:hAnsi="Times" w:cs="Arial"/>
+          <w:color w:val="000000" w:themeColor="text1"/>
+        </w:rPr>
+        <w:t>io</w:t>
+      </w:r>
+      <w:r>
+        <w:rPr>
+          <w:rFonts w:ascii="Times" w:eastAsia="Times New Roman" w:hAnsi="Times" w:cs="Arial"/>
+          <w:color w:val="000000" w:themeColor="text1"/>
+        </w:rPr>
+        <w:t xml:space="preserve"> </w:t>
       </w:r>
       <w:r>
         <w:rPr>
@@ -10718,7 +11231,7 @@
           <w:rFonts w:ascii="Times" w:eastAsia="Times New Roman" w:hAnsi="Times" w:cs="Arial"/>
           <w:color w:val="000000" w:themeColor="text1"/>
         </w:rPr>
-        <w:t>of opioid-drug overdose had an increasing trend from about</w:t>
+        <w:t>of opioid overdose had an increasing trend from about</w:t>
       </w:r>
       <w:r>
         <w:rPr>
@@ -10774,7 +11287,14 @@
           <w:rFonts w:ascii="Times" w:eastAsia="Times New Roman" w:hAnsi="Times" w:cs="Arial"/>
           <w:color w:val="000000" w:themeColor="text1"/>
         </w:rPr>
-        <w:t xml:space="preserve"> TX, the mortality rate</w:t>
+        <w:t xml:space="preserve"> TX, the mortality rat</w:t>
+      </w:r>
+      <w:r>
+        <w:rPr>
+          <w:rFonts w:ascii="Times" w:eastAsia="Times New Roman" w:hAnsi="Times" w:cs="Arial"/>
+          <w:color w:val="000000" w:themeColor="text1"/>
+        </w:rPr>
+        <w:t>io</w:t>
       </w:r>
       <w:r>
         <w:rPr>
@@ -10788,21 +11308,35 @@
           <w:rFonts w:ascii="Times" w:eastAsia="Times New Roman" w:hAnsi="Times" w:cs="Arial"/>
           <w:color w:val="000000" w:themeColor="text1"/>
         </w:rPr>
-        <w:t xml:space="preserve"> of </w:t>
-      </w:r>
-      <w:r>
-        <w:rPr>
-          <w:rFonts w:ascii="Times" w:eastAsia="Times New Roman" w:hAnsi="Times" w:cs="Arial"/>
-          <w:color w:val="000000" w:themeColor="text1"/>
-        </w:rPr>
-        <w:t xml:space="preserve">an </w:t>
-      </w:r>
-      <w:r>
-        <w:rPr>
-          <w:rFonts w:ascii="Times" w:eastAsia="Times New Roman" w:hAnsi="Times" w:cs="Arial"/>
-          <w:color w:val="000000" w:themeColor="text1"/>
-        </w:rPr>
-        <w:t>opioid-drug overdose in TX dropped immediately to about 0.0105% in 2007</w:t>
+        <w:t xml:space="preserve"> of</w:t>
+      </w:r>
+      <w:r>
+        <w:rPr>
+          <w:rFonts w:ascii="Times" w:eastAsia="Times New Roman" w:hAnsi="Times" w:cs="Arial"/>
+          <w:color w:val="000000" w:themeColor="text1"/>
+        </w:rPr>
+        <w:t xml:space="preserve"> </w:t>
+      </w:r>
+      <w:r>
+        <w:rPr>
+          <w:rFonts w:ascii="Times" w:eastAsia="Times New Roman" w:hAnsi="Times" w:cs="Arial"/>
+          <w:color w:val="000000" w:themeColor="text1"/>
+        </w:rPr>
+        <w:t>opioid overdose in TX dropped immediately to about 10</w:t>
+      </w:r>
+      <w:r>
+        <w:rPr>
+          <w:rFonts w:ascii="Times" w:eastAsia="Times New Roman" w:hAnsi="Times" w:cs="Arial"/>
+          <w:color w:val="000000" w:themeColor="text1"/>
+        </w:rPr>
+        <w:t>.7</w:t>
+      </w:r>
+      <w:r>
+        <w:rPr>
+          <w:rFonts w:ascii="Times" w:eastAsia="Times New Roman" w:hAnsi="Times" w:cs="Arial"/>
+          <w:color w:val="000000" w:themeColor="text1"/>
+        </w:rPr>
+        <w:t xml:space="preserve"> in 2007</w:t>
       </w:r>
       <w:r>
         <w:rPr>
@@ -10886,7 +11420,21 @@
           <w:rFonts w:ascii="Times" w:eastAsia="Times New Roman" w:hAnsi="Times" w:cs="Arial"/>
           <w:color w:val="000000" w:themeColor="text1"/>
         </w:rPr>
-        <w:t xml:space="preserve">implemented. Moreover, according to difference-in-difference analysis, the average mortality rate </w:t>
+        <w:t>implemented. Moreover, according to difference-in-difference analysis, the average mortality rat</w:t>
+      </w:r>
+      <w:r>
+        <w:rPr>
+          <w:rFonts w:ascii="Times" w:eastAsia="Times New Roman" w:hAnsi="Times" w:cs="Arial"/>
+          <w:color w:val="000000" w:themeColor="text1"/>
+        </w:rPr>
+        <w:t>io</w:t>
+      </w:r>
+      <w:r>
+        <w:rPr>
+          <w:rFonts w:ascii="Times" w:eastAsia="Times New Roman" w:hAnsi="Times" w:cs="Arial"/>
+          <w:color w:val="000000" w:themeColor="text1"/>
+        </w:rPr>
+        <w:t xml:space="preserve"> </w:t>
       </w:r>
       <w:r>
         <w:rPr>
@@ -10935,7 +11483,21 @@
           <w:rFonts w:ascii="Times" w:eastAsia="Times New Roman" w:hAnsi="Times" w:cs="Arial"/>
           <w:color w:val="000000" w:themeColor="text1"/>
         </w:rPr>
-        <w:t xml:space="preserve"> the average mortality rate </w:t>
+        <w:t xml:space="preserve"> the average mortality rat</w:t>
+      </w:r>
+      <w:r>
+        <w:rPr>
+          <w:rFonts w:ascii="Times" w:eastAsia="Times New Roman" w:hAnsi="Times" w:cs="Arial"/>
+          <w:color w:val="000000" w:themeColor="text1"/>
+        </w:rPr>
+        <w:t>io</w:t>
+      </w:r>
+      <w:r>
+        <w:rPr>
+          <w:rFonts w:ascii="Times" w:eastAsia="Times New Roman" w:hAnsi="Times" w:cs="Arial"/>
+          <w:color w:val="000000" w:themeColor="text1"/>
+        </w:rPr>
+        <w:t xml:space="preserve"> </w:t>
       </w:r>
       <w:r>
         <w:rPr>
@@ -10963,7 +11525,21 @@
           <w:rFonts w:ascii="Times" w:eastAsia="Times New Roman" w:hAnsi="Times" w:cs="Arial"/>
           <w:color w:val="000000" w:themeColor="text1"/>
         </w:rPr>
-        <w:t xml:space="preserve"> while all of them held increasing tendencies of the mortality rate </w:t>
+        <w:t xml:space="preserve"> while all of them held increasing tendencies of the mortality rat</w:t>
+      </w:r>
+      <w:r>
+        <w:rPr>
+          <w:rFonts w:ascii="Times" w:eastAsia="Times New Roman" w:hAnsi="Times" w:cs="Arial"/>
+          <w:color w:val="000000" w:themeColor="text1"/>
+        </w:rPr>
+        <w:t>io</w:t>
+      </w:r>
+      <w:r>
+        <w:rPr>
+          <w:rFonts w:ascii="Times" w:eastAsia="Times New Roman" w:hAnsi="Times" w:cs="Arial"/>
+          <w:color w:val="000000" w:themeColor="text1"/>
+        </w:rPr>
+        <w:t xml:space="preserve"> </w:t>
       </w:r>
       <w:r>
         <w:rPr>
@@ -10977,14 +11553,28 @@
           <w:rFonts w:ascii="Times" w:eastAsia="Times New Roman" w:hAnsi="Times" w:cs="Arial"/>
           <w:color w:val="000000" w:themeColor="text1"/>
         </w:rPr>
-        <w:t xml:space="preserve">of opioid-drug overdose. Nevertheless, the three comparison states still had an upward </w:t>
-      </w:r>
-      <w:r>
-        <w:rPr>
-          <w:rFonts w:ascii="Times" w:eastAsia="Times New Roman" w:hAnsi="Times" w:cs="Arial"/>
-          <w:color w:val="000000" w:themeColor="text1"/>
-        </w:rPr>
-        <w:t>mortality rate trend</w:t>
+        <w:t xml:space="preserve">of opioid overdose. Nevertheless, the three comparison states still had an upward </w:t>
+      </w:r>
+      <w:r>
+        <w:rPr>
+          <w:rFonts w:ascii="Times" w:eastAsia="Times New Roman" w:hAnsi="Times" w:cs="Arial"/>
+          <w:color w:val="000000" w:themeColor="text1"/>
+        </w:rPr>
+        <w:t>mortality rat</w:t>
+      </w:r>
+      <w:r>
+        <w:rPr>
+          <w:rFonts w:ascii="Times" w:eastAsia="Times New Roman" w:hAnsi="Times" w:cs="Arial"/>
+          <w:color w:val="000000" w:themeColor="text1"/>
+        </w:rPr>
+        <w:t>io</w:t>
+      </w:r>
+      <w:r>
+        <w:rPr>
+          <w:rFonts w:ascii="Times" w:eastAsia="Times New Roman" w:hAnsi="Times" w:cs="Arial"/>
+          <w:color w:val="000000" w:themeColor="text1"/>
+        </w:rPr>
+        <w:t xml:space="preserve"> trend</w:t>
       </w:r>
       <w:r>
         <w:rPr>
@@ -11068,6 +11658,7 @@
           <w:rFonts w:ascii="Times" w:eastAsia="Times New Roman" w:hAnsi="Times" w:cs="Arial"/>
           <w:color w:val="000000" w:themeColor="text1"/>
         </w:rPr>
+        <w:lastRenderedPageBreak/>
         <w:t>have increased</w:t>
       </w:r>
       <w:r>
@@ -11082,7 +11673,21 @@
           <w:rFonts w:ascii="Times" w:eastAsia="Times New Roman" w:hAnsi="Times" w:cs="Arial"/>
           <w:color w:val="000000" w:themeColor="text1"/>
         </w:rPr>
-        <w:t xml:space="preserve">average mortality rate </w:t>
+        <w:t>average mortality rat</w:t>
+      </w:r>
+      <w:r>
+        <w:rPr>
+          <w:rFonts w:ascii="Times" w:eastAsia="Times New Roman" w:hAnsi="Times" w:cs="Arial"/>
+          <w:color w:val="000000" w:themeColor="text1"/>
+        </w:rPr>
+        <w:t>io</w:t>
+      </w:r>
+      <w:r>
+        <w:rPr>
+          <w:rFonts w:ascii="Times" w:eastAsia="Times New Roman" w:hAnsi="Times" w:cs="Arial"/>
+          <w:color w:val="000000" w:themeColor="text1"/>
+        </w:rPr>
+        <w:t xml:space="preserve"> </w:t>
       </w:r>
       <w:r>
         <w:rPr>
@@ -11096,7 +11701,7 @@
           <w:rFonts w:ascii="Times" w:eastAsia="Times New Roman" w:hAnsi="Times" w:cs="Arial"/>
           <w:color w:val="000000" w:themeColor="text1"/>
         </w:rPr>
-        <w:t xml:space="preserve">of opioid-drug overdose for the three comparison states was </w:t>
+        <w:t xml:space="preserve">of opioid overdose for the three comparison states was </w:t>
       </w:r>
       <w:r>
         <w:rPr>
@@ -11124,15 +11729,21 @@
           <w:rFonts w:ascii="Times" w:eastAsia="Times New Roman" w:hAnsi="Times" w:cs="Arial"/>
           <w:color w:val="000000" w:themeColor="text1"/>
         </w:rPr>
-        <w:t xml:space="preserve"> than the average mortality </w:t>
-      </w:r>
-      <w:r>
-        <w:rPr>
-          <w:rFonts w:ascii="Times" w:eastAsia="Times New Roman" w:hAnsi="Times" w:cs="Arial"/>
-          <w:color w:val="000000" w:themeColor="text1"/>
-        </w:rPr>
-        <w:lastRenderedPageBreak/>
-        <w:t>rate of Texas</w:t>
+        <w:t xml:space="preserve"> than the average mortality rat</w:t>
+      </w:r>
+      <w:r>
+        <w:rPr>
+          <w:rFonts w:ascii="Times" w:eastAsia="Times New Roman" w:hAnsi="Times" w:cs="Arial"/>
+          <w:color w:val="000000" w:themeColor="text1"/>
+        </w:rPr>
+        <w:t>io</w:t>
+      </w:r>
+      <w:r>
+        <w:rPr>
+          <w:rFonts w:ascii="Times" w:eastAsia="Times New Roman" w:hAnsi="Times" w:cs="Arial"/>
+          <w:color w:val="000000" w:themeColor="text1"/>
+        </w:rPr>
+        <w:t xml:space="preserve"> of Texas</w:t>
       </w:r>
       <w:r>
         <w:rPr>
@@ -11146,7 +11757,21 @@
           <w:rFonts w:ascii="Times" w:eastAsia="Times New Roman" w:hAnsi="Times" w:cs="Arial"/>
           <w:color w:val="000000" w:themeColor="text1"/>
         </w:rPr>
-        <w:t xml:space="preserve"> In general, the mortality rate </w:t>
+        <w:t xml:space="preserve"> In general, the mortality rat</w:t>
+      </w:r>
+      <w:r>
+        <w:rPr>
+          <w:rFonts w:ascii="Times" w:eastAsia="Times New Roman" w:hAnsi="Times" w:cs="Arial"/>
+          <w:color w:val="000000" w:themeColor="text1"/>
+        </w:rPr>
+        <w:t>io</w:t>
+      </w:r>
+      <w:r>
+        <w:rPr>
+          <w:rFonts w:ascii="Times" w:eastAsia="Times New Roman" w:hAnsi="Times" w:cs="Arial"/>
+          <w:color w:val="000000" w:themeColor="text1"/>
+        </w:rPr>
+        <w:t xml:space="preserve"> </w:t>
       </w:r>
       <w:r>
         <w:rPr>
@@ -11188,7 +11813,28 @@
           <w:rFonts w:ascii="Times" w:eastAsia="Times New Roman" w:hAnsi="Times" w:cs="Arial"/>
           <w:color w:val="000000" w:themeColor="text1"/>
         </w:rPr>
-        <w:t xml:space="preserve"> in 2015, while the mortality rate </w:t>
+        <w:t>.3</w:t>
+      </w:r>
+      <w:r>
+        <w:rPr>
+          <w:rFonts w:ascii="Times" w:eastAsia="Times New Roman" w:hAnsi="Times" w:cs="Arial"/>
+          <w:color w:val="000000" w:themeColor="text1"/>
+        </w:rPr>
+        <w:t xml:space="preserve"> in 2015, while the mortality rat</w:t>
+      </w:r>
+      <w:r>
+        <w:rPr>
+          <w:rFonts w:ascii="Times" w:eastAsia="Times New Roman" w:hAnsi="Times" w:cs="Arial"/>
+          <w:color w:val="000000" w:themeColor="text1"/>
+        </w:rPr>
+        <w:t>io</w:t>
+      </w:r>
+      <w:r>
+        <w:rPr>
+          <w:rFonts w:ascii="Times" w:eastAsia="Times New Roman" w:hAnsi="Times" w:cs="Arial"/>
+          <w:color w:val="000000" w:themeColor="text1"/>
+        </w:rPr>
+        <w:t xml:space="preserve"> </w:t>
       </w:r>
       <w:r>
         <w:rPr>
@@ -11202,37 +11848,7 @@
           <w:rFonts w:ascii="Times" w:eastAsia="Times New Roman" w:hAnsi="Times" w:cs="Arial"/>
           <w:color w:val="000000" w:themeColor="text1"/>
         </w:rPr>
-        <w:t xml:space="preserve">of </w:t>
-      </w:r>
-      <w:r>
-        <w:rPr>
-          <w:rFonts w:ascii="Times" w:eastAsia="Times New Roman" w:hAnsi="Times" w:cs="Arial"/>
-          <w:color w:val="000000" w:themeColor="text1"/>
-        </w:rPr>
-        <w:t xml:space="preserve">an </w:t>
-      </w:r>
-      <w:r>
-        <w:rPr>
-          <w:rFonts w:ascii="Times" w:eastAsia="Times New Roman" w:hAnsi="Times" w:cs="Arial"/>
-          <w:color w:val="000000" w:themeColor="text1"/>
-        </w:rPr>
-        <w:t xml:space="preserve">opioid-drug </w:t>
-      </w:r>
-      <w:proofErr w:type="gramStart"/>
-      <w:r>
-        <w:rPr>
-          <w:rFonts w:ascii="Times" w:eastAsia="Times New Roman" w:hAnsi="Times" w:cs="Arial"/>
-          <w:color w:val="000000" w:themeColor="text1"/>
-        </w:rPr>
-        <w:t>overdose</w:t>
-      </w:r>
-      <w:proofErr w:type="gramEnd"/>
-      <w:r>
-        <w:rPr>
-          <w:rFonts w:ascii="Times" w:eastAsia="Times New Roman" w:hAnsi="Times" w:cs="Arial"/>
-          <w:color w:val="000000" w:themeColor="text1"/>
-        </w:rPr>
-        <w:t xml:space="preserve"> in Texas decreased from 2007 about 11 to about </w:t>
+        <w:t xml:space="preserve">of opioid overdose in Texas decreased from 2007 about 11 to about </w:t>
       </w:r>
       <w:r>
         <w:rPr>
@@ -11260,18 +11876,22 @@
           <w:rFonts w:ascii="Times" w:eastAsia="Times New Roman" w:hAnsi="Times" w:cs="Arial"/>
           <w:color w:val="000000" w:themeColor="text1"/>
         </w:rPr>
-        <w:t xml:space="preserve"> although such a degree of decline is not large, we conclude that the policy of opioid regulations had a positive impact on decreasing the mortality rate of opioid-drug overdose in Texas.</w:t>
-      </w:r>
-    </w:p>
-    <w:p>
-      <w:pPr>
-        <w:shd w:val="clear" w:color="auto" w:fill="FFFFFF"/>
-        <w:jc w:val="both"/>
-        <w:rPr>
-          <w:rFonts w:ascii="Times" w:eastAsia="Times New Roman" w:hAnsi="Times" w:cs="Arial"/>
-          <w:color w:val="000000" w:themeColor="text1"/>
-        </w:rPr>
-      </w:pPr>
+        <w:t xml:space="preserve"> although such a degree of decline is not large, we conclude that the policy of opioid regulations had a positive impact on decreasing the mortality rat</w:t>
+      </w:r>
+      <w:r>
+        <w:rPr>
+          <w:rFonts w:ascii="Times" w:eastAsia="Times New Roman" w:hAnsi="Times" w:cs="Arial"/>
+          <w:color w:val="000000" w:themeColor="text1"/>
+        </w:rPr>
+        <w:t>io</w:t>
+      </w:r>
+      <w:r>
+        <w:rPr>
+          <w:rFonts w:ascii="Times" w:eastAsia="Times New Roman" w:hAnsi="Times" w:cs="Arial"/>
+          <w:color w:val="000000" w:themeColor="text1"/>
+        </w:rPr>
+        <w:t xml:space="preserve"> of opioid overdose in Texas.</w:t>
+      </w:r>
     </w:p>
     <w:p>
       <w:pPr>
@@ -11322,148 +11942,26 @@
       <w:r>
         <w:rPr>
           <w:rFonts w:ascii="Times" w:eastAsia="Times New Roman" w:hAnsi="Times" w:cs="Arial"/>
-          <w:color w:val="000000" w:themeColor="text1"/>
-        </w:rPr>
-        <w:t>Below are the plots comparing the trends of the average annual per 100000 drug-induced deaths in Washington and its control states before and after policy implementation.  B</w:t>
-      </w:r>
-      <w:r>
-        <w:rPr>
-          <w:rFonts w:ascii="Times" w:eastAsia="Times New Roman" w:hAnsi="Times" w:cs="Arial"/>
-          <w:color w:val="000000" w:themeColor="text1"/>
-        </w:rPr>
-        <w:t>efore the policy went into effect in January 20</w:t>
-      </w:r>
-      <w:r>
-        <w:rPr>
-          <w:rFonts w:ascii="Times" w:eastAsia="Times New Roman" w:hAnsi="Times" w:cs="Arial"/>
-          <w:color w:val="000000" w:themeColor="text1"/>
-        </w:rPr>
-        <w:t>12</w:t>
-      </w:r>
-      <w:r>
-        <w:rPr>
-          <w:rFonts w:ascii="Times" w:eastAsia="Times New Roman" w:hAnsi="Times" w:cs="Arial"/>
-          <w:color w:val="000000" w:themeColor="text1"/>
-        </w:rPr>
-        <w:t xml:space="preserve">, the </w:t>
-      </w:r>
-      <w:r>
-        <w:rPr>
-          <w:rFonts w:ascii="Times" w:eastAsia="Times New Roman" w:hAnsi="Times" w:cs="Arial"/>
-          <w:color w:val="000000" w:themeColor="text1"/>
-        </w:rPr>
-        <w:t xml:space="preserve">trend of average per 100000 drug-induced deaths in Washington </w:t>
-      </w:r>
-      <w:r>
-        <w:rPr>
-          <w:rFonts w:ascii="Times" w:eastAsia="Times New Roman" w:hAnsi="Times" w:cs="Arial"/>
-          <w:color w:val="000000" w:themeColor="text1"/>
-        </w:rPr>
-        <w:t>was positive</w:t>
-      </w:r>
-      <w:r>
-        <w:rPr>
-          <w:rFonts w:ascii="Times" w:eastAsia="Times New Roman" w:hAnsi="Times" w:cs="Arial"/>
-          <w:color w:val="000000" w:themeColor="text1"/>
-        </w:rPr>
-        <w:t xml:space="preserve">, increasing at a rate of approximately 0.25 per year. </w:t>
-      </w:r>
-      <w:r>
-        <w:rPr>
-          <w:rFonts w:ascii="Times" w:eastAsia="Times New Roman" w:hAnsi="Times" w:cs="Arial"/>
-          <w:color w:val="000000" w:themeColor="text1"/>
-        </w:rPr>
-        <w:t>After 20</w:t>
-      </w:r>
-      <w:r>
-        <w:rPr>
-          <w:rFonts w:ascii="Times" w:eastAsia="Times New Roman" w:hAnsi="Times" w:cs="Arial"/>
-          <w:color w:val="000000" w:themeColor="text1"/>
-        </w:rPr>
-        <w:t>12</w:t>
-      </w:r>
-      <w:r>
-        <w:rPr>
-          <w:rFonts w:ascii="Times" w:eastAsia="Times New Roman" w:hAnsi="Times" w:cs="Arial"/>
-          <w:color w:val="000000" w:themeColor="text1"/>
-        </w:rPr>
-        <w:t xml:space="preserve">, the </w:t>
-      </w:r>
-      <w:r>
-        <w:rPr>
-          <w:rFonts w:ascii="Times" w:eastAsia="Times New Roman" w:hAnsi="Times" w:cs="Arial"/>
-          <w:color w:val="000000" w:themeColor="text1"/>
-        </w:rPr>
-        <w:t>trend was still positive but with a lower slope</w:t>
-      </w:r>
-      <w:r>
-        <w:rPr>
-          <w:rFonts w:ascii="Times" w:eastAsia="Times New Roman" w:hAnsi="Times" w:cs="Arial"/>
-          <w:color w:val="000000" w:themeColor="text1"/>
-        </w:rPr>
-        <w:t xml:space="preserve">, </w:t>
-      </w:r>
-      <w:r>
-        <w:rPr>
-          <w:rFonts w:ascii="Times" w:eastAsia="Times New Roman" w:hAnsi="Times" w:cs="Arial"/>
-          <w:color w:val="000000" w:themeColor="text1"/>
-        </w:rPr>
-        <w:t>rising</w:t>
-      </w:r>
-      <w:r>
-        <w:rPr>
-          <w:rFonts w:ascii="Times" w:eastAsia="Times New Roman" w:hAnsi="Times" w:cs="Arial"/>
-          <w:color w:val="000000" w:themeColor="text1"/>
-        </w:rPr>
-        <w:t xml:space="preserve"> at a rate of </w:t>
-      </w:r>
-      <w:r>
-        <w:rPr>
-          <w:rFonts w:ascii="Times" w:eastAsia="Times New Roman" w:hAnsi="Times" w:cs="Arial"/>
-          <w:color w:val="000000" w:themeColor="text1"/>
-        </w:rPr>
-        <w:t>roughly</w:t>
-      </w:r>
-      <w:r>
-        <w:rPr>
-          <w:rFonts w:ascii="Times" w:eastAsia="Times New Roman" w:hAnsi="Times" w:cs="Arial"/>
-          <w:color w:val="000000" w:themeColor="text1"/>
-        </w:rPr>
-        <w:t xml:space="preserve"> 0.07 per year.  Consequently, this change in trend does not support the hypothesis that the policy reduced the quantity of drug-induced deaths in Washington. </w:t>
-      </w:r>
-    </w:p>
-    <w:p>
-      <w:pPr>
-        <w:shd w:val="clear" w:color="auto" w:fill="FFFFFF"/>
-        <w:jc w:val="both"/>
-        <w:rPr>
-          <w:rFonts w:ascii="Times" w:eastAsia="Times New Roman" w:hAnsi="Times" w:cs="Arial"/>
-          <w:b/>
-          <w:bCs/>
-          <w:color w:val="000000" w:themeColor="text1"/>
-          <w:sz w:val="28"/>
-          <w:szCs w:val="28"/>
-        </w:rPr>
-      </w:pPr>
-      <w:r>
-        <w:rPr>
-          <w:rFonts w:ascii="Times" w:eastAsia="Times New Roman" w:hAnsi="Times" w:cs="Arial"/>
+          <w:i/>
+          <w:iCs/>
           <w:noProof/>
           <w:color w:val="000000" w:themeColor="text1"/>
+          <w:sz w:val="22"/>
+          <w:szCs w:val="22"/>
         </w:rPr>
         <w:drawing>
-          <wp:anchor distT="0" distB="0" distL="114300" distR="114300" simplePos="0" relativeHeight="251664384" behindDoc="0" locked="0" layoutInCell="1" allowOverlap="1" wp14:anchorId="73A89422" wp14:editId="171CFE64">
+          <wp:anchor distT="0" distB="0" distL="114300" distR="114300" simplePos="0" relativeHeight="251671552" behindDoc="0" locked="0" layoutInCell="1" allowOverlap="1" wp14:anchorId="29A2A004" wp14:editId="32DD55EE">
             <wp:simplePos x="0" y="0"/>
             <wp:positionH relativeFrom="column">
-              <wp:posOffset>-32198</wp:posOffset>
+              <wp:posOffset>2645785</wp:posOffset>
             </wp:positionH>
             <wp:positionV relativeFrom="paragraph">
-              <wp:posOffset>297150</wp:posOffset>
+              <wp:posOffset>1847850</wp:posOffset>
             </wp:positionV>
-            <wp:extent cx="2788276" cy="2450168"/>
-            <wp:effectExtent l="0" t="0" r="6350" b="1270"/>
+            <wp:extent cx="3838575" cy="2743200"/>
+            <wp:effectExtent l="0" t="0" r="0" b="0"/>
             <wp:wrapSquare wrapText="bothSides"/>
-            <wp:docPr id="6" name="Picture 6" descr="Chart, line chart&#10;&#10;Description automatically generated"/>
+            <wp:docPr id="21" name="Picture 21" descr="Chart, line chart&#10;&#10;Description automatically generated"/>
             <wp:cNvGraphicFramePr>
               <a:graphicFrameLocks xmlns:a="http://schemas.openxmlformats.org/drawingml/2006/main" noChangeAspect="1"/>
             </wp:cNvGraphicFramePr>
@@ -11471,7 +11969,7 @@
               <a:graphicData uri="http://schemas.openxmlformats.org/drawingml/2006/picture">
                 <pic:pic xmlns:pic="http://schemas.openxmlformats.org/drawingml/2006/picture">
                   <pic:nvPicPr>
-                    <pic:cNvPr id="6" name="Picture 6" descr="Chart, line chart&#10;&#10;Description automatically generated"/>
+                    <pic:cNvPr id="21" name="Picture 21" descr="Chart, line chart&#10;&#10;Description automatically generated"/>
                     <pic:cNvPicPr/>
                   </pic:nvPicPr>
                   <pic:blipFill>
@@ -11489,7 +11987,7 @@
                   <pic:spPr>
                     <a:xfrm>
                       <a:off x="0" y="0"/>
-                      <a:ext cx="2788276" cy="2450168"/>
+                      <a:ext cx="3838575" cy="2743200"/>
                     </a:xfrm>
                     <a:prstGeom prst="rect">
                       <a:avLst/>
@@ -11510,22 +12008,24 @@
       <w:r>
         <w:rPr>
           <w:rFonts w:ascii="Times" w:eastAsia="Times New Roman" w:hAnsi="Times" w:cs="Arial"/>
+          <w:b/>
+          <w:bCs/>
           <w:noProof/>
           <w:color w:val="000000" w:themeColor="text1"/>
         </w:rPr>
         <w:drawing>
-          <wp:anchor distT="0" distB="0" distL="114300" distR="114300" simplePos="0" relativeHeight="251663360" behindDoc="0" locked="0" layoutInCell="1" allowOverlap="1" wp14:anchorId="451A0E34" wp14:editId="139FC72C">
+          <wp:anchor distT="0" distB="0" distL="114300" distR="114300" simplePos="0" relativeHeight="251670528" behindDoc="0" locked="0" layoutInCell="1" allowOverlap="1" wp14:anchorId="05151CC5" wp14:editId="2450D7FE">
             <wp:simplePos x="0" y="0"/>
             <wp:positionH relativeFrom="column">
-              <wp:posOffset>2787650</wp:posOffset>
+              <wp:posOffset>-490936</wp:posOffset>
             </wp:positionH>
             <wp:positionV relativeFrom="paragraph">
-              <wp:posOffset>300355</wp:posOffset>
+              <wp:posOffset>1848485</wp:posOffset>
             </wp:positionV>
-            <wp:extent cx="3444875" cy="2449830"/>
-            <wp:effectExtent l="0" t="0" r="0" b="1270"/>
+            <wp:extent cx="3099816" cy="2743200"/>
+            <wp:effectExtent l="0" t="0" r="0" b="0"/>
             <wp:wrapSquare wrapText="bothSides"/>
-            <wp:docPr id="7" name="Picture 7" descr="Chart, line chart&#10;&#10;Description automatically generated"/>
+            <wp:docPr id="20" name="Picture 20" descr="Chart, line chart&#10;&#10;Description automatically generated"/>
             <wp:cNvGraphicFramePr>
               <a:graphicFrameLocks xmlns:a="http://schemas.openxmlformats.org/drawingml/2006/main" noChangeAspect="1"/>
             </wp:cNvGraphicFramePr>
@@ -11533,10 +12033,10 @@
               <a:graphicData uri="http://schemas.openxmlformats.org/drawingml/2006/picture">
                 <pic:pic xmlns:pic="http://schemas.openxmlformats.org/drawingml/2006/picture">
                   <pic:nvPicPr>
-                    <pic:cNvPr id="7" name="Picture 7" descr="Chart, line chart&#10;&#10;Description automatically generated"/>
+                    <pic:cNvPr id="20" name="Picture 20" descr="Chart, line chart&#10;&#10;Description automatically generated"/>
                     <pic:cNvPicPr/>
                   </pic:nvPicPr>
-                  <pic:blipFill>
+                  <pic:blipFill rotWithShape="1">
                     <a:blip r:embed="rId19" cstate="print">
                       <a:extLst>
                         <a:ext uri="{28A0092B-C50C-407E-A947-70E740481C1C}">
@@ -11544,18 +12044,25 @@
                         </a:ext>
                       </a:extLst>
                     </a:blip>
-                    <a:stretch>
-                      <a:fillRect/>
-                    </a:stretch>
+                    <a:srcRect r="786"/>
+                    <a:stretch/>
                   </pic:blipFill>
-                  <pic:spPr>
+                  <pic:spPr bwMode="auto">
                     <a:xfrm>
                       <a:off x="0" y="0"/>
-                      <a:ext cx="3444875" cy="2449830"/>
+                      <a:ext cx="3099816" cy="2743200"/>
                     </a:xfrm>
                     <a:prstGeom prst="rect">
                       <a:avLst/>
                     </a:prstGeom>
+                    <a:ln>
+                      <a:noFill/>
+                    </a:ln>
+                    <a:extLst>
+                      <a:ext uri="{53640926-AAD7-44D8-BBD7-CCE9431645EC}">
+                        <a14:shadowObscured xmlns:a14="http://schemas.microsoft.com/office/drawing/2010/main"/>
+                      </a:ext>
+                    </a:extLst>
                   </pic:spPr>
                 </pic:pic>
               </a:graphicData>
@@ -11569,6 +12076,125 @@
           </wp:anchor>
         </w:drawing>
       </w:r>
+      <w:r>
+        <w:rPr>
+          <w:rFonts w:ascii="Times" w:eastAsia="Times New Roman" w:hAnsi="Times" w:cs="Arial"/>
+          <w:color w:val="000000" w:themeColor="text1"/>
+        </w:rPr>
+        <w:t>Below are the plots comparing the trends of the average annual per 100000 drug-induced deaths in Washington and its control states before and after policy implementation.  B</w:t>
+      </w:r>
+      <w:r>
+        <w:rPr>
+          <w:rFonts w:ascii="Times" w:eastAsia="Times New Roman" w:hAnsi="Times" w:cs="Arial"/>
+          <w:color w:val="000000" w:themeColor="text1"/>
+        </w:rPr>
+        <w:t>efore the policy went into effect in January 20</w:t>
+      </w:r>
+      <w:r>
+        <w:rPr>
+          <w:rFonts w:ascii="Times" w:eastAsia="Times New Roman" w:hAnsi="Times" w:cs="Arial"/>
+          <w:color w:val="000000" w:themeColor="text1"/>
+        </w:rPr>
+        <w:t>12</w:t>
+      </w:r>
+      <w:r>
+        <w:rPr>
+          <w:rFonts w:ascii="Times" w:eastAsia="Times New Roman" w:hAnsi="Times" w:cs="Arial"/>
+          <w:color w:val="000000" w:themeColor="text1"/>
+        </w:rPr>
+        <w:t xml:space="preserve">, the </w:t>
+      </w:r>
+      <w:r>
+        <w:rPr>
+          <w:rFonts w:ascii="Times" w:eastAsia="Times New Roman" w:hAnsi="Times" w:cs="Arial"/>
+          <w:color w:val="000000" w:themeColor="text1"/>
+        </w:rPr>
+        <w:t xml:space="preserve">trend of average per 100000 drug-induced deaths in Washington </w:t>
+      </w:r>
+      <w:r>
+        <w:rPr>
+          <w:rFonts w:ascii="Times" w:eastAsia="Times New Roman" w:hAnsi="Times" w:cs="Arial"/>
+          <w:color w:val="000000" w:themeColor="text1"/>
+        </w:rPr>
+        <w:t>was positive</w:t>
+      </w:r>
+      <w:r>
+        <w:rPr>
+          <w:rFonts w:ascii="Times" w:eastAsia="Times New Roman" w:hAnsi="Times" w:cs="Arial"/>
+          <w:color w:val="000000" w:themeColor="text1"/>
+        </w:rPr>
+        <w:t>, increasing at a rate of approximately 0.25 per year.</w:t>
+      </w:r>
+      <w:r>
+        <w:rPr>
+          <w:rFonts w:ascii="Times" w:eastAsia="Times New Roman" w:hAnsi="Times" w:cs="Arial"/>
+          <w:color w:val="000000" w:themeColor="text1"/>
+        </w:rPr>
+        <w:t xml:space="preserve"> </w:t>
+      </w:r>
+      <w:r>
+        <w:rPr>
+          <w:rFonts w:ascii="Times" w:eastAsia="Times New Roman" w:hAnsi="Times" w:cs="Arial"/>
+          <w:color w:val="000000" w:themeColor="text1"/>
+        </w:rPr>
+        <w:t>After 20</w:t>
+      </w:r>
+      <w:r>
+        <w:rPr>
+          <w:rFonts w:ascii="Times" w:eastAsia="Times New Roman" w:hAnsi="Times" w:cs="Arial"/>
+          <w:color w:val="000000" w:themeColor="text1"/>
+        </w:rPr>
+        <w:t>12</w:t>
+      </w:r>
+      <w:r>
+        <w:rPr>
+          <w:rFonts w:ascii="Times" w:eastAsia="Times New Roman" w:hAnsi="Times" w:cs="Arial"/>
+          <w:color w:val="000000" w:themeColor="text1"/>
+        </w:rPr>
+        <w:t xml:space="preserve">, the </w:t>
+      </w:r>
+      <w:r>
+        <w:rPr>
+          <w:rFonts w:ascii="Times" w:eastAsia="Times New Roman" w:hAnsi="Times" w:cs="Arial"/>
+          <w:color w:val="000000" w:themeColor="text1"/>
+        </w:rPr>
+        <w:t>trend was still positive but with a lower slope</w:t>
+      </w:r>
+      <w:r>
+        <w:rPr>
+          <w:rFonts w:ascii="Times" w:eastAsia="Times New Roman" w:hAnsi="Times" w:cs="Arial"/>
+          <w:color w:val="000000" w:themeColor="text1"/>
+        </w:rPr>
+        <w:t xml:space="preserve">, </w:t>
+      </w:r>
+      <w:r>
+        <w:rPr>
+          <w:rFonts w:ascii="Times" w:eastAsia="Times New Roman" w:hAnsi="Times" w:cs="Arial"/>
+          <w:color w:val="000000" w:themeColor="text1"/>
+        </w:rPr>
+        <w:t>rising</w:t>
+      </w:r>
+      <w:r>
+        <w:rPr>
+          <w:rFonts w:ascii="Times" w:eastAsia="Times New Roman" w:hAnsi="Times" w:cs="Arial"/>
+          <w:color w:val="000000" w:themeColor="text1"/>
+        </w:rPr>
+        <w:t xml:space="preserve"> at a rate of </w:t>
+      </w:r>
+      <w:r>
+        <w:rPr>
+          <w:rFonts w:ascii="Times" w:eastAsia="Times New Roman" w:hAnsi="Times" w:cs="Arial"/>
+          <w:color w:val="000000" w:themeColor="text1"/>
+        </w:rPr>
+        <w:t>roughly</w:t>
+      </w:r>
+      <w:r>
+        <w:rPr>
+          <w:rFonts w:ascii="Times" w:eastAsia="Times New Roman" w:hAnsi="Times" w:cs="Arial"/>
+          <w:color w:val="000000" w:themeColor="text1"/>
+        </w:rPr>
+        <w:t xml:space="preserve"> 0.07 per year. Consequently, this change in trend does not support the hypothesis that the policy reduced the quantity of drug-induced deaths in Washington. </w:t>
+      </w:r>
     </w:p>
     <w:p>
       <w:pPr>
@@ -11624,7 +12250,7 @@
           <w:sz w:val="22"/>
           <w:szCs w:val="22"/>
         </w:rPr>
-        <w:t>: Chart of the mortality rate of opioid-drug overdose between the pre-policy and post-policy periods</w:t>
+        <w:t xml:space="preserve">: </w:t>
       </w:r>
       <w:r>
         <w:rPr>
@@ -11635,7 +12261,7 @@
           <w:sz w:val="22"/>
           <w:szCs w:val="22"/>
         </w:rPr>
-        <w:t>; the</w:t>
+        <w:t>After the regulation policy was effective in Washington in January 2012, the chart presents the averages of the mortality ratio of opioid overdose per 100000 from the raw data for states in each county between the pre-policy (before 2011) and post-policy periods (after 2012). The treatment state is Washington</w:t>
       </w:r>
       <w:r>
         <w:rPr>
@@ -11646,31 +12272,85 @@
           <w:sz w:val="22"/>
           <w:szCs w:val="22"/>
         </w:rPr>
-        <w:t xml:space="preserve"> regulation policy was effective in Washington in </w:t>
-      </w:r>
-      <w:r>
-        <w:rPr>
-          <w:rFonts w:ascii="Times" w:hAnsi="Times"/>
+        <w:t>,</w:t>
+      </w:r>
+      <w:r>
+        <w:rPr>
+          <w:rFonts w:ascii="Times" w:eastAsia="Times New Roman" w:hAnsi="Times" w:cs="Arial"/>
           <w:i/>
           <w:iCs/>
+          <w:color w:val="000000" w:themeColor="text1"/>
           <w:sz w:val="22"/>
           <w:szCs w:val="22"/>
         </w:rPr>
-        <w:t>January 2012.</w:t>
-      </w:r>
-    </w:p>
-    <w:p>
-      <w:pPr>
-        <w:pStyle w:val="BodyText"/>
-        <w:spacing w:line="304" w:lineRule="auto"/>
-        <w:ind w:right="131"/>
-        <w:jc w:val="both"/>
-        <w:rPr>
-          <w:rFonts w:ascii="Times" w:hAnsi="Times"/>
-          <w:color w:val="161616"/>
-          <w:w w:val="110"/>
-        </w:rPr>
-      </w:pPr>
+        <w:t xml:space="preserve"> and its control states include Missouri (MO), Georgia (GA), and Arizona (AZ). The solid lines that represent the averages of the mortality ratio are local polynomial fits (bandwidth = 2)</w:t>
+      </w:r>
+      <w:r>
+        <w:rPr>
+          <w:rFonts w:ascii="Times" w:eastAsia="Times New Roman" w:hAnsi="Times" w:cs="Arial"/>
+          <w:i/>
+          <w:iCs/>
+          <w:color w:val="000000" w:themeColor="text1"/>
+          <w:sz w:val="22"/>
+          <w:szCs w:val="22"/>
+        </w:rPr>
+        <w:t>,</w:t>
+      </w:r>
+      <w:r>
+        <w:rPr>
+          <w:rFonts w:ascii="Times" w:eastAsia="Times New Roman" w:hAnsi="Times" w:cs="Arial"/>
+          <w:i/>
+          <w:iCs/>
+          <w:color w:val="000000" w:themeColor="text1"/>
+          <w:sz w:val="22"/>
+          <w:szCs w:val="22"/>
+        </w:rPr>
+        <w:t xml:space="preserve"> and the </w:t>
+      </w:r>
+      <w:r>
+        <w:rPr>
+          <w:rFonts w:ascii="Times" w:eastAsia="Times New Roman" w:hAnsi="Times" w:cs="Arial"/>
+          <w:i/>
+          <w:iCs/>
+          <w:color w:val="000000" w:themeColor="text1"/>
+          <w:sz w:val="22"/>
+          <w:szCs w:val="22"/>
+        </w:rPr>
+        <w:t xml:space="preserve">red </w:t>
+      </w:r>
+      <w:r>
+        <w:rPr>
+          <w:rFonts w:ascii="Times" w:eastAsia="Times New Roman" w:hAnsi="Times" w:cs="Arial"/>
+          <w:i/>
+          <w:iCs/>
+          <w:color w:val="000000" w:themeColor="text1"/>
+          <w:sz w:val="22"/>
+          <w:szCs w:val="22"/>
+        </w:rPr>
+        <w:t xml:space="preserve">shadow </w:t>
+      </w:r>
+      <w:r>
+        <w:rPr>
+          <w:rFonts w:ascii="Times" w:eastAsia="Times New Roman" w:hAnsi="Times" w:cs="Arial"/>
+          <w:i/>
+          <w:iCs/>
+          <w:color w:val="000000" w:themeColor="text1"/>
+          <w:sz w:val="22"/>
+          <w:szCs w:val="22"/>
+        </w:rPr>
+        <w:t xml:space="preserve">parts </w:t>
+      </w:r>
+      <w:r>
+        <w:rPr>
+          <w:rFonts w:ascii="Times" w:eastAsia="Times New Roman" w:hAnsi="Times" w:cs="Arial"/>
+          <w:i/>
+          <w:iCs/>
+          <w:color w:val="000000" w:themeColor="text1"/>
+          <w:sz w:val="22"/>
+          <w:szCs w:val="22"/>
+        </w:rPr>
+        <w:t>indicate the 95% confidence intervals.</w:t>
+      </w:r>
     </w:p>
     <w:p>
       <w:pPr>
@@ -11687,6 +12367,7 @@
           <w:rFonts w:ascii="Times" w:eastAsia="Times New Roman" w:hAnsi="Times" w:cs="Arial"/>
           <w:color w:val="000000" w:themeColor="text1"/>
         </w:rPr>
+        <w:lastRenderedPageBreak/>
         <w:t xml:space="preserve">After Washington </w:t>
       </w:r>
       <w:r>
@@ -11701,7 +12382,21 @@
           <w:rFonts w:ascii="Times" w:eastAsia="Times New Roman" w:hAnsi="Times" w:cs="Arial"/>
           <w:color w:val="000000" w:themeColor="text1"/>
         </w:rPr>
-        <w:t xml:space="preserve"> the regulation policy for opioid drugs in 2012, the mortality rate </w:t>
+        <w:t xml:space="preserve"> the regulation policy for opioid drugs in 2012, the mortality rat</w:t>
+      </w:r>
+      <w:r>
+        <w:rPr>
+          <w:rFonts w:ascii="Times" w:eastAsia="Times New Roman" w:hAnsi="Times" w:cs="Arial"/>
+          <w:color w:val="000000" w:themeColor="text1"/>
+        </w:rPr>
+        <w:t>io</w:t>
+      </w:r>
+      <w:r>
+        <w:rPr>
+          <w:rFonts w:ascii="Times" w:eastAsia="Times New Roman" w:hAnsi="Times" w:cs="Arial"/>
+          <w:color w:val="000000" w:themeColor="text1"/>
+        </w:rPr>
+        <w:t xml:space="preserve"> </w:t>
       </w:r>
       <w:r>
         <w:rPr>
@@ -11715,7 +12410,7 @@
           <w:rFonts w:ascii="Times" w:eastAsia="Times New Roman" w:hAnsi="Times" w:cs="Arial"/>
           <w:color w:val="000000" w:themeColor="text1"/>
         </w:rPr>
-        <w:t xml:space="preserve">of opioid-drug overdose still had a decreasing, but lesser degree tendency based on the left graph. Also, the right graph indicates the comparison between </w:t>
+        <w:t xml:space="preserve">of opioid overdose still had a decreasing, but lesser degree tendency based on the left graph. Also, the right graph indicates the comparison between </w:t>
       </w:r>
       <w:r>
         <w:rPr>
@@ -11746,7 +12441,6 @@
         <w:rPr>
           <w:rFonts w:ascii="Times" w:hAnsi="Times" w:cs="AppleSystemUIFont"/>
         </w:rPr>
-        <w:lastRenderedPageBreak/>
         <w:t>GA</w:t>
       </w:r>
       <w:r>
@@ -11780,7 +12474,21 @@
           <w:rFonts w:ascii="Times" w:eastAsia="Times New Roman" w:hAnsi="Times" w:cs="Arial"/>
           <w:color w:val="000000" w:themeColor="text1"/>
         </w:rPr>
-        <w:t xml:space="preserve"> mortality rate </w:t>
+        <w:t xml:space="preserve"> mortality rat</w:t>
+      </w:r>
+      <w:r>
+        <w:rPr>
+          <w:rFonts w:ascii="Times" w:eastAsia="Times New Roman" w:hAnsi="Times" w:cs="Arial"/>
+          <w:color w:val="000000" w:themeColor="text1"/>
+        </w:rPr>
+        <w:t>io</w:t>
+      </w:r>
+      <w:r>
+        <w:rPr>
+          <w:rFonts w:ascii="Times" w:eastAsia="Times New Roman" w:hAnsi="Times" w:cs="Arial"/>
+          <w:color w:val="000000" w:themeColor="text1"/>
+        </w:rPr>
+        <w:t xml:space="preserve"> </w:t>
       </w:r>
       <w:r>
         <w:rPr>
@@ -11794,7 +12502,7 @@
           <w:rFonts w:ascii="Times" w:eastAsia="Times New Roman" w:hAnsi="Times" w:cs="Arial"/>
           <w:color w:val="000000" w:themeColor="text1"/>
         </w:rPr>
-        <w:t>of opioid-drug overdose in these control states continue</w:t>
+        <w:t>of opioid overdose in these control states continue</w:t>
       </w:r>
       <w:r>
         <w:rPr>
@@ -11822,7 +12530,21 @@
           <w:rFonts w:ascii="Times" w:eastAsia="Times New Roman" w:hAnsi="Times" w:cs="Arial"/>
           <w:color w:val="000000" w:themeColor="text1"/>
         </w:rPr>
-        <w:t xml:space="preserve"> after 2007. Based on the left graph, without implementing the regulation policy for opioid drugs, the average mortality rate </w:t>
+        <w:t xml:space="preserve"> after 2007. Based on the left graph, without implementing the regulation policy for opioid drugs, the average mortality rat</w:t>
+      </w:r>
+      <w:r>
+        <w:rPr>
+          <w:rFonts w:ascii="Times" w:eastAsia="Times New Roman" w:hAnsi="Times" w:cs="Arial"/>
+          <w:color w:val="000000" w:themeColor="text1"/>
+        </w:rPr>
+        <w:t>io</w:t>
+      </w:r>
+      <w:r>
+        <w:rPr>
+          <w:rFonts w:ascii="Times" w:eastAsia="Times New Roman" w:hAnsi="Times" w:cs="Arial"/>
+          <w:color w:val="000000" w:themeColor="text1"/>
+        </w:rPr>
+        <w:t xml:space="preserve"> </w:t>
       </w:r>
       <w:r>
         <w:rPr>
@@ -11836,7 +12558,7 @@
           <w:rFonts w:ascii="Times" w:eastAsia="Times New Roman" w:hAnsi="Times" w:cs="Arial"/>
           <w:color w:val="000000" w:themeColor="text1"/>
         </w:rPr>
-        <w:t xml:space="preserve">opioid-drug </w:t>
+        <w:t xml:space="preserve">opioid </w:t>
       </w:r>
       <w:r>
         <w:rPr>
@@ -11892,7 +12614,21 @@
           <w:rFonts w:ascii="Times" w:eastAsia="Times New Roman" w:hAnsi="Times" w:cs="Arial"/>
           <w:color w:val="000000" w:themeColor="text1"/>
         </w:rPr>
-        <w:t xml:space="preserve"> in 2011. However, after implementing the regulation policy for opioid drugs in 2012 at WA, the mortality rate of opioid-drug overdose in WA did not drop</w:t>
+        <w:t xml:space="preserve"> in 2011. However, after implementing the regulation policy for opioid drugs in 2012 at WA, the mortality rat</w:t>
+      </w:r>
+      <w:r>
+        <w:rPr>
+          <w:rFonts w:ascii="Times" w:eastAsia="Times New Roman" w:hAnsi="Times" w:cs="Arial"/>
+          <w:color w:val="000000" w:themeColor="text1"/>
+        </w:rPr>
+        <w:t>io</w:t>
+      </w:r>
+      <w:r>
+        <w:rPr>
+          <w:rFonts w:ascii="Times" w:eastAsia="Times New Roman" w:hAnsi="Times" w:cs="Arial"/>
+          <w:color w:val="000000" w:themeColor="text1"/>
+        </w:rPr>
+        <w:t xml:space="preserve"> of opioid overdose in WA did not drop</w:t>
       </w:r>
       <w:r>
         <w:rPr>
@@ -11927,7 +12663,21 @@
           <w:rFonts w:ascii="Times" w:eastAsia="Times New Roman" w:hAnsi="Times" w:cs="Arial"/>
           <w:color w:val="000000" w:themeColor="text1"/>
         </w:rPr>
-        <w:t xml:space="preserve">average mortality rate for the three comparison states </w:t>
+        <w:t>average mortality rat</w:t>
+      </w:r>
+      <w:r>
+        <w:rPr>
+          <w:rFonts w:ascii="Times" w:eastAsia="Times New Roman" w:hAnsi="Times" w:cs="Arial"/>
+          <w:color w:val="000000" w:themeColor="text1"/>
+        </w:rPr>
+        <w:t>io</w:t>
+      </w:r>
+      <w:r>
+        <w:rPr>
+          <w:rFonts w:ascii="Times" w:eastAsia="Times New Roman" w:hAnsi="Times" w:cs="Arial"/>
+          <w:color w:val="000000" w:themeColor="text1"/>
+        </w:rPr>
+        <w:t xml:space="preserve"> for the three comparison states </w:t>
       </w:r>
       <w:r>
         <w:rPr>
@@ -11983,7 +12733,21 @@
           <w:rFonts w:ascii="Times" w:eastAsia="Times New Roman" w:hAnsi="Times" w:cs="Arial"/>
           <w:color w:val="000000" w:themeColor="text1"/>
         </w:rPr>
-        <w:t xml:space="preserve"> while all of them held increasing tendencies of the mortality rate </w:t>
+        <w:t xml:space="preserve"> while all of them held increasing tendencies of the mortality rat</w:t>
+      </w:r>
+      <w:r>
+        <w:rPr>
+          <w:rFonts w:ascii="Times" w:eastAsia="Times New Roman" w:hAnsi="Times" w:cs="Arial"/>
+          <w:color w:val="000000" w:themeColor="text1"/>
+        </w:rPr>
+        <w:t>io</w:t>
+      </w:r>
+      <w:r>
+        <w:rPr>
+          <w:rFonts w:ascii="Times" w:eastAsia="Times New Roman" w:hAnsi="Times" w:cs="Arial"/>
+          <w:color w:val="000000" w:themeColor="text1"/>
+        </w:rPr>
+        <w:t xml:space="preserve"> </w:t>
       </w:r>
       <w:r>
         <w:rPr>
@@ -11997,7 +12761,21 @@
           <w:rFonts w:ascii="Times" w:eastAsia="Times New Roman" w:hAnsi="Times" w:cs="Arial"/>
           <w:color w:val="000000" w:themeColor="text1"/>
         </w:rPr>
-        <w:t>of opioid-drug overdose. The three comparison states still had an upward trend of mortality rate after 2012</w:t>
+        <w:t>of opioid overdose. The three comparison states still had an upward trend of mortality rat</w:t>
+      </w:r>
+      <w:r>
+        <w:rPr>
+          <w:rFonts w:ascii="Times" w:eastAsia="Times New Roman" w:hAnsi="Times" w:cs="Arial"/>
+          <w:color w:val="000000" w:themeColor="text1"/>
+        </w:rPr>
+        <w:t>io</w:t>
+      </w:r>
+      <w:r>
+        <w:rPr>
+          <w:rFonts w:ascii="Times" w:eastAsia="Times New Roman" w:hAnsi="Times" w:cs="Arial"/>
+          <w:color w:val="000000" w:themeColor="text1"/>
+        </w:rPr>
+        <w:t xml:space="preserve"> after 2012</w:t>
       </w:r>
       <w:r>
         <w:rPr>
@@ -12039,7 +12817,21 @@
           <w:rFonts w:ascii="Times" w:eastAsia="Times New Roman" w:hAnsi="Times" w:cs="Arial"/>
           <w:color w:val="000000" w:themeColor="text1"/>
         </w:rPr>
-        <w:t xml:space="preserve">. In general, the mortality rate in control states increased from about </w:t>
+        <w:t>. In general, the mortality rat</w:t>
+      </w:r>
+      <w:r>
+        <w:rPr>
+          <w:rFonts w:ascii="Times" w:eastAsia="Times New Roman" w:hAnsi="Times" w:cs="Arial"/>
+          <w:color w:val="000000" w:themeColor="text1"/>
+        </w:rPr>
+        <w:t>io</w:t>
+      </w:r>
+      <w:r>
+        <w:rPr>
+          <w:rFonts w:ascii="Times" w:eastAsia="Times New Roman" w:hAnsi="Times" w:cs="Arial"/>
+          <w:color w:val="000000" w:themeColor="text1"/>
+        </w:rPr>
+        <w:t xml:space="preserve"> in control states increased from about </w:t>
       </w:r>
       <w:r>
         <w:rPr>
@@ -12081,7 +12873,21 @@
           <w:rFonts w:ascii="Times" w:eastAsia="Times New Roman" w:hAnsi="Times" w:cs="Arial"/>
           <w:color w:val="000000" w:themeColor="text1"/>
         </w:rPr>
-        <w:t xml:space="preserve"> in 2015, and the mortality rate </w:t>
+        <w:t xml:space="preserve"> in 2015, and the mortality rat</w:t>
+      </w:r>
+      <w:r>
+        <w:rPr>
+          <w:rFonts w:ascii="Times" w:eastAsia="Times New Roman" w:hAnsi="Times" w:cs="Arial"/>
+          <w:color w:val="000000" w:themeColor="text1"/>
+        </w:rPr>
+        <w:t>io</w:t>
+      </w:r>
+      <w:r>
+        <w:rPr>
+          <w:rFonts w:ascii="Times" w:eastAsia="Times New Roman" w:hAnsi="Times" w:cs="Arial"/>
+          <w:color w:val="000000" w:themeColor="text1"/>
+        </w:rPr>
+        <w:t xml:space="preserve"> </w:t>
       </w:r>
       <w:r>
         <w:rPr>
@@ -12095,37 +12901,7 @@
           <w:rFonts w:ascii="Times" w:eastAsia="Times New Roman" w:hAnsi="Times" w:cs="Arial"/>
           <w:color w:val="000000" w:themeColor="text1"/>
         </w:rPr>
-        <w:t xml:space="preserve">of </w:t>
-      </w:r>
-      <w:r>
-        <w:rPr>
-          <w:rFonts w:ascii="Times" w:eastAsia="Times New Roman" w:hAnsi="Times" w:cs="Arial"/>
-          <w:color w:val="000000" w:themeColor="text1"/>
-        </w:rPr>
-        <w:t xml:space="preserve">an </w:t>
-      </w:r>
-      <w:r>
-        <w:rPr>
-          <w:rFonts w:ascii="Times" w:eastAsia="Times New Roman" w:hAnsi="Times" w:cs="Arial"/>
-          <w:color w:val="000000" w:themeColor="text1"/>
-        </w:rPr>
-        <w:t xml:space="preserve">opioid-drug </w:t>
-      </w:r>
-      <w:proofErr w:type="gramStart"/>
-      <w:r>
-        <w:rPr>
-          <w:rFonts w:ascii="Times" w:eastAsia="Times New Roman" w:hAnsi="Times" w:cs="Arial"/>
-          <w:color w:val="000000" w:themeColor="text1"/>
-        </w:rPr>
-        <w:t>overdose</w:t>
-      </w:r>
-      <w:proofErr w:type="gramEnd"/>
-      <w:r>
-        <w:rPr>
-          <w:rFonts w:ascii="Times" w:eastAsia="Times New Roman" w:hAnsi="Times" w:cs="Arial"/>
-          <w:color w:val="000000" w:themeColor="text1"/>
-        </w:rPr>
-        <w:t xml:space="preserve"> in Washington also rose from 2012 at about </w:t>
+        <w:t xml:space="preserve">of opioid overdose in Washington also rose from 2012 at about </w:t>
       </w:r>
       <w:r>
         <w:rPr>
@@ -12167,7 +12943,21 @@
           <w:rFonts w:ascii="Times" w:eastAsia="Times New Roman" w:hAnsi="Times" w:cs="Arial"/>
           <w:color w:val="000000" w:themeColor="text1"/>
         </w:rPr>
-        <w:t xml:space="preserve"> in 2015. Therefore, although the mortality rates </w:t>
+        <w:t xml:space="preserve"> in 2015. Therefore, although the mortality rat</w:t>
+      </w:r>
+      <w:r>
+        <w:rPr>
+          <w:rFonts w:ascii="Times" w:eastAsia="Times New Roman" w:hAnsi="Times" w:cs="Arial"/>
+          <w:color w:val="000000" w:themeColor="text1"/>
+        </w:rPr>
+        <w:t>io</w:t>
+      </w:r>
+      <w:r>
+        <w:rPr>
+          <w:rFonts w:ascii="Times" w:eastAsia="Times New Roman" w:hAnsi="Times" w:cs="Arial"/>
+          <w:color w:val="000000" w:themeColor="text1"/>
+        </w:rPr>
+        <w:t xml:space="preserve"> </w:t>
       </w:r>
       <w:r>
         <w:rPr>
@@ -12181,46 +12971,49 @@
           <w:rFonts w:ascii="Times" w:eastAsia="Times New Roman" w:hAnsi="Times" w:cs="Arial"/>
           <w:color w:val="000000" w:themeColor="text1"/>
         </w:rPr>
-        <w:t xml:space="preserve">of </w:t>
-      </w:r>
-      <w:r>
-        <w:rPr>
-          <w:rFonts w:ascii="Times" w:eastAsia="Times New Roman" w:hAnsi="Times" w:cs="Arial"/>
-          <w:color w:val="000000" w:themeColor="text1"/>
-        </w:rPr>
-        <w:t xml:space="preserve">an </w:t>
-      </w:r>
-      <w:r>
-        <w:rPr>
-          <w:rFonts w:ascii="Times" w:eastAsia="Times New Roman" w:hAnsi="Times" w:cs="Arial"/>
-          <w:color w:val="000000" w:themeColor="text1"/>
-        </w:rPr>
-        <w:t xml:space="preserve">opioid-drug </w:t>
-      </w:r>
-      <w:proofErr w:type="gramStart"/>
-      <w:r>
-        <w:rPr>
-          <w:rFonts w:ascii="Times" w:eastAsia="Times New Roman" w:hAnsi="Times" w:cs="Arial"/>
-          <w:color w:val="000000" w:themeColor="text1"/>
-        </w:rPr>
-        <w:t>over</w:t>
-      </w:r>
-      <w:bookmarkStart w:id="0" w:name="_GoBack"/>
-      <w:bookmarkEnd w:id="0"/>
-      <w:r>
-        <w:rPr>
-          <w:rFonts w:ascii="Times" w:eastAsia="Times New Roman" w:hAnsi="Times" w:cs="Arial"/>
-          <w:color w:val="000000" w:themeColor="text1"/>
-        </w:rPr>
-        <w:t>dose</w:t>
-      </w:r>
-      <w:proofErr w:type="gramEnd"/>
-      <w:r>
-        <w:rPr>
-          <w:rFonts w:ascii="Times" w:eastAsia="Times New Roman" w:hAnsi="Times" w:cs="Arial"/>
-          <w:color w:val="000000" w:themeColor="text1"/>
-        </w:rPr>
-        <w:t xml:space="preserve"> in Washington were lower than other control states on average after implementing the policy because Washington still had a rising trend of mortality rates of opioid-drug overdose after 2012, we conclude that the policy of opioid regulations did not have a positive impact on decreasing the mortality rate of opioid-drug overdose in Washington.</w:t>
+        <w:t xml:space="preserve">of opioid overdose in Washington </w:t>
+      </w:r>
+      <w:r>
+        <w:rPr>
+          <w:rFonts w:ascii="Times" w:eastAsia="Times New Roman" w:hAnsi="Times" w:cs="Arial"/>
+          <w:color w:val="000000" w:themeColor="text1"/>
+        </w:rPr>
+        <w:t>was</w:t>
+      </w:r>
+      <w:r>
+        <w:rPr>
+          <w:rFonts w:ascii="Times" w:eastAsia="Times New Roman" w:hAnsi="Times" w:cs="Arial"/>
+          <w:color w:val="000000" w:themeColor="text1"/>
+        </w:rPr>
+        <w:t xml:space="preserve"> lower than other control states on average after implementing the policy because Washington still had a rising trend of mortality rat</w:t>
+      </w:r>
+      <w:r>
+        <w:rPr>
+          <w:rFonts w:ascii="Times" w:eastAsia="Times New Roman" w:hAnsi="Times" w:cs="Arial"/>
+          <w:color w:val="000000" w:themeColor="text1"/>
+        </w:rPr>
+        <w:t>io</w:t>
+      </w:r>
+      <w:r>
+        <w:rPr>
+          <w:rFonts w:ascii="Times" w:eastAsia="Times New Roman" w:hAnsi="Times" w:cs="Arial"/>
+          <w:color w:val="000000" w:themeColor="text1"/>
+        </w:rPr>
+        <w:t xml:space="preserve"> of opioid overdose after 2012, we conclude that the policy of opioid regulations did not have a positive impact on decreasing the mortality rat</w:t>
+      </w:r>
+      <w:r>
+        <w:rPr>
+          <w:rFonts w:ascii="Times" w:eastAsia="Times New Roman" w:hAnsi="Times" w:cs="Arial"/>
+          <w:color w:val="000000" w:themeColor="text1"/>
+        </w:rPr>
+        <w:t>io</w:t>
+      </w:r>
+      <w:r>
+        <w:rPr>
+          <w:rFonts w:ascii="Times" w:eastAsia="Times New Roman" w:hAnsi="Times" w:cs="Arial"/>
+          <w:color w:val="000000" w:themeColor="text1"/>
+        </w:rPr>
+        <w:t xml:space="preserve"> of opioid overdose in Washington.</w:t>
       </w:r>
     </w:p>
     <w:p>
@@ -12417,30 +13210,340 @@
         <w:jc w:val="both"/>
         <w:rPr>
           <w:rFonts w:ascii="Times" w:hAnsi="Times" w:cs="AppleSystemUIFont"/>
-          <w:lang w:eastAsia="ko-KR"/>
-        </w:rPr>
-      </w:pPr>
-      <w:r>
-        <w:rPr>
-          <w:rFonts w:ascii="Times" w:eastAsia="Times New Roman" w:hAnsi="Times" w:cs="Arial"/>
-          <w:color w:val="000000" w:themeColor="text1"/>
-        </w:rPr>
-        <w:t xml:space="preserve">Despite key takeaways from this analysis, extracting causal information from drug policy analysis is still challenging. Many </w:t>
-      </w:r>
-      <w:r>
-        <w:rPr>
-          <w:rFonts w:ascii="Times" w:eastAsia="Times New Roman" w:hAnsi="Times" w:cs="Arial"/>
-          <w:color w:val="000000" w:themeColor="text1"/>
-        </w:rPr>
-        <w:t xml:space="preserve">states have enacted multiple opioid control policies as the opioid crisis </w:t>
-      </w:r>
-      <w:r>
-        <w:rPr>
-          <w:rFonts w:ascii="Times" w:eastAsia="Times New Roman" w:hAnsi="Times" w:cs="Arial"/>
-          <w:color w:val="000000" w:themeColor="text1"/>
-        </w:rPr>
-        <w:lastRenderedPageBreak/>
-        <w:t xml:space="preserve">has evolved </w:t>
+        </w:rPr>
+      </w:pPr>
+      <w:r>
+        <w:rPr>
+          <w:rFonts w:ascii="Times" w:eastAsia="Times New Roman" w:hAnsi="Times" w:cs="Arial"/>
+          <w:color w:val="000000" w:themeColor="text1"/>
+        </w:rPr>
+        <w:t xml:space="preserve">First, </w:t>
+      </w:r>
+      <w:r>
+        <w:rPr>
+          <w:rFonts w:ascii="Times" w:eastAsia="Times New Roman" w:hAnsi="Times" w:cs="Arial"/>
+          <w:color w:val="000000" w:themeColor="text1"/>
+        </w:rPr>
+        <w:t>to</w:t>
+      </w:r>
+      <w:r>
+        <w:rPr>
+          <w:rFonts w:ascii="Times" w:eastAsia="Times New Roman" w:hAnsi="Times" w:cs="Arial"/>
+          <w:color w:val="000000" w:themeColor="text1"/>
+        </w:rPr>
+        <w:t xml:space="preserve"> protect personal privacy, if the number of people in a given category (</w:t>
+      </w:r>
+      <w:proofErr w:type="gramStart"/>
+      <w:r>
+        <w:rPr>
+          <w:rFonts w:ascii="Times" w:eastAsia="Times New Roman" w:hAnsi="Times" w:cs="Arial"/>
+          <w:color w:val="000000" w:themeColor="text1"/>
+        </w:rPr>
+        <w:t>i.e.</w:t>
+      </w:r>
+      <w:proofErr w:type="gramEnd"/>
+      <w:r>
+        <w:rPr>
+          <w:rFonts w:ascii="Times" w:eastAsia="Times New Roman" w:hAnsi="Times" w:cs="Arial"/>
+          <w:color w:val="000000" w:themeColor="text1"/>
+        </w:rPr>
+        <w:t xml:space="preserve"> one county/year/cause of death category) is less than 10, the US Vital Statistics agency will not record such data. Hence, the </w:t>
+      </w:r>
+      <w:r>
+        <w:rPr>
+          <w:rFonts w:ascii="Times" w:eastAsia="Times New Roman" w:hAnsi="Times" w:cs="Arial"/>
+          <w:color w:val="000000" w:themeColor="text1"/>
+        </w:rPr>
+        <w:t>actual</w:t>
+      </w:r>
+      <w:r>
+        <w:rPr>
+          <w:rFonts w:ascii="Times" w:eastAsia="Times New Roman" w:hAnsi="Times" w:cs="Arial"/>
+          <w:color w:val="000000" w:themeColor="text1"/>
+        </w:rPr>
+        <w:t xml:space="preserve"> values of total deaths of opioid overdose will be higher than the data we used in this case, so the </w:t>
+      </w:r>
+      <w:r>
+        <w:rPr>
+          <w:rFonts w:ascii="Times" w:eastAsia="Times New Roman" w:hAnsi="Times" w:cs="Arial"/>
+          <w:color w:val="000000" w:themeColor="text1"/>
+        </w:rPr>
+        <w:t>actual</w:t>
+      </w:r>
+      <w:r>
+        <w:rPr>
+          <w:rFonts w:ascii="Times" w:eastAsia="Times New Roman" w:hAnsi="Times" w:cs="Arial"/>
+          <w:color w:val="000000" w:themeColor="text1"/>
+        </w:rPr>
+        <w:t xml:space="preserve"> average mortality rat</w:t>
+      </w:r>
+      <w:r>
+        <w:rPr>
+          <w:rFonts w:ascii="Times" w:eastAsia="Times New Roman" w:hAnsi="Times" w:cs="Arial"/>
+          <w:color w:val="000000" w:themeColor="text1"/>
+        </w:rPr>
+        <w:t>io</w:t>
+      </w:r>
+      <w:r>
+        <w:rPr>
+          <w:rFonts w:ascii="Times" w:eastAsia="Times New Roman" w:hAnsi="Times" w:cs="Arial"/>
+          <w:color w:val="000000" w:themeColor="text1"/>
+        </w:rPr>
+        <w:t>s of opioid overdose per capita will also be higher than the mortality rat</w:t>
+      </w:r>
+      <w:r>
+        <w:rPr>
+          <w:rFonts w:ascii="Times" w:eastAsia="Times New Roman" w:hAnsi="Times" w:cs="Arial"/>
+          <w:color w:val="000000" w:themeColor="text1"/>
+        </w:rPr>
+        <w:t>io</w:t>
+      </w:r>
+      <w:r>
+        <w:rPr>
+          <w:rFonts w:ascii="Times" w:eastAsia="Times New Roman" w:hAnsi="Times" w:cs="Arial"/>
+          <w:color w:val="000000" w:themeColor="text1"/>
+        </w:rPr>
+        <w:t xml:space="preserve">s we calculated. Second, </w:t>
+      </w:r>
+      <w:r>
+        <w:rPr>
+          <w:rFonts w:ascii="Times" w:hAnsi="Times" w:cs="AppleSystemUIFont"/>
+        </w:rPr>
+        <w:t>since the U.S. census is conducted every ten years, the population data for all years except for 2010, which is determined, are estimated rather than statistical.  In addition, there are numerous ways that the population from census inquiry goes wrong, including non-response, measurement, inaccurate statistical unit definitions, and even the investigators' prejudice</w:t>
+      </w:r>
+      <w:r>
+        <w:rPr>
+          <w:rFonts w:ascii="Times" w:hAnsi="Times" w:cs="AppleSystemUIFont"/>
+        </w:rPr>
+        <w:t xml:space="preserve"> [3]</w:t>
+      </w:r>
+      <w:r>
+        <w:rPr>
+          <w:rFonts w:ascii="Times" w:hAnsi="Times" w:cs="AppleSystemUIFont"/>
+        </w:rPr>
+        <w:t xml:space="preserve">. Therefore, the </w:t>
+      </w:r>
+      <w:r>
+        <w:rPr>
+          <w:rFonts w:ascii="Times" w:hAnsi="Times" w:cs="AppleSystemUIFont"/>
+        </w:rPr>
+        <w:t>actual</w:t>
+      </w:r>
+      <w:r>
+        <w:rPr>
+          <w:rFonts w:ascii="Times" w:hAnsi="Times" w:cs="AppleSystemUIFont"/>
+        </w:rPr>
+        <w:t xml:space="preserve"> population may </w:t>
+      </w:r>
+      <w:r>
+        <w:rPr>
+          <w:rFonts w:ascii="Times" w:hAnsi="Times" w:cs="AppleSystemUIFont"/>
+        </w:rPr>
+        <w:t>differ</w:t>
+      </w:r>
+      <w:r>
+        <w:rPr>
+          <w:rFonts w:ascii="Times" w:hAnsi="Times" w:cs="AppleSystemUIFont"/>
+        </w:rPr>
+        <w:t xml:space="preserve"> from the data we used here, but we can't get the most realistic data, so these analyses may not fully reflect the </w:t>
+      </w:r>
+      <w:r>
+        <w:rPr>
+          <w:rFonts w:ascii="Times" w:hAnsi="Times" w:cs="AppleSystemUIFont"/>
+        </w:rPr>
+        <w:t>real</w:t>
+      </w:r>
+      <w:r>
+        <w:rPr>
+          <w:rFonts w:ascii="Times" w:hAnsi="Times" w:cs="AppleSystemUIFont"/>
+        </w:rPr>
+        <w:t xml:space="preserve"> situation. Third, our control states were selected based on </w:t>
+      </w:r>
+      <w:r>
+        <w:rPr>
+          <w:rFonts w:ascii="Times" w:eastAsia="Times New Roman" w:hAnsi="Times" w:cs="Arial"/>
+          <w:color w:val="000000" w:themeColor="text1"/>
+        </w:rPr>
+        <w:t>similar population sizes and opioid dispense rates</w:t>
+      </w:r>
+      <w:r>
+        <w:rPr>
+          <w:rFonts w:ascii="Times" w:hAnsi="Times" w:cs="AppleSystemUIFont"/>
+        </w:rPr>
+        <w:t>. Still, we</w:t>
+      </w:r>
+      <w:r>
+        <w:rPr>
+          <w:rFonts w:ascii="Times" w:hAnsi="Times" w:cs="AppleSystemUIFont"/>
+        </w:rPr>
+        <w:t xml:space="preserve"> did not </w:t>
+      </w:r>
+      <w:r>
+        <w:rPr>
+          <w:rFonts w:ascii="Times" w:hAnsi="Times" w:cs="AppleSystemUIFont"/>
+        </w:rPr>
+        <w:t>consider</w:t>
+      </w:r>
+      <w:r>
+        <w:rPr>
+          <w:rFonts w:ascii="Times" w:hAnsi="Times" w:cs="AppleSystemUIFont"/>
+        </w:rPr>
+        <w:t xml:space="preserve"> other similar factors</w:t>
+      </w:r>
+      <w:r>
+        <w:rPr>
+          <w:rFonts w:ascii="Times" w:hAnsi="Times" w:cs="AppleSystemUIFont"/>
+        </w:rPr>
+        <w:t>,</w:t>
+      </w:r>
+      <w:r>
+        <w:rPr>
+          <w:rFonts w:ascii="Times" w:hAnsi="Times" w:cs="AppleSystemUIFont"/>
+        </w:rPr>
+        <w:t xml:space="preserve"> such as income and education levels, so our analysis may be somewhat one-sided.</w:t>
+      </w:r>
+      <w:r>
+        <w:rPr>
+          <w:rFonts w:ascii="Times" w:hAnsi="Times" w:cs="AppleSystemUIFont"/>
+        </w:rPr>
+        <w:t xml:space="preserve"> </w:t>
+      </w:r>
+      <w:proofErr w:type="gramStart"/>
+      <w:r>
+        <w:rPr>
+          <w:rFonts w:ascii="Times" w:hAnsi="Times" w:cs="AppleSystemUIFont"/>
+        </w:rPr>
+        <w:t>Last but not least</w:t>
+      </w:r>
+      <w:proofErr w:type="gramEnd"/>
+      <w:r>
+        <w:rPr>
+          <w:rFonts w:ascii="Times" w:hAnsi="Times" w:cs="AppleSystemUIFont"/>
+        </w:rPr>
+        <w:t>, most states have generally enacted multiple opioid control policies as the opioid crisis has evolved for decades. For example, many states implemented some combination of naloxone laws, Good Samaritan laws, and medical marijuana laws during 2015-2017. In addition to pre-existing prescription drug monitoring program (PDMP) laws, by 2017</w:t>
+      </w:r>
+      <w:r>
+        <w:rPr>
+          <w:rFonts w:ascii="Times" w:hAnsi="Times" w:cs="AppleSystemUIFont"/>
+        </w:rPr>
+        <w:t>, most</w:t>
+      </w:r>
+      <w:r>
+        <w:rPr>
+          <w:rFonts w:ascii="Times" w:hAnsi="Times" w:cs="AppleSystemUIFont"/>
+        </w:rPr>
+        <w:t xml:space="preserve"> states had implemented at least 3 of these </w:t>
+      </w:r>
+      <w:r>
+        <w:rPr>
+          <w:rFonts w:ascii="Times" w:hAnsi="Times" w:cs="AppleSystemUIFont"/>
+        </w:rPr>
+        <w:t>four</w:t>
+      </w:r>
+      <w:r>
+        <w:rPr>
+          <w:rFonts w:ascii="Times" w:hAnsi="Times" w:cs="AppleSystemUIFont"/>
+        </w:rPr>
+        <w:t xml:space="preserve"> categories of policies [</w:t>
+      </w:r>
+      <w:r>
+        <w:rPr>
+          <w:rFonts w:ascii="Times" w:hAnsi="Times" w:cs="AppleSystemUIFont"/>
+        </w:rPr>
+        <w:t>4</w:t>
+      </w:r>
+      <w:r>
+        <w:rPr>
+          <w:rFonts w:ascii="Times" w:hAnsi="Times" w:cs="AppleSystemUIFont"/>
+        </w:rPr>
+        <w:t xml:space="preserve">]. Therefore, it will be unreasonable to put too much emphasis on specific </w:t>
+      </w:r>
+      <w:r>
+        <w:rPr>
+          <w:rFonts w:ascii="Times" w:hAnsi="Times" w:cs="AppleSystemUIFont"/>
+        </w:rPr>
+        <w:t>time points</w:t>
+      </w:r>
+      <w:r>
+        <w:rPr>
+          <w:rFonts w:ascii="Times" w:hAnsi="Times" w:cs="AppleSystemUIFont"/>
+        </w:rPr>
+        <w:t xml:space="preserve">, namely the </w:t>
+      </w:r>
+      <w:r>
+        <w:rPr>
+          <w:rFonts w:ascii="Times" w:hAnsi="Times" w:cs="AppleSystemUIFont"/>
+        </w:rPr>
+        <w:t>years</w:t>
+      </w:r>
+      <w:r>
+        <w:rPr>
+          <w:rFonts w:ascii="Times" w:hAnsi="Times" w:cs="AppleSystemUIFont"/>
+        </w:rPr>
+        <w:t xml:space="preserve"> 2007 (Texas), 2010 (Florida),</w:t>
+      </w:r>
+      <w:r>
+        <w:rPr>
+          <w:rFonts w:ascii="Times" w:hAnsi="Times" w:cs="AppleSystemUIFont"/>
+        </w:rPr>
+        <w:t xml:space="preserve"> and</w:t>
+      </w:r>
+      <w:r>
+        <w:rPr>
+          <w:rFonts w:ascii="Times" w:hAnsi="Times" w:cs="AppleSystemUIFont"/>
+        </w:rPr>
+        <w:t xml:space="preserve"> 201</w:t>
+      </w:r>
+      <w:r>
+        <w:rPr>
+          <w:rFonts w:ascii="Times" w:hAnsi="Times" w:cs="AppleSystemUIFont"/>
+        </w:rPr>
+        <w:t>2</w:t>
+      </w:r>
+      <w:r>
+        <w:rPr>
+          <w:rFonts w:ascii="Times" w:hAnsi="Times" w:cs="AppleSystemUIFont"/>
+        </w:rPr>
+        <w:t xml:space="preserve"> (Washington). For the same reason, it is almost impossible to identify perfect comparison states which were not impacted by the policy of interest at all. These factors serve to complicate </w:t>
+      </w:r>
+      <w:r>
+        <w:rPr>
+          <w:rFonts w:ascii="Times" w:hAnsi="Times" w:cs="AppleSystemUIFont"/>
+        </w:rPr>
+        <w:t xml:space="preserve">the </w:t>
+      </w:r>
+      <w:r>
+        <w:rPr>
+          <w:rFonts w:ascii="Times" w:hAnsi="Times" w:cs="AppleSystemUIFont"/>
+        </w:rPr>
+        <w:t>accurate evaluation of opioid policy effectiveness.</w:t>
+      </w:r>
+      <w:r>
+        <w:rPr>
+          <w:rFonts w:ascii="Times" w:hAnsi="Times" w:cs="AppleSystemUIFont"/>
+        </w:rPr>
+        <w:t xml:space="preserve"> In general, </w:t>
+      </w:r>
+      <w:r>
+        <w:rPr>
+          <w:rFonts w:ascii="Times" w:eastAsia="Times New Roman" w:hAnsi="Times" w:cs="Arial"/>
+          <w:color w:val="000000" w:themeColor="text1"/>
+        </w:rPr>
+        <w:t>de</w:t>
+      </w:r>
+      <w:r>
+        <w:rPr>
+          <w:rFonts w:ascii="Times" w:eastAsia="Times New Roman" w:hAnsi="Times" w:cs="Arial"/>
+          <w:color w:val="000000" w:themeColor="text1"/>
+        </w:rPr>
+        <w:t xml:space="preserve">spite key takeaways from this analysis, extracting causal information from drug policy analysis is still challenging. Many </w:t>
+      </w:r>
+      <w:r>
+        <w:rPr>
+          <w:rFonts w:ascii="Times" w:eastAsia="Times New Roman" w:hAnsi="Times" w:cs="Arial"/>
+          <w:color w:val="000000" w:themeColor="text1"/>
+        </w:rPr>
+        <w:t xml:space="preserve">states have enacted multiple opioid control policies as the opioid crisis has evolved </w:t>
       </w:r>
       <w:r>
         <w:rPr>
@@ -12649,21 +13752,18 @@
     <w:p>
       <w:pPr>
         <w:shd w:val="clear" w:color="auto" w:fill="FFFFFF"/>
+        <w:spacing w:line="360" w:lineRule="auto"/>
         <w:jc w:val="both"/>
         <w:rPr>
           <w:rFonts w:ascii="Times" w:eastAsia="Times New Roman" w:hAnsi="Times" w:cs="Arial"/>
           <w:b/>
           <w:bCs/>
-          <w:color w:val="FF0000"/>
+          <w:color w:val="000000" w:themeColor="text1"/>
           <w:sz w:val="32"/>
           <w:szCs w:val="32"/>
         </w:rPr>
       </w:pPr>
-    </w:p>
-    <w:p>
-      <w:pPr>
-        <w:shd w:val="clear" w:color="auto" w:fill="FFFFFF"/>
-        <w:jc w:val="both"/>
+      <w:r>
         <w:rPr>
           <w:rFonts w:ascii="Times" w:eastAsia="Times New Roman" w:hAnsi="Times" w:cs="Arial"/>
           <w:b/>
@@ -12672,32 +13772,9 @@
           <w:sz w:val="32"/>
           <w:szCs w:val="32"/>
         </w:rPr>
-      </w:pPr>
-      <w:r>
-        <w:rPr>
-          <w:rFonts w:ascii="Times" w:eastAsia="Times New Roman" w:hAnsi="Times" w:cs="Arial"/>
-          <w:b/>
-          <w:bCs/>
-          <w:color w:val="000000" w:themeColor="text1"/>
-          <w:sz w:val="32"/>
-          <w:szCs w:val="32"/>
-        </w:rPr>
+        <w:lastRenderedPageBreak/>
         <w:t>Conclusion</w:t>
       </w:r>
-    </w:p>
-    <w:p>
-      <w:pPr>
-        <w:shd w:val="clear" w:color="auto" w:fill="FFFFFF"/>
-        <w:jc w:val="both"/>
-        <w:rPr>
-          <w:rFonts w:ascii="Times" w:eastAsia="Times New Roman" w:hAnsi="Times" w:cs="Arial"/>
-          <w:b/>
-          <w:bCs/>
-          <w:color w:val="FF0000"/>
-          <w:sz w:val="32"/>
-          <w:szCs w:val="32"/>
-        </w:rPr>
-      </w:pPr>
     </w:p>
     <w:p>
       <w:pPr>
@@ -12716,49 +13793,149 @@
           <w:rFonts w:ascii="Times" w:eastAsia="Times New Roman" w:hAnsi="Times" w:cs="Arial"/>
           <w:color w:val="000000" w:themeColor="text1"/>
         </w:rPr>
-        <w:t>Based on this analysis, Florida and Texas have been able to implement successful policies to combat the opioid epidemic</w:t>
-      </w:r>
-      <w:r>
-        <w:rPr>
-          <w:rFonts w:ascii="Times" w:eastAsia="Times New Roman" w:hAnsi="Times" w:cs="Arial"/>
-          <w:color w:val="000000" w:themeColor="text1"/>
-        </w:rPr>
-        <w:t>. They should</w:t>
-      </w:r>
-      <w:r>
-        <w:rPr>
-          <w:rFonts w:ascii="Times" w:eastAsia="Times New Roman" w:hAnsi="Times" w:cs="Arial"/>
-          <w:color w:val="000000" w:themeColor="text1"/>
-        </w:rPr>
-        <w:t xml:space="preserve"> be used as a best practice case study for other states </w:t>
-      </w:r>
-      <w:r>
-        <w:rPr>
-          <w:rFonts w:ascii="Times" w:eastAsia="Times New Roman" w:hAnsi="Times" w:cs="Arial"/>
-          <w:color w:val="000000" w:themeColor="text1"/>
-        </w:rPr>
-        <w:t>that struggle to reduce</w:t>
-      </w:r>
-      <w:r>
-        <w:rPr>
-          <w:rFonts w:ascii="Times" w:eastAsia="Times New Roman" w:hAnsi="Times" w:cs="Arial"/>
-          <w:color w:val="000000" w:themeColor="text1"/>
-        </w:rPr>
-        <w:t xml:space="preserve"> opioid deaths and over-prescription of opioids.  Conversely, Washington’s policy in 2012 </w:t>
-      </w:r>
-      <w:r>
-        <w:rPr>
-          <w:rFonts w:ascii="Times" w:eastAsia="Times New Roman" w:hAnsi="Times" w:cs="Arial"/>
-          <w:color w:val="000000" w:themeColor="text1"/>
-        </w:rPr>
-        <w:t>is</w:t>
-      </w:r>
-      <w:r>
-        <w:rPr>
-          <w:rFonts w:ascii="Times" w:eastAsia="Times New Roman" w:hAnsi="Times" w:cs="Arial"/>
-          <w:color w:val="000000" w:themeColor="text1"/>
-        </w:rPr>
-        <w:t xml:space="preserve"> relatively ineffective at combating the opioid epidemic and should be updated to follow Florida’s implementation, which has been substantially more successful.</w:t>
+        <w:t xml:space="preserve">Based on the above analysis, the regulation policy of Florida was successful, it played an important role in dramatically lowering the average rate of opioid shipments per capita and significantly reversing the general upward trend in the average mortality ratio of opioid overdose per capita. While we did not analyze the effects of Texas's regulation policy on opioid shipments and only focused on researching the effects of Texas's regulation policy on the mortality ratio of opioid overdose, it was still obvious that Texas was also able to implement effective policies to reduce the average mortality ratio of opioid overdose per capita. However, compared </w:t>
+      </w:r>
+      <w:r>
+        <w:rPr>
+          <w:rFonts w:ascii="Times" w:eastAsia="Times New Roman" w:hAnsi="Times" w:cs="Arial"/>
+          <w:color w:val="000000" w:themeColor="text1"/>
+        </w:rPr>
+        <w:t>with Florida</w:t>
+      </w:r>
+      <w:r>
+        <w:rPr>
+          <w:rFonts w:ascii="Times" w:eastAsia="Times New Roman" w:hAnsi="Times" w:cs="Arial"/>
+          <w:color w:val="000000" w:themeColor="text1"/>
+        </w:rPr>
+        <w:t>, the effect of Texas's regulation policy in this respect was not as evident as that of Florida's policy. In general, although both states had reduced the mortality ratio of opioid overdose after implementing their policies, Florida's mortality rat</w:t>
+      </w:r>
+      <w:r>
+        <w:rPr>
+          <w:rFonts w:ascii="Times" w:eastAsia="Times New Roman" w:hAnsi="Times" w:cs="Arial"/>
+          <w:color w:val="000000" w:themeColor="text1"/>
+        </w:rPr>
+        <w:t>io</w:t>
+      </w:r>
+      <w:r>
+        <w:rPr>
+          <w:rFonts w:ascii="Times" w:eastAsia="Times New Roman" w:hAnsi="Times" w:cs="Arial"/>
+          <w:color w:val="000000" w:themeColor="text1"/>
+        </w:rPr>
+        <w:t xml:space="preserve"> was greatly reduced, while the rate reduction of the mortality ratio of opioid overdose in Texas was not a huge degree. Conversely, Washington’s policy in 2012 is relatively ineffective at combating the opioid epidemic because the regulation policy of Washington did not result in declining trends of the average rate of opioid shipments per capita and the average mortality ratio of opioid overdose per capita.</w:t>
+      </w:r>
+      <w:r>
+        <w:rPr>
+          <w:rFonts w:ascii="Times" w:eastAsia="Times New Roman" w:hAnsi="Times" w:cs="Arial"/>
+          <w:color w:val="000000" w:themeColor="text1"/>
+        </w:rPr>
+        <w:t xml:space="preserve"> </w:t>
+      </w:r>
+      <w:r>
+        <w:rPr>
+          <w:rFonts w:ascii="Times" w:eastAsia="Times New Roman" w:hAnsi="Times" w:cs="Arial"/>
+          <w:color w:val="000000" w:themeColor="text1"/>
+        </w:rPr>
+        <w:t>To conclude</w:t>
+      </w:r>
+      <w:r>
+        <w:rPr>
+          <w:rFonts w:ascii="Times" w:eastAsia="Times New Roman" w:hAnsi="Times" w:cs="Arial"/>
+          <w:color w:val="000000" w:themeColor="text1"/>
+        </w:rPr>
+        <w:t xml:space="preserve">, </w:t>
+      </w:r>
+      <w:proofErr w:type="gramStart"/>
+      <w:r>
+        <w:rPr>
+          <w:rFonts w:ascii="Times" w:eastAsia="Times New Roman" w:hAnsi="Times" w:cs="Arial"/>
+          <w:color w:val="000000" w:themeColor="text1"/>
+        </w:rPr>
+        <w:t>in order to</w:t>
+      </w:r>
+      <w:proofErr w:type="gramEnd"/>
+      <w:r>
+        <w:rPr>
+          <w:rFonts w:ascii="Times" w:eastAsia="Times New Roman" w:hAnsi="Times" w:cs="Arial"/>
+          <w:color w:val="000000" w:themeColor="text1"/>
+        </w:rPr>
+        <w:t xml:space="preserve"> ensure the effective control of opioid shipments and</w:t>
+      </w:r>
+      <w:r>
+        <w:rPr>
+          <w:rFonts w:ascii="Times" w:eastAsia="Times New Roman" w:hAnsi="Times" w:cs="Arial"/>
+          <w:color w:val="000000" w:themeColor="text1"/>
+        </w:rPr>
+        <w:t xml:space="preserve"> deaths of opioid overdose, </w:t>
+      </w:r>
+      <w:r>
+        <w:rPr>
+          <w:rFonts w:ascii="Times" w:eastAsia="Times New Roman" w:hAnsi="Times" w:cs="Arial"/>
+          <w:color w:val="000000" w:themeColor="text1"/>
+        </w:rPr>
+        <w:t xml:space="preserve">other states should follow Florida’s </w:t>
+      </w:r>
+      <w:r>
+        <w:rPr>
+          <w:rFonts w:ascii="Times" w:eastAsia="Times New Roman" w:hAnsi="Times" w:cs="Arial"/>
+          <w:color w:val="000000" w:themeColor="text1"/>
+        </w:rPr>
+        <w:t>policies</w:t>
+      </w:r>
+      <w:r>
+        <w:rPr>
+          <w:rFonts w:ascii="Times" w:eastAsia="Times New Roman" w:hAnsi="Times" w:cs="Arial"/>
+          <w:color w:val="000000" w:themeColor="text1"/>
+        </w:rPr>
+        <w:t xml:space="preserve"> which ha</w:t>
+      </w:r>
+      <w:r>
+        <w:rPr>
+          <w:rFonts w:ascii="Times" w:eastAsia="Times New Roman" w:hAnsi="Times" w:cs="Arial"/>
+          <w:color w:val="000000" w:themeColor="text1"/>
+        </w:rPr>
+        <w:t xml:space="preserve">d </w:t>
+      </w:r>
+      <w:r>
+        <w:rPr>
+          <w:rFonts w:ascii="Times" w:eastAsia="Times New Roman" w:hAnsi="Times" w:cs="Arial"/>
+          <w:color w:val="000000" w:themeColor="text1"/>
+        </w:rPr>
+        <w:t xml:space="preserve">been </w:t>
+      </w:r>
+      <w:r>
+        <w:rPr>
+          <w:rFonts w:ascii="Times" w:eastAsia="Times New Roman" w:hAnsi="Times" w:cs="Arial"/>
+          <w:color w:val="000000" w:themeColor="text1"/>
+        </w:rPr>
+        <w:t xml:space="preserve">shown to have significant effects on reducing both </w:t>
+      </w:r>
+      <w:r>
+        <w:rPr>
+          <w:rFonts w:ascii="Times" w:eastAsia="Times New Roman" w:hAnsi="Times" w:cs="Arial"/>
+          <w:color w:val="000000" w:themeColor="text1"/>
+        </w:rPr>
+        <w:t xml:space="preserve">the average rate of opioid shipments </w:t>
+      </w:r>
+      <w:r>
+        <w:rPr>
+          <w:rFonts w:ascii="Times" w:eastAsia="Times New Roman" w:hAnsi="Times" w:cs="Arial"/>
+          <w:color w:val="000000" w:themeColor="text1"/>
+        </w:rPr>
+        <w:t>and the death ratio of opioid overdose</w:t>
+      </w:r>
+      <w:r>
+        <w:rPr>
+          <w:rFonts w:ascii="Times" w:eastAsia="Times New Roman" w:hAnsi="Times" w:cs="Arial"/>
+          <w:color w:val="000000" w:themeColor="text1"/>
+        </w:rPr>
+        <w:t xml:space="preserve"> per capita</w:t>
+      </w:r>
+      <w:r>
+        <w:rPr>
+          <w:rFonts w:ascii="Times" w:eastAsia="Times New Roman" w:hAnsi="Times" w:cs="Arial"/>
+          <w:color w:val="000000" w:themeColor="text1"/>
+        </w:rPr>
+        <w:t>.</w:t>
       </w:r>
     </w:p>
     <w:p>
@@ -12769,7 +13946,8 @@
         <w:spacing w:line="360" w:lineRule="auto"/>
         <w:jc w:val="both"/>
         <w:rPr>
-          <w:rFonts w:ascii="Times" w:hAnsi="Times" w:cs="AppleSystemUIFont"/>
+          <w:rFonts w:ascii="Times" w:eastAsia="Times New Roman" w:hAnsi="Times" w:cs="Arial"/>
+          <w:color w:val="000000" w:themeColor="text1"/>
         </w:rPr>
       </w:pPr>
     </w:p>
@@ -13052,7 +14230,7 @@
 </file>
 
 <file path=word/endnotes.xml><?xml version="1.0" encoding="utf-8"?>
-<w:endnotes xmlns:wpc="http://schemas.microsoft.com/office/word/2010/wordprocessingCanvas" xmlns:cx="http://schemas.microsoft.com/office/drawing/2014/chartex" xmlns:cx1="http://schemas.microsoft.com/office/drawing/2015/9/8/chartex" xmlns:cx2="http://schemas.microsoft.com/office/drawing/2015/10/21/chartex" xmlns:cx3="http://schemas.microsoft.com/office/drawing/2016/5/9/chartex" xmlns:cx4="http://schemas.microsoft.com/office/drawing/2016/5/10/chartex" xmlns:cx5="http://schemas.microsoft.com/office/drawing/2016/5/11/chartex" xmlns:cx6="http://schemas.microsoft.com/office/drawing/2016/5/12/chartex" xmlns:cx7="http://schemas.microsoft.com/office/drawing/2016/5/13/chartex" xmlns:cx8="http://schemas.microsoft.com/office/drawing/2016/5/14/chartex" xmlns:mc="http://schemas.openxmlformats.org/markup-compatibility/2006" xmlns:aink="http://schemas.microsoft.com/office/drawing/2016/ink" xmlns:am3d="http://schemas.microsoft.com/office/drawing/2017/model3d" xmlns:o="urn:schemas-microsoft-com:office:office" xmlns:r="http://schemas.openxmlformats.org/officeDocument/2006/relationships" xmlns:m="http://schemas.openxmlformats.org/officeDocument/2006/math" xmlns:v="urn:schemas-microsoft-com:vml" xmlns:wp14="http://schemas.microsoft.com/office/word/2010/wordprocessingDrawing" xmlns:wp="http://schemas.openxmlformats.org/drawingml/2006/wordprocessingDrawing" xmlns:w10="urn:schemas-microsoft-com:office:word" xmlns:w="http://schemas.openxmlformats.org/wordprocessingml/2006/main" xmlns:w14="http://schemas.microsoft.com/office/word/2010/wordml" xmlns:w15="http://schemas.microsoft.com/office/word/2012/wordml" xmlns:w16cid="http://schemas.microsoft.com/office/word/2016/wordml/cid" xmlns:w16se="http://schemas.microsoft.com/office/word/2015/wordml/symex" xmlns:wpg="http://schemas.microsoft.com/office/word/2010/wordprocessingGroup" xmlns:wpi="http://schemas.microsoft.com/office/word/2010/wordprocessingInk" xmlns:wne="http://schemas.microsoft.com/office/word/2006/wordml" xmlns:wps="http://schemas.microsoft.com/office/word/2010/wordprocessingShape" mc:Ignorable="w14 w15 w16se w16cid wp14">
+<w:endnotes xmlns:wpc="http://schemas.microsoft.com/office/word/2010/wordprocessingCanvas" xmlns:cx="http://schemas.microsoft.com/office/drawing/2014/chartex" xmlns:cx1="http://schemas.microsoft.com/office/drawing/2015/9/8/chartex" xmlns:cx2="http://schemas.microsoft.com/office/drawing/2015/10/21/chartex" xmlns:cx3="http://schemas.microsoft.com/office/drawing/2016/5/9/chartex" xmlns:cx4="http://schemas.microsoft.com/office/drawing/2016/5/10/chartex" xmlns:cx5="http://schemas.microsoft.com/office/drawing/2016/5/11/chartex" xmlns:cx6="http://schemas.microsoft.com/office/drawing/2016/5/12/chartex" xmlns:cx7="http://schemas.microsoft.com/office/drawing/2016/5/13/chartex" xmlns:cx8="http://schemas.microsoft.com/office/drawing/2016/5/14/chartex" xmlns:mc="http://schemas.openxmlformats.org/markup-compatibility/2006" xmlns:aink="http://schemas.microsoft.com/office/drawing/2016/ink" xmlns:am3d="http://schemas.microsoft.com/office/drawing/2017/model3d" xmlns:o="urn:schemas-microsoft-com:office:office" xmlns:oel="http://schemas.microsoft.com/office/2019/extlst" xmlns:r="http://schemas.openxmlformats.org/officeDocument/2006/relationships" xmlns:m="http://schemas.openxmlformats.org/officeDocument/2006/math" xmlns:v="urn:schemas-microsoft-com:vml" xmlns:wp14="http://schemas.microsoft.com/office/word/2010/wordprocessingDrawing" xmlns:wp="http://schemas.openxmlformats.org/drawingml/2006/wordprocessingDrawing" xmlns:w10="urn:schemas-microsoft-com:office:word" xmlns:w="http://schemas.openxmlformats.org/wordprocessingml/2006/main" xmlns:w14="http://schemas.microsoft.com/office/word/2010/wordml" xmlns:w15="http://schemas.microsoft.com/office/word/2012/wordml" xmlns:w16cex="http://schemas.microsoft.com/office/word/2018/wordml/cex" xmlns:w16cid="http://schemas.microsoft.com/office/word/2016/wordml/cid" xmlns:w16="http://schemas.microsoft.com/office/word/2018/wordml" xmlns:w16sdtdh="http://schemas.microsoft.com/office/word/2020/wordml/sdtdatahash" xmlns:w16se="http://schemas.microsoft.com/office/word/2015/wordml/symex" xmlns:wpg="http://schemas.microsoft.com/office/word/2010/wordprocessingGroup" xmlns:wpi="http://schemas.microsoft.com/office/word/2010/wordprocessingInk" xmlns:wne="http://schemas.microsoft.com/office/word/2006/wordml" xmlns:wps="http://schemas.microsoft.com/office/word/2010/wordprocessingShape" mc:Ignorable="w14 w15 w16se w16cid w16 w16cex w16sdtdh wp14">
   <w:endnote w:type="separator" w:id="-1">
     <w:p>
       <w:r>
@@ -13071,7 +14249,7 @@
 </file>
 
 <file path=word/footer1.xml><?xml version="1.0" encoding="utf-8"?>
-<w:ftr xmlns:wpc="http://schemas.microsoft.com/office/word/2010/wordprocessingCanvas" xmlns:cx="http://schemas.microsoft.com/office/drawing/2014/chartex" xmlns:cx1="http://schemas.microsoft.com/office/drawing/2015/9/8/chartex" xmlns:cx2="http://schemas.microsoft.com/office/drawing/2015/10/21/chartex" xmlns:cx3="http://schemas.microsoft.com/office/drawing/2016/5/9/chartex" xmlns:cx4="http://schemas.microsoft.com/office/drawing/2016/5/10/chartex" xmlns:cx5="http://schemas.microsoft.com/office/drawing/2016/5/11/chartex" xmlns:cx6="http://schemas.microsoft.com/office/drawing/2016/5/12/chartex" xmlns:cx7="http://schemas.microsoft.com/office/drawing/2016/5/13/chartex" xmlns:cx8="http://schemas.microsoft.com/office/drawing/2016/5/14/chartex" xmlns:mc="http://schemas.openxmlformats.org/markup-compatibility/2006" xmlns:aink="http://schemas.microsoft.com/office/drawing/2016/ink" xmlns:am3d="http://schemas.microsoft.com/office/drawing/2017/model3d" xmlns:o="urn:schemas-microsoft-com:office:office" xmlns:r="http://schemas.openxmlformats.org/officeDocument/2006/relationships" xmlns:m="http://schemas.openxmlformats.org/officeDocument/2006/math" xmlns:v="urn:schemas-microsoft-com:vml" xmlns:wp14="http://schemas.microsoft.com/office/word/2010/wordprocessingDrawing" xmlns:wp="http://schemas.openxmlformats.org/drawingml/2006/wordprocessingDrawing" xmlns:w10="urn:schemas-microsoft-com:office:word" xmlns:w="http://schemas.openxmlformats.org/wordprocessingml/2006/main" xmlns:w14="http://schemas.microsoft.com/office/word/2010/wordml" xmlns:w15="http://schemas.microsoft.com/office/word/2012/wordml" xmlns:w16cid="http://schemas.microsoft.com/office/word/2016/wordml/cid" xmlns:w16se="http://schemas.microsoft.com/office/word/2015/wordml/symex" xmlns:wpg="http://schemas.microsoft.com/office/word/2010/wordprocessingGroup" xmlns:wpi="http://schemas.microsoft.com/office/word/2010/wordprocessingInk" xmlns:wne="http://schemas.microsoft.com/office/word/2006/wordml" xmlns:wps="http://schemas.microsoft.com/office/word/2010/wordprocessingShape" mc:Ignorable="w14 w15 w16se w16cid wp14">
+<w:ftr xmlns:wpc="http://schemas.microsoft.com/office/word/2010/wordprocessingCanvas" xmlns:cx="http://schemas.microsoft.com/office/drawing/2014/chartex" xmlns:cx1="http://schemas.microsoft.com/office/drawing/2015/9/8/chartex" xmlns:cx2="http://schemas.microsoft.com/office/drawing/2015/10/21/chartex" xmlns:cx3="http://schemas.microsoft.com/office/drawing/2016/5/9/chartex" xmlns:cx4="http://schemas.microsoft.com/office/drawing/2016/5/10/chartex" xmlns:cx5="http://schemas.microsoft.com/office/drawing/2016/5/11/chartex" xmlns:cx6="http://schemas.microsoft.com/office/drawing/2016/5/12/chartex" xmlns:cx7="http://schemas.microsoft.com/office/drawing/2016/5/13/chartex" xmlns:cx8="http://schemas.microsoft.com/office/drawing/2016/5/14/chartex" xmlns:mc="http://schemas.openxmlformats.org/markup-compatibility/2006" xmlns:aink="http://schemas.microsoft.com/office/drawing/2016/ink" xmlns:am3d="http://schemas.microsoft.com/office/drawing/2017/model3d" xmlns:o="urn:schemas-microsoft-com:office:office" xmlns:oel="http://schemas.microsoft.com/office/2019/extlst" xmlns:r="http://schemas.openxmlformats.org/officeDocument/2006/relationships" xmlns:m="http://schemas.openxmlformats.org/officeDocument/2006/math" xmlns:v="urn:schemas-microsoft-com:vml" xmlns:wp14="http://schemas.microsoft.com/office/word/2010/wordprocessingDrawing" xmlns:wp="http://schemas.openxmlformats.org/drawingml/2006/wordprocessingDrawing" xmlns:w10="urn:schemas-microsoft-com:office:word" xmlns:w="http://schemas.openxmlformats.org/wordprocessingml/2006/main" xmlns:w14="http://schemas.microsoft.com/office/word/2010/wordml" xmlns:w15="http://schemas.microsoft.com/office/word/2012/wordml" xmlns:w16cex="http://schemas.microsoft.com/office/word/2018/wordml/cex" xmlns:w16cid="http://schemas.microsoft.com/office/word/2016/wordml/cid" xmlns:w16="http://schemas.microsoft.com/office/word/2018/wordml" xmlns:w16sdtdh="http://schemas.microsoft.com/office/word/2020/wordml/sdtdatahash" xmlns:w16se="http://schemas.microsoft.com/office/word/2015/wordml/symex" xmlns:wpg="http://schemas.microsoft.com/office/word/2010/wordprocessingGroup" xmlns:wpi="http://schemas.microsoft.com/office/word/2010/wordprocessingInk" xmlns:wne="http://schemas.microsoft.com/office/word/2006/wordml" xmlns:wps="http://schemas.microsoft.com/office/word/2010/wordprocessingShape" mc:Ignorable="w14 w15 w16se w16cid w16 w16cex w16sdtdh wp14">
   <w:sdt>
     <w:sdtPr>
       <w:rPr>
@@ -13083,11 +14261,6 @@
         <w:docPartUnique/>
       </w:docPartObj>
     </w:sdtPr>
-    <w:sdtEndPr>
-      <w:rPr>
-        <w:rStyle w:val="PageNumber"/>
-      </w:rPr>
-    </w:sdtEndPr>
     <w:sdtContent>
       <w:p>
         <w:pPr>
@@ -13127,7 +14300,7 @@
 </file>
 
 <file path=word/footer2.xml><?xml version="1.0" encoding="utf-8"?>
-<w:ftr xmlns:wpc="http://schemas.microsoft.com/office/word/2010/wordprocessingCanvas" xmlns:cx="http://schemas.microsoft.com/office/drawing/2014/chartex" xmlns:cx1="http://schemas.microsoft.com/office/drawing/2015/9/8/chartex" xmlns:cx2="http://schemas.microsoft.com/office/drawing/2015/10/21/chartex" xmlns:cx3="http://schemas.microsoft.com/office/drawing/2016/5/9/chartex" xmlns:cx4="http://schemas.microsoft.com/office/drawing/2016/5/10/chartex" xmlns:cx5="http://schemas.microsoft.com/office/drawing/2016/5/11/chartex" xmlns:cx6="http://schemas.microsoft.com/office/drawing/2016/5/12/chartex" xmlns:cx7="http://schemas.microsoft.com/office/drawing/2016/5/13/chartex" xmlns:cx8="http://schemas.microsoft.com/office/drawing/2016/5/14/chartex" xmlns:mc="http://schemas.openxmlformats.org/markup-compatibility/2006" xmlns:aink="http://schemas.microsoft.com/office/drawing/2016/ink" xmlns:am3d="http://schemas.microsoft.com/office/drawing/2017/model3d" xmlns:o="urn:schemas-microsoft-com:office:office" xmlns:r="http://schemas.openxmlformats.org/officeDocument/2006/relationships" xmlns:m="http://schemas.openxmlformats.org/officeDocument/2006/math" xmlns:v="urn:schemas-microsoft-com:vml" xmlns:wp14="http://schemas.microsoft.com/office/word/2010/wordprocessingDrawing" xmlns:wp="http://schemas.openxmlformats.org/drawingml/2006/wordprocessingDrawing" xmlns:w10="urn:schemas-microsoft-com:office:word" xmlns:w="http://schemas.openxmlformats.org/wordprocessingml/2006/main" xmlns:w14="http://schemas.microsoft.com/office/word/2010/wordml" xmlns:w15="http://schemas.microsoft.com/office/word/2012/wordml" xmlns:w16cid="http://schemas.microsoft.com/office/word/2016/wordml/cid" xmlns:w16se="http://schemas.microsoft.com/office/word/2015/wordml/symex" xmlns:wpg="http://schemas.microsoft.com/office/word/2010/wordprocessingGroup" xmlns:wpi="http://schemas.microsoft.com/office/word/2010/wordprocessingInk" xmlns:wne="http://schemas.microsoft.com/office/word/2006/wordml" xmlns:wps="http://schemas.microsoft.com/office/word/2010/wordprocessingShape" mc:Ignorable="w14 w15 w16se w16cid wp14">
+<w:ftr xmlns:wpc="http://schemas.microsoft.com/office/word/2010/wordprocessingCanvas" xmlns:cx="http://schemas.microsoft.com/office/drawing/2014/chartex" xmlns:cx1="http://schemas.microsoft.com/office/drawing/2015/9/8/chartex" xmlns:cx2="http://schemas.microsoft.com/office/drawing/2015/10/21/chartex" xmlns:cx3="http://schemas.microsoft.com/office/drawing/2016/5/9/chartex" xmlns:cx4="http://schemas.microsoft.com/office/drawing/2016/5/10/chartex" xmlns:cx5="http://schemas.microsoft.com/office/drawing/2016/5/11/chartex" xmlns:cx6="http://schemas.microsoft.com/office/drawing/2016/5/12/chartex" xmlns:cx7="http://schemas.microsoft.com/office/drawing/2016/5/13/chartex" xmlns:cx8="http://schemas.microsoft.com/office/drawing/2016/5/14/chartex" xmlns:mc="http://schemas.openxmlformats.org/markup-compatibility/2006" xmlns:aink="http://schemas.microsoft.com/office/drawing/2016/ink" xmlns:am3d="http://schemas.microsoft.com/office/drawing/2017/model3d" xmlns:o="urn:schemas-microsoft-com:office:office" xmlns:oel="http://schemas.microsoft.com/office/2019/extlst" xmlns:r="http://schemas.openxmlformats.org/officeDocument/2006/relationships" xmlns:m="http://schemas.openxmlformats.org/officeDocument/2006/math" xmlns:v="urn:schemas-microsoft-com:vml" xmlns:wp14="http://schemas.microsoft.com/office/word/2010/wordprocessingDrawing" xmlns:wp="http://schemas.openxmlformats.org/drawingml/2006/wordprocessingDrawing" xmlns:w10="urn:schemas-microsoft-com:office:word" xmlns:w="http://schemas.openxmlformats.org/wordprocessingml/2006/main" xmlns:w14="http://schemas.microsoft.com/office/word/2010/wordml" xmlns:w15="http://schemas.microsoft.com/office/word/2012/wordml" xmlns:w16cex="http://schemas.microsoft.com/office/word/2018/wordml/cex" xmlns:w16cid="http://schemas.microsoft.com/office/word/2016/wordml/cid" xmlns:w16="http://schemas.microsoft.com/office/word/2018/wordml" xmlns:w16sdtdh="http://schemas.microsoft.com/office/word/2020/wordml/sdtdatahash" xmlns:w16se="http://schemas.microsoft.com/office/word/2015/wordml/symex" xmlns:wpg="http://schemas.microsoft.com/office/word/2010/wordprocessingGroup" xmlns:wpi="http://schemas.microsoft.com/office/word/2010/wordprocessingInk" xmlns:wne="http://schemas.microsoft.com/office/word/2006/wordml" xmlns:wps="http://schemas.microsoft.com/office/word/2010/wordprocessingShape" mc:Ignorable="w14 w15 w16se w16cid w16 w16cex w16sdtdh wp14">
   <w:sdt>
     <w:sdtPr>
       <w:rPr>
@@ -13139,11 +14312,6 @@
         <w:docPartUnique/>
       </w:docPartObj>
     </w:sdtPr>
-    <w:sdtEndPr>
-      <w:rPr>
-        <w:rStyle w:val="PageNumber"/>
-      </w:rPr>
-    </w:sdtEndPr>
     <w:sdtContent>
       <w:p>
         <w:pPr>
@@ -13196,7 +14364,7 @@
 </file>
 
 <file path=word/footnotes.xml><?xml version="1.0" encoding="utf-8"?>
-<w:footnotes xmlns:wpc="http://schemas.microsoft.com/office/word/2010/wordprocessingCanvas" xmlns:cx="http://schemas.microsoft.com/office/drawing/2014/chartex" xmlns:cx1="http://schemas.microsoft.com/office/drawing/2015/9/8/chartex" xmlns:cx2="http://schemas.microsoft.com/office/drawing/2015/10/21/chartex" xmlns:cx3="http://schemas.microsoft.com/office/drawing/2016/5/9/chartex" xmlns:cx4="http://schemas.microsoft.com/office/drawing/2016/5/10/chartex" xmlns:cx5="http://schemas.microsoft.com/office/drawing/2016/5/11/chartex" xmlns:cx6="http://schemas.microsoft.com/office/drawing/2016/5/12/chartex" xmlns:cx7="http://schemas.microsoft.com/office/drawing/2016/5/13/chartex" xmlns:cx8="http://schemas.microsoft.com/office/drawing/2016/5/14/chartex" xmlns:mc="http://schemas.openxmlformats.org/markup-compatibility/2006" xmlns:aink="http://schemas.microsoft.com/office/drawing/2016/ink" xmlns:am3d="http://schemas.microsoft.com/office/drawing/2017/model3d" xmlns:o="urn:schemas-microsoft-com:office:office" xmlns:r="http://schemas.openxmlformats.org/officeDocument/2006/relationships" xmlns:m="http://schemas.openxmlformats.org/officeDocument/2006/math" xmlns:v="urn:schemas-microsoft-com:vml" xmlns:wp14="http://schemas.microsoft.com/office/word/2010/wordprocessingDrawing" xmlns:wp="http://schemas.openxmlformats.org/drawingml/2006/wordprocessingDrawing" xmlns:w10="urn:schemas-microsoft-com:office:word" xmlns:w="http://schemas.openxmlformats.org/wordprocessingml/2006/main" xmlns:w14="http://schemas.microsoft.com/office/word/2010/wordml" xmlns:w15="http://schemas.microsoft.com/office/word/2012/wordml" xmlns:w16cid="http://schemas.microsoft.com/office/word/2016/wordml/cid" xmlns:w16se="http://schemas.microsoft.com/office/word/2015/wordml/symex" xmlns:wpg="http://schemas.microsoft.com/office/word/2010/wordprocessingGroup" xmlns:wpi="http://schemas.microsoft.com/office/word/2010/wordprocessingInk" xmlns:wne="http://schemas.microsoft.com/office/word/2006/wordml" xmlns:wps="http://schemas.microsoft.com/office/word/2010/wordprocessingShape" mc:Ignorable="w14 w15 w16se w16cid wp14">
+<w:footnotes xmlns:wpc="http://schemas.microsoft.com/office/word/2010/wordprocessingCanvas" xmlns:cx="http://schemas.microsoft.com/office/drawing/2014/chartex" xmlns:cx1="http://schemas.microsoft.com/office/drawing/2015/9/8/chartex" xmlns:cx2="http://schemas.microsoft.com/office/drawing/2015/10/21/chartex" xmlns:cx3="http://schemas.microsoft.com/office/drawing/2016/5/9/chartex" xmlns:cx4="http://schemas.microsoft.com/office/drawing/2016/5/10/chartex" xmlns:cx5="http://schemas.microsoft.com/office/drawing/2016/5/11/chartex" xmlns:cx6="http://schemas.microsoft.com/office/drawing/2016/5/12/chartex" xmlns:cx7="http://schemas.microsoft.com/office/drawing/2016/5/13/chartex" xmlns:cx8="http://schemas.microsoft.com/office/drawing/2016/5/14/chartex" xmlns:mc="http://schemas.openxmlformats.org/markup-compatibility/2006" xmlns:aink="http://schemas.microsoft.com/office/drawing/2016/ink" xmlns:am3d="http://schemas.microsoft.com/office/drawing/2017/model3d" xmlns:o="urn:schemas-microsoft-com:office:office" xmlns:oel="http://schemas.microsoft.com/office/2019/extlst" xmlns:r="http://schemas.openxmlformats.org/officeDocument/2006/relationships" xmlns:m="http://schemas.openxmlformats.org/officeDocument/2006/math" xmlns:v="urn:schemas-microsoft-com:vml" xmlns:wp14="http://schemas.microsoft.com/office/word/2010/wordprocessingDrawing" xmlns:wp="http://schemas.openxmlformats.org/drawingml/2006/wordprocessingDrawing" xmlns:w10="urn:schemas-microsoft-com:office:word" xmlns:w="http://schemas.openxmlformats.org/wordprocessingml/2006/main" xmlns:w14="http://schemas.microsoft.com/office/word/2010/wordml" xmlns:w15="http://schemas.microsoft.com/office/word/2012/wordml" xmlns:w16cex="http://schemas.microsoft.com/office/word/2018/wordml/cex" xmlns:w16cid="http://schemas.microsoft.com/office/word/2016/wordml/cid" xmlns:w16="http://schemas.microsoft.com/office/word/2018/wordml" xmlns:w16sdtdh="http://schemas.microsoft.com/office/word/2020/wordml/sdtdatahash" xmlns:w16se="http://schemas.microsoft.com/office/word/2015/wordml/symex" xmlns:wpg="http://schemas.microsoft.com/office/word/2010/wordprocessingGroup" xmlns:wpi="http://schemas.microsoft.com/office/word/2010/wordprocessingInk" xmlns:wne="http://schemas.microsoft.com/office/word/2006/wordml" xmlns:wps="http://schemas.microsoft.com/office/word/2010/wordprocessingShape" mc:Ignorable="w14 w15 w16se w16cid w16 w16cex w16sdtdh wp14">
   <w:footnote w:type="separator" w:id="-1">
     <w:p>
       <w:r>
@@ -13215,7 +14383,7 @@
 </file>
 
 <file path=word/numbering.xml><?xml version="1.0" encoding="utf-8"?>
-<w:numbering xmlns:wpc="http://schemas.microsoft.com/office/word/2010/wordprocessingCanvas" xmlns:cx="http://schemas.microsoft.com/office/drawing/2014/chartex" xmlns:cx1="http://schemas.microsoft.com/office/drawing/2015/9/8/chartex" xmlns:cx2="http://schemas.microsoft.com/office/drawing/2015/10/21/chartex" xmlns:cx3="http://schemas.microsoft.com/office/drawing/2016/5/9/chartex" xmlns:cx4="http://schemas.microsoft.com/office/drawing/2016/5/10/chartex" xmlns:cx5="http://schemas.microsoft.com/office/drawing/2016/5/11/chartex" xmlns:cx6="http://schemas.microsoft.com/office/drawing/2016/5/12/chartex" xmlns:cx7="http://schemas.microsoft.com/office/drawing/2016/5/13/chartex" xmlns:cx8="http://schemas.microsoft.com/office/drawing/2016/5/14/chartex" xmlns:mc="http://schemas.openxmlformats.org/markup-compatibility/2006" xmlns:aink="http://schemas.microsoft.com/office/drawing/2016/ink" xmlns:am3d="http://schemas.microsoft.com/office/drawing/2017/model3d" xmlns:o="urn:schemas-microsoft-com:office:office" xmlns:r="http://schemas.openxmlformats.org/officeDocument/2006/relationships" xmlns:m="http://schemas.openxmlformats.org/officeDocument/2006/math" xmlns:v="urn:schemas-microsoft-com:vml" xmlns:wp14="http://schemas.microsoft.com/office/word/2010/wordprocessingDrawing" xmlns:wp="http://schemas.openxmlformats.org/drawingml/2006/wordprocessingDrawing" xmlns:w10="urn:schemas-microsoft-com:office:word" xmlns:w="http://schemas.openxmlformats.org/wordprocessingml/2006/main" xmlns:w14="http://schemas.microsoft.com/office/word/2010/wordml" xmlns:w15="http://schemas.microsoft.com/office/word/2012/wordml" xmlns:w16cid="http://schemas.microsoft.com/office/word/2016/wordml/cid" xmlns:w16se="http://schemas.microsoft.com/office/word/2015/wordml/symex" xmlns:wpg="http://schemas.microsoft.com/office/word/2010/wordprocessingGroup" xmlns:wpi="http://schemas.microsoft.com/office/word/2010/wordprocessingInk" xmlns:wne="http://schemas.microsoft.com/office/word/2006/wordml" xmlns:wps="http://schemas.microsoft.com/office/word/2010/wordprocessingShape" mc:Ignorable="w14 w15 w16se w16cid wp14">
+<w:numbering xmlns:wpc="http://schemas.microsoft.com/office/word/2010/wordprocessingCanvas" xmlns:cx="http://schemas.microsoft.com/office/drawing/2014/chartex" xmlns:cx1="http://schemas.microsoft.com/office/drawing/2015/9/8/chartex" xmlns:cx2="http://schemas.microsoft.com/office/drawing/2015/10/21/chartex" xmlns:cx3="http://schemas.microsoft.com/office/drawing/2016/5/9/chartex" xmlns:cx4="http://schemas.microsoft.com/office/drawing/2016/5/10/chartex" xmlns:cx5="http://schemas.microsoft.com/office/drawing/2016/5/11/chartex" xmlns:cx6="http://schemas.microsoft.com/office/drawing/2016/5/12/chartex" xmlns:cx7="http://schemas.microsoft.com/office/drawing/2016/5/13/chartex" xmlns:cx8="http://schemas.microsoft.com/office/drawing/2016/5/14/chartex" xmlns:mc="http://schemas.openxmlformats.org/markup-compatibility/2006" xmlns:aink="http://schemas.microsoft.com/office/drawing/2016/ink" xmlns:am3d="http://schemas.microsoft.com/office/drawing/2017/model3d" xmlns:o="urn:schemas-microsoft-com:office:office" xmlns:oel="http://schemas.microsoft.com/office/2019/extlst" xmlns:r="http://schemas.openxmlformats.org/officeDocument/2006/relationships" xmlns:m="http://schemas.openxmlformats.org/officeDocument/2006/math" xmlns:v="urn:schemas-microsoft-com:vml" xmlns:wp14="http://schemas.microsoft.com/office/word/2010/wordprocessingDrawing" xmlns:wp="http://schemas.openxmlformats.org/drawingml/2006/wordprocessingDrawing" xmlns:w10="urn:schemas-microsoft-com:office:word" xmlns:w="http://schemas.openxmlformats.org/wordprocessingml/2006/main" xmlns:w14="http://schemas.microsoft.com/office/word/2010/wordml" xmlns:w15="http://schemas.microsoft.com/office/word/2012/wordml" xmlns:w16cex="http://schemas.microsoft.com/office/word/2018/wordml/cex" xmlns:w16cid="http://schemas.microsoft.com/office/word/2016/wordml/cid" xmlns:w16="http://schemas.microsoft.com/office/word/2018/wordml" xmlns:w16sdtdh="http://schemas.microsoft.com/office/word/2020/wordml/sdtdatahash" xmlns:w16se="http://schemas.microsoft.com/office/word/2015/wordml/symex" xmlns:wpg="http://schemas.microsoft.com/office/word/2010/wordprocessingGroup" xmlns:wpi="http://schemas.microsoft.com/office/word/2010/wordprocessingInk" xmlns:wne="http://schemas.microsoft.com/office/word/2006/wordml" xmlns:wps="http://schemas.microsoft.com/office/word/2010/wordprocessingShape" mc:Ignorable="w14 w15 w16se w16cid w16 w16cex w16sdtdh wp14">
   <w:abstractNum w:abstractNumId="0" w15:restartNumberingAfterBreak="0">
     <w:nsid w:val="28BB3966"/>
     <w:multiLevelType w:val="hybridMultilevel"/>
@@ -13480,20 +14648,20 @@
       </w:pPr>
     </w:lvl>
   </w:abstractNum>
-  <w:num w:numId="1">
+  <w:num w:numId="1" w16cid:durableId="1883515136">
     <w:abstractNumId w:val="1"/>
   </w:num>
-  <w:num w:numId="2">
+  <w:num w:numId="2" w16cid:durableId="1573857132">
     <w:abstractNumId w:val="2"/>
   </w:num>
-  <w:num w:numId="3">
+  <w:num w:numId="3" w16cid:durableId="1628270060">
     <w:abstractNumId w:val="0"/>
   </w:num>
 </w:numbering>
 </file>
 
 <file path=word/styles.xml><?xml version="1.0" encoding="utf-8"?>
-<w:styles xmlns:mc="http://schemas.openxmlformats.org/markup-compatibility/2006" xmlns:r="http://schemas.openxmlformats.org/officeDocument/2006/relationships" xmlns:w="http://schemas.openxmlformats.org/wordprocessingml/2006/main" xmlns:w14="http://schemas.microsoft.com/office/word/2010/wordml" xmlns:w15="http://schemas.microsoft.com/office/word/2012/wordml" xmlns:w16cid="http://schemas.microsoft.com/office/word/2016/wordml/cid" xmlns:w16se="http://schemas.microsoft.com/office/word/2015/wordml/symex" mc:Ignorable="w14 w15 w16se w16cid">
+<w:styles xmlns:mc="http://schemas.openxmlformats.org/markup-compatibility/2006" xmlns:r="http://schemas.openxmlformats.org/officeDocument/2006/relationships" xmlns:w="http://schemas.openxmlformats.org/wordprocessingml/2006/main" xmlns:w14="http://schemas.microsoft.com/office/word/2010/wordml" xmlns:w15="http://schemas.microsoft.com/office/word/2012/wordml" xmlns:w16cex="http://schemas.microsoft.com/office/word/2018/wordml/cex" xmlns:w16cid="http://schemas.microsoft.com/office/word/2016/wordml/cid" xmlns:w16="http://schemas.microsoft.com/office/word/2018/wordml" xmlns:w16sdtdh="http://schemas.microsoft.com/office/word/2020/wordml/sdtdatahash" xmlns:w16se="http://schemas.microsoft.com/office/word/2015/wordml/symex" mc:Ignorable="w14 w15 w16se w16cid w16 w16cex w16sdtdh">
   <w:docDefaults>
     <w:rPrDefault>
       <w:rPr>
@@ -13505,7 +14673,7 @@
     </w:rPrDefault>
     <w:pPrDefault/>
   </w:docDefaults>
-  <w:latentStyles w:defLockedState="0" w:defUIPriority="99" w:defSemiHidden="0" w:defUnhideWhenUsed="0" w:defQFormat="0" w:count="375">
+  <w:latentStyles w:defLockedState="0" w:defUIPriority="99" w:defSemiHidden="0" w:defUnhideWhenUsed="0" w:defQFormat="0" w:count="376">
     <w:lsdException w:name="Normal" w:uiPriority="0" w:qFormat="1"/>
     <w:lsdException w:name="heading 1" w:uiPriority="9" w:qFormat="1"/>
     <w:lsdException w:name="heading 2" w:semiHidden="1" w:uiPriority="9" w:unhideWhenUsed="1" w:qFormat="1"/>
@@ -13881,6 +15049,7 @@
     <w:lsdException w:name="Smart Hyperlink" w:semiHidden="1" w:unhideWhenUsed="1"/>
     <w:lsdException w:name="Hashtag" w:semiHidden="1" w:unhideWhenUsed="1"/>
     <w:lsdException w:name="Unresolved Mention" w:semiHidden="1" w:unhideWhenUsed="1"/>
+    <w:lsdException w:name="Smart Link" w:semiHidden="1" w:unhideWhenUsed="1"/>
   </w:latentStyles>
   <w:style w:type="paragraph" w:default="1" w:styleId="Normal">
     <w:name w:val="Normal"/>

</xml_diff>

<commit_message>
added an example of DID
</commit_message>
<xml_diff>
--- a/40_Draft_Reports/Report_for_NickEubank.docx
+++ b/40_Draft_Reports/Report_for_NickEubank.docx
@@ -1062,7 +1062,50 @@
           <w:rFonts w:ascii="Times" w:hAnsi="Times"/>
           <w:color w:val="000000" w:themeColor="text1"/>
         </w:rPr>
-        <w:t xml:space="preserve"> Each jurisdiction will be compared to the quantities in comparison states where no policies are in place.</w:t>
+        <w:t xml:space="preserve"> An example of this method would be to compare the average change over time in the income level for the treatment region (where a carmaker’s factory has been built) to the average change of </w:t>
+      </w:r>
+      <w:r>
+        <w:rPr>
+          <w:rFonts w:ascii="Times" w:hAnsi="Times"/>
+          <w:color w:val="000000" w:themeColor="text1"/>
+        </w:rPr>
+        <w:lastRenderedPageBreak/>
+        <w:t>income for the control region (where there was not new manufacturing plant). In this analysis, e</w:t>
+      </w:r>
+      <w:r>
+        <w:rPr>
+          <w:rFonts w:ascii="Times" w:hAnsi="Times"/>
+          <w:color w:val="000000" w:themeColor="text1"/>
+        </w:rPr>
+        <w:t>ach jurisdiction will be compared to the quantities</w:t>
+      </w:r>
+      <w:r>
+        <w:rPr>
+          <w:rFonts w:ascii="Times" w:hAnsi="Times"/>
+          <w:color w:val="000000" w:themeColor="text1"/>
+        </w:rPr>
+        <w:t xml:space="preserve">, both </w:t>
+      </w:r>
+      <w:r>
+        <w:rPr>
+          <w:rFonts w:ascii="Times" w:hAnsi="Times"/>
+          <w:color w:val="000000" w:themeColor="text1"/>
+        </w:rPr>
+        <w:t>the number of opioids prescribed and the amount of drug overdose deaths</w:t>
+      </w:r>
+      <w:r>
+        <w:rPr>
+          <w:rFonts w:ascii="Times" w:hAnsi="Times"/>
+          <w:color w:val="000000" w:themeColor="text1"/>
+        </w:rPr>
+        <w:t xml:space="preserve">, </w:t>
+      </w:r>
+      <w:r>
+        <w:rPr>
+          <w:rFonts w:ascii="Times" w:hAnsi="Times"/>
+          <w:color w:val="000000" w:themeColor="text1"/>
+        </w:rPr>
+        <w:t>in comparison states where no policies are in place.</w:t>
       </w:r>
     </w:p>
     <w:p>
@@ -1071,6 +1114,16 @@
         <w:jc w:val="both"/>
         <w:rPr>
           <w:rFonts w:ascii="Times" w:hAnsi="Times"/>
+          <w:color w:val="000000" w:themeColor="text1"/>
+        </w:rPr>
+      </w:pPr>
+    </w:p>
+    <w:p>
+      <w:pPr>
+        <w:spacing w:line="360" w:lineRule="auto"/>
+        <w:jc w:val="both"/>
+        <w:rPr>
+          <w:rFonts w:ascii="Times" w:hAnsi="Times"/>
           <w:b/>
           <w:bCs/>
           <w:color w:val="000000" w:themeColor="text1"/>
@@ -1087,7 +1140,6 @@
           <w:sz w:val="32"/>
           <w:szCs w:val="32"/>
         </w:rPr>
-        <w:lastRenderedPageBreak/>
         <w:t>Details</w:t>
       </w:r>
       <w:r>
@@ -1443,7 +1495,7 @@
           <w:rFonts w:ascii="Times" w:eastAsia="Times New Roman" w:hAnsi="Times" w:cs="Arial"/>
           <w:color w:val="000000" w:themeColor="text1"/>
         </w:rPr>
-        <w:t xml:space="preserve">To calculate the linear regressions for average annualized opioid shipments per capita, the opioid drug shipment data was filtered for the buyer’s county, the transaction date, and the quantity of drug along with its conversion factor (opioids are sold in pills, but they are reported in grams and not all pills have the same strength, so the conversion factor is used to compare relative strength/appropriate dose).  Once the data was filtered, the units were converted to the appropriate “morphine milligram equivalent” units, and the quantities within a given county and year were </w:t>
+        <w:t xml:space="preserve">To calculate the linear regressions for average annualized opioid shipments per capita, the opioid drug shipment data was filtered for the buyer’s county, the transaction date, and the quantity of </w:t>
       </w:r>
       <w:r>
         <w:rPr>
@@ -1451,6 +1503,13 @@
           <w:color w:val="000000" w:themeColor="text1"/>
         </w:rPr>
         <w:lastRenderedPageBreak/>
+        <w:t xml:space="preserve">drug along with its conversion factor (opioids are sold in pills, but they are reported in grams and not all pills have the same strength, so the conversion factor is used to compare relative strength/appropriate dose).  Once the data was filtered, the units were converted to the appropriate “morphine milligram equivalent” units, and the quantities within a given county and year were </w:t>
+      </w:r>
+      <w:r>
+        <w:rPr>
+          <w:rFonts w:ascii="Times" w:eastAsia="Times New Roman" w:hAnsi="Times" w:cs="Arial"/>
+          <w:color w:val="000000" w:themeColor="text1"/>
+        </w:rPr>
         <w:t>calculated</w:t>
       </w:r>
       <w:r>
@@ -1861,7 +1920,6 @@
           <w:sz w:val="22"/>
           <w:szCs w:val="22"/>
         </w:rPr>
-        <w:lastRenderedPageBreak/>
         <w:t>Table</w:t>
       </w:r>
       <w:r>
@@ -6125,7 +6183,14 @@
         <w:rPr>
           <w:rFonts w:ascii="Times" w:hAnsi="Times"/>
         </w:rPr>
-        <w:t xml:space="preserve">s between the control states with no policy and the policy-implemented states. Overall, we observe a substantial rise in </w:t>
+        <w:t xml:space="preserve">s between the control states with no policy and the policy-implemented states. </w:t>
+      </w:r>
+      <w:r>
+        <w:rPr>
+          <w:rFonts w:ascii="Times" w:hAnsi="Times"/>
+        </w:rPr>
+        <w:lastRenderedPageBreak/>
+        <w:t xml:space="preserve">Overall, we observe a substantial rise in </w:t>
       </w:r>
       <w:r>
         <w:rPr>
@@ -6180,7 +6245,6 @@
           <w:sz w:val="22"/>
           <w:szCs w:val="22"/>
         </w:rPr>
-        <w:lastRenderedPageBreak/>
         <w:t xml:space="preserve">Figure </w:t>
       </w:r>
       <w:r>
@@ -6515,6 +6579,7 @@
           <w:rFonts w:ascii="Times" w:hAnsi="Times"/>
           <w:noProof/>
         </w:rPr>
+        <w:lastRenderedPageBreak/>
         <w:drawing>
           <wp:inline distT="0" distB="0" distL="0" distR="0" wp14:anchorId="28C8A5FB" wp14:editId="34945E22">
             <wp:extent cx="3822700" cy="3048000"/>
@@ -6564,7 +6629,6 @@
         <w:rPr>
           <w:rFonts w:ascii="Times" w:hAnsi="Times"/>
         </w:rPr>
-        <w:lastRenderedPageBreak/>
         <w:t>On the other hand,</w:t>
       </w:r>
       <w:r>
@@ -7753,6 +7817,7 @@
           <w:rFonts w:ascii="Times" w:hAnsi="Times"/>
           <w:noProof/>
         </w:rPr>
+        <w:lastRenderedPageBreak/>
         <w:drawing>
           <wp:inline distT="0" distB="0" distL="0" distR="0" wp14:anchorId="7004BBDF" wp14:editId="767B3252">
             <wp:extent cx="5219664" cy="4082387"/>
@@ -7806,7 +7871,6 @@
           <w:sz w:val="32"/>
           <w:szCs w:val="32"/>
         </w:rPr>
-        <w:lastRenderedPageBreak/>
         <w:t>Rate of Opioid Shipment</w:t>
       </w:r>
       <w:r>
@@ -8110,6 +8174,7 @@
           <w:rFonts w:ascii="Times" w:eastAsia="Times New Roman" w:hAnsi="Times" w:cs="Arial"/>
           <w:color w:val="000000" w:themeColor="text1"/>
         </w:rPr>
+        <w:lastRenderedPageBreak/>
         <w:t xml:space="preserve">trend of average per capita opioid shipments in Florida </w:t>
       </w:r>
       <w:r>
@@ -8320,7 +8385,6 @@
           <w:rFonts w:ascii="Times" w:eastAsia="Times New Roman" w:hAnsi="Times" w:cs="Arial"/>
           <w:color w:val="000000" w:themeColor="text1"/>
         </w:rPr>
-        <w:lastRenderedPageBreak/>
         <w:t xml:space="preserve">The plot below </w:t>
       </w:r>
       <w:r>
@@ -8467,6 +8531,7 @@
           <w:noProof/>
           <w:color w:val="000000" w:themeColor="text1"/>
         </w:rPr>
+        <w:lastRenderedPageBreak/>
         <w:drawing>
           <wp:inline distT="0" distB="0" distL="0" distR="0" wp14:anchorId="62A6056B" wp14:editId="4B2D43F0">
             <wp:extent cx="3754364" cy="2544857"/>

</xml_diff>

<commit_message>
editing by page 7
</commit_message>
<xml_diff>
--- a/40_Draft_Reports/Report_for_NickEubank.docx
+++ b/40_Draft_Reports/Report_for_NickEubank.docx
@@ -6219,15 +6219,6 @@
     </w:p>
     <w:p>
       <w:pPr>
-        <w:spacing w:line="360" w:lineRule="auto"/>
-        <w:jc w:val="both"/>
-        <w:rPr>
-          <w:rFonts w:ascii="Times" w:hAnsi="Times"/>
-        </w:rPr>
-      </w:pPr>
-    </w:p>
-    <w:p>
-      <w:pPr>
         <w:jc w:val="center"/>
         <w:rPr>
           <w:rFonts w:ascii="Times" w:hAnsi="Times"/>
@@ -6359,9 +6350,9 @@
           <w:noProof/>
         </w:rPr>
         <w:drawing>
-          <wp:inline distT="0" distB="0" distL="0" distR="0" wp14:anchorId="3D963C36" wp14:editId="6DC5781D">
-            <wp:extent cx="3597933" cy="2887974"/>
-            <wp:effectExtent l="0" t="0" r="0" b="0"/>
+          <wp:inline distT="0" distB="0" distL="0" distR="0" wp14:anchorId="3D963C36" wp14:editId="0A25F196">
+            <wp:extent cx="3250015" cy="2608710"/>
+            <wp:effectExtent l="0" t="0" r="1270" b="0"/>
             <wp:docPr id="2" name="Picture 2"/>
             <wp:cNvGraphicFramePr>
               <a:graphicFrameLocks xmlns:a="http://schemas.openxmlformats.org/drawingml/2006/main" noChangeAspect="1"/>
@@ -6382,7 +6373,7 @@
                   <pic:spPr>
                     <a:xfrm>
                       <a:off x="0" y="0"/>
-                      <a:ext cx="3635545" cy="2918165"/>
+                      <a:ext cx="3310255" cy="2657063"/>
                     </a:xfrm>
                     <a:prstGeom prst="rect">
                       <a:avLst/>
@@ -6526,11 +6517,13 @@
     <w:p>
       <w:pPr>
         <w:spacing w:line="360" w:lineRule="auto"/>
-        <w:jc w:val="both"/>
+        <w:jc w:val="center"/>
         <w:rPr>
           <w:rFonts w:ascii="Times" w:hAnsi="Times"/>
           <w:i/>
           <w:iCs/>
+          <w:sz w:val="22"/>
+          <w:szCs w:val="22"/>
         </w:rPr>
       </w:pPr>
       <w:r>
@@ -6538,32 +6531,10 @@
           <w:rFonts w:ascii="Times" w:hAnsi="Times"/>
           <w:i/>
           <w:iCs/>
-        </w:rPr>
-        <w:t>Fig 2a: Opioid shipment</w:t>
-      </w:r>
-      <w:r>
-        <w:rPr>
-          <w:rFonts w:ascii="Times" w:hAnsi="Times"/>
-          <w:i/>
-          <w:iCs/>
-        </w:rPr>
-        <w:t xml:space="preserve"> per capita</w:t>
-      </w:r>
-      <w:r>
-        <w:rPr>
-          <w:rFonts w:ascii="Times" w:hAnsi="Times"/>
-          <w:i/>
-          <w:iCs/>
-        </w:rPr>
-        <w:t xml:space="preserve"> for Washington state before and after </w:t>
-      </w:r>
-      <w:r>
-        <w:rPr>
-          <w:rFonts w:ascii="Times" w:hAnsi="Times"/>
-          <w:i/>
-          <w:iCs/>
-        </w:rPr>
-        <w:t>the policy</w:t>
+          <w:sz w:val="22"/>
+          <w:szCs w:val="22"/>
+        </w:rPr>
+        <w:t>Fig 2a: Opioid shipment per capita for Washington state before and after the policy</w:t>
       </w:r>
     </w:p>
     <w:p>
@@ -6579,11 +6550,10 @@
           <w:rFonts w:ascii="Times" w:hAnsi="Times"/>
           <w:noProof/>
         </w:rPr>
-        <w:lastRenderedPageBreak/>
         <w:drawing>
-          <wp:inline distT="0" distB="0" distL="0" distR="0" wp14:anchorId="28C8A5FB" wp14:editId="34945E22">
-            <wp:extent cx="3822700" cy="3048000"/>
-            <wp:effectExtent l="0" t="0" r="0" b="0"/>
+          <wp:inline distT="0" distB="0" distL="0" distR="0" wp14:anchorId="28C8A5FB" wp14:editId="4DA05FEF">
+            <wp:extent cx="3221566" cy="2568690"/>
+            <wp:effectExtent l="0" t="0" r="4445" b="0"/>
             <wp:docPr id="3" name="Picture 3"/>
             <wp:cNvGraphicFramePr>
               <a:graphicFrameLocks xmlns:a="http://schemas.openxmlformats.org/drawingml/2006/main" noChangeAspect="1"/>
@@ -6604,7 +6574,7 @@
                   <pic:spPr>
                     <a:xfrm>
                       <a:off x="0" y="0"/>
-                      <a:ext cx="3822700" cy="3048000"/>
+                      <a:ext cx="3249220" cy="2590740"/>
                     </a:xfrm>
                     <a:prstGeom prst="rect">
                       <a:avLst/>
@@ -6629,6 +6599,7 @@
         <w:rPr>
           <w:rFonts w:ascii="Times" w:hAnsi="Times"/>
         </w:rPr>
+        <w:lastRenderedPageBreak/>
         <w:t>On the other hand,</w:t>
       </w:r>
       <w:r>
@@ -6710,7 +6681,127 @@
           <w:sz w:val="22"/>
           <w:szCs w:val="22"/>
         </w:rPr>
-        <w:t xml:space="preserve"> 2: Showing summary statistics of Opioids Per Capita in Florida.</w:t>
+        <w:t xml:space="preserve"> 2: Showing </w:t>
+      </w:r>
+      <w:r>
+        <w:rPr>
+          <w:rFonts w:ascii="Times" w:hAnsi="Times"/>
+          <w:i/>
+          <w:iCs/>
+          <w:sz w:val="22"/>
+          <w:szCs w:val="22"/>
+        </w:rPr>
+        <w:t>s</w:t>
+      </w:r>
+      <w:r>
+        <w:rPr>
+          <w:rFonts w:ascii="Times" w:hAnsi="Times"/>
+          <w:i/>
+          <w:iCs/>
+          <w:sz w:val="22"/>
+          <w:szCs w:val="22"/>
+        </w:rPr>
+        <w:t xml:space="preserve">ummary </w:t>
+      </w:r>
+      <w:r>
+        <w:rPr>
+          <w:rFonts w:ascii="Times" w:hAnsi="Times"/>
+          <w:i/>
+          <w:iCs/>
+          <w:sz w:val="22"/>
+          <w:szCs w:val="22"/>
+        </w:rPr>
+        <w:t>s</w:t>
+      </w:r>
+      <w:r>
+        <w:rPr>
+          <w:rFonts w:ascii="Times" w:hAnsi="Times"/>
+          <w:i/>
+          <w:iCs/>
+          <w:sz w:val="22"/>
+          <w:szCs w:val="22"/>
+        </w:rPr>
+        <w:t xml:space="preserve">tatistics of </w:t>
+      </w:r>
+      <w:r>
+        <w:rPr>
+          <w:rFonts w:ascii="Times" w:hAnsi="Times"/>
+          <w:i/>
+          <w:iCs/>
+          <w:sz w:val="22"/>
+          <w:szCs w:val="22"/>
+        </w:rPr>
+        <w:t>o</w:t>
+      </w:r>
+      <w:r>
+        <w:rPr>
+          <w:rFonts w:ascii="Times" w:hAnsi="Times"/>
+          <w:i/>
+          <w:iCs/>
+          <w:sz w:val="22"/>
+          <w:szCs w:val="22"/>
+        </w:rPr>
+        <w:t>pioid</w:t>
+      </w:r>
+      <w:r>
+        <w:rPr>
+          <w:rFonts w:ascii="Times" w:hAnsi="Times"/>
+          <w:i/>
+          <w:iCs/>
+          <w:sz w:val="22"/>
+          <w:szCs w:val="22"/>
+        </w:rPr>
+        <w:t xml:space="preserve"> shipment</w:t>
+      </w:r>
+      <w:r>
+        <w:rPr>
+          <w:rFonts w:ascii="Times" w:hAnsi="Times"/>
+          <w:i/>
+          <w:iCs/>
+          <w:sz w:val="22"/>
+          <w:szCs w:val="22"/>
+        </w:rPr>
+        <w:t xml:space="preserve"> </w:t>
+      </w:r>
+      <w:r>
+        <w:rPr>
+          <w:rFonts w:ascii="Times" w:hAnsi="Times"/>
+          <w:i/>
+          <w:iCs/>
+          <w:sz w:val="22"/>
+          <w:szCs w:val="22"/>
+        </w:rPr>
+        <w:t>p</w:t>
+      </w:r>
+      <w:r>
+        <w:rPr>
+          <w:rFonts w:ascii="Times" w:hAnsi="Times"/>
+          <w:i/>
+          <w:iCs/>
+          <w:sz w:val="22"/>
+          <w:szCs w:val="22"/>
+        </w:rPr>
+        <w:t xml:space="preserve">er </w:t>
+      </w:r>
+      <w:r>
+        <w:rPr>
+          <w:rFonts w:ascii="Times" w:hAnsi="Times"/>
+          <w:i/>
+          <w:iCs/>
+          <w:sz w:val="22"/>
+          <w:szCs w:val="22"/>
+        </w:rPr>
+        <w:t>c</w:t>
+      </w:r>
+      <w:r>
+        <w:rPr>
+          <w:rFonts w:ascii="Times" w:hAnsi="Times"/>
+          <w:i/>
+          <w:iCs/>
+          <w:sz w:val="22"/>
+          <w:szCs w:val="22"/>
+        </w:rPr>
+        <w:t>apita in Florida</w:t>
       </w:r>
     </w:p>
     <w:tbl>
@@ -7772,11 +7863,13 @@
     <w:p>
       <w:pPr>
         <w:spacing w:line="360" w:lineRule="auto"/>
-        <w:jc w:val="both"/>
+        <w:jc w:val="center"/>
         <w:rPr>
           <w:rFonts w:ascii="Times" w:hAnsi="Times"/>
           <w:i/>
           <w:iCs/>
+          <w:sz w:val="22"/>
+          <w:szCs w:val="22"/>
         </w:rPr>
       </w:pPr>
       <w:r>
@@ -7784,24 +7877,10 @@
           <w:rFonts w:ascii="Times" w:hAnsi="Times"/>
           <w:i/>
           <w:iCs/>
-        </w:rPr>
-        <w:t>Fig 2</w:t>
-      </w:r>
-      <w:r>
-        <w:rPr>
-          <w:rFonts w:ascii="Times" w:hAnsi="Times"/>
-          <w:i/>
-          <w:iCs/>
-        </w:rPr>
-        <w:t>b</w:t>
-      </w:r>
-      <w:r>
-        <w:rPr>
-          <w:rFonts w:ascii="Times" w:hAnsi="Times"/>
-          <w:i/>
-          <w:iCs/>
-        </w:rPr>
-        <w:t>: Opioid shipments per capita over time for all counties in Florida</w:t>
+          <w:sz w:val="22"/>
+          <w:szCs w:val="22"/>
+        </w:rPr>
+        <w:t>Fig 2b: Opioid shipments per capita over time for all counties in Florida</w:t>
       </w:r>
     </w:p>
     <w:p>
@@ -7817,7 +7896,6 @@
           <w:rFonts w:ascii="Times" w:hAnsi="Times"/>
           <w:noProof/>
         </w:rPr>
-        <w:lastRenderedPageBreak/>
         <w:drawing>
           <wp:inline distT="0" distB="0" distL="0" distR="0" wp14:anchorId="7004BBDF" wp14:editId="767B3252">
             <wp:extent cx="5219664" cy="4082387"/>
@@ -7871,6 +7949,7 @@
           <w:sz w:val="32"/>
           <w:szCs w:val="32"/>
         </w:rPr>
+        <w:lastRenderedPageBreak/>
         <w:t>Rate of Opioid Shipment</w:t>
       </w:r>
       <w:r>
@@ -8174,7 +8253,6 @@
           <w:rFonts w:ascii="Times" w:eastAsia="Times New Roman" w:hAnsi="Times" w:cs="Arial"/>
           <w:color w:val="000000" w:themeColor="text1"/>
         </w:rPr>
-        <w:lastRenderedPageBreak/>
         <w:t xml:space="preserve">trend of average per capita opioid shipments in Florida </w:t>
       </w:r>
       <w:r>
@@ -8385,6 +8463,7 @@
           <w:rFonts w:ascii="Times" w:eastAsia="Times New Roman" w:hAnsi="Times" w:cs="Arial"/>
           <w:color w:val="000000" w:themeColor="text1"/>
         </w:rPr>
+        <w:lastRenderedPageBreak/>
         <w:t xml:space="preserve">The plot below </w:t>
       </w:r>
       <w:r>
@@ -8531,7 +8610,6 @@
           <w:noProof/>
           <w:color w:val="000000" w:themeColor="text1"/>
         </w:rPr>
-        <w:lastRenderedPageBreak/>
         <w:drawing>
           <wp:inline distT="0" distB="0" distL="0" distR="0" wp14:anchorId="62A6056B" wp14:editId="4B2D43F0">
             <wp:extent cx="3754364" cy="2544857"/>

</xml_diff>

<commit_message>
edited report for Nick Eubank
</commit_message>
<xml_diff>
--- a/40_Draft_Reports/Report_for_NickEubank.docx
+++ b/40_Draft_Reports/Report_for_NickEubank.docx
@@ -1727,7 +1727,7 @@
           <w:color w:val="000000" w:themeColor="text1"/>
           <w:lang w:eastAsia="ko-KR"/>
         </w:rPr>
-        <w:t xml:space="preserve"> compared against the averages of three states for their control group.  Each control group’s three states were selected based on their similarity to the treated state.  The metrics used to define “similarity” were population size and opioid dispensing rate.  For this decision, population size was provided by World Population Review [3], and the opioid dispensing rate was provided by </w:t>
+        <w:t xml:space="preserve"> compared against the averages of three states for their control group. Each control group’s three states were selected based on their similarity to the treated state. The metrics used to define “similarity” were population size and opioid dispensing rate.</w:t>
       </w:r>
       <w:r>
         <w:rPr>
@@ -1735,6 +1735,78 @@
           <w:color w:val="000000" w:themeColor="text1"/>
           <w:lang w:eastAsia="ko-KR"/>
         </w:rPr>
+        <w:t xml:space="preserve"> This is because population</w:t>
+      </w:r>
+      <w:r>
+        <w:rPr>
+          <w:rFonts w:ascii="Times" w:eastAsia="Times New Roman" w:hAnsi="Times" w:cs="Arial"/>
+          <w:color w:val="000000" w:themeColor="text1"/>
+          <w:lang w:eastAsia="ko-KR"/>
+        </w:rPr>
+        <w:t xml:space="preserve"> size</w:t>
+      </w:r>
+      <w:r>
+        <w:rPr>
+          <w:rFonts w:ascii="Times" w:eastAsia="Times New Roman" w:hAnsi="Times" w:cs="Arial"/>
+          <w:color w:val="000000" w:themeColor="text1"/>
+          <w:lang w:eastAsia="ko-KR"/>
+        </w:rPr>
+        <w:t xml:space="preserve"> not only ensures </w:t>
+      </w:r>
+      <w:r>
+        <w:rPr>
+          <w:rFonts w:ascii="Times" w:eastAsia="Times New Roman" w:hAnsi="Times" w:cs="Arial"/>
+          <w:color w:val="000000" w:themeColor="text1"/>
+          <w:lang w:eastAsia="ko-KR"/>
+        </w:rPr>
+        <w:t>similar</w:t>
+      </w:r>
+      <w:r>
+        <w:rPr>
+          <w:rFonts w:ascii="Times" w:eastAsia="Times New Roman" w:hAnsi="Times" w:cs="Arial"/>
+          <w:color w:val="000000" w:themeColor="text1"/>
+          <w:lang w:eastAsia="ko-KR"/>
+        </w:rPr>
+        <w:t xml:space="preserve"> social structure factor of different jurisdictions but also increases a likelihood that those jurisdictions may have similar demographical trends. In addition, a</w:t>
+      </w:r>
+      <w:r>
+        <w:rPr>
+          <w:rFonts w:ascii="Times" w:eastAsia="Times New Roman" w:hAnsi="Times" w:cs="Arial"/>
+          <w:color w:val="000000" w:themeColor="text1"/>
+          <w:lang w:eastAsia="ko-KR"/>
+        </w:rPr>
+        <w:t xml:space="preserve"> similar level of </w:t>
+      </w:r>
+      <w:r>
+        <w:rPr>
+          <w:rFonts w:ascii="Times" w:eastAsia="Times New Roman" w:hAnsi="Times" w:cs="Arial"/>
+          <w:color w:val="000000" w:themeColor="text1"/>
+          <w:lang w:eastAsia="ko-KR"/>
+        </w:rPr>
+        <w:t xml:space="preserve">opioid dispensing rate </w:t>
+      </w:r>
+      <w:r>
+        <w:rPr>
+          <w:rFonts w:ascii="Times" w:eastAsia="Times New Roman" w:hAnsi="Times" w:cs="Arial"/>
+          <w:color w:val="000000" w:themeColor="text1"/>
+          <w:lang w:eastAsia="ko-KR"/>
+        </w:rPr>
+        <w:t xml:space="preserve">of several different regions also makes it more likely that these areas may have had their similarity in a range of phenomena related with opioids before the time of policy intervention. </w:t>
+      </w:r>
+      <w:r>
+        <w:rPr>
+          <w:rFonts w:ascii="Times" w:eastAsia="Times New Roman" w:hAnsi="Times" w:cs="Arial"/>
+          <w:color w:val="000000" w:themeColor="text1"/>
+          <w:lang w:eastAsia="ko-KR"/>
+        </w:rPr>
+        <w:t xml:space="preserve">For this decision, population size was provided by World Population Review [3], and the opioid dispensing rate was provided by </w:t>
+      </w:r>
+      <w:r>
+        <w:rPr>
+          <w:rFonts w:ascii="Times" w:eastAsia="Times New Roman" w:hAnsi="Times" w:cs="Arial"/>
+          <w:color w:val="000000" w:themeColor="text1"/>
+          <w:lang w:eastAsia="ko-KR"/>
+        </w:rPr>
         <w:t xml:space="preserve">the </w:t>
       </w:r>
       <w:r>
@@ -1799,7 +1871,16 @@
           <w:color w:val="000000" w:themeColor="text1"/>
           <w:lang w:eastAsia="ko-KR"/>
         </w:rPr>
-        <w:t xml:space="preserve">Pennsylvania, Virginia, and Massachusetts </w:t>
+        <w:t xml:space="preserve">Pennsylvania, Virginia, and </w:t>
+      </w:r>
+      <w:r>
+        <w:rPr>
+          <w:rFonts w:ascii="Times" w:eastAsia="Times New Roman" w:hAnsi="Times" w:cs="Arial"/>
+          <w:color w:val="000000" w:themeColor="text1"/>
+          <w:lang w:eastAsia="ko-KR"/>
+        </w:rPr>
+        <w:lastRenderedPageBreak/>
+        <w:t xml:space="preserve">Massachusetts </w:t>
       </w:r>
       <w:r>
         <w:rPr>
@@ -1833,66 +1914,6 @@
         <w:jc w:val="both"/>
         <w:rPr>
           <w:rFonts w:ascii="Times" w:eastAsia="Times New Roman" w:hAnsi="Times" w:cs="Arial"/>
-          <w:color w:val="000000" w:themeColor="text1"/>
-          <w:lang w:eastAsia="ko-KR"/>
-        </w:rPr>
-      </w:pPr>
-    </w:p>
-    <w:p>
-      <w:pPr>
-        <w:shd w:val="clear" w:color="auto" w:fill="FFFFFF"/>
-        <w:spacing w:line="360" w:lineRule="auto"/>
-        <w:jc w:val="both"/>
-        <w:rPr>
-          <w:rFonts w:ascii="Times" w:eastAsia="Times New Roman" w:hAnsi="Times" w:cs="Arial"/>
-          <w:color w:val="000000" w:themeColor="text1"/>
-          <w:lang w:eastAsia="ko-KR"/>
-        </w:rPr>
-      </w:pPr>
-    </w:p>
-    <w:p>
-      <w:pPr>
-        <w:shd w:val="clear" w:color="auto" w:fill="FFFFFF"/>
-        <w:spacing w:line="360" w:lineRule="auto"/>
-        <w:jc w:val="both"/>
-        <w:rPr>
-          <w:rFonts w:ascii="Times" w:eastAsia="Times New Roman" w:hAnsi="Times" w:cs="Arial"/>
-          <w:color w:val="000000" w:themeColor="text1"/>
-          <w:lang w:eastAsia="ko-KR"/>
-        </w:rPr>
-      </w:pPr>
-    </w:p>
-    <w:p>
-      <w:pPr>
-        <w:shd w:val="clear" w:color="auto" w:fill="FFFFFF"/>
-        <w:spacing w:line="360" w:lineRule="auto"/>
-        <w:jc w:val="both"/>
-        <w:rPr>
-          <w:rFonts w:ascii="Batang" w:eastAsia="Batang" w:hAnsi="Batang" w:cs="Batang"/>
-          <w:color w:val="000000" w:themeColor="text1"/>
-          <w:lang w:eastAsia="ko-KR"/>
-        </w:rPr>
-      </w:pPr>
-    </w:p>
-    <w:p>
-      <w:pPr>
-        <w:shd w:val="clear" w:color="auto" w:fill="FFFFFF"/>
-        <w:spacing w:line="360" w:lineRule="auto"/>
-        <w:jc w:val="both"/>
-        <w:rPr>
-          <w:rFonts w:ascii="Batang" w:eastAsia="Batang" w:hAnsi="Batang" w:cs="Batang"/>
-          <w:color w:val="000000" w:themeColor="text1"/>
-          <w:lang w:eastAsia="ko-KR"/>
-        </w:rPr>
-      </w:pPr>
-    </w:p>
-    <w:p>
-      <w:pPr>
-        <w:shd w:val="clear" w:color="auto" w:fill="FFFFFF"/>
-        <w:spacing w:line="360" w:lineRule="auto"/>
-        <w:jc w:val="both"/>
-        <w:rPr>
-          <w:rFonts w:ascii="Batang" w:eastAsia="Batang" w:hAnsi="Batang" w:cs="Batang"/>
           <w:color w:val="000000" w:themeColor="text1"/>
           <w:lang w:eastAsia="ko-KR"/>
         </w:rPr>
@@ -6650,6 +6671,15 @@
         </w:rPr>
         <w:t>.</w:t>
       </w:r>
+    </w:p>
+    <w:p>
+      <w:pPr>
+        <w:spacing w:line="360" w:lineRule="auto"/>
+        <w:jc w:val="both"/>
+        <w:rPr>
+          <w:rFonts w:ascii="Times" w:hAnsi="Times"/>
+        </w:rPr>
+      </w:pPr>
     </w:p>
     <w:p>
       <w:pPr>
@@ -7897,9 +7927,9 @@
           <w:noProof/>
         </w:rPr>
         <w:drawing>
-          <wp:inline distT="0" distB="0" distL="0" distR="0" wp14:anchorId="7004BBDF" wp14:editId="767B3252">
-            <wp:extent cx="5219664" cy="4082387"/>
-            <wp:effectExtent l="0" t="0" r="635" b="0"/>
+          <wp:inline distT="0" distB="0" distL="0" distR="0" wp14:anchorId="7004BBDF" wp14:editId="062DD550">
+            <wp:extent cx="4592355" cy="3591758"/>
+            <wp:effectExtent l="0" t="0" r="5080" b="2540"/>
             <wp:docPr id="4" name="Picture 4"/>
             <wp:cNvGraphicFramePr>
               <a:graphicFrameLocks xmlns:a="http://schemas.openxmlformats.org/drawingml/2006/main" noChangeAspect="1"/>
@@ -7920,7 +7950,7 @@
                   <pic:spPr>
                     <a:xfrm>
                       <a:off x="0" y="0"/>
-                      <a:ext cx="5252095" cy="4107752"/>
+                      <a:ext cx="4625938" cy="3618023"/>
                     </a:xfrm>
                     <a:prstGeom prst="rect">
                       <a:avLst/>
@@ -7932,6 +7962,19 @@
           </wp:inline>
         </w:drawing>
       </w:r>
+    </w:p>
+    <w:p>
+      <w:pPr>
+        <w:spacing w:line="360" w:lineRule="auto"/>
+        <w:jc w:val="both"/>
+        <w:rPr>
+          <w:rFonts w:ascii="Times" w:hAnsi="Times"/>
+          <w:b/>
+          <w:bCs/>
+          <w:sz w:val="32"/>
+          <w:szCs w:val="32"/>
+        </w:rPr>
+      </w:pPr>
     </w:p>
     <w:p>
       <w:pPr>
@@ -12100,7 +12143,7 @@
           <w:szCs w:val="22"/>
         </w:rPr>
         <w:drawing>
-          <wp:anchor distT="0" distB="0" distL="114300" distR="114300" simplePos="0" relativeHeight="251671552" behindDoc="0" locked="0" layoutInCell="1" allowOverlap="1" wp14:anchorId="29A2A004" wp14:editId="32DD55EE">
+          <wp:anchor distT="0" distB="0" distL="114300" distR="114300" simplePos="0" relativeHeight="251671552" behindDoc="0" locked="0" layoutInCell="1" allowOverlap="1" wp14:anchorId="29A2A004" wp14:editId="74F35BBC">
             <wp:simplePos x="0" y="0"/>
             <wp:positionH relativeFrom="column">
               <wp:posOffset>2645785</wp:posOffset>
@@ -12164,7 +12207,7 @@
           <w:color w:val="000000" w:themeColor="text1"/>
         </w:rPr>
         <w:drawing>
-          <wp:anchor distT="0" distB="0" distL="114300" distR="114300" simplePos="0" relativeHeight="251670528" behindDoc="0" locked="0" layoutInCell="1" allowOverlap="1" wp14:anchorId="05151CC5" wp14:editId="2450D7FE">
+          <wp:anchor distT="0" distB="0" distL="114300" distR="114300" simplePos="0" relativeHeight="251670528" behindDoc="0" locked="0" layoutInCell="1" allowOverlap="1" wp14:anchorId="05151CC5" wp14:editId="0F977371">
             <wp:simplePos x="0" y="0"/>
             <wp:positionH relativeFrom="column">
               <wp:posOffset>-490936</wp:posOffset>
@@ -13221,88 +13264,99 @@
         <w:jc w:val="both"/>
         <w:rPr>
           <w:rFonts w:ascii="Times" w:eastAsia="Times New Roman" w:hAnsi="Times" w:cs="Arial"/>
+          <w:color w:val="000000" w:themeColor="text1"/>
+        </w:rPr>
+      </w:pPr>
+      <w:r>
+        <w:rPr>
+          <w:rFonts w:ascii="Times" w:eastAsia="Times New Roman" w:hAnsi="Times" w:cs="Arial"/>
+          <w:color w:val="000000" w:themeColor="text1"/>
+        </w:rPr>
+        <w:t xml:space="preserve">Based on this analysis, Florida and Texas </w:t>
+      </w:r>
+      <w:r>
+        <w:rPr>
+          <w:rFonts w:ascii="Times" w:eastAsia="Times New Roman" w:hAnsi="Times" w:cs="Arial"/>
+          <w:color w:val="000000" w:themeColor="text1"/>
+        </w:rPr>
+        <w:t>implemented</w:t>
+      </w:r>
+      <w:r>
+        <w:rPr>
+          <w:rFonts w:ascii="Times" w:eastAsia="Times New Roman" w:hAnsi="Times" w:cs="Arial"/>
+          <w:color w:val="000000" w:themeColor="text1"/>
+        </w:rPr>
+        <w:t xml:space="preserve"> policies that reduced drug-induced deaths, and Florida’s </w:t>
+      </w:r>
+      <w:r>
+        <w:rPr>
+          <w:rFonts w:ascii="Times" w:eastAsia="Times New Roman" w:hAnsi="Times" w:cs="Arial"/>
+          <w:color w:val="000000" w:themeColor="text1"/>
+        </w:rPr>
+        <w:t>approach</w:t>
+      </w:r>
+      <w:r>
+        <w:rPr>
+          <w:rFonts w:ascii="Times" w:eastAsia="Times New Roman" w:hAnsi="Times" w:cs="Arial"/>
+          <w:color w:val="000000" w:themeColor="text1"/>
+        </w:rPr>
+        <w:t xml:space="preserve"> was able to limit the </w:t>
+      </w:r>
+      <w:r>
+        <w:rPr>
+          <w:rFonts w:ascii="Times" w:eastAsia="Times New Roman" w:hAnsi="Times" w:cs="Arial"/>
+          <w:color w:val="000000" w:themeColor="text1"/>
+        </w:rPr>
+        <w:t>number</w:t>
+      </w:r>
+      <w:r>
+        <w:rPr>
+          <w:rFonts w:ascii="Times" w:eastAsia="Times New Roman" w:hAnsi="Times" w:cs="Arial"/>
+          <w:color w:val="000000" w:themeColor="text1"/>
+        </w:rPr>
+        <w:t xml:space="preserve"> of opioids shipped to the state.  With appropriate data, </w:t>
+      </w:r>
+      <w:r>
+        <w:rPr>
+          <w:rFonts w:ascii="Times" w:eastAsia="Times New Roman" w:hAnsi="Times" w:cs="Arial"/>
+          <w:color w:val="000000" w:themeColor="text1"/>
+        </w:rPr>
+        <w:t xml:space="preserve">a </w:t>
+      </w:r>
+      <w:r>
+        <w:rPr>
+          <w:rFonts w:ascii="Times" w:eastAsia="Times New Roman" w:hAnsi="Times" w:cs="Arial"/>
+          <w:color w:val="000000" w:themeColor="text1"/>
+        </w:rPr>
+        <w:t xml:space="preserve">similar analysis would be able to confirm if Texas </w:t>
+      </w:r>
+      <w:r>
+        <w:rPr>
+          <w:rFonts w:ascii="Times" w:eastAsia="Times New Roman" w:hAnsi="Times" w:cs="Arial"/>
+          <w:color w:val="000000" w:themeColor="text1"/>
+        </w:rPr>
+        <w:t>could</w:t>
+      </w:r>
+      <w:r>
+        <w:rPr>
+          <w:rFonts w:ascii="Times" w:eastAsia="Times New Roman" w:hAnsi="Times" w:cs="Arial"/>
+          <w:color w:val="000000" w:themeColor="text1"/>
+        </w:rPr>
+        <w:t xml:space="preserve"> limit opioids shipped to the state.  Conversely, based on this analysis, the policy that Washington implemented in 2012 was unable to substantially reduce the quantity of opioids shipped to the state or the drug-induced deaths in the state.</w:t>
+      </w:r>
+    </w:p>
+    <w:p>
+      <w:pPr>
+        <w:shd w:val="clear" w:color="auto" w:fill="FFFFFF"/>
+        <w:spacing w:line="360" w:lineRule="auto"/>
+        <w:jc w:val="both"/>
+        <w:rPr>
+          <w:rFonts w:ascii="Times" w:eastAsia="Times New Roman" w:hAnsi="Times" w:cs="Arial"/>
           <w:b/>
           <w:bCs/>
           <w:color w:val="000000" w:themeColor="text1"/>
         </w:rPr>
       </w:pPr>
-      <w:r>
-        <w:rPr>
-          <w:rFonts w:ascii="Times" w:eastAsia="Times New Roman" w:hAnsi="Times" w:cs="Arial"/>
-          <w:color w:val="000000" w:themeColor="text1"/>
-        </w:rPr>
-        <w:t xml:space="preserve">Based on this analysis, Florida and Texas </w:t>
-      </w:r>
-      <w:r>
-        <w:rPr>
-          <w:rFonts w:ascii="Times" w:eastAsia="Times New Roman" w:hAnsi="Times" w:cs="Arial"/>
-          <w:color w:val="000000" w:themeColor="text1"/>
-        </w:rPr>
-        <w:t>implemented</w:t>
-      </w:r>
-      <w:r>
-        <w:rPr>
-          <w:rFonts w:ascii="Times" w:eastAsia="Times New Roman" w:hAnsi="Times" w:cs="Arial"/>
-          <w:color w:val="000000" w:themeColor="text1"/>
-        </w:rPr>
-        <w:t xml:space="preserve"> policies that reduced drug-induced deaths, and Florida’s </w:t>
-      </w:r>
-      <w:r>
-        <w:rPr>
-          <w:rFonts w:ascii="Times" w:eastAsia="Times New Roman" w:hAnsi="Times" w:cs="Arial"/>
-          <w:color w:val="000000" w:themeColor="text1"/>
-        </w:rPr>
-        <w:t>approach</w:t>
-      </w:r>
-      <w:r>
-        <w:rPr>
-          <w:rFonts w:ascii="Times" w:eastAsia="Times New Roman" w:hAnsi="Times" w:cs="Arial"/>
-          <w:color w:val="000000" w:themeColor="text1"/>
-        </w:rPr>
-        <w:t xml:space="preserve"> was able to limit the </w:t>
-      </w:r>
-      <w:r>
-        <w:rPr>
-          <w:rFonts w:ascii="Times" w:eastAsia="Times New Roman" w:hAnsi="Times" w:cs="Arial"/>
-          <w:color w:val="000000" w:themeColor="text1"/>
-        </w:rPr>
-        <w:t>number</w:t>
-      </w:r>
-      <w:r>
-        <w:rPr>
-          <w:rFonts w:ascii="Times" w:eastAsia="Times New Roman" w:hAnsi="Times" w:cs="Arial"/>
-          <w:color w:val="000000" w:themeColor="text1"/>
-        </w:rPr>
-        <w:t xml:space="preserve"> of opioids shipped to the state.  With appropriate data, </w:t>
-      </w:r>
-      <w:r>
-        <w:rPr>
-          <w:rFonts w:ascii="Times" w:eastAsia="Times New Roman" w:hAnsi="Times" w:cs="Arial"/>
-          <w:color w:val="000000" w:themeColor="text1"/>
-        </w:rPr>
-        <w:t xml:space="preserve">a </w:t>
-      </w:r>
-      <w:r>
-        <w:rPr>
-          <w:rFonts w:ascii="Times" w:eastAsia="Times New Roman" w:hAnsi="Times" w:cs="Arial"/>
-          <w:color w:val="000000" w:themeColor="text1"/>
-        </w:rPr>
-        <w:t xml:space="preserve">similar analysis would be able to confirm if Texas </w:t>
-      </w:r>
-      <w:r>
-        <w:rPr>
-          <w:rFonts w:ascii="Times" w:eastAsia="Times New Roman" w:hAnsi="Times" w:cs="Arial"/>
-          <w:color w:val="000000" w:themeColor="text1"/>
-        </w:rPr>
-        <w:t>could</w:t>
-      </w:r>
-      <w:r>
-        <w:rPr>
-          <w:rFonts w:ascii="Times" w:eastAsia="Times New Roman" w:hAnsi="Times" w:cs="Arial"/>
-          <w:color w:val="000000" w:themeColor="text1"/>
-        </w:rPr>
-        <w:t xml:space="preserve"> limit opioids shipped to the state.  Conversely, based on this analysis, the policy that Washington implemented in 2012 was unable to substantially reduce the quantity of opioids shipped to the state or the drug-induced deaths in the state.</w:t>
-      </w:r>
     </w:p>
     <w:p>
       <w:pPr>
@@ -13359,545 +13413,566 @@
         <w:spacing w:line="360" w:lineRule="auto"/>
         <w:jc w:val="both"/>
         <w:rPr>
+          <w:rFonts w:ascii="Times" w:eastAsia="Times New Roman" w:hAnsi="Times" w:cs="Arial"/>
+          <w:color w:val="000000" w:themeColor="text1"/>
+        </w:rPr>
+      </w:pPr>
+      <w:r>
+        <w:rPr>
+          <w:rFonts w:ascii="Times" w:eastAsia="Times New Roman" w:hAnsi="Times" w:cs="Arial"/>
+          <w:color w:val="000000" w:themeColor="text1"/>
+        </w:rPr>
+        <w:t xml:space="preserve">First, </w:t>
+      </w:r>
+      <w:r>
+        <w:rPr>
+          <w:rFonts w:ascii="Times" w:eastAsia="Times New Roman" w:hAnsi="Times" w:cs="Arial"/>
+          <w:color w:val="000000" w:themeColor="text1"/>
+        </w:rPr>
+        <w:t>to</w:t>
+      </w:r>
+      <w:r>
+        <w:rPr>
+          <w:rFonts w:ascii="Times" w:eastAsia="Times New Roman" w:hAnsi="Times" w:cs="Arial"/>
+          <w:color w:val="000000" w:themeColor="text1"/>
+        </w:rPr>
+        <w:t xml:space="preserve"> protect personal privacy, if the number of people in a given category (</w:t>
+      </w:r>
+      <w:proofErr w:type="gramStart"/>
+      <w:r>
+        <w:rPr>
+          <w:rFonts w:ascii="Times" w:eastAsia="Times New Roman" w:hAnsi="Times" w:cs="Arial"/>
+          <w:color w:val="000000" w:themeColor="text1"/>
+        </w:rPr>
+        <w:t>i.e.</w:t>
+      </w:r>
+      <w:proofErr w:type="gramEnd"/>
+      <w:r>
+        <w:rPr>
+          <w:rFonts w:ascii="Times" w:eastAsia="Times New Roman" w:hAnsi="Times" w:cs="Arial"/>
+          <w:color w:val="000000" w:themeColor="text1"/>
+        </w:rPr>
+        <w:t xml:space="preserve"> one county/year/cause of death category) is less than 10, the US Vital Statistics agency will not record such data. Hence, the </w:t>
+      </w:r>
+      <w:r>
+        <w:rPr>
+          <w:rFonts w:ascii="Times" w:eastAsia="Times New Roman" w:hAnsi="Times" w:cs="Arial"/>
+          <w:color w:val="000000" w:themeColor="text1"/>
+        </w:rPr>
+        <w:t>actual</w:t>
+      </w:r>
+      <w:r>
+        <w:rPr>
+          <w:rFonts w:ascii="Times" w:eastAsia="Times New Roman" w:hAnsi="Times" w:cs="Arial"/>
+          <w:color w:val="000000" w:themeColor="text1"/>
+        </w:rPr>
+        <w:t xml:space="preserve"> values of total deaths of opioid overdose will be higher than the data we used in this case, so the </w:t>
+      </w:r>
+      <w:r>
+        <w:rPr>
+          <w:rFonts w:ascii="Times" w:eastAsia="Times New Roman" w:hAnsi="Times" w:cs="Arial"/>
+          <w:color w:val="000000" w:themeColor="text1"/>
+        </w:rPr>
+        <w:t>actual</w:t>
+      </w:r>
+      <w:r>
+        <w:rPr>
+          <w:rFonts w:ascii="Times" w:eastAsia="Times New Roman" w:hAnsi="Times" w:cs="Arial"/>
+          <w:color w:val="000000" w:themeColor="text1"/>
+        </w:rPr>
+        <w:t xml:space="preserve"> average mortality rat</w:t>
+      </w:r>
+      <w:r>
+        <w:rPr>
+          <w:rFonts w:ascii="Times" w:eastAsia="Times New Roman" w:hAnsi="Times" w:cs="Arial"/>
+          <w:color w:val="000000" w:themeColor="text1"/>
+        </w:rPr>
+        <w:t>io</w:t>
+      </w:r>
+      <w:r>
+        <w:rPr>
+          <w:rFonts w:ascii="Times" w:eastAsia="Times New Roman" w:hAnsi="Times" w:cs="Arial"/>
+          <w:color w:val="000000" w:themeColor="text1"/>
+        </w:rPr>
+        <w:t>s of opioid overdose per capita will also be higher than the mortality rat</w:t>
+      </w:r>
+      <w:r>
+        <w:rPr>
+          <w:rFonts w:ascii="Times" w:eastAsia="Times New Roman" w:hAnsi="Times" w:cs="Arial"/>
+          <w:color w:val="000000" w:themeColor="text1"/>
+        </w:rPr>
+        <w:t>io</w:t>
+      </w:r>
+      <w:r>
+        <w:rPr>
+          <w:rFonts w:ascii="Times" w:eastAsia="Times New Roman" w:hAnsi="Times" w:cs="Arial"/>
+          <w:color w:val="000000" w:themeColor="text1"/>
+        </w:rPr>
+        <w:t xml:space="preserve">s we calculated. Second, </w:t>
+      </w:r>
+      <w:r>
+        <w:rPr>
           <w:rFonts w:ascii="Times" w:hAnsi="Times" w:cs="AppleSystemUIFont"/>
         </w:rPr>
+        <w:t>since the U.S. census is conducted every ten years, the population data for all years except for 2010, which is determined, are estimated rather than statistical.  In addition, there are numerous ways that the population from census inquiry goes wrong, including non-response, measurement, inaccurate statistical unit definitions, and even the investigators' prejudice</w:t>
+      </w:r>
+      <w:r>
+        <w:rPr>
+          <w:rFonts w:ascii="Times" w:hAnsi="Times" w:cs="AppleSystemUIFont"/>
+        </w:rPr>
+        <w:t xml:space="preserve"> [3]</w:t>
+      </w:r>
+      <w:r>
+        <w:rPr>
+          <w:rFonts w:ascii="Times" w:hAnsi="Times" w:cs="AppleSystemUIFont"/>
+        </w:rPr>
+        <w:t xml:space="preserve">. Therefore, the </w:t>
+      </w:r>
+      <w:r>
+        <w:rPr>
+          <w:rFonts w:ascii="Times" w:hAnsi="Times" w:cs="AppleSystemUIFont"/>
+        </w:rPr>
+        <w:t>actual</w:t>
+      </w:r>
+      <w:r>
+        <w:rPr>
+          <w:rFonts w:ascii="Times" w:hAnsi="Times" w:cs="AppleSystemUIFont"/>
+        </w:rPr>
+        <w:t xml:space="preserve"> population may </w:t>
+      </w:r>
+      <w:r>
+        <w:rPr>
+          <w:rFonts w:ascii="Times" w:hAnsi="Times" w:cs="AppleSystemUIFont"/>
+        </w:rPr>
+        <w:t>differ</w:t>
+      </w:r>
+      <w:r>
+        <w:rPr>
+          <w:rFonts w:ascii="Times" w:hAnsi="Times" w:cs="AppleSystemUIFont"/>
+        </w:rPr>
+        <w:t xml:space="preserve"> from the data we used here, but we can't get the most realistic data, so these analyses may not fully reflect the </w:t>
+      </w:r>
+      <w:r>
+        <w:rPr>
+          <w:rFonts w:ascii="Times" w:hAnsi="Times" w:cs="AppleSystemUIFont"/>
+        </w:rPr>
+        <w:t>real</w:t>
+      </w:r>
+      <w:r>
+        <w:rPr>
+          <w:rFonts w:ascii="Times" w:hAnsi="Times" w:cs="AppleSystemUIFont"/>
+        </w:rPr>
+        <w:t xml:space="preserve"> situation. Third, our control states were selected based on </w:t>
+      </w:r>
+      <w:r>
+        <w:rPr>
+          <w:rFonts w:ascii="Times" w:eastAsia="Times New Roman" w:hAnsi="Times" w:cs="Arial"/>
+          <w:color w:val="000000" w:themeColor="text1"/>
+        </w:rPr>
+        <w:t>similar population sizes and opioid dispense rates</w:t>
+      </w:r>
+      <w:r>
+        <w:rPr>
+          <w:rFonts w:ascii="Times" w:hAnsi="Times" w:cs="AppleSystemUIFont"/>
+        </w:rPr>
+        <w:t>. Still, we</w:t>
+      </w:r>
+      <w:r>
+        <w:rPr>
+          <w:rFonts w:ascii="Times" w:hAnsi="Times" w:cs="AppleSystemUIFont"/>
+        </w:rPr>
+        <w:t xml:space="preserve"> did not </w:t>
+      </w:r>
+      <w:r>
+        <w:rPr>
+          <w:rFonts w:ascii="Times" w:hAnsi="Times" w:cs="AppleSystemUIFont"/>
+        </w:rPr>
+        <w:t>consider</w:t>
+      </w:r>
+      <w:r>
+        <w:rPr>
+          <w:rFonts w:ascii="Times" w:hAnsi="Times" w:cs="AppleSystemUIFont"/>
+        </w:rPr>
+        <w:t xml:space="preserve"> other similar factors</w:t>
+      </w:r>
+      <w:r>
+        <w:rPr>
+          <w:rFonts w:ascii="Times" w:hAnsi="Times" w:cs="AppleSystemUIFont"/>
+        </w:rPr>
+        <w:t>,</w:t>
+      </w:r>
+      <w:r>
+        <w:rPr>
+          <w:rFonts w:ascii="Times" w:hAnsi="Times" w:cs="AppleSystemUIFont"/>
+        </w:rPr>
+        <w:t xml:space="preserve"> such as income and education levels, so our analysis may be somewhat one-sided.</w:t>
+      </w:r>
+      <w:r>
+        <w:rPr>
+          <w:rFonts w:ascii="Times" w:hAnsi="Times" w:cs="AppleSystemUIFont"/>
+        </w:rPr>
+        <w:t xml:space="preserve"> </w:t>
+      </w:r>
+      <w:proofErr w:type="gramStart"/>
+      <w:r>
+        <w:rPr>
+          <w:rFonts w:ascii="Times" w:hAnsi="Times" w:cs="AppleSystemUIFont"/>
+        </w:rPr>
+        <w:t>Last but not least</w:t>
+      </w:r>
+      <w:proofErr w:type="gramEnd"/>
+      <w:r>
+        <w:rPr>
+          <w:rFonts w:ascii="Times" w:hAnsi="Times" w:cs="AppleSystemUIFont"/>
+        </w:rPr>
+        <w:t>, most states have generally enacted multiple opioid control policies as the opioid crisis has evolved for decades. For example, many states implemented some combination of naloxone laws, Good Samaritan laws, and medical marijuana laws during 2015-2017. In addition to pre-existing prescription drug monitoring program (PDMP) laws, by 2017</w:t>
+      </w:r>
+      <w:r>
+        <w:rPr>
+          <w:rFonts w:ascii="Times" w:hAnsi="Times" w:cs="AppleSystemUIFont"/>
+        </w:rPr>
+        <w:t>, most</w:t>
+      </w:r>
+      <w:r>
+        <w:rPr>
+          <w:rFonts w:ascii="Times" w:hAnsi="Times" w:cs="AppleSystemUIFont"/>
+        </w:rPr>
+        <w:t xml:space="preserve"> states had implemented at least 3 of these </w:t>
+      </w:r>
+      <w:r>
+        <w:rPr>
+          <w:rFonts w:ascii="Times" w:hAnsi="Times" w:cs="AppleSystemUIFont"/>
+        </w:rPr>
+        <w:t>four</w:t>
+      </w:r>
+      <w:r>
+        <w:rPr>
+          <w:rFonts w:ascii="Times" w:hAnsi="Times" w:cs="AppleSystemUIFont"/>
+        </w:rPr>
+        <w:t xml:space="preserve"> categories of policies [</w:t>
+      </w:r>
+      <w:r>
+        <w:rPr>
+          <w:rFonts w:ascii="Times" w:hAnsi="Times" w:cs="AppleSystemUIFont"/>
+        </w:rPr>
+        <w:t>4</w:t>
+      </w:r>
+      <w:r>
+        <w:rPr>
+          <w:rFonts w:ascii="Times" w:hAnsi="Times" w:cs="AppleSystemUIFont"/>
+        </w:rPr>
+        <w:t xml:space="preserve">]. Therefore, it will be unreasonable to put too much emphasis on specific </w:t>
+      </w:r>
+      <w:r>
+        <w:rPr>
+          <w:rFonts w:ascii="Times" w:hAnsi="Times" w:cs="AppleSystemUIFont"/>
+        </w:rPr>
+        <w:t>time points</w:t>
+      </w:r>
+      <w:r>
+        <w:rPr>
+          <w:rFonts w:ascii="Times" w:hAnsi="Times" w:cs="AppleSystemUIFont"/>
+        </w:rPr>
+        <w:t xml:space="preserve">, namely the </w:t>
+      </w:r>
+      <w:r>
+        <w:rPr>
+          <w:rFonts w:ascii="Times" w:hAnsi="Times" w:cs="AppleSystemUIFont"/>
+        </w:rPr>
+        <w:t>years</w:t>
+      </w:r>
+      <w:r>
+        <w:rPr>
+          <w:rFonts w:ascii="Times" w:hAnsi="Times" w:cs="AppleSystemUIFont"/>
+        </w:rPr>
+        <w:t xml:space="preserve"> 2007 (Texas), 2010 (Florida),</w:t>
+      </w:r>
+      <w:r>
+        <w:rPr>
+          <w:rFonts w:ascii="Times" w:hAnsi="Times" w:cs="AppleSystemUIFont"/>
+        </w:rPr>
+        <w:t xml:space="preserve"> and</w:t>
+      </w:r>
+      <w:r>
+        <w:rPr>
+          <w:rFonts w:ascii="Times" w:hAnsi="Times" w:cs="AppleSystemUIFont"/>
+        </w:rPr>
+        <w:t xml:space="preserve"> 201</w:t>
+      </w:r>
+      <w:r>
+        <w:rPr>
+          <w:rFonts w:ascii="Times" w:hAnsi="Times" w:cs="AppleSystemUIFont"/>
+        </w:rPr>
+        <w:t>2</w:t>
+      </w:r>
+      <w:r>
+        <w:rPr>
+          <w:rFonts w:ascii="Times" w:hAnsi="Times" w:cs="AppleSystemUIFont"/>
+        </w:rPr>
+        <w:t xml:space="preserve"> (Washington). For the same reason, it is almost impossible to identify perfect comparison states which were not impacted by the policy of interest at all. These factors serve to complicate </w:t>
+      </w:r>
+      <w:r>
+        <w:rPr>
+          <w:rFonts w:ascii="Times" w:hAnsi="Times" w:cs="AppleSystemUIFont"/>
+        </w:rPr>
+        <w:t xml:space="preserve">the </w:t>
+      </w:r>
+      <w:r>
+        <w:rPr>
+          <w:rFonts w:ascii="Times" w:hAnsi="Times" w:cs="AppleSystemUIFont"/>
+        </w:rPr>
+        <w:t>accurate evaluation of opioid policy effectiveness.</w:t>
+      </w:r>
+      <w:r>
+        <w:rPr>
+          <w:rFonts w:ascii="Times" w:hAnsi="Times" w:cs="AppleSystemUIFont"/>
+        </w:rPr>
+        <w:t xml:space="preserve"> In general, </w:t>
+      </w:r>
+      <w:r>
+        <w:rPr>
+          <w:rFonts w:ascii="Times" w:eastAsia="Times New Roman" w:hAnsi="Times" w:cs="Arial"/>
+          <w:color w:val="000000" w:themeColor="text1"/>
+        </w:rPr>
+        <w:t>de</w:t>
+      </w:r>
+      <w:r>
+        <w:rPr>
+          <w:rFonts w:ascii="Times" w:eastAsia="Times New Roman" w:hAnsi="Times" w:cs="Arial"/>
+          <w:color w:val="000000" w:themeColor="text1"/>
+        </w:rPr>
+        <w:t xml:space="preserve">spite key takeaways from this analysis, extracting causal information from drug policy analysis is still challenging. Many </w:t>
+      </w:r>
+      <w:r>
+        <w:rPr>
+          <w:rFonts w:ascii="Times" w:eastAsia="Times New Roman" w:hAnsi="Times" w:cs="Arial"/>
+          <w:color w:val="000000" w:themeColor="text1"/>
+        </w:rPr>
+        <w:t xml:space="preserve">states have enacted multiple opioid control policies as the opioid crisis has evolved </w:t>
+      </w:r>
+      <w:r>
+        <w:rPr>
+          <w:rFonts w:ascii="Times" w:eastAsia="Times New Roman" w:hAnsi="Times" w:cs="Arial"/>
+          <w:color w:val="000000" w:themeColor="text1"/>
+        </w:rPr>
+        <w:t xml:space="preserve">over the </w:t>
+      </w:r>
+      <w:r>
+        <w:rPr>
+          <w:rFonts w:ascii="Times" w:eastAsia="Times New Roman" w:hAnsi="Times" w:cs="Arial"/>
+          <w:color w:val="000000" w:themeColor="text1"/>
+        </w:rPr>
+        <w:t xml:space="preserve">decades. For example, </w:t>
+      </w:r>
+      <w:r>
+        <w:rPr>
+          <w:rFonts w:ascii="Times" w:eastAsia="Times New Roman" w:hAnsi="Times" w:cs="Arial"/>
+          <w:color w:val="000000" w:themeColor="text1"/>
+        </w:rPr>
+        <w:t xml:space="preserve">several </w:t>
+      </w:r>
+      <w:r>
+        <w:rPr>
+          <w:rFonts w:ascii="Times" w:eastAsia="Times New Roman" w:hAnsi="Times" w:cs="Arial"/>
+          <w:color w:val="000000" w:themeColor="text1"/>
+        </w:rPr>
+        <w:t xml:space="preserve">states implemented </w:t>
+      </w:r>
+      <w:r>
+        <w:rPr>
+          <w:rFonts w:ascii="Times" w:eastAsia="Times New Roman" w:hAnsi="Times" w:cs="Arial"/>
+          <w:color w:val="000000" w:themeColor="text1"/>
+        </w:rPr>
+        <w:t xml:space="preserve">a </w:t>
+      </w:r>
+      <w:r>
+        <w:rPr>
+          <w:rFonts w:ascii="Times" w:eastAsia="Times New Roman" w:hAnsi="Times" w:cs="Arial"/>
+          <w:color w:val="000000" w:themeColor="text1"/>
+        </w:rPr>
+        <w:t xml:space="preserve">combination of naloxone laws, Good Samaritan laws, and medical marijuana laws during 2015-2017. </w:t>
+      </w:r>
+      <w:r>
+        <w:rPr>
+          <w:rFonts w:ascii="Times" w:eastAsia="Times New Roman" w:hAnsi="Times" w:cs="Arial"/>
+          <w:color w:val="000000" w:themeColor="text1"/>
+        </w:rPr>
+        <w:t xml:space="preserve"> Furthermore, i</w:t>
+      </w:r>
+      <w:r>
+        <w:rPr>
+          <w:rFonts w:ascii="Times" w:eastAsia="Times New Roman" w:hAnsi="Times" w:cs="Arial"/>
+          <w:color w:val="000000" w:themeColor="text1"/>
+        </w:rPr>
+        <w:t>n addition to pre-existing prescription drug monitoring program (PDMP) laws, by 2017</w:t>
+      </w:r>
+      <w:r>
+        <w:rPr>
+          <w:rFonts w:ascii="Times" w:eastAsia="Times New Roman" w:hAnsi="Times" w:cs="Arial"/>
+          <w:color w:val="000000" w:themeColor="text1"/>
+        </w:rPr>
+        <w:t>,</w:t>
+      </w:r>
+      <w:r>
+        <w:rPr>
+          <w:rFonts w:ascii="Times" w:eastAsia="Times New Roman" w:hAnsi="Times" w:cs="Arial"/>
+          <w:color w:val="000000" w:themeColor="text1"/>
+        </w:rPr>
+        <w:t xml:space="preserve"> most states had implemented at least 3 of these </w:t>
+      </w:r>
+      <w:r>
+        <w:rPr>
+          <w:rFonts w:ascii="Times" w:eastAsia="Times New Roman" w:hAnsi="Times" w:cs="Arial"/>
+          <w:color w:val="000000" w:themeColor="text1"/>
+        </w:rPr>
+        <w:t>four</w:t>
+      </w:r>
+      <w:r>
+        <w:rPr>
+          <w:rFonts w:ascii="Times" w:eastAsia="Times New Roman" w:hAnsi="Times" w:cs="Arial"/>
+          <w:color w:val="000000" w:themeColor="text1"/>
+        </w:rPr>
+        <w:t xml:space="preserve"> categories of policies [</w:t>
+      </w:r>
+      <w:r>
+        <w:rPr>
+          <w:rFonts w:ascii="Times" w:eastAsia="Times New Roman" w:hAnsi="Times" w:cs="Arial"/>
+          <w:color w:val="000000" w:themeColor="text1"/>
+        </w:rPr>
+        <w:t>5</w:t>
+      </w:r>
+      <w:r>
+        <w:rPr>
+          <w:rFonts w:ascii="Times" w:eastAsia="Times New Roman" w:hAnsi="Times" w:cs="Arial"/>
+          <w:color w:val="000000" w:themeColor="text1"/>
+        </w:rPr>
+        <w:t xml:space="preserve">]. </w:t>
+      </w:r>
+      <w:r>
+        <w:rPr>
+          <w:rFonts w:ascii="Times" w:eastAsia="Times New Roman" w:hAnsi="Times" w:cs="Arial"/>
+          <w:color w:val="000000" w:themeColor="text1"/>
+        </w:rPr>
+        <w:t xml:space="preserve"> </w:t>
+      </w:r>
+      <w:r>
+        <w:rPr>
+          <w:rFonts w:ascii="Times" w:eastAsia="Times New Roman" w:hAnsi="Times" w:cs="Arial"/>
+          <w:color w:val="000000" w:themeColor="text1"/>
+        </w:rPr>
+        <w:t xml:space="preserve">Therefore, it </w:t>
+      </w:r>
+      <w:r>
+        <w:rPr>
+          <w:rFonts w:ascii="Times" w:eastAsia="Times New Roman" w:hAnsi="Times" w:cs="Arial"/>
+          <w:color w:val="000000" w:themeColor="text1"/>
+        </w:rPr>
+        <w:t xml:space="preserve">is </w:t>
+      </w:r>
+      <w:r>
+        <w:rPr>
+          <w:rFonts w:ascii="Times" w:eastAsia="Times New Roman" w:hAnsi="Times" w:cs="Arial"/>
+          <w:color w:val="000000" w:themeColor="text1"/>
+        </w:rPr>
+        <w:t>challenging</w:t>
+      </w:r>
+      <w:r>
+        <w:rPr>
+          <w:rFonts w:ascii="Times" w:eastAsia="Times New Roman" w:hAnsi="Times" w:cs="Arial"/>
+          <w:color w:val="000000" w:themeColor="text1"/>
+        </w:rPr>
+        <w:t xml:space="preserve"> to ascertain appropriate control groups and ensure all confounding </w:t>
+      </w:r>
+      <w:r>
+        <w:rPr>
+          <w:rFonts w:ascii="Times" w:eastAsia="Times New Roman" w:hAnsi="Times" w:cs="Arial"/>
+          <w:color w:val="000000" w:themeColor="text1"/>
+        </w:rPr>
+        <w:lastRenderedPageBreak/>
+        <w:t>variables are accounted for</w:t>
+      </w:r>
+      <w:r>
+        <w:rPr>
+          <w:rFonts w:ascii="Times" w:eastAsia="Times New Roman" w:hAnsi="Times" w:cs="Arial"/>
+          <w:color w:val="000000" w:themeColor="text1"/>
+        </w:rPr>
+        <w:t>.</w:t>
+      </w:r>
+      <w:r>
+        <w:rPr>
+          <w:rFonts w:ascii="Times" w:eastAsia="Times New Roman" w:hAnsi="Times" w:cs="Arial"/>
+          <w:color w:val="000000" w:themeColor="text1"/>
+        </w:rPr>
+        <w:t xml:space="preserve"> </w:t>
+      </w:r>
+      <w:r>
+        <w:rPr>
+          <w:rFonts w:ascii="Times" w:eastAsia="Times New Roman" w:hAnsi="Times" w:cs="Arial"/>
+          <w:color w:val="000000" w:themeColor="text1"/>
+        </w:rPr>
+        <w:t xml:space="preserve"> These factors complicate </w:t>
+      </w:r>
+      <w:r>
+        <w:rPr>
+          <w:rFonts w:ascii="Times" w:eastAsia="Times New Roman" w:hAnsi="Times" w:cs="Arial"/>
+          <w:color w:val="000000" w:themeColor="text1"/>
+        </w:rPr>
+        <w:t xml:space="preserve">valid </w:t>
+      </w:r>
+      <w:r>
+        <w:rPr>
+          <w:rFonts w:ascii="Times" w:eastAsia="Times New Roman" w:hAnsi="Times" w:cs="Arial"/>
+          <w:color w:val="000000" w:themeColor="text1"/>
+        </w:rPr>
+        <w:t>inferences</w:t>
+      </w:r>
+      <w:r>
+        <w:rPr>
+          <w:rFonts w:ascii="Times" w:eastAsia="Times New Roman" w:hAnsi="Times" w:cs="Arial"/>
+          <w:color w:val="000000" w:themeColor="text1"/>
+        </w:rPr>
+        <w:t xml:space="preserve"> on </w:t>
+      </w:r>
+      <w:r>
+        <w:rPr>
+          <w:rFonts w:ascii="Times" w:eastAsia="Times New Roman" w:hAnsi="Times" w:cs="Arial"/>
+          <w:color w:val="000000" w:themeColor="text1"/>
+        </w:rPr>
+        <w:t xml:space="preserve">the </w:t>
+      </w:r>
+      <w:r>
+        <w:rPr>
+          <w:rFonts w:ascii="Times" w:eastAsia="Times New Roman" w:hAnsi="Times" w:cs="Arial"/>
+          <w:color w:val="000000" w:themeColor="text1"/>
+        </w:rPr>
+        <w:t>causal effects</w:t>
+      </w:r>
+      <w:r>
+        <w:rPr>
+          <w:rFonts w:ascii="Times" w:eastAsia="Times New Roman" w:hAnsi="Times" w:cs="Arial"/>
+          <w:color w:val="000000" w:themeColor="text1"/>
+        </w:rPr>
+        <w:t xml:space="preserve"> of opioid </w:t>
+      </w:r>
+      <w:r>
+        <w:rPr>
+          <w:rFonts w:ascii="Times" w:eastAsia="Times New Roman" w:hAnsi="Times" w:cs="Arial"/>
+          <w:color w:val="000000" w:themeColor="text1"/>
+        </w:rPr>
+        <w:t>control policies.</w:t>
+      </w:r>
+    </w:p>
+    <w:p>
+      <w:pPr>
+        <w:autoSpaceDE w:val="0"/>
+        <w:autoSpaceDN w:val="0"/>
+        <w:adjustRightInd w:val="0"/>
+        <w:spacing w:line="360" w:lineRule="auto"/>
+        <w:jc w:val="both"/>
+        <w:rPr>
+          <w:rFonts w:ascii="Times" w:hAnsi="Times" w:cs="AppleSystemUIFont"/>
+        </w:rPr>
       </w:pPr>
-      <w:r>
-        <w:rPr>
-          <w:rFonts w:ascii="Times" w:eastAsia="Times New Roman" w:hAnsi="Times" w:cs="Arial"/>
-          <w:color w:val="000000" w:themeColor="text1"/>
-        </w:rPr>
-        <w:t xml:space="preserve">First, </w:t>
-      </w:r>
-      <w:r>
-        <w:rPr>
-          <w:rFonts w:ascii="Times" w:eastAsia="Times New Roman" w:hAnsi="Times" w:cs="Arial"/>
-          <w:color w:val="000000" w:themeColor="text1"/>
-        </w:rPr>
-        <w:t>to</w:t>
-      </w:r>
-      <w:r>
-        <w:rPr>
-          <w:rFonts w:ascii="Times" w:eastAsia="Times New Roman" w:hAnsi="Times" w:cs="Arial"/>
-          <w:color w:val="000000" w:themeColor="text1"/>
-        </w:rPr>
-        <w:t xml:space="preserve"> protect personal privacy, if the number of people in a given category (</w:t>
-      </w:r>
-      <w:proofErr w:type="gramStart"/>
-      <w:r>
-        <w:rPr>
-          <w:rFonts w:ascii="Times" w:eastAsia="Times New Roman" w:hAnsi="Times" w:cs="Arial"/>
-          <w:color w:val="000000" w:themeColor="text1"/>
-        </w:rPr>
-        <w:t>i.e.</w:t>
-      </w:r>
-      <w:proofErr w:type="gramEnd"/>
-      <w:r>
-        <w:rPr>
-          <w:rFonts w:ascii="Times" w:eastAsia="Times New Roman" w:hAnsi="Times" w:cs="Arial"/>
-          <w:color w:val="000000" w:themeColor="text1"/>
-        </w:rPr>
-        <w:t xml:space="preserve"> one county/year/cause of death category) is less than 10, the US Vital Statistics agency will not record such data. Hence, the </w:t>
-      </w:r>
-      <w:r>
-        <w:rPr>
-          <w:rFonts w:ascii="Times" w:eastAsia="Times New Roman" w:hAnsi="Times" w:cs="Arial"/>
-          <w:color w:val="000000" w:themeColor="text1"/>
-        </w:rPr>
-        <w:t>actual</w:t>
-      </w:r>
-      <w:r>
-        <w:rPr>
-          <w:rFonts w:ascii="Times" w:eastAsia="Times New Roman" w:hAnsi="Times" w:cs="Arial"/>
-          <w:color w:val="000000" w:themeColor="text1"/>
-        </w:rPr>
-        <w:t xml:space="preserve"> values of total deaths of opioid overdose will be higher than the data we used in this case, so the </w:t>
-      </w:r>
-      <w:r>
-        <w:rPr>
-          <w:rFonts w:ascii="Times" w:eastAsia="Times New Roman" w:hAnsi="Times" w:cs="Arial"/>
-          <w:color w:val="000000" w:themeColor="text1"/>
-        </w:rPr>
-        <w:t>actual</w:t>
-      </w:r>
-      <w:r>
-        <w:rPr>
-          <w:rFonts w:ascii="Times" w:eastAsia="Times New Roman" w:hAnsi="Times" w:cs="Arial"/>
-          <w:color w:val="000000" w:themeColor="text1"/>
-        </w:rPr>
-        <w:t xml:space="preserve"> average mortality rat</w:t>
-      </w:r>
-      <w:r>
-        <w:rPr>
-          <w:rFonts w:ascii="Times" w:eastAsia="Times New Roman" w:hAnsi="Times" w:cs="Arial"/>
-          <w:color w:val="000000" w:themeColor="text1"/>
-        </w:rPr>
-        <w:t>io</w:t>
-      </w:r>
-      <w:r>
-        <w:rPr>
-          <w:rFonts w:ascii="Times" w:eastAsia="Times New Roman" w:hAnsi="Times" w:cs="Arial"/>
-          <w:color w:val="000000" w:themeColor="text1"/>
-        </w:rPr>
-        <w:t>s of opioid overdose per capita will also be higher than the mortality rat</w:t>
-      </w:r>
-      <w:r>
-        <w:rPr>
-          <w:rFonts w:ascii="Times" w:eastAsia="Times New Roman" w:hAnsi="Times" w:cs="Arial"/>
-          <w:color w:val="000000" w:themeColor="text1"/>
-        </w:rPr>
-        <w:t>io</w:t>
-      </w:r>
-      <w:r>
-        <w:rPr>
-          <w:rFonts w:ascii="Times" w:eastAsia="Times New Roman" w:hAnsi="Times" w:cs="Arial"/>
-          <w:color w:val="000000" w:themeColor="text1"/>
-        </w:rPr>
-        <w:t xml:space="preserve">s we calculated. Second, </w:t>
-      </w:r>
-      <w:r>
-        <w:rPr>
-          <w:rFonts w:ascii="Times" w:hAnsi="Times" w:cs="AppleSystemUIFont"/>
-        </w:rPr>
-        <w:t>since the U.S. census is conducted every ten years, the population data for all years except for 2010, which is determined, are estimated rather than statistical.  In addition, there are numerous ways that the population from census inquiry goes wrong, including non-response, measurement, inaccurate statistical unit definitions, and even the investigators' prejudice</w:t>
-      </w:r>
-      <w:r>
-        <w:rPr>
-          <w:rFonts w:ascii="Times" w:hAnsi="Times" w:cs="AppleSystemUIFont"/>
-        </w:rPr>
-        <w:t xml:space="preserve"> [3]</w:t>
-      </w:r>
-      <w:r>
-        <w:rPr>
-          <w:rFonts w:ascii="Times" w:hAnsi="Times" w:cs="AppleSystemUIFont"/>
-        </w:rPr>
-        <w:t xml:space="preserve">. Therefore, the </w:t>
-      </w:r>
-      <w:r>
-        <w:rPr>
-          <w:rFonts w:ascii="Times" w:hAnsi="Times" w:cs="AppleSystemUIFont"/>
-        </w:rPr>
-        <w:t>actual</w:t>
-      </w:r>
-      <w:r>
-        <w:rPr>
-          <w:rFonts w:ascii="Times" w:hAnsi="Times" w:cs="AppleSystemUIFont"/>
-        </w:rPr>
-        <w:t xml:space="preserve"> population may </w:t>
-      </w:r>
-      <w:r>
-        <w:rPr>
-          <w:rFonts w:ascii="Times" w:hAnsi="Times" w:cs="AppleSystemUIFont"/>
-        </w:rPr>
-        <w:t>differ</w:t>
-      </w:r>
-      <w:r>
-        <w:rPr>
-          <w:rFonts w:ascii="Times" w:hAnsi="Times" w:cs="AppleSystemUIFont"/>
-        </w:rPr>
-        <w:t xml:space="preserve"> from the data we used here, but we can't get the most realistic data, so these analyses may not fully reflect the </w:t>
-      </w:r>
-      <w:r>
-        <w:rPr>
-          <w:rFonts w:ascii="Times" w:hAnsi="Times" w:cs="AppleSystemUIFont"/>
-        </w:rPr>
-        <w:t>real</w:t>
-      </w:r>
-      <w:r>
-        <w:rPr>
-          <w:rFonts w:ascii="Times" w:hAnsi="Times" w:cs="AppleSystemUIFont"/>
-        </w:rPr>
-        <w:t xml:space="preserve"> situation. Third, our control states were selected based on </w:t>
-      </w:r>
-      <w:r>
-        <w:rPr>
-          <w:rFonts w:ascii="Times" w:eastAsia="Times New Roman" w:hAnsi="Times" w:cs="Arial"/>
-          <w:color w:val="000000" w:themeColor="text1"/>
-        </w:rPr>
-        <w:t>similar population sizes and opioid dispense rates</w:t>
-      </w:r>
-      <w:r>
-        <w:rPr>
-          <w:rFonts w:ascii="Times" w:hAnsi="Times" w:cs="AppleSystemUIFont"/>
-        </w:rPr>
-        <w:t>. Still, we</w:t>
-      </w:r>
-      <w:r>
-        <w:rPr>
-          <w:rFonts w:ascii="Times" w:hAnsi="Times" w:cs="AppleSystemUIFont"/>
-        </w:rPr>
-        <w:t xml:space="preserve"> did not </w:t>
-      </w:r>
-      <w:r>
-        <w:rPr>
-          <w:rFonts w:ascii="Times" w:hAnsi="Times" w:cs="AppleSystemUIFont"/>
-        </w:rPr>
-        <w:t>consider</w:t>
-      </w:r>
-      <w:r>
-        <w:rPr>
-          <w:rFonts w:ascii="Times" w:hAnsi="Times" w:cs="AppleSystemUIFont"/>
-        </w:rPr>
-        <w:t xml:space="preserve"> other similar factors</w:t>
-      </w:r>
-      <w:r>
-        <w:rPr>
-          <w:rFonts w:ascii="Times" w:hAnsi="Times" w:cs="AppleSystemUIFont"/>
-        </w:rPr>
-        <w:t>,</w:t>
-      </w:r>
-      <w:r>
-        <w:rPr>
-          <w:rFonts w:ascii="Times" w:hAnsi="Times" w:cs="AppleSystemUIFont"/>
-        </w:rPr>
-        <w:t xml:space="preserve"> such as income and education levels, so our analysis may be somewhat one-sided.</w:t>
-      </w:r>
-      <w:r>
-        <w:rPr>
-          <w:rFonts w:ascii="Times" w:hAnsi="Times" w:cs="AppleSystemUIFont"/>
-        </w:rPr>
-        <w:t xml:space="preserve"> </w:t>
-      </w:r>
-      <w:proofErr w:type="gramStart"/>
-      <w:r>
-        <w:rPr>
-          <w:rFonts w:ascii="Times" w:hAnsi="Times" w:cs="AppleSystemUIFont"/>
-        </w:rPr>
-        <w:t>Last but not least</w:t>
-      </w:r>
-      <w:proofErr w:type="gramEnd"/>
-      <w:r>
-        <w:rPr>
-          <w:rFonts w:ascii="Times" w:hAnsi="Times" w:cs="AppleSystemUIFont"/>
-        </w:rPr>
-        <w:t>, most states have generally enacted multiple opioid control policies as the opioid crisis has evolved for decades. For example, many states implemented some combination of naloxone laws, Good Samaritan laws, and medical marijuana laws during 2015-2017. In addition to pre-existing prescription drug monitoring program (PDMP) laws, by 2017</w:t>
-      </w:r>
-      <w:r>
-        <w:rPr>
-          <w:rFonts w:ascii="Times" w:hAnsi="Times" w:cs="AppleSystemUIFont"/>
-        </w:rPr>
-        <w:t>, most</w:t>
-      </w:r>
-      <w:r>
-        <w:rPr>
-          <w:rFonts w:ascii="Times" w:hAnsi="Times" w:cs="AppleSystemUIFont"/>
-        </w:rPr>
-        <w:t xml:space="preserve"> states had implemented at least 3 of these </w:t>
-      </w:r>
-      <w:r>
-        <w:rPr>
-          <w:rFonts w:ascii="Times" w:hAnsi="Times" w:cs="AppleSystemUIFont"/>
-        </w:rPr>
-        <w:t>four</w:t>
-      </w:r>
-      <w:r>
-        <w:rPr>
-          <w:rFonts w:ascii="Times" w:hAnsi="Times" w:cs="AppleSystemUIFont"/>
-        </w:rPr>
-        <w:t xml:space="preserve"> categories of policies [</w:t>
-      </w:r>
-      <w:r>
-        <w:rPr>
-          <w:rFonts w:ascii="Times" w:hAnsi="Times" w:cs="AppleSystemUIFont"/>
-        </w:rPr>
-        <w:t>4</w:t>
-      </w:r>
-      <w:r>
-        <w:rPr>
-          <w:rFonts w:ascii="Times" w:hAnsi="Times" w:cs="AppleSystemUIFont"/>
-        </w:rPr>
-        <w:t xml:space="preserve">]. Therefore, it will be unreasonable to put too much emphasis on specific </w:t>
-      </w:r>
-      <w:r>
-        <w:rPr>
-          <w:rFonts w:ascii="Times" w:hAnsi="Times" w:cs="AppleSystemUIFont"/>
-        </w:rPr>
-        <w:t>time points</w:t>
-      </w:r>
-      <w:r>
-        <w:rPr>
-          <w:rFonts w:ascii="Times" w:hAnsi="Times" w:cs="AppleSystemUIFont"/>
-        </w:rPr>
-        <w:t xml:space="preserve">, namely the </w:t>
-      </w:r>
-      <w:r>
-        <w:rPr>
-          <w:rFonts w:ascii="Times" w:hAnsi="Times" w:cs="AppleSystemUIFont"/>
-        </w:rPr>
-        <w:t>years</w:t>
-      </w:r>
-      <w:r>
-        <w:rPr>
-          <w:rFonts w:ascii="Times" w:hAnsi="Times" w:cs="AppleSystemUIFont"/>
-        </w:rPr>
-        <w:t xml:space="preserve"> 2007 (Texas), 2010 (Florida),</w:t>
-      </w:r>
-      <w:r>
-        <w:rPr>
-          <w:rFonts w:ascii="Times" w:hAnsi="Times" w:cs="AppleSystemUIFont"/>
-        </w:rPr>
-        <w:t xml:space="preserve"> and</w:t>
-      </w:r>
-      <w:r>
-        <w:rPr>
-          <w:rFonts w:ascii="Times" w:hAnsi="Times" w:cs="AppleSystemUIFont"/>
-        </w:rPr>
-        <w:t xml:space="preserve"> 201</w:t>
-      </w:r>
-      <w:r>
-        <w:rPr>
-          <w:rFonts w:ascii="Times" w:hAnsi="Times" w:cs="AppleSystemUIFont"/>
-        </w:rPr>
-        <w:t>2</w:t>
-      </w:r>
-      <w:r>
-        <w:rPr>
-          <w:rFonts w:ascii="Times" w:hAnsi="Times" w:cs="AppleSystemUIFont"/>
-        </w:rPr>
-        <w:t xml:space="preserve"> (Washington). For the same reason, it is almost impossible to identify perfect comparison states which were not impacted by the policy of interest at all. These factors serve to complicate </w:t>
-      </w:r>
-      <w:r>
-        <w:rPr>
-          <w:rFonts w:ascii="Times" w:hAnsi="Times" w:cs="AppleSystemUIFont"/>
-        </w:rPr>
-        <w:t xml:space="preserve">the </w:t>
-      </w:r>
-      <w:r>
-        <w:rPr>
-          <w:rFonts w:ascii="Times" w:hAnsi="Times" w:cs="AppleSystemUIFont"/>
-        </w:rPr>
-        <w:t>accurate evaluation of opioid policy effectiveness.</w:t>
-      </w:r>
-      <w:r>
-        <w:rPr>
-          <w:rFonts w:ascii="Times" w:hAnsi="Times" w:cs="AppleSystemUIFont"/>
-        </w:rPr>
-        <w:t xml:space="preserve"> In general, </w:t>
-      </w:r>
-      <w:r>
-        <w:rPr>
-          <w:rFonts w:ascii="Times" w:eastAsia="Times New Roman" w:hAnsi="Times" w:cs="Arial"/>
-          <w:color w:val="000000" w:themeColor="text1"/>
-        </w:rPr>
-        <w:t>de</w:t>
-      </w:r>
-      <w:r>
-        <w:rPr>
-          <w:rFonts w:ascii="Times" w:eastAsia="Times New Roman" w:hAnsi="Times" w:cs="Arial"/>
-          <w:color w:val="000000" w:themeColor="text1"/>
-        </w:rPr>
-        <w:t xml:space="preserve">spite key takeaways from this analysis, extracting causal information from drug policy analysis is still challenging. Many </w:t>
-      </w:r>
-      <w:r>
-        <w:rPr>
-          <w:rFonts w:ascii="Times" w:eastAsia="Times New Roman" w:hAnsi="Times" w:cs="Arial"/>
-          <w:color w:val="000000" w:themeColor="text1"/>
-        </w:rPr>
-        <w:t xml:space="preserve">states have enacted multiple opioid control policies as the opioid crisis has evolved </w:t>
-      </w:r>
-      <w:r>
-        <w:rPr>
-          <w:rFonts w:ascii="Times" w:eastAsia="Times New Roman" w:hAnsi="Times" w:cs="Arial"/>
-          <w:color w:val="000000" w:themeColor="text1"/>
-        </w:rPr>
-        <w:t xml:space="preserve">over the </w:t>
-      </w:r>
-      <w:r>
-        <w:rPr>
-          <w:rFonts w:ascii="Times" w:eastAsia="Times New Roman" w:hAnsi="Times" w:cs="Arial"/>
-          <w:color w:val="000000" w:themeColor="text1"/>
-        </w:rPr>
-        <w:t xml:space="preserve">decades. For example, </w:t>
-      </w:r>
-      <w:r>
-        <w:rPr>
-          <w:rFonts w:ascii="Times" w:eastAsia="Times New Roman" w:hAnsi="Times" w:cs="Arial"/>
-          <w:color w:val="000000" w:themeColor="text1"/>
-        </w:rPr>
-        <w:t xml:space="preserve">several </w:t>
-      </w:r>
-      <w:r>
-        <w:rPr>
-          <w:rFonts w:ascii="Times" w:eastAsia="Times New Roman" w:hAnsi="Times" w:cs="Arial"/>
-          <w:color w:val="000000" w:themeColor="text1"/>
-        </w:rPr>
-        <w:t xml:space="preserve">states implemented </w:t>
-      </w:r>
-      <w:r>
-        <w:rPr>
-          <w:rFonts w:ascii="Times" w:eastAsia="Times New Roman" w:hAnsi="Times" w:cs="Arial"/>
-          <w:color w:val="000000" w:themeColor="text1"/>
-        </w:rPr>
-        <w:t xml:space="preserve">a </w:t>
-      </w:r>
-      <w:r>
-        <w:rPr>
-          <w:rFonts w:ascii="Times" w:eastAsia="Times New Roman" w:hAnsi="Times" w:cs="Arial"/>
-          <w:color w:val="000000" w:themeColor="text1"/>
-        </w:rPr>
-        <w:t xml:space="preserve">combination of naloxone laws, Good Samaritan laws, and medical marijuana laws during 2015-2017. </w:t>
-      </w:r>
-      <w:r>
-        <w:rPr>
-          <w:rFonts w:ascii="Times" w:eastAsia="Times New Roman" w:hAnsi="Times" w:cs="Arial"/>
-          <w:color w:val="000000" w:themeColor="text1"/>
-        </w:rPr>
-        <w:t xml:space="preserve"> Furthermore, i</w:t>
-      </w:r>
-      <w:r>
-        <w:rPr>
-          <w:rFonts w:ascii="Times" w:eastAsia="Times New Roman" w:hAnsi="Times" w:cs="Arial"/>
-          <w:color w:val="000000" w:themeColor="text1"/>
-        </w:rPr>
-        <w:t>n addition to pre-existing prescription drug monitoring program (PDMP) laws, by 2017</w:t>
-      </w:r>
-      <w:r>
-        <w:rPr>
-          <w:rFonts w:ascii="Times" w:eastAsia="Times New Roman" w:hAnsi="Times" w:cs="Arial"/>
-          <w:color w:val="000000" w:themeColor="text1"/>
-        </w:rPr>
-        <w:t>,</w:t>
-      </w:r>
-      <w:r>
-        <w:rPr>
-          <w:rFonts w:ascii="Times" w:eastAsia="Times New Roman" w:hAnsi="Times" w:cs="Arial"/>
-          <w:color w:val="000000" w:themeColor="text1"/>
-        </w:rPr>
-        <w:t xml:space="preserve"> most states had implemented at least 3 of these </w:t>
-      </w:r>
-      <w:r>
-        <w:rPr>
-          <w:rFonts w:ascii="Times" w:eastAsia="Times New Roman" w:hAnsi="Times" w:cs="Arial"/>
-          <w:color w:val="000000" w:themeColor="text1"/>
-        </w:rPr>
-        <w:t>four</w:t>
-      </w:r>
-      <w:r>
-        <w:rPr>
-          <w:rFonts w:ascii="Times" w:eastAsia="Times New Roman" w:hAnsi="Times" w:cs="Arial"/>
-          <w:color w:val="000000" w:themeColor="text1"/>
-        </w:rPr>
-        <w:t xml:space="preserve"> categories of policies [</w:t>
-      </w:r>
-      <w:r>
-        <w:rPr>
-          <w:rFonts w:ascii="Times" w:eastAsia="Times New Roman" w:hAnsi="Times" w:cs="Arial"/>
-          <w:color w:val="000000" w:themeColor="text1"/>
-        </w:rPr>
-        <w:t>5</w:t>
-      </w:r>
-      <w:r>
-        <w:rPr>
-          <w:rFonts w:ascii="Times" w:eastAsia="Times New Roman" w:hAnsi="Times" w:cs="Arial"/>
-          <w:color w:val="000000" w:themeColor="text1"/>
-        </w:rPr>
-        <w:t xml:space="preserve">]. </w:t>
-      </w:r>
-      <w:r>
-        <w:rPr>
-          <w:rFonts w:ascii="Times" w:eastAsia="Times New Roman" w:hAnsi="Times" w:cs="Arial"/>
-          <w:color w:val="000000" w:themeColor="text1"/>
-        </w:rPr>
-        <w:t xml:space="preserve"> </w:t>
-      </w:r>
-      <w:r>
-        <w:rPr>
-          <w:rFonts w:ascii="Times" w:eastAsia="Times New Roman" w:hAnsi="Times" w:cs="Arial"/>
-          <w:color w:val="000000" w:themeColor="text1"/>
-        </w:rPr>
-        <w:t xml:space="preserve">Therefore, it </w:t>
-      </w:r>
-      <w:r>
-        <w:rPr>
-          <w:rFonts w:ascii="Times" w:eastAsia="Times New Roman" w:hAnsi="Times" w:cs="Arial"/>
-          <w:color w:val="000000" w:themeColor="text1"/>
-        </w:rPr>
-        <w:t xml:space="preserve">is </w:t>
-      </w:r>
-      <w:r>
-        <w:rPr>
-          <w:rFonts w:ascii="Times" w:eastAsia="Times New Roman" w:hAnsi="Times" w:cs="Arial"/>
-          <w:color w:val="000000" w:themeColor="text1"/>
-        </w:rPr>
-        <w:t>challenging</w:t>
-      </w:r>
-      <w:r>
-        <w:rPr>
-          <w:rFonts w:ascii="Times" w:eastAsia="Times New Roman" w:hAnsi="Times" w:cs="Arial"/>
-          <w:color w:val="000000" w:themeColor="text1"/>
-        </w:rPr>
-        <w:t xml:space="preserve"> to ascertain appropriate control groups and ensure all confounding variables are accounted for</w:t>
-      </w:r>
-      <w:r>
-        <w:rPr>
-          <w:rFonts w:ascii="Times" w:eastAsia="Times New Roman" w:hAnsi="Times" w:cs="Arial"/>
-          <w:color w:val="000000" w:themeColor="text1"/>
-        </w:rPr>
-        <w:t>.</w:t>
-      </w:r>
-      <w:r>
-        <w:rPr>
-          <w:rFonts w:ascii="Times" w:eastAsia="Times New Roman" w:hAnsi="Times" w:cs="Arial"/>
-          <w:color w:val="000000" w:themeColor="text1"/>
-        </w:rPr>
-        <w:t xml:space="preserve"> </w:t>
-      </w:r>
-      <w:r>
-        <w:rPr>
-          <w:rFonts w:ascii="Times" w:eastAsia="Times New Roman" w:hAnsi="Times" w:cs="Arial"/>
-          <w:color w:val="000000" w:themeColor="text1"/>
-        </w:rPr>
-        <w:t xml:space="preserve"> These factors complicate </w:t>
-      </w:r>
-      <w:r>
-        <w:rPr>
-          <w:rFonts w:ascii="Times" w:eastAsia="Times New Roman" w:hAnsi="Times" w:cs="Arial"/>
-          <w:color w:val="000000" w:themeColor="text1"/>
-        </w:rPr>
-        <w:t xml:space="preserve">valid </w:t>
-      </w:r>
-      <w:r>
-        <w:rPr>
-          <w:rFonts w:ascii="Times" w:eastAsia="Times New Roman" w:hAnsi="Times" w:cs="Arial"/>
-          <w:color w:val="000000" w:themeColor="text1"/>
-        </w:rPr>
-        <w:t>inferences</w:t>
-      </w:r>
-      <w:r>
-        <w:rPr>
-          <w:rFonts w:ascii="Times" w:eastAsia="Times New Roman" w:hAnsi="Times" w:cs="Arial"/>
-          <w:color w:val="000000" w:themeColor="text1"/>
-        </w:rPr>
-        <w:t xml:space="preserve"> on </w:t>
-      </w:r>
-      <w:r>
-        <w:rPr>
-          <w:rFonts w:ascii="Times" w:eastAsia="Times New Roman" w:hAnsi="Times" w:cs="Arial"/>
-          <w:color w:val="000000" w:themeColor="text1"/>
-        </w:rPr>
-        <w:t xml:space="preserve">the </w:t>
-      </w:r>
-      <w:r>
-        <w:rPr>
-          <w:rFonts w:ascii="Times" w:eastAsia="Times New Roman" w:hAnsi="Times" w:cs="Arial"/>
-          <w:color w:val="000000" w:themeColor="text1"/>
-        </w:rPr>
-        <w:t>causal effects</w:t>
-      </w:r>
-      <w:r>
-        <w:rPr>
-          <w:rFonts w:ascii="Times" w:eastAsia="Times New Roman" w:hAnsi="Times" w:cs="Arial"/>
-          <w:color w:val="000000" w:themeColor="text1"/>
-        </w:rPr>
-        <w:t xml:space="preserve"> of opioid </w:t>
-      </w:r>
-      <w:r>
-        <w:rPr>
-          <w:rFonts w:ascii="Times" w:eastAsia="Times New Roman" w:hAnsi="Times" w:cs="Arial"/>
-          <w:color w:val="000000" w:themeColor="text1"/>
-        </w:rPr>
-        <w:t>control policies.</w:t>
-      </w:r>
     </w:p>
     <w:p>
       <w:pPr>
@@ -13922,7 +13997,6 @@
           <w:sz w:val="32"/>
           <w:szCs w:val="32"/>
         </w:rPr>
-        <w:lastRenderedPageBreak/>
         <w:t>Conclusion</w:t>
       </w:r>
     </w:p>
@@ -14350,6 +14424,7 @@
           <w:rFonts w:ascii="Times" w:eastAsia="Times New Roman" w:hAnsi="Times" w:cs="Arial"/>
           <w:color w:val="000000" w:themeColor="text1"/>
         </w:rPr>
+        <w:lastRenderedPageBreak/>
         <w:t>[</w:t>
       </w:r>
       <w:r>

</xml_diff>

<commit_message>
new updates to the report
</commit_message>
<xml_diff>
--- a/40_Draft_Reports/Report_for_NickEubank.docx
+++ b/40_Draft_Reports/Report_for_NickEubank.docx
@@ -1,6 +1,6 @@
 
 <file path=word/document.xml><?xml version="1.0" encoding="utf-8"?>
-<w:document xmlns:wpc="http://schemas.microsoft.com/office/word/2010/wordprocessingCanvas" xmlns:cx="http://schemas.microsoft.com/office/drawing/2014/chartex" xmlns:cx1="http://schemas.microsoft.com/office/drawing/2015/9/8/chartex" xmlns:cx2="http://schemas.microsoft.com/office/drawing/2015/10/21/chartex" xmlns:cx3="http://schemas.microsoft.com/office/drawing/2016/5/9/chartex" xmlns:cx4="http://schemas.microsoft.com/office/drawing/2016/5/10/chartex" xmlns:cx5="http://schemas.microsoft.com/office/drawing/2016/5/11/chartex" xmlns:cx6="http://schemas.microsoft.com/office/drawing/2016/5/12/chartex" xmlns:cx7="http://schemas.microsoft.com/office/drawing/2016/5/13/chartex" xmlns:cx8="http://schemas.microsoft.com/office/drawing/2016/5/14/chartex" xmlns:mc="http://schemas.openxmlformats.org/markup-compatibility/2006" xmlns:aink="http://schemas.microsoft.com/office/drawing/2016/ink" xmlns:am3d="http://schemas.microsoft.com/office/drawing/2017/model3d" xmlns:o="urn:schemas-microsoft-com:office:office" xmlns:oel="http://schemas.microsoft.com/office/2019/extlst" xmlns:r="http://schemas.openxmlformats.org/officeDocument/2006/relationships" xmlns:m="http://schemas.openxmlformats.org/officeDocument/2006/math" xmlns:v="urn:schemas-microsoft-com:vml" xmlns:wp14="http://schemas.microsoft.com/office/word/2010/wordprocessingDrawing" xmlns:wp="http://schemas.openxmlformats.org/drawingml/2006/wordprocessingDrawing" xmlns:w10="urn:schemas-microsoft-com:office:word" xmlns:w="http://schemas.openxmlformats.org/wordprocessingml/2006/main" xmlns:w14="http://schemas.microsoft.com/office/word/2010/wordml" xmlns:w15="http://schemas.microsoft.com/office/word/2012/wordml" xmlns:w16cex="http://schemas.microsoft.com/office/word/2018/wordml/cex" xmlns:w16cid="http://schemas.microsoft.com/office/word/2016/wordml/cid" xmlns:w16="http://schemas.microsoft.com/office/word/2018/wordml" xmlns:w16sdtdh="http://schemas.microsoft.com/office/word/2020/wordml/sdtdatahash" xmlns:w16se="http://schemas.microsoft.com/office/word/2015/wordml/symex" xmlns:wpg="http://schemas.microsoft.com/office/word/2010/wordprocessingGroup" xmlns:wpi="http://schemas.microsoft.com/office/word/2010/wordprocessingInk" xmlns:wne="http://schemas.microsoft.com/office/word/2006/wordml" xmlns:wps="http://schemas.microsoft.com/office/word/2010/wordprocessingShape" mc:Ignorable="w14 w15 w16se w16cid w16 w16cex w16sdtdh wp14">
+<w:document xmlns:wpc="http://schemas.microsoft.com/office/word/2010/wordprocessingCanvas" xmlns:cx="http://schemas.microsoft.com/office/drawing/2014/chartex" xmlns:cx1="http://schemas.microsoft.com/office/drawing/2015/9/8/chartex" xmlns:cx2="http://schemas.microsoft.com/office/drawing/2015/10/21/chartex" xmlns:cx3="http://schemas.microsoft.com/office/drawing/2016/5/9/chartex" xmlns:cx4="http://schemas.microsoft.com/office/drawing/2016/5/10/chartex" xmlns:cx5="http://schemas.microsoft.com/office/drawing/2016/5/11/chartex" xmlns:cx6="http://schemas.microsoft.com/office/drawing/2016/5/12/chartex" xmlns:cx7="http://schemas.microsoft.com/office/drawing/2016/5/13/chartex" xmlns:cx8="http://schemas.microsoft.com/office/drawing/2016/5/14/chartex" xmlns:mc="http://schemas.openxmlformats.org/markup-compatibility/2006" xmlns:aink="http://schemas.microsoft.com/office/drawing/2016/ink" xmlns:am3d="http://schemas.microsoft.com/office/drawing/2017/model3d" xmlns:o="urn:schemas-microsoft-com:office:office" xmlns:r="http://schemas.openxmlformats.org/officeDocument/2006/relationships" xmlns:m="http://schemas.openxmlformats.org/officeDocument/2006/math" xmlns:v="urn:schemas-microsoft-com:vml" xmlns:wp14="http://schemas.microsoft.com/office/word/2010/wordprocessingDrawing" xmlns:wp="http://schemas.openxmlformats.org/drawingml/2006/wordprocessingDrawing" xmlns:w10="urn:schemas-microsoft-com:office:word" xmlns:w="http://schemas.openxmlformats.org/wordprocessingml/2006/main" xmlns:w14="http://schemas.microsoft.com/office/word/2010/wordml" xmlns:w15="http://schemas.microsoft.com/office/word/2012/wordml" xmlns:w16cid="http://schemas.microsoft.com/office/word/2016/wordml/cid" xmlns:w16se="http://schemas.microsoft.com/office/word/2015/wordml/symex" xmlns:wpg="http://schemas.microsoft.com/office/word/2010/wordprocessingGroup" xmlns:wpi="http://schemas.microsoft.com/office/word/2010/wordprocessingInk" xmlns:wne="http://schemas.microsoft.com/office/word/2006/wordml" xmlns:wps="http://schemas.microsoft.com/office/word/2010/wordprocessingShape" mc:Ignorable="w14 w15 w16se w16cid wp14">
   <w:body>
     <w:p>
       <w:pPr>
@@ -103,23 +103,7 @@
           <w:rFonts w:ascii="Times" w:hAnsi="Times" w:cs="Arial"/>
           <w:color w:val="1D1C1D"/>
         </w:rPr>
-        <w:t xml:space="preserve"> Ying, Emmanuel </w:t>
-      </w:r>
-      <w:proofErr w:type="spellStart"/>
-      <w:r>
-        <w:rPr>
-          <w:rFonts w:ascii="Times" w:hAnsi="Times" w:cs="Arial"/>
-          <w:color w:val="1D1C1D"/>
-        </w:rPr>
-        <w:t>Ruhamyankaka</w:t>
-      </w:r>
-      <w:proofErr w:type="spellEnd"/>
-      <w:r>
-        <w:rPr>
-          <w:rFonts w:ascii="Times" w:hAnsi="Times" w:cs="Arial"/>
-          <w:color w:val="1D1C1D"/>
-        </w:rPr>
-        <w:t>, Song Young Oh)</w:t>
+        <w:t xml:space="preserve"> Ying, Emmanuel Ruhamyankaka, Song Young Oh)</w:t>
       </w:r>
     </w:p>
     <w:p>
@@ -710,14 +694,49 @@
           <w:rFonts w:ascii="Times" w:hAnsi="Times"/>
           <w:color w:val="000000" w:themeColor="text1"/>
         </w:rPr>
-        <w:t>I</w:t>
-      </w:r>
-      <w:r>
-        <w:rPr>
-          <w:rFonts w:ascii="Times" w:hAnsi="Times"/>
-          <w:color w:val="000000" w:themeColor="text1"/>
-        </w:rPr>
-        <w:t xml:space="preserve">n 2007, the Texas Medical Board adopted regulations </w:t>
+        <w:t>Texas (</w:t>
+      </w:r>
+      <w:r>
+        <w:rPr>
+          <w:rFonts w:ascii="Times" w:hAnsi="Times"/>
+          <w:color w:val="000000" w:themeColor="text1"/>
+        </w:rPr>
+        <w:t>2007</w:t>
+      </w:r>
+      <w:r>
+        <w:rPr>
+          <w:rFonts w:ascii="Times" w:hAnsi="Times"/>
+          <w:color w:val="000000" w:themeColor="text1"/>
+        </w:rPr>
+        <w:t>)</w:t>
+      </w:r>
+      <w:r>
+        <w:rPr>
+          <w:rFonts w:ascii="Times" w:hAnsi="Times"/>
+          <w:color w:val="000000" w:themeColor="text1"/>
+        </w:rPr>
+        <w:t>:</w:t>
+      </w:r>
+      <w:r>
+        <w:rPr>
+          <w:rFonts w:ascii="Times" w:hAnsi="Times"/>
+          <w:color w:val="000000" w:themeColor="text1"/>
+        </w:rPr>
+        <w:t xml:space="preserve"> </w:t>
+      </w:r>
+      <w:r>
+        <w:rPr>
+          <w:rFonts w:ascii="Times" w:hAnsi="Times"/>
+          <w:color w:val="000000" w:themeColor="text1"/>
+        </w:rPr>
+        <w:t>T</w:t>
+      </w:r>
+      <w:r>
+        <w:rPr>
+          <w:rFonts w:ascii="Times" w:hAnsi="Times"/>
+          <w:color w:val="000000" w:themeColor="text1"/>
+        </w:rPr>
+        <w:t xml:space="preserve">he Texas Medical Board adopted regulations </w:t>
       </w:r>
       <w:r>
         <w:rPr>
@@ -922,7 +941,21 @@
           <w:rFonts w:ascii="Times" w:hAnsi="Times"/>
           <w:color w:val="000000" w:themeColor="text1"/>
         </w:rPr>
-        <w:t>For Florida and Washington: What is the effect of policy change on both opioid shipments and overdose deaths from 2003-2015?</w:t>
+        <w:t xml:space="preserve">For Florida and Washington: What is the </w:t>
+      </w:r>
+      <w:r>
+        <w:rPr>
+          <w:rFonts w:ascii="Times" w:hAnsi="Times"/>
+          <w:color w:val="000000" w:themeColor="text1"/>
+        </w:rPr>
+        <w:t>policy change’s effect on</w:t>
+      </w:r>
+      <w:r>
+        <w:rPr>
+          <w:rFonts w:ascii="Times" w:hAnsi="Times"/>
+          <w:color w:val="000000" w:themeColor="text1"/>
+        </w:rPr>
+        <w:t xml:space="preserve"> opioid shipments and overdose deaths from 2003-2015?</w:t>
       </w:r>
     </w:p>
     <w:p>
@@ -1034,35 +1067,77 @@
           <w:rFonts w:ascii="Times" w:hAnsi="Times"/>
           <w:color w:val="000000" w:themeColor="text1"/>
         </w:rPr>
-        <w:t xml:space="preserve"> of opioids prescribed and the amount of drug overdose deaths to their respective quantities, both before and after the policies took place in their respective jurisdictions. </w:t>
-      </w:r>
-      <w:r>
-        <w:rPr>
-          <w:rFonts w:ascii="Times" w:hAnsi="Times"/>
-          <w:color w:val="000000" w:themeColor="text1"/>
-        </w:rPr>
-        <w:t xml:space="preserve">The </w:t>
-      </w:r>
-      <w:r>
-        <w:rPr>
-          <w:rFonts w:ascii="Times" w:hAnsi="Times"/>
-          <w:color w:val="000000" w:themeColor="text1"/>
-        </w:rPr>
-        <w:t xml:space="preserve">second approach </w:t>
-      </w:r>
-      <w:r>
-        <w:rPr>
-          <w:rFonts w:ascii="Times" w:hAnsi="Times"/>
-          <w:color w:val="000000" w:themeColor="text1"/>
-        </w:rPr>
-        <w:t>is a difference-in-difference method which compares the changes in outcomes over time between a state with a policy change and other states without the policy change.</w:t>
-      </w:r>
-      <w:r>
-        <w:rPr>
-          <w:rFonts w:ascii="Times" w:hAnsi="Times"/>
-          <w:color w:val="000000" w:themeColor="text1"/>
-        </w:rPr>
-        <w:t xml:space="preserve"> An example of this method would be to compare the average change over time in the income level for the treatment region (where a carmaker’s factory has been built) to the average change of </w:t>
+        <w:t xml:space="preserve"> of opioids prescribed</w:t>
+      </w:r>
+      <w:r>
+        <w:rPr>
+          <w:rFonts w:ascii="Times" w:hAnsi="Times"/>
+          <w:color w:val="000000" w:themeColor="text1"/>
+        </w:rPr>
+        <w:t>. Th</w:t>
+      </w:r>
+      <w:r>
+        <w:rPr>
+          <w:rFonts w:ascii="Times" w:hAnsi="Times"/>
+          <w:color w:val="000000" w:themeColor="text1"/>
+        </w:rPr>
+        <w:t>e amount of drug overdose deaths to their respective quantities, both before and after the policies took place in their respective jurisdictions</w:t>
+      </w:r>
+      <w:r>
+        <w:rPr>
+          <w:rFonts w:ascii="Times" w:hAnsi="Times"/>
+          <w:color w:val="000000" w:themeColor="text1"/>
+        </w:rPr>
+        <w:t>; While the</w:t>
+      </w:r>
+      <w:r>
+        <w:rPr>
+          <w:rFonts w:ascii="Times" w:hAnsi="Times"/>
+          <w:color w:val="000000" w:themeColor="text1"/>
+        </w:rPr>
+        <w:t xml:space="preserve"> pre-and post-analysis might give </w:t>
+      </w:r>
+      <w:r>
+        <w:rPr>
+          <w:rFonts w:ascii="Times" w:hAnsi="Times"/>
+          <w:color w:val="000000" w:themeColor="text1"/>
+        </w:rPr>
+        <w:t>an easy</w:t>
+      </w:r>
+      <w:r>
+        <w:rPr>
+          <w:rFonts w:ascii="Times" w:hAnsi="Times"/>
+          <w:color w:val="000000" w:themeColor="text1"/>
+        </w:rPr>
+        <w:t xml:space="preserve"> way to visualize the effects of regulation on opioids, it might be difficult to attribute the changes to the state regulations since the method does not account for confounding </w:t>
+      </w:r>
+      <w:r>
+        <w:rPr>
+          <w:rFonts w:ascii="Times" w:hAnsi="Times"/>
+          <w:color w:val="000000" w:themeColor="text1"/>
+        </w:rPr>
+        <w:t>factors</w:t>
+      </w:r>
+      <w:r>
+        <w:rPr>
+          <w:rFonts w:ascii="Times" w:hAnsi="Times"/>
+          <w:color w:val="000000" w:themeColor="text1"/>
+        </w:rPr>
+        <w:t xml:space="preserve"> such as policy changes at the national level</w:t>
+      </w:r>
+      <w:r>
+        <w:rPr>
+          <w:rFonts w:ascii="Times" w:hAnsi="Times"/>
+          <w:color w:val="000000" w:themeColor="text1"/>
+        </w:rPr>
+        <w:t>.</w:t>
+      </w:r>
+      <w:r>
+        <w:rPr>
+          <w:rFonts w:ascii="Times" w:hAnsi="Times"/>
+          <w:color w:val="000000" w:themeColor="text1"/>
+        </w:rPr>
+        <w:t xml:space="preserve"> As a result, we must research to see whether the transformation observed in one state in the pre-and post-analysis differs from </w:t>
       </w:r>
       <w:r>
         <w:rPr>
@@ -1070,7 +1145,56 @@
           <w:color w:val="000000" w:themeColor="text1"/>
         </w:rPr>
         <w:lastRenderedPageBreak/>
-        <w:t>income for the control region (where there was not new manufacturing plant). In this analysis, e</w:t>
+        <w:t xml:space="preserve">that of other states. To overcome this shortcoming, </w:t>
+      </w:r>
+      <w:r>
+        <w:rPr>
+          <w:rFonts w:ascii="Times" w:hAnsi="Times"/>
+          <w:color w:val="000000" w:themeColor="text1"/>
+        </w:rPr>
+        <w:t xml:space="preserve">we performed </w:t>
+      </w:r>
+      <w:r>
+        <w:rPr>
+          <w:rFonts w:ascii="Times" w:hAnsi="Times"/>
+          <w:color w:val="000000" w:themeColor="text1"/>
+        </w:rPr>
+        <w:t xml:space="preserve">a difference-in-difference </w:t>
+      </w:r>
+      <w:r>
+        <w:rPr>
+          <w:rFonts w:ascii="Times" w:hAnsi="Times"/>
+          <w:color w:val="000000" w:themeColor="text1"/>
+        </w:rPr>
+        <w:t>analysis which</w:t>
+      </w:r>
+      <w:r>
+        <w:rPr>
+          <w:rFonts w:ascii="Times" w:hAnsi="Times"/>
+          <w:color w:val="000000" w:themeColor="text1"/>
+        </w:rPr>
+        <w:t xml:space="preserve"> compares the changes in outcomes over time between a state with a policy change and other states without the policy change.</w:t>
+      </w:r>
+      <w:r>
+        <w:rPr>
+          <w:rFonts w:ascii="Times" w:hAnsi="Times"/>
+          <w:color w:val="000000" w:themeColor="text1"/>
+        </w:rPr>
+        <w:t xml:space="preserve"> An example of this method would be to compare the average change over time in the income level for the treatment region (where a carmaker’s factory has been built) to the average change of income for the control region (where there was </w:t>
+      </w:r>
+      <w:r>
+        <w:rPr>
+          <w:rFonts w:ascii="Times" w:hAnsi="Times"/>
+          <w:color w:val="000000" w:themeColor="text1"/>
+        </w:rPr>
+        <w:t>no</w:t>
+      </w:r>
+      <w:r>
+        <w:rPr>
+          <w:rFonts w:ascii="Times" w:hAnsi="Times"/>
+          <w:color w:val="000000" w:themeColor="text1"/>
+        </w:rPr>
+        <w:t xml:space="preserve"> new manufacturing plant). In this analysis, e</w:t>
       </w:r>
       <w:r>
         <w:rPr>
@@ -1084,21 +1208,21 @@
           <w:rFonts w:ascii="Times" w:hAnsi="Times"/>
           <w:color w:val="000000" w:themeColor="text1"/>
         </w:rPr>
-        <w:t xml:space="preserve">, both </w:t>
-      </w:r>
-      <w:r>
-        <w:rPr>
-          <w:rFonts w:ascii="Times" w:hAnsi="Times"/>
-          <w:color w:val="000000" w:themeColor="text1"/>
-        </w:rPr>
-        <w:t>the number of opioids prescribed and the amount of drug overdose deaths</w:t>
-      </w:r>
-      <w:r>
-        <w:rPr>
-          <w:rFonts w:ascii="Times" w:hAnsi="Times"/>
-          <w:color w:val="000000" w:themeColor="text1"/>
-        </w:rPr>
-        <w:t xml:space="preserve">, </w:t>
+        <w:t>, the number of opioids prescribed</w:t>
+      </w:r>
+      <w:r>
+        <w:rPr>
+          <w:rFonts w:ascii="Times" w:hAnsi="Times"/>
+          <w:color w:val="000000" w:themeColor="text1"/>
+        </w:rPr>
+        <w:t>,</w:t>
+      </w:r>
+      <w:r>
+        <w:rPr>
+          <w:rFonts w:ascii="Times" w:hAnsi="Times"/>
+          <w:color w:val="000000" w:themeColor="text1"/>
+        </w:rPr>
+        <w:t xml:space="preserve"> and the amount of drug overdose deaths </w:t>
       </w:r>
       <w:r>
         <w:rPr>
@@ -1468,7 +1592,15 @@
           <w:rFonts w:ascii="Times" w:eastAsia="Times New Roman" w:hAnsi="Times" w:cs="Arial"/>
           <w:color w:val="000000" w:themeColor="text1"/>
         </w:rPr>
-        <w:t xml:space="preserve"> policy implementation against the linear trend after the policy implementation and one which compared these linear trends against the linear trends for their control group.  </w:t>
+        <w:t xml:space="preserve"> policy implementation </w:t>
+      </w:r>
+      <w:r>
+        <w:rPr>
+          <w:rFonts w:ascii="Times" w:eastAsia="Times New Roman" w:hAnsi="Times" w:cs="Arial"/>
+          <w:color w:val="000000" w:themeColor="text1"/>
+        </w:rPr>
+        <w:lastRenderedPageBreak/>
+        <w:t xml:space="preserve">against the linear trend after the policy implementation and one which compared these linear trends against the linear trends for their control group.  </w:t>
       </w:r>
     </w:p>
     <w:p>
@@ -1495,15 +1627,7 @@
           <w:rFonts w:ascii="Times" w:eastAsia="Times New Roman" w:hAnsi="Times" w:cs="Arial"/>
           <w:color w:val="000000" w:themeColor="text1"/>
         </w:rPr>
-        <w:t xml:space="preserve">To calculate the linear regressions for average annualized opioid shipments per capita, the opioid drug shipment data was filtered for the buyer’s county, the transaction date, and the quantity of </w:t>
-      </w:r>
-      <w:r>
-        <w:rPr>
-          <w:rFonts w:ascii="Times" w:eastAsia="Times New Roman" w:hAnsi="Times" w:cs="Arial"/>
-          <w:color w:val="000000" w:themeColor="text1"/>
-        </w:rPr>
-        <w:lastRenderedPageBreak/>
-        <w:t xml:space="preserve">drug along with its conversion factor (opioids are sold in pills, but they are reported in grams and not all pills have the same strength, so the conversion factor is used to compare relative strength/appropriate dose).  Once the data was filtered, the units were converted to the appropriate “morphine milligram equivalent” units, and the quantities within a given county and year were </w:t>
+        <w:t xml:space="preserve">To calculate the linear regressions for average annualized opioid shipments per capita, the opioid drug shipment data was filtered for the buyer’s county, the transaction date, and the quantity of drug along with its conversion factor (opioids are sold in pills, but they are reported in grams and not all pills have the same strength, so the conversion factor is used to compare relative strength/appropriate dose).  Once the data was filtered, the units were converted to the appropriate “morphine milligram equivalent” units, and the quantities within a given county and year were </w:t>
       </w:r>
       <w:r>
         <w:rPr>
@@ -1572,14 +1696,21 @@
           <w:rFonts w:ascii="Times" w:eastAsia="Times New Roman" w:hAnsi="Times" w:cs="Arial"/>
           <w:color w:val="000000" w:themeColor="text1"/>
         </w:rPr>
-        <w:t xml:space="preserve">Similarly, to calculate the linear regressions for average annualized overdose deaths per capita, the mortality data was filtered for </w:t>
-      </w:r>
-      <w:r>
-        <w:rPr>
-          <w:rFonts w:ascii="Times" w:eastAsia="Times New Roman" w:hAnsi="Times" w:cs="Arial"/>
-          <w:color w:val="000000" w:themeColor="text1"/>
-        </w:rPr>
-        <w:t>drug-induced deaths. The</w:t>
+        <w:t xml:space="preserve">Similarly, </w:t>
+      </w:r>
+      <w:r>
+        <w:rPr>
+          <w:rFonts w:ascii="Times" w:eastAsia="Times New Roman" w:hAnsi="Times" w:cs="Arial"/>
+          <w:color w:val="000000" w:themeColor="text1"/>
+        </w:rPr>
+        <w:t>the mortality data was filtered for drug-induced deaths to calculate the linear regressions for average annualized overdose deaths per capita</w:t>
+      </w:r>
+      <w:r>
+        <w:rPr>
+          <w:rFonts w:ascii="Times" w:eastAsia="Times New Roman" w:hAnsi="Times" w:cs="Arial"/>
+          <w:color w:val="000000" w:themeColor="text1"/>
+        </w:rPr>
+        <w:t>. The</w:t>
       </w:r>
       <w:r>
         <w:rPr>
@@ -1767,7 +1898,7 @@
           <w:color w:val="000000" w:themeColor="text1"/>
           <w:lang w:eastAsia="ko-KR"/>
         </w:rPr>
-        <w:t xml:space="preserve"> social structure factor of different jurisdictions but also increases a likelihood that those jurisdictions may have similar demographical trends. In addition, a</w:t>
+        <w:t xml:space="preserve"> social structure </w:t>
       </w:r>
       <w:r>
         <w:rPr>
@@ -1775,7 +1906,7 @@
           <w:color w:val="000000" w:themeColor="text1"/>
           <w:lang w:eastAsia="ko-KR"/>
         </w:rPr>
-        <w:t xml:space="preserve"> similar level of </w:t>
+        <w:t>factors</w:t>
       </w:r>
       <w:r>
         <w:rPr>
@@ -1783,6 +1914,46 @@
           <w:color w:val="000000" w:themeColor="text1"/>
           <w:lang w:eastAsia="ko-KR"/>
         </w:rPr>
+        <w:t xml:space="preserve"> of different jurisdictions but also increases </w:t>
+      </w:r>
+      <w:r>
+        <w:rPr>
+          <w:rFonts w:ascii="Times" w:eastAsia="Times New Roman" w:hAnsi="Times" w:cs="Arial"/>
+          <w:color w:val="000000" w:themeColor="text1"/>
+          <w:lang w:eastAsia="ko-KR"/>
+        </w:rPr>
+        <w:t>the</w:t>
+      </w:r>
+      <w:r>
+        <w:rPr>
+          <w:rFonts w:ascii="Times" w:eastAsia="Times New Roman" w:hAnsi="Times" w:cs="Arial"/>
+          <w:color w:val="000000" w:themeColor="text1"/>
+          <w:lang w:eastAsia="ko-KR"/>
+        </w:rPr>
+        <w:t xml:space="preserve"> likelihood that those jurisdictions may have similar demographical trends. In addition, </w:t>
+      </w:r>
+      <w:r>
+        <w:rPr>
+          <w:rFonts w:ascii="Times" w:eastAsia="Times New Roman" w:hAnsi="Times" w:cs="Arial"/>
+          <w:color w:val="000000" w:themeColor="text1"/>
+          <w:lang w:eastAsia="ko-KR"/>
+        </w:rPr>
+        <w:t>an equivalent</w:t>
+      </w:r>
+      <w:r>
+        <w:rPr>
+          <w:rFonts w:ascii="Times" w:eastAsia="Times New Roman" w:hAnsi="Times" w:cs="Arial"/>
+          <w:color w:val="000000" w:themeColor="text1"/>
+          <w:lang w:eastAsia="ko-KR"/>
+        </w:rPr>
+        <w:t xml:space="preserve"> level of </w:t>
+      </w:r>
+      <w:r>
+        <w:rPr>
+          <w:rFonts w:ascii="Times" w:eastAsia="Times New Roman" w:hAnsi="Times" w:cs="Arial"/>
+          <w:color w:val="000000" w:themeColor="text1"/>
+          <w:lang w:eastAsia="ko-KR"/>
+        </w:rPr>
         <w:t xml:space="preserve">opioid dispensing rate </w:t>
       </w:r>
       <w:r>
@@ -1791,7 +1962,7 @@
           <w:color w:val="000000" w:themeColor="text1"/>
           <w:lang w:eastAsia="ko-KR"/>
         </w:rPr>
-        <w:t xml:space="preserve">of several different regions also makes it more likely that these areas may have had their similarity in a range of phenomena related with opioids before the time of policy intervention. </w:t>
+        <w:t>in</w:t>
       </w:r>
       <w:r>
         <w:rPr>
@@ -1799,6 +1970,39 @@
           <w:color w:val="000000" w:themeColor="text1"/>
           <w:lang w:eastAsia="ko-KR"/>
         </w:rPr>
+        <w:t xml:space="preserve"> several different regions also makes it more likely that these areas may have had their similarity in a range of phenomena related </w:t>
+      </w:r>
+      <w:r>
+        <w:rPr>
+          <w:rFonts w:ascii="Times" w:eastAsia="Times New Roman" w:hAnsi="Times" w:cs="Arial"/>
+          <w:color w:val="000000" w:themeColor="text1"/>
+          <w:lang w:eastAsia="ko-KR"/>
+        </w:rPr>
+        <w:t>to</w:t>
+      </w:r>
+      <w:r>
+        <w:rPr>
+          <w:rFonts w:ascii="Times" w:eastAsia="Times New Roman" w:hAnsi="Times" w:cs="Arial"/>
+          <w:color w:val="000000" w:themeColor="text1"/>
+          <w:lang w:eastAsia="ko-KR"/>
+        </w:rPr>
+        <w:t xml:space="preserve"> opioids before the </w:t>
+      </w:r>
+      <w:r>
+        <w:rPr>
+          <w:rFonts w:ascii="Times" w:eastAsia="Times New Roman" w:hAnsi="Times" w:cs="Arial"/>
+          <w:color w:val="000000" w:themeColor="text1"/>
+          <w:lang w:eastAsia="ko-KR"/>
+        </w:rPr>
+        <w:lastRenderedPageBreak/>
+        <w:t xml:space="preserve">time of policy intervention. </w:t>
+      </w:r>
+      <w:r>
+        <w:rPr>
+          <w:rFonts w:ascii="Times" w:eastAsia="Times New Roman" w:hAnsi="Times" w:cs="Arial"/>
+          <w:color w:val="000000" w:themeColor="text1"/>
+          <w:lang w:eastAsia="ko-KR"/>
+        </w:rPr>
         <w:t xml:space="preserve">For this decision, population size was provided by World Population Review [3], and the opioid dispensing rate was provided by </w:t>
       </w:r>
       <w:r>
@@ -1871,16 +2075,7 @@
           <w:color w:val="000000" w:themeColor="text1"/>
           <w:lang w:eastAsia="ko-KR"/>
         </w:rPr>
-        <w:t xml:space="preserve">Pennsylvania, Virginia, and </w:t>
-      </w:r>
-      <w:r>
-        <w:rPr>
-          <w:rFonts w:ascii="Times" w:eastAsia="Times New Roman" w:hAnsi="Times" w:cs="Arial"/>
-          <w:color w:val="000000" w:themeColor="text1"/>
-          <w:lang w:eastAsia="ko-KR"/>
-        </w:rPr>
-        <w:lastRenderedPageBreak/>
-        <w:t xml:space="preserve">Massachusetts </w:t>
+        <w:t xml:space="preserve">Pennsylvania, Virginia, and Massachusetts </w:t>
       </w:r>
       <w:r>
         <w:rPr>
@@ -5815,8 +6010,8 @@
           <w:rFonts w:ascii="Times" w:hAnsi="Times"/>
           <w:b/>
           <w:bCs/>
-          <w:sz w:val="28"/>
-          <w:szCs w:val="28"/>
+          <w:sz w:val="32"/>
+          <w:szCs w:val="32"/>
         </w:rPr>
       </w:pPr>
     </w:p>
@@ -5831,6 +6026,8 @@
           <w:szCs w:val="32"/>
         </w:rPr>
       </w:pPr>
+      <w:bookmarkStart w:id="0" w:name="_GoBack"/>
+      <w:bookmarkEnd w:id="0"/>
       <w:r>
         <w:rPr>
           <w:rFonts w:ascii="Times" w:hAnsi="Times"/>
@@ -5839,7 +6036,7 @@
           <w:sz w:val="32"/>
           <w:szCs w:val="32"/>
         </w:rPr>
-        <w:t xml:space="preserve">Summary </w:t>
+        <w:t>S</w:t>
       </w:r>
       <w:r>
         <w:rPr>
@@ -5849,7 +6046,7 @@
           <w:sz w:val="32"/>
           <w:szCs w:val="32"/>
         </w:rPr>
-        <w:t>S</w:t>
+        <w:t xml:space="preserve">ummary </w:t>
       </w:r>
       <w:r>
         <w:rPr>
@@ -5859,12 +6056,9 @@
           <w:sz w:val="32"/>
           <w:szCs w:val="32"/>
         </w:rPr>
-        <w:t>tatistics</w:t>
-      </w:r>
-    </w:p>
-    <w:p>
-      <w:pPr>
-        <w:spacing w:line="360" w:lineRule="auto"/>
+        <w:t>S</w:t>
+      </w:r>
+      <w:r>
         <w:rPr>
           <w:rFonts w:ascii="Times" w:hAnsi="Times"/>
           <w:b/>
@@ -5872,8 +6066,12 @@
           <w:sz w:val="32"/>
           <w:szCs w:val="32"/>
         </w:rPr>
-      </w:pPr>
-      <w:r>
+        <w:t>tatistics</w:t>
+      </w:r>
+    </w:p>
+    <w:p>
+      <w:pPr>
+        <w:spacing w:line="360" w:lineRule="auto"/>
         <w:rPr>
           <w:rFonts w:ascii="Times" w:hAnsi="Times"/>
           <w:b/>
@@ -5881,8 +6079,7 @@
           <w:sz w:val="32"/>
           <w:szCs w:val="32"/>
         </w:rPr>
-        <w:t>Mortality Rat</w:t>
-      </w:r>
+      </w:pPr>
       <w:r>
         <w:rPr>
           <w:rFonts w:ascii="Times" w:hAnsi="Times"/>
@@ -5891,7 +6088,7 @@
           <w:sz w:val="32"/>
           <w:szCs w:val="32"/>
         </w:rPr>
-        <w:t>io</w:t>
+        <w:t>Mortality Rat</w:t>
       </w:r>
       <w:r>
         <w:rPr>
@@ -5901,6 +6098,16 @@
           <w:sz w:val="32"/>
           <w:szCs w:val="32"/>
         </w:rPr>
+        <w:t>io</w:t>
+      </w:r>
+      <w:r>
+        <w:rPr>
+          <w:rFonts w:ascii="Times" w:hAnsi="Times"/>
+          <w:b/>
+          <w:bCs/>
+          <w:sz w:val="32"/>
+          <w:szCs w:val="32"/>
+        </w:rPr>
         <w:t xml:space="preserve"> of Opioid Overdose </w:t>
       </w:r>
     </w:p>
@@ -6030,13 +6237,14 @@
         <w:rPr>
           <w:rFonts w:ascii="Times" w:hAnsi="Times"/>
         </w:rPr>
-        <w:t xml:space="preserve"> the highest mean number of deaths</w:t>
-      </w:r>
-      <w:r>
-        <w:rPr>
-          <w:rFonts w:ascii="Times" w:hAnsi="Times"/>
-        </w:rPr>
-        <w:t xml:space="preserve"> of</w:t>
+        <w:t xml:space="preserve"> the highest </w:t>
+      </w:r>
+      <w:r>
+        <w:rPr>
+          <w:rFonts w:ascii="Times" w:hAnsi="Times"/>
+        </w:rPr>
+        <w:lastRenderedPageBreak/>
+        <w:t>mean number of deaths</w:t>
       </w:r>
       <w:r>
         <w:rPr>
@@ -6204,14 +6412,7 @@
         <w:rPr>
           <w:rFonts w:ascii="Times" w:hAnsi="Times"/>
         </w:rPr>
-        <w:t xml:space="preserve">s between the control states with no policy and the policy-implemented states. </w:t>
-      </w:r>
-      <w:r>
-        <w:rPr>
-          <w:rFonts w:ascii="Times" w:hAnsi="Times"/>
-        </w:rPr>
-        <w:lastRenderedPageBreak/>
-        <w:t xml:space="preserve">Overall, we observe a substantial rise in </w:t>
+        <w:t xml:space="preserve">s between the control states with no policy and the policy-implemented states. Overall, we observe a substantial rise in </w:t>
       </w:r>
       <w:r>
         <w:rPr>
@@ -6538,6 +6739,60 @@
     <w:p>
       <w:pPr>
         <w:spacing w:line="360" w:lineRule="auto"/>
+        <w:jc w:val="both"/>
+        <w:rPr>
+          <w:rFonts w:ascii="Times" w:hAnsi="Times"/>
+        </w:rPr>
+      </w:pPr>
+    </w:p>
+    <w:p>
+      <w:pPr>
+        <w:spacing w:line="360" w:lineRule="auto"/>
+        <w:jc w:val="both"/>
+        <w:rPr>
+          <w:rFonts w:ascii="Times" w:hAnsi="Times"/>
+        </w:rPr>
+      </w:pPr>
+    </w:p>
+    <w:p>
+      <w:pPr>
+        <w:spacing w:line="360" w:lineRule="auto"/>
+        <w:jc w:val="both"/>
+        <w:rPr>
+          <w:rFonts w:ascii="Times" w:hAnsi="Times"/>
+        </w:rPr>
+      </w:pPr>
+    </w:p>
+    <w:p>
+      <w:pPr>
+        <w:spacing w:line="360" w:lineRule="auto"/>
+        <w:jc w:val="both"/>
+        <w:rPr>
+          <w:rFonts w:ascii="Times" w:hAnsi="Times"/>
+        </w:rPr>
+      </w:pPr>
+    </w:p>
+    <w:p>
+      <w:pPr>
+        <w:spacing w:line="360" w:lineRule="auto"/>
+        <w:jc w:val="both"/>
+        <w:rPr>
+          <w:rFonts w:ascii="Times" w:hAnsi="Times"/>
+        </w:rPr>
+      </w:pPr>
+    </w:p>
+    <w:p>
+      <w:pPr>
+        <w:spacing w:line="360" w:lineRule="auto"/>
+        <w:jc w:val="both"/>
+        <w:rPr>
+          <w:rFonts w:ascii="Times" w:hAnsi="Times"/>
+        </w:rPr>
+      </w:pPr>
+    </w:p>
+    <w:p>
+      <w:pPr>
+        <w:spacing w:line="360" w:lineRule="auto"/>
         <w:jc w:val="center"/>
         <w:rPr>
           <w:rFonts w:ascii="Times" w:hAnsi="Times"/>
@@ -6555,7 +6810,38 @@
           <w:sz w:val="22"/>
           <w:szCs w:val="22"/>
         </w:rPr>
-        <w:t>Fig 2a: Opioid shipment per capita for Washington state before and after the policy</w:t>
+        <w:lastRenderedPageBreak/>
+        <w:t xml:space="preserve">Fig 2a: Opioid shipment per capita for Washington </w:t>
+      </w:r>
+      <w:r>
+        <w:rPr>
+          <w:rFonts w:ascii="Times" w:hAnsi="Times"/>
+          <w:i/>
+          <w:iCs/>
+          <w:sz w:val="22"/>
+          <w:szCs w:val="22"/>
+        </w:rPr>
+        <w:t>state</w:t>
+      </w:r>
+      <w:r>
+        <w:rPr>
+          <w:rFonts w:ascii="Times" w:hAnsi="Times"/>
+          <w:i/>
+          <w:iCs/>
+          <w:sz w:val="22"/>
+          <w:szCs w:val="22"/>
+        </w:rPr>
+        <w:t xml:space="preserve"> </w:t>
+      </w:r>
+      <w:r>
+        <w:rPr>
+          <w:rFonts w:ascii="Times" w:hAnsi="Times"/>
+          <w:i/>
+          <w:iCs/>
+          <w:sz w:val="22"/>
+          <w:szCs w:val="22"/>
+        </w:rPr>
+        <w:t>in comparison to the control states that had no policy</w:t>
       </w:r>
     </w:p>
     <w:p>
@@ -6620,7 +6906,6 @@
         <w:rPr>
           <w:rFonts w:ascii="Times" w:hAnsi="Times"/>
         </w:rPr>
-        <w:lastRenderedPageBreak/>
         <w:t>On the other hand,</w:t>
       </w:r>
       <w:r>
@@ -7869,7 +8154,43 @@
         <w:rPr>
           <w:rFonts w:ascii="Times" w:hAnsi="Times"/>
         </w:rPr>
-        <w:t>Looking at the table above, it appears as though the mean opioid shipment per capita increased slightly after the policy was implemented. It is possible this can be attributed to the opioid shipments peaking at the beginning of 2010 when news of the policy was announced. However, looking at the graph of opioid shipments per capita for Florida, we can see a clear trend of a decrease in the total amount of opioid</w:t>
+        <w:t xml:space="preserve">Looking at the table above, it appears as though the mean opioid shipment per capita increased slightly after the policy was implemented. It is possible this can be attributed to the opioid shipments peaking at the beginning of 2010 when news of the policy was announced. However, looking at the graph of </w:t>
+      </w:r>
+      <w:r>
+        <w:rPr>
+          <w:rFonts w:ascii="Times" w:hAnsi="Times"/>
+        </w:rPr>
+        <w:t xml:space="preserve">average </w:t>
+      </w:r>
+      <w:r>
+        <w:rPr>
+          <w:rFonts w:ascii="Times" w:hAnsi="Times"/>
+        </w:rPr>
+        <w:t>opioid shipments per capita for Florida</w:t>
+      </w:r>
+      <w:r>
+        <w:rPr>
+          <w:rFonts w:ascii="Times" w:hAnsi="Times"/>
+        </w:rPr>
+        <w:t xml:space="preserve"> in Fig3 below</w:t>
+      </w:r>
+      <w:r>
+        <w:rPr>
+          <w:rFonts w:ascii="Times" w:hAnsi="Times"/>
+        </w:rPr>
+        <w:t>, we can see a clear trend of a decrease in the</w:t>
+      </w:r>
+      <w:r>
+        <w:rPr>
+          <w:rFonts w:ascii="Times" w:hAnsi="Times"/>
+        </w:rPr>
+        <w:t xml:space="preserve"> average number of </w:t>
+      </w:r>
+      <w:r>
+        <w:rPr>
+          <w:rFonts w:ascii="Times" w:hAnsi="Times"/>
+        </w:rPr>
+        <w:t>opioid</w:t>
       </w:r>
       <w:r>
         <w:rPr>
@@ -7896,72 +8217,8 @@
         <w:jc w:val="center"/>
         <w:rPr>
           <w:rFonts w:ascii="Times" w:hAnsi="Times"/>
-          <w:i/>
-          <w:iCs/>
-          <w:sz w:val="22"/>
-          <w:szCs w:val="22"/>
-        </w:rPr>
-      </w:pPr>
-      <w:r>
-        <w:rPr>
-          <w:rFonts w:ascii="Times" w:hAnsi="Times"/>
-          <w:i/>
-          <w:iCs/>
-          <w:sz w:val="22"/>
-          <w:szCs w:val="22"/>
-        </w:rPr>
-        <w:t>Fig 2b: Opioid shipments per capita over time for all counties in Florida</w:t>
-      </w:r>
-    </w:p>
-    <w:p>
-      <w:pPr>
-        <w:spacing w:line="360" w:lineRule="auto"/>
-        <w:jc w:val="center"/>
-        <w:rPr>
-          <w:rFonts w:ascii="Times" w:hAnsi="Times"/>
-        </w:rPr>
-      </w:pPr>
-      <w:r>
-        <w:rPr>
-          <w:rFonts w:ascii="Times" w:hAnsi="Times"/>
-          <w:noProof/>
-        </w:rPr>
-        <w:drawing>
-          <wp:inline distT="0" distB="0" distL="0" distR="0" wp14:anchorId="7004BBDF" wp14:editId="062DD550">
-            <wp:extent cx="4592355" cy="3591758"/>
-            <wp:effectExtent l="0" t="0" r="5080" b="2540"/>
-            <wp:docPr id="4" name="Picture 4"/>
-            <wp:cNvGraphicFramePr>
-              <a:graphicFrameLocks xmlns:a="http://schemas.openxmlformats.org/drawingml/2006/main" noChangeAspect="1"/>
-            </wp:cNvGraphicFramePr>
-            <a:graphic xmlns:a="http://schemas.openxmlformats.org/drawingml/2006/main">
-              <a:graphicData uri="http://schemas.openxmlformats.org/drawingml/2006/picture">
-                <pic:pic xmlns:pic="http://schemas.openxmlformats.org/drawingml/2006/picture">
-                  <pic:nvPicPr>
-                    <pic:cNvPr id="1" name=""/>
-                    <pic:cNvPicPr/>
-                  </pic:nvPicPr>
-                  <pic:blipFill>
-                    <a:blip r:embed="rId9"/>
-                    <a:stretch>
-                      <a:fillRect/>
-                    </a:stretch>
-                  </pic:blipFill>
-                  <pic:spPr>
-                    <a:xfrm>
-                      <a:off x="0" y="0"/>
-                      <a:ext cx="4625938" cy="3618023"/>
-                    </a:xfrm>
-                    <a:prstGeom prst="rect">
-                      <a:avLst/>
-                    </a:prstGeom>
-                  </pic:spPr>
-                </pic:pic>
-              </a:graphicData>
-            </a:graphic>
-          </wp:inline>
-        </w:drawing>
-      </w:r>
+        </w:rPr>
+      </w:pPr>
     </w:p>
     <w:p>
       <w:pPr>
@@ -7982,16 +8239,29 @@
         <w:jc w:val="both"/>
         <w:rPr>
           <w:rFonts w:ascii="Times" w:hAnsi="Times"/>
-        </w:rPr>
-      </w:pPr>
-      <w:r>
-        <w:rPr>
-          <w:rFonts w:ascii="Times" w:hAnsi="Times"/>
           <w:b/>
           <w:bCs/>
           <w:sz w:val="32"/>
           <w:szCs w:val="32"/>
         </w:rPr>
+      </w:pPr>
+    </w:p>
+    <w:p>
+      <w:pPr>
+        <w:spacing w:line="360" w:lineRule="auto"/>
+        <w:jc w:val="both"/>
+        <w:rPr>
+          <w:rFonts w:ascii="Times" w:hAnsi="Times"/>
+        </w:rPr>
+      </w:pPr>
+      <w:r>
+        <w:rPr>
+          <w:rFonts w:ascii="Times" w:hAnsi="Times"/>
+          <w:b/>
+          <w:bCs/>
+          <w:sz w:val="32"/>
+          <w:szCs w:val="32"/>
+        </w:rPr>
         <w:lastRenderedPageBreak/>
         <w:t>Rate of Opioid Shipment</w:t>
       </w:r>
@@ -8338,7 +8608,21 @@
           <w:rFonts w:ascii="Times" w:eastAsia="Times New Roman" w:hAnsi="Times" w:cs="Arial"/>
           <w:color w:val="000000" w:themeColor="text1"/>
         </w:rPr>
-        <w:t xml:space="preserve">decreasing at </w:t>
+        <w:t xml:space="preserve">decreasing </w:t>
+      </w:r>
+      <w:r>
+        <w:rPr>
+          <w:rFonts w:ascii="Times" w:eastAsia="Times New Roman" w:hAnsi="Times" w:cs="Arial"/>
+          <w:color w:val="000000" w:themeColor="text1"/>
+        </w:rPr>
+        <w:t>to</w:t>
+      </w:r>
+      <w:r>
+        <w:rPr>
+          <w:rFonts w:ascii="Times" w:eastAsia="Times New Roman" w:hAnsi="Times" w:cs="Arial"/>
+          <w:color w:val="000000" w:themeColor="text1"/>
+        </w:rPr>
+        <w:t xml:space="preserve"> </w:t>
       </w:r>
       <w:r>
         <w:rPr>
@@ -8416,7 +8700,7 @@
                     <pic:cNvPicPr/>
                   </pic:nvPicPr>
                   <pic:blipFill>
-                    <a:blip r:embed="rId10">
+                    <a:blip r:embed="rId9">
                       <a:extLst>
                         <a:ext uri="{28A0092B-C50C-407E-A947-70E740481C1C}">
                           <a14:useLocalDpi xmlns:a14="http://schemas.microsoft.com/office/drawing/2010/main" val="0"/>
@@ -8669,7 +8953,7 @@
                     <pic:cNvPicPr/>
                   </pic:nvPicPr>
                   <pic:blipFill>
-                    <a:blip r:embed="rId11">
+                    <a:blip r:embed="rId10">
                       <a:extLst>
                         <a:ext uri="{28A0092B-C50C-407E-A947-70E740481C1C}">
                           <a14:useLocalDpi xmlns:a14="http://schemas.microsoft.com/office/drawing/2010/main" val="0"/>
@@ -9079,7 +9363,7 @@
                     <pic:cNvPicPr/>
                   </pic:nvPicPr>
                   <pic:blipFill>
-                    <a:blip r:embed="rId12">
+                    <a:blip r:embed="rId11">
                       <a:extLst>
                         <a:ext uri="{28A0092B-C50C-407E-A947-70E740481C1C}">
                           <a14:useLocalDpi xmlns:a14="http://schemas.microsoft.com/office/drawing/2010/main" val="0"/>
@@ -9346,7 +9630,7 @@
                     <pic:cNvPicPr/>
                   </pic:nvPicPr>
                   <pic:blipFill>
-                    <a:blip r:embed="rId13">
+                    <a:blip r:embed="rId12">
                       <a:extLst>
                         <a:ext uri="{28A0092B-C50C-407E-A947-70E740481C1C}">
                           <a14:useLocalDpi xmlns:a14="http://schemas.microsoft.com/office/drawing/2010/main" val="0"/>
@@ -9527,7 +9811,7 @@
                     <pic:cNvPicPr/>
                   </pic:nvPicPr>
                   <pic:blipFill>
-                    <a:blip r:embed="rId14" cstate="print">
+                    <a:blip r:embed="rId13" cstate="print">
                       <a:extLst>
                         <a:ext uri="{28A0092B-C50C-407E-A947-70E740481C1C}">
                           <a14:useLocalDpi xmlns:a14="http://schemas.microsoft.com/office/drawing/2010/main" val="0"/>
@@ -9593,7 +9877,7 @@
                     <pic:cNvPicPr/>
                   </pic:nvPicPr>
                   <pic:blipFill>
-                    <a:blip r:embed="rId15" cstate="print">
+                    <a:blip r:embed="rId14" cstate="print">
                       <a:extLst>
                         <a:ext uri="{28A0092B-C50C-407E-A947-70E740481C1C}">
                           <a14:useLocalDpi xmlns:a14="http://schemas.microsoft.com/office/drawing/2010/main" val="0"/>
@@ -10973,7 +11257,7 @@
                     <pic:cNvPicPr/>
                   </pic:nvPicPr>
                   <pic:blipFill>
-                    <a:blip r:embed="rId16" cstate="print">
+                    <a:blip r:embed="rId15" cstate="print">
                       <a:extLst>
                         <a:ext uri="{28A0092B-C50C-407E-A947-70E740481C1C}">
                           <a14:useLocalDpi xmlns:a14="http://schemas.microsoft.com/office/drawing/2010/main" val="0"/>
@@ -11039,7 +11323,7 @@
                     <pic:cNvPicPr/>
                   </pic:nvPicPr>
                   <pic:blipFill rotWithShape="1">
-                    <a:blip r:embed="rId17" cstate="print">
+                    <a:blip r:embed="rId16" cstate="print">
                       <a:extLst>
                         <a:ext uri="{28A0092B-C50C-407E-A947-70E740481C1C}">
                           <a14:useLocalDpi xmlns:a14="http://schemas.microsoft.com/office/drawing/2010/main" val="0"/>
@@ -12166,7 +12450,7 @@
                     <pic:cNvPicPr/>
                   </pic:nvPicPr>
                   <pic:blipFill>
-                    <a:blip r:embed="rId18" cstate="print">
+                    <a:blip r:embed="rId17" cstate="print">
                       <a:extLst>
                         <a:ext uri="{28A0092B-C50C-407E-A947-70E740481C1C}">
                           <a14:useLocalDpi xmlns:a14="http://schemas.microsoft.com/office/drawing/2010/main" val="0"/>
@@ -12230,7 +12514,7 @@
                     <pic:cNvPicPr/>
                   </pic:nvPicPr>
                   <pic:blipFill rotWithShape="1">
-                    <a:blip r:embed="rId19" cstate="print">
+                    <a:blip r:embed="rId18" cstate="print">
                       <a:extLst>
                         <a:ext uri="{28A0092B-C50C-407E-A947-70E740481C1C}">
                           <a14:useLocalDpi xmlns:a14="http://schemas.microsoft.com/office/drawing/2010/main" val="0"/>
@@ -13390,6 +13674,7 @@
           <w:sz w:val="32"/>
           <w:szCs w:val="32"/>
         </w:rPr>
+        <w:lastRenderedPageBreak/>
         <w:t>Limitations</w:t>
       </w:r>
     </w:p>
@@ -13436,425 +13721,409 @@
           <w:rFonts w:ascii="Times" w:eastAsia="Times New Roman" w:hAnsi="Times" w:cs="Arial"/>
           <w:color w:val="000000" w:themeColor="text1"/>
         </w:rPr>
-        <w:t xml:space="preserve"> protect personal privacy, if the number of people in a given category (</w:t>
+        <w:t xml:space="preserve"> protect personal privacy, if the number of people in a given category (i.e. one county/year/cause of death category) is less than 10, the US Vital Statistics agency will not record such data. Hence, the </w:t>
+      </w:r>
+      <w:r>
+        <w:rPr>
+          <w:rFonts w:ascii="Times" w:eastAsia="Times New Roman" w:hAnsi="Times" w:cs="Arial"/>
+          <w:color w:val="000000" w:themeColor="text1"/>
+        </w:rPr>
+        <w:t>actual</w:t>
+      </w:r>
+      <w:r>
+        <w:rPr>
+          <w:rFonts w:ascii="Times" w:eastAsia="Times New Roman" w:hAnsi="Times" w:cs="Arial"/>
+          <w:color w:val="000000" w:themeColor="text1"/>
+        </w:rPr>
+        <w:t xml:space="preserve"> values of total deaths of opioid overdose will be higher than the data we used in this case, so the </w:t>
+      </w:r>
+      <w:r>
+        <w:rPr>
+          <w:rFonts w:ascii="Times" w:eastAsia="Times New Roman" w:hAnsi="Times" w:cs="Arial"/>
+          <w:color w:val="000000" w:themeColor="text1"/>
+        </w:rPr>
+        <w:t>actual</w:t>
+      </w:r>
+      <w:r>
+        <w:rPr>
+          <w:rFonts w:ascii="Times" w:eastAsia="Times New Roman" w:hAnsi="Times" w:cs="Arial"/>
+          <w:color w:val="000000" w:themeColor="text1"/>
+        </w:rPr>
+        <w:t xml:space="preserve"> average mortality rat</w:t>
+      </w:r>
+      <w:r>
+        <w:rPr>
+          <w:rFonts w:ascii="Times" w:eastAsia="Times New Roman" w:hAnsi="Times" w:cs="Arial"/>
+          <w:color w:val="000000" w:themeColor="text1"/>
+        </w:rPr>
+        <w:t>io</w:t>
+      </w:r>
+      <w:r>
+        <w:rPr>
+          <w:rFonts w:ascii="Times" w:eastAsia="Times New Roman" w:hAnsi="Times" w:cs="Arial"/>
+          <w:color w:val="000000" w:themeColor="text1"/>
+        </w:rPr>
+        <w:t>s of opioid overdose per capita will also be higher than the mortality rat</w:t>
+      </w:r>
+      <w:r>
+        <w:rPr>
+          <w:rFonts w:ascii="Times" w:eastAsia="Times New Roman" w:hAnsi="Times" w:cs="Arial"/>
+          <w:color w:val="000000" w:themeColor="text1"/>
+        </w:rPr>
+        <w:t>io</w:t>
+      </w:r>
+      <w:r>
+        <w:rPr>
+          <w:rFonts w:ascii="Times" w:eastAsia="Times New Roman" w:hAnsi="Times" w:cs="Arial"/>
+          <w:color w:val="000000" w:themeColor="text1"/>
+        </w:rPr>
+        <w:t xml:space="preserve">s we calculated. Second, </w:t>
+      </w:r>
+      <w:r>
+        <w:rPr>
+          <w:rFonts w:ascii="Times" w:hAnsi="Times" w:cs="AppleSystemUIFont"/>
+        </w:rPr>
+        <w:t>since the U.S. census is conducted every ten years, the population data for all years except for 2010, which is determined, are estimated rather than statistical.  In addition, there are numerous ways that the population from census inquiry goes wrong, including non-response, measurement, inaccurate statistical unit definitions, and even the investigators' prejudice</w:t>
+      </w:r>
+      <w:r>
+        <w:rPr>
+          <w:rFonts w:ascii="Times" w:hAnsi="Times" w:cs="AppleSystemUIFont"/>
+        </w:rPr>
+        <w:t xml:space="preserve"> [3]</w:t>
+      </w:r>
+      <w:r>
+        <w:rPr>
+          <w:rFonts w:ascii="Times" w:hAnsi="Times" w:cs="AppleSystemUIFont"/>
+        </w:rPr>
+        <w:t xml:space="preserve">. Therefore, the </w:t>
+      </w:r>
+      <w:r>
+        <w:rPr>
+          <w:rFonts w:ascii="Times" w:hAnsi="Times" w:cs="AppleSystemUIFont"/>
+        </w:rPr>
+        <w:t>actual</w:t>
+      </w:r>
+      <w:r>
+        <w:rPr>
+          <w:rFonts w:ascii="Times" w:hAnsi="Times" w:cs="AppleSystemUIFont"/>
+        </w:rPr>
+        <w:t xml:space="preserve"> population may </w:t>
+      </w:r>
+      <w:r>
+        <w:rPr>
+          <w:rFonts w:ascii="Times" w:hAnsi="Times" w:cs="AppleSystemUIFont"/>
+        </w:rPr>
+        <w:t>differ</w:t>
+      </w:r>
+      <w:r>
+        <w:rPr>
+          <w:rFonts w:ascii="Times" w:hAnsi="Times" w:cs="AppleSystemUIFont"/>
+        </w:rPr>
+        <w:t xml:space="preserve"> from the data we used here, but we can't get the most realistic data, so these analyses may not fully reflect the </w:t>
+      </w:r>
+      <w:r>
+        <w:rPr>
+          <w:rFonts w:ascii="Times" w:hAnsi="Times" w:cs="AppleSystemUIFont"/>
+        </w:rPr>
+        <w:t>real</w:t>
+      </w:r>
+      <w:r>
+        <w:rPr>
+          <w:rFonts w:ascii="Times" w:hAnsi="Times" w:cs="AppleSystemUIFont"/>
+        </w:rPr>
+        <w:t xml:space="preserve"> situation. Third, our control states were selected based on </w:t>
+      </w:r>
+      <w:r>
+        <w:rPr>
+          <w:rFonts w:ascii="Times" w:eastAsia="Times New Roman" w:hAnsi="Times" w:cs="Arial"/>
+          <w:color w:val="000000" w:themeColor="text1"/>
+        </w:rPr>
+        <w:t>similar population sizes and opioid dispense rates</w:t>
+      </w:r>
+      <w:r>
+        <w:rPr>
+          <w:rFonts w:ascii="Times" w:hAnsi="Times" w:cs="AppleSystemUIFont"/>
+        </w:rPr>
+        <w:t>. Still, we</w:t>
+      </w:r>
+      <w:r>
+        <w:rPr>
+          <w:rFonts w:ascii="Times" w:hAnsi="Times" w:cs="AppleSystemUIFont"/>
+        </w:rPr>
+        <w:t xml:space="preserve"> did not </w:t>
+      </w:r>
+      <w:r>
+        <w:rPr>
+          <w:rFonts w:ascii="Times" w:hAnsi="Times" w:cs="AppleSystemUIFont"/>
+        </w:rPr>
+        <w:t>consider</w:t>
+      </w:r>
+      <w:r>
+        <w:rPr>
+          <w:rFonts w:ascii="Times" w:hAnsi="Times" w:cs="AppleSystemUIFont"/>
+        </w:rPr>
+        <w:t xml:space="preserve"> other similar factors</w:t>
+      </w:r>
+      <w:r>
+        <w:rPr>
+          <w:rFonts w:ascii="Times" w:hAnsi="Times" w:cs="AppleSystemUIFont"/>
+        </w:rPr>
+        <w:t>,</w:t>
+      </w:r>
+      <w:r>
+        <w:rPr>
+          <w:rFonts w:ascii="Times" w:hAnsi="Times" w:cs="AppleSystemUIFont"/>
+        </w:rPr>
+        <w:t xml:space="preserve"> such as income and education levels, so our analysis may be somewhat one-sided.</w:t>
+      </w:r>
+      <w:r>
+        <w:rPr>
+          <w:rFonts w:ascii="Times" w:hAnsi="Times" w:cs="AppleSystemUIFont"/>
+        </w:rPr>
+        <w:t xml:space="preserve"> </w:t>
       </w:r>
       <w:proofErr w:type="gramStart"/>
       <w:r>
         <w:rPr>
-          <w:rFonts w:ascii="Times" w:eastAsia="Times New Roman" w:hAnsi="Times" w:cs="Arial"/>
-          <w:color w:val="000000" w:themeColor="text1"/>
-        </w:rPr>
-        <w:t>i.e.</w:t>
+          <w:rFonts w:ascii="Times" w:hAnsi="Times" w:cs="AppleSystemUIFont"/>
+        </w:rPr>
+        <w:t>Last but not least</w:t>
       </w:r>
       <w:proofErr w:type="gramEnd"/>
       <w:r>
         <w:rPr>
-          <w:rFonts w:ascii="Times" w:eastAsia="Times New Roman" w:hAnsi="Times" w:cs="Arial"/>
-          <w:color w:val="000000" w:themeColor="text1"/>
-        </w:rPr>
-        <w:t xml:space="preserve"> one county/year/cause of death category) is less than 10, the US Vital Statistics agency will not record such data. Hence, the </w:t>
-      </w:r>
-      <w:r>
-        <w:rPr>
-          <w:rFonts w:ascii="Times" w:eastAsia="Times New Roman" w:hAnsi="Times" w:cs="Arial"/>
-          <w:color w:val="000000" w:themeColor="text1"/>
-        </w:rPr>
-        <w:t>actual</w:t>
-      </w:r>
-      <w:r>
-        <w:rPr>
-          <w:rFonts w:ascii="Times" w:eastAsia="Times New Roman" w:hAnsi="Times" w:cs="Arial"/>
-          <w:color w:val="000000" w:themeColor="text1"/>
-        </w:rPr>
-        <w:t xml:space="preserve"> values of total deaths of opioid overdose will be higher than the data we used in this case, so the </w:t>
-      </w:r>
-      <w:r>
-        <w:rPr>
-          <w:rFonts w:ascii="Times" w:eastAsia="Times New Roman" w:hAnsi="Times" w:cs="Arial"/>
-          <w:color w:val="000000" w:themeColor="text1"/>
-        </w:rPr>
-        <w:t>actual</w:t>
-      </w:r>
-      <w:r>
-        <w:rPr>
-          <w:rFonts w:ascii="Times" w:eastAsia="Times New Roman" w:hAnsi="Times" w:cs="Arial"/>
-          <w:color w:val="000000" w:themeColor="text1"/>
-        </w:rPr>
-        <w:t xml:space="preserve"> average mortality rat</w:t>
-      </w:r>
-      <w:r>
-        <w:rPr>
-          <w:rFonts w:ascii="Times" w:eastAsia="Times New Roman" w:hAnsi="Times" w:cs="Arial"/>
-          <w:color w:val="000000" w:themeColor="text1"/>
-        </w:rPr>
-        <w:t>io</w:t>
-      </w:r>
-      <w:r>
-        <w:rPr>
-          <w:rFonts w:ascii="Times" w:eastAsia="Times New Roman" w:hAnsi="Times" w:cs="Arial"/>
-          <w:color w:val="000000" w:themeColor="text1"/>
-        </w:rPr>
-        <w:t>s of opioid overdose per capita will also be higher than the mortality rat</w:t>
-      </w:r>
-      <w:r>
-        <w:rPr>
-          <w:rFonts w:ascii="Times" w:eastAsia="Times New Roman" w:hAnsi="Times" w:cs="Arial"/>
-          <w:color w:val="000000" w:themeColor="text1"/>
-        </w:rPr>
-        <w:t>io</w:t>
-      </w:r>
-      <w:r>
-        <w:rPr>
-          <w:rFonts w:ascii="Times" w:eastAsia="Times New Roman" w:hAnsi="Times" w:cs="Arial"/>
-          <w:color w:val="000000" w:themeColor="text1"/>
-        </w:rPr>
-        <w:t xml:space="preserve">s we calculated. Second, </w:t>
-      </w:r>
-      <w:r>
-        <w:rPr>
           <w:rFonts w:ascii="Times" w:hAnsi="Times" w:cs="AppleSystemUIFont"/>
         </w:rPr>
-        <w:t>since the U.S. census is conducted every ten years, the population data for all years except for 2010, which is determined, are estimated rather than statistical.  In addition, there are numerous ways that the population from census inquiry goes wrong, including non-response, measurement, inaccurate statistical unit definitions, and even the investigators' prejudice</w:t>
+        <w:t>, most states have generally enacted multiple opioid control policies as the opioid crisis has evolved for decades. For example, many states implemented some combination of naloxone laws, Good Samaritan laws, and medical marijuana laws during 2015-2017. In addition to pre-existing prescription drug monitoring program (PDMP) laws, by 2017</w:t>
       </w:r>
       <w:r>
         <w:rPr>
           <w:rFonts w:ascii="Times" w:hAnsi="Times" w:cs="AppleSystemUIFont"/>
         </w:rPr>
-        <w:t xml:space="preserve"> [3]</w:t>
+        <w:t>, most</w:t>
       </w:r>
       <w:r>
         <w:rPr>
           <w:rFonts w:ascii="Times" w:hAnsi="Times" w:cs="AppleSystemUIFont"/>
         </w:rPr>
-        <w:t xml:space="preserve">. Therefore, the </w:t>
+        <w:t xml:space="preserve"> states had implemented at least 3 of these </w:t>
       </w:r>
       <w:r>
         <w:rPr>
           <w:rFonts w:ascii="Times" w:hAnsi="Times" w:cs="AppleSystemUIFont"/>
         </w:rPr>
-        <w:t>actual</w:t>
+        <w:t>four</w:t>
       </w:r>
       <w:r>
         <w:rPr>
           <w:rFonts w:ascii="Times" w:hAnsi="Times" w:cs="AppleSystemUIFont"/>
         </w:rPr>
-        <w:t xml:space="preserve"> population may </w:t>
+        <w:t xml:space="preserve"> categories of policies [</w:t>
       </w:r>
       <w:r>
         <w:rPr>
           <w:rFonts w:ascii="Times" w:hAnsi="Times" w:cs="AppleSystemUIFont"/>
         </w:rPr>
-        <w:t>differ</w:t>
+        <w:t>4</w:t>
       </w:r>
       <w:r>
         <w:rPr>
           <w:rFonts w:ascii="Times" w:hAnsi="Times" w:cs="AppleSystemUIFont"/>
         </w:rPr>
-        <w:t xml:space="preserve"> from the data we used here, but we can't get the most realistic data, so these analyses may not fully reflect the </w:t>
+        <w:t xml:space="preserve">]. Therefore, it will be unreasonable to put too much emphasis on specific </w:t>
       </w:r>
       <w:r>
         <w:rPr>
           <w:rFonts w:ascii="Times" w:hAnsi="Times" w:cs="AppleSystemUIFont"/>
         </w:rPr>
-        <w:t>real</w:t>
+        <w:t>time points</w:t>
       </w:r>
       <w:r>
         <w:rPr>
           <w:rFonts w:ascii="Times" w:hAnsi="Times" w:cs="AppleSystemUIFont"/>
         </w:rPr>
-        <w:t xml:space="preserve"> situation. Third, our control states were selected based on </w:t>
-      </w:r>
-      <w:r>
-        <w:rPr>
-          <w:rFonts w:ascii="Times" w:eastAsia="Times New Roman" w:hAnsi="Times" w:cs="Arial"/>
-          <w:color w:val="000000" w:themeColor="text1"/>
-        </w:rPr>
-        <w:t>similar population sizes and opioid dispense rates</w:t>
+        <w:t xml:space="preserve">, namely the </w:t>
       </w:r>
       <w:r>
         <w:rPr>
           <w:rFonts w:ascii="Times" w:hAnsi="Times" w:cs="AppleSystemUIFont"/>
         </w:rPr>
-        <w:t>. Still, we</w:t>
+        <w:t>years</w:t>
       </w:r>
       <w:r>
         <w:rPr>
           <w:rFonts w:ascii="Times" w:hAnsi="Times" w:cs="AppleSystemUIFont"/>
         </w:rPr>
-        <w:t xml:space="preserve"> did not </w:t>
+        <w:t xml:space="preserve"> 2007 (Texas), 2010 (Florida),</w:t>
       </w:r>
       <w:r>
         <w:rPr>
           <w:rFonts w:ascii="Times" w:hAnsi="Times" w:cs="AppleSystemUIFont"/>
         </w:rPr>
-        <w:t>consider</w:t>
+        <w:t xml:space="preserve"> and</w:t>
       </w:r>
       <w:r>
         <w:rPr>
           <w:rFonts w:ascii="Times" w:hAnsi="Times" w:cs="AppleSystemUIFont"/>
         </w:rPr>
-        <w:t xml:space="preserve"> other similar factors</w:t>
+        <w:t xml:space="preserve"> 201</w:t>
       </w:r>
       <w:r>
         <w:rPr>
           <w:rFonts w:ascii="Times" w:hAnsi="Times" w:cs="AppleSystemUIFont"/>
         </w:rPr>
+        <w:t>2</w:t>
+      </w:r>
+      <w:r>
+        <w:rPr>
+          <w:rFonts w:ascii="Times" w:hAnsi="Times" w:cs="AppleSystemUIFont"/>
+        </w:rPr>
+        <w:t xml:space="preserve"> (Washington). For the same reason, it is almost impossible to identify perfect comparison states which were not impacted by the policy of interest at all. These factors serve to complicate </w:t>
+      </w:r>
+      <w:r>
+        <w:rPr>
+          <w:rFonts w:ascii="Times" w:hAnsi="Times" w:cs="AppleSystemUIFont"/>
+        </w:rPr>
+        <w:t xml:space="preserve">the </w:t>
+      </w:r>
+      <w:r>
+        <w:rPr>
+          <w:rFonts w:ascii="Times" w:hAnsi="Times" w:cs="AppleSystemUIFont"/>
+        </w:rPr>
+        <w:t>accurate evaluation of opioid policy effectiveness.</w:t>
+      </w:r>
+      <w:r>
+        <w:rPr>
+          <w:rFonts w:ascii="Times" w:hAnsi="Times" w:cs="AppleSystemUIFont"/>
+        </w:rPr>
+        <w:t xml:space="preserve"> In general, </w:t>
+      </w:r>
+      <w:r>
+        <w:rPr>
+          <w:rFonts w:ascii="Times" w:eastAsia="Times New Roman" w:hAnsi="Times" w:cs="Arial"/>
+          <w:color w:val="000000" w:themeColor="text1"/>
+        </w:rPr>
+        <w:t>de</w:t>
+      </w:r>
+      <w:r>
+        <w:rPr>
+          <w:rFonts w:ascii="Times" w:eastAsia="Times New Roman" w:hAnsi="Times" w:cs="Arial"/>
+          <w:color w:val="000000" w:themeColor="text1"/>
+        </w:rPr>
+        <w:t xml:space="preserve">spite key takeaways from this analysis, extracting causal information from drug policy analysis is still challenging. Many </w:t>
+      </w:r>
+      <w:r>
+        <w:rPr>
+          <w:rFonts w:ascii="Times" w:eastAsia="Times New Roman" w:hAnsi="Times" w:cs="Arial"/>
+          <w:color w:val="000000" w:themeColor="text1"/>
+        </w:rPr>
+        <w:t xml:space="preserve">states have enacted multiple opioid control policies as the opioid crisis has evolved </w:t>
+      </w:r>
+      <w:r>
+        <w:rPr>
+          <w:rFonts w:ascii="Times" w:eastAsia="Times New Roman" w:hAnsi="Times" w:cs="Arial"/>
+          <w:color w:val="000000" w:themeColor="text1"/>
+        </w:rPr>
+        <w:t xml:space="preserve">over the </w:t>
+      </w:r>
+      <w:r>
+        <w:rPr>
+          <w:rFonts w:ascii="Times" w:eastAsia="Times New Roman" w:hAnsi="Times" w:cs="Arial"/>
+          <w:color w:val="000000" w:themeColor="text1"/>
+        </w:rPr>
+        <w:t xml:space="preserve">decades. For example, </w:t>
+      </w:r>
+      <w:r>
+        <w:rPr>
+          <w:rFonts w:ascii="Times" w:eastAsia="Times New Roman" w:hAnsi="Times" w:cs="Arial"/>
+          <w:color w:val="000000" w:themeColor="text1"/>
+        </w:rPr>
+        <w:t xml:space="preserve">several </w:t>
+      </w:r>
+      <w:r>
+        <w:rPr>
+          <w:rFonts w:ascii="Times" w:eastAsia="Times New Roman" w:hAnsi="Times" w:cs="Arial"/>
+          <w:color w:val="000000" w:themeColor="text1"/>
+        </w:rPr>
+        <w:t xml:space="preserve">states implemented </w:t>
+      </w:r>
+      <w:r>
+        <w:rPr>
+          <w:rFonts w:ascii="Times" w:eastAsia="Times New Roman" w:hAnsi="Times" w:cs="Arial"/>
+          <w:color w:val="000000" w:themeColor="text1"/>
+        </w:rPr>
+        <w:t xml:space="preserve">a </w:t>
+      </w:r>
+      <w:r>
+        <w:rPr>
+          <w:rFonts w:ascii="Times" w:eastAsia="Times New Roman" w:hAnsi="Times" w:cs="Arial"/>
+          <w:color w:val="000000" w:themeColor="text1"/>
+        </w:rPr>
+        <w:t xml:space="preserve">combination of naloxone laws, Good Samaritan laws, and medical marijuana laws during 2015-2017. </w:t>
+      </w:r>
+      <w:r>
+        <w:rPr>
+          <w:rFonts w:ascii="Times" w:eastAsia="Times New Roman" w:hAnsi="Times" w:cs="Arial"/>
+          <w:color w:val="000000" w:themeColor="text1"/>
+        </w:rPr>
+        <w:t xml:space="preserve"> Furthermore, i</w:t>
+      </w:r>
+      <w:r>
+        <w:rPr>
+          <w:rFonts w:ascii="Times" w:eastAsia="Times New Roman" w:hAnsi="Times" w:cs="Arial"/>
+          <w:color w:val="000000" w:themeColor="text1"/>
+        </w:rPr>
+        <w:t>n addition to pre-existing prescription drug monitoring program (PDMP) laws, by 2017</w:t>
+      </w:r>
+      <w:r>
+        <w:rPr>
+          <w:rFonts w:ascii="Times" w:eastAsia="Times New Roman" w:hAnsi="Times" w:cs="Arial"/>
+          <w:color w:val="000000" w:themeColor="text1"/>
+        </w:rPr>
         <w:t>,</w:t>
       </w:r>
       <w:r>
         <w:rPr>
-          <w:rFonts w:ascii="Times" w:hAnsi="Times" w:cs="AppleSystemUIFont"/>
-        </w:rPr>
-        <w:t xml:space="preserve"> such as income and education levels, so our analysis may be somewhat one-sided.</w:t>
-      </w:r>
-      <w:r>
-        <w:rPr>
-          <w:rFonts w:ascii="Times" w:hAnsi="Times" w:cs="AppleSystemUIFont"/>
+          <w:rFonts w:ascii="Times" w:eastAsia="Times New Roman" w:hAnsi="Times" w:cs="Arial"/>
+          <w:color w:val="000000" w:themeColor="text1"/>
+        </w:rPr>
+        <w:t xml:space="preserve"> most states had implemented at least 3 of these </w:t>
+      </w:r>
+      <w:r>
+        <w:rPr>
+          <w:rFonts w:ascii="Times" w:eastAsia="Times New Roman" w:hAnsi="Times" w:cs="Arial"/>
+          <w:color w:val="000000" w:themeColor="text1"/>
+        </w:rPr>
+        <w:t>four</w:t>
+      </w:r>
+      <w:r>
+        <w:rPr>
+          <w:rFonts w:ascii="Times" w:eastAsia="Times New Roman" w:hAnsi="Times" w:cs="Arial"/>
+          <w:color w:val="000000" w:themeColor="text1"/>
+        </w:rPr>
+        <w:t xml:space="preserve"> categories of policies [</w:t>
+      </w:r>
+      <w:r>
+        <w:rPr>
+          <w:rFonts w:ascii="Times" w:eastAsia="Times New Roman" w:hAnsi="Times" w:cs="Arial"/>
+          <w:color w:val="000000" w:themeColor="text1"/>
+        </w:rPr>
+        <w:t>5</w:t>
+      </w:r>
+      <w:r>
+        <w:rPr>
+          <w:rFonts w:ascii="Times" w:eastAsia="Times New Roman" w:hAnsi="Times" w:cs="Arial"/>
+          <w:color w:val="000000" w:themeColor="text1"/>
+        </w:rPr>
+        <w:t xml:space="preserve">]. </w:t>
+      </w:r>
+      <w:r>
+        <w:rPr>
+          <w:rFonts w:ascii="Times" w:eastAsia="Times New Roman" w:hAnsi="Times" w:cs="Arial"/>
+          <w:color w:val="000000" w:themeColor="text1"/>
         </w:rPr>
         <w:t xml:space="preserve"> </w:t>
       </w:r>
-      <w:proofErr w:type="gramStart"/>
-      <w:r>
-        <w:rPr>
-          <w:rFonts w:ascii="Times" w:hAnsi="Times" w:cs="AppleSystemUIFont"/>
-        </w:rPr>
-        <w:t>Last but not least</w:t>
-      </w:r>
-      <w:proofErr w:type="gramEnd"/>
-      <w:r>
-        <w:rPr>
-          <w:rFonts w:ascii="Times" w:hAnsi="Times" w:cs="AppleSystemUIFont"/>
-        </w:rPr>
-        <w:t>, most states have generally enacted multiple opioid control policies as the opioid crisis has evolved for decades. For example, many states implemented some combination of naloxone laws, Good Samaritan laws, and medical marijuana laws during 2015-2017. In addition to pre-existing prescription drug monitoring program (PDMP) laws, by 2017</w:t>
-      </w:r>
-      <w:r>
-        <w:rPr>
-          <w:rFonts w:ascii="Times" w:hAnsi="Times" w:cs="AppleSystemUIFont"/>
-        </w:rPr>
-        <w:t>, most</w:t>
-      </w:r>
-      <w:r>
-        <w:rPr>
-          <w:rFonts w:ascii="Times" w:hAnsi="Times" w:cs="AppleSystemUIFont"/>
-        </w:rPr>
-        <w:t xml:space="preserve"> states had implemented at least 3 of these </w:t>
-      </w:r>
-      <w:r>
-        <w:rPr>
-          <w:rFonts w:ascii="Times" w:hAnsi="Times" w:cs="AppleSystemUIFont"/>
-        </w:rPr>
-        <w:t>four</w:t>
-      </w:r>
-      <w:r>
-        <w:rPr>
-          <w:rFonts w:ascii="Times" w:hAnsi="Times" w:cs="AppleSystemUIFont"/>
-        </w:rPr>
-        <w:t xml:space="preserve"> categories of policies [</w:t>
-      </w:r>
-      <w:r>
-        <w:rPr>
-          <w:rFonts w:ascii="Times" w:hAnsi="Times" w:cs="AppleSystemUIFont"/>
-        </w:rPr>
-        <w:t>4</w:t>
-      </w:r>
-      <w:r>
-        <w:rPr>
-          <w:rFonts w:ascii="Times" w:hAnsi="Times" w:cs="AppleSystemUIFont"/>
-        </w:rPr>
-        <w:t xml:space="preserve">]. Therefore, it will be unreasonable to put too much emphasis on specific </w:t>
-      </w:r>
-      <w:r>
-        <w:rPr>
-          <w:rFonts w:ascii="Times" w:hAnsi="Times" w:cs="AppleSystemUIFont"/>
-        </w:rPr>
-        <w:t>time points</w:t>
-      </w:r>
-      <w:r>
-        <w:rPr>
-          <w:rFonts w:ascii="Times" w:hAnsi="Times" w:cs="AppleSystemUIFont"/>
-        </w:rPr>
-        <w:t xml:space="preserve">, namely the </w:t>
-      </w:r>
-      <w:r>
-        <w:rPr>
-          <w:rFonts w:ascii="Times" w:hAnsi="Times" w:cs="AppleSystemUIFont"/>
-        </w:rPr>
-        <w:t>years</w:t>
-      </w:r>
-      <w:r>
-        <w:rPr>
-          <w:rFonts w:ascii="Times" w:hAnsi="Times" w:cs="AppleSystemUIFont"/>
-        </w:rPr>
-        <w:t xml:space="preserve"> 2007 (Texas), 2010 (Florida),</w:t>
-      </w:r>
-      <w:r>
-        <w:rPr>
-          <w:rFonts w:ascii="Times" w:hAnsi="Times" w:cs="AppleSystemUIFont"/>
-        </w:rPr>
-        <w:t xml:space="preserve"> and</w:t>
-      </w:r>
-      <w:r>
-        <w:rPr>
-          <w:rFonts w:ascii="Times" w:hAnsi="Times" w:cs="AppleSystemUIFont"/>
-        </w:rPr>
-        <w:t xml:space="preserve"> 201</w:t>
-      </w:r>
-      <w:r>
-        <w:rPr>
-          <w:rFonts w:ascii="Times" w:hAnsi="Times" w:cs="AppleSystemUIFont"/>
-        </w:rPr>
-        <w:t>2</w:t>
-      </w:r>
-      <w:r>
-        <w:rPr>
-          <w:rFonts w:ascii="Times" w:hAnsi="Times" w:cs="AppleSystemUIFont"/>
-        </w:rPr>
-        <w:t xml:space="preserve"> (Washington). For the same reason, it is almost impossible to identify perfect comparison states which were not impacted by the policy of interest at all. These factors serve to complicate </w:t>
-      </w:r>
-      <w:r>
-        <w:rPr>
-          <w:rFonts w:ascii="Times" w:hAnsi="Times" w:cs="AppleSystemUIFont"/>
-        </w:rPr>
-        <w:t xml:space="preserve">the </w:t>
-      </w:r>
-      <w:r>
-        <w:rPr>
-          <w:rFonts w:ascii="Times" w:hAnsi="Times" w:cs="AppleSystemUIFont"/>
-        </w:rPr>
-        <w:t>accurate evaluation of opioid policy effectiveness.</w:t>
-      </w:r>
-      <w:r>
-        <w:rPr>
-          <w:rFonts w:ascii="Times" w:hAnsi="Times" w:cs="AppleSystemUIFont"/>
-        </w:rPr>
-        <w:t xml:space="preserve"> In general, </w:t>
-      </w:r>
-      <w:r>
-        <w:rPr>
-          <w:rFonts w:ascii="Times" w:eastAsia="Times New Roman" w:hAnsi="Times" w:cs="Arial"/>
-          <w:color w:val="000000" w:themeColor="text1"/>
-        </w:rPr>
-        <w:t>de</w:t>
-      </w:r>
-      <w:r>
-        <w:rPr>
-          <w:rFonts w:ascii="Times" w:eastAsia="Times New Roman" w:hAnsi="Times" w:cs="Arial"/>
-          <w:color w:val="000000" w:themeColor="text1"/>
-        </w:rPr>
-        <w:t xml:space="preserve">spite key takeaways from this analysis, extracting causal information from drug policy analysis is still challenging. Many </w:t>
-      </w:r>
-      <w:r>
-        <w:rPr>
-          <w:rFonts w:ascii="Times" w:eastAsia="Times New Roman" w:hAnsi="Times" w:cs="Arial"/>
-          <w:color w:val="000000" w:themeColor="text1"/>
-        </w:rPr>
-        <w:t xml:space="preserve">states have enacted multiple opioid control policies as the opioid crisis has evolved </w:t>
-      </w:r>
-      <w:r>
-        <w:rPr>
-          <w:rFonts w:ascii="Times" w:eastAsia="Times New Roman" w:hAnsi="Times" w:cs="Arial"/>
-          <w:color w:val="000000" w:themeColor="text1"/>
-        </w:rPr>
-        <w:t xml:space="preserve">over the </w:t>
-      </w:r>
-      <w:r>
-        <w:rPr>
-          <w:rFonts w:ascii="Times" w:eastAsia="Times New Roman" w:hAnsi="Times" w:cs="Arial"/>
-          <w:color w:val="000000" w:themeColor="text1"/>
-        </w:rPr>
-        <w:t xml:space="preserve">decades. For example, </w:t>
-      </w:r>
-      <w:r>
-        <w:rPr>
-          <w:rFonts w:ascii="Times" w:eastAsia="Times New Roman" w:hAnsi="Times" w:cs="Arial"/>
-          <w:color w:val="000000" w:themeColor="text1"/>
-        </w:rPr>
-        <w:t xml:space="preserve">several </w:t>
-      </w:r>
-      <w:r>
-        <w:rPr>
-          <w:rFonts w:ascii="Times" w:eastAsia="Times New Roman" w:hAnsi="Times" w:cs="Arial"/>
-          <w:color w:val="000000" w:themeColor="text1"/>
-        </w:rPr>
-        <w:t xml:space="preserve">states implemented </w:t>
-      </w:r>
-      <w:r>
-        <w:rPr>
-          <w:rFonts w:ascii="Times" w:eastAsia="Times New Roman" w:hAnsi="Times" w:cs="Arial"/>
-          <w:color w:val="000000" w:themeColor="text1"/>
-        </w:rPr>
-        <w:t xml:space="preserve">a </w:t>
-      </w:r>
-      <w:r>
-        <w:rPr>
-          <w:rFonts w:ascii="Times" w:eastAsia="Times New Roman" w:hAnsi="Times" w:cs="Arial"/>
-          <w:color w:val="000000" w:themeColor="text1"/>
-        </w:rPr>
-        <w:t xml:space="preserve">combination of naloxone laws, Good Samaritan laws, and medical marijuana laws during 2015-2017. </w:t>
-      </w:r>
-      <w:r>
-        <w:rPr>
-          <w:rFonts w:ascii="Times" w:eastAsia="Times New Roman" w:hAnsi="Times" w:cs="Arial"/>
-          <w:color w:val="000000" w:themeColor="text1"/>
-        </w:rPr>
-        <w:t xml:space="preserve"> Furthermore, i</w:t>
-      </w:r>
-      <w:r>
-        <w:rPr>
-          <w:rFonts w:ascii="Times" w:eastAsia="Times New Roman" w:hAnsi="Times" w:cs="Arial"/>
-          <w:color w:val="000000" w:themeColor="text1"/>
-        </w:rPr>
-        <w:t>n addition to pre-existing prescription drug monitoring program (PDMP) laws, by 2017</w:t>
-      </w:r>
-      <w:r>
-        <w:rPr>
-          <w:rFonts w:ascii="Times" w:eastAsia="Times New Roman" w:hAnsi="Times" w:cs="Arial"/>
-          <w:color w:val="000000" w:themeColor="text1"/>
-        </w:rPr>
-        <w:t>,</w:t>
-      </w:r>
-      <w:r>
-        <w:rPr>
-          <w:rFonts w:ascii="Times" w:eastAsia="Times New Roman" w:hAnsi="Times" w:cs="Arial"/>
-          <w:color w:val="000000" w:themeColor="text1"/>
-        </w:rPr>
-        <w:t xml:space="preserve"> most states had implemented at least 3 of these </w:t>
-      </w:r>
-      <w:r>
-        <w:rPr>
-          <w:rFonts w:ascii="Times" w:eastAsia="Times New Roman" w:hAnsi="Times" w:cs="Arial"/>
-          <w:color w:val="000000" w:themeColor="text1"/>
-        </w:rPr>
-        <w:t>four</w:t>
-      </w:r>
-      <w:r>
-        <w:rPr>
-          <w:rFonts w:ascii="Times" w:eastAsia="Times New Roman" w:hAnsi="Times" w:cs="Arial"/>
-          <w:color w:val="000000" w:themeColor="text1"/>
-        </w:rPr>
-        <w:t xml:space="preserve"> categories of policies [</w:t>
-      </w:r>
-      <w:r>
-        <w:rPr>
-          <w:rFonts w:ascii="Times" w:eastAsia="Times New Roman" w:hAnsi="Times" w:cs="Arial"/>
-          <w:color w:val="000000" w:themeColor="text1"/>
-        </w:rPr>
-        <w:t>5</w:t>
-      </w:r>
-      <w:r>
-        <w:rPr>
-          <w:rFonts w:ascii="Times" w:eastAsia="Times New Roman" w:hAnsi="Times" w:cs="Arial"/>
-          <w:color w:val="000000" w:themeColor="text1"/>
-        </w:rPr>
-        <w:t xml:space="preserve">]. </w:t>
-      </w:r>
-      <w:r>
-        <w:rPr>
-          <w:rFonts w:ascii="Times" w:eastAsia="Times New Roman" w:hAnsi="Times" w:cs="Arial"/>
-          <w:color w:val="000000" w:themeColor="text1"/>
-        </w:rPr>
-        <w:t xml:space="preserve"> </w:t>
-      </w:r>
       <w:r>
         <w:rPr>
           <w:rFonts w:ascii="Times" w:eastAsia="Times New Roman" w:hAnsi="Times" w:cs="Arial"/>
@@ -13881,15 +14150,7 @@
           <w:rFonts w:ascii="Times" w:eastAsia="Times New Roman" w:hAnsi="Times" w:cs="Arial"/>
           <w:color w:val="000000" w:themeColor="text1"/>
         </w:rPr>
-        <w:t xml:space="preserve"> to ascertain appropriate control groups and ensure all confounding </w:t>
-      </w:r>
-      <w:r>
-        <w:rPr>
-          <w:rFonts w:ascii="Times" w:eastAsia="Times New Roman" w:hAnsi="Times" w:cs="Arial"/>
-          <w:color w:val="000000" w:themeColor="text1"/>
-        </w:rPr>
-        <w:lastRenderedPageBreak/>
-        <w:t>variables are accounted for</w:t>
+        <w:t xml:space="preserve"> to ascertain appropriate control groups and ensure all confounding variables are accounted for</w:t>
       </w:r>
       <w:r>
         <w:rPr>
@@ -14370,7 +14631,7 @@
         </w:rPr>
         <w:t xml:space="preserve">ilable: </w:t>
       </w:r>
-      <w:hyperlink r:id="rId20" w:history="1">
+      <w:hyperlink r:id="rId19" w:history="1">
         <w:r>
           <w:rPr>
             <w:rStyle w:val="Hyperlink"/>
@@ -14398,7 +14659,7 @@
         </w:rPr>
         <w:t xml:space="preserve">[4] Available: </w:t>
       </w:r>
-      <w:hyperlink r:id="rId21" w:history="1">
+      <w:hyperlink r:id="rId20" w:history="1">
         <w:r>
           <w:rPr>
             <w:rStyle w:val="Hyperlink"/>
@@ -14424,7 +14685,6 @@
           <w:rFonts w:ascii="Times" w:eastAsia="Times New Roman" w:hAnsi="Times" w:cs="Arial"/>
           <w:color w:val="000000" w:themeColor="text1"/>
         </w:rPr>
-        <w:lastRenderedPageBreak/>
         <w:t>[</w:t>
       </w:r>
       <w:r>
@@ -14443,8 +14703,8 @@
       </w:r>
     </w:p>
     <w:sectPr>
-      <w:footerReference w:type="even" r:id="rId22"/>
-      <w:footerReference w:type="default" r:id="rId23"/>
+      <w:footerReference w:type="even" r:id="rId21"/>
+      <w:footerReference w:type="default" r:id="rId22"/>
       <w:pgSz w:w="12240" w:h="15840"/>
       <w:pgMar w:top="1440" w:right="1440" w:bottom="1440" w:left="1440" w:header="720" w:footer="720" w:gutter="0"/>
       <w:cols w:space="720"/>
@@ -14455,7 +14715,7 @@
 </file>
 
 <file path=word/endnotes.xml><?xml version="1.0" encoding="utf-8"?>
-<w:endnotes xmlns:wpc="http://schemas.microsoft.com/office/word/2010/wordprocessingCanvas" xmlns:cx="http://schemas.microsoft.com/office/drawing/2014/chartex" xmlns:cx1="http://schemas.microsoft.com/office/drawing/2015/9/8/chartex" xmlns:cx2="http://schemas.microsoft.com/office/drawing/2015/10/21/chartex" xmlns:cx3="http://schemas.microsoft.com/office/drawing/2016/5/9/chartex" xmlns:cx4="http://schemas.microsoft.com/office/drawing/2016/5/10/chartex" xmlns:cx5="http://schemas.microsoft.com/office/drawing/2016/5/11/chartex" xmlns:cx6="http://schemas.microsoft.com/office/drawing/2016/5/12/chartex" xmlns:cx7="http://schemas.microsoft.com/office/drawing/2016/5/13/chartex" xmlns:cx8="http://schemas.microsoft.com/office/drawing/2016/5/14/chartex" xmlns:mc="http://schemas.openxmlformats.org/markup-compatibility/2006" xmlns:aink="http://schemas.microsoft.com/office/drawing/2016/ink" xmlns:am3d="http://schemas.microsoft.com/office/drawing/2017/model3d" xmlns:o="urn:schemas-microsoft-com:office:office" xmlns:oel="http://schemas.microsoft.com/office/2019/extlst" xmlns:r="http://schemas.openxmlformats.org/officeDocument/2006/relationships" xmlns:m="http://schemas.openxmlformats.org/officeDocument/2006/math" xmlns:v="urn:schemas-microsoft-com:vml" xmlns:wp14="http://schemas.microsoft.com/office/word/2010/wordprocessingDrawing" xmlns:wp="http://schemas.openxmlformats.org/drawingml/2006/wordprocessingDrawing" xmlns:w10="urn:schemas-microsoft-com:office:word" xmlns:w="http://schemas.openxmlformats.org/wordprocessingml/2006/main" xmlns:w14="http://schemas.microsoft.com/office/word/2010/wordml" xmlns:w15="http://schemas.microsoft.com/office/word/2012/wordml" xmlns:w16cex="http://schemas.microsoft.com/office/word/2018/wordml/cex" xmlns:w16cid="http://schemas.microsoft.com/office/word/2016/wordml/cid" xmlns:w16="http://schemas.microsoft.com/office/word/2018/wordml" xmlns:w16sdtdh="http://schemas.microsoft.com/office/word/2020/wordml/sdtdatahash" xmlns:w16se="http://schemas.microsoft.com/office/word/2015/wordml/symex" xmlns:wpg="http://schemas.microsoft.com/office/word/2010/wordprocessingGroup" xmlns:wpi="http://schemas.microsoft.com/office/word/2010/wordprocessingInk" xmlns:wne="http://schemas.microsoft.com/office/word/2006/wordml" xmlns:wps="http://schemas.microsoft.com/office/word/2010/wordprocessingShape" mc:Ignorable="w14 w15 w16se w16cid w16 w16cex w16sdtdh wp14">
+<w:endnotes xmlns:wpc="http://schemas.microsoft.com/office/word/2010/wordprocessingCanvas" xmlns:cx="http://schemas.microsoft.com/office/drawing/2014/chartex" xmlns:cx1="http://schemas.microsoft.com/office/drawing/2015/9/8/chartex" xmlns:cx2="http://schemas.microsoft.com/office/drawing/2015/10/21/chartex" xmlns:cx3="http://schemas.microsoft.com/office/drawing/2016/5/9/chartex" xmlns:cx4="http://schemas.microsoft.com/office/drawing/2016/5/10/chartex" xmlns:cx5="http://schemas.microsoft.com/office/drawing/2016/5/11/chartex" xmlns:cx6="http://schemas.microsoft.com/office/drawing/2016/5/12/chartex" xmlns:cx7="http://schemas.microsoft.com/office/drawing/2016/5/13/chartex" xmlns:cx8="http://schemas.microsoft.com/office/drawing/2016/5/14/chartex" xmlns:mc="http://schemas.openxmlformats.org/markup-compatibility/2006" xmlns:aink="http://schemas.microsoft.com/office/drawing/2016/ink" xmlns:am3d="http://schemas.microsoft.com/office/drawing/2017/model3d" xmlns:o="urn:schemas-microsoft-com:office:office" xmlns:r="http://schemas.openxmlformats.org/officeDocument/2006/relationships" xmlns:m="http://schemas.openxmlformats.org/officeDocument/2006/math" xmlns:v="urn:schemas-microsoft-com:vml" xmlns:wp14="http://schemas.microsoft.com/office/word/2010/wordprocessingDrawing" xmlns:wp="http://schemas.openxmlformats.org/drawingml/2006/wordprocessingDrawing" xmlns:w10="urn:schemas-microsoft-com:office:word" xmlns:w="http://schemas.openxmlformats.org/wordprocessingml/2006/main" xmlns:w14="http://schemas.microsoft.com/office/word/2010/wordml" xmlns:w15="http://schemas.microsoft.com/office/word/2012/wordml" xmlns:w16cid="http://schemas.microsoft.com/office/word/2016/wordml/cid" xmlns:w16se="http://schemas.microsoft.com/office/word/2015/wordml/symex" xmlns:wpg="http://schemas.microsoft.com/office/word/2010/wordprocessingGroup" xmlns:wpi="http://schemas.microsoft.com/office/word/2010/wordprocessingInk" xmlns:wne="http://schemas.microsoft.com/office/word/2006/wordml" xmlns:wps="http://schemas.microsoft.com/office/word/2010/wordprocessingShape" mc:Ignorable="w14 w15 w16se w16cid wp14">
   <w:endnote w:type="separator" w:id="-1">
     <w:p>
       <w:r>
@@ -14474,7 +14734,7 @@
 </file>
 
 <file path=word/footer1.xml><?xml version="1.0" encoding="utf-8"?>
-<w:ftr xmlns:wpc="http://schemas.microsoft.com/office/word/2010/wordprocessingCanvas" xmlns:cx="http://schemas.microsoft.com/office/drawing/2014/chartex" xmlns:cx1="http://schemas.microsoft.com/office/drawing/2015/9/8/chartex" xmlns:cx2="http://schemas.microsoft.com/office/drawing/2015/10/21/chartex" xmlns:cx3="http://schemas.microsoft.com/office/drawing/2016/5/9/chartex" xmlns:cx4="http://schemas.microsoft.com/office/drawing/2016/5/10/chartex" xmlns:cx5="http://schemas.microsoft.com/office/drawing/2016/5/11/chartex" xmlns:cx6="http://schemas.microsoft.com/office/drawing/2016/5/12/chartex" xmlns:cx7="http://schemas.microsoft.com/office/drawing/2016/5/13/chartex" xmlns:cx8="http://schemas.microsoft.com/office/drawing/2016/5/14/chartex" xmlns:mc="http://schemas.openxmlformats.org/markup-compatibility/2006" xmlns:aink="http://schemas.microsoft.com/office/drawing/2016/ink" xmlns:am3d="http://schemas.microsoft.com/office/drawing/2017/model3d" xmlns:o="urn:schemas-microsoft-com:office:office" xmlns:oel="http://schemas.microsoft.com/office/2019/extlst" xmlns:r="http://schemas.openxmlformats.org/officeDocument/2006/relationships" xmlns:m="http://schemas.openxmlformats.org/officeDocument/2006/math" xmlns:v="urn:schemas-microsoft-com:vml" xmlns:wp14="http://schemas.microsoft.com/office/word/2010/wordprocessingDrawing" xmlns:wp="http://schemas.openxmlformats.org/drawingml/2006/wordprocessingDrawing" xmlns:w10="urn:schemas-microsoft-com:office:word" xmlns:w="http://schemas.openxmlformats.org/wordprocessingml/2006/main" xmlns:w14="http://schemas.microsoft.com/office/word/2010/wordml" xmlns:w15="http://schemas.microsoft.com/office/word/2012/wordml" xmlns:w16cex="http://schemas.microsoft.com/office/word/2018/wordml/cex" xmlns:w16cid="http://schemas.microsoft.com/office/word/2016/wordml/cid" xmlns:w16="http://schemas.microsoft.com/office/word/2018/wordml" xmlns:w16sdtdh="http://schemas.microsoft.com/office/word/2020/wordml/sdtdatahash" xmlns:w16se="http://schemas.microsoft.com/office/word/2015/wordml/symex" xmlns:wpg="http://schemas.microsoft.com/office/word/2010/wordprocessingGroup" xmlns:wpi="http://schemas.microsoft.com/office/word/2010/wordprocessingInk" xmlns:wne="http://schemas.microsoft.com/office/word/2006/wordml" xmlns:wps="http://schemas.microsoft.com/office/word/2010/wordprocessingShape" mc:Ignorable="w14 w15 w16se w16cid w16 w16cex w16sdtdh wp14">
+<w:ftr xmlns:wpc="http://schemas.microsoft.com/office/word/2010/wordprocessingCanvas" xmlns:cx="http://schemas.microsoft.com/office/drawing/2014/chartex" xmlns:cx1="http://schemas.microsoft.com/office/drawing/2015/9/8/chartex" xmlns:cx2="http://schemas.microsoft.com/office/drawing/2015/10/21/chartex" xmlns:cx3="http://schemas.microsoft.com/office/drawing/2016/5/9/chartex" xmlns:cx4="http://schemas.microsoft.com/office/drawing/2016/5/10/chartex" xmlns:cx5="http://schemas.microsoft.com/office/drawing/2016/5/11/chartex" xmlns:cx6="http://schemas.microsoft.com/office/drawing/2016/5/12/chartex" xmlns:cx7="http://schemas.microsoft.com/office/drawing/2016/5/13/chartex" xmlns:cx8="http://schemas.microsoft.com/office/drawing/2016/5/14/chartex" xmlns:mc="http://schemas.openxmlformats.org/markup-compatibility/2006" xmlns:aink="http://schemas.microsoft.com/office/drawing/2016/ink" xmlns:am3d="http://schemas.microsoft.com/office/drawing/2017/model3d" xmlns:o="urn:schemas-microsoft-com:office:office" xmlns:r="http://schemas.openxmlformats.org/officeDocument/2006/relationships" xmlns:m="http://schemas.openxmlformats.org/officeDocument/2006/math" xmlns:v="urn:schemas-microsoft-com:vml" xmlns:wp14="http://schemas.microsoft.com/office/word/2010/wordprocessingDrawing" xmlns:wp="http://schemas.openxmlformats.org/drawingml/2006/wordprocessingDrawing" xmlns:w10="urn:schemas-microsoft-com:office:word" xmlns:w="http://schemas.openxmlformats.org/wordprocessingml/2006/main" xmlns:w14="http://schemas.microsoft.com/office/word/2010/wordml" xmlns:w15="http://schemas.microsoft.com/office/word/2012/wordml" xmlns:w16cid="http://schemas.microsoft.com/office/word/2016/wordml/cid" xmlns:w16se="http://schemas.microsoft.com/office/word/2015/wordml/symex" xmlns:wpg="http://schemas.microsoft.com/office/word/2010/wordprocessingGroup" xmlns:wpi="http://schemas.microsoft.com/office/word/2010/wordprocessingInk" xmlns:wne="http://schemas.microsoft.com/office/word/2006/wordml" xmlns:wps="http://schemas.microsoft.com/office/word/2010/wordprocessingShape" mc:Ignorable="w14 w15 w16se w16cid wp14">
   <w:sdt>
     <w:sdtPr>
       <w:rPr>
@@ -14486,6 +14746,11 @@
         <w:docPartUnique/>
       </w:docPartObj>
     </w:sdtPr>
+    <w:sdtEndPr>
+      <w:rPr>
+        <w:rStyle w:val="PageNumber"/>
+      </w:rPr>
+    </w:sdtEndPr>
     <w:sdtContent>
       <w:p>
         <w:pPr>
@@ -14525,7 +14790,7 @@
 </file>
 
 <file path=word/footer2.xml><?xml version="1.0" encoding="utf-8"?>
-<w:ftr xmlns:wpc="http://schemas.microsoft.com/office/word/2010/wordprocessingCanvas" xmlns:cx="http://schemas.microsoft.com/office/drawing/2014/chartex" xmlns:cx1="http://schemas.microsoft.com/office/drawing/2015/9/8/chartex" xmlns:cx2="http://schemas.microsoft.com/office/drawing/2015/10/21/chartex" xmlns:cx3="http://schemas.microsoft.com/office/drawing/2016/5/9/chartex" xmlns:cx4="http://schemas.microsoft.com/office/drawing/2016/5/10/chartex" xmlns:cx5="http://schemas.microsoft.com/office/drawing/2016/5/11/chartex" xmlns:cx6="http://schemas.microsoft.com/office/drawing/2016/5/12/chartex" xmlns:cx7="http://schemas.microsoft.com/office/drawing/2016/5/13/chartex" xmlns:cx8="http://schemas.microsoft.com/office/drawing/2016/5/14/chartex" xmlns:mc="http://schemas.openxmlformats.org/markup-compatibility/2006" xmlns:aink="http://schemas.microsoft.com/office/drawing/2016/ink" xmlns:am3d="http://schemas.microsoft.com/office/drawing/2017/model3d" xmlns:o="urn:schemas-microsoft-com:office:office" xmlns:oel="http://schemas.microsoft.com/office/2019/extlst" xmlns:r="http://schemas.openxmlformats.org/officeDocument/2006/relationships" xmlns:m="http://schemas.openxmlformats.org/officeDocument/2006/math" xmlns:v="urn:schemas-microsoft-com:vml" xmlns:wp14="http://schemas.microsoft.com/office/word/2010/wordprocessingDrawing" xmlns:wp="http://schemas.openxmlformats.org/drawingml/2006/wordprocessingDrawing" xmlns:w10="urn:schemas-microsoft-com:office:word" xmlns:w="http://schemas.openxmlformats.org/wordprocessingml/2006/main" xmlns:w14="http://schemas.microsoft.com/office/word/2010/wordml" xmlns:w15="http://schemas.microsoft.com/office/word/2012/wordml" xmlns:w16cex="http://schemas.microsoft.com/office/word/2018/wordml/cex" xmlns:w16cid="http://schemas.microsoft.com/office/word/2016/wordml/cid" xmlns:w16="http://schemas.microsoft.com/office/word/2018/wordml" xmlns:w16sdtdh="http://schemas.microsoft.com/office/word/2020/wordml/sdtdatahash" xmlns:w16se="http://schemas.microsoft.com/office/word/2015/wordml/symex" xmlns:wpg="http://schemas.microsoft.com/office/word/2010/wordprocessingGroup" xmlns:wpi="http://schemas.microsoft.com/office/word/2010/wordprocessingInk" xmlns:wne="http://schemas.microsoft.com/office/word/2006/wordml" xmlns:wps="http://schemas.microsoft.com/office/word/2010/wordprocessingShape" mc:Ignorable="w14 w15 w16se w16cid w16 w16cex w16sdtdh wp14">
+<w:ftr xmlns:wpc="http://schemas.microsoft.com/office/word/2010/wordprocessingCanvas" xmlns:cx="http://schemas.microsoft.com/office/drawing/2014/chartex" xmlns:cx1="http://schemas.microsoft.com/office/drawing/2015/9/8/chartex" xmlns:cx2="http://schemas.microsoft.com/office/drawing/2015/10/21/chartex" xmlns:cx3="http://schemas.microsoft.com/office/drawing/2016/5/9/chartex" xmlns:cx4="http://schemas.microsoft.com/office/drawing/2016/5/10/chartex" xmlns:cx5="http://schemas.microsoft.com/office/drawing/2016/5/11/chartex" xmlns:cx6="http://schemas.microsoft.com/office/drawing/2016/5/12/chartex" xmlns:cx7="http://schemas.microsoft.com/office/drawing/2016/5/13/chartex" xmlns:cx8="http://schemas.microsoft.com/office/drawing/2016/5/14/chartex" xmlns:mc="http://schemas.openxmlformats.org/markup-compatibility/2006" xmlns:aink="http://schemas.microsoft.com/office/drawing/2016/ink" xmlns:am3d="http://schemas.microsoft.com/office/drawing/2017/model3d" xmlns:o="urn:schemas-microsoft-com:office:office" xmlns:r="http://schemas.openxmlformats.org/officeDocument/2006/relationships" xmlns:m="http://schemas.openxmlformats.org/officeDocument/2006/math" xmlns:v="urn:schemas-microsoft-com:vml" xmlns:wp14="http://schemas.microsoft.com/office/word/2010/wordprocessingDrawing" xmlns:wp="http://schemas.openxmlformats.org/drawingml/2006/wordprocessingDrawing" xmlns:w10="urn:schemas-microsoft-com:office:word" xmlns:w="http://schemas.openxmlformats.org/wordprocessingml/2006/main" xmlns:w14="http://schemas.microsoft.com/office/word/2010/wordml" xmlns:w15="http://schemas.microsoft.com/office/word/2012/wordml" xmlns:w16cid="http://schemas.microsoft.com/office/word/2016/wordml/cid" xmlns:w16se="http://schemas.microsoft.com/office/word/2015/wordml/symex" xmlns:wpg="http://schemas.microsoft.com/office/word/2010/wordprocessingGroup" xmlns:wpi="http://schemas.microsoft.com/office/word/2010/wordprocessingInk" xmlns:wne="http://schemas.microsoft.com/office/word/2006/wordml" xmlns:wps="http://schemas.microsoft.com/office/word/2010/wordprocessingShape" mc:Ignorable="w14 w15 w16se w16cid wp14">
   <w:sdt>
     <w:sdtPr>
       <w:rPr>
@@ -14537,6 +14802,11 @@
         <w:docPartUnique/>
       </w:docPartObj>
     </w:sdtPr>
+    <w:sdtEndPr>
+      <w:rPr>
+        <w:rStyle w:val="PageNumber"/>
+      </w:rPr>
+    </w:sdtEndPr>
     <w:sdtContent>
       <w:p>
         <w:pPr>
@@ -14589,7 +14859,7 @@
 </file>
 
 <file path=word/footnotes.xml><?xml version="1.0" encoding="utf-8"?>
-<w:footnotes xmlns:wpc="http://schemas.microsoft.com/office/word/2010/wordprocessingCanvas" xmlns:cx="http://schemas.microsoft.com/office/drawing/2014/chartex" xmlns:cx1="http://schemas.microsoft.com/office/drawing/2015/9/8/chartex" xmlns:cx2="http://schemas.microsoft.com/office/drawing/2015/10/21/chartex" xmlns:cx3="http://schemas.microsoft.com/office/drawing/2016/5/9/chartex" xmlns:cx4="http://schemas.microsoft.com/office/drawing/2016/5/10/chartex" xmlns:cx5="http://schemas.microsoft.com/office/drawing/2016/5/11/chartex" xmlns:cx6="http://schemas.microsoft.com/office/drawing/2016/5/12/chartex" xmlns:cx7="http://schemas.microsoft.com/office/drawing/2016/5/13/chartex" xmlns:cx8="http://schemas.microsoft.com/office/drawing/2016/5/14/chartex" xmlns:mc="http://schemas.openxmlformats.org/markup-compatibility/2006" xmlns:aink="http://schemas.microsoft.com/office/drawing/2016/ink" xmlns:am3d="http://schemas.microsoft.com/office/drawing/2017/model3d" xmlns:o="urn:schemas-microsoft-com:office:office" xmlns:oel="http://schemas.microsoft.com/office/2019/extlst" xmlns:r="http://schemas.openxmlformats.org/officeDocument/2006/relationships" xmlns:m="http://schemas.openxmlformats.org/officeDocument/2006/math" xmlns:v="urn:schemas-microsoft-com:vml" xmlns:wp14="http://schemas.microsoft.com/office/word/2010/wordprocessingDrawing" xmlns:wp="http://schemas.openxmlformats.org/drawingml/2006/wordprocessingDrawing" xmlns:w10="urn:schemas-microsoft-com:office:word" xmlns:w="http://schemas.openxmlformats.org/wordprocessingml/2006/main" xmlns:w14="http://schemas.microsoft.com/office/word/2010/wordml" xmlns:w15="http://schemas.microsoft.com/office/word/2012/wordml" xmlns:w16cex="http://schemas.microsoft.com/office/word/2018/wordml/cex" xmlns:w16cid="http://schemas.microsoft.com/office/word/2016/wordml/cid" xmlns:w16="http://schemas.microsoft.com/office/word/2018/wordml" xmlns:w16sdtdh="http://schemas.microsoft.com/office/word/2020/wordml/sdtdatahash" xmlns:w16se="http://schemas.microsoft.com/office/word/2015/wordml/symex" xmlns:wpg="http://schemas.microsoft.com/office/word/2010/wordprocessingGroup" xmlns:wpi="http://schemas.microsoft.com/office/word/2010/wordprocessingInk" xmlns:wne="http://schemas.microsoft.com/office/word/2006/wordml" xmlns:wps="http://schemas.microsoft.com/office/word/2010/wordprocessingShape" mc:Ignorable="w14 w15 w16se w16cid w16 w16cex w16sdtdh wp14">
+<w:footnotes xmlns:wpc="http://schemas.microsoft.com/office/word/2010/wordprocessingCanvas" xmlns:cx="http://schemas.microsoft.com/office/drawing/2014/chartex" xmlns:cx1="http://schemas.microsoft.com/office/drawing/2015/9/8/chartex" xmlns:cx2="http://schemas.microsoft.com/office/drawing/2015/10/21/chartex" xmlns:cx3="http://schemas.microsoft.com/office/drawing/2016/5/9/chartex" xmlns:cx4="http://schemas.microsoft.com/office/drawing/2016/5/10/chartex" xmlns:cx5="http://schemas.microsoft.com/office/drawing/2016/5/11/chartex" xmlns:cx6="http://schemas.microsoft.com/office/drawing/2016/5/12/chartex" xmlns:cx7="http://schemas.microsoft.com/office/drawing/2016/5/13/chartex" xmlns:cx8="http://schemas.microsoft.com/office/drawing/2016/5/14/chartex" xmlns:mc="http://schemas.openxmlformats.org/markup-compatibility/2006" xmlns:aink="http://schemas.microsoft.com/office/drawing/2016/ink" xmlns:am3d="http://schemas.microsoft.com/office/drawing/2017/model3d" xmlns:o="urn:schemas-microsoft-com:office:office" xmlns:r="http://schemas.openxmlformats.org/officeDocument/2006/relationships" xmlns:m="http://schemas.openxmlformats.org/officeDocument/2006/math" xmlns:v="urn:schemas-microsoft-com:vml" xmlns:wp14="http://schemas.microsoft.com/office/word/2010/wordprocessingDrawing" xmlns:wp="http://schemas.openxmlformats.org/drawingml/2006/wordprocessingDrawing" xmlns:w10="urn:schemas-microsoft-com:office:word" xmlns:w="http://schemas.openxmlformats.org/wordprocessingml/2006/main" xmlns:w14="http://schemas.microsoft.com/office/word/2010/wordml" xmlns:w15="http://schemas.microsoft.com/office/word/2012/wordml" xmlns:w16cid="http://schemas.microsoft.com/office/word/2016/wordml/cid" xmlns:w16se="http://schemas.microsoft.com/office/word/2015/wordml/symex" xmlns:wpg="http://schemas.microsoft.com/office/word/2010/wordprocessingGroup" xmlns:wpi="http://schemas.microsoft.com/office/word/2010/wordprocessingInk" xmlns:wne="http://schemas.microsoft.com/office/word/2006/wordml" xmlns:wps="http://schemas.microsoft.com/office/word/2010/wordprocessingShape" mc:Ignorable="w14 w15 w16se w16cid wp14">
   <w:footnote w:type="separator" w:id="-1">
     <w:p>
       <w:r>
@@ -14608,7 +14878,7 @@
 </file>
 
 <file path=word/numbering.xml><?xml version="1.0" encoding="utf-8"?>
-<w:numbering xmlns:wpc="http://schemas.microsoft.com/office/word/2010/wordprocessingCanvas" xmlns:cx="http://schemas.microsoft.com/office/drawing/2014/chartex" xmlns:cx1="http://schemas.microsoft.com/office/drawing/2015/9/8/chartex" xmlns:cx2="http://schemas.microsoft.com/office/drawing/2015/10/21/chartex" xmlns:cx3="http://schemas.microsoft.com/office/drawing/2016/5/9/chartex" xmlns:cx4="http://schemas.microsoft.com/office/drawing/2016/5/10/chartex" xmlns:cx5="http://schemas.microsoft.com/office/drawing/2016/5/11/chartex" xmlns:cx6="http://schemas.microsoft.com/office/drawing/2016/5/12/chartex" xmlns:cx7="http://schemas.microsoft.com/office/drawing/2016/5/13/chartex" xmlns:cx8="http://schemas.microsoft.com/office/drawing/2016/5/14/chartex" xmlns:mc="http://schemas.openxmlformats.org/markup-compatibility/2006" xmlns:aink="http://schemas.microsoft.com/office/drawing/2016/ink" xmlns:am3d="http://schemas.microsoft.com/office/drawing/2017/model3d" xmlns:o="urn:schemas-microsoft-com:office:office" xmlns:oel="http://schemas.microsoft.com/office/2019/extlst" xmlns:r="http://schemas.openxmlformats.org/officeDocument/2006/relationships" xmlns:m="http://schemas.openxmlformats.org/officeDocument/2006/math" xmlns:v="urn:schemas-microsoft-com:vml" xmlns:wp14="http://schemas.microsoft.com/office/word/2010/wordprocessingDrawing" xmlns:wp="http://schemas.openxmlformats.org/drawingml/2006/wordprocessingDrawing" xmlns:w10="urn:schemas-microsoft-com:office:word" xmlns:w="http://schemas.openxmlformats.org/wordprocessingml/2006/main" xmlns:w14="http://schemas.microsoft.com/office/word/2010/wordml" xmlns:w15="http://schemas.microsoft.com/office/word/2012/wordml" xmlns:w16cex="http://schemas.microsoft.com/office/word/2018/wordml/cex" xmlns:w16cid="http://schemas.microsoft.com/office/word/2016/wordml/cid" xmlns:w16="http://schemas.microsoft.com/office/word/2018/wordml" xmlns:w16sdtdh="http://schemas.microsoft.com/office/word/2020/wordml/sdtdatahash" xmlns:w16se="http://schemas.microsoft.com/office/word/2015/wordml/symex" xmlns:wpg="http://schemas.microsoft.com/office/word/2010/wordprocessingGroup" xmlns:wpi="http://schemas.microsoft.com/office/word/2010/wordprocessingInk" xmlns:wne="http://schemas.microsoft.com/office/word/2006/wordml" xmlns:wps="http://schemas.microsoft.com/office/word/2010/wordprocessingShape" mc:Ignorable="w14 w15 w16se w16cid w16 w16cex w16sdtdh wp14">
+<w:numbering xmlns:wpc="http://schemas.microsoft.com/office/word/2010/wordprocessingCanvas" xmlns:cx="http://schemas.microsoft.com/office/drawing/2014/chartex" xmlns:cx1="http://schemas.microsoft.com/office/drawing/2015/9/8/chartex" xmlns:cx2="http://schemas.microsoft.com/office/drawing/2015/10/21/chartex" xmlns:cx3="http://schemas.microsoft.com/office/drawing/2016/5/9/chartex" xmlns:cx4="http://schemas.microsoft.com/office/drawing/2016/5/10/chartex" xmlns:cx5="http://schemas.microsoft.com/office/drawing/2016/5/11/chartex" xmlns:cx6="http://schemas.microsoft.com/office/drawing/2016/5/12/chartex" xmlns:cx7="http://schemas.microsoft.com/office/drawing/2016/5/13/chartex" xmlns:cx8="http://schemas.microsoft.com/office/drawing/2016/5/14/chartex" xmlns:mc="http://schemas.openxmlformats.org/markup-compatibility/2006" xmlns:aink="http://schemas.microsoft.com/office/drawing/2016/ink" xmlns:am3d="http://schemas.microsoft.com/office/drawing/2017/model3d" xmlns:o="urn:schemas-microsoft-com:office:office" xmlns:r="http://schemas.openxmlformats.org/officeDocument/2006/relationships" xmlns:m="http://schemas.openxmlformats.org/officeDocument/2006/math" xmlns:v="urn:schemas-microsoft-com:vml" xmlns:wp14="http://schemas.microsoft.com/office/word/2010/wordprocessingDrawing" xmlns:wp="http://schemas.openxmlformats.org/drawingml/2006/wordprocessingDrawing" xmlns:w10="urn:schemas-microsoft-com:office:word" xmlns:w="http://schemas.openxmlformats.org/wordprocessingml/2006/main" xmlns:w14="http://schemas.microsoft.com/office/word/2010/wordml" xmlns:w15="http://schemas.microsoft.com/office/word/2012/wordml" xmlns:w16cid="http://schemas.microsoft.com/office/word/2016/wordml/cid" xmlns:w16se="http://schemas.microsoft.com/office/word/2015/wordml/symex" xmlns:wpg="http://schemas.microsoft.com/office/word/2010/wordprocessingGroup" xmlns:wpi="http://schemas.microsoft.com/office/word/2010/wordprocessingInk" xmlns:wne="http://schemas.microsoft.com/office/word/2006/wordml" xmlns:wps="http://schemas.microsoft.com/office/word/2010/wordprocessingShape" mc:Ignorable="w14 w15 w16se w16cid wp14">
   <w:abstractNum w:abstractNumId="0" w15:restartNumberingAfterBreak="0">
     <w:nsid w:val="28BB3966"/>
     <w:multiLevelType w:val="hybridMultilevel"/>
@@ -14873,20 +15143,20 @@
       </w:pPr>
     </w:lvl>
   </w:abstractNum>
-  <w:num w:numId="1" w16cid:durableId="1883515136">
+  <w:num w:numId="1">
     <w:abstractNumId w:val="1"/>
   </w:num>
-  <w:num w:numId="2" w16cid:durableId="1573857132">
+  <w:num w:numId="2">
     <w:abstractNumId w:val="2"/>
   </w:num>
-  <w:num w:numId="3" w16cid:durableId="1628270060">
+  <w:num w:numId="3">
     <w:abstractNumId w:val="0"/>
   </w:num>
 </w:numbering>
 </file>
 
 <file path=word/styles.xml><?xml version="1.0" encoding="utf-8"?>
-<w:styles xmlns:mc="http://schemas.openxmlformats.org/markup-compatibility/2006" xmlns:r="http://schemas.openxmlformats.org/officeDocument/2006/relationships" xmlns:w="http://schemas.openxmlformats.org/wordprocessingml/2006/main" xmlns:w14="http://schemas.microsoft.com/office/word/2010/wordml" xmlns:w15="http://schemas.microsoft.com/office/word/2012/wordml" xmlns:w16cex="http://schemas.microsoft.com/office/word/2018/wordml/cex" xmlns:w16cid="http://schemas.microsoft.com/office/word/2016/wordml/cid" xmlns:w16="http://schemas.microsoft.com/office/word/2018/wordml" xmlns:w16sdtdh="http://schemas.microsoft.com/office/word/2020/wordml/sdtdatahash" xmlns:w16se="http://schemas.microsoft.com/office/word/2015/wordml/symex" mc:Ignorable="w14 w15 w16se w16cid w16 w16cex w16sdtdh">
+<w:styles xmlns:mc="http://schemas.openxmlformats.org/markup-compatibility/2006" xmlns:r="http://schemas.openxmlformats.org/officeDocument/2006/relationships" xmlns:w="http://schemas.openxmlformats.org/wordprocessingml/2006/main" xmlns:w14="http://schemas.microsoft.com/office/word/2010/wordml" xmlns:w15="http://schemas.microsoft.com/office/word/2012/wordml" xmlns:w16cid="http://schemas.microsoft.com/office/word/2016/wordml/cid" xmlns:w16se="http://schemas.microsoft.com/office/word/2015/wordml/symex" mc:Ignorable="w14 w15 w16se w16cid">
   <w:docDefaults>
     <w:rPrDefault>
       <w:rPr>
@@ -14898,7 +15168,7 @@
     </w:rPrDefault>
     <w:pPrDefault/>
   </w:docDefaults>
-  <w:latentStyles w:defLockedState="0" w:defUIPriority="99" w:defSemiHidden="0" w:defUnhideWhenUsed="0" w:defQFormat="0" w:count="376">
+  <w:latentStyles w:defLockedState="0" w:defUIPriority="99" w:defSemiHidden="0" w:defUnhideWhenUsed="0" w:defQFormat="0" w:count="375">
     <w:lsdException w:name="Normal" w:uiPriority="0" w:qFormat="1"/>
     <w:lsdException w:name="heading 1" w:uiPriority="9" w:qFormat="1"/>
     <w:lsdException w:name="heading 2" w:semiHidden="1" w:uiPriority="9" w:unhideWhenUsed="1" w:qFormat="1"/>
@@ -15274,7 +15544,6 @@
     <w:lsdException w:name="Smart Hyperlink" w:semiHidden="1" w:unhideWhenUsed="1"/>
     <w:lsdException w:name="Hashtag" w:semiHidden="1" w:unhideWhenUsed="1"/>
     <w:lsdException w:name="Unresolved Mention" w:semiHidden="1" w:unhideWhenUsed="1"/>
-    <w:lsdException w:name="Smart Link" w:semiHidden="1" w:unhideWhenUsed="1"/>
   </w:latentStyles>
   <w:style w:type="paragraph" w:default="1" w:styleId="Normal">
     <w:name w:val="Normal"/>

</xml_diff>

<commit_message>
Updated Graphs and Grammar
</commit_message>
<xml_diff>
--- a/40_Draft_Reports/Report_for_NickEubank.docx
+++ b/40_Draft_Reports/Report_for_NickEubank.docx
@@ -1,6 +1,6 @@
 
 <file path=word/document.xml><?xml version="1.0" encoding="utf-8"?>
-<w:document xmlns:wpc="http://schemas.microsoft.com/office/word/2010/wordprocessingCanvas" xmlns:cx="http://schemas.microsoft.com/office/drawing/2014/chartex" xmlns:cx1="http://schemas.microsoft.com/office/drawing/2015/9/8/chartex" xmlns:cx2="http://schemas.microsoft.com/office/drawing/2015/10/21/chartex" xmlns:cx3="http://schemas.microsoft.com/office/drawing/2016/5/9/chartex" xmlns:cx4="http://schemas.microsoft.com/office/drawing/2016/5/10/chartex" xmlns:cx5="http://schemas.microsoft.com/office/drawing/2016/5/11/chartex" xmlns:cx6="http://schemas.microsoft.com/office/drawing/2016/5/12/chartex" xmlns:cx7="http://schemas.microsoft.com/office/drawing/2016/5/13/chartex" xmlns:cx8="http://schemas.microsoft.com/office/drawing/2016/5/14/chartex" xmlns:mc="http://schemas.openxmlformats.org/markup-compatibility/2006" xmlns:aink="http://schemas.microsoft.com/office/drawing/2016/ink" xmlns:am3d="http://schemas.microsoft.com/office/drawing/2017/model3d" xmlns:o="urn:schemas-microsoft-com:office:office" xmlns:r="http://schemas.openxmlformats.org/officeDocument/2006/relationships" xmlns:m="http://schemas.openxmlformats.org/officeDocument/2006/math" xmlns:v="urn:schemas-microsoft-com:vml" xmlns:wp14="http://schemas.microsoft.com/office/word/2010/wordprocessingDrawing" xmlns:wp="http://schemas.openxmlformats.org/drawingml/2006/wordprocessingDrawing" xmlns:w10="urn:schemas-microsoft-com:office:word" xmlns:w="http://schemas.openxmlformats.org/wordprocessingml/2006/main" xmlns:w14="http://schemas.microsoft.com/office/word/2010/wordml" xmlns:w15="http://schemas.microsoft.com/office/word/2012/wordml" xmlns:w16cid="http://schemas.microsoft.com/office/word/2016/wordml/cid" xmlns:w16se="http://schemas.microsoft.com/office/word/2015/wordml/symex" xmlns:wpg="http://schemas.microsoft.com/office/word/2010/wordprocessingGroup" xmlns:wpi="http://schemas.microsoft.com/office/word/2010/wordprocessingInk" xmlns:wne="http://schemas.microsoft.com/office/word/2006/wordml" xmlns:wps="http://schemas.microsoft.com/office/word/2010/wordprocessingShape" mc:Ignorable="w14 w15 w16se w16cid wp14">
+<w:document xmlns:wpc="http://schemas.microsoft.com/office/word/2010/wordprocessingCanvas" xmlns:cx="http://schemas.microsoft.com/office/drawing/2014/chartex" xmlns:cx1="http://schemas.microsoft.com/office/drawing/2015/9/8/chartex" xmlns:cx2="http://schemas.microsoft.com/office/drawing/2015/10/21/chartex" xmlns:cx3="http://schemas.microsoft.com/office/drawing/2016/5/9/chartex" xmlns:cx4="http://schemas.microsoft.com/office/drawing/2016/5/10/chartex" xmlns:cx5="http://schemas.microsoft.com/office/drawing/2016/5/11/chartex" xmlns:cx6="http://schemas.microsoft.com/office/drawing/2016/5/12/chartex" xmlns:cx7="http://schemas.microsoft.com/office/drawing/2016/5/13/chartex" xmlns:cx8="http://schemas.microsoft.com/office/drawing/2016/5/14/chartex" xmlns:mc="http://schemas.openxmlformats.org/markup-compatibility/2006" xmlns:aink="http://schemas.microsoft.com/office/drawing/2016/ink" xmlns:am3d="http://schemas.microsoft.com/office/drawing/2017/model3d" xmlns:o="urn:schemas-microsoft-com:office:office" xmlns:oel="http://schemas.microsoft.com/office/2019/extlst" xmlns:r="http://schemas.openxmlformats.org/officeDocument/2006/relationships" xmlns:m="http://schemas.openxmlformats.org/officeDocument/2006/math" xmlns:v="urn:schemas-microsoft-com:vml" xmlns:wp14="http://schemas.microsoft.com/office/word/2010/wordprocessingDrawing" xmlns:wp="http://schemas.openxmlformats.org/drawingml/2006/wordprocessingDrawing" xmlns:w10="urn:schemas-microsoft-com:office:word" xmlns:w="http://schemas.openxmlformats.org/wordprocessingml/2006/main" xmlns:w14="http://schemas.microsoft.com/office/word/2010/wordml" xmlns:w15="http://schemas.microsoft.com/office/word/2012/wordml" xmlns:w16cex="http://schemas.microsoft.com/office/word/2018/wordml/cex" xmlns:w16cid="http://schemas.microsoft.com/office/word/2016/wordml/cid" xmlns:w16="http://schemas.microsoft.com/office/word/2018/wordml" xmlns:w16sdtdh="http://schemas.microsoft.com/office/word/2020/wordml/sdtdatahash" xmlns:w16se="http://schemas.microsoft.com/office/word/2015/wordml/symex" xmlns:wpg="http://schemas.microsoft.com/office/word/2010/wordprocessingGroup" xmlns:wpi="http://schemas.microsoft.com/office/word/2010/wordprocessingInk" xmlns:wne="http://schemas.microsoft.com/office/word/2006/wordml" xmlns:wps="http://schemas.microsoft.com/office/word/2010/wordprocessingShape" mc:Ignorable="w14 w15 w16se w16cid w16 w16cex w16sdtdh wp14">
   <w:body>
     <w:p>
       <w:pPr>
@@ -87,23 +87,7 @@
           <w:rFonts w:ascii="Times" w:hAnsi="Times" w:cs="Arial"/>
           <w:color w:val="1D1C1D"/>
         </w:rPr>
-        <w:t xml:space="preserve">Grey Team (Nick Carroll, </w:t>
-      </w:r>
-      <w:proofErr w:type="spellStart"/>
-      <w:r>
-        <w:rPr>
-          <w:rFonts w:ascii="Times" w:hAnsi="Times" w:cs="Arial"/>
-          <w:color w:val="1D1C1D"/>
-        </w:rPr>
-        <w:t>Jiaxin</w:t>
-      </w:r>
-      <w:proofErr w:type="spellEnd"/>
-      <w:r>
-        <w:rPr>
-          <w:rFonts w:ascii="Times" w:hAnsi="Times" w:cs="Arial"/>
-          <w:color w:val="1D1C1D"/>
-        </w:rPr>
-        <w:t xml:space="preserve"> Ying, Emmanuel Ruhamyankaka, Song Young Oh)</w:t>
+        <w:t>Grey Team (Nick Carroll, Jiaxin Ying, Emmanuel Ruhamyankaka, Song Young Oh)</w:t>
       </w:r>
     </w:p>
     <w:p>
@@ -155,7 +139,105 @@
           <w:rFonts w:ascii="Times" w:hAnsi="Times"/>
           <w:color w:val="000000" w:themeColor="text1"/>
         </w:rPr>
-        <w:t>For more than 30 years, the United States has suffered a widespread crisis of opioid addiction and overdose deaths. As a result, there have been significant policy efforts to address the opioid crisis. Led by the White House's Office of National Drug Control Policy [1], federal agencies such as the Drug Enforcement Agency (DEA), the Centers for Disease Control and Prevention (CDC), the Department of Health and Social Services (DHSS), and the National Institutes of Health (NIH) have taken several initiatives to combat it [2].</w:t>
+        <w:t xml:space="preserve">For more than 30 years, the United States has suffered a widespread crisis of opioid addiction and overdose deaths. As a result, there have been significant policy efforts to address the opioid crisis. Led by the White House's Office of National Drug Control Policy [1], federal agencies such as the Drug Enforcement Agency (DEA), the Centers for Disease Control and Prevention (CDC), the Department of Health and Social Services (DHSS), and the National Institutes of Health (NIH) have </w:t>
+      </w:r>
+      <w:r>
+        <w:rPr>
+          <w:rFonts w:ascii="Times" w:hAnsi="Times"/>
+          <w:color w:val="000000" w:themeColor="text1"/>
+        </w:rPr>
+        <w:t>led</w:t>
+      </w:r>
+      <w:r>
+        <w:rPr>
+          <w:rFonts w:ascii="Times" w:hAnsi="Times"/>
+          <w:color w:val="000000" w:themeColor="text1"/>
+        </w:rPr>
+        <w:t xml:space="preserve"> </w:t>
+      </w:r>
+      <w:r>
+        <w:rPr>
+          <w:rFonts w:ascii="Times" w:hAnsi="Times"/>
+          <w:color w:val="000000" w:themeColor="text1"/>
+        </w:rPr>
+        <w:t xml:space="preserve">multiple </w:t>
+      </w:r>
+      <w:r>
+        <w:rPr>
+          <w:rFonts w:ascii="Times" w:hAnsi="Times"/>
+          <w:color w:val="000000" w:themeColor="text1"/>
+        </w:rPr>
+        <w:t xml:space="preserve">initiatives to combat </w:t>
+      </w:r>
+      <w:r>
+        <w:rPr>
+          <w:rFonts w:ascii="Times" w:hAnsi="Times"/>
+          <w:color w:val="000000" w:themeColor="text1"/>
+        </w:rPr>
+        <w:t xml:space="preserve">opioid addiction </w:t>
+      </w:r>
+      <w:r>
+        <w:rPr>
+          <w:rFonts w:ascii="Times" w:hAnsi="Times"/>
+          <w:color w:val="000000" w:themeColor="text1"/>
+        </w:rPr>
+        <w:t>[2].</w:t>
+      </w:r>
+      <w:r>
+        <w:rPr>
+          <w:rFonts w:ascii="Times" w:hAnsi="Times"/>
+          <w:color w:val="000000" w:themeColor="text1"/>
+        </w:rPr>
+        <w:t xml:space="preserve">  But beyond the </w:t>
+      </w:r>
+      <w:r>
+        <w:rPr>
+          <w:rFonts w:ascii="Times" w:hAnsi="Times"/>
+          <w:color w:val="000000" w:themeColor="text1"/>
+        </w:rPr>
+        <w:t xml:space="preserve">efforts at the federal level, there </w:t>
+      </w:r>
+      <w:r>
+        <w:rPr>
+          <w:rFonts w:ascii="Times" w:hAnsi="Times"/>
+          <w:color w:val="000000" w:themeColor="text1"/>
+        </w:rPr>
+        <w:t xml:space="preserve">have </w:t>
+      </w:r>
+      <w:r>
+        <w:rPr>
+          <w:rFonts w:ascii="Times" w:hAnsi="Times"/>
+          <w:color w:val="000000" w:themeColor="text1"/>
+        </w:rPr>
+        <w:t xml:space="preserve">been </w:t>
+      </w:r>
+      <w:r>
+        <w:rPr>
+          <w:rFonts w:ascii="Times" w:hAnsi="Times"/>
+          <w:color w:val="000000" w:themeColor="text1"/>
+        </w:rPr>
+        <w:t xml:space="preserve">several </w:t>
+      </w:r>
+      <w:r>
+        <w:rPr>
+          <w:rFonts w:ascii="Times" w:hAnsi="Times"/>
+          <w:color w:val="000000" w:themeColor="text1"/>
+        </w:rPr>
+        <w:t xml:space="preserve">state-level </w:t>
+      </w:r>
+      <w:r>
+        <w:rPr>
+          <w:rFonts w:ascii="Times" w:hAnsi="Times"/>
+          <w:color w:val="000000" w:themeColor="text1"/>
+        </w:rPr>
+        <w:t xml:space="preserve">policy initiatives instituted throughout </w:t>
+      </w:r>
+      <w:r>
+        <w:rPr>
+          <w:rFonts w:ascii="Times" w:hAnsi="Times"/>
+          <w:color w:val="000000" w:themeColor="text1"/>
+        </w:rPr>
+        <w:t xml:space="preserve">the US. </w:t>
       </w:r>
     </w:p>
     <w:p>
@@ -165,7 +247,6 @@
         <w:rPr>
           <w:rFonts w:ascii="Times" w:hAnsi="Times"/>
           <w:color w:val="000000" w:themeColor="text1"/>
-          <w:lang w:eastAsia="ko-KR"/>
         </w:rPr>
       </w:pPr>
     </w:p>
@@ -183,7 +264,14 @@
           <w:rFonts w:ascii="Times" w:hAnsi="Times"/>
           <w:color w:val="000000" w:themeColor="text1"/>
         </w:rPr>
-        <w:t xml:space="preserve">In addition to these efforts at the federal level, there has been enforcement of state-level opioid control policies in various parts of the US. For instance, the Texas Medical Board adopted regulations </w:t>
+        <w:t>T</w:t>
+      </w:r>
+      <w:r>
+        <w:rPr>
+          <w:rFonts w:ascii="Times" w:hAnsi="Times"/>
+          <w:color w:val="000000" w:themeColor="text1"/>
+        </w:rPr>
+        <w:t xml:space="preserve">he Texas Medical Board adopted regulations </w:t>
       </w:r>
       <w:r>
         <w:rPr>
@@ -197,7 +285,21 @@
           <w:rFonts w:ascii="Times" w:hAnsi="Times"/>
           <w:color w:val="000000" w:themeColor="text1"/>
         </w:rPr>
-        <w:t xml:space="preserve"> treating pain with controlled substances in 2007. The Florida legislature also require</w:t>
+        <w:t xml:space="preserve"> treating pain with controlled substances in 2007. </w:t>
+      </w:r>
+      <w:r>
+        <w:rPr>
+          <w:rFonts w:ascii="Times" w:hAnsi="Times"/>
+          <w:color w:val="000000" w:themeColor="text1"/>
+        </w:rPr>
+        <w:t>Similarly, t</w:t>
+      </w:r>
+      <w:r>
+        <w:rPr>
+          <w:rFonts w:ascii="Times" w:hAnsi="Times"/>
+          <w:color w:val="000000" w:themeColor="text1"/>
+        </w:rPr>
+        <w:t>he Florida legislature also require</w:t>
       </w:r>
       <w:r>
         <w:rPr>
@@ -267,7 +369,21 @@
           <w:rFonts w:ascii="Times" w:hAnsi="Times"/>
           <w:color w:val="000000" w:themeColor="text1"/>
         </w:rPr>
-        <w:t>. The</w:t>
+        <w:t xml:space="preserve">. </w:t>
+      </w:r>
+      <w:r>
+        <w:rPr>
+          <w:rFonts w:ascii="Times" w:hAnsi="Times"/>
+          <w:color w:val="000000" w:themeColor="text1"/>
+        </w:rPr>
+        <w:t>Additionally, t</w:t>
+      </w:r>
+      <w:r>
+        <w:rPr>
+          <w:rFonts w:ascii="Times" w:hAnsi="Times"/>
+          <w:color w:val="000000" w:themeColor="text1"/>
+        </w:rPr>
+        <w:t>he</w:t>
       </w:r>
       <w:r>
         <w:rPr>
@@ -510,7 +626,21 @@
           <w:rFonts w:ascii="Times" w:hAnsi="Times"/>
           <w:color w:val="000000" w:themeColor="text1"/>
         </w:rPr>
-        <w:t xml:space="preserve">in three states (Texas, Florida, </w:t>
+        <w:t xml:space="preserve">in </w:t>
+      </w:r>
+      <w:r>
+        <w:rPr>
+          <w:rFonts w:ascii="Times" w:hAnsi="Times"/>
+          <w:color w:val="000000" w:themeColor="text1"/>
+        </w:rPr>
+        <w:t xml:space="preserve">these </w:t>
+      </w:r>
+      <w:r>
+        <w:rPr>
+          <w:rFonts w:ascii="Times" w:hAnsi="Times"/>
+          <w:color w:val="000000" w:themeColor="text1"/>
+        </w:rPr>
+        <w:t xml:space="preserve">three states (Texas, Florida, </w:t>
       </w:r>
       <w:r>
         <w:rPr>
@@ -552,7 +682,14 @@
           <w:rFonts w:ascii="Times" w:hAnsi="Times"/>
           <w:color w:val="000000" w:themeColor="text1"/>
         </w:rPr>
-        <w:t>This</w:t>
+        <w:t>Specifically, t</w:t>
+      </w:r>
+      <w:r>
+        <w:rPr>
+          <w:rFonts w:ascii="Times" w:hAnsi="Times"/>
+          <w:color w:val="000000" w:themeColor="text1"/>
+        </w:rPr>
+        <w:t>his</w:t>
       </w:r>
       <w:r>
         <w:rPr>
@@ -635,7 +772,6 @@
           <w:sz w:val="32"/>
           <w:szCs w:val="32"/>
         </w:rPr>
-        <w:lastRenderedPageBreak/>
         <w:t>Policies Under Investigation:</w:t>
       </w:r>
     </w:p>
@@ -658,21 +794,134 @@
           <w:rFonts w:ascii="Times" w:hAnsi="Times"/>
           <w:color w:val="000000" w:themeColor="text1"/>
         </w:rPr>
-        <w:t xml:space="preserve">Florida (2010): The state legislature of Florida implemented </w:t>
-      </w:r>
-      <w:r>
-        <w:rPr>
-          <w:rFonts w:ascii="Times" w:hAnsi="Times"/>
-          <w:color w:val="000000" w:themeColor="text1"/>
-        </w:rPr>
-        <w:t>several</w:t>
-      </w:r>
-      <w:r>
-        <w:rPr>
-          <w:rFonts w:ascii="Times" w:hAnsi="Times"/>
-          <w:color w:val="000000" w:themeColor="text1"/>
-        </w:rPr>
-        <w:t xml:space="preserve"> amendments to the laws and guidelines governing the prescription of opioids. These modifications included the need for pain clinics to register with the state, the execution of pain clinic raids across the state, the ban on doctors distributing restricted narcotics out of their offices, and tighter controls on drug wholesalers.</w:t>
+        <w:lastRenderedPageBreak/>
+        <w:t>Texas (</w:t>
+      </w:r>
+      <w:r>
+        <w:rPr>
+          <w:rFonts w:ascii="Times" w:hAnsi="Times"/>
+          <w:color w:val="000000" w:themeColor="text1"/>
+        </w:rPr>
+        <w:t>2007</w:t>
+      </w:r>
+      <w:r>
+        <w:rPr>
+          <w:rFonts w:ascii="Times" w:hAnsi="Times"/>
+          <w:color w:val="000000" w:themeColor="text1"/>
+        </w:rPr>
+        <w:t>):</w:t>
+      </w:r>
+      <w:r>
+        <w:rPr>
+          <w:rFonts w:ascii="Times" w:hAnsi="Times"/>
+          <w:color w:val="000000" w:themeColor="text1"/>
+        </w:rPr>
+        <w:t xml:space="preserve"> </w:t>
+      </w:r>
+      <w:r>
+        <w:rPr>
+          <w:rFonts w:ascii="Times" w:hAnsi="Times"/>
+          <w:color w:val="000000" w:themeColor="text1"/>
+        </w:rPr>
+        <w:t>T</w:t>
+      </w:r>
+      <w:r>
+        <w:rPr>
+          <w:rFonts w:ascii="Times" w:hAnsi="Times"/>
+          <w:color w:val="000000" w:themeColor="text1"/>
+        </w:rPr>
+        <w:t xml:space="preserve">he Texas Medical Board adopted regulations </w:t>
+      </w:r>
+      <w:r>
+        <w:rPr>
+          <w:rFonts w:ascii="Times" w:hAnsi="Times"/>
+          <w:color w:val="000000" w:themeColor="text1"/>
+        </w:rPr>
+        <w:t>about</w:t>
+      </w:r>
+      <w:r>
+        <w:rPr>
+          <w:rFonts w:ascii="Times" w:hAnsi="Times"/>
+          <w:color w:val="000000" w:themeColor="text1"/>
+        </w:rPr>
+        <w:t xml:space="preserve"> treating pain with controlled substances. The guidelines include</w:t>
+      </w:r>
+      <w:r>
+        <w:rPr>
+          <w:rFonts w:ascii="Times" w:hAnsi="Times"/>
+          <w:color w:val="000000" w:themeColor="text1"/>
+        </w:rPr>
+        <w:t>d</w:t>
+      </w:r>
+      <w:r>
+        <w:rPr>
+          <w:rFonts w:ascii="Times" w:hAnsi="Times"/>
+          <w:color w:val="000000" w:themeColor="text1"/>
+        </w:rPr>
+        <w:t xml:space="preserve"> performing a patient evaluation before prescribing opioids</w:t>
+      </w:r>
+      <w:r>
+        <w:rPr>
+          <w:rFonts w:ascii="Times" w:hAnsi="Times"/>
+          <w:color w:val="000000" w:themeColor="text1"/>
+        </w:rPr>
+        <w:t>,</w:t>
+      </w:r>
+      <w:r>
+        <w:rPr>
+          <w:rFonts w:ascii="Times" w:hAnsi="Times"/>
+          <w:color w:val="000000" w:themeColor="text1"/>
+        </w:rPr>
+        <w:t xml:space="preserve"> obtaining informed consent from the patient for opioid treatment, </w:t>
+      </w:r>
+      <w:r>
+        <w:rPr>
+          <w:rFonts w:ascii="Times" w:hAnsi="Times"/>
+          <w:color w:val="000000" w:themeColor="text1"/>
+        </w:rPr>
+        <w:t>conducting</w:t>
+      </w:r>
+      <w:r>
+        <w:rPr>
+          <w:rFonts w:ascii="Times" w:hAnsi="Times"/>
+          <w:color w:val="000000" w:themeColor="text1"/>
+        </w:rPr>
+        <w:t xml:space="preserve"> periodic </w:t>
+      </w:r>
+      <w:r>
+        <w:rPr>
+          <w:rFonts w:ascii="Times" w:hAnsi="Times"/>
+          <w:color w:val="000000" w:themeColor="text1"/>
+        </w:rPr>
+        <w:t>reviews</w:t>
+      </w:r>
+      <w:r>
+        <w:rPr>
+          <w:rFonts w:ascii="Times" w:hAnsi="Times"/>
+          <w:color w:val="000000" w:themeColor="text1"/>
+        </w:rPr>
+        <w:t xml:space="preserve"> of the opioid treatment, and </w:t>
+      </w:r>
+      <w:r>
+        <w:rPr>
+          <w:rFonts w:ascii="Times" w:hAnsi="Times"/>
+          <w:color w:val="000000" w:themeColor="text1"/>
+        </w:rPr>
+        <w:t>maintaining</w:t>
+      </w:r>
+      <w:r>
+        <w:rPr>
+          <w:rFonts w:ascii="Times" w:hAnsi="Times"/>
+          <w:color w:val="000000" w:themeColor="text1"/>
+        </w:rPr>
+        <w:t xml:space="preserve"> a complete medical record of the patient's treatment</w:t>
+      </w:r>
+      <w:r>
+        <w:rPr>
+          <w:rFonts w:ascii="Times" w:hAnsi="Times"/>
+          <w:color w:val="000000" w:themeColor="text1"/>
+        </w:rPr>
+        <w:t>.</w:t>
       </w:r>
     </w:p>
     <w:p>
@@ -694,119 +943,21 @@
           <w:rFonts w:ascii="Times" w:hAnsi="Times"/>
           <w:color w:val="000000" w:themeColor="text1"/>
         </w:rPr>
-        <w:t>Texas (</w:t>
-      </w:r>
-      <w:r>
-        <w:rPr>
-          <w:rFonts w:ascii="Times" w:hAnsi="Times"/>
-          <w:color w:val="000000" w:themeColor="text1"/>
-        </w:rPr>
-        <w:t>2007</w:t>
-      </w:r>
-      <w:r>
-        <w:rPr>
-          <w:rFonts w:ascii="Times" w:hAnsi="Times"/>
-          <w:color w:val="000000" w:themeColor="text1"/>
-        </w:rPr>
-        <w:t>)</w:t>
-      </w:r>
-      <w:r>
-        <w:rPr>
-          <w:rFonts w:ascii="Times" w:hAnsi="Times"/>
-          <w:color w:val="000000" w:themeColor="text1"/>
-        </w:rPr>
-        <w:t>:</w:t>
-      </w:r>
-      <w:r>
-        <w:rPr>
-          <w:rFonts w:ascii="Times" w:hAnsi="Times"/>
-          <w:color w:val="000000" w:themeColor="text1"/>
-        </w:rPr>
-        <w:t xml:space="preserve"> </w:t>
-      </w:r>
-      <w:r>
-        <w:rPr>
-          <w:rFonts w:ascii="Times" w:hAnsi="Times"/>
-          <w:color w:val="000000" w:themeColor="text1"/>
-        </w:rPr>
-        <w:t>T</w:t>
-      </w:r>
-      <w:r>
-        <w:rPr>
-          <w:rFonts w:ascii="Times" w:hAnsi="Times"/>
-          <w:color w:val="000000" w:themeColor="text1"/>
-        </w:rPr>
-        <w:t xml:space="preserve">he Texas Medical Board adopted regulations </w:t>
-      </w:r>
-      <w:r>
-        <w:rPr>
-          <w:rFonts w:ascii="Times" w:hAnsi="Times"/>
-          <w:color w:val="000000" w:themeColor="text1"/>
-        </w:rPr>
-        <w:t>about</w:t>
-      </w:r>
-      <w:r>
-        <w:rPr>
-          <w:rFonts w:ascii="Times" w:hAnsi="Times"/>
-          <w:color w:val="000000" w:themeColor="text1"/>
-        </w:rPr>
-        <w:t xml:space="preserve"> treating pain with controlled substances. The guidelines include performing a patient evaluation before prescribing opioids</w:t>
-      </w:r>
-      <w:r>
-        <w:rPr>
-          <w:rFonts w:ascii="Times" w:hAnsi="Times"/>
-          <w:color w:val="000000" w:themeColor="text1"/>
-        </w:rPr>
-        <w:t>,</w:t>
-      </w:r>
-      <w:r>
-        <w:rPr>
-          <w:rFonts w:ascii="Times" w:hAnsi="Times"/>
-          <w:color w:val="000000" w:themeColor="text1"/>
-        </w:rPr>
-        <w:t xml:space="preserve"> obtaining informed consent from the patient for opioid treatment, </w:t>
-      </w:r>
-      <w:r>
-        <w:rPr>
-          <w:rFonts w:ascii="Times" w:hAnsi="Times"/>
-          <w:color w:val="000000" w:themeColor="text1"/>
-        </w:rPr>
-        <w:t>conducting</w:t>
-      </w:r>
-      <w:r>
-        <w:rPr>
-          <w:rFonts w:ascii="Times" w:hAnsi="Times"/>
-          <w:color w:val="000000" w:themeColor="text1"/>
-        </w:rPr>
-        <w:t xml:space="preserve"> periodic </w:t>
-      </w:r>
-      <w:r>
-        <w:rPr>
-          <w:rFonts w:ascii="Times" w:hAnsi="Times"/>
-          <w:color w:val="000000" w:themeColor="text1"/>
-        </w:rPr>
-        <w:t>reviews</w:t>
-      </w:r>
-      <w:r>
-        <w:rPr>
-          <w:rFonts w:ascii="Times" w:hAnsi="Times"/>
-          <w:color w:val="000000" w:themeColor="text1"/>
-        </w:rPr>
-        <w:t xml:space="preserve"> of the opioid treatment, and </w:t>
-      </w:r>
-      <w:r>
-        <w:rPr>
-          <w:rFonts w:ascii="Times" w:hAnsi="Times"/>
-          <w:color w:val="000000" w:themeColor="text1"/>
-        </w:rPr>
-        <w:t>maintaining</w:t>
-      </w:r>
-      <w:r>
-        <w:rPr>
-          <w:rFonts w:ascii="Times" w:hAnsi="Times"/>
-          <w:color w:val="000000" w:themeColor="text1"/>
-        </w:rPr>
-        <w:t xml:space="preserve"> a complete medical record of the patient's treatment</w:t>
+        <w:t xml:space="preserve">Florida (2010): The state legislature of Florida implemented </w:t>
+      </w:r>
+      <w:r>
+        <w:rPr>
+          <w:rFonts w:ascii="Times" w:hAnsi="Times"/>
+          <w:color w:val="000000" w:themeColor="text1"/>
+        </w:rPr>
+        <w:t>several</w:t>
+      </w:r>
+      <w:r>
+        <w:rPr>
+          <w:rFonts w:ascii="Times" w:hAnsi="Times"/>
+          <w:color w:val="000000" w:themeColor="text1"/>
+        </w:rPr>
+        <w:t xml:space="preserve"> amendments to the laws and guidelines governing the prescription of opioids. These modifications included the need for pain clinics to register with the state, the execution of pain clinic raids across the state, the ban on doctors distributing restricted narcotics out of their offices, and tighter controls on drug wholesalers.</w:t>
       </w:r>
     </w:p>
     <w:p>
@@ -837,14 +988,14 @@
           <w:rFonts w:ascii="Times" w:hAnsi="Times"/>
           <w:color w:val="000000" w:themeColor="text1"/>
         </w:rPr>
-        <w:t xml:space="preserve">. </w:t>
-      </w:r>
-      <w:r>
-        <w:rPr>
-          <w:rFonts w:ascii="Times" w:hAnsi="Times"/>
-          <w:color w:val="000000" w:themeColor="text1"/>
-        </w:rPr>
-        <w:t>Regarding</w:t>
+        <w:t xml:space="preserve"> r</w:t>
+      </w:r>
+      <w:r>
+        <w:rPr>
+          <w:rFonts w:ascii="Times" w:hAnsi="Times"/>
+          <w:color w:val="000000" w:themeColor="text1"/>
+        </w:rPr>
+        <w:t>egarding</w:t>
       </w:r>
       <w:r>
         <w:rPr>
@@ -919,7 +1070,35 @@
           <w:rFonts w:ascii="Times" w:hAnsi="Times"/>
           <w:color w:val="000000" w:themeColor="text1"/>
         </w:rPr>
-        <w:t>The analysis will be implemented to answer the following two research questions.</w:t>
+        <w:t>Th</w:t>
+      </w:r>
+      <w:r>
+        <w:rPr>
+          <w:rFonts w:ascii="Times" w:hAnsi="Times"/>
+          <w:color w:val="000000" w:themeColor="text1"/>
+        </w:rPr>
+        <w:t>is</w:t>
+      </w:r>
+      <w:r>
+        <w:rPr>
+          <w:rFonts w:ascii="Times" w:hAnsi="Times"/>
+          <w:color w:val="000000" w:themeColor="text1"/>
+        </w:rPr>
+        <w:t xml:space="preserve"> analysis </w:t>
+      </w:r>
+      <w:r>
+        <w:rPr>
+          <w:rFonts w:ascii="Times" w:hAnsi="Times"/>
+          <w:color w:val="000000" w:themeColor="text1"/>
+        </w:rPr>
+        <w:t xml:space="preserve">was designed </w:t>
+      </w:r>
+      <w:r>
+        <w:rPr>
+          <w:rFonts w:ascii="Times" w:hAnsi="Times"/>
+          <w:color w:val="000000" w:themeColor="text1"/>
+        </w:rPr>
+        <w:t>to answer the following two research questions.</w:t>
       </w:r>
     </w:p>
     <w:p>
@@ -941,21 +1120,7 @@
           <w:rFonts w:ascii="Times" w:hAnsi="Times"/>
           <w:color w:val="000000" w:themeColor="text1"/>
         </w:rPr>
-        <w:t xml:space="preserve">For Florida and Washington: What is the </w:t>
-      </w:r>
-      <w:r>
-        <w:rPr>
-          <w:rFonts w:ascii="Times" w:hAnsi="Times"/>
-          <w:color w:val="000000" w:themeColor="text1"/>
-        </w:rPr>
-        <w:t>policy change’s effect on</w:t>
-      </w:r>
-      <w:r>
-        <w:rPr>
-          <w:rFonts w:ascii="Times" w:hAnsi="Times"/>
-          <w:color w:val="000000" w:themeColor="text1"/>
-        </w:rPr>
-        <w:t xml:space="preserve"> opioid shipments and overdose deaths from 2003-2015?</w:t>
+        <w:t>For Texas: What is the effect of policy change on overdose opioid deaths from 2003-2015?</w:t>
       </w:r>
     </w:p>
     <w:p>
@@ -977,7 +1142,21 @@
           <w:rFonts w:ascii="Times" w:hAnsi="Times"/>
           <w:color w:val="000000" w:themeColor="text1"/>
         </w:rPr>
-        <w:t>For Texas: What is the effect of policy change on overdose opioid deaths from 2003-2015?</w:t>
+        <w:t xml:space="preserve">For Florida and Washington: What is the </w:t>
+      </w:r>
+      <w:r>
+        <w:rPr>
+          <w:rFonts w:ascii="Times" w:hAnsi="Times"/>
+          <w:color w:val="000000" w:themeColor="text1"/>
+        </w:rPr>
+        <w:t>policy change’s effect on</w:t>
+      </w:r>
+      <w:r>
+        <w:rPr>
+          <w:rFonts w:ascii="Times" w:hAnsi="Times"/>
+          <w:color w:val="000000" w:themeColor="text1"/>
+        </w:rPr>
+        <w:t xml:space="preserve"> opioid shipments and overdose deaths from 2003-2015?</w:t>
       </w:r>
     </w:p>
     <w:p>
@@ -1004,140 +1183,139 @@
           <w:rFonts w:ascii="Times" w:hAnsi="Times"/>
           <w:color w:val="000000" w:themeColor="text1"/>
         </w:rPr>
-        <w:t>Two approaches will be mainly used in the analysis to draw valid inferences on the causal effects of these three policies</w:t>
-      </w:r>
-      <w:r>
-        <w:rPr>
-          <w:rFonts w:ascii="Times" w:hAnsi="Times"/>
-          <w:color w:val="000000" w:themeColor="text1"/>
-        </w:rPr>
-        <w:t xml:space="preserve">. From an intuitive perspective, the first approach is </w:t>
-      </w:r>
-      <w:r>
-        <w:rPr>
-          <w:rFonts w:ascii="Times" w:hAnsi="Times"/>
-          <w:color w:val="000000" w:themeColor="text1"/>
-        </w:rPr>
-        <w:t xml:space="preserve">a </w:t>
-      </w:r>
-      <w:r>
-        <w:rPr>
-          <w:rFonts w:ascii="Times" w:hAnsi="Times"/>
-          <w:color w:val="000000" w:themeColor="text1"/>
-        </w:rPr>
-        <w:t xml:space="preserve">pre-post comparison </w:t>
-      </w:r>
-      <w:r>
-        <w:rPr>
-          <w:rFonts w:ascii="Times" w:hAnsi="Times"/>
-          <w:color w:val="000000" w:themeColor="text1"/>
-        </w:rPr>
-        <w:t>focusing</w:t>
-      </w:r>
-      <w:r>
-        <w:rPr>
-          <w:rFonts w:ascii="Times" w:hAnsi="Times"/>
-          <w:color w:val="000000" w:themeColor="text1"/>
-        </w:rPr>
-        <w:t xml:space="preserve"> on </w:t>
-      </w:r>
-      <w:r>
-        <w:rPr>
-          <w:rFonts w:ascii="Times" w:hAnsi="Times"/>
-          <w:color w:val="000000" w:themeColor="text1"/>
-        </w:rPr>
-        <w:t xml:space="preserve">the </w:t>
-      </w:r>
-      <w:r>
-        <w:rPr>
-          <w:rFonts w:ascii="Times" w:hAnsi="Times"/>
-          <w:color w:val="000000" w:themeColor="text1"/>
-        </w:rPr>
-        <w:t xml:space="preserve">difference between pre-policy and post-policy outcomes. Thus, this analysis will compare the </w:t>
-      </w:r>
-      <w:r>
-        <w:rPr>
-          <w:rFonts w:ascii="Times" w:hAnsi="Times"/>
-          <w:color w:val="000000" w:themeColor="text1"/>
-        </w:rPr>
-        <w:t>number</w:t>
-      </w:r>
-      <w:r>
-        <w:rPr>
-          <w:rFonts w:ascii="Times" w:hAnsi="Times"/>
-          <w:color w:val="000000" w:themeColor="text1"/>
-        </w:rPr>
-        <w:t xml:space="preserve"> of opioids prescribed</w:t>
-      </w:r>
-      <w:r>
-        <w:rPr>
-          <w:rFonts w:ascii="Times" w:hAnsi="Times"/>
-          <w:color w:val="000000" w:themeColor="text1"/>
-        </w:rPr>
-        <w:t>. Th</w:t>
-      </w:r>
-      <w:r>
-        <w:rPr>
-          <w:rFonts w:ascii="Times" w:hAnsi="Times"/>
-          <w:color w:val="000000" w:themeColor="text1"/>
-        </w:rPr>
-        <w:t>e amount of drug overdose deaths to their respective quantities, both before and after the policies took place in their respective jurisdictions</w:t>
-      </w:r>
-      <w:r>
-        <w:rPr>
-          <w:rFonts w:ascii="Times" w:hAnsi="Times"/>
-          <w:color w:val="000000" w:themeColor="text1"/>
-        </w:rPr>
-        <w:t>; While the</w:t>
-      </w:r>
-      <w:r>
-        <w:rPr>
-          <w:rFonts w:ascii="Times" w:hAnsi="Times"/>
-          <w:color w:val="000000" w:themeColor="text1"/>
-        </w:rPr>
-        <w:t xml:space="preserve"> pre-and post-analysis might give </w:t>
-      </w:r>
-      <w:r>
-        <w:rPr>
-          <w:rFonts w:ascii="Times" w:hAnsi="Times"/>
-          <w:color w:val="000000" w:themeColor="text1"/>
-        </w:rPr>
-        <w:t>an easy</w:t>
-      </w:r>
-      <w:r>
-        <w:rPr>
-          <w:rFonts w:ascii="Times" w:hAnsi="Times"/>
-          <w:color w:val="000000" w:themeColor="text1"/>
-        </w:rPr>
-        <w:t xml:space="preserve"> way to visualize the effects of regulation on opioids, it might be difficult to attribute the changes to the state regulations since the method does not account for confounding </w:t>
-      </w:r>
-      <w:r>
-        <w:rPr>
-          <w:rFonts w:ascii="Times" w:hAnsi="Times"/>
-          <w:color w:val="000000" w:themeColor="text1"/>
-        </w:rPr>
-        <w:t>factors</w:t>
-      </w:r>
-      <w:r>
-        <w:rPr>
-          <w:rFonts w:ascii="Times" w:hAnsi="Times"/>
-          <w:color w:val="000000" w:themeColor="text1"/>
-        </w:rPr>
-        <w:t xml:space="preserve"> such as policy changes at the national level</w:t>
-      </w:r>
-      <w:r>
-        <w:rPr>
-          <w:rFonts w:ascii="Times" w:hAnsi="Times"/>
-          <w:color w:val="000000" w:themeColor="text1"/>
-        </w:rPr>
-        <w:t>.</w:t>
-      </w:r>
-      <w:r>
-        <w:rPr>
-          <w:rFonts w:ascii="Times" w:hAnsi="Times"/>
-          <w:color w:val="000000" w:themeColor="text1"/>
-        </w:rPr>
-        <w:t xml:space="preserve"> As a result, we must research to see whether the transformation observed in one state in the pre-and post-analysis differs from </w:t>
+        <w:t>Two approaches w</w:t>
+      </w:r>
+      <w:r>
+        <w:rPr>
+          <w:rFonts w:ascii="Times" w:hAnsi="Times"/>
+          <w:color w:val="000000" w:themeColor="text1"/>
+        </w:rPr>
+        <w:t xml:space="preserve">ere </w:t>
+      </w:r>
+      <w:r>
+        <w:rPr>
+          <w:rFonts w:ascii="Times" w:hAnsi="Times"/>
+          <w:color w:val="000000" w:themeColor="text1"/>
+        </w:rPr>
+        <w:t>used in th</w:t>
+      </w:r>
+      <w:r>
+        <w:rPr>
+          <w:rFonts w:ascii="Times" w:hAnsi="Times"/>
+          <w:color w:val="000000" w:themeColor="text1"/>
+        </w:rPr>
+        <w:t>is</w:t>
+      </w:r>
+      <w:r>
+        <w:rPr>
+          <w:rFonts w:ascii="Times" w:hAnsi="Times"/>
+          <w:color w:val="000000" w:themeColor="text1"/>
+        </w:rPr>
+        <w:t xml:space="preserve"> analysis to draw inferences on the causal effects of these three policies</w:t>
+      </w:r>
+      <w:r>
+        <w:rPr>
+          <w:rFonts w:ascii="Times" w:hAnsi="Times"/>
+          <w:color w:val="000000" w:themeColor="text1"/>
+        </w:rPr>
+        <w:t xml:space="preserve">. </w:t>
+      </w:r>
+      <w:r>
+        <w:rPr>
+          <w:rFonts w:ascii="Times" w:hAnsi="Times"/>
+          <w:color w:val="000000" w:themeColor="text1"/>
+        </w:rPr>
+        <w:t>F</w:t>
+      </w:r>
+      <w:r>
+        <w:rPr>
+          <w:rFonts w:ascii="Times" w:hAnsi="Times"/>
+          <w:color w:val="000000" w:themeColor="text1"/>
+        </w:rPr>
+        <w:t>irst</w:t>
+      </w:r>
+      <w:r>
+        <w:rPr>
+          <w:rFonts w:ascii="Times" w:hAnsi="Times"/>
+          <w:color w:val="000000" w:themeColor="text1"/>
+        </w:rPr>
+        <w:t>, the trend</w:t>
+      </w:r>
+      <w:r>
+        <w:rPr>
+          <w:rFonts w:ascii="Times" w:hAnsi="Times"/>
+          <w:color w:val="000000" w:themeColor="text1"/>
+        </w:rPr>
+        <w:t>s</w:t>
+      </w:r>
+      <w:r>
+        <w:rPr>
+          <w:rFonts w:ascii="Times" w:hAnsi="Times"/>
+          <w:color w:val="000000" w:themeColor="text1"/>
+        </w:rPr>
+        <w:t xml:space="preserve"> </w:t>
+      </w:r>
+      <w:r>
+        <w:rPr>
+          <w:rFonts w:ascii="Times" w:hAnsi="Times"/>
+          <w:color w:val="000000" w:themeColor="text1"/>
+        </w:rPr>
+        <w:t>of opioid shipments and overdose deaths, both prior to and after institution of the policies, were compared for each jurisdiction in question.  This analysis provides information as to how much, if at all, the trends of opioid shipments and overdose deaths were able to be reduced after the policies were implemented.  However, even if the trends were able to be dramatically reduced, this does not</w:t>
+      </w:r>
+      <w:proofErr w:type="gramStart"/>
+      <w:r>
+        <w:rPr>
+          <w:rFonts w:ascii="Times" w:hAnsi="Times"/>
+          <w:color w:val="000000" w:themeColor="text1"/>
+        </w:rPr>
+        <w:t>, in itself, support</w:t>
+      </w:r>
+      <w:proofErr w:type="gramEnd"/>
+      <w:r>
+        <w:rPr>
+          <w:rFonts w:ascii="Times" w:hAnsi="Times"/>
+          <w:color w:val="000000" w:themeColor="text1"/>
+        </w:rPr>
+        <w:t xml:space="preserve"> that the policies themselves caused the reduction in trends.  To limit the possibilities of confounding variables which are actually causing a reduction in the trends, this analysis selected control states for each jurisdiction in </w:t>
+      </w:r>
+      <w:proofErr w:type="gramStart"/>
+      <w:r>
+        <w:rPr>
+          <w:rFonts w:ascii="Times" w:hAnsi="Times"/>
+          <w:color w:val="000000" w:themeColor="text1"/>
+        </w:rPr>
+        <w:t>question, and</w:t>
+      </w:r>
+      <w:proofErr w:type="gramEnd"/>
+      <w:r>
+        <w:rPr>
+          <w:rFonts w:ascii="Times" w:hAnsi="Times"/>
+          <w:color w:val="000000" w:themeColor="text1"/>
+        </w:rPr>
+        <w:t xml:space="preserve"> compared the changes in trend between the jurisdiction in question and its control states, around the time of the policy.  Control states were selected to be </w:t>
+      </w:r>
+      <w:r>
+        <w:rPr>
+          <w:rFonts w:ascii="Times" w:hAnsi="Times"/>
+          <w:color w:val="000000" w:themeColor="text1"/>
+        </w:rPr>
+        <w:t xml:space="preserve">substantially </w:t>
+      </w:r>
+      <w:proofErr w:type="gramStart"/>
+      <w:r>
+        <w:rPr>
+          <w:rFonts w:ascii="Times" w:hAnsi="Times"/>
+          <w:color w:val="000000" w:themeColor="text1"/>
+        </w:rPr>
+        <w:t>similar to</w:t>
+      </w:r>
+      <w:proofErr w:type="gramEnd"/>
+      <w:r>
+        <w:rPr>
+          <w:rFonts w:ascii="Times" w:hAnsi="Times"/>
+          <w:color w:val="000000" w:themeColor="text1"/>
+        </w:rPr>
+        <w:t xml:space="preserve"> the jurisdictions in question, except without these policy changes; therefore, making an inherent assumption, that </w:t>
       </w:r>
       <w:r>
         <w:rPr>
@@ -1145,91 +1323,14 @@
           <w:color w:val="000000" w:themeColor="text1"/>
         </w:rPr>
         <w:lastRenderedPageBreak/>
-        <w:t xml:space="preserve">that of other states. To overcome this shortcoming, </w:t>
-      </w:r>
-      <w:r>
-        <w:rPr>
-          <w:rFonts w:ascii="Times" w:hAnsi="Times"/>
-          <w:color w:val="000000" w:themeColor="text1"/>
-        </w:rPr>
-        <w:t xml:space="preserve">we performed </w:t>
-      </w:r>
-      <w:r>
-        <w:rPr>
-          <w:rFonts w:ascii="Times" w:hAnsi="Times"/>
-          <w:color w:val="000000" w:themeColor="text1"/>
-        </w:rPr>
-        <w:t xml:space="preserve">a difference-in-difference </w:t>
-      </w:r>
-      <w:r>
-        <w:rPr>
-          <w:rFonts w:ascii="Times" w:hAnsi="Times"/>
-          <w:color w:val="000000" w:themeColor="text1"/>
-        </w:rPr>
-        <w:t>analysis which</w:t>
-      </w:r>
-      <w:r>
-        <w:rPr>
-          <w:rFonts w:ascii="Times" w:hAnsi="Times"/>
-          <w:color w:val="000000" w:themeColor="text1"/>
-        </w:rPr>
-        <w:t xml:space="preserve"> compares the changes in outcomes over time between a state with a policy change and other states without the policy change.</w:t>
-      </w:r>
-      <w:r>
-        <w:rPr>
-          <w:rFonts w:ascii="Times" w:hAnsi="Times"/>
-          <w:color w:val="000000" w:themeColor="text1"/>
-        </w:rPr>
-        <w:t xml:space="preserve"> An example of this method would be to compare the average change over time in the income level for the treatment region (where a carmaker’s factory has been built) to the average change of income for the control region (where there was </w:t>
-      </w:r>
-      <w:r>
-        <w:rPr>
-          <w:rFonts w:ascii="Times" w:hAnsi="Times"/>
-          <w:color w:val="000000" w:themeColor="text1"/>
-        </w:rPr>
-        <w:t>no</w:t>
-      </w:r>
-      <w:r>
-        <w:rPr>
-          <w:rFonts w:ascii="Times" w:hAnsi="Times"/>
-          <w:color w:val="000000" w:themeColor="text1"/>
-        </w:rPr>
-        <w:t xml:space="preserve"> new manufacturing plant). In this analysis, e</w:t>
-      </w:r>
-      <w:r>
-        <w:rPr>
-          <w:rFonts w:ascii="Times" w:hAnsi="Times"/>
-          <w:color w:val="000000" w:themeColor="text1"/>
-        </w:rPr>
-        <w:t>ach jurisdiction will be compared to the quantities</w:t>
-      </w:r>
-      <w:r>
-        <w:rPr>
-          <w:rFonts w:ascii="Times" w:hAnsi="Times"/>
-          <w:color w:val="000000" w:themeColor="text1"/>
-        </w:rPr>
-        <w:t>, the number of opioids prescribed</w:t>
-      </w:r>
-      <w:r>
-        <w:rPr>
-          <w:rFonts w:ascii="Times" w:hAnsi="Times"/>
-          <w:color w:val="000000" w:themeColor="text1"/>
-        </w:rPr>
-        <w:t>,</w:t>
-      </w:r>
-      <w:r>
-        <w:rPr>
-          <w:rFonts w:ascii="Times" w:hAnsi="Times"/>
-          <w:color w:val="000000" w:themeColor="text1"/>
-        </w:rPr>
-        <w:t xml:space="preserve"> and the amount of drug overdose deaths </w:t>
-      </w:r>
-      <w:r>
-        <w:rPr>
-          <w:rFonts w:ascii="Times" w:hAnsi="Times"/>
-          <w:color w:val="000000" w:themeColor="text1"/>
-        </w:rPr>
-        <w:t>in comparison states where no policies are in place.</w:t>
+        <w:t>if the policies were not implemented, their trends in the analyzed quantities would have been more similar to the trends in the control states.</w:t>
+      </w:r>
+      <w:r>
+        <w:rPr>
+          <w:rFonts w:ascii="Times" w:hAnsi="Times"/>
+          <w:color w:val="000000" w:themeColor="text1"/>
+        </w:rPr>
+        <w:t xml:space="preserve"> </w:t>
       </w:r>
     </w:p>
     <w:p>
@@ -1517,23 +1618,22 @@
         <w:jc w:val="both"/>
         <w:rPr>
           <w:rFonts w:ascii="Times" w:hAnsi="Times"/>
-          <w:b/>
-          <w:bCs/>
-          <w:color w:val="000000" w:themeColor="text1"/>
-          <w:sz w:val="32"/>
-          <w:szCs w:val="32"/>
+          <w:color w:val="000000" w:themeColor="text1"/>
         </w:rPr>
       </w:pPr>
       <w:r>
         <w:rPr>
           <w:rFonts w:ascii="Times" w:hAnsi="Times"/>
-          <w:b/>
-          <w:bCs/>
-          <w:color w:val="000000" w:themeColor="text1"/>
-          <w:sz w:val="32"/>
-          <w:szCs w:val="32"/>
-        </w:rPr>
-        <w:t>Methods</w:t>
+          <w:color w:val="000000" w:themeColor="text1"/>
+        </w:rPr>
+        <w:t>Aside from these three main datasets used for the analysis, two other smaller datasets were taken from Wikipedia to ensure the data interacted appropriately.  First, a table of state abbreviations [3] was used because the Opioid Drug Shipment Data stored the US state information as the US state abbreviation, but the US Census Data stored the US state information as the name of the US state.  Therefore, using this table ensured that the two datasets mapped to each other accordingly.</w:t>
+      </w:r>
+      <w:r>
+        <w:rPr>
+          <w:rFonts w:ascii="Times" w:hAnsi="Times"/>
+          <w:color w:val="000000" w:themeColor="text1"/>
+        </w:rPr>
+        <w:t xml:space="preserve">  Second, a table which listed the number of subdivisions (counties) for each state [4] was used to ensure that all the counties were accounted for in the analysis.</w:t>
       </w:r>
     </w:p>
     <w:p>
@@ -1541,74 +1641,7 @@
         <w:spacing w:line="360" w:lineRule="auto"/>
         <w:jc w:val="both"/>
         <w:rPr>
-          <w:rFonts w:ascii="Times" w:eastAsia="Times New Roman" w:hAnsi="Times" w:cs="Arial"/>
-          <w:color w:val="000000" w:themeColor="text1"/>
-        </w:rPr>
-      </w:pPr>
-      <w:r>
-        <w:rPr>
-          <w:rFonts w:ascii="Times" w:eastAsia="Times New Roman" w:hAnsi="Times" w:cs="Arial"/>
-          <w:color w:val="000000" w:themeColor="text1"/>
-        </w:rPr>
-        <w:t xml:space="preserve">To understand the impact </w:t>
-      </w:r>
-      <w:r>
-        <w:rPr>
-          <w:rFonts w:ascii="Times" w:eastAsia="Times New Roman" w:hAnsi="Times" w:cs="Arial"/>
-          <w:color w:val="000000" w:themeColor="text1"/>
-        </w:rPr>
-        <w:t>of these policies</w:t>
-      </w:r>
-      <w:r>
-        <w:rPr>
-          <w:rFonts w:ascii="Times" w:eastAsia="Times New Roman" w:hAnsi="Times" w:cs="Arial"/>
-          <w:color w:val="000000" w:themeColor="text1"/>
-        </w:rPr>
-        <w:t xml:space="preserve"> on opioid shipments and overdose deaths, a linear regression of average annualized opioid shipments per capita and overdose deaths per capita </w:t>
-      </w:r>
-      <w:r>
-        <w:rPr>
-          <w:rFonts w:ascii="Times" w:eastAsia="Times New Roman" w:hAnsi="Times" w:cs="Arial"/>
-          <w:color w:val="000000" w:themeColor="text1"/>
-        </w:rPr>
-        <w:t>was</w:t>
-      </w:r>
-      <w:r>
-        <w:rPr>
-          <w:rFonts w:ascii="Times" w:eastAsia="Times New Roman" w:hAnsi="Times" w:cs="Arial"/>
-          <w:color w:val="000000" w:themeColor="text1"/>
-        </w:rPr>
-        <w:t xml:space="preserve"> calculated and plotted for each impacted jurisdiction.  Two plots were made for each jurisdiction, for each variable analyzed: one which compared the linear trend </w:t>
-      </w:r>
-      <w:r>
-        <w:rPr>
-          <w:rFonts w:ascii="Times" w:eastAsia="Times New Roman" w:hAnsi="Times" w:cs="Arial"/>
-          <w:color w:val="000000" w:themeColor="text1"/>
-        </w:rPr>
-        <w:t>before</w:t>
-      </w:r>
-      <w:r>
-        <w:rPr>
-          <w:rFonts w:ascii="Times" w:eastAsia="Times New Roman" w:hAnsi="Times" w:cs="Arial"/>
-          <w:color w:val="000000" w:themeColor="text1"/>
-        </w:rPr>
-        <w:t xml:space="preserve"> policy implementation </w:t>
-      </w:r>
-      <w:r>
-        <w:rPr>
-          <w:rFonts w:ascii="Times" w:eastAsia="Times New Roman" w:hAnsi="Times" w:cs="Arial"/>
-          <w:color w:val="000000" w:themeColor="text1"/>
-        </w:rPr>
-        <w:lastRenderedPageBreak/>
-        <w:t xml:space="preserve">against the linear trend after the policy implementation and one which compared these linear trends against the linear trends for their control group.  </w:t>
-      </w:r>
-    </w:p>
-    <w:p>
-      <w:pPr>
-        <w:spacing w:line="360" w:lineRule="auto"/>
-        <w:jc w:val="both"/>
-        <w:rPr>
-          <w:rFonts w:ascii="Times" w:eastAsia="Times New Roman" w:hAnsi="Times" w:cs="Arial"/>
+          <w:rFonts w:ascii="Times" w:hAnsi="Times"/>
           <w:color w:val="000000" w:themeColor="text1"/>
         </w:rPr>
       </w:pPr>
@@ -1618,30 +1651,77 @@
         <w:spacing w:line="360" w:lineRule="auto"/>
         <w:jc w:val="both"/>
         <w:rPr>
-          <w:rFonts w:ascii="Times" w:eastAsia="Times New Roman" w:hAnsi="Times" w:cs="Arial"/>
-          <w:color w:val="000000" w:themeColor="text1"/>
+          <w:rFonts w:ascii="Times" w:hAnsi="Times"/>
+          <w:b/>
+          <w:bCs/>
+          <w:color w:val="000000" w:themeColor="text1"/>
+          <w:sz w:val="32"/>
+          <w:szCs w:val="32"/>
         </w:rPr>
       </w:pPr>
       <w:r>
         <w:rPr>
-          <w:rFonts w:ascii="Times" w:eastAsia="Times New Roman" w:hAnsi="Times" w:cs="Arial"/>
-          <w:color w:val="000000" w:themeColor="text1"/>
-        </w:rPr>
-        <w:t xml:space="preserve">To calculate the linear regressions for average annualized opioid shipments per capita, the opioid drug shipment data was filtered for the buyer’s county, the transaction date, and the quantity of drug along with its conversion factor (opioids are sold in pills, but they are reported in grams and not all pills have the same strength, so the conversion factor is used to compare relative strength/appropriate dose).  Once the data was filtered, the units were converted to the appropriate “morphine milligram equivalent” units, and the quantities within a given county and year were </w:t>
-      </w:r>
-      <w:r>
-        <w:rPr>
-          <w:rFonts w:ascii="Times" w:eastAsia="Times New Roman" w:hAnsi="Times" w:cs="Arial"/>
-          <w:color w:val="000000" w:themeColor="text1"/>
-        </w:rPr>
-        <w:t>calculated</w:t>
-      </w:r>
-      <w:r>
-        <w:rPr>
-          <w:rFonts w:ascii="Times" w:eastAsia="Times New Roman" w:hAnsi="Times" w:cs="Arial"/>
-          <w:color w:val="000000" w:themeColor="text1"/>
-        </w:rPr>
-        <w:t xml:space="preserve">.  Then, the census population estimates were used to calculate the total opioids shipped per capita to each county for each year.  Next, the opioids shipped per capita were averaged over all the counties to provide a single average per capita estimate of opioids shipped per capita for the state for each year.  Finally, the data was split into the periods </w:t>
+          <w:rFonts w:ascii="Times" w:hAnsi="Times"/>
+          <w:b/>
+          <w:bCs/>
+          <w:color w:val="000000" w:themeColor="text1"/>
+          <w:sz w:val="32"/>
+          <w:szCs w:val="32"/>
+        </w:rPr>
+        <w:t>Methods</w:t>
+      </w:r>
+    </w:p>
+    <w:p>
+      <w:pPr>
+        <w:spacing w:line="360" w:lineRule="auto"/>
+        <w:jc w:val="both"/>
+        <w:rPr>
+          <w:rFonts w:ascii="Times" w:eastAsia="Times New Roman" w:hAnsi="Times" w:cs="Arial"/>
+          <w:color w:val="000000" w:themeColor="text1"/>
+        </w:rPr>
+      </w:pPr>
+      <w:r>
+        <w:rPr>
+          <w:rFonts w:ascii="Times" w:eastAsia="Times New Roman" w:hAnsi="Times" w:cs="Arial"/>
+          <w:color w:val="000000" w:themeColor="text1"/>
+        </w:rPr>
+        <w:t xml:space="preserve">To understand the impact </w:t>
+      </w:r>
+      <w:r>
+        <w:rPr>
+          <w:rFonts w:ascii="Times" w:eastAsia="Times New Roman" w:hAnsi="Times" w:cs="Arial"/>
+          <w:color w:val="000000" w:themeColor="text1"/>
+        </w:rPr>
+        <w:t>of these policies</w:t>
+      </w:r>
+      <w:r>
+        <w:rPr>
+          <w:rFonts w:ascii="Times" w:eastAsia="Times New Roman" w:hAnsi="Times" w:cs="Arial"/>
+          <w:color w:val="000000" w:themeColor="text1"/>
+        </w:rPr>
+        <w:t xml:space="preserve"> on opioid shipments and overdose deaths, a linear regression of average annualized opioid shipments per capita and overdose deaths per capita </w:t>
+      </w:r>
+      <w:r>
+        <w:rPr>
+          <w:rFonts w:ascii="Times" w:eastAsia="Times New Roman" w:hAnsi="Times" w:cs="Arial"/>
+          <w:color w:val="000000" w:themeColor="text1"/>
+        </w:rPr>
+        <w:t>was</w:t>
+      </w:r>
+      <w:r>
+        <w:rPr>
+          <w:rFonts w:ascii="Times" w:eastAsia="Times New Roman" w:hAnsi="Times" w:cs="Arial"/>
+          <w:color w:val="000000" w:themeColor="text1"/>
+        </w:rPr>
+        <w:t xml:space="preserve"> </w:t>
+      </w:r>
+      <w:r>
+        <w:rPr>
+          <w:rFonts w:ascii="Times" w:eastAsia="Times New Roman" w:hAnsi="Times" w:cs="Arial"/>
+          <w:color w:val="000000" w:themeColor="text1"/>
+        </w:rPr>
+        <w:lastRenderedPageBreak/>
+        <w:t xml:space="preserve">calculated and plotted for each impacted jurisdiction.  Two plots were made for each jurisdiction, for each variable analyzed: one which compared the linear trend </w:t>
       </w:r>
       <w:r>
         <w:rPr>
@@ -1655,21 +1735,7 @@
           <w:rFonts w:ascii="Times" w:eastAsia="Times New Roman" w:hAnsi="Times" w:cs="Arial"/>
           <w:color w:val="000000" w:themeColor="text1"/>
         </w:rPr>
-        <w:t xml:space="preserve"> and after policy implementation, and linear regression trend lines</w:t>
-      </w:r>
-      <w:r>
-        <w:rPr>
-          <w:rFonts w:ascii="Times" w:eastAsia="Times New Roman" w:hAnsi="Times" w:cs="Arial"/>
-          <w:color w:val="000000" w:themeColor="text1"/>
-        </w:rPr>
-        <w:t xml:space="preserve"> and confidence intervals</w:t>
-      </w:r>
-      <w:r>
-        <w:rPr>
-          <w:rFonts w:ascii="Times" w:eastAsia="Times New Roman" w:hAnsi="Times" w:cs="Arial"/>
-          <w:color w:val="000000" w:themeColor="text1"/>
-        </w:rPr>
-        <w:t xml:space="preserve"> were calculated for each.</w:t>
+        <w:t xml:space="preserve"> policy implementation against the linear trend after the policy implementation and one which compared these linear trends against the linear trends for their control group.  </w:t>
       </w:r>
     </w:p>
     <w:p>
@@ -1696,84 +1762,21 @@
           <w:rFonts w:ascii="Times" w:eastAsia="Times New Roman" w:hAnsi="Times" w:cs="Arial"/>
           <w:color w:val="000000" w:themeColor="text1"/>
         </w:rPr>
-        <w:t xml:space="preserve">Similarly, </w:t>
-      </w:r>
-      <w:r>
-        <w:rPr>
-          <w:rFonts w:ascii="Times" w:eastAsia="Times New Roman" w:hAnsi="Times" w:cs="Arial"/>
-          <w:color w:val="000000" w:themeColor="text1"/>
-        </w:rPr>
-        <w:t>the mortality data was filtered for drug-induced deaths to calculate the linear regressions for average annualized overdose deaths per capita</w:t>
-      </w:r>
-      <w:r>
-        <w:rPr>
-          <w:rFonts w:ascii="Times" w:eastAsia="Times New Roman" w:hAnsi="Times" w:cs="Arial"/>
-          <w:color w:val="000000" w:themeColor="text1"/>
-        </w:rPr>
-        <w:t>. The</w:t>
-      </w:r>
-      <w:r>
-        <w:rPr>
-          <w:rFonts w:ascii="Times" w:eastAsia="Times New Roman" w:hAnsi="Times" w:cs="Arial"/>
-          <w:color w:val="000000" w:themeColor="text1"/>
-        </w:rPr>
-        <w:t xml:space="preserve"> census data was used to calculate </w:t>
-      </w:r>
-      <w:r>
-        <w:rPr>
-          <w:rFonts w:ascii="Times" w:eastAsia="Times New Roman" w:hAnsi="Times" w:cs="Arial"/>
-          <w:color w:val="000000" w:themeColor="text1"/>
-        </w:rPr>
-        <w:t>each county's drug-induced deaths per capita</w:t>
-      </w:r>
-      <w:r>
-        <w:rPr>
-          <w:rFonts w:ascii="Times" w:eastAsia="Times New Roman" w:hAnsi="Times" w:cs="Arial"/>
-          <w:color w:val="000000" w:themeColor="text1"/>
-        </w:rPr>
-        <w:t xml:space="preserve">.  Then, the </w:t>
-      </w:r>
-      <w:r>
-        <w:rPr>
-          <w:rFonts w:ascii="Times" w:eastAsia="Times New Roman" w:hAnsi="Times" w:cs="Arial"/>
-          <w:color w:val="000000" w:themeColor="text1"/>
-        </w:rPr>
-        <w:t>drug-induced</w:t>
-      </w:r>
-      <w:r>
-        <w:rPr>
-          <w:rFonts w:ascii="Times" w:eastAsia="Times New Roman" w:hAnsi="Times" w:cs="Arial"/>
-          <w:color w:val="000000" w:themeColor="text1"/>
-        </w:rPr>
-        <w:t xml:space="preserve"> deaths were averaged over all the counties for </w:t>
-      </w:r>
-      <w:r>
-        <w:rPr>
-          <w:rFonts w:ascii="Times" w:eastAsia="Times New Roman" w:hAnsi="Times" w:cs="Arial"/>
-          <w:color w:val="000000" w:themeColor="text1"/>
-        </w:rPr>
-        <w:t>each year's average drug-induced death rat</w:t>
-      </w:r>
-      <w:r>
-        <w:rPr>
-          <w:rFonts w:ascii="Times" w:eastAsia="Times New Roman" w:hAnsi="Times" w:cs="Arial"/>
-          <w:color w:val="000000" w:themeColor="text1"/>
-        </w:rPr>
-        <w:t>io</w:t>
-      </w:r>
-      <w:r>
-        <w:rPr>
-          <w:rFonts w:ascii="Times" w:eastAsia="Times New Roman" w:hAnsi="Times" w:cs="Arial"/>
-          <w:color w:val="000000" w:themeColor="text1"/>
-        </w:rPr>
-        <w:t xml:space="preserve"> per capita</w:t>
-      </w:r>
-      <w:r>
-        <w:rPr>
-          <w:rFonts w:ascii="Times" w:eastAsia="Times New Roman" w:hAnsi="Times" w:cs="Arial"/>
-          <w:color w:val="000000" w:themeColor="text1"/>
-        </w:rPr>
-        <w:t xml:space="preserve">.  And finally, the data was split into the periods </w:t>
+        <w:t xml:space="preserve">To calculate the linear regressions for average annualized opioid shipments per capita, the opioid drug shipment data was filtered for the buyer’s county, the transaction date, and the quantity of drug along with its conversion factor (opioids are sold in pills, but they are reported in grams and not all pills have the same strength, so the conversion factor is used to compare relative strength/appropriate dose).  Once the data was filtered, the units were converted to the appropriate “morphine milligram equivalent” units, and the quantities within a given county and year were </w:t>
+      </w:r>
+      <w:r>
+        <w:rPr>
+          <w:rFonts w:ascii="Times" w:eastAsia="Times New Roman" w:hAnsi="Times" w:cs="Arial"/>
+          <w:color w:val="000000" w:themeColor="text1"/>
+        </w:rPr>
+        <w:t>calculated</w:t>
+      </w:r>
+      <w:r>
+        <w:rPr>
+          <w:rFonts w:ascii="Times" w:eastAsia="Times New Roman" w:hAnsi="Times" w:cs="Arial"/>
+          <w:color w:val="000000" w:themeColor="text1"/>
+        </w:rPr>
+        <w:t xml:space="preserve">.  Then, the census population estimates were used to calculate the total opioids shipped per capita to each county for each year.  Next, the opioids shipped per capita were averaged over all the counties to provide a single average per capita estimate of opioids shipped per capita for the state for each year.  Finally, the data was split into the periods </w:t>
       </w:r>
       <w:r>
         <w:rPr>
@@ -1787,7 +1790,21 @@
           <w:rFonts w:ascii="Times" w:eastAsia="Times New Roman" w:hAnsi="Times" w:cs="Arial"/>
           <w:color w:val="000000" w:themeColor="text1"/>
         </w:rPr>
-        <w:t xml:space="preserve"> and after policy implementation, and linear regression trend lines, along with confidence intervals, were calculated for each.</w:t>
+        <w:t xml:space="preserve"> and after policy implementation, and linear regression trend lines</w:t>
+      </w:r>
+      <w:r>
+        <w:rPr>
+          <w:rFonts w:ascii="Times" w:eastAsia="Times New Roman" w:hAnsi="Times" w:cs="Arial"/>
+          <w:color w:val="000000" w:themeColor="text1"/>
+        </w:rPr>
+        <w:t xml:space="preserve"> and confidence intervals</w:t>
+      </w:r>
+      <w:r>
+        <w:rPr>
+          <w:rFonts w:ascii="Times" w:eastAsia="Times New Roman" w:hAnsi="Times" w:cs="Arial"/>
+          <w:color w:val="000000" w:themeColor="text1"/>
+        </w:rPr>
+        <w:t xml:space="preserve"> were calculated for each.</w:t>
       </w:r>
     </w:p>
     <w:p>
@@ -1795,7 +1812,7 @@
         <w:spacing w:line="360" w:lineRule="auto"/>
         <w:jc w:val="both"/>
         <w:rPr>
-          <w:rFonts w:ascii="Times" w:hAnsi="Times"/>
+          <w:rFonts w:ascii="Times" w:eastAsia="Times New Roman" w:hAnsi="Times" w:cs="Arial"/>
           <w:color w:val="000000" w:themeColor="text1"/>
         </w:rPr>
       </w:pPr>
@@ -1805,6 +1822,212 @@
         <w:spacing w:line="360" w:lineRule="auto"/>
         <w:jc w:val="both"/>
         <w:rPr>
+          <w:rFonts w:ascii="Times" w:eastAsia="Times New Roman" w:hAnsi="Times" w:cs="Arial"/>
+          <w:color w:val="000000" w:themeColor="text1"/>
+        </w:rPr>
+      </w:pPr>
+      <w:r>
+        <w:rPr>
+          <w:rFonts w:ascii="Times" w:eastAsia="Times New Roman" w:hAnsi="Times" w:cs="Arial"/>
+          <w:color w:val="000000" w:themeColor="text1"/>
+        </w:rPr>
+        <w:t xml:space="preserve">It is important to note that not all counties had records of any opioids shipped.  These counties that had no record of opioids shipped </w:t>
+      </w:r>
+      <w:proofErr w:type="gramStart"/>
+      <w:r>
+        <w:rPr>
+          <w:rFonts w:ascii="Times" w:eastAsia="Times New Roman" w:hAnsi="Times" w:cs="Arial"/>
+          <w:color w:val="000000" w:themeColor="text1"/>
+        </w:rPr>
+        <w:t>in a given year</w:t>
+      </w:r>
+      <w:proofErr w:type="gramEnd"/>
+      <w:r>
+        <w:rPr>
+          <w:rFonts w:ascii="Times" w:eastAsia="Times New Roman" w:hAnsi="Times" w:cs="Arial"/>
+          <w:color w:val="000000" w:themeColor="text1"/>
+        </w:rPr>
+        <w:t xml:space="preserve"> were considered to have zero opioids shipped per capita in that year.  These counties which had zero opioids shipped per capita </w:t>
+      </w:r>
+      <w:proofErr w:type="gramStart"/>
+      <w:r>
+        <w:rPr>
+          <w:rFonts w:ascii="Times" w:eastAsia="Times New Roman" w:hAnsi="Times" w:cs="Arial"/>
+          <w:color w:val="000000" w:themeColor="text1"/>
+        </w:rPr>
+        <w:t>in a given year</w:t>
+      </w:r>
+      <w:proofErr w:type="gramEnd"/>
+      <w:r>
+        <w:rPr>
+          <w:rFonts w:ascii="Times" w:eastAsia="Times New Roman" w:hAnsi="Times" w:cs="Arial"/>
+          <w:color w:val="000000" w:themeColor="text1"/>
+        </w:rPr>
+        <w:t xml:space="preserve"> were </w:t>
+      </w:r>
+      <w:r>
+        <w:rPr>
+          <w:rFonts w:ascii="Times" w:eastAsia="Times New Roman" w:hAnsi="Times" w:cs="Arial"/>
+          <w:color w:val="000000" w:themeColor="text1"/>
+        </w:rPr>
+        <w:t xml:space="preserve">then </w:t>
+      </w:r>
+      <w:r>
+        <w:rPr>
+          <w:rFonts w:ascii="Times" w:eastAsia="Times New Roman" w:hAnsi="Times" w:cs="Arial"/>
+          <w:color w:val="000000" w:themeColor="text1"/>
+        </w:rPr>
+        <w:t xml:space="preserve">included in the average calculation to ensure a reduction in bias.  This bias </w:t>
+      </w:r>
+      <w:r>
+        <w:rPr>
+          <w:rFonts w:ascii="Times" w:eastAsia="Times New Roman" w:hAnsi="Times" w:cs="Arial"/>
+          <w:color w:val="000000" w:themeColor="text1"/>
+        </w:rPr>
+        <w:t>would particularly impact the data if there were years on one side of the policy implementation which the county had zero shipments, but on the other side of the policy implementation, the county had non-zero shipments.  The average over the counties would be substantially less if the zeros were included than if they were excluded.  This would, therefore, overstate or understate the change in trend, depending on which side of the policy change the zero value shipments occurred.</w:t>
+      </w:r>
+    </w:p>
+    <w:p>
+      <w:pPr>
+        <w:spacing w:line="360" w:lineRule="auto"/>
+        <w:jc w:val="both"/>
+        <w:rPr>
+          <w:rFonts w:ascii="Times" w:eastAsia="Times New Roman" w:hAnsi="Times" w:cs="Arial"/>
+          <w:color w:val="000000" w:themeColor="text1"/>
+        </w:rPr>
+      </w:pPr>
+    </w:p>
+    <w:p>
+      <w:pPr>
+        <w:spacing w:line="360" w:lineRule="auto"/>
+        <w:jc w:val="both"/>
+        <w:rPr>
+          <w:rFonts w:ascii="Times" w:eastAsia="Times New Roman" w:hAnsi="Times" w:cs="Arial"/>
+          <w:color w:val="000000" w:themeColor="text1"/>
+        </w:rPr>
+      </w:pPr>
+      <w:r>
+        <w:rPr>
+          <w:rFonts w:ascii="Times" w:eastAsia="Times New Roman" w:hAnsi="Times" w:cs="Arial"/>
+          <w:color w:val="000000" w:themeColor="text1"/>
+        </w:rPr>
+        <w:t xml:space="preserve">Similarly, </w:t>
+      </w:r>
+      <w:r>
+        <w:rPr>
+          <w:rFonts w:ascii="Times" w:eastAsia="Times New Roman" w:hAnsi="Times" w:cs="Arial"/>
+          <w:color w:val="000000" w:themeColor="text1"/>
+        </w:rPr>
+        <w:t>the mortality data was filtered for drug-induced deaths to calculate the linear regressions for average annualized overdose deaths per capita</w:t>
+      </w:r>
+      <w:r>
+        <w:rPr>
+          <w:rFonts w:ascii="Times" w:eastAsia="Times New Roman" w:hAnsi="Times" w:cs="Arial"/>
+          <w:color w:val="000000" w:themeColor="text1"/>
+        </w:rPr>
+        <w:t>. The</w:t>
+      </w:r>
+      <w:r>
+        <w:rPr>
+          <w:rFonts w:ascii="Times" w:eastAsia="Times New Roman" w:hAnsi="Times" w:cs="Arial"/>
+          <w:color w:val="000000" w:themeColor="text1"/>
+        </w:rPr>
+        <w:t xml:space="preserve"> census data was used to calculate </w:t>
+      </w:r>
+      <w:r>
+        <w:rPr>
+          <w:rFonts w:ascii="Times" w:eastAsia="Times New Roman" w:hAnsi="Times" w:cs="Arial"/>
+          <w:color w:val="000000" w:themeColor="text1"/>
+        </w:rPr>
+        <w:t>each county's drug-induced deaths per capita</w:t>
+      </w:r>
+      <w:r>
+        <w:rPr>
+          <w:rFonts w:ascii="Times" w:eastAsia="Times New Roman" w:hAnsi="Times" w:cs="Arial"/>
+          <w:color w:val="000000" w:themeColor="text1"/>
+        </w:rPr>
+        <w:t xml:space="preserve">.  Then, the </w:t>
+      </w:r>
+      <w:r>
+        <w:rPr>
+          <w:rFonts w:ascii="Times" w:eastAsia="Times New Roman" w:hAnsi="Times" w:cs="Arial"/>
+          <w:color w:val="000000" w:themeColor="text1"/>
+        </w:rPr>
+        <w:t>drug-induced</w:t>
+      </w:r>
+      <w:r>
+        <w:rPr>
+          <w:rFonts w:ascii="Times" w:eastAsia="Times New Roman" w:hAnsi="Times" w:cs="Arial"/>
+          <w:color w:val="000000" w:themeColor="text1"/>
+        </w:rPr>
+        <w:t xml:space="preserve"> deaths were averaged over all the counties for </w:t>
+      </w:r>
+      <w:r>
+        <w:rPr>
+          <w:rFonts w:ascii="Times" w:eastAsia="Times New Roman" w:hAnsi="Times" w:cs="Arial"/>
+          <w:color w:val="000000" w:themeColor="text1"/>
+        </w:rPr>
+        <w:t>each year's average drug-induced death rat</w:t>
+      </w:r>
+      <w:r>
+        <w:rPr>
+          <w:rFonts w:ascii="Times" w:eastAsia="Times New Roman" w:hAnsi="Times" w:cs="Arial"/>
+          <w:color w:val="000000" w:themeColor="text1"/>
+        </w:rPr>
+        <w:t>io</w:t>
+      </w:r>
+      <w:r>
+        <w:rPr>
+          <w:rFonts w:ascii="Times" w:eastAsia="Times New Roman" w:hAnsi="Times" w:cs="Arial"/>
+          <w:color w:val="000000" w:themeColor="text1"/>
+        </w:rPr>
+        <w:t xml:space="preserve"> per capita</w:t>
+      </w:r>
+      <w:r>
+        <w:rPr>
+          <w:rFonts w:ascii="Times" w:eastAsia="Times New Roman" w:hAnsi="Times" w:cs="Arial"/>
+          <w:color w:val="000000" w:themeColor="text1"/>
+        </w:rPr>
+        <w:t xml:space="preserve">.  And finally, the data was </w:t>
+      </w:r>
+      <w:r>
+        <w:rPr>
+          <w:rFonts w:ascii="Times" w:eastAsia="Times New Roman" w:hAnsi="Times" w:cs="Arial"/>
+          <w:color w:val="000000" w:themeColor="text1"/>
+        </w:rPr>
+        <w:lastRenderedPageBreak/>
+        <w:t xml:space="preserve">split into the periods </w:t>
+      </w:r>
+      <w:r>
+        <w:rPr>
+          <w:rFonts w:ascii="Times" w:eastAsia="Times New Roman" w:hAnsi="Times" w:cs="Arial"/>
+          <w:color w:val="000000" w:themeColor="text1"/>
+        </w:rPr>
+        <w:t>before</w:t>
+      </w:r>
+      <w:r>
+        <w:rPr>
+          <w:rFonts w:ascii="Times" w:eastAsia="Times New Roman" w:hAnsi="Times" w:cs="Arial"/>
+          <w:color w:val="000000" w:themeColor="text1"/>
+        </w:rPr>
+        <w:t xml:space="preserve"> and after policy implementation, and linear regression trend lines, along with confidence intervals, were calculated for each.</w:t>
+      </w:r>
+    </w:p>
+    <w:p>
+      <w:pPr>
+        <w:spacing w:line="360" w:lineRule="auto"/>
+        <w:jc w:val="both"/>
+        <w:rPr>
+          <w:rFonts w:ascii="Times" w:hAnsi="Times"/>
+          <w:color w:val="000000" w:themeColor="text1"/>
+        </w:rPr>
+      </w:pPr>
+    </w:p>
+    <w:p>
+      <w:pPr>
+        <w:spacing w:line="360" w:lineRule="auto"/>
+        <w:jc w:val="both"/>
+        <w:rPr>
           <w:rFonts w:ascii="Times" w:hAnsi="Times"/>
           <w:b/>
           <w:bCs/>
@@ -1866,7 +2089,7 @@
           <w:color w:val="000000" w:themeColor="text1"/>
           <w:lang w:eastAsia="ko-KR"/>
         </w:rPr>
-        <w:t xml:space="preserve"> This is because population</w:t>
+        <w:t xml:space="preserve"> This </w:t>
       </w:r>
       <w:r>
         <w:rPr>
@@ -1874,6 +2097,22 @@
           <w:color w:val="000000" w:themeColor="text1"/>
           <w:lang w:eastAsia="ko-KR"/>
         </w:rPr>
+        <w:t xml:space="preserve">assumes similar </w:t>
+      </w:r>
+      <w:r>
+        <w:rPr>
+          <w:rFonts w:ascii="Times" w:eastAsia="Times New Roman" w:hAnsi="Times" w:cs="Arial"/>
+          <w:color w:val="000000" w:themeColor="text1"/>
+          <w:lang w:eastAsia="ko-KR"/>
+        </w:rPr>
+        <w:t>population</w:t>
+      </w:r>
+      <w:r>
+        <w:rPr>
+          <w:rFonts w:ascii="Times" w:eastAsia="Times New Roman" w:hAnsi="Times" w:cs="Arial"/>
+          <w:color w:val="000000" w:themeColor="text1"/>
+          <w:lang w:eastAsia="ko-KR"/>
+        </w:rPr>
         <w:t xml:space="preserve"> size</w:t>
       </w:r>
       <w:r>
@@ -1882,7 +2121,7 @@
           <w:color w:val="000000" w:themeColor="text1"/>
           <w:lang w:eastAsia="ko-KR"/>
         </w:rPr>
-        <w:t xml:space="preserve"> not only ensures </w:t>
+        <w:t>s</w:t>
       </w:r>
       <w:r>
         <w:rPr>
@@ -1890,6 +2129,22 @@
           <w:color w:val="000000" w:themeColor="text1"/>
           <w:lang w:eastAsia="ko-KR"/>
         </w:rPr>
+        <w:t xml:space="preserve"> </w:t>
+      </w:r>
+      <w:r>
+        <w:rPr>
+          <w:rFonts w:ascii="Times" w:eastAsia="Times New Roman" w:hAnsi="Times" w:cs="Arial"/>
+          <w:color w:val="000000" w:themeColor="text1"/>
+          <w:lang w:eastAsia="ko-KR"/>
+        </w:rPr>
+        <w:t xml:space="preserve">account for </w:t>
+      </w:r>
+      <w:r>
+        <w:rPr>
+          <w:rFonts w:ascii="Times" w:eastAsia="Times New Roman" w:hAnsi="Times" w:cs="Arial"/>
+          <w:color w:val="000000" w:themeColor="text1"/>
+          <w:lang w:eastAsia="ko-KR"/>
+        </w:rPr>
         <w:t>similar</w:t>
       </w:r>
       <w:r>
@@ -1898,7 +2153,7 @@
           <w:color w:val="000000" w:themeColor="text1"/>
           <w:lang w:eastAsia="ko-KR"/>
         </w:rPr>
-        <w:t xml:space="preserve"> social structure </w:t>
+        <w:t xml:space="preserve"> social structure</w:t>
       </w:r>
       <w:r>
         <w:rPr>
@@ -1906,7 +2161,7 @@
           <w:color w:val="000000" w:themeColor="text1"/>
           <w:lang w:eastAsia="ko-KR"/>
         </w:rPr>
-        <w:t>factors</w:t>
+        <w:t xml:space="preserve">s and </w:t>
       </w:r>
       <w:r>
         <w:rPr>
@@ -1914,7 +2169,7 @@
           <w:color w:val="000000" w:themeColor="text1"/>
           <w:lang w:eastAsia="ko-KR"/>
         </w:rPr>
-        <w:t xml:space="preserve"> of different jurisdictions but also increases </w:t>
+        <w:t xml:space="preserve">increases </w:t>
       </w:r>
       <w:r>
         <w:rPr>
@@ -1930,7 +2185,7 @@
           <w:color w:val="000000" w:themeColor="text1"/>
           <w:lang w:eastAsia="ko-KR"/>
         </w:rPr>
-        <w:t xml:space="preserve"> likelihood that those jurisdictions may have similar demographical trends. In addition, </w:t>
+        <w:t xml:space="preserve"> likelihood that those jurisdictions have similar demographic</w:t>
       </w:r>
       <w:r>
         <w:rPr>
@@ -1938,6 +2193,38 @@
           <w:color w:val="000000" w:themeColor="text1"/>
           <w:lang w:eastAsia="ko-KR"/>
         </w:rPr>
+        <w:t>s and</w:t>
+      </w:r>
+      <w:r>
+        <w:rPr>
+          <w:rFonts w:ascii="Times" w:eastAsia="Times New Roman" w:hAnsi="Times" w:cs="Arial"/>
+          <w:color w:val="000000" w:themeColor="text1"/>
+          <w:lang w:eastAsia="ko-KR"/>
+        </w:rPr>
+        <w:t xml:space="preserve"> trends. </w:t>
+      </w:r>
+      <w:r>
+        <w:rPr>
+          <w:rFonts w:ascii="Times" w:eastAsia="Times New Roman" w:hAnsi="Times" w:cs="Arial"/>
+          <w:color w:val="000000" w:themeColor="text1"/>
+          <w:lang w:eastAsia="ko-KR"/>
+        </w:rPr>
+        <w:t>Additionally</w:t>
+      </w:r>
+      <w:r>
+        <w:rPr>
+          <w:rFonts w:ascii="Times" w:eastAsia="Times New Roman" w:hAnsi="Times" w:cs="Arial"/>
+          <w:color w:val="000000" w:themeColor="text1"/>
+          <w:lang w:eastAsia="ko-KR"/>
+        </w:rPr>
+        <w:t xml:space="preserve">, </w:t>
+      </w:r>
+      <w:r>
+        <w:rPr>
+          <w:rFonts w:ascii="Times" w:eastAsia="Times New Roman" w:hAnsi="Times" w:cs="Arial"/>
+          <w:color w:val="000000" w:themeColor="text1"/>
+          <w:lang w:eastAsia="ko-KR"/>
+        </w:rPr>
         <w:t>an equivalent</w:t>
       </w:r>
       <w:r>
@@ -1954,7 +2241,7 @@
           <w:color w:val="000000" w:themeColor="text1"/>
           <w:lang w:eastAsia="ko-KR"/>
         </w:rPr>
-        <w:t xml:space="preserve">opioid dispensing rate </w:t>
+        <w:t>opioid dispensing rate</w:t>
       </w:r>
       <w:r>
         <w:rPr>
@@ -1962,7 +2249,7 @@
           <w:color w:val="000000" w:themeColor="text1"/>
           <w:lang w:eastAsia="ko-KR"/>
         </w:rPr>
-        <w:t>in</w:t>
+        <w:t>s</w:t>
       </w:r>
       <w:r>
         <w:rPr>
@@ -1970,7 +2257,7 @@
           <w:color w:val="000000" w:themeColor="text1"/>
           <w:lang w:eastAsia="ko-KR"/>
         </w:rPr>
-        <w:t xml:space="preserve"> several different regions also makes it more likely that these areas may have had their similarity in a range of phenomena related </w:t>
+        <w:t xml:space="preserve"> </w:t>
       </w:r>
       <w:r>
         <w:rPr>
@@ -1978,7 +2265,7 @@
           <w:color w:val="000000" w:themeColor="text1"/>
           <w:lang w:eastAsia="ko-KR"/>
         </w:rPr>
-        <w:t>to</w:t>
+        <w:t xml:space="preserve">assumes </w:t>
       </w:r>
       <w:r>
         <w:rPr>
@@ -1986,7 +2273,7 @@
           <w:color w:val="000000" w:themeColor="text1"/>
           <w:lang w:eastAsia="ko-KR"/>
         </w:rPr>
-        <w:t xml:space="preserve"> opioids before the </w:t>
+        <w:t xml:space="preserve">similarity </w:t>
       </w:r>
       <w:r>
         <w:rPr>
@@ -1994,8 +2281,7 @@
           <w:color w:val="000000" w:themeColor="text1"/>
           <w:lang w:eastAsia="ko-KR"/>
         </w:rPr>
-        <w:lastRenderedPageBreak/>
-        <w:t xml:space="preserve">time of policy intervention. </w:t>
+        <w:t xml:space="preserve">with respect to </w:t>
       </w:r>
       <w:r>
         <w:rPr>
@@ -2003,7 +2289,7 @@
           <w:color w:val="000000" w:themeColor="text1"/>
           <w:lang w:eastAsia="ko-KR"/>
         </w:rPr>
-        <w:t xml:space="preserve">For this decision, population size was provided by World Population Review [3], and the opioid dispensing rate was provided by </w:t>
+        <w:t>opioid</w:t>
       </w:r>
       <w:r>
         <w:rPr>
@@ -2011,6 +2297,94 @@
           <w:color w:val="000000" w:themeColor="text1"/>
           <w:lang w:eastAsia="ko-KR"/>
         </w:rPr>
+        <w:t xml:space="preserve"> use</w:t>
+      </w:r>
+      <w:r>
+        <w:rPr>
+          <w:rFonts w:ascii="Times" w:eastAsia="Times New Roman" w:hAnsi="Times" w:cs="Arial"/>
+          <w:color w:val="000000" w:themeColor="text1"/>
+          <w:lang w:eastAsia="ko-KR"/>
+        </w:rPr>
+        <w:t xml:space="preserve"> </w:t>
+      </w:r>
+      <w:r>
+        <w:rPr>
+          <w:rFonts w:ascii="Times" w:eastAsia="Times New Roman" w:hAnsi="Times" w:cs="Arial"/>
+          <w:color w:val="000000" w:themeColor="text1"/>
+          <w:lang w:eastAsia="ko-KR"/>
+        </w:rPr>
+        <w:t xml:space="preserve">prior to </w:t>
+      </w:r>
+      <w:r>
+        <w:rPr>
+          <w:rFonts w:ascii="Times" w:eastAsia="Times New Roman" w:hAnsi="Times" w:cs="Arial"/>
+          <w:color w:val="000000" w:themeColor="text1"/>
+          <w:lang w:eastAsia="ko-KR"/>
+        </w:rPr>
+        <w:t xml:space="preserve">policy intervention. </w:t>
+      </w:r>
+      <w:r>
+        <w:rPr>
+          <w:rFonts w:ascii="Times" w:eastAsia="Times New Roman" w:hAnsi="Times" w:cs="Arial"/>
+          <w:color w:val="000000" w:themeColor="text1"/>
+          <w:lang w:eastAsia="ko-KR"/>
+        </w:rPr>
+        <w:t>P</w:t>
+      </w:r>
+      <w:r>
+        <w:rPr>
+          <w:rFonts w:ascii="Times" w:eastAsia="Times New Roman" w:hAnsi="Times" w:cs="Arial"/>
+          <w:color w:val="000000" w:themeColor="text1"/>
+          <w:lang w:eastAsia="ko-KR"/>
+        </w:rPr>
+        <w:t xml:space="preserve">opulation size was </w:t>
+      </w:r>
+      <w:r>
+        <w:rPr>
+          <w:rFonts w:ascii="Times" w:eastAsia="Times New Roman" w:hAnsi="Times" w:cs="Arial"/>
+          <w:color w:val="000000" w:themeColor="text1"/>
+          <w:lang w:eastAsia="ko-KR"/>
+        </w:rPr>
+        <w:t xml:space="preserve">analyzed from </w:t>
+      </w:r>
+      <w:r>
+        <w:rPr>
+          <w:rFonts w:ascii="Times" w:eastAsia="Times New Roman" w:hAnsi="Times" w:cs="Arial"/>
+          <w:color w:val="000000" w:themeColor="text1"/>
+          <w:lang w:eastAsia="ko-KR"/>
+        </w:rPr>
+        <w:t>World Population Review [</w:t>
+      </w:r>
+      <w:r>
+        <w:rPr>
+          <w:rFonts w:ascii="Times" w:eastAsia="Times New Roman" w:hAnsi="Times" w:cs="Arial"/>
+          <w:color w:val="000000" w:themeColor="text1"/>
+          <w:lang w:eastAsia="ko-KR"/>
+        </w:rPr>
+        <w:t>5</w:t>
+      </w:r>
+      <w:r>
+        <w:rPr>
+          <w:rFonts w:ascii="Times" w:eastAsia="Times New Roman" w:hAnsi="Times" w:cs="Arial"/>
+          <w:color w:val="000000" w:themeColor="text1"/>
+          <w:lang w:eastAsia="ko-KR"/>
+        </w:rPr>
+        <w:t xml:space="preserve">], and the opioid dispensing rate was </w:t>
+      </w:r>
+      <w:r>
+        <w:rPr>
+          <w:rFonts w:ascii="Times" w:eastAsia="Times New Roman" w:hAnsi="Times" w:cs="Arial"/>
+          <w:color w:val="000000" w:themeColor="text1"/>
+          <w:lang w:eastAsia="ko-KR"/>
+        </w:rPr>
+        <w:t xml:space="preserve">analyzed from </w:t>
+      </w:r>
+      <w:r>
+        <w:rPr>
+          <w:rFonts w:ascii="Times" w:eastAsia="Times New Roman" w:hAnsi="Times" w:cs="Arial"/>
+          <w:color w:val="000000" w:themeColor="text1"/>
+          <w:lang w:eastAsia="ko-KR"/>
+        </w:rPr>
         <w:t xml:space="preserve">the </w:t>
       </w:r>
       <w:r>
@@ -2019,7 +2393,7 @@
           <w:color w:val="000000" w:themeColor="text1"/>
           <w:lang w:eastAsia="ko-KR"/>
         </w:rPr>
-        <w:t xml:space="preserve">Centers for Disease Control and Prevention [4]. As shown in Table 1, the states </w:t>
+        <w:t>Centers for Disease Control and Prevention [</w:t>
       </w:r>
       <w:r>
         <w:rPr>
@@ -2027,6 +2401,54 @@
           <w:color w:val="000000" w:themeColor="text1"/>
           <w:lang w:eastAsia="ko-KR"/>
         </w:rPr>
+        <w:t>6</w:t>
+      </w:r>
+      <w:r>
+        <w:rPr>
+          <w:rFonts w:ascii="Times" w:eastAsia="Times New Roman" w:hAnsi="Times" w:cs="Arial"/>
+          <w:color w:val="000000" w:themeColor="text1"/>
+          <w:lang w:eastAsia="ko-KR"/>
+        </w:rPr>
+        <w:t xml:space="preserve">]. </w:t>
+      </w:r>
+      <w:r>
+        <w:rPr>
+          <w:rFonts w:ascii="Times" w:eastAsia="Times New Roman" w:hAnsi="Times" w:cs="Arial"/>
+          <w:color w:val="000000" w:themeColor="text1"/>
+          <w:lang w:eastAsia="ko-KR"/>
+        </w:rPr>
+        <w:t xml:space="preserve"> </w:t>
+      </w:r>
+      <w:r>
+        <w:rPr>
+          <w:rFonts w:ascii="Times" w:eastAsia="Times New Roman" w:hAnsi="Times" w:cs="Arial"/>
+          <w:color w:val="000000" w:themeColor="text1"/>
+          <w:lang w:eastAsia="ko-KR"/>
+        </w:rPr>
+        <w:t>Table 1</w:t>
+      </w:r>
+      <w:r>
+        <w:rPr>
+          <w:rFonts w:ascii="Times" w:eastAsia="Times New Roman" w:hAnsi="Times" w:cs="Arial"/>
+          <w:color w:val="000000" w:themeColor="text1"/>
+          <w:lang w:eastAsia="ko-KR"/>
+        </w:rPr>
+        <w:t xml:space="preserve"> shows</w:t>
+      </w:r>
+      <w:r>
+        <w:rPr>
+          <w:rFonts w:ascii="Times" w:eastAsia="Times New Roman" w:hAnsi="Times" w:cs="Arial"/>
+          <w:color w:val="000000" w:themeColor="text1"/>
+          <w:lang w:eastAsia="ko-KR"/>
+        </w:rPr>
+        <w:t xml:space="preserve"> the states </w:t>
+      </w:r>
+      <w:r>
+        <w:rPr>
+          <w:rFonts w:ascii="Times" w:eastAsia="Times New Roman" w:hAnsi="Times" w:cs="Arial"/>
+          <w:color w:val="000000" w:themeColor="text1"/>
+          <w:lang w:eastAsia="ko-KR"/>
+        </w:rPr>
         <w:t>with</w:t>
       </w:r>
       <w:r>
@@ -2035,7 +2457,7 @@
           <w:color w:val="000000" w:themeColor="text1"/>
           <w:lang w:eastAsia="ko-KR"/>
         </w:rPr>
-        <w:t xml:space="preserve"> the most “similarity” with each treated state in question </w:t>
+        <w:t xml:space="preserve"> the most “similarity” with </w:t>
       </w:r>
       <w:r>
         <w:rPr>
@@ -2043,7 +2465,7 @@
           <w:color w:val="000000" w:themeColor="text1"/>
           <w:lang w:eastAsia="ko-KR"/>
         </w:rPr>
-        <w:t>were</w:t>
+        <w:t>their</w:t>
       </w:r>
       <w:r>
         <w:rPr>
@@ -2051,7 +2473,7 @@
           <w:color w:val="000000" w:themeColor="text1"/>
           <w:lang w:eastAsia="ko-KR"/>
         </w:rPr>
-        <w:t xml:space="preserve"> sorted with a sum of the difference in these two metrics. Based on this result, Florida’s comparison states will be </w:t>
+        <w:t xml:space="preserve"> treated state</w:t>
       </w:r>
       <w:r>
         <w:rPr>
@@ -2059,6 +2481,62 @@
           <w:color w:val="000000" w:themeColor="text1"/>
           <w:lang w:eastAsia="ko-KR"/>
         </w:rPr>
+        <w:t>.</w:t>
+      </w:r>
+      <w:r>
+        <w:rPr>
+          <w:rFonts w:ascii="Times" w:eastAsia="Times New Roman" w:hAnsi="Times" w:cs="Arial"/>
+          <w:color w:val="000000" w:themeColor="text1"/>
+          <w:lang w:eastAsia="ko-KR"/>
+        </w:rPr>
+        <w:t xml:space="preserve"> </w:t>
+      </w:r>
+      <w:r>
+        <w:rPr>
+          <w:rFonts w:ascii="Times" w:eastAsia="Times New Roman" w:hAnsi="Times" w:cs="Arial"/>
+          <w:color w:val="000000" w:themeColor="text1"/>
+          <w:lang w:eastAsia="ko-KR"/>
+        </w:rPr>
+        <w:t xml:space="preserve"> The metric used to select the control states was a sum of the difference in </w:t>
+      </w:r>
+      <w:r>
+        <w:rPr>
+          <w:rFonts w:ascii="Times" w:eastAsia="Times New Roman" w:hAnsi="Times" w:cs="Arial"/>
+          <w:color w:val="000000" w:themeColor="text1"/>
+          <w:lang w:eastAsia="ko-KR"/>
+        </w:rPr>
+        <w:t xml:space="preserve">these two metrics. Based on this </w:t>
+      </w:r>
+      <w:r>
+        <w:rPr>
+          <w:rFonts w:ascii="Times" w:eastAsia="Times New Roman" w:hAnsi="Times" w:cs="Arial"/>
+          <w:color w:val="000000" w:themeColor="text1"/>
+          <w:lang w:eastAsia="ko-KR"/>
+        </w:rPr>
+        <w:t>analysis</w:t>
+      </w:r>
+      <w:r>
+        <w:rPr>
+          <w:rFonts w:ascii="Times" w:eastAsia="Times New Roman" w:hAnsi="Times" w:cs="Arial"/>
+          <w:color w:val="000000" w:themeColor="text1"/>
+          <w:lang w:eastAsia="ko-KR"/>
+        </w:rPr>
+        <w:t xml:space="preserve">, Florida’s comparison states </w:t>
+      </w:r>
+      <w:r>
+        <w:rPr>
+          <w:rFonts w:ascii="Times" w:eastAsia="Times New Roman" w:hAnsi="Times" w:cs="Arial"/>
+          <w:color w:val="000000" w:themeColor="text1"/>
+          <w:lang w:eastAsia="ko-KR"/>
+        </w:rPr>
+        <w:t xml:space="preserve">were </w:t>
+      </w:r>
+      <w:r>
+        <w:rPr>
+          <w:rFonts w:ascii="Times" w:eastAsia="Times New Roman" w:hAnsi="Times" w:cs="Arial"/>
+          <w:color w:val="000000" w:themeColor="text1"/>
+          <w:lang w:eastAsia="ko-KR"/>
+        </w:rPr>
         <w:t>Michigan, North Carolina, and Ohio</w:t>
       </w:r>
       <w:r>
@@ -2067,7 +2545,7 @@
           <w:color w:val="000000" w:themeColor="text1"/>
           <w:lang w:eastAsia="ko-KR"/>
         </w:rPr>
-        <w:t xml:space="preserve">. Texas will have </w:t>
+        <w:t xml:space="preserve">. </w:t>
       </w:r>
       <w:r>
         <w:rPr>
@@ -2075,6 +2553,46 @@
           <w:color w:val="000000" w:themeColor="text1"/>
           <w:lang w:eastAsia="ko-KR"/>
         </w:rPr>
+        <w:t xml:space="preserve"> </w:t>
+      </w:r>
+      <w:r>
+        <w:rPr>
+          <w:rFonts w:ascii="Times" w:eastAsia="Times New Roman" w:hAnsi="Times" w:cs="Arial"/>
+          <w:color w:val="000000" w:themeColor="text1"/>
+          <w:lang w:eastAsia="ko-KR"/>
+        </w:rPr>
+        <w:t>Texas</w:t>
+      </w:r>
+      <w:r>
+        <w:rPr>
+          <w:rFonts w:ascii="Times" w:eastAsia="Times New Roman" w:hAnsi="Times" w:cs="Arial"/>
+          <w:color w:val="000000" w:themeColor="text1"/>
+          <w:lang w:eastAsia="ko-KR"/>
+        </w:rPr>
+        <w:t>’s analysis</w:t>
+      </w:r>
+      <w:r>
+        <w:rPr>
+          <w:rFonts w:ascii="Times" w:eastAsia="Times New Roman" w:hAnsi="Times" w:cs="Arial"/>
+          <w:color w:val="000000" w:themeColor="text1"/>
+          <w:lang w:eastAsia="ko-KR"/>
+        </w:rPr>
+        <w:t xml:space="preserve"> </w:t>
+      </w:r>
+      <w:r>
+        <w:rPr>
+          <w:rFonts w:ascii="Times" w:eastAsia="Times New Roman" w:hAnsi="Times" w:cs="Arial"/>
+          <w:color w:val="000000" w:themeColor="text1"/>
+          <w:lang w:eastAsia="ko-KR"/>
+        </w:rPr>
+        <w:t xml:space="preserve">used </w:t>
+      </w:r>
+      <w:r>
+        <w:rPr>
+          <w:rFonts w:ascii="Times" w:eastAsia="Times New Roman" w:hAnsi="Times" w:cs="Arial"/>
+          <w:color w:val="000000" w:themeColor="text1"/>
+          <w:lang w:eastAsia="ko-KR"/>
+        </w:rPr>
         <w:t xml:space="preserve">Pennsylvania, Virginia, and Massachusetts </w:t>
       </w:r>
       <w:r>
@@ -2083,7 +2601,7 @@
           <w:color w:val="000000" w:themeColor="text1"/>
           <w:lang w:eastAsia="ko-KR"/>
         </w:rPr>
-        <w:t xml:space="preserve">as its control states, and Washington will be compared with </w:t>
+        <w:t>as its control states, and Washington</w:t>
       </w:r>
       <w:r>
         <w:rPr>
@@ -2091,6 +2609,46 @@
           <w:color w:val="000000" w:themeColor="text1"/>
           <w:lang w:eastAsia="ko-KR"/>
         </w:rPr>
+        <w:t>’s</w:t>
+      </w:r>
+      <w:r>
+        <w:rPr>
+          <w:rFonts w:ascii="Times" w:eastAsia="Times New Roman" w:hAnsi="Times" w:cs="Arial"/>
+          <w:color w:val="000000" w:themeColor="text1"/>
+          <w:lang w:eastAsia="ko-KR"/>
+        </w:rPr>
+        <w:t xml:space="preserve"> </w:t>
+      </w:r>
+      <w:r>
+        <w:rPr>
+          <w:rFonts w:ascii="Times" w:eastAsia="Times New Roman" w:hAnsi="Times" w:cs="Arial"/>
+          <w:color w:val="000000" w:themeColor="text1"/>
+          <w:lang w:eastAsia="ko-KR"/>
+        </w:rPr>
+        <w:t xml:space="preserve">analysis was </w:t>
+      </w:r>
+      <w:r>
+        <w:rPr>
+          <w:rFonts w:ascii="Times" w:eastAsia="Times New Roman" w:hAnsi="Times" w:cs="Arial"/>
+          <w:color w:val="000000" w:themeColor="text1"/>
+          <w:lang w:eastAsia="ko-KR"/>
+        </w:rPr>
+        <w:t xml:space="preserve">compared </w:t>
+      </w:r>
+      <w:r>
+        <w:rPr>
+          <w:rFonts w:ascii="Times" w:eastAsia="Times New Roman" w:hAnsi="Times" w:cs="Arial"/>
+          <w:color w:val="000000" w:themeColor="text1"/>
+          <w:lang w:eastAsia="ko-KR"/>
+        </w:rPr>
+        <w:t xml:space="preserve">against </w:t>
+      </w:r>
+      <w:r>
+        <w:rPr>
+          <w:rFonts w:ascii="Times" w:eastAsia="Times New Roman" w:hAnsi="Times" w:cs="Arial"/>
+          <w:color w:val="000000" w:themeColor="text1"/>
+          <w:lang w:eastAsia="ko-KR"/>
+        </w:rPr>
         <w:t>Missouri, Georgia, and Arizona</w:t>
       </w:r>
       <w:r>
@@ -2099,7 +2657,7 @@
           <w:color w:val="000000" w:themeColor="text1"/>
           <w:lang w:eastAsia="ko-KR"/>
         </w:rPr>
-        <w:t xml:space="preserve"> throughout the analysis.</w:t>
+        <w:t>.</w:t>
       </w:r>
     </w:p>
     <w:p>
@@ -6026,8 +6584,6 @@
           <w:szCs w:val="32"/>
         </w:rPr>
       </w:pPr>
-      <w:bookmarkStart w:id="0" w:name="_GoBack"/>
-      <w:bookmarkEnd w:id="0"/>
       <w:r>
         <w:rPr>
           <w:rFonts w:ascii="Times" w:hAnsi="Times"/>
@@ -6237,14 +6793,7 @@
         <w:rPr>
           <w:rFonts w:ascii="Times" w:hAnsi="Times"/>
         </w:rPr>
-        <w:t xml:space="preserve"> the highest </w:t>
-      </w:r>
-      <w:r>
-        <w:rPr>
-          <w:rFonts w:ascii="Times" w:hAnsi="Times"/>
-        </w:rPr>
-        <w:lastRenderedPageBreak/>
-        <w:t>mean number of deaths</w:t>
+        <w:t xml:space="preserve"> the highest mean number of deaths</w:t>
       </w:r>
       <w:r>
         <w:rPr>
@@ -6661,6 +7210,7 @@
         <w:rPr>
           <w:rFonts w:ascii="Times" w:hAnsi="Times"/>
         </w:rPr>
+        <w:lastRenderedPageBreak/>
         <w:t xml:space="preserve">There are 67 counties in Florida with a mean opioid per capita of 495.12 and a standard deviation of 313.9. For Washington state, there </w:t>
       </w:r>
       <w:r>
@@ -6673,7 +7223,7 @@
         <w:rPr>
           <w:rFonts w:ascii="Times" w:hAnsi="Times"/>
         </w:rPr>
-        <w:t xml:space="preserve">about 39 counties with a mean </w:t>
+        <w:t xml:space="preserve">39 counties with a mean </w:t>
       </w:r>
       <w:r>
         <w:rPr>
@@ -6697,7 +7247,13 @@
         <w:rPr>
           <w:rFonts w:ascii="Times" w:hAnsi="Times"/>
         </w:rPr>
-        <w:t>before and after the policy was enacted compared to Florida</w:t>
+        <w:t>before and after the policy was enacte</w:t>
+      </w:r>
+      <w:r>
+        <w:rPr>
+          <w:rFonts w:ascii="Times" w:hAnsi="Times"/>
+        </w:rPr>
+        <w:t>d</w:t>
       </w:r>
       <w:r>
         <w:rPr>
@@ -6735,51 +7291,6 @@
         </w:rPr>
         <w:t xml:space="preserve"> below.</w:t>
       </w:r>
-    </w:p>
-    <w:p>
-      <w:pPr>
-        <w:spacing w:line="360" w:lineRule="auto"/>
-        <w:jc w:val="both"/>
-        <w:rPr>
-          <w:rFonts w:ascii="Times" w:hAnsi="Times"/>
-        </w:rPr>
-      </w:pPr>
-    </w:p>
-    <w:p>
-      <w:pPr>
-        <w:spacing w:line="360" w:lineRule="auto"/>
-        <w:jc w:val="both"/>
-        <w:rPr>
-          <w:rFonts w:ascii="Times" w:hAnsi="Times"/>
-        </w:rPr>
-      </w:pPr>
-    </w:p>
-    <w:p>
-      <w:pPr>
-        <w:spacing w:line="360" w:lineRule="auto"/>
-        <w:jc w:val="both"/>
-        <w:rPr>
-          <w:rFonts w:ascii="Times" w:hAnsi="Times"/>
-        </w:rPr>
-      </w:pPr>
-    </w:p>
-    <w:p>
-      <w:pPr>
-        <w:spacing w:line="360" w:lineRule="auto"/>
-        <w:jc w:val="both"/>
-        <w:rPr>
-          <w:rFonts w:ascii="Times" w:hAnsi="Times"/>
-        </w:rPr>
-      </w:pPr>
-    </w:p>
-    <w:p>
-      <w:pPr>
-        <w:spacing w:line="360" w:lineRule="auto"/>
-        <w:jc w:val="both"/>
-        <w:rPr>
-          <w:rFonts w:ascii="Times" w:hAnsi="Times"/>
-        </w:rPr>
-      </w:pPr>
     </w:p>
     <w:p>
       <w:pPr>
@@ -6810,7 +7321,6 @@
           <w:sz w:val="22"/>
           <w:szCs w:val="22"/>
         </w:rPr>
-        <w:lastRenderedPageBreak/>
         <w:t xml:space="preserve">Fig 2a: Opioid shipment per capita for Washington </w:t>
       </w:r>
       <w:r>
@@ -8154,7 +8664,14 @@
         <w:rPr>
           <w:rFonts w:ascii="Times" w:hAnsi="Times"/>
         </w:rPr>
-        <w:t xml:space="preserve">Looking at the table above, it appears as though the mean opioid shipment per capita increased slightly after the policy was implemented. It is possible this can be attributed to the opioid shipments peaking at the beginning of 2010 when news of the policy was announced. However, looking at the graph of </w:t>
+        <w:t xml:space="preserve">Looking at the table above, it appears as though the mean opioid shipment per capita increased slightly after the policy was implemented. It is possible this can be attributed to the opioid shipments peaking at the beginning of 2010 when news of the policy was announced. However, </w:t>
+      </w:r>
+      <w:r>
+        <w:rPr>
+          <w:rFonts w:ascii="Times" w:hAnsi="Times"/>
+        </w:rPr>
+        <w:lastRenderedPageBreak/>
+        <w:t xml:space="preserve">looking at the graph of </w:t>
       </w:r>
       <w:r>
         <w:rPr>
@@ -8226,43 +8743,16 @@
         <w:jc w:val="both"/>
         <w:rPr>
           <w:rFonts w:ascii="Times" w:hAnsi="Times"/>
+        </w:rPr>
+      </w:pPr>
+      <w:r>
+        <w:rPr>
+          <w:rFonts w:ascii="Times" w:hAnsi="Times"/>
           <w:b/>
           <w:bCs/>
           <w:sz w:val="32"/>
           <w:szCs w:val="32"/>
         </w:rPr>
-      </w:pPr>
-    </w:p>
-    <w:p>
-      <w:pPr>
-        <w:spacing w:line="360" w:lineRule="auto"/>
-        <w:jc w:val="both"/>
-        <w:rPr>
-          <w:rFonts w:ascii="Times" w:hAnsi="Times"/>
-          <w:b/>
-          <w:bCs/>
-          <w:sz w:val="32"/>
-          <w:szCs w:val="32"/>
-        </w:rPr>
-      </w:pPr>
-    </w:p>
-    <w:p>
-      <w:pPr>
-        <w:spacing w:line="360" w:lineRule="auto"/>
-        <w:jc w:val="both"/>
-        <w:rPr>
-          <w:rFonts w:ascii="Times" w:hAnsi="Times"/>
-        </w:rPr>
-      </w:pPr>
-      <w:r>
-        <w:rPr>
-          <w:rFonts w:ascii="Times" w:hAnsi="Times"/>
-          <w:b/>
-          <w:bCs/>
-          <w:sz w:val="32"/>
-          <w:szCs w:val="32"/>
-        </w:rPr>
-        <w:lastRenderedPageBreak/>
         <w:t>Rate of Opioid Shipment</w:t>
       </w:r>
       <w:r>
@@ -8327,7 +8817,21 @@
           <w:rFonts w:ascii="Times" w:eastAsia="Times New Roman" w:hAnsi="Times" w:cs="Arial"/>
           <w:color w:val="000000" w:themeColor="text1"/>
         </w:rPr>
-        <w:t xml:space="preserve"> and overdose deaths is lower in the states where regulations were implemented when compared against the same jurisdiction </w:t>
+        <w:t xml:space="preserve"> and overdose deaths is lower in the states where regulations were implemented</w:t>
+      </w:r>
+      <w:r>
+        <w:rPr>
+          <w:rFonts w:ascii="Times" w:eastAsia="Times New Roman" w:hAnsi="Times" w:cs="Arial"/>
+          <w:color w:val="000000" w:themeColor="text1"/>
+        </w:rPr>
+        <w:t>,</w:t>
+      </w:r>
+      <w:r>
+        <w:rPr>
+          <w:rFonts w:ascii="Times" w:eastAsia="Times New Roman" w:hAnsi="Times" w:cs="Arial"/>
+          <w:color w:val="000000" w:themeColor="text1"/>
+        </w:rPr>
+        <w:t xml:space="preserve"> when compared against the same jurisdiction </w:t>
       </w:r>
       <w:r>
         <w:rPr>
@@ -8341,7 +8845,21 @@
           <w:rFonts w:ascii="Times" w:eastAsia="Times New Roman" w:hAnsi="Times" w:cs="Arial"/>
           <w:color w:val="000000" w:themeColor="text1"/>
         </w:rPr>
-        <w:t xml:space="preserve"> implementation and against jurisdictions where no new policies were implemented. To </w:t>
+        <w:t xml:space="preserve"> implementation</w:t>
+      </w:r>
+      <w:r>
+        <w:rPr>
+          <w:rFonts w:ascii="Times" w:eastAsia="Times New Roman" w:hAnsi="Times" w:cs="Arial"/>
+          <w:color w:val="000000" w:themeColor="text1"/>
+        </w:rPr>
+        <w:t>,</w:t>
+      </w:r>
+      <w:r>
+        <w:rPr>
+          <w:rFonts w:ascii="Times" w:eastAsia="Times New Roman" w:hAnsi="Times" w:cs="Arial"/>
+          <w:color w:val="000000" w:themeColor="text1"/>
+        </w:rPr>
+        <w:t xml:space="preserve"> and against jurisdictions where no new policies were implemented. To </w:t>
       </w:r>
       <w:r>
         <w:rPr>
@@ -8355,7 +8873,21 @@
           <w:rFonts w:ascii="Times" w:eastAsia="Times New Roman" w:hAnsi="Times" w:cs="Arial"/>
           <w:color w:val="000000" w:themeColor="text1"/>
         </w:rPr>
-        <w:t xml:space="preserve"> the validity of the hypothesis, it is expected that </w:t>
+        <w:t xml:space="preserve"> the validity of th</w:t>
+      </w:r>
+      <w:r>
+        <w:rPr>
+          <w:rFonts w:ascii="Times" w:eastAsia="Times New Roman" w:hAnsi="Times" w:cs="Arial"/>
+          <w:color w:val="000000" w:themeColor="text1"/>
+        </w:rPr>
+        <w:t>is</w:t>
+      </w:r>
+      <w:r>
+        <w:rPr>
+          <w:rFonts w:ascii="Times" w:eastAsia="Times New Roman" w:hAnsi="Times" w:cs="Arial"/>
+          <w:color w:val="000000" w:themeColor="text1"/>
+        </w:rPr>
+        <w:t xml:space="preserve"> hypothesis, it is expected that </w:t>
       </w:r>
       <w:r>
         <w:rPr>
@@ -8390,6 +8922,13 @@
           <w:rFonts w:ascii="Times" w:eastAsia="Times New Roman" w:hAnsi="Times" w:cs="Arial"/>
           <w:color w:val="000000" w:themeColor="text1"/>
         </w:rPr>
+        <w:t>,</w:t>
+      </w:r>
+      <w:r>
+        <w:rPr>
+          <w:rFonts w:ascii="Times" w:eastAsia="Times New Roman" w:hAnsi="Times" w:cs="Arial"/>
+          <w:color w:val="000000" w:themeColor="text1"/>
+        </w:rPr>
         <w:t xml:space="preserve"> and that the trend should be </w:t>
       </w:r>
       <w:r>
@@ -8404,21 +8943,93 @@
           <w:rFonts w:ascii="Times" w:eastAsia="Times New Roman" w:hAnsi="Times" w:cs="Arial"/>
           <w:color w:val="000000" w:themeColor="text1"/>
         </w:rPr>
-        <w:t xml:space="preserve"> less for the treated states when compared to the control groups</w:t>
-      </w:r>
-      <w:r>
-        <w:rPr>
-          <w:rFonts w:ascii="Times" w:eastAsia="Times New Roman" w:hAnsi="Times" w:cs="Arial"/>
-          <w:color w:val="000000" w:themeColor="text1"/>
-        </w:rPr>
-        <w:t xml:space="preserve">. Otherwise, the hypothesis will be rejected if </w:t>
-      </w:r>
-      <w:r>
-        <w:rPr>
-          <w:rFonts w:ascii="Times" w:eastAsia="Times New Roman" w:hAnsi="Times" w:cs="Arial"/>
-          <w:color w:val="000000" w:themeColor="text1"/>
-        </w:rPr>
-        <w:t xml:space="preserve">the quantity’s trend continues at a </w:t>
+        <w:t xml:space="preserve"> less for the treated states when compared to the</w:t>
+      </w:r>
+      <w:r>
+        <w:rPr>
+          <w:rFonts w:ascii="Times" w:eastAsia="Times New Roman" w:hAnsi="Times" w:cs="Arial"/>
+          <w:color w:val="000000" w:themeColor="text1"/>
+        </w:rPr>
+        <w:t>ir</w:t>
+      </w:r>
+      <w:r>
+        <w:rPr>
+          <w:rFonts w:ascii="Times" w:eastAsia="Times New Roman" w:hAnsi="Times" w:cs="Arial"/>
+          <w:color w:val="000000" w:themeColor="text1"/>
+        </w:rPr>
+        <w:t xml:space="preserve"> control groups</w:t>
+      </w:r>
+      <w:r>
+        <w:rPr>
+          <w:rFonts w:ascii="Times" w:eastAsia="Times New Roman" w:hAnsi="Times" w:cs="Arial"/>
+          <w:color w:val="000000" w:themeColor="text1"/>
+        </w:rPr>
+        <w:t>. Otherwise, th</w:t>
+      </w:r>
+      <w:r>
+        <w:rPr>
+          <w:rFonts w:ascii="Times" w:eastAsia="Times New Roman" w:hAnsi="Times" w:cs="Arial"/>
+          <w:color w:val="000000" w:themeColor="text1"/>
+        </w:rPr>
+        <w:t>is</w:t>
+      </w:r>
+      <w:r>
+        <w:rPr>
+          <w:rFonts w:ascii="Times" w:eastAsia="Times New Roman" w:hAnsi="Times" w:cs="Arial"/>
+          <w:color w:val="000000" w:themeColor="text1"/>
+        </w:rPr>
+        <w:t xml:space="preserve"> hypothesis will be rejected if </w:t>
+      </w:r>
+      <w:r>
+        <w:rPr>
+          <w:rFonts w:ascii="Times" w:eastAsia="Times New Roman" w:hAnsi="Times" w:cs="Arial"/>
+          <w:color w:val="000000" w:themeColor="text1"/>
+        </w:rPr>
+        <w:t xml:space="preserve">the </w:t>
+      </w:r>
+      <w:r>
+        <w:rPr>
+          <w:rFonts w:ascii="Times" w:eastAsia="Times New Roman" w:hAnsi="Times" w:cs="Arial"/>
+          <w:color w:val="000000" w:themeColor="text1"/>
+        </w:rPr>
+        <w:t>quantit</w:t>
+      </w:r>
+      <w:r>
+        <w:rPr>
+          <w:rFonts w:ascii="Times" w:eastAsia="Times New Roman" w:hAnsi="Times" w:cs="Arial"/>
+          <w:color w:val="000000" w:themeColor="text1"/>
+        </w:rPr>
+        <w:t>ies’</w:t>
+      </w:r>
+      <w:r>
+        <w:rPr>
+          <w:rFonts w:ascii="Times" w:eastAsia="Times New Roman" w:hAnsi="Times" w:cs="Arial"/>
+          <w:color w:val="000000" w:themeColor="text1"/>
+        </w:rPr>
+        <w:t xml:space="preserve"> trend</w:t>
+      </w:r>
+      <w:r>
+        <w:rPr>
+          <w:rFonts w:ascii="Times" w:eastAsia="Times New Roman" w:hAnsi="Times" w:cs="Arial"/>
+          <w:color w:val="000000" w:themeColor="text1"/>
+        </w:rPr>
+        <w:t xml:space="preserve">s </w:t>
+      </w:r>
+      <w:proofErr w:type="gramStart"/>
+      <w:r>
+        <w:rPr>
+          <w:rFonts w:ascii="Times" w:eastAsia="Times New Roman" w:hAnsi="Times" w:cs="Arial"/>
+          <w:color w:val="000000" w:themeColor="text1"/>
+        </w:rPr>
+        <w:t>continues</w:t>
+      </w:r>
+      <w:proofErr w:type="gramEnd"/>
+      <w:r>
+        <w:rPr>
+          <w:rFonts w:ascii="Times" w:eastAsia="Times New Roman" w:hAnsi="Times" w:cs="Arial"/>
+          <w:color w:val="000000" w:themeColor="text1"/>
+        </w:rPr>
+        <w:t xml:space="preserve"> at a </w:t>
       </w:r>
       <w:r>
         <w:rPr>
@@ -8657,7 +9268,7 @@
       <w:pPr>
         <w:shd w:val="clear" w:color="auto" w:fill="FFFFFF"/>
         <w:spacing w:line="360" w:lineRule="auto"/>
-        <w:jc w:val="both"/>
+        <w:jc w:val="center"/>
         <w:rPr>
           <w:rFonts w:ascii="Times" w:eastAsia="Times New Roman" w:hAnsi="Times" w:cs="Arial"/>
           <w:i/>
@@ -8665,30 +9276,20 @@
           <w:color w:val="000000" w:themeColor="text1"/>
         </w:rPr>
       </w:pPr>
-    </w:p>
-    <w:p>
-      <w:pPr>
-        <w:shd w:val="clear" w:color="auto" w:fill="FFFFFF"/>
-        <w:spacing w:line="360" w:lineRule="auto"/>
-        <w:jc w:val="center"/>
+      <w:r>
         <w:rPr>
           <w:rFonts w:ascii="Times" w:eastAsia="Times New Roman" w:hAnsi="Times" w:cs="Arial"/>
           <w:i/>
           <w:iCs/>
-          <w:color w:val="000000" w:themeColor="text1"/>
-        </w:rPr>
-      </w:pPr>
-      <w:r>
-        <w:rPr>
-          <w:rFonts w:ascii="Times" w:eastAsia="Times New Roman" w:hAnsi="Times" w:cs="Arial"/>
           <w:noProof/>
           <w:color w:val="000000" w:themeColor="text1"/>
         </w:rPr>
+        <w:lastRenderedPageBreak/>
         <w:drawing>
-          <wp:inline distT="0" distB="0" distL="0" distR="0" wp14:anchorId="61224DE6" wp14:editId="64A9FFFB">
-            <wp:extent cx="3611426" cy="2644987"/>
-            <wp:effectExtent l="0" t="0" r="0" b="0"/>
-            <wp:docPr id="1" name="Picture 1"/>
+          <wp:inline distT="0" distB="0" distL="0" distR="0" wp14:anchorId="6DCF5FB5" wp14:editId="2A8C6217">
+            <wp:extent cx="4733925" cy="3429000"/>
+            <wp:effectExtent l="0" t="0" r="9525" b="0"/>
+            <wp:docPr id="4" name="Picture 4" descr="Chart, line chart&#10;&#10;Description automatically generated"/>
             <wp:cNvGraphicFramePr>
               <a:graphicFrameLocks xmlns:a="http://schemas.openxmlformats.org/drawingml/2006/main" noChangeAspect="1"/>
             </wp:cNvGraphicFramePr>
@@ -8696,7 +9297,7 @@
               <a:graphicData uri="http://schemas.openxmlformats.org/drawingml/2006/picture">
                 <pic:pic xmlns:pic="http://schemas.openxmlformats.org/drawingml/2006/picture">
                   <pic:nvPicPr>
-                    <pic:cNvPr id="1" name="Picture 1"/>
+                    <pic:cNvPr id="4" name="Picture 4" descr="Chart, line chart&#10;&#10;Description automatically generated"/>
                     <pic:cNvPicPr/>
                   </pic:nvPicPr>
                   <pic:blipFill>
@@ -8714,7 +9315,7 @@
                   <pic:spPr>
                     <a:xfrm>
                       <a:off x="0" y="0"/>
-                      <a:ext cx="3658067" cy="2679147"/>
+                      <a:ext cx="4733925" cy="3429000"/>
                     </a:xfrm>
                     <a:prstGeom prst="rect">
                       <a:avLst/>
@@ -8772,8 +9373,56 @@
           <w:sz w:val="22"/>
           <w:szCs w:val="22"/>
         </w:rPr>
-        <w:t>: Opioids per capita for the intervention state Florida</w:t>
-      </w:r>
+        <w:t xml:space="preserve">: </w:t>
+      </w:r>
+      <w:r>
+        <w:rPr>
+          <w:rFonts w:ascii="Times" w:eastAsia="Times New Roman" w:hAnsi="Times" w:cs="Arial"/>
+          <w:i/>
+          <w:iCs/>
+          <w:color w:val="000000" w:themeColor="text1"/>
+          <w:sz w:val="22"/>
+          <w:szCs w:val="22"/>
+        </w:rPr>
+        <w:t>This chart depicts the linear regression of the average o</w:t>
+      </w:r>
+      <w:r>
+        <w:rPr>
+          <w:rFonts w:ascii="Times" w:eastAsia="Times New Roman" w:hAnsi="Times" w:cs="Arial"/>
+          <w:i/>
+          <w:iCs/>
+          <w:color w:val="000000" w:themeColor="text1"/>
+          <w:sz w:val="22"/>
+          <w:szCs w:val="22"/>
+        </w:rPr>
+        <w:t xml:space="preserve">pioids per capita </w:t>
+      </w:r>
+      <w:r>
+        <w:rPr>
+          <w:rFonts w:ascii="Times" w:eastAsia="Times New Roman" w:hAnsi="Times" w:cs="Arial"/>
+          <w:i/>
+          <w:iCs/>
+          <w:color w:val="000000" w:themeColor="text1"/>
+          <w:sz w:val="22"/>
+          <w:szCs w:val="22"/>
+        </w:rPr>
+        <w:t>shipped to Florida in morphine milligram equivalents, both before and after their policy implementation.  The blue line represents the linear regression line, and the blue shade represents its confidence interval.</w:t>
+      </w:r>
+    </w:p>
+    <w:p>
+      <w:pPr>
+        <w:shd w:val="clear" w:color="auto" w:fill="FFFFFF"/>
+        <w:spacing w:line="360" w:lineRule="auto"/>
+        <w:jc w:val="center"/>
+        <w:rPr>
+          <w:rFonts w:ascii="Times" w:eastAsia="Times New Roman" w:hAnsi="Times" w:cs="Arial"/>
+          <w:i/>
+          <w:iCs/>
+          <w:color w:val="000000" w:themeColor="text1"/>
+          <w:sz w:val="22"/>
+          <w:szCs w:val="22"/>
+        </w:rPr>
+      </w:pPr>
     </w:p>
     <w:p>
       <w:pPr>
@@ -8790,7 +9439,6 @@
           <w:rFonts w:ascii="Times" w:eastAsia="Times New Roman" w:hAnsi="Times" w:cs="Arial"/>
           <w:color w:val="000000" w:themeColor="text1"/>
         </w:rPr>
-        <w:lastRenderedPageBreak/>
         <w:t xml:space="preserve">The plot below </w:t>
       </w:r>
       <w:r>
@@ -8805,7 +9453,37 @@
           <w:rFonts w:ascii="Times" w:eastAsia="Times New Roman" w:hAnsi="Times" w:cs="Arial"/>
           <w:color w:val="000000" w:themeColor="text1"/>
         </w:rPr>
-        <w:t xml:space="preserve"> the trend of the average annual per capita opioid shipments for Florida against Florida’s control states, both before and after policy implementation.  When comparing these two trends, Florida’s trend after the policy was implemented was substantially less than their control states’ and had a much </w:t>
+        <w:t xml:space="preserve"> the trend of the average annual per capita opioid shipments for Florida against Florida’s control states, both before and after policy implementation.  When comparing these two trends, Florida’s trend after the policy was implemented was substantially less than their control </w:t>
+      </w:r>
+      <w:proofErr w:type="gramStart"/>
+      <w:r>
+        <w:rPr>
+          <w:rFonts w:ascii="Times" w:eastAsia="Times New Roman" w:hAnsi="Times" w:cs="Arial"/>
+          <w:color w:val="000000" w:themeColor="text1"/>
+        </w:rPr>
+        <w:t>states’</w:t>
+      </w:r>
+      <w:r>
+        <w:rPr>
+          <w:rFonts w:ascii="Times" w:eastAsia="Times New Roman" w:hAnsi="Times" w:cs="Arial"/>
+          <w:color w:val="000000" w:themeColor="text1"/>
+        </w:rPr>
+        <w:t>,</w:t>
+      </w:r>
+      <w:r>
+        <w:rPr>
+          <w:rFonts w:ascii="Times" w:eastAsia="Times New Roman" w:hAnsi="Times" w:cs="Arial"/>
+          <w:color w:val="000000" w:themeColor="text1"/>
+        </w:rPr>
+        <w:t xml:space="preserve"> and</w:t>
+      </w:r>
+      <w:proofErr w:type="gramEnd"/>
+      <w:r>
+        <w:rPr>
+          <w:rFonts w:ascii="Times" w:eastAsia="Times New Roman" w:hAnsi="Times" w:cs="Arial"/>
+          <w:color w:val="000000" w:themeColor="text1"/>
+        </w:rPr>
+        <w:t xml:space="preserve"> had a much </w:t>
       </w:r>
       <w:r>
         <w:rPr>
@@ -8819,7 +9497,21 @@
           <w:rFonts w:ascii="Times" w:eastAsia="Times New Roman" w:hAnsi="Times" w:cs="Arial"/>
           <w:color w:val="000000" w:themeColor="text1"/>
         </w:rPr>
-        <w:t xml:space="preserve"> reduction in trend than their control states when compared to </w:t>
+        <w:t xml:space="preserve"> reduction in trend than their control states</w:t>
+      </w:r>
+      <w:r>
+        <w:rPr>
+          <w:rFonts w:ascii="Times" w:eastAsia="Times New Roman" w:hAnsi="Times" w:cs="Arial"/>
+          <w:color w:val="000000" w:themeColor="text1"/>
+        </w:rPr>
+        <w:t>,</w:t>
+      </w:r>
+      <w:r>
+        <w:rPr>
+          <w:rFonts w:ascii="Times" w:eastAsia="Times New Roman" w:hAnsi="Times" w:cs="Arial"/>
+          <w:color w:val="000000" w:themeColor="text1"/>
+        </w:rPr>
+        <w:t xml:space="preserve"> when compared to </w:t>
       </w:r>
       <w:r>
         <w:rPr>
@@ -8937,11 +9629,12 @@
           <w:noProof/>
           <w:color w:val="000000" w:themeColor="text1"/>
         </w:rPr>
+        <w:lastRenderedPageBreak/>
         <w:drawing>
-          <wp:inline distT="0" distB="0" distL="0" distR="0" wp14:anchorId="62A6056B" wp14:editId="4B2D43F0">
-            <wp:extent cx="3754364" cy="2544857"/>
-            <wp:effectExtent l="0" t="0" r="5080" b="0"/>
-            <wp:docPr id="8" name="Picture 8" descr="Chart, line chart&#10;&#10;Description automatically generated"/>
+          <wp:inline distT="0" distB="0" distL="0" distR="0" wp14:anchorId="6C017AAB" wp14:editId="112259FC">
+            <wp:extent cx="5114925" cy="3429000"/>
+            <wp:effectExtent l="0" t="0" r="9525" b="0"/>
+            <wp:docPr id="6" name="Picture 6" descr="Chart, line chart&#10;&#10;Description automatically generated"/>
             <wp:cNvGraphicFramePr>
               <a:graphicFrameLocks xmlns:a="http://schemas.openxmlformats.org/drawingml/2006/main" noChangeAspect="1"/>
             </wp:cNvGraphicFramePr>
@@ -8949,7 +9642,7 @@
               <a:graphicData uri="http://schemas.openxmlformats.org/drawingml/2006/picture">
                 <pic:pic xmlns:pic="http://schemas.openxmlformats.org/drawingml/2006/picture">
                   <pic:nvPicPr>
-                    <pic:cNvPr id="8" name="Picture 8" descr="Chart, line chart&#10;&#10;Description automatically generated"/>
+                    <pic:cNvPr id="6" name="Picture 6" descr="Chart, line chart&#10;&#10;Description automatically generated"/>
                     <pic:cNvPicPr/>
                   </pic:nvPicPr>
                   <pic:blipFill>
@@ -8967,7 +9660,7 @@
                   <pic:spPr>
                     <a:xfrm>
                       <a:off x="0" y="0"/>
-                      <a:ext cx="3807899" cy="2581145"/>
+                      <a:ext cx="5114925" cy="3429000"/>
                     </a:xfrm>
                     <a:prstGeom prst="rect">
                       <a:avLst/>
@@ -9034,8 +9727,186 @@
           <w:i/>
           <w:iCs/>
           <w:color w:val="000000" w:themeColor="text1"/>
-        </w:rPr>
-        <w:t>Average opioids per capita for Florida and its control states</w:t>
+          <w:sz w:val="22"/>
+          <w:szCs w:val="22"/>
+        </w:rPr>
+        <w:t>This chart depicts the linear regression of the average o</w:t>
+      </w:r>
+      <w:r>
+        <w:rPr>
+          <w:rFonts w:ascii="Times" w:eastAsia="Times New Roman" w:hAnsi="Times" w:cs="Arial"/>
+          <w:i/>
+          <w:iCs/>
+          <w:color w:val="000000" w:themeColor="text1"/>
+          <w:sz w:val="22"/>
+          <w:szCs w:val="22"/>
+        </w:rPr>
+        <w:t xml:space="preserve">pioids per capita </w:t>
+      </w:r>
+      <w:r>
+        <w:rPr>
+          <w:rFonts w:ascii="Times" w:eastAsia="Times New Roman" w:hAnsi="Times" w:cs="Arial"/>
+          <w:i/>
+          <w:iCs/>
+          <w:color w:val="000000" w:themeColor="text1"/>
+          <w:sz w:val="22"/>
+          <w:szCs w:val="22"/>
+        </w:rPr>
+        <w:t xml:space="preserve">shipped to Florida </w:t>
+      </w:r>
+      <w:r>
+        <w:rPr>
+          <w:rFonts w:ascii="Times" w:eastAsia="Times New Roman" w:hAnsi="Times" w:cs="Arial"/>
+          <w:i/>
+          <w:iCs/>
+          <w:color w:val="000000" w:themeColor="text1"/>
+          <w:sz w:val="22"/>
+          <w:szCs w:val="22"/>
+        </w:rPr>
+        <w:t xml:space="preserve">and its control states, </w:t>
+      </w:r>
+      <w:r>
+        <w:rPr>
+          <w:rFonts w:ascii="Times" w:eastAsia="Times New Roman" w:hAnsi="Times" w:cs="Arial"/>
+          <w:i/>
+          <w:iCs/>
+          <w:color w:val="000000" w:themeColor="text1"/>
+          <w:sz w:val="22"/>
+          <w:szCs w:val="22"/>
+        </w:rPr>
+        <w:t xml:space="preserve">in morphine milligram equivalents, both before and after </w:t>
+      </w:r>
+      <w:r>
+        <w:rPr>
+          <w:rFonts w:ascii="Times" w:eastAsia="Times New Roman" w:hAnsi="Times" w:cs="Arial"/>
+          <w:i/>
+          <w:iCs/>
+          <w:color w:val="000000" w:themeColor="text1"/>
+          <w:sz w:val="22"/>
+          <w:szCs w:val="22"/>
+        </w:rPr>
+        <w:t xml:space="preserve">Florida’s </w:t>
+      </w:r>
+      <w:r>
+        <w:rPr>
+          <w:rFonts w:ascii="Times" w:eastAsia="Times New Roman" w:hAnsi="Times" w:cs="Arial"/>
+          <w:i/>
+          <w:iCs/>
+          <w:color w:val="000000" w:themeColor="text1"/>
+          <w:sz w:val="22"/>
+          <w:szCs w:val="22"/>
+        </w:rPr>
+        <w:t>policy implementation.  The blue line represents the linear regression line</w:t>
+      </w:r>
+      <w:r>
+        <w:rPr>
+          <w:rFonts w:ascii="Times" w:eastAsia="Times New Roman" w:hAnsi="Times" w:cs="Arial"/>
+          <w:i/>
+          <w:iCs/>
+          <w:color w:val="000000" w:themeColor="text1"/>
+          <w:sz w:val="22"/>
+          <w:szCs w:val="22"/>
+        </w:rPr>
+        <w:t xml:space="preserve"> for Florida</w:t>
+      </w:r>
+      <w:r>
+        <w:rPr>
+          <w:rFonts w:ascii="Times" w:eastAsia="Times New Roman" w:hAnsi="Times" w:cs="Arial"/>
+          <w:i/>
+          <w:iCs/>
+          <w:color w:val="000000" w:themeColor="text1"/>
+          <w:sz w:val="22"/>
+          <w:szCs w:val="22"/>
+        </w:rPr>
+        <w:t>, and the blue shade represents its confidence interval</w:t>
+      </w:r>
+      <w:r>
+        <w:rPr>
+          <w:rFonts w:ascii="Times" w:eastAsia="Times New Roman" w:hAnsi="Times" w:cs="Arial"/>
+          <w:i/>
+          <w:iCs/>
+          <w:color w:val="000000" w:themeColor="text1"/>
+          <w:sz w:val="22"/>
+          <w:szCs w:val="22"/>
+        </w:rPr>
+        <w:t>.  T</w:t>
+      </w:r>
+      <w:r>
+        <w:rPr>
+          <w:rFonts w:ascii="Times" w:eastAsia="Times New Roman" w:hAnsi="Times" w:cs="Arial"/>
+          <w:i/>
+          <w:iCs/>
+          <w:color w:val="000000" w:themeColor="text1"/>
+          <w:sz w:val="22"/>
+          <w:szCs w:val="22"/>
+        </w:rPr>
+        <w:t xml:space="preserve">he </w:t>
+      </w:r>
+      <w:r>
+        <w:rPr>
+          <w:rFonts w:ascii="Times" w:eastAsia="Times New Roman" w:hAnsi="Times" w:cs="Arial"/>
+          <w:i/>
+          <w:iCs/>
+          <w:color w:val="000000" w:themeColor="text1"/>
+          <w:sz w:val="22"/>
+          <w:szCs w:val="22"/>
+        </w:rPr>
+        <w:t xml:space="preserve">orange </w:t>
+      </w:r>
+      <w:r>
+        <w:rPr>
+          <w:rFonts w:ascii="Times" w:eastAsia="Times New Roman" w:hAnsi="Times" w:cs="Arial"/>
+          <w:i/>
+          <w:iCs/>
+          <w:color w:val="000000" w:themeColor="text1"/>
+          <w:sz w:val="22"/>
+          <w:szCs w:val="22"/>
+        </w:rPr>
+        <w:t>line represents the linear regression line for Florida</w:t>
+      </w:r>
+      <w:r>
+        <w:rPr>
+          <w:rFonts w:ascii="Times" w:eastAsia="Times New Roman" w:hAnsi="Times" w:cs="Arial"/>
+          <w:i/>
+          <w:iCs/>
+          <w:color w:val="000000" w:themeColor="text1"/>
+          <w:sz w:val="22"/>
+          <w:szCs w:val="22"/>
+        </w:rPr>
+        <w:t>’s control states</w:t>
+      </w:r>
+      <w:r>
+        <w:rPr>
+          <w:rFonts w:ascii="Times" w:eastAsia="Times New Roman" w:hAnsi="Times" w:cs="Arial"/>
+          <w:i/>
+          <w:iCs/>
+          <w:color w:val="000000" w:themeColor="text1"/>
+          <w:sz w:val="22"/>
+          <w:szCs w:val="22"/>
+        </w:rPr>
+        <w:t xml:space="preserve">, and the </w:t>
+      </w:r>
+      <w:r>
+        <w:rPr>
+          <w:rFonts w:ascii="Times" w:eastAsia="Times New Roman" w:hAnsi="Times" w:cs="Arial"/>
+          <w:i/>
+          <w:iCs/>
+          <w:color w:val="000000" w:themeColor="text1"/>
+          <w:sz w:val="22"/>
+          <w:szCs w:val="22"/>
+        </w:rPr>
+        <w:t xml:space="preserve">orange </w:t>
+      </w:r>
+      <w:r>
+        <w:rPr>
+          <w:rFonts w:ascii="Times" w:eastAsia="Times New Roman" w:hAnsi="Times" w:cs="Arial"/>
+          <w:i/>
+          <w:iCs/>
+          <w:color w:val="000000" w:themeColor="text1"/>
+          <w:sz w:val="22"/>
+          <w:szCs w:val="22"/>
+        </w:rPr>
+        <w:t>shade represents its confidence interval.</w:t>
       </w:r>
     </w:p>
     <w:p>
@@ -9222,28 +10093,14 @@
           <w:rFonts w:ascii="Times" w:eastAsia="Times New Roman" w:hAnsi="Times" w:cs="Arial"/>
           <w:color w:val="000000" w:themeColor="text1"/>
         </w:rPr>
-        <w:t xml:space="preserve"> moderate and </w:t>
-      </w:r>
-      <w:r>
-        <w:rPr>
-          <w:rFonts w:ascii="Times" w:eastAsia="Times New Roman" w:hAnsi="Times" w:cs="Arial"/>
-          <w:color w:val="000000" w:themeColor="text1"/>
-        </w:rPr>
-        <w:t>insignificant</w:t>
-      </w:r>
-      <w:r>
-        <w:rPr>
-          <w:rFonts w:ascii="Times" w:eastAsia="Times New Roman" w:hAnsi="Times" w:cs="Arial"/>
-          <w:color w:val="000000" w:themeColor="text1"/>
-        </w:rPr>
-        <w:t xml:space="preserve">.  This </w:t>
-      </w:r>
-      <w:r>
-        <w:rPr>
-          <w:rFonts w:ascii="Times" w:eastAsia="Times New Roman" w:hAnsi="Times" w:cs="Arial"/>
-          <w:color w:val="000000" w:themeColor="text1"/>
-        </w:rPr>
-        <w:t>slight</w:t>
+        <w:t xml:space="preserve"> moderate.  This </w:t>
+      </w:r>
+      <w:r>
+        <w:rPr>
+          <w:rFonts w:ascii="Times" w:eastAsia="Times New Roman" w:hAnsi="Times" w:cs="Arial"/>
+          <w:color w:val="000000" w:themeColor="text1"/>
+        </w:rPr>
+        <w:t>moderate</w:t>
       </w:r>
       <w:r>
         <w:rPr>
@@ -9348,10 +10205,10 @@
         </w:rPr>
         <w:lastRenderedPageBreak/>
         <w:drawing>
-          <wp:inline distT="0" distB="0" distL="0" distR="0" wp14:anchorId="77BE6C23" wp14:editId="398C257B">
-            <wp:extent cx="3662045" cy="2660647"/>
-            <wp:effectExtent l="0" t="0" r="0" b="0"/>
-            <wp:docPr id="10" name="Picture 10" descr="Chart, line chart&#10;&#10;Description automatically generated"/>
+          <wp:inline distT="0" distB="0" distL="0" distR="0" wp14:anchorId="1FE42F92" wp14:editId="52958C6B">
+            <wp:extent cx="4772025" cy="3429000"/>
+            <wp:effectExtent l="0" t="0" r="9525" b="0"/>
+            <wp:docPr id="7" name="Picture 7" descr="Chart, line chart&#10;&#10;Description automatically generated"/>
             <wp:cNvGraphicFramePr>
               <a:graphicFrameLocks xmlns:a="http://schemas.openxmlformats.org/drawingml/2006/main" noChangeAspect="1"/>
             </wp:cNvGraphicFramePr>
@@ -9359,7 +10216,7 @@
               <a:graphicData uri="http://schemas.openxmlformats.org/drawingml/2006/picture">
                 <pic:pic xmlns:pic="http://schemas.openxmlformats.org/drawingml/2006/picture">
                   <pic:nvPicPr>
-                    <pic:cNvPr id="10" name="Picture 10" descr="Chart, line chart&#10;&#10;Description automatically generated"/>
+                    <pic:cNvPr id="7" name="Picture 7" descr="Chart, line chart&#10;&#10;Description automatically generated"/>
                     <pic:cNvPicPr/>
                   </pic:nvPicPr>
                   <pic:blipFill>
@@ -9377,7 +10234,7 @@
                   <pic:spPr>
                     <a:xfrm>
                       <a:off x="0" y="0"/>
-                      <a:ext cx="3733806" cy="2712784"/>
+                      <a:ext cx="4772025" cy="3429000"/>
                     </a:xfrm>
                     <a:prstGeom prst="rect">
                       <a:avLst/>
@@ -9427,8 +10284,10 @@
           <w:i/>
           <w:iCs/>
           <w:color w:val="000000" w:themeColor="text1"/>
-        </w:rPr>
-        <w:t xml:space="preserve">Opioids per capita for the intervention state </w:t>
+          <w:sz w:val="22"/>
+          <w:szCs w:val="22"/>
+        </w:rPr>
+        <w:t>This chart depicts the linear regression of the average o</w:t>
       </w:r>
       <w:r>
         <w:rPr>
@@ -9436,8 +10295,43 @@
           <w:i/>
           <w:iCs/>
           <w:color w:val="000000" w:themeColor="text1"/>
-        </w:rPr>
-        <w:t>Washington</w:t>
+          <w:sz w:val="22"/>
+          <w:szCs w:val="22"/>
+        </w:rPr>
+        <w:t xml:space="preserve">pioids per capita </w:t>
+      </w:r>
+      <w:r>
+        <w:rPr>
+          <w:rFonts w:ascii="Times" w:eastAsia="Times New Roman" w:hAnsi="Times" w:cs="Arial"/>
+          <w:i/>
+          <w:iCs/>
+          <w:color w:val="000000" w:themeColor="text1"/>
+          <w:sz w:val="22"/>
+          <w:szCs w:val="22"/>
+        </w:rPr>
+        <w:t xml:space="preserve">shipped to </w:t>
+      </w:r>
+      <w:r>
+        <w:rPr>
+          <w:rFonts w:ascii="Times" w:eastAsia="Times New Roman" w:hAnsi="Times" w:cs="Arial"/>
+          <w:i/>
+          <w:iCs/>
+          <w:color w:val="000000" w:themeColor="text1"/>
+          <w:sz w:val="22"/>
+          <w:szCs w:val="22"/>
+        </w:rPr>
+        <w:t xml:space="preserve">Washington </w:t>
+      </w:r>
+      <w:r>
+        <w:rPr>
+          <w:rFonts w:ascii="Times" w:eastAsia="Times New Roman" w:hAnsi="Times" w:cs="Arial"/>
+          <w:i/>
+          <w:iCs/>
+          <w:color w:val="000000" w:themeColor="text1"/>
+          <w:sz w:val="22"/>
+          <w:szCs w:val="22"/>
+        </w:rPr>
+        <w:t>in morphine milligram equivalents, both before and after their policy implementation.  The blue line represents the linear regression line, and the blue shade represents its confidence interval.</w:t>
       </w:r>
     </w:p>
     <w:p>
@@ -9494,7 +10388,51 @@
           <w:rFonts w:ascii="Times" w:eastAsia="Times New Roman" w:hAnsi="Times" w:cs="Arial"/>
           <w:color w:val="000000" w:themeColor="text1"/>
         </w:rPr>
-        <w:t xml:space="preserve"> the trend of the average annual per capita opioid shipments for Washington against Washington’s control states, both before and after policy implementation.  When comparing these two trends, Washington’s trend after the policy was implemented was substantially less negative than their control states’ and had a much smaller reduction in trend than their control states when comparing against </w:t>
+        <w:t xml:space="preserve"> the trend of the average annual per capita opioid shipments for Washington against Washington’s control states, both before and after policy implementation.  When comparing these two trends, Washington’s trend after the policy was implemented was less negative than their control </w:t>
+      </w:r>
+      <w:proofErr w:type="gramStart"/>
+      <w:r>
+        <w:rPr>
+          <w:rFonts w:ascii="Times" w:eastAsia="Times New Roman" w:hAnsi="Times" w:cs="Arial"/>
+          <w:color w:val="000000" w:themeColor="text1"/>
+        </w:rPr>
+        <w:t>states’</w:t>
+      </w:r>
+      <w:r>
+        <w:rPr>
+          <w:rFonts w:ascii="Times" w:eastAsia="Times New Roman" w:hAnsi="Times" w:cs="Arial"/>
+          <w:color w:val="000000" w:themeColor="text1"/>
+        </w:rPr>
+        <w:t>,</w:t>
+      </w:r>
+      <w:r>
+        <w:rPr>
+          <w:rFonts w:ascii="Times" w:eastAsia="Times New Roman" w:hAnsi="Times" w:cs="Arial"/>
+          <w:color w:val="000000" w:themeColor="text1"/>
+        </w:rPr>
+        <w:t xml:space="preserve"> and</w:t>
+      </w:r>
+      <w:proofErr w:type="gramEnd"/>
+      <w:r>
+        <w:rPr>
+          <w:rFonts w:ascii="Times" w:eastAsia="Times New Roman" w:hAnsi="Times" w:cs="Arial"/>
+          <w:color w:val="000000" w:themeColor="text1"/>
+        </w:rPr>
+        <w:t xml:space="preserve"> had a much smaller reduction in trend than their control states</w:t>
+      </w:r>
+      <w:r>
+        <w:rPr>
+          <w:rFonts w:ascii="Times" w:eastAsia="Times New Roman" w:hAnsi="Times" w:cs="Arial"/>
+          <w:color w:val="000000" w:themeColor="text1"/>
+        </w:rPr>
+        <w:t>,</w:t>
+      </w:r>
+      <w:r>
+        <w:rPr>
+          <w:rFonts w:ascii="Times" w:eastAsia="Times New Roman" w:hAnsi="Times" w:cs="Arial"/>
+          <w:color w:val="000000" w:themeColor="text1"/>
+        </w:rPr>
+        <w:t xml:space="preserve"> when comparing against </w:t>
       </w:r>
       <w:r>
         <w:rPr>
@@ -9571,7 +10509,7 @@
           <w:rFonts w:ascii="Times" w:eastAsia="Times New Roman" w:hAnsi="Times" w:cs="Arial"/>
           <w:color w:val="000000" w:themeColor="text1"/>
         </w:rPr>
-        <w:t xml:space="preserve"> was not </w:t>
+        <w:t xml:space="preserve"> was </w:t>
       </w:r>
       <w:r>
         <w:rPr>
@@ -9614,11 +10552,12 @@
           <w:sz w:val="28"/>
           <w:szCs w:val="28"/>
         </w:rPr>
+        <w:lastRenderedPageBreak/>
         <w:drawing>
-          <wp:inline distT="0" distB="0" distL="0" distR="0" wp14:anchorId="57BE7987" wp14:editId="1A735F5E">
-            <wp:extent cx="3775089" cy="2544690"/>
+          <wp:inline distT="0" distB="0" distL="0" distR="0" wp14:anchorId="77EF655B" wp14:editId="2FC395A2">
+            <wp:extent cx="5143500" cy="3467100"/>
             <wp:effectExtent l="0" t="0" r="0" b="0"/>
-            <wp:docPr id="11" name="Picture 11" descr="Chart, line chart&#10;&#10;Description automatically generated"/>
+            <wp:docPr id="9" name="Picture 9" descr="Chart, line chart&#10;&#10;Description automatically generated"/>
             <wp:cNvGraphicFramePr>
               <a:graphicFrameLocks xmlns:a="http://schemas.openxmlformats.org/drawingml/2006/main" noChangeAspect="1"/>
             </wp:cNvGraphicFramePr>
@@ -9626,7 +10565,7 @@
               <a:graphicData uri="http://schemas.openxmlformats.org/drawingml/2006/picture">
                 <pic:pic xmlns:pic="http://schemas.openxmlformats.org/drawingml/2006/picture">
                   <pic:nvPicPr>
-                    <pic:cNvPr id="11" name="Picture 11" descr="Chart, line chart&#10;&#10;Description automatically generated"/>
+                    <pic:cNvPr id="9" name="Picture 9" descr="Chart, line chart&#10;&#10;Description automatically generated"/>
                     <pic:cNvPicPr/>
                   </pic:nvPicPr>
                   <pic:blipFill>
@@ -9644,7 +10583,7 @@
                   <pic:spPr>
                     <a:xfrm>
                       <a:off x="0" y="0"/>
-                      <a:ext cx="3812842" cy="2570138"/>
+                      <a:ext cx="5143500" cy="3467100"/>
                     </a:xfrm>
                     <a:prstGeom prst="rect">
                       <a:avLst/>
@@ -9691,7 +10630,189 @@
           <w:sz w:val="22"/>
           <w:szCs w:val="22"/>
         </w:rPr>
-        <w:t xml:space="preserve"> Average opioids per capita for Washington and its control states</w:t>
+        <w:t xml:space="preserve"> </w:t>
+      </w:r>
+      <w:r>
+        <w:rPr>
+          <w:rFonts w:ascii="Times" w:eastAsia="Times New Roman" w:hAnsi="Times" w:cs="Arial"/>
+          <w:i/>
+          <w:iCs/>
+          <w:color w:val="000000" w:themeColor="text1"/>
+          <w:sz w:val="22"/>
+          <w:szCs w:val="22"/>
+        </w:rPr>
+        <w:t>This chart depicts the linear regression of the average o</w:t>
+      </w:r>
+      <w:r>
+        <w:rPr>
+          <w:rFonts w:ascii="Times" w:eastAsia="Times New Roman" w:hAnsi="Times" w:cs="Arial"/>
+          <w:i/>
+          <w:iCs/>
+          <w:color w:val="000000" w:themeColor="text1"/>
+          <w:sz w:val="22"/>
+          <w:szCs w:val="22"/>
+        </w:rPr>
+        <w:t xml:space="preserve">pioids per capita </w:t>
+      </w:r>
+      <w:r>
+        <w:rPr>
+          <w:rFonts w:ascii="Times" w:eastAsia="Times New Roman" w:hAnsi="Times" w:cs="Arial"/>
+          <w:i/>
+          <w:iCs/>
+          <w:color w:val="000000" w:themeColor="text1"/>
+          <w:sz w:val="22"/>
+          <w:szCs w:val="22"/>
+        </w:rPr>
+        <w:t xml:space="preserve">shipped to </w:t>
+      </w:r>
+      <w:r>
+        <w:rPr>
+          <w:rFonts w:ascii="Times" w:eastAsia="Times New Roman" w:hAnsi="Times" w:cs="Arial"/>
+          <w:i/>
+          <w:iCs/>
+          <w:color w:val="000000" w:themeColor="text1"/>
+          <w:sz w:val="22"/>
+          <w:szCs w:val="22"/>
+        </w:rPr>
+        <w:t>Washington</w:t>
+      </w:r>
+      <w:r>
+        <w:rPr>
+          <w:rFonts w:ascii="Times" w:eastAsia="Times New Roman" w:hAnsi="Times" w:cs="Arial"/>
+          <w:i/>
+          <w:iCs/>
+          <w:color w:val="000000" w:themeColor="text1"/>
+          <w:sz w:val="22"/>
+          <w:szCs w:val="22"/>
+        </w:rPr>
+        <w:t xml:space="preserve"> and its control states, in morphine milligram equivalents, both before and after </w:t>
+      </w:r>
+      <w:r>
+        <w:rPr>
+          <w:rFonts w:ascii="Times" w:eastAsia="Times New Roman" w:hAnsi="Times" w:cs="Arial"/>
+          <w:i/>
+          <w:iCs/>
+          <w:color w:val="000000" w:themeColor="text1"/>
+          <w:sz w:val="22"/>
+          <w:szCs w:val="22"/>
+        </w:rPr>
+        <w:t>Washington</w:t>
+      </w:r>
+      <w:r>
+        <w:rPr>
+          <w:rFonts w:ascii="Times" w:eastAsia="Times New Roman" w:hAnsi="Times" w:cs="Arial"/>
+          <w:i/>
+          <w:iCs/>
+          <w:color w:val="000000" w:themeColor="text1"/>
+          <w:sz w:val="22"/>
+          <w:szCs w:val="22"/>
+        </w:rPr>
+        <w:t xml:space="preserve">’s policy implementation.  The blue line represents the linear regression line for </w:t>
+      </w:r>
+      <w:r>
+        <w:rPr>
+          <w:rFonts w:ascii="Times" w:eastAsia="Times New Roman" w:hAnsi="Times" w:cs="Arial"/>
+          <w:i/>
+          <w:iCs/>
+          <w:color w:val="000000" w:themeColor="text1"/>
+          <w:sz w:val="22"/>
+          <w:szCs w:val="22"/>
+        </w:rPr>
+        <w:t>Washington</w:t>
+      </w:r>
+      <w:r>
+        <w:rPr>
+          <w:rFonts w:ascii="Times" w:eastAsia="Times New Roman" w:hAnsi="Times" w:cs="Arial"/>
+          <w:i/>
+          <w:iCs/>
+          <w:color w:val="000000" w:themeColor="text1"/>
+          <w:sz w:val="22"/>
+          <w:szCs w:val="22"/>
+        </w:rPr>
+        <w:t xml:space="preserve">, and the blue shade represents its confidence interval.  The orange line represents the linear regression line for </w:t>
+      </w:r>
+      <w:r>
+        <w:rPr>
+          <w:rFonts w:ascii="Times" w:eastAsia="Times New Roman" w:hAnsi="Times" w:cs="Arial"/>
+          <w:i/>
+          <w:iCs/>
+          <w:color w:val="000000" w:themeColor="text1"/>
+          <w:sz w:val="22"/>
+          <w:szCs w:val="22"/>
+        </w:rPr>
+        <w:t>Washington</w:t>
+      </w:r>
+      <w:r>
+        <w:rPr>
+          <w:rFonts w:ascii="Times" w:eastAsia="Times New Roman" w:hAnsi="Times" w:cs="Arial"/>
+          <w:i/>
+          <w:iCs/>
+          <w:color w:val="000000" w:themeColor="text1"/>
+          <w:sz w:val="22"/>
+          <w:szCs w:val="22"/>
+        </w:rPr>
+        <w:t>’s control states, and the orange shade represents its confidence interval.</w:t>
+      </w:r>
+    </w:p>
+    <w:p>
+      <w:pPr>
+        <w:shd w:val="clear" w:color="auto" w:fill="FFFFFF"/>
+        <w:spacing w:line="360" w:lineRule="auto"/>
+        <w:rPr>
+          <w:rFonts w:ascii="Times" w:eastAsia="Times New Roman" w:hAnsi="Times" w:cs="Arial"/>
+          <w:b/>
+          <w:bCs/>
+          <w:color w:val="000000" w:themeColor="text1"/>
+          <w:sz w:val="32"/>
+          <w:szCs w:val="32"/>
+        </w:rPr>
+      </w:pPr>
+    </w:p>
+    <w:p>
+      <w:pPr>
+        <w:shd w:val="clear" w:color="auto" w:fill="FFFFFF"/>
+        <w:spacing w:line="360" w:lineRule="auto"/>
+        <w:rPr>
+          <w:rFonts w:ascii="Times" w:eastAsia="Times New Roman" w:hAnsi="Times" w:cs="Arial"/>
+          <w:i/>
+          <w:iCs/>
+          <w:color w:val="000000" w:themeColor="text1"/>
+          <w:sz w:val="22"/>
+          <w:szCs w:val="22"/>
+        </w:rPr>
+      </w:pPr>
+      <w:r>
+        <w:rPr>
+          <w:rFonts w:ascii="Times" w:eastAsia="Times New Roman" w:hAnsi="Times" w:cs="Arial"/>
+          <w:b/>
+          <w:bCs/>
+          <w:color w:val="000000" w:themeColor="text1"/>
+          <w:sz w:val="32"/>
+          <w:szCs w:val="32"/>
+        </w:rPr>
+        <w:t>Effect of regulation policy on the mortality rat</w:t>
+      </w:r>
+      <w:r>
+        <w:rPr>
+          <w:rFonts w:ascii="Times" w:eastAsia="Times New Roman" w:hAnsi="Times" w:cs="Arial"/>
+          <w:b/>
+          <w:bCs/>
+          <w:color w:val="000000" w:themeColor="text1"/>
+          <w:sz w:val="32"/>
+          <w:szCs w:val="32"/>
+        </w:rPr>
+        <w:t>io</w:t>
+      </w:r>
+      <w:r>
+        <w:rPr>
+          <w:rFonts w:ascii="Times" w:eastAsia="Times New Roman" w:hAnsi="Times" w:cs="Arial"/>
+          <w:b/>
+          <w:bCs/>
+          <w:color w:val="000000" w:themeColor="text1"/>
+          <w:sz w:val="32"/>
+          <w:szCs w:val="32"/>
+        </w:rPr>
+        <w:t xml:space="preserve"> of opioid overdose</w:t>
       </w:r>
     </w:p>
     <w:p>
@@ -9701,46 +10822,21 @@
         <w:jc w:val="both"/>
         <w:rPr>
           <w:rFonts w:ascii="Times" w:eastAsia="Times New Roman" w:hAnsi="Times" w:cs="Arial"/>
+          <w:color w:val="000000" w:themeColor="text1"/>
+          <w:sz w:val="32"/>
+          <w:szCs w:val="32"/>
+        </w:rPr>
+      </w:pPr>
+      <w:r>
+        <w:rPr>
+          <w:rFonts w:ascii="Times" w:eastAsia="Times New Roman" w:hAnsi="Times" w:cs="Arial"/>
           <w:b/>
           <w:bCs/>
           <w:color w:val="000000" w:themeColor="text1"/>
           <w:sz w:val="32"/>
           <w:szCs w:val="32"/>
         </w:rPr>
-      </w:pPr>
-      <w:r>
-        <w:rPr>
-          <w:rFonts w:ascii="Times" w:eastAsia="Times New Roman" w:hAnsi="Times" w:cs="Arial"/>
-          <w:b/>
-          <w:bCs/>
-          <w:color w:val="000000" w:themeColor="text1"/>
-          <w:sz w:val="32"/>
-          <w:szCs w:val="32"/>
-        </w:rPr>
-        <w:lastRenderedPageBreak/>
-        <w:t>Effect of regulation policy on the mortality rat</w:t>
-      </w:r>
-      <w:r>
-        <w:rPr>
-          <w:rFonts w:ascii="Times" w:eastAsia="Times New Roman" w:hAnsi="Times" w:cs="Arial"/>
-          <w:b/>
-          <w:bCs/>
-          <w:color w:val="000000" w:themeColor="text1"/>
-          <w:sz w:val="32"/>
-          <w:szCs w:val="32"/>
-        </w:rPr>
-        <w:t>io</w:t>
-      </w:r>
-      <w:r>
-        <w:rPr>
-          <w:rFonts w:ascii="Times" w:eastAsia="Times New Roman" w:hAnsi="Times" w:cs="Arial"/>
-          <w:b/>
-          <w:bCs/>
-          <w:color w:val="000000" w:themeColor="text1"/>
-          <w:sz w:val="32"/>
-          <w:szCs w:val="32"/>
-        </w:rPr>
-        <w:t xml:space="preserve"> of opioid overdose</w:t>
+        <w:t>Florida</w:t>
       </w:r>
     </w:p>
     <w:p>
@@ -9751,30 +10847,6 @@
         <w:rPr>
           <w:rFonts w:ascii="Times" w:eastAsia="Times New Roman" w:hAnsi="Times" w:cs="Arial"/>
           <w:color w:val="000000" w:themeColor="text1"/>
-          <w:sz w:val="32"/>
-          <w:szCs w:val="32"/>
-        </w:rPr>
-      </w:pPr>
-      <w:r>
-        <w:rPr>
-          <w:rFonts w:ascii="Times" w:eastAsia="Times New Roman" w:hAnsi="Times" w:cs="Arial"/>
-          <w:b/>
-          <w:bCs/>
-          <w:color w:val="000000" w:themeColor="text1"/>
-          <w:sz w:val="32"/>
-          <w:szCs w:val="32"/>
-        </w:rPr>
-        <w:t>Florida</w:t>
-      </w:r>
-    </w:p>
-    <w:p>
-      <w:pPr>
-        <w:shd w:val="clear" w:color="auto" w:fill="FFFFFF"/>
-        <w:spacing w:line="360" w:lineRule="auto"/>
-        <w:jc w:val="both"/>
-        <w:rPr>
-          <w:rFonts w:ascii="Times" w:eastAsia="Times New Roman" w:hAnsi="Times" w:cs="Arial"/>
-          <w:color w:val="000000" w:themeColor="text1"/>
         </w:rPr>
       </w:pPr>
       <w:r>
@@ -9787,6 +10859,7 @@
           <w:sz w:val="28"/>
           <w:szCs w:val="28"/>
         </w:rPr>
+        <w:lastRenderedPageBreak/>
         <w:drawing>
           <wp:anchor distT="0" distB="0" distL="114300" distR="114300" simplePos="0" relativeHeight="251665408" behindDoc="0" locked="0" layoutInCell="1" allowOverlap="1" wp14:anchorId="3D246092" wp14:editId="3BD3970E">
             <wp:simplePos x="0" y="0"/>
@@ -10412,99 +11485,106 @@
           <w:rFonts w:ascii="Times" w:eastAsia="Times New Roman" w:hAnsi="Times" w:cs="Arial"/>
           <w:color w:val="000000" w:themeColor="text1"/>
         </w:rPr>
+        <w:t>increase</w:t>
+      </w:r>
+      <w:r>
+        <w:rPr>
+          <w:rFonts w:ascii="Times" w:eastAsia="Times New Roman" w:hAnsi="Times" w:cs="Arial"/>
+          <w:color w:val="000000" w:themeColor="text1"/>
+        </w:rPr>
+        <w:t xml:space="preserve"> after 2010. Based on the left graph, without implementing the regulation policy for opioid drugs, the average mortality rat</w:t>
+      </w:r>
+      <w:r>
+        <w:rPr>
+          <w:rFonts w:ascii="Times" w:eastAsia="Times New Roman" w:hAnsi="Times" w:cs="Arial"/>
+          <w:color w:val="000000" w:themeColor="text1"/>
+        </w:rPr>
+        <w:t>io</w:t>
+      </w:r>
+      <w:r>
+        <w:rPr>
+          <w:rFonts w:ascii="Times" w:eastAsia="Times New Roman" w:hAnsi="Times" w:cs="Arial"/>
+          <w:color w:val="000000" w:themeColor="text1"/>
+        </w:rPr>
+        <w:t xml:space="preserve"> </w:t>
+      </w:r>
+      <w:r>
+        <w:rPr>
+          <w:rFonts w:ascii="Times" w:eastAsia="Times New Roman" w:hAnsi="Times" w:cs="Arial"/>
+          <w:color w:val="000000" w:themeColor="text1"/>
+        </w:rPr>
+        <w:t xml:space="preserve">per 100000 </w:t>
+      </w:r>
+      <w:r>
+        <w:rPr>
+          <w:rFonts w:ascii="Times" w:eastAsia="Times New Roman" w:hAnsi="Times" w:cs="Arial"/>
+          <w:color w:val="000000" w:themeColor="text1"/>
+        </w:rPr>
+        <w:t xml:space="preserve">opioid </w:t>
+      </w:r>
+      <w:r>
+        <w:rPr>
+          <w:rFonts w:ascii="Times" w:eastAsia="Times New Roman" w:hAnsi="Times" w:cs="Arial"/>
+          <w:color w:val="000000" w:themeColor="text1"/>
+        </w:rPr>
+        <w:t>overdoses</w:t>
+      </w:r>
+      <w:r>
+        <w:rPr>
+          <w:rFonts w:ascii="Times" w:eastAsia="Times New Roman" w:hAnsi="Times" w:cs="Arial"/>
+          <w:color w:val="000000" w:themeColor="text1"/>
+        </w:rPr>
+        <w:t xml:space="preserve"> </w:t>
+      </w:r>
+      <w:r>
+        <w:rPr>
+          <w:rFonts w:ascii="Times" w:eastAsia="Times New Roman" w:hAnsi="Times" w:cs="Arial"/>
+          <w:color w:val="000000" w:themeColor="text1"/>
+        </w:rPr>
+        <w:t>rose</w:t>
+      </w:r>
+      <w:r>
+        <w:rPr>
+          <w:rFonts w:ascii="Times" w:eastAsia="Times New Roman" w:hAnsi="Times" w:cs="Arial"/>
+          <w:color w:val="000000" w:themeColor="text1"/>
+        </w:rPr>
+        <w:t xml:space="preserve"> from 12 year by year since 2003 and peaked at about 1</w:t>
+      </w:r>
+      <w:r>
+        <w:rPr>
+          <w:rFonts w:ascii="Times" w:eastAsia="Times New Roman" w:hAnsi="Times" w:cs="Arial"/>
+          <w:color w:val="000000" w:themeColor="text1"/>
+        </w:rPr>
+        <w:t>6.</w:t>
+      </w:r>
+      <w:r>
+        <w:rPr>
+          <w:rFonts w:ascii="Times" w:eastAsia="Times New Roman" w:hAnsi="Times" w:cs="Arial"/>
+          <w:color w:val="000000" w:themeColor="text1"/>
+        </w:rPr>
+        <w:t>7</w:t>
+      </w:r>
+      <w:r>
+        <w:rPr>
+          <w:rFonts w:ascii="Times" w:eastAsia="Times New Roman" w:hAnsi="Times" w:cs="Arial"/>
+          <w:color w:val="000000" w:themeColor="text1"/>
+        </w:rPr>
+        <w:t xml:space="preserve">5 </w:t>
+      </w:r>
+      <w:r>
+        <w:rPr>
+          <w:rFonts w:ascii="Times" w:eastAsia="Times New Roman" w:hAnsi="Times" w:cs="Arial"/>
+          <w:color w:val="000000" w:themeColor="text1"/>
+        </w:rPr>
+        <w:t xml:space="preserve">in 2009. After Florida implemented the regulation policy for </w:t>
+      </w:r>
+      <w:r>
+        <w:rPr>
+          <w:rFonts w:ascii="Times" w:eastAsia="Times New Roman" w:hAnsi="Times" w:cs="Arial"/>
+          <w:color w:val="000000" w:themeColor="text1"/>
+        </w:rPr>
         <w:lastRenderedPageBreak/>
-        <w:t>increase</w:t>
-      </w:r>
-      <w:r>
-        <w:rPr>
-          <w:rFonts w:ascii="Times" w:eastAsia="Times New Roman" w:hAnsi="Times" w:cs="Arial"/>
-          <w:color w:val="000000" w:themeColor="text1"/>
-        </w:rPr>
-        <w:t xml:space="preserve"> after 2010. Based on the left graph, without implementing the regulation policy for opioid drugs, the average mortality rat</w:t>
-      </w:r>
-      <w:r>
-        <w:rPr>
-          <w:rFonts w:ascii="Times" w:eastAsia="Times New Roman" w:hAnsi="Times" w:cs="Arial"/>
-          <w:color w:val="000000" w:themeColor="text1"/>
-        </w:rPr>
-        <w:t>io</w:t>
-      </w:r>
-      <w:r>
-        <w:rPr>
-          <w:rFonts w:ascii="Times" w:eastAsia="Times New Roman" w:hAnsi="Times" w:cs="Arial"/>
-          <w:color w:val="000000" w:themeColor="text1"/>
-        </w:rPr>
-        <w:t xml:space="preserve"> </w:t>
-      </w:r>
-      <w:r>
-        <w:rPr>
-          <w:rFonts w:ascii="Times" w:eastAsia="Times New Roman" w:hAnsi="Times" w:cs="Arial"/>
-          <w:color w:val="000000" w:themeColor="text1"/>
-        </w:rPr>
-        <w:t xml:space="preserve">per 100000 </w:t>
-      </w:r>
-      <w:r>
-        <w:rPr>
-          <w:rFonts w:ascii="Times" w:eastAsia="Times New Roman" w:hAnsi="Times" w:cs="Arial"/>
-          <w:color w:val="000000" w:themeColor="text1"/>
-        </w:rPr>
-        <w:t xml:space="preserve">opioid </w:t>
-      </w:r>
-      <w:r>
-        <w:rPr>
-          <w:rFonts w:ascii="Times" w:eastAsia="Times New Roman" w:hAnsi="Times" w:cs="Arial"/>
-          <w:color w:val="000000" w:themeColor="text1"/>
-        </w:rPr>
-        <w:t>overdoses</w:t>
-      </w:r>
-      <w:r>
-        <w:rPr>
-          <w:rFonts w:ascii="Times" w:eastAsia="Times New Roman" w:hAnsi="Times" w:cs="Arial"/>
-          <w:color w:val="000000" w:themeColor="text1"/>
-        </w:rPr>
-        <w:t xml:space="preserve"> </w:t>
-      </w:r>
-      <w:r>
-        <w:rPr>
-          <w:rFonts w:ascii="Times" w:eastAsia="Times New Roman" w:hAnsi="Times" w:cs="Arial"/>
-          <w:color w:val="000000" w:themeColor="text1"/>
-        </w:rPr>
-        <w:t>rose</w:t>
-      </w:r>
-      <w:r>
-        <w:rPr>
-          <w:rFonts w:ascii="Times" w:eastAsia="Times New Roman" w:hAnsi="Times" w:cs="Arial"/>
-          <w:color w:val="000000" w:themeColor="text1"/>
-        </w:rPr>
-        <w:t xml:space="preserve"> from 12 year by year since 2003 and peaked at about 1</w:t>
-      </w:r>
-      <w:r>
-        <w:rPr>
-          <w:rFonts w:ascii="Times" w:eastAsia="Times New Roman" w:hAnsi="Times" w:cs="Arial"/>
-          <w:color w:val="000000" w:themeColor="text1"/>
-        </w:rPr>
-        <w:t>6.</w:t>
-      </w:r>
-      <w:r>
-        <w:rPr>
-          <w:rFonts w:ascii="Times" w:eastAsia="Times New Roman" w:hAnsi="Times" w:cs="Arial"/>
-          <w:color w:val="000000" w:themeColor="text1"/>
-        </w:rPr>
-        <w:t>7</w:t>
-      </w:r>
-      <w:r>
-        <w:rPr>
-          <w:rFonts w:ascii="Times" w:eastAsia="Times New Roman" w:hAnsi="Times" w:cs="Arial"/>
-          <w:color w:val="000000" w:themeColor="text1"/>
-        </w:rPr>
-        <w:t xml:space="preserve">5 </w:t>
-      </w:r>
-      <w:r>
-        <w:rPr>
-          <w:rFonts w:ascii="Times" w:eastAsia="Times New Roman" w:hAnsi="Times" w:cs="Arial"/>
-          <w:color w:val="000000" w:themeColor="text1"/>
-        </w:rPr>
-        <w:t>in 2009. After Florida implemented the regulation policy for opioid drugs in 2010, the mortality rat</w:t>
+        <w:t>opioid drugs in 2010, the mortality rat</w:t>
       </w:r>
       <w:r>
         <w:rPr>
@@ -14108,7 +15188,7 @@
           <w:rFonts w:ascii="Times" w:eastAsia="Times New Roman" w:hAnsi="Times" w:cs="Arial"/>
           <w:color w:val="000000" w:themeColor="text1"/>
         </w:rPr>
-        <w:t>5</w:t>
+        <w:t>7</w:t>
       </w:r>
       <w:r>
         <w:rPr>
@@ -14622,7 +15702,90 @@
           <w:rFonts w:ascii="Times" w:eastAsia="Times New Roman" w:hAnsi="Times" w:cs="Arial"/>
           <w:color w:val="000000" w:themeColor="text1"/>
         </w:rPr>
-        <w:t>[3] Ava</w:t>
+        <w:t>[3</w:t>
+      </w:r>
+      <w:proofErr w:type="gramStart"/>
+      <w:r>
+        <w:rPr>
+          <w:rFonts w:ascii="Times" w:eastAsia="Times New Roman" w:hAnsi="Times" w:cs="Arial"/>
+          <w:color w:val="000000" w:themeColor="text1"/>
+        </w:rPr>
+        <w:t>] ”List</w:t>
+      </w:r>
+      <w:proofErr w:type="gramEnd"/>
+      <w:r>
+        <w:rPr>
+          <w:rFonts w:ascii="Times" w:eastAsia="Times New Roman" w:hAnsi="Times" w:cs="Arial"/>
+          <w:color w:val="000000" w:themeColor="text1"/>
+        </w:rPr>
+        <w:t xml:space="preserve"> of U.S. states by traditional abbreviation” </w:t>
+      </w:r>
+      <w:hyperlink r:id="rId19" w:history="1">
+        <w:r>
+          <w:rPr>
+            <w:rStyle w:val="Hyperlink"/>
+            <w:rFonts w:ascii="Times" w:eastAsia="Times New Roman" w:hAnsi="Times" w:cs="Arial"/>
+          </w:rPr>
+          <w:t>https://simple.wikipedia.org/wiki/List_of_U.S._states_by_traditional_abbreviation</w:t>
+        </w:r>
+      </w:hyperlink>
+    </w:p>
+    <w:p>
+      <w:pPr>
+        <w:shd w:val="clear" w:color="auto" w:fill="FFFFFF"/>
+        <w:spacing w:line="360" w:lineRule="auto"/>
+        <w:rPr>
+          <w:rFonts w:ascii="Times" w:eastAsia="Times New Roman" w:hAnsi="Times" w:cs="Arial"/>
+          <w:color w:val="000000" w:themeColor="text1"/>
+        </w:rPr>
+      </w:pPr>
+      <w:r>
+        <w:rPr>
+          <w:rFonts w:ascii="Times" w:eastAsia="Times New Roman" w:hAnsi="Times" w:cs="Arial"/>
+          <w:color w:val="000000" w:themeColor="text1"/>
+        </w:rPr>
+        <w:lastRenderedPageBreak/>
+        <w:t xml:space="preserve">[4] “County (United States)” </w:t>
+      </w:r>
+      <w:hyperlink r:id="rId20" w:history="1">
+        <w:r>
+          <w:rPr>
+            <w:rStyle w:val="Hyperlink"/>
+            <w:rFonts w:ascii="Times" w:eastAsia="Times New Roman" w:hAnsi="Times" w:cs="Arial"/>
+          </w:rPr>
+          <w:t>https://en.wikipedia.org/wiki/County_(United_States)#:~:text=The%20average%20number%20of%20counties,the%20254%20counties%20of%20Texas</w:t>
+        </w:r>
+      </w:hyperlink>
+    </w:p>
+    <w:p>
+      <w:pPr>
+        <w:shd w:val="clear" w:color="auto" w:fill="FFFFFF"/>
+        <w:spacing w:line="360" w:lineRule="auto"/>
+        <w:rPr>
+          <w:rFonts w:ascii="Times" w:eastAsia="Times New Roman" w:hAnsi="Times" w:cs="Arial"/>
+          <w:color w:val="000000" w:themeColor="text1"/>
+        </w:rPr>
+      </w:pPr>
+      <w:r>
+        <w:rPr>
+          <w:rFonts w:ascii="Times" w:eastAsia="Times New Roman" w:hAnsi="Times" w:cs="Arial"/>
+          <w:color w:val="000000" w:themeColor="text1"/>
+        </w:rPr>
+        <w:t>[</w:t>
+      </w:r>
+      <w:r>
+        <w:rPr>
+          <w:rFonts w:ascii="Times" w:eastAsia="Times New Roman" w:hAnsi="Times" w:cs="Arial"/>
+          <w:color w:val="000000" w:themeColor="text1"/>
+        </w:rPr>
+        <w:t>5</w:t>
+      </w:r>
+      <w:r>
+        <w:rPr>
+          <w:rFonts w:ascii="Times" w:eastAsia="Times New Roman" w:hAnsi="Times" w:cs="Arial"/>
+          <w:color w:val="000000" w:themeColor="text1"/>
+        </w:rPr>
+        <w:t>] Ava</w:t>
       </w:r>
       <w:r>
         <w:rPr>
@@ -14631,7 +15794,7 @@
         </w:rPr>
         <w:t xml:space="preserve">ilable: </w:t>
       </w:r>
-      <w:hyperlink r:id="rId19" w:history="1">
+      <w:hyperlink r:id="rId21" w:history="1">
         <w:r>
           <w:rPr>
             <w:rStyle w:val="Hyperlink"/>
@@ -14657,9 +15820,23 @@
           <w:rFonts w:ascii="Times" w:eastAsia="Times New Roman" w:hAnsi="Times" w:cs="Arial"/>
           <w:color w:val="000000" w:themeColor="text1"/>
         </w:rPr>
-        <w:t xml:space="preserve">[4] Available: </w:t>
-      </w:r>
-      <w:hyperlink r:id="rId20" w:history="1">
+        <w:t>[</w:t>
+      </w:r>
+      <w:r>
+        <w:rPr>
+          <w:rFonts w:ascii="Times" w:eastAsia="Times New Roman" w:hAnsi="Times" w:cs="Arial"/>
+          <w:color w:val="000000" w:themeColor="text1"/>
+        </w:rPr>
+        <w:t>6</w:t>
+      </w:r>
+      <w:r>
+        <w:rPr>
+          <w:rFonts w:ascii="Times" w:eastAsia="Times New Roman" w:hAnsi="Times" w:cs="Arial"/>
+          <w:color w:val="000000" w:themeColor="text1"/>
+        </w:rPr>
+        <w:t xml:space="preserve">] Available: </w:t>
+      </w:r>
+      <w:hyperlink r:id="rId22" w:history="1">
         <w:r>
           <w:rPr>
             <w:rStyle w:val="Hyperlink"/>
@@ -14692,7 +15869,7 @@
           <w:rFonts w:ascii="Times" w:eastAsia="Times New Roman" w:hAnsi="Times" w:cs="Arial"/>
           <w:color w:val="000000" w:themeColor="text1"/>
         </w:rPr>
-        <w:t>5</w:t>
+        <w:t>7</w:t>
       </w:r>
       <w:r>
         <w:rPr>
@@ -14703,8 +15880,8 @@
       </w:r>
     </w:p>
     <w:sectPr>
-      <w:footerReference w:type="even" r:id="rId21"/>
-      <w:footerReference w:type="default" r:id="rId22"/>
+      <w:footerReference w:type="even" r:id="rId23"/>
+      <w:footerReference w:type="default" r:id="rId24"/>
       <w:pgSz w:w="12240" w:h="15840"/>
       <w:pgMar w:top="1440" w:right="1440" w:bottom="1440" w:left="1440" w:header="720" w:footer="720" w:gutter="0"/>
       <w:cols w:space="720"/>
@@ -14715,7 +15892,7 @@
 </file>
 
 <file path=word/endnotes.xml><?xml version="1.0" encoding="utf-8"?>
-<w:endnotes xmlns:wpc="http://schemas.microsoft.com/office/word/2010/wordprocessingCanvas" xmlns:cx="http://schemas.microsoft.com/office/drawing/2014/chartex" xmlns:cx1="http://schemas.microsoft.com/office/drawing/2015/9/8/chartex" xmlns:cx2="http://schemas.microsoft.com/office/drawing/2015/10/21/chartex" xmlns:cx3="http://schemas.microsoft.com/office/drawing/2016/5/9/chartex" xmlns:cx4="http://schemas.microsoft.com/office/drawing/2016/5/10/chartex" xmlns:cx5="http://schemas.microsoft.com/office/drawing/2016/5/11/chartex" xmlns:cx6="http://schemas.microsoft.com/office/drawing/2016/5/12/chartex" xmlns:cx7="http://schemas.microsoft.com/office/drawing/2016/5/13/chartex" xmlns:cx8="http://schemas.microsoft.com/office/drawing/2016/5/14/chartex" xmlns:mc="http://schemas.openxmlformats.org/markup-compatibility/2006" xmlns:aink="http://schemas.microsoft.com/office/drawing/2016/ink" xmlns:am3d="http://schemas.microsoft.com/office/drawing/2017/model3d" xmlns:o="urn:schemas-microsoft-com:office:office" xmlns:r="http://schemas.openxmlformats.org/officeDocument/2006/relationships" xmlns:m="http://schemas.openxmlformats.org/officeDocument/2006/math" xmlns:v="urn:schemas-microsoft-com:vml" xmlns:wp14="http://schemas.microsoft.com/office/word/2010/wordprocessingDrawing" xmlns:wp="http://schemas.openxmlformats.org/drawingml/2006/wordprocessingDrawing" xmlns:w10="urn:schemas-microsoft-com:office:word" xmlns:w="http://schemas.openxmlformats.org/wordprocessingml/2006/main" xmlns:w14="http://schemas.microsoft.com/office/word/2010/wordml" xmlns:w15="http://schemas.microsoft.com/office/word/2012/wordml" xmlns:w16cid="http://schemas.microsoft.com/office/word/2016/wordml/cid" xmlns:w16se="http://schemas.microsoft.com/office/word/2015/wordml/symex" xmlns:wpg="http://schemas.microsoft.com/office/word/2010/wordprocessingGroup" xmlns:wpi="http://schemas.microsoft.com/office/word/2010/wordprocessingInk" xmlns:wne="http://schemas.microsoft.com/office/word/2006/wordml" xmlns:wps="http://schemas.microsoft.com/office/word/2010/wordprocessingShape" mc:Ignorable="w14 w15 w16se w16cid wp14">
+<w:endnotes xmlns:wpc="http://schemas.microsoft.com/office/word/2010/wordprocessingCanvas" xmlns:cx="http://schemas.microsoft.com/office/drawing/2014/chartex" xmlns:cx1="http://schemas.microsoft.com/office/drawing/2015/9/8/chartex" xmlns:cx2="http://schemas.microsoft.com/office/drawing/2015/10/21/chartex" xmlns:cx3="http://schemas.microsoft.com/office/drawing/2016/5/9/chartex" xmlns:cx4="http://schemas.microsoft.com/office/drawing/2016/5/10/chartex" xmlns:cx5="http://schemas.microsoft.com/office/drawing/2016/5/11/chartex" xmlns:cx6="http://schemas.microsoft.com/office/drawing/2016/5/12/chartex" xmlns:cx7="http://schemas.microsoft.com/office/drawing/2016/5/13/chartex" xmlns:cx8="http://schemas.microsoft.com/office/drawing/2016/5/14/chartex" xmlns:mc="http://schemas.openxmlformats.org/markup-compatibility/2006" xmlns:aink="http://schemas.microsoft.com/office/drawing/2016/ink" xmlns:am3d="http://schemas.microsoft.com/office/drawing/2017/model3d" xmlns:o="urn:schemas-microsoft-com:office:office" xmlns:oel="http://schemas.microsoft.com/office/2019/extlst" xmlns:r="http://schemas.openxmlformats.org/officeDocument/2006/relationships" xmlns:m="http://schemas.openxmlformats.org/officeDocument/2006/math" xmlns:v="urn:schemas-microsoft-com:vml" xmlns:wp14="http://schemas.microsoft.com/office/word/2010/wordprocessingDrawing" xmlns:wp="http://schemas.openxmlformats.org/drawingml/2006/wordprocessingDrawing" xmlns:w10="urn:schemas-microsoft-com:office:word" xmlns:w="http://schemas.openxmlformats.org/wordprocessingml/2006/main" xmlns:w14="http://schemas.microsoft.com/office/word/2010/wordml" xmlns:w15="http://schemas.microsoft.com/office/word/2012/wordml" xmlns:w16cex="http://schemas.microsoft.com/office/word/2018/wordml/cex" xmlns:w16cid="http://schemas.microsoft.com/office/word/2016/wordml/cid" xmlns:w16="http://schemas.microsoft.com/office/word/2018/wordml" xmlns:w16sdtdh="http://schemas.microsoft.com/office/word/2020/wordml/sdtdatahash" xmlns:w16se="http://schemas.microsoft.com/office/word/2015/wordml/symex" xmlns:wpg="http://schemas.microsoft.com/office/word/2010/wordprocessingGroup" xmlns:wpi="http://schemas.microsoft.com/office/word/2010/wordprocessingInk" xmlns:wne="http://schemas.microsoft.com/office/word/2006/wordml" xmlns:wps="http://schemas.microsoft.com/office/word/2010/wordprocessingShape" mc:Ignorable="w14 w15 w16se w16cid w16 w16cex w16sdtdh wp14">
   <w:endnote w:type="separator" w:id="-1">
     <w:p>
       <w:r>
@@ -14734,7 +15911,7 @@
 </file>
 
 <file path=word/footer1.xml><?xml version="1.0" encoding="utf-8"?>
-<w:ftr xmlns:wpc="http://schemas.microsoft.com/office/word/2010/wordprocessingCanvas" xmlns:cx="http://schemas.microsoft.com/office/drawing/2014/chartex" xmlns:cx1="http://schemas.microsoft.com/office/drawing/2015/9/8/chartex" xmlns:cx2="http://schemas.microsoft.com/office/drawing/2015/10/21/chartex" xmlns:cx3="http://schemas.microsoft.com/office/drawing/2016/5/9/chartex" xmlns:cx4="http://schemas.microsoft.com/office/drawing/2016/5/10/chartex" xmlns:cx5="http://schemas.microsoft.com/office/drawing/2016/5/11/chartex" xmlns:cx6="http://schemas.microsoft.com/office/drawing/2016/5/12/chartex" xmlns:cx7="http://schemas.microsoft.com/office/drawing/2016/5/13/chartex" xmlns:cx8="http://schemas.microsoft.com/office/drawing/2016/5/14/chartex" xmlns:mc="http://schemas.openxmlformats.org/markup-compatibility/2006" xmlns:aink="http://schemas.microsoft.com/office/drawing/2016/ink" xmlns:am3d="http://schemas.microsoft.com/office/drawing/2017/model3d" xmlns:o="urn:schemas-microsoft-com:office:office" xmlns:r="http://schemas.openxmlformats.org/officeDocument/2006/relationships" xmlns:m="http://schemas.openxmlformats.org/officeDocument/2006/math" xmlns:v="urn:schemas-microsoft-com:vml" xmlns:wp14="http://schemas.microsoft.com/office/word/2010/wordprocessingDrawing" xmlns:wp="http://schemas.openxmlformats.org/drawingml/2006/wordprocessingDrawing" xmlns:w10="urn:schemas-microsoft-com:office:word" xmlns:w="http://schemas.openxmlformats.org/wordprocessingml/2006/main" xmlns:w14="http://schemas.microsoft.com/office/word/2010/wordml" xmlns:w15="http://schemas.microsoft.com/office/word/2012/wordml" xmlns:w16cid="http://schemas.microsoft.com/office/word/2016/wordml/cid" xmlns:w16se="http://schemas.microsoft.com/office/word/2015/wordml/symex" xmlns:wpg="http://schemas.microsoft.com/office/word/2010/wordprocessingGroup" xmlns:wpi="http://schemas.microsoft.com/office/word/2010/wordprocessingInk" xmlns:wne="http://schemas.microsoft.com/office/word/2006/wordml" xmlns:wps="http://schemas.microsoft.com/office/word/2010/wordprocessingShape" mc:Ignorable="w14 w15 w16se w16cid wp14">
+<w:ftr xmlns:wpc="http://schemas.microsoft.com/office/word/2010/wordprocessingCanvas" xmlns:cx="http://schemas.microsoft.com/office/drawing/2014/chartex" xmlns:cx1="http://schemas.microsoft.com/office/drawing/2015/9/8/chartex" xmlns:cx2="http://schemas.microsoft.com/office/drawing/2015/10/21/chartex" xmlns:cx3="http://schemas.microsoft.com/office/drawing/2016/5/9/chartex" xmlns:cx4="http://schemas.microsoft.com/office/drawing/2016/5/10/chartex" xmlns:cx5="http://schemas.microsoft.com/office/drawing/2016/5/11/chartex" xmlns:cx6="http://schemas.microsoft.com/office/drawing/2016/5/12/chartex" xmlns:cx7="http://schemas.microsoft.com/office/drawing/2016/5/13/chartex" xmlns:cx8="http://schemas.microsoft.com/office/drawing/2016/5/14/chartex" xmlns:mc="http://schemas.openxmlformats.org/markup-compatibility/2006" xmlns:aink="http://schemas.microsoft.com/office/drawing/2016/ink" xmlns:am3d="http://schemas.microsoft.com/office/drawing/2017/model3d" xmlns:o="urn:schemas-microsoft-com:office:office" xmlns:oel="http://schemas.microsoft.com/office/2019/extlst" xmlns:r="http://schemas.openxmlformats.org/officeDocument/2006/relationships" xmlns:m="http://schemas.openxmlformats.org/officeDocument/2006/math" xmlns:v="urn:schemas-microsoft-com:vml" xmlns:wp14="http://schemas.microsoft.com/office/word/2010/wordprocessingDrawing" xmlns:wp="http://schemas.openxmlformats.org/drawingml/2006/wordprocessingDrawing" xmlns:w10="urn:schemas-microsoft-com:office:word" xmlns:w="http://schemas.openxmlformats.org/wordprocessingml/2006/main" xmlns:w14="http://schemas.microsoft.com/office/word/2010/wordml" xmlns:w15="http://schemas.microsoft.com/office/word/2012/wordml" xmlns:w16cex="http://schemas.microsoft.com/office/word/2018/wordml/cex" xmlns:w16cid="http://schemas.microsoft.com/office/word/2016/wordml/cid" xmlns:w16="http://schemas.microsoft.com/office/word/2018/wordml" xmlns:w16sdtdh="http://schemas.microsoft.com/office/word/2020/wordml/sdtdatahash" xmlns:w16se="http://schemas.microsoft.com/office/word/2015/wordml/symex" xmlns:wpg="http://schemas.microsoft.com/office/word/2010/wordprocessingGroup" xmlns:wpi="http://schemas.microsoft.com/office/word/2010/wordprocessingInk" xmlns:wne="http://schemas.microsoft.com/office/word/2006/wordml" xmlns:wps="http://schemas.microsoft.com/office/word/2010/wordprocessingShape" mc:Ignorable="w14 w15 w16se w16cid w16 w16cex w16sdtdh wp14">
   <w:sdt>
     <w:sdtPr>
       <w:rPr>
@@ -14746,11 +15923,6 @@
         <w:docPartUnique/>
       </w:docPartObj>
     </w:sdtPr>
-    <w:sdtEndPr>
-      <w:rPr>
-        <w:rStyle w:val="PageNumber"/>
-      </w:rPr>
-    </w:sdtEndPr>
     <w:sdtContent>
       <w:p>
         <w:pPr>
@@ -14790,7 +15962,7 @@
 </file>
 
 <file path=word/footer2.xml><?xml version="1.0" encoding="utf-8"?>
-<w:ftr xmlns:wpc="http://schemas.microsoft.com/office/word/2010/wordprocessingCanvas" xmlns:cx="http://schemas.microsoft.com/office/drawing/2014/chartex" xmlns:cx1="http://schemas.microsoft.com/office/drawing/2015/9/8/chartex" xmlns:cx2="http://schemas.microsoft.com/office/drawing/2015/10/21/chartex" xmlns:cx3="http://schemas.microsoft.com/office/drawing/2016/5/9/chartex" xmlns:cx4="http://schemas.microsoft.com/office/drawing/2016/5/10/chartex" xmlns:cx5="http://schemas.microsoft.com/office/drawing/2016/5/11/chartex" xmlns:cx6="http://schemas.microsoft.com/office/drawing/2016/5/12/chartex" xmlns:cx7="http://schemas.microsoft.com/office/drawing/2016/5/13/chartex" xmlns:cx8="http://schemas.microsoft.com/office/drawing/2016/5/14/chartex" xmlns:mc="http://schemas.openxmlformats.org/markup-compatibility/2006" xmlns:aink="http://schemas.microsoft.com/office/drawing/2016/ink" xmlns:am3d="http://schemas.microsoft.com/office/drawing/2017/model3d" xmlns:o="urn:schemas-microsoft-com:office:office" xmlns:r="http://schemas.openxmlformats.org/officeDocument/2006/relationships" xmlns:m="http://schemas.openxmlformats.org/officeDocument/2006/math" xmlns:v="urn:schemas-microsoft-com:vml" xmlns:wp14="http://schemas.microsoft.com/office/word/2010/wordprocessingDrawing" xmlns:wp="http://schemas.openxmlformats.org/drawingml/2006/wordprocessingDrawing" xmlns:w10="urn:schemas-microsoft-com:office:word" xmlns:w="http://schemas.openxmlformats.org/wordprocessingml/2006/main" xmlns:w14="http://schemas.microsoft.com/office/word/2010/wordml" xmlns:w15="http://schemas.microsoft.com/office/word/2012/wordml" xmlns:w16cid="http://schemas.microsoft.com/office/word/2016/wordml/cid" xmlns:w16se="http://schemas.microsoft.com/office/word/2015/wordml/symex" xmlns:wpg="http://schemas.microsoft.com/office/word/2010/wordprocessingGroup" xmlns:wpi="http://schemas.microsoft.com/office/word/2010/wordprocessingInk" xmlns:wne="http://schemas.microsoft.com/office/word/2006/wordml" xmlns:wps="http://schemas.microsoft.com/office/word/2010/wordprocessingShape" mc:Ignorable="w14 w15 w16se w16cid wp14">
+<w:ftr xmlns:wpc="http://schemas.microsoft.com/office/word/2010/wordprocessingCanvas" xmlns:cx="http://schemas.microsoft.com/office/drawing/2014/chartex" xmlns:cx1="http://schemas.microsoft.com/office/drawing/2015/9/8/chartex" xmlns:cx2="http://schemas.microsoft.com/office/drawing/2015/10/21/chartex" xmlns:cx3="http://schemas.microsoft.com/office/drawing/2016/5/9/chartex" xmlns:cx4="http://schemas.microsoft.com/office/drawing/2016/5/10/chartex" xmlns:cx5="http://schemas.microsoft.com/office/drawing/2016/5/11/chartex" xmlns:cx6="http://schemas.microsoft.com/office/drawing/2016/5/12/chartex" xmlns:cx7="http://schemas.microsoft.com/office/drawing/2016/5/13/chartex" xmlns:cx8="http://schemas.microsoft.com/office/drawing/2016/5/14/chartex" xmlns:mc="http://schemas.openxmlformats.org/markup-compatibility/2006" xmlns:aink="http://schemas.microsoft.com/office/drawing/2016/ink" xmlns:am3d="http://schemas.microsoft.com/office/drawing/2017/model3d" xmlns:o="urn:schemas-microsoft-com:office:office" xmlns:oel="http://schemas.microsoft.com/office/2019/extlst" xmlns:r="http://schemas.openxmlformats.org/officeDocument/2006/relationships" xmlns:m="http://schemas.openxmlformats.org/officeDocument/2006/math" xmlns:v="urn:schemas-microsoft-com:vml" xmlns:wp14="http://schemas.microsoft.com/office/word/2010/wordprocessingDrawing" xmlns:wp="http://schemas.openxmlformats.org/drawingml/2006/wordprocessingDrawing" xmlns:w10="urn:schemas-microsoft-com:office:word" xmlns:w="http://schemas.openxmlformats.org/wordprocessingml/2006/main" xmlns:w14="http://schemas.microsoft.com/office/word/2010/wordml" xmlns:w15="http://schemas.microsoft.com/office/word/2012/wordml" xmlns:w16cex="http://schemas.microsoft.com/office/word/2018/wordml/cex" xmlns:w16cid="http://schemas.microsoft.com/office/word/2016/wordml/cid" xmlns:w16="http://schemas.microsoft.com/office/word/2018/wordml" xmlns:w16sdtdh="http://schemas.microsoft.com/office/word/2020/wordml/sdtdatahash" xmlns:w16se="http://schemas.microsoft.com/office/word/2015/wordml/symex" xmlns:wpg="http://schemas.microsoft.com/office/word/2010/wordprocessingGroup" xmlns:wpi="http://schemas.microsoft.com/office/word/2010/wordprocessingInk" xmlns:wne="http://schemas.microsoft.com/office/word/2006/wordml" xmlns:wps="http://schemas.microsoft.com/office/word/2010/wordprocessingShape" mc:Ignorable="w14 w15 w16se w16cid w16 w16cex w16sdtdh wp14">
   <w:sdt>
     <w:sdtPr>
       <w:rPr>
@@ -14802,11 +15974,6 @@
         <w:docPartUnique/>
       </w:docPartObj>
     </w:sdtPr>
-    <w:sdtEndPr>
-      <w:rPr>
-        <w:rStyle w:val="PageNumber"/>
-      </w:rPr>
-    </w:sdtEndPr>
     <w:sdtContent>
       <w:p>
         <w:pPr>
@@ -14859,7 +16026,7 @@
 </file>
 
 <file path=word/footnotes.xml><?xml version="1.0" encoding="utf-8"?>
-<w:footnotes xmlns:wpc="http://schemas.microsoft.com/office/word/2010/wordprocessingCanvas" xmlns:cx="http://schemas.microsoft.com/office/drawing/2014/chartex" xmlns:cx1="http://schemas.microsoft.com/office/drawing/2015/9/8/chartex" xmlns:cx2="http://schemas.microsoft.com/office/drawing/2015/10/21/chartex" xmlns:cx3="http://schemas.microsoft.com/office/drawing/2016/5/9/chartex" xmlns:cx4="http://schemas.microsoft.com/office/drawing/2016/5/10/chartex" xmlns:cx5="http://schemas.microsoft.com/office/drawing/2016/5/11/chartex" xmlns:cx6="http://schemas.microsoft.com/office/drawing/2016/5/12/chartex" xmlns:cx7="http://schemas.microsoft.com/office/drawing/2016/5/13/chartex" xmlns:cx8="http://schemas.microsoft.com/office/drawing/2016/5/14/chartex" xmlns:mc="http://schemas.openxmlformats.org/markup-compatibility/2006" xmlns:aink="http://schemas.microsoft.com/office/drawing/2016/ink" xmlns:am3d="http://schemas.microsoft.com/office/drawing/2017/model3d" xmlns:o="urn:schemas-microsoft-com:office:office" xmlns:r="http://schemas.openxmlformats.org/officeDocument/2006/relationships" xmlns:m="http://schemas.openxmlformats.org/officeDocument/2006/math" xmlns:v="urn:schemas-microsoft-com:vml" xmlns:wp14="http://schemas.microsoft.com/office/word/2010/wordprocessingDrawing" xmlns:wp="http://schemas.openxmlformats.org/drawingml/2006/wordprocessingDrawing" xmlns:w10="urn:schemas-microsoft-com:office:word" xmlns:w="http://schemas.openxmlformats.org/wordprocessingml/2006/main" xmlns:w14="http://schemas.microsoft.com/office/word/2010/wordml" xmlns:w15="http://schemas.microsoft.com/office/word/2012/wordml" xmlns:w16cid="http://schemas.microsoft.com/office/word/2016/wordml/cid" xmlns:w16se="http://schemas.microsoft.com/office/word/2015/wordml/symex" xmlns:wpg="http://schemas.microsoft.com/office/word/2010/wordprocessingGroup" xmlns:wpi="http://schemas.microsoft.com/office/word/2010/wordprocessingInk" xmlns:wne="http://schemas.microsoft.com/office/word/2006/wordml" xmlns:wps="http://schemas.microsoft.com/office/word/2010/wordprocessingShape" mc:Ignorable="w14 w15 w16se w16cid wp14">
+<w:footnotes xmlns:wpc="http://schemas.microsoft.com/office/word/2010/wordprocessingCanvas" xmlns:cx="http://schemas.microsoft.com/office/drawing/2014/chartex" xmlns:cx1="http://schemas.microsoft.com/office/drawing/2015/9/8/chartex" xmlns:cx2="http://schemas.microsoft.com/office/drawing/2015/10/21/chartex" xmlns:cx3="http://schemas.microsoft.com/office/drawing/2016/5/9/chartex" xmlns:cx4="http://schemas.microsoft.com/office/drawing/2016/5/10/chartex" xmlns:cx5="http://schemas.microsoft.com/office/drawing/2016/5/11/chartex" xmlns:cx6="http://schemas.microsoft.com/office/drawing/2016/5/12/chartex" xmlns:cx7="http://schemas.microsoft.com/office/drawing/2016/5/13/chartex" xmlns:cx8="http://schemas.microsoft.com/office/drawing/2016/5/14/chartex" xmlns:mc="http://schemas.openxmlformats.org/markup-compatibility/2006" xmlns:aink="http://schemas.microsoft.com/office/drawing/2016/ink" xmlns:am3d="http://schemas.microsoft.com/office/drawing/2017/model3d" xmlns:o="urn:schemas-microsoft-com:office:office" xmlns:oel="http://schemas.microsoft.com/office/2019/extlst" xmlns:r="http://schemas.openxmlformats.org/officeDocument/2006/relationships" xmlns:m="http://schemas.openxmlformats.org/officeDocument/2006/math" xmlns:v="urn:schemas-microsoft-com:vml" xmlns:wp14="http://schemas.microsoft.com/office/word/2010/wordprocessingDrawing" xmlns:wp="http://schemas.openxmlformats.org/drawingml/2006/wordprocessingDrawing" xmlns:w10="urn:schemas-microsoft-com:office:word" xmlns:w="http://schemas.openxmlformats.org/wordprocessingml/2006/main" xmlns:w14="http://schemas.microsoft.com/office/word/2010/wordml" xmlns:w15="http://schemas.microsoft.com/office/word/2012/wordml" xmlns:w16cex="http://schemas.microsoft.com/office/word/2018/wordml/cex" xmlns:w16cid="http://schemas.microsoft.com/office/word/2016/wordml/cid" xmlns:w16="http://schemas.microsoft.com/office/word/2018/wordml" xmlns:w16sdtdh="http://schemas.microsoft.com/office/word/2020/wordml/sdtdatahash" xmlns:w16se="http://schemas.microsoft.com/office/word/2015/wordml/symex" xmlns:wpg="http://schemas.microsoft.com/office/word/2010/wordprocessingGroup" xmlns:wpi="http://schemas.microsoft.com/office/word/2010/wordprocessingInk" xmlns:wne="http://schemas.microsoft.com/office/word/2006/wordml" xmlns:wps="http://schemas.microsoft.com/office/word/2010/wordprocessingShape" mc:Ignorable="w14 w15 w16se w16cid w16 w16cex w16sdtdh wp14">
   <w:footnote w:type="separator" w:id="-1">
     <w:p>
       <w:r>
@@ -14878,7 +16045,7 @@
 </file>
 
 <file path=word/numbering.xml><?xml version="1.0" encoding="utf-8"?>
-<w:numbering xmlns:wpc="http://schemas.microsoft.com/office/word/2010/wordprocessingCanvas" xmlns:cx="http://schemas.microsoft.com/office/drawing/2014/chartex" xmlns:cx1="http://schemas.microsoft.com/office/drawing/2015/9/8/chartex" xmlns:cx2="http://schemas.microsoft.com/office/drawing/2015/10/21/chartex" xmlns:cx3="http://schemas.microsoft.com/office/drawing/2016/5/9/chartex" xmlns:cx4="http://schemas.microsoft.com/office/drawing/2016/5/10/chartex" xmlns:cx5="http://schemas.microsoft.com/office/drawing/2016/5/11/chartex" xmlns:cx6="http://schemas.microsoft.com/office/drawing/2016/5/12/chartex" xmlns:cx7="http://schemas.microsoft.com/office/drawing/2016/5/13/chartex" xmlns:cx8="http://schemas.microsoft.com/office/drawing/2016/5/14/chartex" xmlns:mc="http://schemas.openxmlformats.org/markup-compatibility/2006" xmlns:aink="http://schemas.microsoft.com/office/drawing/2016/ink" xmlns:am3d="http://schemas.microsoft.com/office/drawing/2017/model3d" xmlns:o="urn:schemas-microsoft-com:office:office" xmlns:r="http://schemas.openxmlformats.org/officeDocument/2006/relationships" xmlns:m="http://schemas.openxmlformats.org/officeDocument/2006/math" xmlns:v="urn:schemas-microsoft-com:vml" xmlns:wp14="http://schemas.microsoft.com/office/word/2010/wordprocessingDrawing" xmlns:wp="http://schemas.openxmlformats.org/drawingml/2006/wordprocessingDrawing" xmlns:w10="urn:schemas-microsoft-com:office:word" xmlns:w="http://schemas.openxmlformats.org/wordprocessingml/2006/main" xmlns:w14="http://schemas.microsoft.com/office/word/2010/wordml" xmlns:w15="http://schemas.microsoft.com/office/word/2012/wordml" xmlns:w16cid="http://schemas.microsoft.com/office/word/2016/wordml/cid" xmlns:w16se="http://schemas.microsoft.com/office/word/2015/wordml/symex" xmlns:wpg="http://schemas.microsoft.com/office/word/2010/wordprocessingGroup" xmlns:wpi="http://schemas.microsoft.com/office/word/2010/wordprocessingInk" xmlns:wne="http://schemas.microsoft.com/office/word/2006/wordml" xmlns:wps="http://schemas.microsoft.com/office/word/2010/wordprocessingShape" mc:Ignorable="w14 w15 w16se w16cid wp14">
+<w:numbering xmlns:wpc="http://schemas.microsoft.com/office/word/2010/wordprocessingCanvas" xmlns:cx="http://schemas.microsoft.com/office/drawing/2014/chartex" xmlns:cx1="http://schemas.microsoft.com/office/drawing/2015/9/8/chartex" xmlns:cx2="http://schemas.microsoft.com/office/drawing/2015/10/21/chartex" xmlns:cx3="http://schemas.microsoft.com/office/drawing/2016/5/9/chartex" xmlns:cx4="http://schemas.microsoft.com/office/drawing/2016/5/10/chartex" xmlns:cx5="http://schemas.microsoft.com/office/drawing/2016/5/11/chartex" xmlns:cx6="http://schemas.microsoft.com/office/drawing/2016/5/12/chartex" xmlns:cx7="http://schemas.microsoft.com/office/drawing/2016/5/13/chartex" xmlns:cx8="http://schemas.microsoft.com/office/drawing/2016/5/14/chartex" xmlns:mc="http://schemas.openxmlformats.org/markup-compatibility/2006" xmlns:aink="http://schemas.microsoft.com/office/drawing/2016/ink" xmlns:am3d="http://schemas.microsoft.com/office/drawing/2017/model3d" xmlns:o="urn:schemas-microsoft-com:office:office" xmlns:oel="http://schemas.microsoft.com/office/2019/extlst" xmlns:r="http://schemas.openxmlformats.org/officeDocument/2006/relationships" xmlns:m="http://schemas.openxmlformats.org/officeDocument/2006/math" xmlns:v="urn:schemas-microsoft-com:vml" xmlns:wp14="http://schemas.microsoft.com/office/word/2010/wordprocessingDrawing" xmlns:wp="http://schemas.openxmlformats.org/drawingml/2006/wordprocessingDrawing" xmlns:w10="urn:schemas-microsoft-com:office:word" xmlns:w="http://schemas.openxmlformats.org/wordprocessingml/2006/main" xmlns:w14="http://schemas.microsoft.com/office/word/2010/wordml" xmlns:w15="http://schemas.microsoft.com/office/word/2012/wordml" xmlns:w16cex="http://schemas.microsoft.com/office/word/2018/wordml/cex" xmlns:w16cid="http://schemas.microsoft.com/office/word/2016/wordml/cid" xmlns:w16="http://schemas.microsoft.com/office/word/2018/wordml" xmlns:w16sdtdh="http://schemas.microsoft.com/office/word/2020/wordml/sdtdatahash" xmlns:w16se="http://schemas.microsoft.com/office/word/2015/wordml/symex" xmlns:wpg="http://schemas.microsoft.com/office/word/2010/wordprocessingGroup" xmlns:wpi="http://schemas.microsoft.com/office/word/2010/wordprocessingInk" xmlns:wne="http://schemas.microsoft.com/office/word/2006/wordml" xmlns:wps="http://schemas.microsoft.com/office/word/2010/wordprocessingShape" mc:Ignorable="w14 w15 w16se w16cid w16 w16cex w16sdtdh wp14">
   <w:abstractNum w:abstractNumId="0" w15:restartNumberingAfterBreak="0">
     <w:nsid w:val="28BB3966"/>
     <w:multiLevelType w:val="hybridMultilevel"/>
@@ -15143,20 +16310,20 @@
       </w:pPr>
     </w:lvl>
   </w:abstractNum>
-  <w:num w:numId="1">
+  <w:num w:numId="1" w16cid:durableId="1673020406">
     <w:abstractNumId w:val="1"/>
   </w:num>
-  <w:num w:numId="2">
+  <w:num w:numId="2" w16cid:durableId="18052053">
     <w:abstractNumId w:val="2"/>
   </w:num>
-  <w:num w:numId="3">
+  <w:num w:numId="3" w16cid:durableId="1803188895">
     <w:abstractNumId w:val="0"/>
   </w:num>
 </w:numbering>
 </file>
 
 <file path=word/styles.xml><?xml version="1.0" encoding="utf-8"?>
-<w:styles xmlns:mc="http://schemas.openxmlformats.org/markup-compatibility/2006" xmlns:r="http://schemas.openxmlformats.org/officeDocument/2006/relationships" xmlns:w="http://schemas.openxmlformats.org/wordprocessingml/2006/main" xmlns:w14="http://schemas.microsoft.com/office/word/2010/wordml" xmlns:w15="http://schemas.microsoft.com/office/word/2012/wordml" xmlns:w16cid="http://schemas.microsoft.com/office/word/2016/wordml/cid" xmlns:w16se="http://schemas.microsoft.com/office/word/2015/wordml/symex" mc:Ignorable="w14 w15 w16se w16cid">
+<w:styles xmlns:mc="http://schemas.openxmlformats.org/markup-compatibility/2006" xmlns:r="http://schemas.openxmlformats.org/officeDocument/2006/relationships" xmlns:w="http://schemas.openxmlformats.org/wordprocessingml/2006/main" xmlns:w14="http://schemas.microsoft.com/office/word/2010/wordml" xmlns:w15="http://schemas.microsoft.com/office/word/2012/wordml" xmlns:w16cex="http://schemas.microsoft.com/office/word/2018/wordml/cex" xmlns:w16cid="http://schemas.microsoft.com/office/word/2016/wordml/cid" xmlns:w16="http://schemas.microsoft.com/office/word/2018/wordml" xmlns:w16sdtdh="http://schemas.microsoft.com/office/word/2020/wordml/sdtdatahash" xmlns:w16se="http://schemas.microsoft.com/office/word/2015/wordml/symex" mc:Ignorable="w14 w15 w16se w16cid w16 w16cex w16sdtdh">
   <w:docDefaults>
     <w:rPrDefault>
       <w:rPr>
@@ -15168,7 +16335,7 @@
     </w:rPrDefault>
     <w:pPrDefault/>
   </w:docDefaults>
-  <w:latentStyles w:defLockedState="0" w:defUIPriority="99" w:defSemiHidden="0" w:defUnhideWhenUsed="0" w:defQFormat="0" w:count="375">
+  <w:latentStyles w:defLockedState="0" w:defUIPriority="99" w:defSemiHidden="0" w:defUnhideWhenUsed="0" w:defQFormat="0" w:count="376">
     <w:lsdException w:name="Normal" w:uiPriority="0" w:qFormat="1"/>
     <w:lsdException w:name="heading 1" w:uiPriority="9" w:qFormat="1"/>
     <w:lsdException w:name="heading 2" w:semiHidden="1" w:uiPriority="9" w:unhideWhenUsed="1" w:qFormat="1"/>
@@ -15274,7 +16441,6 @@
     <w:lsdException w:name="HTML Sample" w:semiHidden="1" w:unhideWhenUsed="1"/>
     <w:lsdException w:name="HTML Typewriter" w:semiHidden="1" w:unhideWhenUsed="1"/>
     <w:lsdException w:name="HTML Variable" w:semiHidden="1" w:unhideWhenUsed="1"/>
-    <w:lsdException w:name="Normal Table" w:semiHidden="1" w:unhideWhenUsed="1"/>
     <w:lsdException w:name="annotation subject" w:semiHidden="1" w:unhideWhenUsed="1"/>
     <w:lsdException w:name="No List" w:semiHidden="1" w:unhideWhenUsed="1"/>
     <w:lsdException w:name="Outline List 1" w:semiHidden="1" w:unhideWhenUsed="1"/>
@@ -15321,10 +16487,8 @@
     <w:lsdException w:name="Table Subtle 2" w:semiHidden="1" w:unhideWhenUsed="1"/>
     <w:lsdException w:name="Table Web 1" w:semiHidden="1" w:unhideWhenUsed="1"/>
     <w:lsdException w:name="Table Web 2" w:semiHidden="1" w:unhideWhenUsed="1"/>
-    <w:lsdException w:name="Table Web 3" w:semiHidden="1" w:unhideWhenUsed="1"/>
     <w:lsdException w:name="Balloon Text" w:semiHidden="1" w:unhideWhenUsed="1"/>
     <w:lsdException w:name="Table Grid" w:uiPriority="39"/>
-    <w:lsdException w:name="Table Theme" w:semiHidden="1" w:unhideWhenUsed="1"/>
     <w:lsdException w:name="Placeholder Text" w:semiHidden="1"/>
     <w:lsdException w:name="No Spacing" w:uiPriority="1" w:qFormat="1"/>
     <w:lsdException w:name="Light Shading" w:uiPriority="60"/>
@@ -15544,6 +16708,7 @@
     <w:lsdException w:name="Smart Hyperlink" w:semiHidden="1" w:unhideWhenUsed="1"/>
     <w:lsdException w:name="Hashtag" w:semiHidden="1" w:unhideWhenUsed="1"/>
     <w:lsdException w:name="Unresolved Mention" w:semiHidden="1" w:unhideWhenUsed="1"/>
+    <w:lsdException w:name="Smart Link" w:semiHidden="1" w:unhideWhenUsed="1"/>
   </w:latentStyles>
   <w:style w:type="paragraph" w:default="1" w:styleId="Normal">
     <w:name w:val="Normal"/>
@@ -15686,6 +16851,18 @@
     <w:rPr>
       <w:color w:val="954F72" w:themeColor="followedHyperlink"/>
       <w:u w:val="single"/>
+    </w:rPr>
+  </w:style>
+  <w:style w:type="character" w:styleId="UnresolvedMention">
+    <w:name w:val="Unresolved Mention"/>
+    <w:basedOn w:val="DefaultParagraphFont"/>
+    <w:uiPriority w:val="99"/>
+    <w:semiHidden/>
+    <w:unhideWhenUsed/>
+    <w:rsid w:val="00866C3B"/>
+    <w:rPr>
+      <w:color w:val="605E5C"/>
+      <w:shd w:val="clear" w:color="auto" w:fill="E1DFDD"/>
     </w:rPr>
   </w:style>
 </w:styles>

</xml_diff>

<commit_message>
final reports to submit
</commit_message>
<xml_diff>
--- a/40_Draft_Reports/Report_for_NickEubank.docx
+++ b/40_Draft_Reports/Report_for_NickEubank.docx
@@ -9141,7 +9141,95 @@
           <w:sz w:val="32"/>
           <w:szCs w:val="32"/>
         </w:rPr>
-        <w:t>Effect of regulation policy on opioid shipments</w:t>
+        <w:t xml:space="preserve">Effect of </w:t>
+      </w:r>
+      <w:r>
+        <w:rPr>
+          <w:rFonts w:ascii="Times" w:eastAsia="Times New Roman" w:hAnsi="Times" w:cs="Arial"/>
+          <w:b/>
+          <w:bCs/>
+          <w:color w:val="000000" w:themeColor="text1"/>
+          <w:sz w:val="32"/>
+          <w:szCs w:val="32"/>
+        </w:rPr>
+        <w:t>R</w:t>
+      </w:r>
+      <w:r>
+        <w:rPr>
+          <w:rFonts w:ascii="Times" w:eastAsia="Times New Roman" w:hAnsi="Times" w:cs="Arial"/>
+          <w:b/>
+          <w:bCs/>
+          <w:color w:val="000000" w:themeColor="text1"/>
+          <w:sz w:val="32"/>
+          <w:szCs w:val="32"/>
+        </w:rPr>
+        <w:t>egulation polic</w:t>
+      </w:r>
+      <w:r>
+        <w:rPr>
+          <w:rFonts w:ascii="Times" w:eastAsia="Times New Roman" w:hAnsi="Times" w:cs="Arial"/>
+          <w:b/>
+          <w:bCs/>
+          <w:color w:val="000000" w:themeColor="text1"/>
+          <w:sz w:val="32"/>
+          <w:szCs w:val="32"/>
+        </w:rPr>
+        <w:t>ies</w:t>
+      </w:r>
+      <w:r>
+        <w:rPr>
+          <w:rFonts w:ascii="Times" w:eastAsia="Times New Roman" w:hAnsi="Times" w:cs="Arial"/>
+          <w:b/>
+          <w:bCs/>
+          <w:color w:val="000000" w:themeColor="text1"/>
+          <w:sz w:val="32"/>
+          <w:szCs w:val="32"/>
+        </w:rPr>
+        <w:t xml:space="preserve"> on </w:t>
+      </w:r>
+      <w:r>
+        <w:rPr>
+          <w:rFonts w:ascii="Times" w:eastAsia="Times New Roman" w:hAnsi="Times" w:cs="Arial"/>
+          <w:b/>
+          <w:bCs/>
+          <w:color w:val="000000" w:themeColor="text1"/>
+          <w:sz w:val="32"/>
+          <w:szCs w:val="32"/>
+        </w:rPr>
+        <w:t>O</w:t>
+      </w:r>
+      <w:r>
+        <w:rPr>
+          <w:rFonts w:ascii="Times" w:eastAsia="Times New Roman" w:hAnsi="Times" w:cs="Arial"/>
+          <w:b/>
+          <w:bCs/>
+          <w:color w:val="000000" w:themeColor="text1"/>
+          <w:sz w:val="32"/>
+          <w:szCs w:val="32"/>
+        </w:rPr>
+        <w:t xml:space="preserve">pioid </w:t>
+      </w:r>
+      <w:r>
+        <w:rPr>
+          <w:rFonts w:ascii="Times" w:eastAsia="Times New Roman" w:hAnsi="Times" w:cs="Arial"/>
+          <w:b/>
+          <w:bCs/>
+          <w:color w:val="000000" w:themeColor="text1"/>
+          <w:sz w:val="32"/>
+          <w:szCs w:val="32"/>
+        </w:rPr>
+        <w:t>S</w:t>
+      </w:r>
+      <w:r>
+        <w:rPr>
+          <w:rFonts w:ascii="Times" w:eastAsia="Times New Roman" w:hAnsi="Times" w:cs="Arial"/>
+          <w:b/>
+          <w:bCs/>
+          <w:color w:val="000000" w:themeColor="text1"/>
+          <w:sz w:val="32"/>
+          <w:szCs w:val="32"/>
+        </w:rPr>
+        <w:t>hipments</w:t>
       </w:r>
       <w:r>
         <w:rPr>
@@ -10763,7 +10851,7 @@
           <w:szCs w:val="32"/>
         </w:rPr>
         <w:lastRenderedPageBreak/>
-        <w:t>Effect of regulation policy on the mortality rat</w:t>
+        <w:t xml:space="preserve">Effect of </w:t>
       </w:r>
       <w:r>
         <w:rPr>
@@ -10774,7 +10862,7 @@
           <w:sz w:val="32"/>
           <w:szCs w:val="32"/>
         </w:rPr>
-        <w:t>io</w:t>
+        <w:t>R</w:t>
       </w:r>
       <w:r>
         <w:rPr>
@@ -10785,7 +10873,106 @@
           <w:sz w:val="32"/>
           <w:szCs w:val="32"/>
         </w:rPr>
-        <w:t xml:space="preserve"> of opioid overdose</w:t>
+        <w:t xml:space="preserve">egulation </w:t>
+      </w:r>
+      <w:r>
+        <w:rPr>
+          <w:rFonts w:ascii="Times" w:eastAsia="Times New Roman" w:hAnsi="Times" w:cs="Arial"/>
+          <w:b/>
+          <w:bCs/>
+          <w:color w:val="000000" w:themeColor="text1"/>
+          <w:sz w:val="32"/>
+          <w:szCs w:val="32"/>
+        </w:rPr>
+        <w:t>P</w:t>
+      </w:r>
+      <w:r>
+        <w:rPr>
+          <w:rFonts w:ascii="Times" w:eastAsia="Times New Roman" w:hAnsi="Times" w:cs="Arial"/>
+          <w:b/>
+          <w:bCs/>
+          <w:color w:val="000000" w:themeColor="text1"/>
+          <w:sz w:val="32"/>
+          <w:szCs w:val="32"/>
+        </w:rPr>
+        <w:t>olic</w:t>
+      </w:r>
+      <w:r>
+        <w:rPr>
+          <w:rFonts w:ascii="Times" w:eastAsia="Times New Roman" w:hAnsi="Times" w:cs="Arial"/>
+          <w:b/>
+          <w:bCs/>
+          <w:color w:val="000000" w:themeColor="text1"/>
+          <w:sz w:val="32"/>
+          <w:szCs w:val="32"/>
+        </w:rPr>
+        <w:t>ies</w:t>
+      </w:r>
+      <w:r>
+        <w:rPr>
+          <w:rFonts w:ascii="Times" w:eastAsia="Times New Roman" w:hAnsi="Times" w:cs="Arial"/>
+          <w:b/>
+          <w:bCs/>
+          <w:color w:val="000000" w:themeColor="text1"/>
+          <w:sz w:val="32"/>
+          <w:szCs w:val="32"/>
+        </w:rPr>
+        <w:t xml:space="preserve"> on the </w:t>
+      </w:r>
+      <w:r>
+        <w:rPr>
+          <w:rFonts w:ascii="Times" w:eastAsia="Times New Roman" w:hAnsi="Times" w:cs="Arial"/>
+          <w:b/>
+          <w:bCs/>
+          <w:color w:val="000000" w:themeColor="text1"/>
+          <w:sz w:val="32"/>
+          <w:szCs w:val="32"/>
+        </w:rPr>
+        <w:t>O</w:t>
+      </w:r>
+      <w:r>
+        <w:rPr>
+          <w:rFonts w:ascii="Times" w:eastAsia="Times New Roman" w:hAnsi="Times" w:cs="Arial"/>
+          <w:b/>
+          <w:bCs/>
+          <w:color w:val="000000" w:themeColor="text1"/>
+          <w:sz w:val="32"/>
+          <w:szCs w:val="32"/>
+        </w:rPr>
+        <w:t xml:space="preserve">pioid </w:t>
+      </w:r>
+      <w:r>
+        <w:rPr>
+          <w:rFonts w:ascii="Times" w:eastAsia="Times New Roman" w:hAnsi="Times" w:cs="Arial"/>
+          <w:b/>
+          <w:bCs/>
+          <w:color w:val="000000" w:themeColor="text1"/>
+          <w:sz w:val="32"/>
+          <w:szCs w:val="32"/>
+        </w:rPr>
+        <w:t>O</w:t>
+      </w:r>
+      <w:r>
+        <w:rPr>
+          <w:rFonts w:ascii="Times" w:eastAsia="Times New Roman" w:hAnsi="Times" w:cs="Arial"/>
+          <w:b/>
+          <w:bCs/>
+          <w:color w:val="000000" w:themeColor="text1"/>
+          <w:sz w:val="32"/>
+          <w:szCs w:val="32"/>
+        </w:rPr>
+        <w:t>verdose</w:t>
+      </w:r>
+      <w:r>
+        <w:rPr>
+          <w:rFonts w:ascii="Times" w:eastAsia="Times New Roman" w:hAnsi="Times" w:cs="Arial"/>
+          <w:b/>
+          <w:bCs/>
+          <w:color w:val="000000" w:themeColor="text1"/>
+          <w:sz w:val="32"/>
+          <w:szCs w:val="32"/>
+        </w:rPr>
+        <w:t xml:space="preserve"> Deaths</w:t>
       </w:r>
     </w:p>
     <w:p>

</xml_diff>